<commit_message>
Template pattern implementation. Updated documentation.
</commit_message>
<xml_diff>
--- a/doc/Assignment 2 - Jimmy Collins.docx
+++ b/doc/Assignment 2 - Jimmy Collins.docx
@@ -406,7 +406,7 @@
             </w:rPr>
             <w:fldChar w:fldCharType="separate"/>
           </w:r>
-          <w:hyperlink w:anchor="_Toc478501063" w:history="1">
+          <w:hyperlink w:anchor="_Toc479620635" w:history="1">
             <w:r>
               <w:rPr>
                 <w:rStyle w:val="Hyperlink"/>
@@ -433,7 +433,7 @@
                 <w:noProof/>
                 <w:webHidden/>
               </w:rPr>
-              <w:instrText xml:space="preserve"> PAGEREF _Toc478501063 \h </w:instrText>
+              <w:instrText xml:space="preserve"> PAGEREF _Toc479620635 \h </w:instrText>
             </w:r>
             <w:r>
               <w:rPr>
@@ -476,7 +476,7 @@
               <w:lang w:eastAsia="en-IE"/>
             </w:rPr>
           </w:pPr>
-          <w:hyperlink w:anchor="_Toc478501064" w:history="1">
+          <w:hyperlink w:anchor="_Toc479620636" w:history="1">
             <w:r>
               <w:rPr>
                 <w:rStyle w:val="Hyperlink"/>
@@ -503,7 +503,7 @@
                 <w:noProof/>
                 <w:webHidden/>
               </w:rPr>
-              <w:instrText xml:space="preserve"> PAGEREF _Toc478501064 \h </w:instrText>
+              <w:instrText xml:space="preserve"> PAGEREF _Toc479620636 \h </w:instrText>
             </w:r>
             <w:r>
               <w:rPr>
@@ -546,7 +546,7 @@
               <w:lang w:eastAsia="en-IE"/>
             </w:rPr>
           </w:pPr>
-          <w:hyperlink w:anchor="_Toc478501065" w:history="1">
+          <w:hyperlink w:anchor="_Toc479620637" w:history="1">
             <w:r>
               <w:rPr>
                 <w:rStyle w:val="Hyperlink"/>
@@ -573,7 +573,77 @@
                 <w:noProof/>
                 <w:webHidden/>
               </w:rPr>
-              <w:instrText xml:space="preserve"> PAGEREF _Toc478501065 \h </w:instrText>
+              <w:instrText xml:space="preserve"> PAGEREF _Toc479620637 \h </w:instrText>
+            </w:r>
+            <w:r>
+              <w:rPr>
+                <w:noProof/>
+                <w:webHidden/>
+              </w:rPr>
+            </w:r>
+            <w:r>
+              <w:rPr>
+                <w:noProof/>
+                <w:webHidden/>
+              </w:rPr>
+              <w:fldChar w:fldCharType="separate"/>
+            </w:r>
+            <w:r>
+              <w:rPr>
+                <w:noProof/>
+                <w:webHidden/>
+              </w:rPr>
+              <w:t>3</w:t>
+            </w:r>
+            <w:r>
+              <w:rPr>
+                <w:noProof/>
+                <w:webHidden/>
+              </w:rPr>
+              <w:fldChar w:fldCharType="end"/>
+            </w:r>
+          </w:hyperlink>
+        </w:p>
+        <w:p>
+          <w:pPr>
+            <w:pStyle w:val="TOC3"/>
+            <w:tabs>
+              <w:tab w:val="right" w:leader="dot" w:pos="13948"/>
+            </w:tabs>
+            <w:rPr>
+              <w:rFonts w:eastAsiaTheme="minorEastAsia"/>
+              <w:noProof/>
+              <w:lang w:eastAsia="en-IE"/>
+            </w:rPr>
+          </w:pPr>
+          <w:hyperlink w:anchor="_Toc479620638" w:history="1">
+            <w:r>
+              <w:rPr>
+                <w:rStyle w:val="Hyperlink"/>
+                <w:noProof/>
+              </w:rPr>
+              <w:t>Template Pattern</w:t>
+            </w:r>
+            <w:r>
+              <w:rPr>
+                <w:noProof/>
+                <w:webHidden/>
+              </w:rPr>
+              <w:tab/>
+            </w:r>
+            <w:r>
+              <w:rPr>
+                <w:noProof/>
+                <w:webHidden/>
+              </w:rPr>
+              <w:fldChar w:fldCharType="begin"/>
+            </w:r>
+            <w:r>
+              <w:rPr>
+                <w:noProof/>
+                <w:webHidden/>
+              </w:rPr>
+              <w:instrText xml:space="preserve"> PAGEREF _Toc479620638 \h </w:instrText>
             </w:r>
             <w:r>
               <w:rPr>
@@ -616,7 +686,7 @@
               <w:lang w:eastAsia="en-IE"/>
             </w:rPr>
           </w:pPr>
-          <w:hyperlink w:anchor="_Toc478501066" w:history="1">
+          <w:hyperlink w:anchor="_Toc479620639" w:history="1">
             <w:r>
               <w:rPr>
                 <w:rStyle w:val="Hyperlink"/>
@@ -643,7 +713,7 @@
                 <w:noProof/>
                 <w:webHidden/>
               </w:rPr>
-              <w:instrText xml:space="preserve"> PAGEREF _Toc478501066 \h </w:instrText>
+              <w:instrText xml:space="preserve"> PAGEREF _Toc479620639 \h </w:instrText>
             </w:r>
             <w:r>
               <w:rPr>
@@ -663,7 +733,7 @@
                 <w:noProof/>
                 <w:webHidden/>
               </w:rPr>
-              <w:t>3</w:t>
+              <w:t>4</w:t>
             </w:r>
             <w:r>
               <w:rPr>
@@ -686,7 +756,7 @@
               <w:lang w:eastAsia="en-IE"/>
             </w:rPr>
           </w:pPr>
-          <w:hyperlink w:anchor="_Toc478501067" w:history="1">
+          <w:hyperlink w:anchor="_Toc479620640" w:history="1">
             <w:r>
               <w:rPr>
                 <w:rStyle w:val="Hyperlink"/>
@@ -713,7 +783,7 @@
                 <w:noProof/>
                 <w:webHidden/>
               </w:rPr>
-              <w:instrText xml:space="preserve"> PAGEREF _Toc478501067 \h </w:instrText>
+              <w:instrText xml:space="preserve"> PAGEREF _Toc479620640 \h </w:instrText>
             </w:r>
             <w:r>
               <w:rPr>
@@ -733,7 +803,7 @@
                 <w:noProof/>
                 <w:webHidden/>
               </w:rPr>
-              <w:t>3</w:t>
+              <w:t>4</w:t>
             </w:r>
             <w:r>
               <w:rPr>
@@ -756,7 +826,7 @@
               <w:lang w:eastAsia="en-IE"/>
             </w:rPr>
           </w:pPr>
-          <w:hyperlink w:anchor="_Toc478501068" w:history="1">
+          <w:hyperlink w:anchor="_Toc479620641" w:history="1">
             <w:r>
               <w:rPr>
                 <w:rStyle w:val="Hyperlink"/>
@@ -783,7 +853,7 @@
                 <w:noProof/>
                 <w:webHidden/>
               </w:rPr>
-              <w:instrText xml:space="preserve"> PAGEREF _Toc478501068 \h </w:instrText>
+              <w:instrText xml:space="preserve"> PAGEREF _Toc479620641 \h </w:instrText>
             </w:r>
             <w:r>
               <w:rPr>
@@ -803,7 +873,7 @@
                 <w:noProof/>
                 <w:webHidden/>
               </w:rPr>
-              <w:t>3</w:t>
+              <w:t>4</w:t>
             </w:r>
             <w:r>
               <w:rPr>
@@ -826,13 +896,13 @@
               <w:lang w:eastAsia="en-IE"/>
             </w:rPr>
           </w:pPr>
-          <w:hyperlink w:anchor="_Toc478501069" w:history="1">
+          <w:hyperlink w:anchor="_Toc479620642" w:history="1">
             <w:r>
               <w:rPr>
                 <w:rStyle w:val="Hyperlink"/>
                 <w:noProof/>
               </w:rPr>
-              <w:t>Appendix 1 – Code Commit Analysis</w:t>
+              <w:t>Appendix 1 – Database Setup Instructions</w:t>
             </w:r>
             <w:r>
               <w:rPr>
@@ -853,7 +923,7 @@
                 <w:noProof/>
                 <w:webHidden/>
               </w:rPr>
-              <w:instrText xml:space="preserve"> PAGEREF _Toc478501069 \h </w:instrText>
+              <w:instrText xml:space="preserve"> PAGEREF _Toc479620642 \h </w:instrText>
             </w:r>
             <w:r>
               <w:rPr>
@@ -873,7 +943,77 @@
                 <w:noProof/>
                 <w:webHidden/>
               </w:rPr>
-              <w:t>3</w:t>
+              <w:t>4</w:t>
+            </w:r>
+            <w:r>
+              <w:rPr>
+                <w:noProof/>
+                <w:webHidden/>
+              </w:rPr>
+              <w:fldChar w:fldCharType="end"/>
+            </w:r>
+          </w:hyperlink>
+        </w:p>
+        <w:p>
+          <w:pPr>
+            <w:pStyle w:val="TOC2"/>
+            <w:tabs>
+              <w:tab w:val="right" w:leader="dot" w:pos="13948"/>
+            </w:tabs>
+            <w:rPr>
+              <w:rFonts w:eastAsiaTheme="minorEastAsia"/>
+              <w:noProof/>
+              <w:lang w:eastAsia="en-IE"/>
+            </w:rPr>
+          </w:pPr>
+          <w:hyperlink w:anchor="_Toc479620643" w:history="1">
+            <w:r>
+              <w:rPr>
+                <w:rStyle w:val="Hyperlink"/>
+                <w:noProof/>
+              </w:rPr>
+              <w:t>Appendix 2 – Code Commit Analysis</w:t>
+            </w:r>
+            <w:r>
+              <w:rPr>
+                <w:noProof/>
+                <w:webHidden/>
+              </w:rPr>
+              <w:tab/>
+            </w:r>
+            <w:r>
+              <w:rPr>
+                <w:noProof/>
+                <w:webHidden/>
+              </w:rPr>
+              <w:fldChar w:fldCharType="begin"/>
+            </w:r>
+            <w:r>
+              <w:rPr>
+                <w:noProof/>
+                <w:webHidden/>
+              </w:rPr>
+              <w:instrText xml:space="preserve"> PAGEREF _Toc479620643 \h </w:instrText>
+            </w:r>
+            <w:r>
+              <w:rPr>
+                <w:noProof/>
+                <w:webHidden/>
+              </w:rPr>
+            </w:r>
+            <w:r>
+              <w:rPr>
+                <w:noProof/>
+                <w:webHidden/>
+              </w:rPr>
+              <w:fldChar w:fldCharType="separate"/>
+            </w:r>
+            <w:r>
+              <w:rPr>
+                <w:noProof/>
+                <w:webHidden/>
+              </w:rPr>
+              <w:t>4</w:t>
             </w:r>
             <w:r>
               <w:rPr>
@@ -896,7 +1036,7 @@
               <w:lang w:eastAsia="en-IE"/>
             </w:rPr>
           </w:pPr>
-          <w:hyperlink w:anchor="_Toc478501070" w:history="1">
+          <w:hyperlink w:anchor="_Toc479620644" w:history="1">
             <w:r>
               <w:rPr>
                 <w:rStyle w:val="Hyperlink"/>
@@ -923,7 +1063,7 @@
                 <w:noProof/>
                 <w:webHidden/>
               </w:rPr>
-              <w:instrText xml:space="preserve"> PAGEREF _Toc478501070 \h </w:instrText>
+              <w:instrText xml:space="preserve"> PAGEREF _Toc479620644 \h </w:instrText>
             </w:r>
             <w:r>
               <w:rPr>
@@ -943,7 +1083,7 @@
                 <w:noProof/>
                 <w:webHidden/>
               </w:rPr>
-              <w:t>3</w:t>
+              <w:t>4</w:t>
             </w:r>
             <w:r>
               <w:rPr>
@@ -966,7 +1106,7 @@
               <w:lang w:eastAsia="en-IE"/>
             </w:rPr>
           </w:pPr>
-          <w:hyperlink w:anchor="_Toc478501071" w:history="1">
+          <w:hyperlink w:anchor="_Toc479620645" w:history="1">
             <w:r>
               <w:rPr>
                 <w:rStyle w:val="Hyperlink"/>
@@ -993,7 +1133,7 @@
                 <w:noProof/>
                 <w:webHidden/>
               </w:rPr>
-              <w:instrText xml:space="preserve"> PAGEREF _Toc478501071 \h </w:instrText>
+              <w:instrText xml:space="preserve"> PAGEREF _Toc479620645 \h </w:instrText>
             </w:r>
             <w:r>
               <w:rPr>
@@ -1013,7 +1153,7 @@
                 <w:noProof/>
                 <w:webHidden/>
               </w:rPr>
-              <w:t>3</w:t>
+              <w:t>4</w:t>
             </w:r>
             <w:r>
               <w:rPr>
@@ -1068,27 +1208,83 @@
         <w:pStyle w:val="Heading2"/>
       </w:pPr>
     </w:p>
-    <w:p>
-      <w:bookmarkStart w:id="0" w:name="_GoBack"/>
-      <w:bookmarkEnd w:id="0"/>
-    </w:p>
     <w:p/>
     <w:p>
       <w:pPr>
         <w:pStyle w:val="Heading2"/>
       </w:pPr>
-      <w:bookmarkStart w:id="1" w:name="_Toc478501063"/>
+      <w:bookmarkStart w:id="0" w:name="_Toc479620635"/>
       <w:r>
         <w:lastRenderedPageBreak/>
         <w:t>Section 1 – Introduction</w:t>
       </w:r>
-      <w:bookmarkEnd w:id="1"/>
+      <w:bookmarkEnd w:id="0"/>
     </w:p>
     <w:p>
       <w:r>
         <w:t>TODO</w:t>
       </w:r>
     </w:p>
+    <w:p/>
+    <w:p/>
+    <w:p>
+      <w:r>
+        <w:t>TOD</w:t>
+      </w:r>
+      <w:r>
+        <w:t>O – Improvements on Assignment 1 code</w:t>
+      </w:r>
+    </w:p>
+    <w:p>
+      <w:pPr>
+        <w:pStyle w:val="ListParagraph"/>
+        <w:numPr>
+          <w:ilvl w:val="0"/>
+          <w:numId w:val="3"/>
+        </w:numPr>
+      </w:pPr>
+      <w:r>
+        <w:t>UI changes to split out general / advanced UI</w:t>
+      </w:r>
+    </w:p>
+    <w:p>
+      <w:pPr>
+        <w:pStyle w:val="ListParagraph"/>
+        <w:numPr>
+          <w:ilvl w:val="0"/>
+          <w:numId w:val="3"/>
+        </w:numPr>
+      </w:pPr>
+      <w:r>
+        <w:t>Changes to strategy patter</w:t>
+      </w:r>
+      <w:r>
+        <w:t>n</w:t>
+      </w:r>
+      <w:r>
+        <w:t xml:space="preserve"> implementation so it just returns a chart - decoupled it from any particular UI element (should have done this in the first assignment</w:t>
+      </w:r>
+      <w:r>
+        <w:t xml:space="preserve"> – it was tightly coupled to a ‘tab’ element</w:t>
+      </w:r>
+      <w:r>
+        <w:t>).</w:t>
+      </w:r>
+    </w:p>
+    <w:p>
+      <w:pPr>
+        <w:pStyle w:val="ListParagraph"/>
+        <w:numPr>
+          <w:ilvl w:val="0"/>
+          <w:numId w:val="3"/>
+        </w:numPr>
+      </w:pPr>
+      <w:r>
+        <w:t>Refactored some code using the Template pattern – see section 3.</w:t>
+      </w:r>
+    </w:p>
+    <w:p/>
+    <w:p/>
     <w:p>
       <w:pPr>
         <w:jc w:val="center"/>
@@ -1127,34 +1323,212 @@
       <w:pPr>
         <w:pStyle w:val="Heading2"/>
       </w:pPr>
-      <w:bookmarkStart w:id="2" w:name="_Toc478501064"/>
+      <w:bookmarkStart w:id="1" w:name="_Toc479620636"/>
       <w:r>
         <w:t>Section 2</w:t>
       </w:r>
       <w:r>
         <w:t xml:space="preserve"> – Demonstrated Use of Object Orientated Concepts</w:t>
       </w:r>
+      <w:bookmarkEnd w:id="1"/>
+    </w:p>
+    <w:p>
+      <w:r>
+        <w:t>TODO</w:t>
+      </w:r>
+    </w:p>
+    <w:p/>
+    <w:p/>
+    <w:p/>
+    <w:p/>
+    <w:p/>
+    <w:p/>
+    <w:p/>
+    <w:p/>
+    <w:p/>
+    <w:p/>
+    <w:p/>
+    <w:p/>
+    <w:p/>
+    <w:p/>
+    <w:p/>
+    <w:p>
+      <w:bookmarkStart w:id="2" w:name="_GoBack"/>
       <w:bookmarkEnd w:id="2"/>
     </w:p>
+    <w:p/>
+    <w:p>
+      <w:pPr>
+        <w:pStyle w:val="Heading2"/>
+      </w:pPr>
+      <w:bookmarkStart w:id="3" w:name="_Toc479620637"/>
+      <w:r>
+        <w:lastRenderedPageBreak/>
+        <w:t>Section 3</w:t>
+      </w:r>
+      <w:r>
+        <w:t xml:space="preserve"> – Usage of Design Patterns</w:t>
+      </w:r>
+      <w:bookmarkEnd w:id="3"/>
+    </w:p>
+    <w:p>
+      <w:pPr>
+        <w:pStyle w:val="Heading3"/>
+      </w:pPr>
+      <w:bookmarkStart w:id="4" w:name="_Toc479620638"/>
+      <w:r>
+        <w:t>Template Pattern</w:t>
+      </w:r>
+      <w:bookmarkEnd w:id="4"/>
+    </w:p>
+    <w:p>
+      <w:r>
+        <w:t xml:space="preserve">I used the template pattern to refactor some code from </w:t>
+      </w:r>
+      <w:r>
+        <w:t>A</w:t>
+      </w:r>
+      <w:r>
+        <w:t xml:space="preserve">ssignment </w:t>
+      </w:r>
+      <w:r>
+        <w:t>1, which is the logic that is used to gene</w:t>
+      </w:r>
+      <w:r>
+        <w:t xml:space="preserve">rate the top source/destination </w:t>
+      </w:r>
+      <w:r>
+        <w:t>ports and top source/destination IP address data from the data parsed.</w:t>
+      </w:r>
+      <w:r>
+        <w:t xml:space="preserve"> Now the </w:t>
+      </w:r>
+      <w:proofErr w:type="spellStart"/>
+      <w:r>
+        <w:rPr>
+          <w:rFonts w:ascii="Courier New" w:hAnsi="Courier New" w:cs="Courier New"/>
+        </w:rPr>
+        <w:t>TopData</w:t>
+      </w:r>
+      <w:proofErr w:type="spellEnd"/>
+      <w:r>
+        <w:t xml:space="preserve"> class exists</w:t>
+      </w:r>
+      <w:r>
+        <w:t>,</w:t>
+      </w:r>
+      <w:r>
+        <w:t xml:space="preserve"> which is an abstract class with the final method </w:t>
+      </w:r>
+      <w:proofErr w:type="spellStart"/>
+      <w:r>
+        <w:rPr>
+          <w:rFonts w:ascii="Courier New" w:hAnsi="Courier New" w:cs="Courier New"/>
+        </w:rPr>
+        <w:t>GetTopData</w:t>
+      </w:r>
+      <w:proofErr w:type="spellEnd"/>
+      <w:r>
+        <w:t xml:space="preserve">, and the helper methods Initialize and </w:t>
+      </w:r>
+      <w:proofErr w:type="spellStart"/>
+      <w:r>
+        <w:rPr>
+          <w:rFonts w:ascii="Courier New" w:hAnsi="Courier New" w:cs="Courier New"/>
+        </w:rPr>
+        <w:t>GetData</w:t>
+      </w:r>
+      <w:proofErr w:type="spellEnd"/>
+      <w:r>
+        <w:t xml:space="preserve"> which are overridden in each of the concrete classes.</w:t>
+      </w:r>
+    </w:p>
+    <w:p>
+      <w:r>
+        <w:rPr>
+          <w:noProof/>
+          <w:lang w:eastAsia="en-IE"/>
+        </w:rPr>
+        <w:drawing>
+          <wp:inline distT="0" distB="0" distL="0" distR="0" wp14:anchorId="17B259A5" wp14:editId="3666A88C">
+            <wp:extent cx="9133158" cy="4114800"/>
+            <wp:effectExtent l="0" t="0" r="0" b="0"/>
+            <wp:docPr id="1" name="Picture 1"/>
+            <wp:cNvGraphicFramePr>
+              <a:graphicFrameLocks xmlns:a="http://schemas.openxmlformats.org/drawingml/2006/main" noChangeAspect="1"/>
+            </wp:cNvGraphicFramePr>
+            <a:graphic xmlns:a="http://schemas.openxmlformats.org/drawingml/2006/main">
+              <a:graphicData uri="http://schemas.openxmlformats.org/drawingml/2006/picture">
+                <pic:pic xmlns:pic="http://schemas.openxmlformats.org/drawingml/2006/picture">
+                  <pic:nvPicPr>
+                    <pic:cNvPr id="0" name=""/>
+                    <pic:cNvPicPr/>
+                  </pic:nvPicPr>
+                  <pic:blipFill>
+                    <a:blip r:embed="rId10"/>
+                    <a:stretch>
+                      <a:fillRect/>
+                    </a:stretch>
+                  </pic:blipFill>
+                  <pic:spPr>
+                    <a:xfrm>
+                      <a:off x="0" y="0"/>
+                      <a:ext cx="9145477" cy="4120350"/>
+                    </a:xfrm>
+                    <a:prstGeom prst="rect">
+                      <a:avLst/>
+                    </a:prstGeom>
+                  </pic:spPr>
+                </pic:pic>
+              </a:graphicData>
+            </a:graphic>
+          </wp:inline>
+        </w:drawing>
+      </w:r>
+    </w:p>
+    <w:p/>
+    <w:p>
+      <w:pPr>
+        <w:pStyle w:val="Heading2"/>
+      </w:pPr>
+      <w:bookmarkStart w:id="5" w:name="_Toc479620639"/>
+      <w:r>
+        <w:t>Section 4</w:t>
+      </w:r>
+      <w:r>
+        <w:t xml:space="preserve"> – System UML Diagram</w:t>
+      </w:r>
+      <w:bookmarkEnd w:id="5"/>
+    </w:p>
     <w:p>
       <w:r>
         <w:t>TODO</w:t>
       </w:r>
     </w:p>
+    <w:p/>
     <w:p>
       <w:pPr>
         <w:pStyle w:val="Heading2"/>
       </w:pPr>
-      <w:bookmarkStart w:id="3" w:name="_Toc478501065"/>
-      <w:r>
-        <w:t>Section 3</w:t>
-      </w:r>
-      <w:r>
-        <w:t xml:space="preserve"> – Usage of Design Patterns</w:t>
-      </w:r>
-      <w:bookmarkEnd w:id="3"/>
-    </w:p>
-    <w:p>
+      <w:bookmarkStart w:id="6" w:name="_Toc479620640"/>
+      <w:r>
+        <w:t>Section 5</w:t>
+      </w:r>
+      <w:r>
+        <w:t xml:space="preserve"> – </w:t>
+      </w:r>
+      <w:r>
+        <w:t>Screen Captures</w:t>
+      </w:r>
+      <w:r>
+        <w:t xml:space="preserve"> of Most Impressive Code Snippets</w:t>
+      </w:r>
+      <w:bookmarkEnd w:id="6"/>
+    </w:p>
+    <w:p>
+      <w:r>
+        <w:t xml:space="preserve"> </w:t>
+      </w:r>
       <w:r>
         <w:t>TODO</w:t>
       </w:r>
@@ -1164,14 +1538,14 @@
       <w:pPr>
         <w:pStyle w:val="Heading2"/>
       </w:pPr>
-      <w:bookmarkStart w:id="4" w:name="_Toc478501066"/>
-      <w:r>
-        <w:t>Section 4</w:t>
-      </w:r>
-      <w:r>
-        <w:t xml:space="preserve"> – System UML Diagram</w:t>
-      </w:r>
-      <w:bookmarkEnd w:id="4"/>
+      <w:bookmarkStart w:id="7" w:name="_Toc479620641"/>
+      <w:r>
+        <w:t>Section 6</w:t>
+      </w:r>
+      <w:r>
+        <w:t xml:space="preserve"> – Evaluation of Work</w:t>
+      </w:r>
+      <w:bookmarkEnd w:id="7"/>
     </w:p>
     <w:p>
       <w:r>
@@ -1183,25 +1557,13 @@
       <w:pPr>
         <w:pStyle w:val="Heading2"/>
       </w:pPr>
-      <w:bookmarkStart w:id="5" w:name="_Toc478501067"/>
-      <w:r>
-        <w:t>Section 5</w:t>
-      </w:r>
-      <w:r>
-        <w:t xml:space="preserve"> – </w:t>
-      </w:r>
-      <w:r>
-        <w:t>Screen Captures</w:t>
-      </w:r>
-      <w:r>
-        <w:t xml:space="preserve"> of Most Impressive Code Snippets</w:t>
-      </w:r>
-      <w:bookmarkEnd w:id="5"/>
-    </w:p>
-    <w:p>
-      <w:r>
-        <w:t xml:space="preserve"> </w:t>
-      </w:r>
+      <w:bookmarkStart w:id="8" w:name="_Toc479620642"/>
+      <w:r>
+        <w:t>Appendix 1 – Database Setup Instructions</w:t>
+      </w:r>
+      <w:bookmarkEnd w:id="8"/>
+    </w:p>
+    <w:p>
       <w:r>
         <w:t>TODO</w:t>
       </w:r>
@@ -1211,40 +1573,24 @@
       <w:pPr>
         <w:pStyle w:val="Heading2"/>
       </w:pPr>
-      <w:bookmarkStart w:id="6" w:name="_Toc478501068"/>
-      <w:r>
-        <w:t>Section 6</w:t>
-      </w:r>
-      <w:r>
-        <w:t xml:space="preserve"> – Evaluation of Work</w:t>
-      </w:r>
-      <w:bookmarkEnd w:id="6"/>
-    </w:p>
-    <w:p>
-      <w:r>
-        <w:t>TODO</w:t>
-      </w:r>
-    </w:p>
-    <w:p>
-      <w:pPr>
-        <w:pStyle w:val="Heading2"/>
-      </w:pPr>
-      <w:bookmarkStart w:id="7" w:name="_Toc478501069"/>
-      <w:r>
-        <w:lastRenderedPageBreak/>
-        <w:t>Appendix 1 – Code Commit Analysis</w:t>
-      </w:r>
-      <w:bookmarkEnd w:id="7"/>
+      <w:bookmarkStart w:id="9" w:name="_Toc479620643"/>
+      <w:r>
+        <w:t>Appendix 2</w:t>
+      </w:r>
+      <w:r>
+        <w:t xml:space="preserve"> – Code Commit Analysis</w:t>
+      </w:r>
+      <w:bookmarkEnd w:id="9"/>
     </w:p>
     <w:p>
       <w:pPr>
         <w:pStyle w:val="Heading3"/>
       </w:pPr>
-      <w:bookmarkStart w:id="8" w:name="_Toc478501070"/>
+      <w:bookmarkStart w:id="10" w:name="_Toc479620644"/>
       <w:r>
         <w:t>Contributions</w:t>
       </w:r>
-      <w:bookmarkEnd w:id="8"/>
+      <w:bookmarkEnd w:id="10"/>
     </w:p>
     <w:p>
       <w:pPr>
@@ -1255,11 +1601,11 @@
       <w:pPr>
         <w:pStyle w:val="Heading3"/>
       </w:pPr>
-      <w:bookmarkStart w:id="9" w:name="_Toc478501071"/>
+      <w:bookmarkStart w:id="11" w:name="_Toc479620645"/>
       <w:r>
         <w:t>Code Frequency</w:t>
       </w:r>
-      <w:bookmarkEnd w:id="9"/>
+      <w:bookmarkEnd w:id="11"/>
     </w:p>
     <w:p>
       <w:pPr>
@@ -1268,7 +1614,7 @@
     </w:p>
     <w:p/>
     <w:sectPr>
-      <w:headerReference w:type="default" r:id="rId10"/>
+      <w:headerReference w:type="default" r:id="rId11"/>
       <w:pgSz w:w="16838" w:h="11906" w:orient="landscape"/>
       <w:pgMar w:top="1440" w:right="1440" w:bottom="1440" w:left="1440" w:header="708" w:footer="708" w:gutter="0"/>
       <w:pgNumType w:start="0"/>
@@ -1354,9 +1700,6 @@
           <w:sdtPr>
             <w:alias w:val="Company"/>
             <w:id w:val="78735422"/>
-            <w:placeholder>
-              <w:docPart w:val="1647A2D3BE734F9A9270D2CCC3DF26A7"/>
-            </w:placeholder>
             <w:dataBinding w:prefixMappings="xmlns:ns0='http://schemas.openxmlformats.org/officeDocument/2006/extended-properties'" w:xpath="/ns0:Properties[1]/ns0:Company[1]" w:storeItemID="{6668398D-A668-4E3E-A5EB-62B293D839F1}"/>
             <w:text/>
           </w:sdtPr>
@@ -1381,9 +1724,6 @@
             </w:rPr>
             <w:alias w:val="Title"/>
             <w:id w:val="78735415"/>
-            <w:placeholder>
-              <w:docPart w:val="653AA2675F064F26B4DDADB0E00570AD"/>
-            </w:placeholder>
             <w:dataBinding w:prefixMappings="xmlns:ns0='http://schemas.openxmlformats.org/package/2006/metadata/core-properties' xmlns:ns1='http://purl.org/dc/elements/1.1/'" w:xpath="/ns0:coreProperties[1]/ns1:title[1]" w:storeItemID="{6C3C8BC8-F283-45AE-878A-BAB7291924A1}"/>
             <w:text/>
           </w:sdtPr>
@@ -1437,7 +1777,7 @@
             <w:rPr>
               <w:noProof/>
             </w:rPr>
-            <w:t>2</w:t>
+            <w:t>4</w:t>
           </w:r>
           <w:r>
             <w:rPr>
@@ -1460,9 +1800,9 @@
 <file path=word/numbering.xml><?xml version="1.0" encoding="utf-8"?>
 <w:numbering xmlns:wpc="http://schemas.microsoft.com/office/word/2010/wordprocessingCanvas" xmlns:mc="http://schemas.openxmlformats.org/markup-compatibility/2006" xmlns:o="urn:schemas-microsoft-com:office:office" xmlns:r="http://schemas.openxmlformats.org/officeDocument/2006/relationships" xmlns:m="http://schemas.openxmlformats.org/officeDocument/2006/math" xmlns:v="urn:schemas-microsoft-com:vml" xmlns:wp14="http://schemas.microsoft.com/office/word/2010/wordprocessingDrawing" xmlns:wp="http://schemas.openxmlformats.org/drawingml/2006/wordprocessingDrawing" xmlns:w10="urn:schemas-microsoft-com:office:word" xmlns:w="http://schemas.openxmlformats.org/wordprocessingml/2006/main" xmlns:w14="http://schemas.microsoft.com/office/word/2010/wordml" xmlns:wpg="http://schemas.microsoft.com/office/word/2010/wordprocessingGroup" xmlns:wpi="http://schemas.microsoft.com/office/word/2010/wordprocessingInk" xmlns:wne="http://schemas.microsoft.com/office/word/2006/wordml" xmlns:wps="http://schemas.microsoft.com/office/word/2010/wordprocessingShape" mc:Ignorable="w14 wp14">
   <w:abstractNum w:abstractNumId="0">
-    <w:nsid w:val="394F3E70"/>
+    <w:nsid w:val="333940E5"/>
     <w:multiLevelType w:val="hybridMultilevel"/>
-    <w:tmpl w:val="1590BD28"/>
+    <w:tmpl w:val="B052ED02"/>
     <w:lvl w:ilvl="0" w:tplc="18090001">
       <w:start w:val="1"/>
       <w:numFmt w:val="bullet"/>
@@ -1573,9 +1913,9 @@
     </w:lvl>
   </w:abstractNum>
   <w:abstractNum w:abstractNumId="1">
-    <w:nsid w:val="66231E92"/>
+    <w:nsid w:val="394F3E70"/>
     <w:multiLevelType w:val="hybridMultilevel"/>
-    <w:tmpl w:val="54141F0E"/>
+    <w:tmpl w:val="1590BD28"/>
     <w:lvl w:ilvl="0" w:tplc="18090001">
       <w:start w:val="1"/>
       <w:numFmt w:val="bullet"/>
@@ -1685,11 +2025,127 @@
       </w:rPr>
     </w:lvl>
   </w:abstractNum>
+  <w:abstractNum w:abstractNumId="2">
+    <w:nsid w:val="66231E92"/>
+    <w:multiLevelType w:val="hybridMultilevel"/>
+    <w:tmpl w:val="54141F0E"/>
+    <w:lvl w:ilvl="0" w:tplc="18090001">
+      <w:start w:val="1"/>
+      <w:numFmt w:val="bullet"/>
+      <w:lvlText w:val=""/>
+      <w:lvlJc w:val="left"/>
+      <w:pPr>
+        <w:ind w:left="720" w:hanging="360"/>
+      </w:pPr>
+      <w:rPr>
+        <w:rFonts w:ascii="Symbol" w:hAnsi="Symbol" w:hint="default"/>
+      </w:rPr>
+    </w:lvl>
+    <w:lvl w:ilvl="1" w:tplc="18090003" w:tentative="1">
+      <w:start w:val="1"/>
+      <w:numFmt w:val="bullet"/>
+      <w:lvlText w:val="o"/>
+      <w:lvlJc w:val="left"/>
+      <w:pPr>
+        <w:ind w:left="1440" w:hanging="360"/>
+      </w:pPr>
+      <w:rPr>
+        <w:rFonts w:ascii="Courier New" w:hAnsi="Courier New" w:cs="Courier New" w:hint="default"/>
+      </w:rPr>
+    </w:lvl>
+    <w:lvl w:ilvl="2" w:tplc="18090005" w:tentative="1">
+      <w:start w:val="1"/>
+      <w:numFmt w:val="bullet"/>
+      <w:lvlText w:val=""/>
+      <w:lvlJc w:val="left"/>
+      <w:pPr>
+        <w:ind w:left="2160" w:hanging="360"/>
+      </w:pPr>
+      <w:rPr>
+        <w:rFonts w:ascii="Wingdings" w:hAnsi="Wingdings" w:hint="default"/>
+      </w:rPr>
+    </w:lvl>
+    <w:lvl w:ilvl="3" w:tplc="18090001" w:tentative="1">
+      <w:start w:val="1"/>
+      <w:numFmt w:val="bullet"/>
+      <w:lvlText w:val=""/>
+      <w:lvlJc w:val="left"/>
+      <w:pPr>
+        <w:ind w:left="2880" w:hanging="360"/>
+      </w:pPr>
+      <w:rPr>
+        <w:rFonts w:ascii="Symbol" w:hAnsi="Symbol" w:hint="default"/>
+      </w:rPr>
+    </w:lvl>
+    <w:lvl w:ilvl="4" w:tplc="18090003" w:tentative="1">
+      <w:start w:val="1"/>
+      <w:numFmt w:val="bullet"/>
+      <w:lvlText w:val="o"/>
+      <w:lvlJc w:val="left"/>
+      <w:pPr>
+        <w:ind w:left="3600" w:hanging="360"/>
+      </w:pPr>
+      <w:rPr>
+        <w:rFonts w:ascii="Courier New" w:hAnsi="Courier New" w:cs="Courier New" w:hint="default"/>
+      </w:rPr>
+    </w:lvl>
+    <w:lvl w:ilvl="5" w:tplc="18090005" w:tentative="1">
+      <w:start w:val="1"/>
+      <w:numFmt w:val="bullet"/>
+      <w:lvlText w:val=""/>
+      <w:lvlJc w:val="left"/>
+      <w:pPr>
+        <w:ind w:left="4320" w:hanging="360"/>
+      </w:pPr>
+      <w:rPr>
+        <w:rFonts w:ascii="Wingdings" w:hAnsi="Wingdings" w:hint="default"/>
+      </w:rPr>
+    </w:lvl>
+    <w:lvl w:ilvl="6" w:tplc="18090001" w:tentative="1">
+      <w:start w:val="1"/>
+      <w:numFmt w:val="bullet"/>
+      <w:lvlText w:val=""/>
+      <w:lvlJc w:val="left"/>
+      <w:pPr>
+        <w:ind w:left="5040" w:hanging="360"/>
+      </w:pPr>
+      <w:rPr>
+        <w:rFonts w:ascii="Symbol" w:hAnsi="Symbol" w:hint="default"/>
+      </w:rPr>
+    </w:lvl>
+    <w:lvl w:ilvl="7" w:tplc="18090003" w:tentative="1">
+      <w:start w:val="1"/>
+      <w:numFmt w:val="bullet"/>
+      <w:lvlText w:val="o"/>
+      <w:lvlJc w:val="left"/>
+      <w:pPr>
+        <w:ind w:left="5760" w:hanging="360"/>
+      </w:pPr>
+      <w:rPr>
+        <w:rFonts w:ascii="Courier New" w:hAnsi="Courier New" w:cs="Courier New" w:hint="default"/>
+      </w:rPr>
+    </w:lvl>
+    <w:lvl w:ilvl="8" w:tplc="18090005" w:tentative="1">
+      <w:start w:val="1"/>
+      <w:numFmt w:val="bullet"/>
+      <w:lvlText w:val=""/>
+      <w:lvlJc w:val="left"/>
+      <w:pPr>
+        <w:ind w:left="6480" w:hanging="360"/>
+      </w:pPr>
+      <w:rPr>
+        <w:rFonts w:ascii="Wingdings" w:hAnsi="Wingdings" w:hint="default"/>
+      </w:rPr>
+    </w:lvl>
+  </w:abstractNum>
   <w:num w:numId="1">
-    <w:abstractNumId w:val="0"/>
+    <w:abstractNumId w:val="1"/>
   </w:num>
   <w:num w:numId="2">
-    <w:abstractNumId w:val="1"/>
+    <w:abstractNumId w:val="2"/>
+  </w:num>
+  <w:num w:numId="3">
+    <w:abstractNumId w:val="0"/>
   </w:num>
 </w:numbering>
 </file>
@@ -2620,506 +3076,6 @@
     <w:rsid w:val="00932D8F"/>
   </w:style>
 </w:styles>
-</file>
-
-<file path=word/glossary/document.xml><?xml version="1.0" encoding="utf-8"?>
-<w:glossaryDocument xmlns:wpc="http://schemas.microsoft.com/office/word/2010/wordprocessingCanvas" xmlns:mc="http://schemas.openxmlformats.org/markup-compatibility/2006" xmlns:o="urn:schemas-microsoft-com:office:office" xmlns:r="http://schemas.openxmlformats.org/officeDocument/2006/relationships" xmlns:m="http://schemas.openxmlformats.org/officeDocument/2006/math" xmlns:v="urn:schemas-microsoft-com:vml" xmlns:wp14="http://schemas.microsoft.com/office/word/2010/wordprocessingDrawing" xmlns:wp="http://schemas.openxmlformats.org/drawingml/2006/wordprocessingDrawing" xmlns:w10="urn:schemas-microsoft-com:office:word" xmlns:w="http://schemas.openxmlformats.org/wordprocessingml/2006/main" xmlns:w14="http://schemas.microsoft.com/office/word/2010/wordml" xmlns:wpg="http://schemas.microsoft.com/office/word/2010/wordprocessingGroup" xmlns:wpi="http://schemas.microsoft.com/office/word/2010/wordprocessingInk" xmlns:wne="http://schemas.microsoft.com/office/word/2006/wordml" xmlns:wps="http://schemas.microsoft.com/office/word/2010/wordprocessingShape" mc:Ignorable="w14 wp14"/>
-</file>
-
-<file path=word/glossary/fontTable.xml><?xml version="1.0" encoding="utf-8"?>
-<w:fonts xmlns:mc="http://schemas.openxmlformats.org/markup-compatibility/2006" xmlns:r="http://schemas.openxmlformats.org/officeDocument/2006/relationships" xmlns:w="http://schemas.openxmlformats.org/wordprocessingml/2006/main" xmlns:w14="http://schemas.microsoft.com/office/word/2010/wordml" mc:Ignorable="w14">
-  <w:font w:name="Symbol">
-    <w:panose1 w:val="05050102010706020507"/>
-    <w:charset w:val="02"/>
-    <w:family w:val="roman"/>
-    <w:pitch w:val="variable"/>
-    <w:sig w:usb0="00000000" w:usb1="10000000" w:usb2="00000000" w:usb3="00000000" w:csb0="80000000" w:csb1="00000000"/>
-  </w:font>
-  <w:font w:name="Times New Roman">
-    <w:panose1 w:val="02020603050405020304"/>
-    <w:charset w:val="00"/>
-    <w:family w:val="roman"/>
-    <w:pitch w:val="variable"/>
-    <w:sig w:usb0="E0002EFF" w:usb1="C000785B" w:usb2="00000009" w:usb3="00000000" w:csb0="000001FF" w:csb1="00000000"/>
-  </w:font>
-  <w:font w:name="Courier New">
-    <w:panose1 w:val="02070309020205020404"/>
-    <w:charset w:val="00"/>
-    <w:family w:val="modern"/>
-    <w:pitch w:val="fixed"/>
-    <w:sig w:usb0="E0002EFF" w:usb1="C0007843" w:usb2="00000009" w:usb3="00000000" w:csb0="000001FF" w:csb1="00000000"/>
-  </w:font>
-  <w:font w:name="Wingdings">
-    <w:panose1 w:val="05000000000000000000"/>
-    <w:charset w:val="02"/>
-    <w:family w:val="auto"/>
-    <w:pitch w:val="variable"/>
-    <w:sig w:usb0="00000000" w:usb1="10000000" w:usb2="00000000" w:usb3="00000000" w:csb0="80000000" w:csb1="00000000"/>
-  </w:font>
-  <w:font w:name="Calibri">
-    <w:panose1 w:val="020F0502020204030204"/>
-    <w:charset w:val="00"/>
-    <w:family w:val="swiss"/>
-    <w:pitch w:val="variable"/>
-    <w:sig w:usb0="E0002AFF" w:usb1="C000247B" w:usb2="00000009" w:usb3="00000000" w:csb0="000001FF" w:csb1="00000000"/>
-  </w:font>
-  <w:font w:name="Cambria">
-    <w:panose1 w:val="02040503050406030204"/>
-    <w:charset w:val="00"/>
-    <w:family w:val="roman"/>
-    <w:pitch w:val="variable"/>
-    <w:sig w:usb0="E00002FF" w:usb1="400004FF" w:usb2="00000000" w:usb3="00000000" w:csb0="0000019F" w:csb1="00000000"/>
-  </w:font>
-  <w:font w:name="Tahoma">
-    <w:panose1 w:val="020B0604030504040204"/>
-    <w:charset w:val="00"/>
-    <w:family w:val="swiss"/>
-    <w:pitch w:val="variable"/>
-    <w:sig w:usb0="E1002EFF" w:usb1="C000605B" w:usb2="00000029" w:usb3="00000000" w:csb0="000101FF" w:csb1="00000000"/>
-  </w:font>
-</w:fonts>
-</file>
-
-<file path=word/glossary/settings.xml><?xml version="1.0" encoding="utf-8"?>
-<w:settings xmlns:mc="http://schemas.openxmlformats.org/markup-compatibility/2006" xmlns:o="urn:schemas-microsoft-com:office:office" xmlns:r="http://schemas.openxmlformats.org/officeDocument/2006/relationships" xmlns:m="http://schemas.openxmlformats.org/officeDocument/2006/math" xmlns:v="urn:schemas-microsoft-com:vml" xmlns:w10="urn:schemas-microsoft-com:office:word" xmlns:w="http://schemas.openxmlformats.org/wordprocessingml/2006/main" xmlns:w14="http://schemas.microsoft.com/office/word/2010/wordml" xmlns:sl="http://schemas.openxmlformats.org/schemaLibrary/2006/main" mc:Ignorable="w14">
-  <w:view w:val="normal"/>
-  <w:defaultTabStop w:val="720"/>
-  <w:characterSpacingControl w:val="doNotCompress"/>
-  <w:compat>
-    <w:useFELayout/>
-    <w:compatSetting w:name="compatibilityMode" w:uri="http://schemas.microsoft.com/office/word" w:val="14"/>
-    <w:compatSetting w:name="overrideTableStyleFontSizeAndJustification" w:uri="http://schemas.microsoft.com/office/word" w:val="1"/>
-    <w:compatSetting w:name="enableOpenTypeFeatures" w:uri="http://schemas.microsoft.com/office/word" w:val="1"/>
-    <w:compatSetting w:name="doNotFlipMirrorIndents" w:uri="http://schemas.microsoft.com/office/word" w:val="1"/>
-  </w:compat>
-  <w:rsids>
-    <w:rsidRoot w:val="00810FCC"/>
-    <w:rsid w:val="000B0705"/>
-    <w:rsid w:val="00405DE6"/>
-    <w:rsid w:val="00810FCC"/>
-    <w:rsid w:val="00CC6D02"/>
-  </w:rsids>
-  <m:mathPr>
-    <m:mathFont m:val="Cambria Math"/>
-    <m:brkBin m:val="before"/>
-    <m:brkBinSub m:val="--"/>
-    <m:smallFrac m:val="0"/>
-    <m:dispDef/>
-    <m:lMargin m:val="0"/>
-    <m:rMargin m:val="0"/>
-    <m:defJc m:val="centerGroup"/>
-    <m:wrapIndent m:val="1440"/>
-    <m:intLim m:val="subSup"/>
-    <m:naryLim m:val="undOvr"/>
-  </m:mathPr>
-  <w:themeFontLang w:val="en-IE"/>
-  <w:clrSchemeMapping w:bg1="light1" w:t1="dark1" w:bg2="light2" w:t2="dark2" w:accent1="accent1" w:accent2="accent2" w:accent3="accent3" w:accent4="accent4" w:accent5="accent5" w:accent6="accent6" w:hyperlink="hyperlink" w:followedHyperlink="followedHyperlink"/>
-  <w:decimalSymbol w:val="."/>
-  <w:listSeparator w:val=","/>
-</w:settings>
-</file>
-
-<file path=word/glossary/styles.xml><?xml version="1.0" encoding="utf-8"?>
-<w:styles xmlns:mc="http://schemas.openxmlformats.org/markup-compatibility/2006" xmlns:r="http://schemas.openxmlformats.org/officeDocument/2006/relationships" xmlns:w="http://schemas.openxmlformats.org/wordprocessingml/2006/main" xmlns:w14="http://schemas.microsoft.com/office/word/2010/wordml" mc:Ignorable="w14">
-  <w:docDefaults>
-    <w:rPrDefault>
-      <w:rPr>
-        <w:rFonts w:asciiTheme="minorHAnsi" w:eastAsiaTheme="minorEastAsia" w:hAnsiTheme="minorHAnsi" w:cstheme="minorBidi"/>
-        <w:sz w:val="22"/>
-        <w:szCs w:val="22"/>
-        <w:lang w:val="en-IE" w:eastAsia="en-IE" w:bidi="ar-SA"/>
-      </w:rPr>
-    </w:rPrDefault>
-    <w:pPrDefault>
-      <w:pPr>
-        <w:spacing w:after="200" w:line="276" w:lineRule="auto"/>
-      </w:pPr>
-    </w:pPrDefault>
-  </w:docDefaults>
-  <w:latentStyles w:defLockedState="0" w:defUIPriority="99" w:defSemiHidden="1" w:defUnhideWhenUsed="1" w:defQFormat="0" w:count="267">
-    <w:lsdException w:name="Normal" w:semiHidden="0" w:uiPriority="0" w:unhideWhenUsed="0" w:qFormat="1"/>
-    <w:lsdException w:name="heading 1" w:semiHidden="0" w:uiPriority="9" w:unhideWhenUsed="0" w:qFormat="1"/>
-    <w:lsdException w:name="heading 2" w:uiPriority="9" w:qFormat="1"/>
-    <w:lsdException w:name="heading 3" w:uiPriority="9" w:qFormat="1"/>
-    <w:lsdException w:name="heading 4" w:uiPriority="9" w:qFormat="1"/>
-    <w:lsdException w:name="heading 5" w:uiPriority="9" w:qFormat="1"/>
-    <w:lsdException w:name="heading 6" w:uiPriority="9" w:qFormat="1"/>
-    <w:lsdException w:name="heading 7" w:uiPriority="9" w:qFormat="1"/>
-    <w:lsdException w:name="heading 8" w:uiPriority="9" w:qFormat="1"/>
-    <w:lsdException w:name="heading 9" w:uiPriority="9" w:qFormat="1"/>
-    <w:lsdException w:name="toc 1" w:uiPriority="39"/>
-    <w:lsdException w:name="toc 2" w:uiPriority="39"/>
-    <w:lsdException w:name="toc 3" w:uiPriority="39"/>
-    <w:lsdException w:name="toc 4" w:uiPriority="39"/>
-    <w:lsdException w:name="toc 5" w:uiPriority="39"/>
-    <w:lsdException w:name="toc 6" w:uiPriority="39"/>
-    <w:lsdException w:name="toc 7" w:uiPriority="39"/>
-    <w:lsdException w:name="toc 8" w:uiPriority="39"/>
-    <w:lsdException w:name="toc 9" w:uiPriority="39"/>
-    <w:lsdException w:name="caption" w:uiPriority="35" w:qFormat="1"/>
-    <w:lsdException w:name="Title" w:semiHidden="0" w:uiPriority="10" w:unhideWhenUsed="0" w:qFormat="1"/>
-    <w:lsdException w:name="Default Paragraph Font" w:uiPriority="1"/>
-    <w:lsdException w:name="Subtitle" w:semiHidden="0" w:uiPriority="11" w:unhideWhenUsed="0" w:qFormat="1"/>
-    <w:lsdException w:name="Strong" w:semiHidden="0" w:uiPriority="22" w:unhideWhenUsed="0" w:qFormat="1"/>
-    <w:lsdException w:name="Emphasis" w:semiHidden="0" w:uiPriority="20" w:unhideWhenUsed="0" w:qFormat="1"/>
-    <w:lsdException w:name="Table Grid" w:semiHidden="0" w:uiPriority="59" w:unhideWhenUsed="0"/>
-    <w:lsdException w:name="Placeholder Text" w:unhideWhenUsed="0"/>
-    <w:lsdException w:name="No Spacing" w:semiHidden="0" w:uiPriority="1" w:unhideWhenUsed="0" w:qFormat="1"/>
-    <w:lsdException w:name="Light Shading" w:semiHidden="0" w:uiPriority="60" w:unhideWhenUsed="0"/>
-    <w:lsdException w:name="Light List" w:semiHidden="0" w:uiPriority="61" w:unhideWhenUsed="0"/>
-    <w:lsdException w:name="Light Grid" w:semiHidden="0" w:uiPriority="62" w:unhideWhenUsed="0"/>
-    <w:lsdException w:name="Medium Shading 1" w:semiHidden="0" w:uiPriority="63" w:unhideWhenUsed="0"/>
-    <w:lsdException w:name="Medium Shading 2" w:semiHidden="0" w:uiPriority="64" w:unhideWhenUsed="0"/>
-    <w:lsdException w:name="Medium List 1" w:semiHidden="0" w:uiPriority="65" w:unhideWhenUsed="0"/>
-    <w:lsdException w:name="Medium List 2" w:semiHidden="0" w:uiPriority="66" w:unhideWhenUsed="0"/>
-    <w:lsdException w:name="Medium Grid 1" w:semiHidden="0" w:uiPriority="67" w:unhideWhenUsed="0"/>
-    <w:lsdException w:name="Medium Grid 2" w:semiHidden="0" w:uiPriority="68" w:unhideWhenUsed="0"/>
-    <w:lsdException w:name="Medium Grid 3" w:semiHidden="0" w:uiPriority="69" w:unhideWhenUsed="0"/>
-    <w:lsdException w:name="Dark List" w:semiHidden="0" w:uiPriority="70" w:unhideWhenUsed="0"/>
-    <w:lsdException w:name="Colorful Shading" w:semiHidden="0" w:uiPriority="71" w:unhideWhenUsed="0"/>
-    <w:lsdException w:name="Colorful List" w:semiHidden="0" w:uiPriority="72" w:unhideWhenUsed="0"/>
-    <w:lsdException w:name="Colorful Grid" w:semiHidden="0" w:uiPriority="73" w:unhideWhenUsed="0"/>
-    <w:lsdException w:name="Light Shading Accent 1" w:semiHidden="0" w:uiPriority="60" w:unhideWhenUsed="0"/>
-    <w:lsdException w:name="Light List Accent 1" w:semiHidden="0" w:uiPriority="61" w:unhideWhenUsed="0"/>
-    <w:lsdException w:name="Light Grid Accent 1" w:semiHidden="0" w:uiPriority="62" w:unhideWhenUsed="0"/>
-    <w:lsdException w:name="Medium Shading 1 Accent 1" w:semiHidden="0" w:uiPriority="63" w:unhideWhenUsed="0"/>
-    <w:lsdException w:name="Medium Shading 2 Accent 1" w:semiHidden="0" w:uiPriority="64" w:unhideWhenUsed="0"/>
-    <w:lsdException w:name="Medium List 1 Accent 1" w:semiHidden="0" w:uiPriority="65" w:unhideWhenUsed="0"/>
-    <w:lsdException w:name="Revision" w:unhideWhenUsed="0"/>
-    <w:lsdException w:name="List Paragraph" w:semiHidden="0" w:uiPriority="34" w:unhideWhenUsed="0" w:qFormat="1"/>
-    <w:lsdException w:name="Quote" w:semiHidden="0" w:uiPriority="29" w:unhideWhenUsed="0" w:qFormat="1"/>
-    <w:lsdException w:name="Intense Quote" w:semiHidden="0" w:uiPriority="30" w:unhideWhenUsed="0" w:qFormat="1"/>
-    <w:lsdException w:name="Medium List 2 Accent 1" w:semiHidden="0" w:uiPriority="66" w:unhideWhenUsed="0"/>
-    <w:lsdException w:name="Medium Grid 1 Accent 1" w:semiHidden="0" w:uiPriority="67" w:unhideWhenUsed="0"/>
-    <w:lsdException w:name="Medium Grid 2 Accent 1" w:semiHidden="0" w:uiPriority="68" w:unhideWhenUsed="0"/>
-    <w:lsdException w:name="Medium Grid 3 Accent 1" w:semiHidden="0" w:uiPriority="69" w:unhideWhenUsed="0"/>
-    <w:lsdException w:name="Dark List Accent 1" w:semiHidden="0" w:uiPriority="70" w:unhideWhenUsed="0"/>
-    <w:lsdException w:name="Colorful Shading Accent 1" w:semiHidden="0" w:uiPriority="71" w:unhideWhenUsed="0"/>
-    <w:lsdException w:name="Colorful List Accent 1" w:semiHidden="0" w:uiPriority="72" w:unhideWhenUsed="0"/>
-    <w:lsdException w:name="Colorful Grid Accent 1" w:semiHidden="0" w:uiPriority="73" w:unhideWhenUsed="0"/>
-    <w:lsdException w:name="Light Shading Accent 2" w:semiHidden="0" w:uiPriority="60" w:unhideWhenUsed="0"/>
-    <w:lsdException w:name="Light List Accent 2" w:semiHidden="0" w:uiPriority="61" w:unhideWhenUsed="0"/>
-    <w:lsdException w:name="Light Grid Accent 2" w:semiHidden="0" w:uiPriority="62" w:unhideWhenUsed="0"/>
-    <w:lsdException w:name="Medium Shading 1 Accent 2" w:semiHidden="0" w:uiPriority="63" w:unhideWhenUsed="0"/>
-    <w:lsdException w:name="Medium Shading 2 Accent 2" w:semiHidden="0" w:uiPriority="64" w:unhideWhenUsed="0"/>
-    <w:lsdException w:name="Medium List 1 Accent 2" w:semiHidden="0" w:uiPriority="65" w:unhideWhenUsed="0"/>
-    <w:lsdException w:name="Medium List 2 Accent 2" w:semiHidden="0" w:uiPriority="66" w:unhideWhenUsed="0"/>
-    <w:lsdException w:name="Medium Grid 1 Accent 2" w:semiHidden="0" w:uiPriority="67" w:unhideWhenUsed="0"/>
-    <w:lsdException w:name="Medium Grid 2 Accent 2" w:semiHidden="0" w:uiPriority="68" w:unhideWhenUsed="0"/>
-    <w:lsdException w:name="Medium Grid 3 Accent 2" w:semiHidden="0" w:uiPriority="69" w:unhideWhenUsed="0"/>
-    <w:lsdException w:name="Dark List Accent 2" w:semiHidden="0" w:uiPriority="70" w:unhideWhenUsed="0"/>
-    <w:lsdException w:name="Colorful Shading Accent 2" w:semiHidden="0" w:uiPriority="71" w:unhideWhenUsed="0"/>
-    <w:lsdException w:name="Colorful List Accent 2" w:semiHidden="0" w:uiPriority="72" w:unhideWhenUsed="0"/>
-    <w:lsdException w:name="Colorful Grid Accent 2" w:semiHidden="0" w:uiPriority="73" w:unhideWhenUsed="0"/>
-    <w:lsdException w:name="Light Shading Accent 3" w:semiHidden="0" w:uiPriority="60" w:unhideWhenUsed="0"/>
-    <w:lsdException w:name="Light List Accent 3" w:semiHidden="0" w:uiPriority="61" w:unhideWhenUsed="0"/>
-    <w:lsdException w:name="Light Grid Accent 3" w:semiHidden="0" w:uiPriority="62" w:unhideWhenUsed="0"/>
-    <w:lsdException w:name="Medium Shading 1 Accent 3" w:semiHidden="0" w:uiPriority="63" w:unhideWhenUsed="0"/>
-    <w:lsdException w:name="Medium Shading 2 Accent 3" w:semiHidden="0" w:uiPriority="64" w:unhideWhenUsed="0"/>
-    <w:lsdException w:name="Medium List 1 Accent 3" w:semiHidden="0" w:uiPriority="65" w:unhideWhenUsed="0"/>
-    <w:lsdException w:name="Medium List 2 Accent 3" w:semiHidden="0" w:uiPriority="66" w:unhideWhenUsed="0"/>
-    <w:lsdException w:name="Medium Grid 1 Accent 3" w:semiHidden="0" w:uiPriority="67" w:unhideWhenUsed="0"/>
-    <w:lsdException w:name="Medium Grid 2 Accent 3" w:semiHidden="0" w:uiPriority="68" w:unhideWhenUsed="0"/>
-    <w:lsdException w:name="Medium Grid 3 Accent 3" w:semiHidden="0" w:uiPriority="69" w:unhideWhenUsed="0"/>
-    <w:lsdException w:name="Dark List Accent 3" w:semiHidden="0" w:uiPriority="70" w:unhideWhenUsed="0"/>
-    <w:lsdException w:name="Colorful Shading Accent 3" w:semiHidden="0" w:uiPriority="71" w:unhideWhenUsed="0"/>
-    <w:lsdException w:name="Colorful List Accent 3" w:semiHidden="0" w:uiPriority="72" w:unhideWhenUsed="0"/>
-    <w:lsdException w:name="Colorful Grid Accent 3" w:semiHidden="0" w:uiPriority="73" w:unhideWhenUsed="0"/>
-    <w:lsdException w:name="Light Shading Accent 4" w:semiHidden="0" w:uiPriority="60" w:unhideWhenUsed="0"/>
-    <w:lsdException w:name="Light List Accent 4" w:semiHidden="0" w:uiPriority="61" w:unhideWhenUsed="0"/>
-    <w:lsdException w:name="Light Grid Accent 4" w:semiHidden="0" w:uiPriority="62" w:unhideWhenUsed="0"/>
-    <w:lsdException w:name="Medium Shading 1 Accent 4" w:semiHidden="0" w:uiPriority="63" w:unhideWhenUsed="0"/>
-    <w:lsdException w:name="Medium Shading 2 Accent 4" w:semiHidden="0" w:uiPriority="64" w:unhideWhenUsed="0"/>
-    <w:lsdException w:name="Medium List 1 Accent 4" w:semiHidden="0" w:uiPriority="65" w:unhideWhenUsed="0"/>
-    <w:lsdException w:name="Medium List 2 Accent 4" w:semiHidden="0" w:uiPriority="66" w:unhideWhenUsed="0"/>
-    <w:lsdException w:name="Medium Grid 1 Accent 4" w:semiHidden="0" w:uiPriority="67" w:unhideWhenUsed="0"/>
-    <w:lsdException w:name="Medium Grid 2 Accent 4" w:semiHidden="0" w:uiPriority="68" w:unhideWhenUsed="0"/>
-    <w:lsdException w:name="Medium Grid 3 Accent 4" w:semiHidden="0" w:uiPriority="69" w:unhideWhenUsed="0"/>
-    <w:lsdException w:name="Dark List Accent 4" w:semiHidden="0" w:uiPriority="70" w:unhideWhenUsed="0"/>
-    <w:lsdException w:name="Colorful Shading Accent 4" w:semiHidden="0" w:uiPriority="71" w:unhideWhenUsed="0"/>
-    <w:lsdException w:name="Colorful List Accent 4" w:semiHidden="0" w:uiPriority="72" w:unhideWhenUsed="0"/>
-    <w:lsdException w:name="Colorful Grid Accent 4" w:semiHidden="0" w:uiPriority="73" w:unhideWhenUsed="0"/>
-    <w:lsdException w:name="Light Shading Accent 5" w:semiHidden="0" w:uiPriority="60" w:unhideWhenUsed="0"/>
-    <w:lsdException w:name="Light List Accent 5" w:semiHidden="0" w:uiPriority="61" w:unhideWhenUsed="0"/>
-    <w:lsdException w:name="Light Grid Accent 5" w:semiHidden="0" w:uiPriority="62" w:unhideWhenUsed="0"/>
-    <w:lsdException w:name="Medium Shading 1 Accent 5" w:semiHidden="0" w:uiPriority="63" w:unhideWhenUsed="0"/>
-    <w:lsdException w:name="Medium Shading 2 Accent 5" w:semiHidden="0" w:uiPriority="64" w:unhideWhenUsed="0"/>
-    <w:lsdException w:name="Medium List 1 Accent 5" w:semiHidden="0" w:uiPriority="65" w:unhideWhenUsed="0"/>
-    <w:lsdException w:name="Medium List 2 Accent 5" w:semiHidden="0" w:uiPriority="66" w:unhideWhenUsed="0"/>
-    <w:lsdException w:name="Medium Grid 1 Accent 5" w:semiHidden="0" w:uiPriority="67" w:unhideWhenUsed="0"/>
-    <w:lsdException w:name="Medium Grid 2 Accent 5" w:semiHidden="0" w:uiPriority="68" w:unhideWhenUsed="0"/>
-    <w:lsdException w:name="Medium Grid 3 Accent 5" w:semiHidden="0" w:uiPriority="69" w:unhideWhenUsed="0"/>
-    <w:lsdException w:name="Dark List Accent 5" w:semiHidden="0" w:uiPriority="70" w:unhideWhenUsed="0"/>
-    <w:lsdException w:name="Colorful Shading Accent 5" w:semiHidden="0" w:uiPriority="71" w:unhideWhenUsed="0"/>
-    <w:lsdException w:name="Colorful List Accent 5" w:semiHidden="0" w:uiPriority="72" w:unhideWhenUsed="0"/>
-    <w:lsdException w:name="Colorful Grid Accent 5" w:semiHidden="0" w:uiPriority="73" w:unhideWhenUsed="0"/>
-    <w:lsdException w:name="Light Shading Accent 6" w:semiHidden="0" w:uiPriority="60" w:unhideWhenUsed="0"/>
-    <w:lsdException w:name="Light List Accent 6" w:semiHidden="0" w:uiPriority="61" w:unhideWhenUsed="0"/>
-    <w:lsdException w:name="Light Grid Accent 6" w:semiHidden="0" w:uiPriority="62" w:unhideWhenUsed="0"/>
-    <w:lsdException w:name="Medium Shading 1 Accent 6" w:semiHidden="0" w:uiPriority="63" w:unhideWhenUsed="0"/>
-    <w:lsdException w:name="Medium Shading 2 Accent 6" w:semiHidden="0" w:uiPriority="64" w:unhideWhenUsed="0"/>
-    <w:lsdException w:name="Medium List 1 Accent 6" w:semiHidden="0" w:uiPriority="65" w:unhideWhenUsed="0"/>
-    <w:lsdException w:name="Medium List 2 Accent 6" w:semiHidden="0" w:uiPriority="66" w:unhideWhenUsed="0"/>
-    <w:lsdException w:name="Medium Grid 1 Accent 6" w:semiHidden="0" w:uiPriority="67" w:unhideWhenUsed="0"/>
-    <w:lsdException w:name="Medium Grid 2 Accent 6" w:semiHidden="0" w:uiPriority="68" w:unhideWhenUsed="0"/>
-    <w:lsdException w:name="Medium Grid 3 Accent 6" w:semiHidden="0" w:uiPriority="69" w:unhideWhenUsed="0"/>
-    <w:lsdException w:name="Dark List Accent 6" w:semiHidden="0" w:uiPriority="70" w:unhideWhenUsed="0"/>
-    <w:lsdException w:name="Colorful Shading Accent 6" w:semiHidden="0" w:uiPriority="71" w:unhideWhenUsed="0"/>
-    <w:lsdException w:name="Colorful List Accent 6" w:semiHidden="0" w:uiPriority="72" w:unhideWhenUsed="0"/>
-    <w:lsdException w:name="Colorful Grid Accent 6" w:semiHidden="0" w:uiPriority="73" w:unhideWhenUsed="0"/>
-    <w:lsdException w:name="Subtle Emphasis" w:semiHidden="0" w:uiPriority="19" w:unhideWhenUsed="0" w:qFormat="1"/>
-    <w:lsdException w:name="Intense Emphasis" w:semiHidden="0" w:uiPriority="21" w:unhideWhenUsed="0" w:qFormat="1"/>
-    <w:lsdException w:name="Subtle Reference" w:semiHidden="0" w:uiPriority="31" w:unhideWhenUsed="0" w:qFormat="1"/>
-    <w:lsdException w:name="Intense Reference" w:semiHidden="0" w:uiPriority="32" w:unhideWhenUsed="0" w:qFormat="1"/>
-    <w:lsdException w:name="Book Title" w:semiHidden="0" w:uiPriority="33" w:unhideWhenUsed="0" w:qFormat="1"/>
-    <w:lsdException w:name="Bibliography" w:uiPriority="37"/>
-    <w:lsdException w:name="TOC Heading" w:uiPriority="39" w:qFormat="1"/>
-  </w:latentStyles>
-  <w:style w:type="paragraph" w:default="1" w:styleId="Normal">
-    <w:name w:val="Normal"/>
-    <w:qFormat/>
-  </w:style>
-  <w:style w:type="character" w:default="1" w:styleId="DefaultParagraphFont">
-    <w:name w:val="Default Paragraph Font"/>
-    <w:uiPriority w:val="1"/>
-    <w:semiHidden/>
-    <w:unhideWhenUsed/>
-  </w:style>
-  <w:style w:type="table" w:default="1" w:styleId="TableNormal">
-    <w:name w:val="Normal Table"/>
-    <w:uiPriority w:val="99"/>
-    <w:semiHidden/>
-    <w:unhideWhenUsed/>
-    <w:tblPr>
-      <w:tblInd w:w="0" w:type="dxa"/>
-      <w:tblCellMar>
-        <w:top w:w="0" w:type="dxa"/>
-        <w:left w:w="108" w:type="dxa"/>
-        <w:bottom w:w="0" w:type="dxa"/>
-        <w:right w:w="108" w:type="dxa"/>
-      </w:tblCellMar>
-    </w:tblPr>
-  </w:style>
-  <w:style w:type="numbering" w:default="1" w:styleId="NoList">
-    <w:name w:val="No List"/>
-    <w:uiPriority w:val="99"/>
-    <w:semiHidden/>
-    <w:unhideWhenUsed/>
-  </w:style>
-  <w:style w:type="paragraph" w:customStyle="1" w:styleId="1647A2D3BE734F9A9270D2CCC3DF26A7">
-    <w:name w:val="1647A2D3BE734F9A9270D2CCC3DF26A7"/>
-    <w:rsid w:val="00810FCC"/>
-  </w:style>
-  <w:style w:type="paragraph" w:customStyle="1" w:styleId="653AA2675F064F26B4DDADB0E00570AD">
-    <w:name w:val="653AA2675F064F26B4DDADB0E00570AD"/>
-    <w:rsid w:val="00810FCC"/>
-  </w:style>
-</w:styles>
-</file>
-
-<file path=word/glossary/stylesWithEffects.xml><?xml version="1.0" encoding="utf-8"?>
-<w:styles xmlns:wpc="http://schemas.microsoft.com/office/word/2010/wordprocessingCanvas" xmlns:mc="http://schemas.openxmlformats.org/markup-compatibility/2006" xmlns:o="urn:schemas-microsoft-com:office:office" xmlns:r="http://schemas.openxmlformats.org/officeDocument/2006/relationships" xmlns:m="http://schemas.openxmlformats.org/officeDocument/2006/math" xmlns:v="urn:schemas-microsoft-com:vml" xmlns:wp14="http://schemas.microsoft.com/office/word/2010/wordprocessingDrawing" xmlns:wp="http://schemas.openxmlformats.org/drawingml/2006/wordprocessingDrawing" xmlns:w10="urn:schemas-microsoft-com:office:word" xmlns:w="http://schemas.openxmlformats.org/wordprocessingml/2006/main" xmlns:w14="http://schemas.microsoft.com/office/word/2010/wordml" xmlns:wpg="http://schemas.microsoft.com/office/word/2010/wordprocessingGroup" xmlns:wpi="http://schemas.microsoft.com/office/word/2010/wordprocessingInk" xmlns:wne="http://schemas.microsoft.com/office/word/2006/wordml" xmlns:wps="http://schemas.microsoft.com/office/word/2010/wordprocessingShape" mc:Ignorable="w14 wp14">
-  <w:docDefaults>
-    <w:rPrDefault>
-      <w:rPr>
-        <w:rFonts w:asciiTheme="minorHAnsi" w:eastAsiaTheme="minorEastAsia" w:hAnsiTheme="minorHAnsi" w:cstheme="minorBidi"/>
-        <w:sz w:val="22"/>
-        <w:szCs w:val="22"/>
-        <w:lang w:val="en-IE" w:eastAsia="en-IE" w:bidi="ar-SA"/>
-      </w:rPr>
-    </w:rPrDefault>
-    <w:pPrDefault>
-      <w:pPr>
-        <w:spacing w:after="200" w:line="276" w:lineRule="auto"/>
-      </w:pPr>
-    </w:pPrDefault>
-  </w:docDefaults>
-  <w:latentStyles w:defLockedState="0" w:defUIPriority="99" w:defSemiHidden="1" w:defUnhideWhenUsed="1" w:defQFormat="0" w:count="267">
-    <w:lsdException w:name="Normal" w:semiHidden="0" w:uiPriority="0" w:unhideWhenUsed="0" w:qFormat="1"/>
-    <w:lsdException w:name="heading 1" w:semiHidden="0" w:uiPriority="9" w:unhideWhenUsed="0" w:qFormat="1"/>
-    <w:lsdException w:name="heading 2" w:uiPriority="9" w:qFormat="1"/>
-    <w:lsdException w:name="heading 3" w:uiPriority="9" w:qFormat="1"/>
-    <w:lsdException w:name="heading 4" w:uiPriority="9" w:qFormat="1"/>
-    <w:lsdException w:name="heading 5" w:uiPriority="9" w:qFormat="1"/>
-    <w:lsdException w:name="heading 6" w:uiPriority="9" w:qFormat="1"/>
-    <w:lsdException w:name="heading 7" w:uiPriority="9" w:qFormat="1"/>
-    <w:lsdException w:name="heading 8" w:uiPriority="9" w:qFormat="1"/>
-    <w:lsdException w:name="heading 9" w:uiPriority="9" w:qFormat="1"/>
-    <w:lsdException w:name="toc 1" w:uiPriority="39"/>
-    <w:lsdException w:name="toc 2" w:uiPriority="39"/>
-    <w:lsdException w:name="toc 3" w:uiPriority="39"/>
-    <w:lsdException w:name="toc 4" w:uiPriority="39"/>
-    <w:lsdException w:name="toc 5" w:uiPriority="39"/>
-    <w:lsdException w:name="toc 6" w:uiPriority="39"/>
-    <w:lsdException w:name="toc 7" w:uiPriority="39"/>
-    <w:lsdException w:name="toc 8" w:uiPriority="39"/>
-    <w:lsdException w:name="toc 9" w:uiPriority="39"/>
-    <w:lsdException w:name="caption" w:uiPriority="35" w:qFormat="1"/>
-    <w:lsdException w:name="Title" w:semiHidden="0" w:uiPriority="10" w:unhideWhenUsed="0" w:qFormat="1"/>
-    <w:lsdException w:name="Default Paragraph Font" w:uiPriority="1"/>
-    <w:lsdException w:name="Subtitle" w:semiHidden="0" w:uiPriority="11" w:unhideWhenUsed="0" w:qFormat="1"/>
-    <w:lsdException w:name="Strong" w:semiHidden="0" w:uiPriority="22" w:unhideWhenUsed="0" w:qFormat="1"/>
-    <w:lsdException w:name="Emphasis" w:semiHidden="0" w:uiPriority="20" w:unhideWhenUsed="0" w:qFormat="1"/>
-    <w:lsdException w:name="Table Grid" w:semiHidden="0" w:uiPriority="59" w:unhideWhenUsed="0"/>
-    <w:lsdException w:name="Placeholder Text" w:unhideWhenUsed="0"/>
-    <w:lsdException w:name="No Spacing" w:semiHidden="0" w:uiPriority="1" w:unhideWhenUsed="0" w:qFormat="1"/>
-    <w:lsdException w:name="Light Shading" w:semiHidden="0" w:uiPriority="60" w:unhideWhenUsed="0"/>
-    <w:lsdException w:name="Light List" w:semiHidden="0" w:uiPriority="61" w:unhideWhenUsed="0"/>
-    <w:lsdException w:name="Light Grid" w:semiHidden="0" w:uiPriority="62" w:unhideWhenUsed="0"/>
-    <w:lsdException w:name="Medium Shading 1" w:semiHidden="0" w:uiPriority="63" w:unhideWhenUsed="0"/>
-    <w:lsdException w:name="Medium Shading 2" w:semiHidden="0" w:uiPriority="64" w:unhideWhenUsed="0"/>
-    <w:lsdException w:name="Medium List 1" w:semiHidden="0" w:uiPriority="65" w:unhideWhenUsed="0"/>
-    <w:lsdException w:name="Medium List 2" w:semiHidden="0" w:uiPriority="66" w:unhideWhenUsed="0"/>
-    <w:lsdException w:name="Medium Grid 1" w:semiHidden="0" w:uiPriority="67" w:unhideWhenUsed="0"/>
-    <w:lsdException w:name="Medium Grid 2" w:semiHidden="0" w:uiPriority="68" w:unhideWhenUsed="0"/>
-    <w:lsdException w:name="Medium Grid 3" w:semiHidden="0" w:uiPriority="69" w:unhideWhenUsed="0"/>
-    <w:lsdException w:name="Dark List" w:semiHidden="0" w:uiPriority="70" w:unhideWhenUsed="0"/>
-    <w:lsdException w:name="Colorful Shading" w:semiHidden="0" w:uiPriority="71" w:unhideWhenUsed="0"/>
-    <w:lsdException w:name="Colorful List" w:semiHidden="0" w:uiPriority="72" w:unhideWhenUsed="0"/>
-    <w:lsdException w:name="Colorful Grid" w:semiHidden="0" w:uiPriority="73" w:unhideWhenUsed="0"/>
-    <w:lsdException w:name="Light Shading Accent 1" w:semiHidden="0" w:uiPriority="60" w:unhideWhenUsed="0"/>
-    <w:lsdException w:name="Light List Accent 1" w:semiHidden="0" w:uiPriority="61" w:unhideWhenUsed="0"/>
-    <w:lsdException w:name="Light Grid Accent 1" w:semiHidden="0" w:uiPriority="62" w:unhideWhenUsed="0"/>
-    <w:lsdException w:name="Medium Shading 1 Accent 1" w:semiHidden="0" w:uiPriority="63" w:unhideWhenUsed="0"/>
-    <w:lsdException w:name="Medium Shading 2 Accent 1" w:semiHidden="0" w:uiPriority="64" w:unhideWhenUsed="0"/>
-    <w:lsdException w:name="Medium List 1 Accent 1" w:semiHidden="0" w:uiPriority="65" w:unhideWhenUsed="0"/>
-    <w:lsdException w:name="Revision" w:unhideWhenUsed="0"/>
-    <w:lsdException w:name="List Paragraph" w:semiHidden="0" w:uiPriority="34" w:unhideWhenUsed="0" w:qFormat="1"/>
-    <w:lsdException w:name="Quote" w:semiHidden="0" w:uiPriority="29" w:unhideWhenUsed="0" w:qFormat="1"/>
-    <w:lsdException w:name="Intense Quote" w:semiHidden="0" w:uiPriority="30" w:unhideWhenUsed="0" w:qFormat="1"/>
-    <w:lsdException w:name="Medium List 2 Accent 1" w:semiHidden="0" w:uiPriority="66" w:unhideWhenUsed="0"/>
-    <w:lsdException w:name="Medium Grid 1 Accent 1" w:semiHidden="0" w:uiPriority="67" w:unhideWhenUsed="0"/>
-    <w:lsdException w:name="Medium Grid 2 Accent 1" w:semiHidden="0" w:uiPriority="68" w:unhideWhenUsed="0"/>
-    <w:lsdException w:name="Medium Grid 3 Accent 1" w:semiHidden="0" w:uiPriority="69" w:unhideWhenUsed="0"/>
-    <w:lsdException w:name="Dark List Accent 1" w:semiHidden="0" w:uiPriority="70" w:unhideWhenUsed="0"/>
-    <w:lsdException w:name="Colorful Shading Accent 1" w:semiHidden="0" w:uiPriority="71" w:unhideWhenUsed="0"/>
-    <w:lsdException w:name="Colorful List Accent 1" w:semiHidden="0" w:uiPriority="72" w:unhideWhenUsed="0"/>
-    <w:lsdException w:name="Colorful Grid Accent 1" w:semiHidden="0" w:uiPriority="73" w:unhideWhenUsed="0"/>
-    <w:lsdException w:name="Light Shading Accent 2" w:semiHidden="0" w:uiPriority="60" w:unhideWhenUsed="0"/>
-    <w:lsdException w:name="Light List Accent 2" w:semiHidden="0" w:uiPriority="61" w:unhideWhenUsed="0"/>
-    <w:lsdException w:name="Light Grid Accent 2" w:semiHidden="0" w:uiPriority="62" w:unhideWhenUsed="0"/>
-    <w:lsdException w:name="Medium Shading 1 Accent 2" w:semiHidden="0" w:uiPriority="63" w:unhideWhenUsed="0"/>
-    <w:lsdException w:name="Medium Shading 2 Accent 2" w:semiHidden="0" w:uiPriority="64" w:unhideWhenUsed="0"/>
-    <w:lsdException w:name="Medium List 1 Accent 2" w:semiHidden="0" w:uiPriority="65" w:unhideWhenUsed="0"/>
-    <w:lsdException w:name="Medium List 2 Accent 2" w:semiHidden="0" w:uiPriority="66" w:unhideWhenUsed="0"/>
-    <w:lsdException w:name="Medium Grid 1 Accent 2" w:semiHidden="0" w:uiPriority="67" w:unhideWhenUsed="0"/>
-    <w:lsdException w:name="Medium Grid 2 Accent 2" w:semiHidden="0" w:uiPriority="68" w:unhideWhenUsed="0"/>
-    <w:lsdException w:name="Medium Grid 3 Accent 2" w:semiHidden="0" w:uiPriority="69" w:unhideWhenUsed="0"/>
-    <w:lsdException w:name="Dark List Accent 2" w:semiHidden="0" w:uiPriority="70" w:unhideWhenUsed="0"/>
-    <w:lsdException w:name="Colorful Shading Accent 2" w:semiHidden="0" w:uiPriority="71" w:unhideWhenUsed="0"/>
-    <w:lsdException w:name="Colorful List Accent 2" w:semiHidden="0" w:uiPriority="72" w:unhideWhenUsed="0"/>
-    <w:lsdException w:name="Colorful Grid Accent 2" w:semiHidden="0" w:uiPriority="73" w:unhideWhenUsed="0"/>
-    <w:lsdException w:name="Light Shading Accent 3" w:semiHidden="0" w:uiPriority="60" w:unhideWhenUsed="0"/>
-    <w:lsdException w:name="Light List Accent 3" w:semiHidden="0" w:uiPriority="61" w:unhideWhenUsed="0"/>
-    <w:lsdException w:name="Light Grid Accent 3" w:semiHidden="0" w:uiPriority="62" w:unhideWhenUsed="0"/>
-    <w:lsdException w:name="Medium Shading 1 Accent 3" w:semiHidden="0" w:uiPriority="63" w:unhideWhenUsed="0"/>
-    <w:lsdException w:name="Medium Shading 2 Accent 3" w:semiHidden="0" w:uiPriority="64" w:unhideWhenUsed="0"/>
-    <w:lsdException w:name="Medium List 1 Accent 3" w:semiHidden="0" w:uiPriority="65" w:unhideWhenUsed="0"/>
-    <w:lsdException w:name="Medium List 2 Accent 3" w:semiHidden="0" w:uiPriority="66" w:unhideWhenUsed="0"/>
-    <w:lsdException w:name="Medium Grid 1 Accent 3" w:semiHidden="0" w:uiPriority="67" w:unhideWhenUsed="0"/>
-    <w:lsdException w:name="Medium Grid 2 Accent 3" w:semiHidden="0" w:uiPriority="68" w:unhideWhenUsed="0"/>
-    <w:lsdException w:name="Medium Grid 3 Accent 3" w:semiHidden="0" w:uiPriority="69" w:unhideWhenUsed="0"/>
-    <w:lsdException w:name="Dark List Accent 3" w:semiHidden="0" w:uiPriority="70" w:unhideWhenUsed="0"/>
-    <w:lsdException w:name="Colorful Shading Accent 3" w:semiHidden="0" w:uiPriority="71" w:unhideWhenUsed="0"/>
-    <w:lsdException w:name="Colorful List Accent 3" w:semiHidden="0" w:uiPriority="72" w:unhideWhenUsed="0"/>
-    <w:lsdException w:name="Colorful Grid Accent 3" w:semiHidden="0" w:uiPriority="73" w:unhideWhenUsed="0"/>
-    <w:lsdException w:name="Light Shading Accent 4" w:semiHidden="0" w:uiPriority="60" w:unhideWhenUsed="0"/>
-    <w:lsdException w:name="Light List Accent 4" w:semiHidden="0" w:uiPriority="61" w:unhideWhenUsed="0"/>
-    <w:lsdException w:name="Light Grid Accent 4" w:semiHidden="0" w:uiPriority="62" w:unhideWhenUsed="0"/>
-    <w:lsdException w:name="Medium Shading 1 Accent 4" w:semiHidden="0" w:uiPriority="63" w:unhideWhenUsed="0"/>
-    <w:lsdException w:name="Medium Shading 2 Accent 4" w:semiHidden="0" w:uiPriority="64" w:unhideWhenUsed="0"/>
-    <w:lsdException w:name="Medium List 1 Accent 4" w:semiHidden="0" w:uiPriority="65" w:unhideWhenUsed="0"/>
-    <w:lsdException w:name="Medium List 2 Accent 4" w:semiHidden="0" w:uiPriority="66" w:unhideWhenUsed="0"/>
-    <w:lsdException w:name="Medium Grid 1 Accent 4" w:semiHidden="0" w:uiPriority="67" w:unhideWhenUsed="0"/>
-    <w:lsdException w:name="Medium Grid 2 Accent 4" w:semiHidden="0" w:uiPriority="68" w:unhideWhenUsed="0"/>
-    <w:lsdException w:name="Medium Grid 3 Accent 4" w:semiHidden="0" w:uiPriority="69" w:unhideWhenUsed="0"/>
-    <w:lsdException w:name="Dark List Accent 4" w:semiHidden="0" w:uiPriority="70" w:unhideWhenUsed="0"/>
-    <w:lsdException w:name="Colorful Shading Accent 4" w:semiHidden="0" w:uiPriority="71" w:unhideWhenUsed="0"/>
-    <w:lsdException w:name="Colorful List Accent 4" w:semiHidden="0" w:uiPriority="72" w:unhideWhenUsed="0"/>
-    <w:lsdException w:name="Colorful Grid Accent 4" w:semiHidden="0" w:uiPriority="73" w:unhideWhenUsed="0"/>
-    <w:lsdException w:name="Light Shading Accent 5" w:semiHidden="0" w:uiPriority="60" w:unhideWhenUsed="0"/>
-    <w:lsdException w:name="Light List Accent 5" w:semiHidden="0" w:uiPriority="61" w:unhideWhenUsed="0"/>
-    <w:lsdException w:name="Light Grid Accent 5" w:semiHidden="0" w:uiPriority="62" w:unhideWhenUsed="0"/>
-    <w:lsdException w:name="Medium Shading 1 Accent 5" w:semiHidden="0" w:uiPriority="63" w:unhideWhenUsed="0"/>
-    <w:lsdException w:name="Medium Shading 2 Accent 5" w:semiHidden="0" w:uiPriority="64" w:unhideWhenUsed="0"/>
-    <w:lsdException w:name="Medium List 1 Accent 5" w:semiHidden="0" w:uiPriority="65" w:unhideWhenUsed="0"/>
-    <w:lsdException w:name="Medium List 2 Accent 5" w:semiHidden="0" w:uiPriority="66" w:unhideWhenUsed="0"/>
-    <w:lsdException w:name="Medium Grid 1 Accent 5" w:semiHidden="0" w:uiPriority="67" w:unhideWhenUsed="0"/>
-    <w:lsdException w:name="Medium Grid 2 Accent 5" w:semiHidden="0" w:uiPriority="68" w:unhideWhenUsed="0"/>
-    <w:lsdException w:name="Medium Grid 3 Accent 5" w:semiHidden="0" w:uiPriority="69" w:unhideWhenUsed="0"/>
-    <w:lsdException w:name="Dark List Accent 5" w:semiHidden="0" w:uiPriority="70" w:unhideWhenUsed="0"/>
-    <w:lsdException w:name="Colorful Shading Accent 5" w:semiHidden="0" w:uiPriority="71" w:unhideWhenUsed="0"/>
-    <w:lsdException w:name="Colorful List Accent 5" w:semiHidden="0" w:uiPriority="72" w:unhideWhenUsed="0"/>
-    <w:lsdException w:name="Colorful Grid Accent 5" w:semiHidden="0" w:uiPriority="73" w:unhideWhenUsed="0"/>
-    <w:lsdException w:name="Light Shading Accent 6" w:semiHidden="0" w:uiPriority="60" w:unhideWhenUsed="0"/>
-    <w:lsdException w:name="Light List Accent 6" w:semiHidden="0" w:uiPriority="61" w:unhideWhenUsed="0"/>
-    <w:lsdException w:name="Light Grid Accent 6" w:semiHidden="0" w:uiPriority="62" w:unhideWhenUsed="0"/>
-    <w:lsdException w:name="Medium Shading 1 Accent 6" w:semiHidden="0" w:uiPriority="63" w:unhideWhenUsed="0"/>
-    <w:lsdException w:name="Medium Shading 2 Accent 6" w:semiHidden="0" w:uiPriority="64" w:unhideWhenUsed="0"/>
-    <w:lsdException w:name="Medium List 1 Accent 6" w:semiHidden="0" w:uiPriority="65" w:unhideWhenUsed="0"/>
-    <w:lsdException w:name="Medium List 2 Accent 6" w:semiHidden="0" w:uiPriority="66" w:unhideWhenUsed="0"/>
-    <w:lsdException w:name="Medium Grid 1 Accent 6" w:semiHidden="0" w:uiPriority="67" w:unhideWhenUsed="0"/>
-    <w:lsdException w:name="Medium Grid 2 Accent 6" w:semiHidden="0" w:uiPriority="68" w:unhideWhenUsed="0"/>
-    <w:lsdException w:name="Medium Grid 3 Accent 6" w:semiHidden="0" w:uiPriority="69" w:unhideWhenUsed="0"/>
-    <w:lsdException w:name="Dark List Accent 6" w:semiHidden="0" w:uiPriority="70" w:unhideWhenUsed="0"/>
-    <w:lsdException w:name="Colorful Shading Accent 6" w:semiHidden="0" w:uiPriority="71" w:unhideWhenUsed="0"/>
-    <w:lsdException w:name="Colorful List Accent 6" w:semiHidden="0" w:uiPriority="72" w:unhideWhenUsed="0"/>
-    <w:lsdException w:name="Colorful Grid Accent 6" w:semiHidden="0" w:uiPriority="73" w:unhideWhenUsed="0"/>
-    <w:lsdException w:name="Subtle Emphasis" w:semiHidden="0" w:uiPriority="19" w:unhideWhenUsed="0" w:qFormat="1"/>
-    <w:lsdException w:name="Intense Emphasis" w:semiHidden="0" w:uiPriority="21" w:unhideWhenUsed="0" w:qFormat="1"/>
-    <w:lsdException w:name="Subtle Reference" w:semiHidden="0" w:uiPriority="31" w:unhideWhenUsed="0" w:qFormat="1"/>
-    <w:lsdException w:name="Intense Reference" w:semiHidden="0" w:uiPriority="32" w:unhideWhenUsed="0" w:qFormat="1"/>
-    <w:lsdException w:name="Book Title" w:semiHidden="0" w:uiPriority="33" w:unhideWhenUsed="0" w:qFormat="1"/>
-    <w:lsdException w:name="Bibliography" w:uiPriority="37"/>
-    <w:lsdException w:name="TOC Heading" w:uiPriority="39" w:qFormat="1"/>
-  </w:latentStyles>
-  <w:style w:type="paragraph" w:default="1" w:styleId="Normal">
-    <w:name w:val="Normal"/>
-    <w:qFormat/>
-  </w:style>
-  <w:style w:type="character" w:default="1" w:styleId="DefaultParagraphFont">
-    <w:name w:val="Default Paragraph Font"/>
-    <w:uiPriority w:val="1"/>
-    <w:semiHidden/>
-    <w:unhideWhenUsed/>
-  </w:style>
-  <w:style w:type="table" w:default="1" w:styleId="TableNormal">
-    <w:name w:val="Normal Table"/>
-    <w:uiPriority w:val="99"/>
-    <w:semiHidden/>
-    <w:unhideWhenUsed/>
-    <w:tblPr>
-      <w:tblInd w:w="0" w:type="dxa"/>
-      <w:tblCellMar>
-        <w:top w:w="0" w:type="dxa"/>
-        <w:left w:w="108" w:type="dxa"/>
-        <w:bottom w:w="0" w:type="dxa"/>
-        <w:right w:w="108" w:type="dxa"/>
-      </w:tblCellMar>
-    </w:tblPr>
-  </w:style>
-  <w:style w:type="numbering" w:default="1" w:styleId="NoList">
-    <w:name w:val="No List"/>
-    <w:uiPriority w:val="99"/>
-    <w:semiHidden/>
-    <w:unhideWhenUsed/>
-  </w:style>
-  <w:style w:type="paragraph" w:customStyle="1" w:styleId="1647A2D3BE734F9A9270D2CCC3DF26A7">
-    <w:name w:val="1647A2D3BE734F9A9270D2CCC3DF26A7"/>
-    <w:rsid w:val="00810FCC"/>
-  </w:style>
-  <w:style w:type="paragraph" w:customStyle="1" w:styleId="653AA2675F064F26B4DDADB0E00570AD">
-    <w:name w:val="653AA2675F064F26B4DDADB0E00570AD"/>
-    <w:rsid w:val="00810FCC"/>
-  </w:style>
-</w:styles>
-</file>
-
-<file path=word/glossary/webSettings.xml><?xml version="1.0" encoding="utf-8"?>
-<w:webSettings xmlns:mc="http://schemas.openxmlformats.org/markup-compatibility/2006" xmlns:r="http://schemas.openxmlformats.org/officeDocument/2006/relationships" xmlns:w="http://schemas.openxmlformats.org/wordprocessingml/2006/main" xmlns:w14="http://schemas.microsoft.com/office/word/2010/wordml" mc:Ignorable="w14">
-  <w:optimizeForBrowser/>
-  <w:allowPNG/>
-</w:webSettings>
 </file>
 
 <file path=word/theme/theme1.xml><?xml version="1.0" encoding="utf-8"?>
@@ -3431,7 +3387,7 @@
 </file>
 
 <file path=customXml/itemProps2.xml><?xml version="1.0" encoding="utf-8"?>
-<ds:datastoreItem xmlns:ds="http://schemas.openxmlformats.org/officeDocument/2006/customXml" ds:itemID="{BFF0A56C-D158-419F-B110-84783698B45B}">
+<ds:datastoreItem xmlns:ds="http://schemas.openxmlformats.org/officeDocument/2006/customXml" ds:itemID="{B1EEC85E-1DA0-4E69-9CA5-DCE5953A1BF5}">
   <ds:schemaRefs>
     <ds:schemaRef ds:uri="http://schemas.openxmlformats.org/officeDocument/2006/bibliography"/>
   </ds:schemaRefs>

</xml_diff>

<commit_message>
Added documentation for Remote Proxy implementation. Still need to complete UI.
</commit_message>
<xml_diff>
--- a/doc/Assignment 2 - Jimmy Collins.docx
+++ b/doc/Assignment 2 - Jimmy Collins.docx
@@ -406,7 +406,7 @@
             </w:rPr>
             <w:fldChar w:fldCharType="separate"/>
           </w:r>
-          <w:hyperlink w:anchor="_Toc479620635" w:history="1">
+          <w:hyperlink w:anchor="_Toc479787199" w:history="1">
             <w:r>
               <w:rPr>
                 <w:rStyle w:val="Hyperlink"/>
@@ -433,7 +433,7 @@
                 <w:noProof/>
                 <w:webHidden/>
               </w:rPr>
-              <w:instrText xml:space="preserve"> PAGEREF _Toc479620635 \h </w:instrText>
+              <w:instrText xml:space="preserve"> PAGEREF _Toc479787199 \h </w:instrText>
             </w:r>
             <w:r>
               <w:rPr>
@@ -476,13 +476,13 @@
               <w:lang w:eastAsia="en-IE"/>
             </w:rPr>
           </w:pPr>
-          <w:hyperlink w:anchor="_Toc479620636" w:history="1">
+          <w:hyperlink w:anchor="_Toc479787200" w:history="1">
             <w:r>
               <w:rPr>
                 <w:rStyle w:val="Hyperlink"/>
                 <w:noProof/>
               </w:rPr>
-              <w:t>Section 2 – Demonstrated Use of Object Orientated Concepts</w:t>
+              <w:t>Section 2 – Demonstrated Usage of Defined Object Technologies</w:t>
             </w:r>
             <w:r>
               <w:rPr>
@@ -503,7 +503,7 @@
                 <w:noProof/>
                 <w:webHidden/>
               </w:rPr>
-              <w:instrText xml:space="preserve"> PAGEREF _Toc479620636 \h </w:instrText>
+              <w:instrText xml:space="preserve"> PAGEREF _Toc479787200 \h </w:instrText>
             </w:r>
             <w:r>
               <w:rPr>
@@ -523,7 +523,147 @@
                 <w:noProof/>
                 <w:webHidden/>
               </w:rPr>
-              <w:t>2</w:t>
+              <w:t>3</w:t>
+            </w:r>
+            <w:r>
+              <w:rPr>
+                <w:noProof/>
+                <w:webHidden/>
+              </w:rPr>
+              <w:fldChar w:fldCharType="end"/>
+            </w:r>
+          </w:hyperlink>
+        </w:p>
+        <w:p>
+          <w:pPr>
+            <w:pStyle w:val="TOC3"/>
+            <w:tabs>
+              <w:tab w:val="right" w:leader="dot" w:pos="13948"/>
+            </w:tabs>
+            <w:rPr>
+              <w:rFonts w:eastAsiaTheme="minorEastAsia"/>
+              <w:noProof/>
+              <w:lang w:eastAsia="en-IE"/>
+            </w:rPr>
+          </w:pPr>
+          <w:hyperlink w:anchor="_Toc479787201" w:history="1">
+            <w:r>
+              <w:rPr>
+                <w:rStyle w:val="Hyperlink"/>
+                <w:noProof/>
+              </w:rPr>
+              <w:t>Template Pattern</w:t>
+            </w:r>
+            <w:r>
+              <w:rPr>
+                <w:noProof/>
+                <w:webHidden/>
+              </w:rPr>
+              <w:tab/>
+            </w:r>
+            <w:r>
+              <w:rPr>
+                <w:noProof/>
+                <w:webHidden/>
+              </w:rPr>
+              <w:fldChar w:fldCharType="begin"/>
+            </w:r>
+            <w:r>
+              <w:rPr>
+                <w:noProof/>
+                <w:webHidden/>
+              </w:rPr>
+              <w:instrText xml:space="preserve"> PAGEREF _Toc479787201 \h </w:instrText>
+            </w:r>
+            <w:r>
+              <w:rPr>
+                <w:noProof/>
+                <w:webHidden/>
+              </w:rPr>
+            </w:r>
+            <w:r>
+              <w:rPr>
+                <w:noProof/>
+                <w:webHidden/>
+              </w:rPr>
+              <w:fldChar w:fldCharType="separate"/>
+            </w:r>
+            <w:r>
+              <w:rPr>
+                <w:noProof/>
+                <w:webHidden/>
+              </w:rPr>
+              <w:t>3</w:t>
+            </w:r>
+            <w:r>
+              <w:rPr>
+                <w:noProof/>
+                <w:webHidden/>
+              </w:rPr>
+              <w:fldChar w:fldCharType="end"/>
+            </w:r>
+          </w:hyperlink>
+        </w:p>
+        <w:p>
+          <w:pPr>
+            <w:pStyle w:val="TOC3"/>
+            <w:tabs>
+              <w:tab w:val="right" w:leader="dot" w:pos="13948"/>
+            </w:tabs>
+            <w:rPr>
+              <w:rFonts w:eastAsiaTheme="minorEastAsia"/>
+              <w:noProof/>
+              <w:lang w:eastAsia="en-IE"/>
+            </w:rPr>
+          </w:pPr>
+          <w:hyperlink w:anchor="_Toc479787202" w:history="1">
+            <w:r>
+              <w:rPr>
+                <w:rStyle w:val="Hyperlink"/>
+                <w:noProof/>
+              </w:rPr>
+              <w:t>Proxy Pattern - Remote Proxy</w:t>
+            </w:r>
+            <w:r>
+              <w:rPr>
+                <w:noProof/>
+                <w:webHidden/>
+              </w:rPr>
+              <w:tab/>
+            </w:r>
+            <w:r>
+              <w:rPr>
+                <w:noProof/>
+                <w:webHidden/>
+              </w:rPr>
+              <w:fldChar w:fldCharType="begin"/>
+            </w:r>
+            <w:r>
+              <w:rPr>
+                <w:noProof/>
+                <w:webHidden/>
+              </w:rPr>
+              <w:instrText xml:space="preserve"> PAGEREF _Toc479787202 \h </w:instrText>
+            </w:r>
+            <w:r>
+              <w:rPr>
+                <w:noProof/>
+                <w:webHidden/>
+              </w:rPr>
+            </w:r>
+            <w:r>
+              <w:rPr>
+                <w:noProof/>
+                <w:webHidden/>
+              </w:rPr>
+              <w:fldChar w:fldCharType="separate"/>
+            </w:r>
+            <w:r>
+              <w:rPr>
+                <w:noProof/>
+                <w:webHidden/>
+              </w:rPr>
+              <w:t>4</w:t>
             </w:r>
             <w:r>
               <w:rPr>
@@ -546,13 +686,13 @@
               <w:lang w:eastAsia="en-IE"/>
             </w:rPr>
           </w:pPr>
-          <w:hyperlink w:anchor="_Toc479620637" w:history="1">
+          <w:hyperlink w:anchor="_Toc479787203" w:history="1">
             <w:r>
               <w:rPr>
                 <w:rStyle w:val="Hyperlink"/>
                 <w:noProof/>
               </w:rPr>
-              <w:t>Section 3 – Usage of Design Patterns</w:t>
+              <w:t>Section 3 – System UML Diagram</w:t>
             </w:r>
             <w:r>
               <w:rPr>
@@ -573,7 +713,7 @@
                 <w:noProof/>
                 <w:webHidden/>
               </w:rPr>
-              <w:instrText xml:space="preserve"> PAGEREF _Toc479620637 \h </w:instrText>
+              <w:instrText xml:space="preserve"> PAGEREF _Toc479787203 \h </w:instrText>
             </w:r>
             <w:r>
               <w:rPr>
@@ -593,7 +733,357 @@
                 <w:noProof/>
                 <w:webHidden/>
               </w:rPr>
-              <w:t>3</w:t>
+              <w:t>6</w:t>
+            </w:r>
+            <w:r>
+              <w:rPr>
+                <w:noProof/>
+                <w:webHidden/>
+              </w:rPr>
+              <w:fldChar w:fldCharType="end"/>
+            </w:r>
+          </w:hyperlink>
+        </w:p>
+        <w:p>
+          <w:pPr>
+            <w:pStyle w:val="TOC2"/>
+            <w:tabs>
+              <w:tab w:val="right" w:leader="dot" w:pos="13948"/>
+            </w:tabs>
+            <w:rPr>
+              <w:rFonts w:eastAsiaTheme="minorEastAsia"/>
+              <w:noProof/>
+              <w:lang w:eastAsia="en-IE"/>
+            </w:rPr>
+          </w:pPr>
+          <w:hyperlink w:anchor="_Toc479787204" w:history="1">
+            <w:r>
+              <w:rPr>
+                <w:rStyle w:val="Hyperlink"/>
+                <w:noProof/>
+              </w:rPr>
+              <w:t>Section 4 – Screen Captures of Most Impressive Code Snippets</w:t>
+            </w:r>
+            <w:r>
+              <w:rPr>
+                <w:noProof/>
+                <w:webHidden/>
+              </w:rPr>
+              <w:tab/>
+            </w:r>
+            <w:r>
+              <w:rPr>
+                <w:noProof/>
+                <w:webHidden/>
+              </w:rPr>
+              <w:fldChar w:fldCharType="begin"/>
+            </w:r>
+            <w:r>
+              <w:rPr>
+                <w:noProof/>
+                <w:webHidden/>
+              </w:rPr>
+              <w:instrText xml:space="preserve"> PAGEREF _Toc479787204 \h </w:instrText>
+            </w:r>
+            <w:r>
+              <w:rPr>
+                <w:noProof/>
+                <w:webHidden/>
+              </w:rPr>
+            </w:r>
+            <w:r>
+              <w:rPr>
+                <w:noProof/>
+                <w:webHidden/>
+              </w:rPr>
+              <w:fldChar w:fldCharType="separate"/>
+            </w:r>
+            <w:r>
+              <w:rPr>
+                <w:noProof/>
+                <w:webHidden/>
+              </w:rPr>
+              <w:t>6</w:t>
+            </w:r>
+            <w:r>
+              <w:rPr>
+                <w:noProof/>
+                <w:webHidden/>
+              </w:rPr>
+              <w:fldChar w:fldCharType="end"/>
+            </w:r>
+          </w:hyperlink>
+        </w:p>
+        <w:p>
+          <w:pPr>
+            <w:pStyle w:val="TOC2"/>
+            <w:tabs>
+              <w:tab w:val="right" w:leader="dot" w:pos="13948"/>
+            </w:tabs>
+            <w:rPr>
+              <w:rFonts w:eastAsiaTheme="minorEastAsia"/>
+              <w:noProof/>
+              <w:lang w:eastAsia="en-IE"/>
+            </w:rPr>
+          </w:pPr>
+          <w:hyperlink w:anchor="_Toc479787205" w:history="1">
+            <w:r>
+              <w:rPr>
+                <w:rStyle w:val="Hyperlink"/>
+                <w:noProof/>
+              </w:rPr>
+              <w:t>Section 5 – Evaluation of Work</w:t>
+            </w:r>
+            <w:r>
+              <w:rPr>
+                <w:noProof/>
+                <w:webHidden/>
+              </w:rPr>
+              <w:tab/>
+            </w:r>
+            <w:r>
+              <w:rPr>
+                <w:noProof/>
+                <w:webHidden/>
+              </w:rPr>
+              <w:fldChar w:fldCharType="begin"/>
+            </w:r>
+            <w:r>
+              <w:rPr>
+                <w:noProof/>
+                <w:webHidden/>
+              </w:rPr>
+              <w:instrText xml:space="preserve"> PAGEREF _Toc479787205 \h </w:instrText>
+            </w:r>
+            <w:r>
+              <w:rPr>
+                <w:noProof/>
+                <w:webHidden/>
+              </w:rPr>
+            </w:r>
+            <w:r>
+              <w:rPr>
+                <w:noProof/>
+                <w:webHidden/>
+              </w:rPr>
+              <w:fldChar w:fldCharType="separate"/>
+            </w:r>
+            <w:r>
+              <w:rPr>
+                <w:noProof/>
+                <w:webHidden/>
+              </w:rPr>
+              <w:t>6</w:t>
+            </w:r>
+            <w:r>
+              <w:rPr>
+                <w:noProof/>
+                <w:webHidden/>
+              </w:rPr>
+              <w:fldChar w:fldCharType="end"/>
+            </w:r>
+          </w:hyperlink>
+        </w:p>
+        <w:p>
+          <w:pPr>
+            <w:pStyle w:val="TOC2"/>
+            <w:tabs>
+              <w:tab w:val="right" w:leader="dot" w:pos="13948"/>
+            </w:tabs>
+            <w:rPr>
+              <w:rFonts w:eastAsiaTheme="minorEastAsia"/>
+              <w:noProof/>
+              <w:lang w:eastAsia="en-IE"/>
+            </w:rPr>
+          </w:pPr>
+          <w:hyperlink w:anchor="_Toc479787206" w:history="1">
+            <w:r>
+              <w:rPr>
+                <w:rStyle w:val="Hyperlink"/>
+                <w:noProof/>
+              </w:rPr>
+              <w:t>Appendix 1 – Database Setup Instructions</w:t>
+            </w:r>
+            <w:r>
+              <w:rPr>
+                <w:noProof/>
+                <w:webHidden/>
+              </w:rPr>
+              <w:tab/>
+            </w:r>
+            <w:r>
+              <w:rPr>
+                <w:noProof/>
+                <w:webHidden/>
+              </w:rPr>
+              <w:fldChar w:fldCharType="begin"/>
+            </w:r>
+            <w:r>
+              <w:rPr>
+                <w:noProof/>
+                <w:webHidden/>
+              </w:rPr>
+              <w:instrText xml:space="preserve"> PAGEREF _Toc479787206 \h </w:instrText>
+            </w:r>
+            <w:r>
+              <w:rPr>
+                <w:noProof/>
+                <w:webHidden/>
+              </w:rPr>
+            </w:r>
+            <w:r>
+              <w:rPr>
+                <w:noProof/>
+                <w:webHidden/>
+              </w:rPr>
+              <w:fldChar w:fldCharType="separate"/>
+            </w:r>
+            <w:r>
+              <w:rPr>
+                <w:noProof/>
+                <w:webHidden/>
+              </w:rPr>
+              <w:t>6</w:t>
+            </w:r>
+            <w:r>
+              <w:rPr>
+                <w:noProof/>
+                <w:webHidden/>
+              </w:rPr>
+              <w:fldChar w:fldCharType="end"/>
+            </w:r>
+          </w:hyperlink>
+        </w:p>
+        <w:p>
+          <w:pPr>
+            <w:pStyle w:val="TOC2"/>
+            <w:tabs>
+              <w:tab w:val="right" w:leader="dot" w:pos="13948"/>
+            </w:tabs>
+            <w:rPr>
+              <w:rFonts w:eastAsiaTheme="minorEastAsia"/>
+              <w:noProof/>
+              <w:lang w:eastAsia="en-IE"/>
+            </w:rPr>
+          </w:pPr>
+          <w:hyperlink w:anchor="_Toc479787207" w:history="1">
+            <w:r>
+              <w:rPr>
+                <w:rStyle w:val="Hyperlink"/>
+                <w:noProof/>
+              </w:rPr>
+              <w:t>Appendix 2 – Possible Development Environment Certificate Issue</w:t>
+            </w:r>
+            <w:r>
+              <w:rPr>
+                <w:noProof/>
+                <w:webHidden/>
+              </w:rPr>
+              <w:tab/>
+            </w:r>
+            <w:r>
+              <w:rPr>
+                <w:noProof/>
+                <w:webHidden/>
+              </w:rPr>
+              <w:fldChar w:fldCharType="begin"/>
+            </w:r>
+            <w:r>
+              <w:rPr>
+                <w:noProof/>
+                <w:webHidden/>
+              </w:rPr>
+              <w:instrText xml:space="preserve"> PAGEREF _Toc479787207 \h </w:instrText>
+            </w:r>
+            <w:r>
+              <w:rPr>
+                <w:noProof/>
+                <w:webHidden/>
+              </w:rPr>
+            </w:r>
+            <w:r>
+              <w:rPr>
+                <w:noProof/>
+                <w:webHidden/>
+              </w:rPr>
+              <w:fldChar w:fldCharType="separate"/>
+            </w:r>
+            <w:r>
+              <w:rPr>
+                <w:noProof/>
+                <w:webHidden/>
+              </w:rPr>
+              <w:t>7</w:t>
+            </w:r>
+            <w:r>
+              <w:rPr>
+                <w:noProof/>
+                <w:webHidden/>
+              </w:rPr>
+              <w:fldChar w:fldCharType="end"/>
+            </w:r>
+          </w:hyperlink>
+        </w:p>
+        <w:p>
+          <w:pPr>
+            <w:pStyle w:val="TOC2"/>
+            <w:tabs>
+              <w:tab w:val="right" w:leader="dot" w:pos="13948"/>
+            </w:tabs>
+            <w:rPr>
+              <w:rFonts w:eastAsiaTheme="minorEastAsia"/>
+              <w:noProof/>
+              <w:lang w:eastAsia="en-IE"/>
+            </w:rPr>
+          </w:pPr>
+          <w:hyperlink w:anchor="_Toc479787208" w:history="1">
+            <w:r>
+              <w:rPr>
+                <w:rStyle w:val="Hyperlink"/>
+                <w:noProof/>
+              </w:rPr>
+              <w:t>Appendix 3 – Code Commit Analysis</w:t>
+            </w:r>
+            <w:r>
+              <w:rPr>
+                <w:noProof/>
+                <w:webHidden/>
+              </w:rPr>
+              <w:tab/>
+            </w:r>
+            <w:r>
+              <w:rPr>
+                <w:noProof/>
+                <w:webHidden/>
+              </w:rPr>
+              <w:fldChar w:fldCharType="begin"/>
+            </w:r>
+            <w:r>
+              <w:rPr>
+                <w:noProof/>
+                <w:webHidden/>
+              </w:rPr>
+              <w:instrText xml:space="preserve"> PAGEREF _Toc479787208 \h </w:instrText>
+            </w:r>
+            <w:r>
+              <w:rPr>
+                <w:noProof/>
+                <w:webHidden/>
+              </w:rPr>
+            </w:r>
+            <w:r>
+              <w:rPr>
+                <w:noProof/>
+                <w:webHidden/>
+              </w:rPr>
+              <w:fldChar w:fldCharType="separate"/>
+            </w:r>
+            <w:r>
+              <w:rPr>
+                <w:noProof/>
+                <w:webHidden/>
+              </w:rPr>
+              <w:t>7</w:t>
             </w:r>
             <w:r>
               <w:rPr>
@@ -616,13 +1106,13 @@
               <w:lang w:eastAsia="en-IE"/>
             </w:rPr>
           </w:pPr>
-          <w:hyperlink w:anchor="_Toc479620638" w:history="1">
+          <w:hyperlink w:anchor="_Toc479787209" w:history="1">
             <w:r>
               <w:rPr>
                 <w:rStyle w:val="Hyperlink"/>
                 <w:noProof/>
               </w:rPr>
-              <w:t>Template Pattern</w:t>
+              <w:t>Contributions</w:t>
             </w:r>
             <w:r>
               <w:rPr>
@@ -643,7 +1133,7 @@
                 <w:noProof/>
                 <w:webHidden/>
               </w:rPr>
-              <w:instrText xml:space="preserve"> PAGEREF _Toc479620638 \h </w:instrText>
+              <w:instrText xml:space="preserve"> PAGEREF _Toc479787209 \h </w:instrText>
             </w:r>
             <w:r>
               <w:rPr>
@@ -663,357 +1153,7 @@
                 <w:noProof/>
                 <w:webHidden/>
               </w:rPr>
-              <w:t>3</w:t>
-            </w:r>
-            <w:r>
-              <w:rPr>
-                <w:noProof/>
-                <w:webHidden/>
-              </w:rPr>
-              <w:fldChar w:fldCharType="end"/>
-            </w:r>
-          </w:hyperlink>
-        </w:p>
-        <w:p>
-          <w:pPr>
-            <w:pStyle w:val="TOC2"/>
-            <w:tabs>
-              <w:tab w:val="right" w:leader="dot" w:pos="13948"/>
-            </w:tabs>
-            <w:rPr>
-              <w:rFonts w:eastAsiaTheme="minorEastAsia"/>
-              <w:noProof/>
-              <w:lang w:eastAsia="en-IE"/>
-            </w:rPr>
-          </w:pPr>
-          <w:hyperlink w:anchor="_Toc479620639" w:history="1">
-            <w:r>
-              <w:rPr>
-                <w:rStyle w:val="Hyperlink"/>
-                <w:noProof/>
-              </w:rPr>
-              <w:t>Section 4 – System UML Diagram</w:t>
-            </w:r>
-            <w:r>
-              <w:rPr>
-                <w:noProof/>
-                <w:webHidden/>
-              </w:rPr>
-              <w:tab/>
-            </w:r>
-            <w:r>
-              <w:rPr>
-                <w:noProof/>
-                <w:webHidden/>
-              </w:rPr>
-              <w:fldChar w:fldCharType="begin"/>
-            </w:r>
-            <w:r>
-              <w:rPr>
-                <w:noProof/>
-                <w:webHidden/>
-              </w:rPr>
-              <w:instrText xml:space="preserve"> PAGEREF _Toc479620639 \h </w:instrText>
-            </w:r>
-            <w:r>
-              <w:rPr>
-                <w:noProof/>
-                <w:webHidden/>
-              </w:rPr>
-            </w:r>
-            <w:r>
-              <w:rPr>
-                <w:noProof/>
-                <w:webHidden/>
-              </w:rPr>
-              <w:fldChar w:fldCharType="separate"/>
-            </w:r>
-            <w:r>
-              <w:rPr>
-                <w:noProof/>
-                <w:webHidden/>
-              </w:rPr>
-              <w:t>4</w:t>
-            </w:r>
-            <w:r>
-              <w:rPr>
-                <w:noProof/>
-                <w:webHidden/>
-              </w:rPr>
-              <w:fldChar w:fldCharType="end"/>
-            </w:r>
-          </w:hyperlink>
-        </w:p>
-        <w:p>
-          <w:pPr>
-            <w:pStyle w:val="TOC2"/>
-            <w:tabs>
-              <w:tab w:val="right" w:leader="dot" w:pos="13948"/>
-            </w:tabs>
-            <w:rPr>
-              <w:rFonts w:eastAsiaTheme="minorEastAsia"/>
-              <w:noProof/>
-              <w:lang w:eastAsia="en-IE"/>
-            </w:rPr>
-          </w:pPr>
-          <w:hyperlink w:anchor="_Toc479620640" w:history="1">
-            <w:r>
-              <w:rPr>
-                <w:rStyle w:val="Hyperlink"/>
-                <w:noProof/>
-              </w:rPr>
-              <w:t>Section 5 – Screen Captures of Most Impressive Code Snippets</w:t>
-            </w:r>
-            <w:r>
-              <w:rPr>
-                <w:noProof/>
-                <w:webHidden/>
-              </w:rPr>
-              <w:tab/>
-            </w:r>
-            <w:r>
-              <w:rPr>
-                <w:noProof/>
-                <w:webHidden/>
-              </w:rPr>
-              <w:fldChar w:fldCharType="begin"/>
-            </w:r>
-            <w:r>
-              <w:rPr>
-                <w:noProof/>
-                <w:webHidden/>
-              </w:rPr>
-              <w:instrText xml:space="preserve"> PAGEREF _Toc479620640 \h </w:instrText>
-            </w:r>
-            <w:r>
-              <w:rPr>
-                <w:noProof/>
-                <w:webHidden/>
-              </w:rPr>
-            </w:r>
-            <w:r>
-              <w:rPr>
-                <w:noProof/>
-                <w:webHidden/>
-              </w:rPr>
-              <w:fldChar w:fldCharType="separate"/>
-            </w:r>
-            <w:r>
-              <w:rPr>
-                <w:noProof/>
-                <w:webHidden/>
-              </w:rPr>
-              <w:t>4</w:t>
-            </w:r>
-            <w:r>
-              <w:rPr>
-                <w:noProof/>
-                <w:webHidden/>
-              </w:rPr>
-              <w:fldChar w:fldCharType="end"/>
-            </w:r>
-          </w:hyperlink>
-        </w:p>
-        <w:p>
-          <w:pPr>
-            <w:pStyle w:val="TOC2"/>
-            <w:tabs>
-              <w:tab w:val="right" w:leader="dot" w:pos="13948"/>
-            </w:tabs>
-            <w:rPr>
-              <w:rFonts w:eastAsiaTheme="minorEastAsia"/>
-              <w:noProof/>
-              <w:lang w:eastAsia="en-IE"/>
-            </w:rPr>
-          </w:pPr>
-          <w:hyperlink w:anchor="_Toc479620641" w:history="1">
-            <w:r>
-              <w:rPr>
-                <w:rStyle w:val="Hyperlink"/>
-                <w:noProof/>
-              </w:rPr>
-              <w:t>Section 6 – Evaluation of Work</w:t>
-            </w:r>
-            <w:r>
-              <w:rPr>
-                <w:noProof/>
-                <w:webHidden/>
-              </w:rPr>
-              <w:tab/>
-            </w:r>
-            <w:r>
-              <w:rPr>
-                <w:noProof/>
-                <w:webHidden/>
-              </w:rPr>
-              <w:fldChar w:fldCharType="begin"/>
-            </w:r>
-            <w:r>
-              <w:rPr>
-                <w:noProof/>
-                <w:webHidden/>
-              </w:rPr>
-              <w:instrText xml:space="preserve"> PAGEREF _Toc479620641 \h </w:instrText>
-            </w:r>
-            <w:r>
-              <w:rPr>
-                <w:noProof/>
-                <w:webHidden/>
-              </w:rPr>
-            </w:r>
-            <w:r>
-              <w:rPr>
-                <w:noProof/>
-                <w:webHidden/>
-              </w:rPr>
-              <w:fldChar w:fldCharType="separate"/>
-            </w:r>
-            <w:r>
-              <w:rPr>
-                <w:noProof/>
-                <w:webHidden/>
-              </w:rPr>
-              <w:t>4</w:t>
-            </w:r>
-            <w:r>
-              <w:rPr>
-                <w:noProof/>
-                <w:webHidden/>
-              </w:rPr>
-              <w:fldChar w:fldCharType="end"/>
-            </w:r>
-          </w:hyperlink>
-        </w:p>
-        <w:p>
-          <w:pPr>
-            <w:pStyle w:val="TOC2"/>
-            <w:tabs>
-              <w:tab w:val="right" w:leader="dot" w:pos="13948"/>
-            </w:tabs>
-            <w:rPr>
-              <w:rFonts w:eastAsiaTheme="minorEastAsia"/>
-              <w:noProof/>
-              <w:lang w:eastAsia="en-IE"/>
-            </w:rPr>
-          </w:pPr>
-          <w:hyperlink w:anchor="_Toc479620642" w:history="1">
-            <w:r>
-              <w:rPr>
-                <w:rStyle w:val="Hyperlink"/>
-                <w:noProof/>
-              </w:rPr>
-              <w:t>Appendix 1 – Database Setup Instructions</w:t>
-            </w:r>
-            <w:r>
-              <w:rPr>
-                <w:noProof/>
-                <w:webHidden/>
-              </w:rPr>
-              <w:tab/>
-            </w:r>
-            <w:r>
-              <w:rPr>
-                <w:noProof/>
-                <w:webHidden/>
-              </w:rPr>
-              <w:fldChar w:fldCharType="begin"/>
-            </w:r>
-            <w:r>
-              <w:rPr>
-                <w:noProof/>
-                <w:webHidden/>
-              </w:rPr>
-              <w:instrText xml:space="preserve"> PAGEREF _Toc479620642 \h </w:instrText>
-            </w:r>
-            <w:r>
-              <w:rPr>
-                <w:noProof/>
-                <w:webHidden/>
-              </w:rPr>
-            </w:r>
-            <w:r>
-              <w:rPr>
-                <w:noProof/>
-                <w:webHidden/>
-              </w:rPr>
-              <w:fldChar w:fldCharType="separate"/>
-            </w:r>
-            <w:r>
-              <w:rPr>
-                <w:noProof/>
-                <w:webHidden/>
-              </w:rPr>
-              <w:t>4</w:t>
-            </w:r>
-            <w:r>
-              <w:rPr>
-                <w:noProof/>
-                <w:webHidden/>
-              </w:rPr>
-              <w:fldChar w:fldCharType="end"/>
-            </w:r>
-          </w:hyperlink>
-        </w:p>
-        <w:p>
-          <w:pPr>
-            <w:pStyle w:val="TOC2"/>
-            <w:tabs>
-              <w:tab w:val="right" w:leader="dot" w:pos="13948"/>
-            </w:tabs>
-            <w:rPr>
-              <w:rFonts w:eastAsiaTheme="minorEastAsia"/>
-              <w:noProof/>
-              <w:lang w:eastAsia="en-IE"/>
-            </w:rPr>
-          </w:pPr>
-          <w:hyperlink w:anchor="_Toc479620643" w:history="1">
-            <w:r>
-              <w:rPr>
-                <w:rStyle w:val="Hyperlink"/>
-                <w:noProof/>
-              </w:rPr>
-              <w:t>Appendix 2 – Code Commit Analysis</w:t>
-            </w:r>
-            <w:r>
-              <w:rPr>
-                <w:noProof/>
-                <w:webHidden/>
-              </w:rPr>
-              <w:tab/>
-            </w:r>
-            <w:r>
-              <w:rPr>
-                <w:noProof/>
-                <w:webHidden/>
-              </w:rPr>
-              <w:fldChar w:fldCharType="begin"/>
-            </w:r>
-            <w:r>
-              <w:rPr>
-                <w:noProof/>
-                <w:webHidden/>
-              </w:rPr>
-              <w:instrText xml:space="preserve"> PAGEREF _Toc479620643 \h </w:instrText>
-            </w:r>
-            <w:r>
-              <w:rPr>
-                <w:noProof/>
-                <w:webHidden/>
-              </w:rPr>
-            </w:r>
-            <w:r>
-              <w:rPr>
-                <w:noProof/>
-                <w:webHidden/>
-              </w:rPr>
-              <w:fldChar w:fldCharType="separate"/>
-            </w:r>
-            <w:r>
-              <w:rPr>
-                <w:noProof/>
-                <w:webHidden/>
-              </w:rPr>
-              <w:t>4</w:t>
+              <w:t>7</w:t>
             </w:r>
             <w:r>
               <w:rPr>
@@ -1036,13 +1176,13 @@
               <w:lang w:eastAsia="en-IE"/>
             </w:rPr>
           </w:pPr>
-          <w:hyperlink w:anchor="_Toc479620644" w:history="1">
+          <w:hyperlink w:anchor="_Toc479787210" w:history="1">
             <w:r>
               <w:rPr>
                 <w:rStyle w:val="Hyperlink"/>
                 <w:noProof/>
               </w:rPr>
-              <w:t>Contributions</w:t>
+              <w:t>Code Frequency</w:t>
             </w:r>
             <w:r>
               <w:rPr>
@@ -1063,7 +1203,7 @@
                 <w:noProof/>
                 <w:webHidden/>
               </w:rPr>
-              <w:instrText xml:space="preserve"> PAGEREF _Toc479620644 \h </w:instrText>
+              <w:instrText xml:space="preserve"> PAGEREF _Toc479787210 \h </w:instrText>
             </w:r>
             <w:r>
               <w:rPr>
@@ -1083,77 +1223,7 @@
                 <w:noProof/>
                 <w:webHidden/>
               </w:rPr>
-              <w:t>4</w:t>
-            </w:r>
-            <w:r>
-              <w:rPr>
-                <w:noProof/>
-                <w:webHidden/>
-              </w:rPr>
-              <w:fldChar w:fldCharType="end"/>
-            </w:r>
-          </w:hyperlink>
-        </w:p>
-        <w:p>
-          <w:pPr>
-            <w:pStyle w:val="TOC3"/>
-            <w:tabs>
-              <w:tab w:val="right" w:leader="dot" w:pos="13948"/>
-            </w:tabs>
-            <w:rPr>
-              <w:rFonts w:eastAsiaTheme="minorEastAsia"/>
-              <w:noProof/>
-              <w:lang w:eastAsia="en-IE"/>
-            </w:rPr>
-          </w:pPr>
-          <w:hyperlink w:anchor="_Toc479620645" w:history="1">
-            <w:r>
-              <w:rPr>
-                <w:rStyle w:val="Hyperlink"/>
-                <w:noProof/>
-              </w:rPr>
-              <w:t>Code Frequency</w:t>
-            </w:r>
-            <w:r>
-              <w:rPr>
-                <w:noProof/>
-                <w:webHidden/>
-              </w:rPr>
-              <w:tab/>
-            </w:r>
-            <w:r>
-              <w:rPr>
-                <w:noProof/>
-                <w:webHidden/>
-              </w:rPr>
-              <w:fldChar w:fldCharType="begin"/>
-            </w:r>
-            <w:r>
-              <w:rPr>
-                <w:noProof/>
-                <w:webHidden/>
-              </w:rPr>
-              <w:instrText xml:space="preserve"> PAGEREF _Toc479620645 \h </w:instrText>
-            </w:r>
-            <w:r>
-              <w:rPr>
-                <w:noProof/>
-                <w:webHidden/>
-              </w:rPr>
-            </w:r>
-            <w:r>
-              <w:rPr>
-                <w:noProof/>
-                <w:webHidden/>
-              </w:rPr>
-              <w:fldChar w:fldCharType="separate"/>
-            </w:r>
-            <w:r>
-              <w:rPr>
-                <w:noProof/>
-                <w:webHidden/>
-              </w:rPr>
-              <w:t>4</w:t>
+              <w:t>7</w:t>
             </w:r>
             <w:r>
               <w:rPr>
@@ -1178,42 +1248,16 @@
         </w:p>
       </w:sdtContent>
     </w:sdt>
-    <w:p>
-      <w:pPr>
-        <w:pStyle w:val="Heading2"/>
-      </w:pPr>
-    </w:p>
-    <w:p>
-      <w:pPr>
-        <w:pStyle w:val="Heading2"/>
-      </w:pPr>
-    </w:p>
-    <w:p>
-      <w:pPr>
-        <w:pStyle w:val="Heading2"/>
-      </w:pPr>
-    </w:p>
-    <w:p>
-      <w:pPr>
-        <w:pStyle w:val="Heading2"/>
-      </w:pPr>
-    </w:p>
-    <w:p>
-      <w:pPr>
-        <w:pStyle w:val="Heading2"/>
-      </w:pPr>
-    </w:p>
-    <w:p>
-      <w:pPr>
-        <w:pStyle w:val="Heading2"/>
-      </w:pPr>
-    </w:p>
+    <w:p/>
+    <w:p/>
+    <w:p/>
+    <w:p/>
     <w:p/>
     <w:p>
       <w:pPr>
         <w:pStyle w:val="Heading2"/>
       </w:pPr>
-      <w:bookmarkStart w:id="0" w:name="_Toc479620635"/>
+      <w:bookmarkStart w:id="0" w:name="_Toc479787199"/>
       <w:r>
         <w:lastRenderedPageBreak/>
         <w:t>Section 1 – Introduction</w:t>
@@ -1229,10 +1273,7 @@
     <w:p/>
     <w:p>
       <w:r>
-        <w:t>TOD</w:t>
-      </w:r>
-      <w:r>
-        <w:t>O – Improvements on Assignment 1 code</w:t>
+        <w:t>TODO – Improvements on Assignment 1 code</w:t>
       </w:r>
     </w:p>
     <w:p>
@@ -1280,7 +1321,15 @@
         </w:numPr>
       </w:pPr>
       <w:r>
-        <w:t>Refactored some code using the Template pattern – see section 3.</w:t>
+        <w:t xml:space="preserve">Refactored some code using the </w:t>
+      </w:r>
+      <w:r>
+        <w:t>Template pattern – see section 2</w:t>
+      </w:r>
+      <w:bookmarkStart w:id="1" w:name="_GoBack"/>
+      <w:bookmarkEnd w:id="1"/>
+      <w:r>
+        <w:t>.</w:t>
       </w:r>
     </w:p>
     <w:p/>
@@ -1315,26 +1364,6 @@
           <w:i/>
         </w:rPr>
         <w:t>: The main application user interface.</w:t>
-      </w:r>
-    </w:p>
-    <w:p/>
-    <w:p/>
-    <w:p>
-      <w:pPr>
-        <w:pStyle w:val="Heading2"/>
-      </w:pPr>
-      <w:bookmarkStart w:id="1" w:name="_Toc479620636"/>
-      <w:r>
-        <w:t>Section 2</w:t>
-      </w:r>
-      <w:r>
-        <w:t xml:space="preserve"> – Demonstrated Use of Object Orientated Concepts</w:t>
-      </w:r>
-      <w:bookmarkEnd w:id="1"/>
-    </w:p>
-    <w:p>
-      <w:r>
-        <w:t>TODO</w:t>
       </w:r>
     </w:p>
     <w:p/>
@@ -1343,45 +1372,34 @@
     <w:p/>
     <w:p/>
     <w:p/>
-    <w:p/>
-    <w:p/>
-    <w:p/>
-    <w:p/>
-    <w:p/>
-    <w:p/>
-    <w:p/>
-    <w:p/>
-    <w:p/>
     <w:p>
-      <w:bookmarkStart w:id="2" w:name="_GoBack"/>
+      <w:pPr>
+        <w:pStyle w:val="Heading2"/>
+      </w:pPr>
+      <w:bookmarkStart w:id="2" w:name="_Toc479787200"/>
+      <w:r>
+        <w:lastRenderedPageBreak/>
+        <w:t>Section 2</w:t>
+      </w:r>
+      <w:r>
+        <w:t xml:space="preserve"> – </w:t>
+      </w:r>
+      <w:r>
+        <w:t>Demonstrated Usage of Defined Object Technologies</w:t>
+      </w:r>
       <w:bookmarkEnd w:id="2"/>
     </w:p>
-    <w:p/>
     <w:p>
       <w:pPr>
-        <w:pStyle w:val="Heading2"/>
-      </w:pPr>
-      <w:bookmarkStart w:id="3" w:name="_Toc479620637"/>
-      <w:r>
-        <w:lastRenderedPageBreak/>
-        <w:t>Section 3</w:t>
-      </w:r>
-      <w:r>
-        <w:t xml:space="preserve"> – Usage of Design Patterns</w:t>
+        <w:pStyle w:val="Heading3"/>
+      </w:pPr>
+      <w:bookmarkStart w:id="3" w:name="_Toc479787201"/>
+      <w:r>
+        <w:t>Template Pattern</w:t>
       </w:r>
       <w:bookmarkEnd w:id="3"/>
     </w:p>
     <w:p>
-      <w:pPr>
-        <w:pStyle w:val="Heading3"/>
-      </w:pPr>
-      <w:bookmarkStart w:id="4" w:name="_Toc479620638"/>
-      <w:r>
-        <w:t>Template Pattern</w:t>
-      </w:r>
-      <w:bookmarkEnd w:id="4"/>
-    </w:p>
-    <w:p>
       <w:r>
         <w:t xml:space="preserve">I used the template pattern to refactor some code from </w:t>
       </w:r>
@@ -1403,14 +1421,12 @@
       <w:r>
         <w:t xml:space="preserve"> Now the </w:t>
       </w:r>
-      <w:proofErr w:type="spellStart"/>
       <w:r>
         <w:rPr>
           <w:rFonts w:ascii="Courier New" w:hAnsi="Courier New" w:cs="Courier New"/>
         </w:rPr>
         <w:t>TopData</w:t>
       </w:r>
-      <w:proofErr w:type="spellEnd"/>
       <w:r>
         <w:t xml:space="preserve"> class exists</w:t>
       </w:r>
@@ -1420,30 +1436,29 @@
       <w:r>
         <w:t xml:space="preserve"> which is an abstract class with the final method </w:t>
       </w:r>
-      <w:proofErr w:type="spellStart"/>
       <w:r>
         <w:rPr>
           <w:rFonts w:ascii="Courier New" w:hAnsi="Courier New" w:cs="Courier New"/>
         </w:rPr>
         <w:t>GetTopData</w:t>
       </w:r>
-      <w:proofErr w:type="spellEnd"/>
       <w:r>
         <w:t xml:space="preserve">, and the helper methods Initialize and </w:t>
       </w:r>
-      <w:proofErr w:type="spellStart"/>
       <w:r>
         <w:rPr>
           <w:rFonts w:ascii="Courier New" w:hAnsi="Courier New" w:cs="Courier New"/>
         </w:rPr>
         <w:t>GetData</w:t>
       </w:r>
-      <w:proofErr w:type="spellEnd"/>
       <w:r>
         <w:t xml:space="preserve"> which are overridden in each of the concrete classes.</w:t>
       </w:r>
     </w:p>
     <w:p>
+      <w:pPr>
+        <w:jc w:val="center"/>
+      </w:pPr>
       <w:r>
         <w:rPr>
           <w:noProof/>
@@ -1486,14 +1501,98 @@
         </w:drawing>
       </w:r>
     </w:p>
+    <w:p>
+      <w:pPr>
+        <w:pStyle w:val="Heading3"/>
+      </w:pPr>
+      <w:bookmarkStart w:id="4" w:name="_Toc479787202"/>
+      <w:r>
+        <w:lastRenderedPageBreak/>
+        <w:t>Proxy Pattern - Remote Proxy</w:t>
+      </w:r>
+      <w:bookmarkEnd w:id="4"/>
+    </w:p>
+    <w:p>
+      <w:r>
+        <w:t>The usage of a remote proxy is demonstrated in UML below. In my application I integrate with the DShield</w:t>
+      </w:r>
+      <w:r>
+        <w:rPr>
+          <w:rStyle w:val="FootnoteReference"/>
+        </w:rPr>
+        <w:footnoteReference w:id="1"/>
+      </w:r>
+      <w:r>
+        <w:t xml:space="preserve"> API maintained by the Internet Storm Center (ISC). I decided to approach some of the advanced analysis requirements from a security perspective, so I use this API to return some security information on the top IP addresses and ports that are being parsed from the Netflow file.</w:t>
+      </w:r>
+    </w:p>
+    <w:p>
+      <w:pPr>
+        <w:jc w:val="center"/>
+      </w:pPr>
+      <w:r>
+        <w:rPr>
+          <w:noProof/>
+          <w:lang w:eastAsia="en-IE"/>
+        </w:rPr>
+        <w:drawing>
+          <wp:inline distT="0" distB="0" distL="0" distR="0" wp14:anchorId="5A481FE1" wp14:editId="699004A2">
+            <wp:extent cx="5943600" cy="3465830"/>
+            <wp:effectExtent l="0" t="0" r="0" b="1270"/>
+            <wp:docPr id="2" name="Picture 2"/>
+            <wp:cNvGraphicFramePr>
+              <a:graphicFrameLocks xmlns:a="http://schemas.openxmlformats.org/drawingml/2006/main" noChangeAspect="1"/>
+            </wp:cNvGraphicFramePr>
+            <a:graphic xmlns:a="http://schemas.openxmlformats.org/drawingml/2006/main">
+              <a:graphicData uri="http://schemas.openxmlformats.org/drawingml/2006/picture">
+                <pic:pic xmlns:pic="http://schemas.openxmlformats.org/drawingml/2006/picture">
+                  <pic:nvPicPr>
+                    <pic:cNvPr id="0" name=""/>
+                    <pic:cNvPicPr/>
+                  </pic:nvPicPr>
+                  <pic:blipFill>
+                    <a:blip r:embed="rId11"/>
+                    <a:stretch>
+                      <a:fillRect/>
+                    </a:stretch>
+                  </pic:blipFill>
+                  <pic:spPr>
+                    <a:xfrm>
+                      <a:off x="0" y="0"/>
+                      <a:ext cx="5943600" cy="3465830"/>
+                    </a:xfrm>
+                    <a:prstGeom prst="rect">
+                      <a:avLst/>
+                    </a:prstGeom>
+                  </pic:spPr>
+                </pic:pic>
+              </a:graphicData>
+            </a:graphic>
+          </wp:inline>
+        </w:drawing>
+      </w:r>
+    </w:p>
+    <w:p/>
+    <w:p/>
+    <w:p/>
+    <w:p/>
+    <w:p/>
+    <w:p/>
+    <w:p/>
+    <w:p/>
+    <w:p/>
+    <w:p/>
+    <w:p/>
+    <w:p/>
+    <w:p/>
     <w:p/>
     <w:p>
       <w:pPr>
         <w:pStyle w:val="Heading2"/>
       </w:pPr>
-      <w:bookmarkStart w:id="5" w:name="_Toc479620639"/>
-      <w:r>
-        <w:t>Section 4</w:t>
+      <w:bookmarkStart w:id="5" w:name="_Toc479787203"/>
+      <w:r>
+        <w:t>Section 3</w:t>
       </w:r>
       <w:r>
         <w:t xml:space="preserve"> – System UML Diagram</w:t>
@@ -1510,9 +1609,9 @@
       <w:pPr>
         <w:pStyle w:val="Heading2"/>
       </w:pPr>
-      <w:bookmarkStart w:id="6" w:name="_Toc479620640"/>
-      <w:r>
-        <w:t>Section 5</w:t>
+      <w:bookmarkStart w:id="6" w:name="_Toc479787204"/>
+      <w:r>
+        <w:t>Section 4</w:t>
       </w:r>
       <w:r>
         <w:t xml:space="preserve"> – </w:t>
@@ -1538,9 +1637,10 @@
       <w:pPr>
         <w:pStyle w:val="Heading2"/>
       </w:pPr>
-      <w:bookmarkStart w:id="7" w:name="_Toc479620641"/>
-      <w:r>
-        <w:t>Section 6</w:t>
+      <w:bookmarkStart w:id="7" w:name="_Toc479787205"/>
+      <w:r>
+        <w:lastRenderedPageBreak/>
+        <w:t>Section 5</w:t>
       </w:r>
       <w:r>
         <w:t xml:space="preserve"> – Evaluation of Work</w:t>
@@ -1557,7 +1657,7 @@
       <w:pPr>
         <w:pStyle w:val="Heading2"/>
       </w:pPr>
-      <w:bookmarkStart w:id="8" w:name="_Toc479620642"/>
+      <w:bookmarkStart w:id="8" w:name="_Toc479787206"/>
       <w:r>
         <w:t>Appendix 1 – Database Setup Instructions</w:t>
       </w:r>
@@ -1568,42 +1668,41 @@
         <w:t>TODO</w:t>
       </w:r>
     </w:p>
-    <w:p/>
     <w:p>
       <w:pPr>
         <w:pStyle w:val="Heading2"/>
       </w:pPr>
-      <w:bookmarkStart w:id="9" w:name="_Toc479620643"/>
-      <w:r>
-        <w:t>Appendix 2</w:t>
-      </w:r>
-      <w:r>
-        <w:t xml:space="preserve"> – Code Commit Analysis</w:t>
+      <w:bookmarkStart w:id="9" w:name="_Toc479787207"/>
+      <w:r>
+        <w:t>Appendix 2 – Possible Development Environment Certificate Issue</w:t>
       </w:r>
       <w:bookmarkEnd w:id="9"/>
     </w:p>
     <w:p>
-      <w:pPr>
-        <w:pStyle w:val="Heading3"/>
-      </w:pPr>
-      <w:bookmarkStart w:id="10" w:name="_Toc479620644"/>
-      <w:r>
-        <w:t>Contributions</w:t>
+      <w:r>
+        <w:t>TODO</w:t>
+      </w:r>
+    </w:p>
+    <w:p>
+      <w:pPr>
+        <w:pStyle w:val="Heading2"/>
+      </w:pPr>
+      <w:bookmarkStart w:id="10" w:name="_Toc479787208"/>
+      <w:r>
+        <w:t>Appendix 3</w:t>
+      </w:r>
+      <w:r>
+        <w:t xml:space="preserve"> – Code Commit Analysis</w:t>
       </w:r>
       <w:bookmarkEnd w:id="10"/>
     </w:p>
     <w:p>
       <w:pPr>
-        <w:jc w:val="center"/>
-      </w:pPr>
-    </w:p>
-    <w:p>
-      <w:pPr>
         <w:pStyle w:val="Heading3"/>
       </w:pPr>
-      <w:bookmarkStart w:id="11" w:name="_Toc479620645"/>
-      <w:r>
-        <w:t>Code Frequency</w:t>
+      <w:bookmarkStart w:id="11" w:name="_Toc479787209"/>
+      <w:r>
+        <w:t>Contributions</w:t>
       </w:r>
       <w:bookmarkEnd w:id="11"/>
     </w:p>
@@ -1612,9 +1711,24 @@
         <w:jc w:val="center"/>
       </w:pPr>
     </w:p>
+    <w:p>
+      <w:pPr>
+        <w:pStyle w:val="Heading3"/>
+      </w:pPr>
+      <w:bookmarkStart w:id="12" w:name="_Toc479787210"/>
+      <w:r>
+        <w:t>Code Frequency</w:t>
+      </w:r>
+      <w:bookmarkEnd w:id="12"/>
+    </w:p>
+    <w:p>
+      <w:pPr>
+        <w:jc w:val="center"/>
+      </w:pPr>
+    </w:p>
     <w:p/>
     <w:sectPr>
-      <w:headerReference w:type="default" r:id="rId11"/>
+      <w:headerReference w:type="default" r:id="rId12"/>
       <w:pgSz w:w="16838" w:h="11906" w:orient="landscape"/>
       <w:pgMar w:top="1440" w:right="1440" w:bottom="1440" w:left="1440" w:header="708" w:footer="708" w:gutter="0"/>
       <w:pgNumType w:start="0"/>
@@ -1670,6 +1784,33 @@
       </w:pPr>
       <w:r>
         <w:continuationSeparator/>
+      </w:r>
+    </w:p>
+  </w:footnote>
+  <w:footnote w:id="1">
+    <w:p>
+      <w:pPr>
+        <w:pStyle w:val="FootnoteText"/>
+      </w:pPr>
+      <w:r>
+        <w:rPr>
+          <w:rStyle w:val="FootnoteReference"/>
+        </w:rPr>
+        <w:footnoteRef/>
+      </w:r>
+      <w:r>
+        <w:t xml:space="preserve"> </w:t>
+      </w:r>
+      <w:hyperlink r:id="rId1" w:history="1">
+        <w:r>
+          <w:rPr>
+            <w:rStyle w:val="Hyperlink"/>
+          </w:rPr>
+          <w:t>https://www.dshield.org</w:t>
+        </w:r>
+      </w:hyperlink>
+      <w:r>
+        <w:t xml:space="preserve"> </w:t>
       </w:r>
     </w:p>
   </w:footnote>
@@ -1777,7 +1918,7 @@
             <w:rPr>
               <w:noProof/>
             </w:rPr>
-            <w:t>4</w:t>
+            <w:t>2</w:t>
           </w:r>
           <w:r>
             <w:rPr>
@@ -2611,6 +2752,45 @@
     <w:uiPriority w:val="99"/>
     <w:rsid w:val="00932D8F"/>
   </w:style>
+  <w:style w:type="paragraph" w:styleId="FootnoteText">
+    <w:name w:val="footnote text"/>
+    <w:basedOn w:val="Normal"/>
+    <w:link w:val="FootnoteTextChar"/>
+    <w:uiPriority w:val="99"/>
+    <w:semiHidden/>
+    <w:unhideWhenUsed/>
+    <w:rsid w:val="00296AD4"/>
+    <w:pPr>
+      <w:spacing w:after="0" w:line="240" w:lineRule="auto"/>
+    </w:pPr>
+    <w:rPr>
+      <w:sz w:val="20"/>
+      <w:szCs w:val="20"/>
+    </w:rPr>
+  </w:style>
+  <w:style w:type="character" w:customStyle="1" w:styleId="FootnoteTextChar">
+    <w:name w:val="Footnote Text Char"/>
+    <w:basedOn w:val="DefaultParagraphFont"/>
+    <w:link w:val="FootnoteText"/>
+    <w:uiPriority w:val="99"/>
+    <w:semiHidden/>
+    <w:rsid w:val="00296AD4"/>
+    <w:rPr>
+      <w:sz w:val="20"/>
+      <w:szCs w:val="20"/>
+    </w:rPr>
+  </w:style>
+  <w:style w:type="character" w:styleId="FootnoteReference">
+    <w:name w:val="footnote reference"/>
+    <w:basedOn w:val="DefaultParagraphFont"/>
+    <w:uiPriority w:val="99"/>
+    <w:semiHidden/>
+    <w:unhideWhenUsed/>
+    <w:rsid w:val="00296AD4"/>
+    <w:rPr>
+      <w:vertAlign w:val="superscript"/>
+    </w:rPr>
+  </w:style>
 </w:styles>
 </file>
 
@@ -3074,6 +3254,45 @@
     <w:link w:val="Footer"/>
     <w:uiPriority w:val="99"/>
     <w:rsid w:val="00932D8F"/>
+  </w:style>
+  <w:style w:type="paragraph" w:styleId="FootnoteText">
+    <w:name w:val="footnote text"/>
+    <w:basedOn w:val="Normal"/>
+    <w:link w:val="FootnoteTextChar"/>
+    <w:uiPriority w:val="99"/>
+    <w:semiHidden/>
+    <w:unhideWhenUsed/>
+    <w:rsid w:val="00296AD4"/>
+    <w:pPr>
+      <w:spacing w:after="0" w:line="240" w:lineRule="auto"/>
+    </w:pPr>
+    <w:rPr>
+      <w:sz w:val="20"/>
+      <w:szCs w:val="20"/>
+    </w:rPr>
+  </w:style>
+  <w:style w:type="character" w:customStyle="1" w:styleId="FootnoteTextChar">
+    <w:name w:val="Footnote Text Char"/>
+    <w:basedOn w:val="DefaultParagraphFont"/>
+    <w:link w:val="FootnoteText"/>
+    <w:uiPriority w:val="99"/>
+    <w:semiHidden/>
+    <w:rsid w:val="00296AD4"/>
+    <w:rPr>
+      <w:sz w:val="20"/>
+      <w:szCs w:val="20"/>
+    </w:rPr>
+  </w:style>
+  <w:style w:type="character" w:styleId="FootnoteReference">
+    <w:name w:val="footnote reference"/>
+    <w:basedOn w:val="DefaultParagraphFont"/>
+    <w:uiPriority w:val="99"/>
+    <w:semiHidden/>
+    <w:unhideWhenUsed/>
+    <w:rsid w:val="00296AD4"/>
+    <w:rPr>
+      <w:vertAlign w:val="superscript"/>
+    </w:rPr>
   </w:style>
 </w:styles>
 </file>
@@ -3387,7 +3606,7 @@
 </file>
 
 <file path=customXml/itemProps2.xml><?xml version="1.0" encoding="utf-8"?>
-<ds:datastoreItem xmlns:ds="http://schemas.openxmlformats.org/officeDocument/2006/customXml" ds:itemID="{B1EEC85E-1DA0-4E69-9CA5-DCE5953A1BF5}">
+<ds:datastoreItem xmlns:ds="http://schemas.openxmlformats.org/officeDocument/2006/customXml" ds:itemID="{DB18A3EF-7834-4C43-A2FD-41BA5A87DB64}">
   <ds:schemaRefs>
     <ds:schemaRef ds:uri="http://schemas.openxmlformats.org/officeDocument/2006/bibliography"/>
   </ds:schemaRefs>

</xml_diff>

<commit_message>
Started implementation of requirements for Facade pattern. Needs to be tested and cleaned up.
</commit_message>
<xml_diff>
--- a/doc/Assignment 2 - Jimmy Collins.docx
+++ b/doc/Assignment 2 - Jimmy Collins.docx
@@ -1,6 +1,6 @@
 
 <file path=word/document.xml><?xml version="1.0" encoding="utf-8"?>
-<w:document xmlns:wpc="http://schemas.microsoft.com/office/word/2010/wordprocessingCanvas" xmlns:mc="http://schemas.openxmlformats.org/markup-compatibility/2006" xmlns:o="urn:schemas-microsoft-com:office:office" xmlns:r="http://schemas.openxmlformats.org/officeDocument/2006/relationships" xmlns:m="http://schemas.openxmlformats.org/officeDocument/2006/math" xmlns:v="urn:schemas-microsoft-com:vml" xmlns:wp14="http://schemas.microsoft.com/office/word/2010/wordprocessingDrawing" xmlns:wp="http://schemas.openxmlformats.org/drawingml/2006/wordprocessingDrawing" xmlns:w10="urn:schemas-microsoft-com:office:word" xmlns:w="http://schemas.openxmlformats.org/wordprocessingml/2006/main" xmlns:w14="http://schemas.microsoft.com/office/word/2010/wordml" xmlns:wpg="http://schemas.microsoft.com/office/word/2010/wordprocessingGroup" xmlns:wpi="http://schemas.microsoft.com/office/word/2010/wordprocessingInk" xmlns:wne="http://schemas.microsoft.com/office/word/2006/wordml" xmlns:wps="http://schemas.microsoft.com/office/word/2010/wordprocessingShape" mc:Ignorable="w14 wp14">
+<w:document xmlns:wpc="http://schemas.microsoft.com/office/word/2010/wordprocessingCanvas" xmlns:mc="http://schemas.openxmlformats.org/markup-compatibility/2006" xmlns:o="urn:schemas-microsoft-com:office:office" xmlns:r="http://schemas.openxmlformats.org/officeDocument/2006/relationships" xmlns:m="http://schemas.openxmlformats.org/officeDocument/2006/math" xmlns:v="urn:schemas-microsoft-com:vml" xmlns:wp14="http://schemas.microsoft.com/office/word/2010/wordprocessingDrawing" xmlns:wp="http://schemas.openxmlformats.org/drawingml/2006/wordprocessingDrawing" xmlns:w10="urn:schemas-microsoft-com:office:word" xmlns:w="http://schemas.openxmlformats.org/wordprocessingml/2006/main" xmlns:w14="http://schemas.microsoft.com/office/word/2010/wordml" xmlns:w15="http://schemas.microsoft.com/office/word/2012/wordml" xmlns:wpg="http://schemas.microsoft.com/office/word/2010/wordprocessingGroup" xmlns:wpi="http://schemas.microsoft.com/office/word/2010/wordprocessingInk" xmlns:wne="http://schemas.microsoft.com/office/word/2006/wordml" xmlns:wps="http://schemas.microsoft.com/office/word/2010/wordprocessingShape" mc:Ignorable="w14 w15 wp14">
   <w:body>
     <w:sdt>
       <w:sdtPr>
@@ -406,7 +406,7 @@
             </w:rPr>
             <w:fldChar w:fldCharType="separate"/>
           </w:r>
-          <w:hyperlink w:anchor="_Toc479787199" w:history="1">
+          <w:hyperlink w:anchor="_Toc480384189" w:history="1">
             <w:r>
               <w:rPr>
                 <w:rStyle w:val="Hyperlink"/>
@@ -433,7 +433,7 @@
                 <w:noProof/>
                 <w:webHidden/>
               </w:rPr>
-              <w:instrText xml:space="preserve"> PAGEREF _Toc479787199 \h </w:instrText>
+              <w:instrText xml:space="preserve"> PAGEREF _Toc480384189 \h </w:instrText>
             </w:r>
             <w:r>
               <w:rPr>
@@ -476,7 +476,7 @@
               <w:lang w:eastAsia="en-IE"/>
             </w:rPr>
           </w:pPr>
-          <w:hyperlink w:anchor="_Toc479787200" w:history="1">
+          <w:hyperlink w:anchor="_Toc480384190" w:history="1">
             <w:r>
               <w:rPr>
                 <w:rStyle w:val="Hyperlink"/>
@@ -503,7 +503,7 @@
                 <w:noProof/>
                 <w:webHidden/>
               </w:rPr>
-              <w:instrText xml:space="preserve"> PAGEREF _Toc479787200 \h </w:instrText>
+              <w:instrText xml:space="preserve"> PAGEREF _Toc480384190 \h </w:instrText>
             </w:r>
             <w:r>
               <w:rPr>
@@ -546,7 +546,7 @@
               <w:lang w:eastAsia="en-IE"/>
             </w:rPr>
           </w:pPr>
-          <w:hyperlink w:anchor="_Toc479787201" w:history="1">
+          <w:hyperlink w:anchor="_Toc480384191" w:history="1">
             <w:r>
               <w:rPr>
                 <w:rStyle w:val="Hyperlink"/>
@@ -573,7 +573,7 @@
                 <w:noProof/>
                 <w:webHidden/>
               </w:rPr>
-              <w:instrText xml:space="preserve"> PAGEREF _Toc479787201 \h </w:instrText>
+              <w:instrText xml:space="preserve"> PAGEREF _Toc480384191 \h </w:instrText>
             </w:r>
             <w:r>
               <w:rPr>
@@ -616,7 +616,7 @@
               <w:lang w:eastAsia="en-IE"/>
             </w:rPr>
           </w:pPr>
-          <w:hyperlink w:anchor="_Toc479787202" w:history="1">
+          <w:hyperlink w:anchor="_Toc480384192" w:history="1">
             <w:r>
               <w:rPr>
                 <w:rStyle w:val="Hyperlink"/>
@@ -643,7 +643,7 @@
                 <w:noProof/>
                 <w:webHidden/>
               </w:rPr>
-              <w:instrText xml:space="preserve"> PAGEREF _Toc479787202 \h </w:instrText>
+              <w:instrText xml:space="preserve"> PAGEREF _Toc480384192 \h </w:instrText>
             </w:r>
             <w:r>
               <w:rPr>
@@ -664,6 +664,148 @@
                 <w:webHidden/>
               </w:rPr>
               <w:t>4</w:t>
+            </w:r>
+            <w:r>
+              <w:rPr>
+                <w:noProof/>
+                <w:webHidden/>
+              </w:rPr>
+              <w:fldChar w:fldCharType="end"/>
+            </w:r>
+          </w:hyperlink>
+        </w:p>
+        <w:p>
+          <w:pPr>
+            <w:pStyle w:val="TOC3"/>
+            <w:tabs>
+              <w:tab w:val="right" w:leader="dot" w:pos="13948"/>
+            </w:tabs>
+            <w:rPr>
+              <w:rFonts w:eastAsiaTheme="minorEastAsia"/>
+              <w:noProof/>
+              <w:lang w:eastAsia="en-IE"/>
+            </w:rPr>
+          </w:pPr>
+          <w:hyperlink w:anchor="_Toc480384193" w:history="1">
+            <w:r>
+              <w:rPr>
+                <w:rStyle w:val="Hyperlink"/>
+                <w:noProof/>
+              </w:rPr>
+              <w:t>Usage of Database for Data Persistence</w:t>
+            </w:r>
+            <w:r>
+              <w:rPr>
+                <w:noProof/>
+                <w:webHidden/>
+              </w:rPr>
+              <w:tab/>
+            </w:r>
+            <w:r>
+              <w:rPr>
+                <w:noProof/>
+                <w:webHidden/>
+              </w:rPr>
+              <w:fldChar w:fldCharType="begin"/>
+            </w:r>
+            <w:r>
+              <w:rPr>
+                <w:noProof/>
+                <w:webHidden/>
+              </w:rPr>
+              <w:instrText xml:space="preserve"> PAGEREF _Toc480384193 \h </w:instrText>
+            </w:r>
+            <w:r>
+              <w:rPr>
+                <w:noProof/>
+                <w:webHidden/>
+              </w:rPr>
+            </w:r>
+            <w:r>
+              <w:rPr>
+                <w:noProof/>
+                <w:webHidden/>
+              </w:rPr>
+              <w:fldChar w:fldCharType="separate"/>
+            </w:r>
+            <w:r>
+              <w:rPr>
+                <w:noProof/>
+                <w:webHidden/>
+              </w:rPr>
+              <w:t>5</w:t>
+            </w:r>
+            <w:r>
+              <w:rPr>
+                <w:noProof/>
+                <w:webHidden/>
+              </w:rPr>
+              <w:fldChar w:fldCharType="end"/>
+            </w:r>
+          </w:hyperlink>
+          <w:bookmarkStart w:id="0" w:name="_GoBack"/>
+          <w:bookmarkEnd w:id="0"/>
+        </w:p>
+        <w:p>
+          <w:pPr>
+            <w:pStyle w:val="TOC3"/>
+            <w:tabs>
+              <w:tab w:val="right" w:leader="dot" w:pos="13948"/>
+            </w:tabs>
+            <w:rPr>
+              <w:rFonts w:eastAsiaTheme="minorEastAsia"/>
+              <w:noProof/>
+              <w:lang w:eastAsia="en-IE"/>
+            </w:rPr>
+          </w:pPr>
+          <w:hyperlink w:anchor="_Toc480384194" w:history="1">
+            <w:r>
+              <w:rPr>
+                <w:rStyle w:val="Hyperlink"/>
+                <w:noProof/>
+              </w:rPr>
+              <w:t>Façade Pattern</w:t>
+            </w:r>
+            <w:r>
+              <w:rPr>
+                <w:noProof/>
+                <w:webHidden/>
+              </w:rPr>
+              <w:tab/>
+            </w:r>
+            <w:r>
+              <w:rPr>
+                <w:noProof/>
+                <w:webHidden/>
+              </w:rPr>
+              <w:fldChar w:fldCharType="begin"/>
+            </w:r>
+            <w:r>
+              <w:rPr>
+                <w:noProof/>
+                <w:webHidden/>
+              </w:rPr>
+              <w:instrText xml:space="preserve"> PAGEREF _Toc480384194 \h </w:instrText>
+            </w:r>
+            <w:r>
+              <w:rPr>
+                <w:noProof/>
+                <w:webHidden/>
+              </w:rPr>
+            </w:r>
+            <w:r>
+              <w:rPr>
+                <w:noProof/>
+                <w:webHidden/>
+              </w:rPr>
+              <w:fldChar w:fldCharType="separate"/>
+            </w:r>
+            <w:r>
+              <w:rPr>
+                <w:noProof/>
+                <w:webHidden/>
+              </w:rPr>
+              <w:t>6</w:t>
             </w:r>
             <w:r>
               <w:rPr>
@@ -686,7 +828,7 @@
               <w:lang w:eastAsia="en-IE"/>
             </w:rPr>
           </w:pPr>
-          <w:hyperlink w:anchor="_Toc479787203" w:history="1">
+          <w:hyperlink w:anchor="_Toc480384195" w:history="1">
             <w:r>
               <w:rPr>
                 <w:rStyle w:val="Hyperlink"/>
@@ -713,7 +855,7 @@
                 <w:noProof/>
                 <w:webHidden/>
               </w:rPr>
-              <w:instrText xml:space="preserve"> PAGEREF _Toc479787203 \h </w:instrText>
+              <w:instrText xml:space="preserve"> PAGEREF _Toc480384195 \h </w:instrText>
             </w:r>
             <w:r>
               <w:rPr>
@@ -733,7 +875,7 @@
                 <w:noProof/>
                 <w:webHidden/>
               </w:rPr>
-              <w:t>6</w:t>
+              <w:t>7</w:t>
             </w:r>
             <w:r>
               <w:rPr>
@@ -756,7 +898,7 @@
               <w:lang w:eastAsia="en-IE"/>
             </w:rPr>
           </w:pPr>
-          <w:hyperlink w:anchor="_Toc479787204" w:history="1">
+          <w:hyperlink w:anchor="_Toc480384196" w:history="1">
             <w:r>
               <w:rPr>
                 <w:rStyle w:val="Hyperlink"/>
@@ -783,7 +925,7 @@
                 <w:noProof/>
                 <w:webHidden/>
               </w:rPr>
-              <w:instrText xml:space="preserve"> PAGEREF _Toc479787204 \h </w:instrText>
+              <w:instrText xml:space="preserve"> PAGEREF _Toc480384196 \h </w:instrText>
             </w:r>
             <w:r>
               <w:rPr>
@@ -803,7 +945,7 @@
                 <w:noProof/>
                 <w:webHidden/>
               </w:rPr>
-              <w:t>6</w:t>
+              <w:t>7</w:t>
             </w:r>
             <w:r>
               <w:rPr>
@@ -826,7 +968,7 @@
               <w:lang w:eastAsia="en-IE"/>
             </w:rPr>
           </w:pPr>
-          <w:hyperlink w:anchor="_Toc479787205" w:history="1">
+          <w:hyperlink w:anchor="_Toc480384197" w:history="1">
             <w:r>
               <w:rPr>
                 <w:rStyle w:val="Hyperlink"/>
@@ -853,7 +995,7 @@
                 <w:noProof/>
                 <w:webHidden/>
               </w:rPr>
-              <w:instrText xml:space="preserve"> PAGEREF _Toc479787205 \h </w:instrText>
+              <w:instrText xml:space="preserve"> PAGEREF _Toc480384197 \h </w:instrText>
             </w:r>
             <w:r>
               <w:rPr>
@@ -873,7 +1015,7 @@
                 <w:noProof/>
                 <w:webHidden/>
               </w:rPr>
-              <w:t>6</w:t>
+              <w:t>7</w:t>
             </w:r>
             <w:r>
               <w:rPr>
@@ -896,7 +1038,7 @@
               <w:lang w:eastAsia="en-IE"/>
             </w:rPr>
           </w:pPr>
-          <w:hyperlink w:anchor="_Toc479787206" w:history="1">
+          <w:hyperlink w:anchor="_Toc480384198" w:history="1">
             <w:r>
               <w:rPr>
                 <w:rStyle w:val="Hyperlink"/>
@@ -923,7 +1065,7 @@
                 <w:noProof/>
                 <w:webHidden/>
               </w:rPr>
-              <w:instrText xml:space="preserve"> PAGEREF _Toc479787206 \h </w:instrText>
+              <w:instrText xml:space="preserve"> PAGEREF _Toc480384198 \h </w:instrText>
             </w:r>
             <w:r>
               <w:rPr>
@@ -943,7 +1085,7 @@
                 <w:noProof/>
                 <w:webHidden/>
               </w:rPr>
-              <w:t>6</w:t>
+              <w:t>7</w:t>
             </w:r>
             <w:r>
               <w:rPr>
@@ -966,7 +1108,7 @@
               <w:lang w:eastAsia="en-IE"/>
             </w:rPr>
           </w:pPr>
-          <w:hyperlink w:anchor="_Toc479787207" w:history="1">
+          <w:hyperlink w:anchor="_Toc480384199" w:history="1">
             <w:r>
               <w:rPr>
                 <w:rStyle w:val="Hyperlink"/>
@@ -993,7 +1135,7 @@
                 <w:noProof/>
                 <w:webHidden/>
               </w:rPr>
-              <w:instrText xml:space="preserve"> PAGEREF _Toc479787207 \h </w:instrText>
+              <w:instrText xml:space="preserve"> PAGEREF _Toc480384199 \h </w:instrText>
             </w:r>
             <w:r>
               <w:rPr>
@@ -1036,7 +1178,7 @@
               <w:lang w:eastAsia="en-IE"/>
             </w:rPr>
           </w:pPr>
-          <w:hyperlink w:anchor="_Toc479787208" w:history="1">
+          <w:hyperlink w:anchor="_Toc480384200" w:history="1">
             <w:r>
               <w:rPr>
                 <w:rStyle w:val="Hyperlink"/>
@@ -1063,7 +1205,7 @@
                 <w:noProof/>
                 <w:webHidden/>
               </w:rPr>
-              <w:instrText xml:space="preserve"> PAGEREF _Toc479787208 \h </w:instrText>
+              <w:instrText xml:space="preserve"> PAGEREF _Toc480384200 \h </w:instrText>
             </w:r>
             <w:r>
               <w:rPr>
@@ -1106,7 +1248,7 @@
               <w:lang w:eastAsia="en-IE"/>
             </w:rPr>
           </w:pPr>
-          <w:hyperlink w:anchor="_Toc479787209" w:history="1">
+          <w:hyperlink w:anchor="_Toc480384201" w:history="1">
             <w:r>
               <w:rPr>
                 <w:rStyle w:val="Hyperlink"/>
@@ -1133,7 +1275,7 @@
                 <w:noProof/>
                 <w:webHidden/>
               </w:rPr>
-              <w:instrText xml:space="preserve"> PAGEREF _Toc479787209 \h </w:instrText>
+              <w:instrText xml:space="preserve"> PAGEREF _Toc480384201 \h </w:instrText>
             </w:r>
             <w:r>
               <w:rPr>
@@ -1176,7 +1318,7 @@
               <w:lang w:eastAsia="en-IE"/>
             </w:rPr>
           </w:pPr>
-          <w:hyperlink w:anchor="_Toc479787210" w:history="1">
+          <w:hyperlink w:anchor="_Toc480384202" w:history="1">
             <w:r>
               <w:rPr>
                 <w:rStyle w:val="Hyperlink"/>
@@ -1203,7 +1345,7 @@
                 <w:noProof/>
                 <w:webHidden/>
               </w:rPr>
-              <w:instrText xml:space="preserve"> PAGEREF _Toc479787210 \h </w:instrText>
+              <w:instrText xml:space="preserve"> PAGEREF _Toc480384202 \h </w:instrText>
             </w:r>
             <w:r>
               <w:rPr>
@@ -1257,12 +1399,12 @@
       <w:pPr>
         <w:pStyle w:val="Heading2"/>
       </w:pPr>
-      <w:bookmarkStart w:id="0" w:name="_Toc479787199"/>
+      <w:bookmarkStart w:id="1" w:name="_Toc480384189"/>
       <w:r>
         <w:lastRenderedPageBreak/>
         <w:t>Section 1 – Introduction</w:t>
       </w:r>
-      <w:bookmarkEnd w:id="0"/>
+      <w:bookmarkEnd w:id="1"/>
     </w:p>
     <w:p>
       <w:r>
@@ -1326,8 +1468,6 @@
       <w:r>
         <w:t>Template pattern – see section 2</w:t>
       </w:r>
-      <w:bookmarkStart w:id="1" w:name="_GoBack"/>
-      <w:bookmarkEnd w:id="1"/>
       <w:r>
         <w:t>.</w:t>
       </w:r>
@@ -1376,7 +1516,7 @@
       <w:pPr>
         <w:pStyle w:val="Heading2"/>
       </w:pPr>
-      <w:bookmarkStart w:id="2" w:name="_Toc479787200"/>
+      <w:bookmarkStart w:id="2" w:name="_Toc480384190"/>
       <w:r>
         <w:lastRenderedPageBreak/>
         <w:t>Section 2</w:t>
@@ -1393,7 +1533,7 @@
       <w:pPr>
         <w:pStyle w:val="Heading3"/>
       </w:pPr>
-      <w:bookmarkStart w:id="3" w:name="_Toc479787201"/>
+      <w:bookmarkStart w:id="3" w:name="_Toc480384191"/>
       <w:r>
         <w:t>Template Pattern</w:t>
       </w:r>
@@ -1421,12 +1561,14 @@
       <w:r>
         <w:t xml:space="preserve"> Now the </w:t>
       </w:r>
+      <w:proofErr w:type="spellStart"/>
       <w:r>
         <w:rPr>
           <w:rFonts w:ascii="Courier New" w:hAnsi="Courier New" w:cs="Courier New"/>
         </w:rPr>
         <w:t>TopData</w:t>
       </w:r>
+      <w:proofErr w:type="spellEnd"/>
       <w:r>
         <w:t xml:space="preserve"> class exists</w:t>
       </w:r>
@@ -1436,21 +1578,25 @@
       <w:r>
         <w:t xml:space="preserve"> which is an abstract class with the final method </w:t>
       </w:r>
+      <w:proofErr w:type="spellStart"/>
       <w:r>
         <w:rPr>
           <w:rFonts w:ascii="Courier New" w:hAnsi="Courier New" w:cs="Courier New"/>
         </w:rPr>
         <w:t>GetTopData</w:t>
       </w:r>
+      <w:proofErr w:type="spellEnd"/>
       <w:r>
         <w:t xml:space="preserve">, and the helper methods Initialize and </w:t>
       </w:r>
+      <w:proofErr w:type="spellStart"/>
       <w:r>
         <w:rPr>
           <w:rFonts w:ascii="Courier New" w:hAnsi="Courier New" w:cs="Courier New"/>
         </w:rPr>
         <w:t>GetData</w:t>
       </w:r>
+      <w:proofErr w:type="spellEnd"/>
       <w:r>
         <w:t xml:space="preserve"> which are overridden in each of the concrete classes.</w:t>
       </w:r>
@@ -1480,7 +1626,7 @@
                     <pic:cNvPicPr/>
                   </pic:nvPicPr>
                   <pic:blipFill>
-                    <a:blip r:embed="rId10"/>
+                    <a:blip r:embed="rId9"/>
                     <a:stretch>
                       <a:fillRect/>
                     </a:stretch>
@@ -1505,7 +1651,7 @@
       <w:pPr>
         <w:pStyle w:val="Heading3"/>
       </w:pPr>
-      <w:bookmarkStart w:id="4" w:name="_Toc479787202"/>
+      <w:bookmarkStart w:id="4" w:name="_Toc480384192"/>
       <w:r>
         <w:lastRenderedPageBreak/>
         <w:t>Proxy Pattern - Remote Proxy</w:t>
@@ -1514,8 +1660,13 @@
     </w:p>
     <w:p>
       <w:r>
-        <w:t>The usage of a remote proxy is demonstrated in UML below. In my application I integrate with the DShield</w:t>
-      </w:r>
+        <w:t xml:space="preserve">The usage of a remote proxy is demonstrated in UML below. In my application I integrate with the </w:t>
+      </w:r>
+      <w:proofErr w:type="spellStart"/>
+      <w:r>
+        <w:t>DShield</w:t>
+      </w:r>
+      <w:proofErr w:type="spellEnd"/>
       <w:r>
         <w:rPr>
           <w:rStyle w:val="FootnoteReference"/>
@@ -1523,7 +1674,15 @@
         <w:footnoteReference w:id="1"/>
       </w:r>
       <w:r>
-        <w:t xml:space="preserve"> API maintained by the Internet Storm Center (ISC). I decided to approach some of the advanced analysis requirements from a security perspective, so I use this API to return some security information on the top IP addresses and ports that are being parsed from the Netflow file.</w:t>
+        <w:t xml:space="preserve"> API maintained by the Internet Storm Center (ISC). I decided to approach some of the advanced analysis requirements from a security perspective, so I use this API to return some security information on the top IP addresses and ports that are being parsed from the </w:t>
+      </w:r>
+      <w:proofErr w:type="spellStart"/>
+      <w:r>
+        <w:t>Netflow</w:t>
+      </w:r>
+      <w:proofErr w:type="spellEnd"/>
+      <w:r>
+        <w:t xml:space="preserve"> file.</w:t>
       </w:r>
     </w:p>
     <w:p>
@@ -1551,7 +1710,7 @@
                     <pic:cNvPicPr/>
                   </pic:nvPicPr>
                   <pic:blipFill>
-                    <a:blip r:embed="rId11"/>
+                    <a:blip r:embed="rId10"/>
                     <a:stretch>
                       <a:fillRect/>
                     </a:stretch>
@@ -1575,6 +1734,130 @@
     <w:p/>
     <w:p/>
     <w:p/>
+    <w:p>
+      <w:pPr>
+        <w:pStyle w:val="Heading3"/>
+      </w:pPr>
+      <w:bookmarkStart w:id="5" w:name="_Toc480384193"/>
+      <w:r>
+        <w:lastRenderedPageBreak/>
+        <w:t>Usage of Database for Data Persistence</w:t>
+      </w:r>
+      <w:bookmarkEnd w:id="5"/>
+    </w:p>
+    <w:p>
+      <w:r>
+        <w:t>TODO – Include some information on how I used the Singleton Pattern and how this ties in with my implementation of the Façade Pattern.</w:t>
+      </w:r>
+    </w:p>
+    <w:p>
+      <w:r>
+        <w:t>&lt;TODO – UML DIAGRAM&gt;</w:t>
+      </w:r>
+    </w:p>
+    <w:p>
+      <w:pPr>
+        <w:pStyle w:val="Heading3"/>
+      </w:pPr>
+    </w:p>
+    <w:p>
+      <w:pPr>
+        <w:pStyle w:val="Heading3"/>
+      </w:pPr>
+    </w:p>
+    <w:p>
+      <w:pPr>
+        <w:pStyle w:val="Heading3"/>
+      </w:pPr>
+    </w:p>
+    <w:p>
+      <w:pPr>
+        <w:pStyle w:val="Heading3"/>
+      </w:pPr>
+    </w:p>
+    <w:p>
+      <w:pPr>
+        <w:pStyle w:val="Heading3"/>
+      </w:pPr>
+    </w:p>
+    <w:p>
+      <w:pPr>
+        <w:pStyle w:val="Heading3"/>
+      </w:pPr>
+    </w:p>
+    <w:p>
+      <w:pPr>
+        <w:pStyle w:val="Heading3"/>
+      </w:pPr>
+    </w:p>
+    <w:p/>
+    <w:p/>
+    <w:p>
+      <w:pPr>
+        <w:pStyle w:val="Heading3"/>
+      </w:pPr>
+    </w:p>
+    <w:p/>
+    <w:p>
+      <w:pPr>
+        <w:pStyle w:val="Heading3"/>
+      </w:pPr>
+    </w:p>
+    <w:p/>
+    <w:p>
+      <w:pPr>
+        <w:pStyle w:val="Heading3"/>
+        <w:rPr>
+          <w:rFonts w:asciiTheme="minorHAnsi" w:eastAsiaTheme="minorHAnsi" w:hAnsiTheme="minorHAnsi" w:cstheme="minorBidi"/>
+          <w:b w:val="0"/>
+          <w:bCs w:val="0"/>
+          <w:color w:val="auto"/>
+        </w:rPr>
+      </w:pPr>
+    </w:p>
+    <w:p/>
+    <w:p>
+      <w:pPr>
+        <w:pStyle w:val="Heading3"/>
+      </w:pPr>
+      <w:bookmarkStart w:id="6" w:name="_Toc480384194"/>
+      <w:r>
+        <w:lastRenderedPageBreak/>
+        <w:t>Façade Pattern</w:t>
+      </w:r>
+      <w:bookmarkEnd w:id="6"/>
+    </w:p>
+    <w:p>
+      <w:r>
+        <w:t xml:space="preserve">I used the Façade Pattern to refactor my database connection functionality after it had been written the code was quiet complex before this. I ended up creating a new class, </w:t>
+      </w:r>
+      <w:r>
+        <w:rPr>
+          <w:rFonts w:ascii="Courier New" w:hAnsi="Courier New" w:cs="Courier New"/>
+        </w:rPr>
+        <w:t>DatabaseUtil</w:t>
+      </w:r>
+      <w:r>
+        <w:t xml:space="preserve">, which </w:t>
+      </w:r>
+      <w:r>
+        <w:t>is a wrapper that contains a set of members that are used for database operations that are easily understood and simple to use.</w:t>
+      </w:r>
+      <w:r>
+        <w:t xml:space="preserve"> </w:t>
+      </w:r>
+      <w:r>
+        <w:t>These members access the database on behalf of the facade user, hiding the implementation details.</w:t>
+      </w:r>
+    </w:p>
+    <w:p>
+      <w:r>
+        <w:t>&lt;TODO – UML DIAGRAM&gt;</w:t>
+      </w:r>
+    </w:p>
+    <w:p/>
+    <w:p/>
+    <w:p/>
     <w:p/>
     <w:p/>
     <w:p/>
@@ -1590,14 +1873,15 @@
       <w:pPr>
         <w:pStyle w:val="Heading2"/>
       </w:pPr>
-      <w:bookmarkStart w:id="5" w:name="_Toc479787203"/>
-      <w:r>
+      <w:bookmarkStart w:id="7" w:name="_Toc480384195"/>
+      <w:r>
+        <w:lastRenderedPageBreak/>
         <w:t>Section 3</w:t>
       </w:r>
       <w:r>
         <w:t xml:space="preserve"> – System UML Diagram</w:t>
       </w:r>
-      <w:bookmarkEnd w:id="5"/>
+      <w:bookmarkEnd w:id="7"/>
     </w:p>
     <w:p>
       <w:r>
@@ -1609,7 +1893,7 @@
       <w:pPr>
         <w:pStyle w:val="Heading2"/>
       </w:pPr>
-      <w:bookmarkStart w:id="6" w:name="_Toc479787204"/>
+      <w:bookmarkStart w:id="8" w:name="_Toc480384196"/>
       <w:r>
         <w:t>Section 4</w:t>
       </w:r>
@@ -1622,7 +1906,7 @@
       <w:r>
         <w:t xml:space="preserve"> of Most Impressive Code Snippets</w:t>
       </w:r>
-      <w:bookmarkEnd w:id="6"/>
+      <w:bookmarkEnd w:id="8"/>
     </w:p>
     <w:p>
       <w:r>
@@ -1637,15 +1921,14 @@
       <w:pPr>
         <w:pStyle w:val="Heading2"/>
       </w:pPr>
-      <w:bookmarkStart w:id="7" w:name="_Toc479787205"/>
-      <w:r>
-        <w:lastRenderedPageBreak/>
+      <w:bookmarkStart w:id="9" w:name="_Toc480384197"/>
+      <w:r>
         <w:t>Section 5</w:t>
       </w:r>
       <w:r>
         <w:t xml:space="preserve"> – Evaluation of Work</w:t>
       </w:r>
-      <w:bookmarkEnd w:id="7"/>
+      <w:bookmarkEnd w:id="9"/>
     </w:p>
     <w:p>
       <w:r>
@@ -1657,11 +1940,11 @@
       <w:pPr>
         <w:pStyle w:val="Heading2"/>
       </w:pPr>
-      <w:bookmarkStart w:id="8" w:name="_Toc479787206"/>
+      <w:bookmarkStart w:id="10" w:name="_Toc480384198"/>
       <w:r>
         <w:t>Appendix 1 – Database Setup Instructions</w:t>
       </w:r>
-      <w:bookmarkEnd w:id="8"/>
+      <w:bookmarkEnd w:id="10"/>
     </w:p>
     <w:p>
       <w:r>
@@ -1672,11 +1955,11 @@
       <w:pPr>
         <w:pStyle w:val="Heading2"/>
       </w:pPr>
-      <w:bookmarkStart w:id="9" w:name="_Toc479787207"/>
+      <w:bookmarkStart w:id="11" w:name="_Toc480384199"/>
       <w:r>
         <w:t>Appendix 2 – Possible Development Environment Certificate Issue</w:t>
       </w:r>
-      <w:bookmarkEnd w:id="9"/>
+      <w:bookmarkEnd w:id="11"/>
     </w:p>
     <w:p>
       <w:r>
@@ -1687,24 +1970,24 @@
       <w:pPr>
         <w:pStyle w:val="Heading2"/>
       </w:pPr>
-      <w:bookmarkStart w:id="10" w:name="_Toc479787208"/>
+      <w:bookmarkStart w:id="12" w:name="_Toc480384200"/>
       <w:r>
         <w:t>Appendix 3</w:t>
       </w:r>
       <w:r>
         <w:t xml:space="preserve"> – Code Commit Analysis</w:t>
       </w:r>
-      <w:bookmarkEnd w:id="10"/>
+      <w:bookmarkEnd w:id="12"/>
     </w:p>
     <w:p>
       <w:pPr>
         <w:pStyle w:val="Heading3"/>
       </w:pPr>
-      <w:bookmarkStart w:id="11" w:name="_Toc479787209"/>
+      <w:bookmarkStart w:id="13" w:name="_Toc480384201"/>
       <w:r>
         <w:t>Contributions</w:t>
       </w:r>
-      <w:bookmarkEnd w:id="11"/>
+      <w:bookmarkEnd w:id="13"/>
     </w:p>
     <w:p>
       <w:pPr>
@@ -1715,11 +1998,11 @@
       <w:pPr>
         <w:pStyle w:val="Heading3"/>
       </w:pPr>
-      <w:bookmarkStart w:id="12" w:name="_Toc479787210"/>
+      <w:bookmarkStart w:id="14" w:name="_Toc480384202"/>
       <w:r>
         <w:t>Code Frequency</w:t>
       </w:r>
-      <w:bookmarkEnd w:id="12"/>
+      <w:bookmarkEnd w:id="14"/>
     </w:p>
     <w:p>
       <w:pPr>
@@ -1728,7 +2011,7 @@
     </w:p>
     <w:p/>
     <w:sectPr>
-      <w:headerReference w:type="default" r:id="rId12"/>
+      <w:headerReference w:type="default" r:id="rId11"/>
       <w:pgSz w:w="16838" w:h="11906" w:orient="landscape"/>
       <w:pgMar w:top="1440" w:right="1440" w:bottom="1440" w:left="1440" w:header="708" w:footer="708" w:gutter="0"/>
       <w:pgNumType w:start="0"/>
@@ -1741,7 +2024,7 @@
 </file>
 
 <file path=word/endnotes.xml><?xml version="1.0" encoding="utf-8"?>
-<w:endnotes xmlns:wpc="http://schemas.microsoft.com/office/word/2010/wordprocessingCanvas" xmlns:mc="http://schemas.openxmlformats.org/markup-compatibility/2006" xmlns:o="urn:schemas-microsoft-com:office:office" xmlns:r="http://schemas.openxmlformats.org/officeDocument/2006/relationships" xmlns:m="http://schemas.openxmlformats.org/officeDocument/2006/math" xmlns:v="urn:schemas-microsoft-com:vml" xmlns:wp14="http://schemas.microsoft.com/office/word/2010/wordprocessingDrawing" xmlns:wp="http://schemas.openxmlformats.org/drawingml/2006/wordprocessingDrawing" xmlns:w10="urn:schemas-microsoft-com:office:word" xmlns:w="http://schemas.openxmlformats.org/wordprocessingml/2006/main" xmlns:w14="http://schemas.microsoft.com/office/word/2010/wordml" xmlns:wpg="http://schemas.microsoft.com/office/word/2010/wordprocessingGroup" xmlns:wpi="http://schemas.microsoft.com/office/word/2010/wordprocessingInk" xmlns:wne="http://schemas.microsoft.com/office/word/2006/wordml" xmlns:wps="http://schemas.microsoft.com/office/word/2010/wordprocessingShape" mc:Ignorable="w14 wp14">
+<w:endnotes xmlns:wpc="http://schemas.microsoft.com/office/word/2010/wordprocessingCanvas" xmlns:mc="http://schemas.openxmlformats.org/markup-compatibility/2006" xmlns:o="urn:schemas-microsoft-com:office:office" xmlns:r="http://schemas.openxmlformats.org/officeDocument/2006/relationships" xmlns:m="http://schemas.openxmlformats.org/officeDocument/2006/math" xmlns:v="urn:schemas-microsoft-com:vml" xmlns:wp14="http://schemas.microsoft.com/office/word/2010/wordprocessingDrawing" xmlns:wp="http://schemas.openxmlformats.org/drawingml/2006/wordprocessingDrawing" xmlns:w10="urn:schemas-microsoft-com:office:word" xmlns:w="http://schemas.openxmlformats.org/wordprocessingml/2006/main" xmlns:w14="http://schemas.microsoft.com/office/word/2010/wordml" xmlns:w15="http://schemas.microsoft.com/office/word/2012/wordml" xmlns:wpg="http://schemas.microsoft.com/office/word/2010/wordprocessingGroup" xmlns:wpi="http://schemas.microsoft.com/office/word/2010/wordprocessingInk" xmlns:wne="http://schemas.microsoft.com/office/word/2006/wordml" xmlns:wps="http://schemas.microsoft.com/office/word/2010/wordprocessingShape" mc:Ignorable="w14 w15 wp14">
   <w:endnote w:type="separator" w:id="-1">
     <w:p>
       <w:pPr>
@@ -1766,7 +2049,7 @@
 </file>
 
 <file path=word/footnotes.xml><?xml version="1.0" encoding="utf-8"?>
-<w:footnotes xmlns:wpc="http://schemas.microsoft.com/office/word/2010/wordprocessingCanvas" xmlns:mc="http://schemas.openxmlformats.org/markup-compatibility/2006" xmlns:o="urn:schemas-microsoft-com:office:office" xmlns:r="http://schemas.openxmlformats.org/officeDocument/2006/relationships" xmlns:m="http://schemas.openxmlformats.org/officeDocument/2006/math" xmlns:v="urn:schemas-microsoft-com:vml" xmlns:wp14="http://schemas.microsoft.com/office/word/2010/wordprocessingDrawing" xmlns:wp="http://schemas.openxmlformats.org/drawingml/2006/wordprocessingDrawing" xmlns:w10="urn:schemas-microsoft-com:office:word" xmlns:w="http://schemas.openxmlformats.org/wordprocessingml/2006/main" xmlns:w14="http://schemas.microsoft.com/office/word/2010/wordml" xmlns:wpg="http://schemas.microsoft.com/office/word/2010/wordprocessingGroup" xmlns:wpi="http://schemas.microsoft.com/office/word/2010/wordprocessingInk" xmlns:wne="http://schemas.microsoft.com/office/word/2006/wordml" xmlns:wps="http://schemas.microsoft.com/office/word/2010/wordprocessingShape" mc:Ignorable="w14 wp14">
+<w:footnotes xmlns:wpc="http://schemas.microsoft.com/office/word/2010/wordprocessingCanvas" xmlns:mc="http://schemas.openxmlformats.org/markup-compatibility/2006" xmlns:o="urn:schemas-microsoft-com:office:office" xmlns:r="http://schemas.openxmlformats.org/officeDocument/2006/relationships" xmlns:m="http://schemas.openxmlformats.org/officeDocument/2006/math" xmlns:v="urn:schemas-microsoft-com:vml" xmlns:wp14="http://schemas.microsoft.com/office/word/2010/wordprocessingDrawing" xmlns:wp="http://schemas.openxmlformats.org/drawingml/2006/wordprocessingDrawing" xmlns:w10="urn:schemas-microsoft-com:office:word" xmlns:w="http://schemas.openxmlformats.org/wordprocessingml/2006/main" xmlns:w14="http://schemas.microsoft.com/office/word/2010/wordml" xmlns:w15="http://schemas.microsoft.com/office/word/2012/wordml" xmlns:wpg="http://schemas.microsoft.com/office/word/2010/wordprocessingGroup" xmlns:wpi="http://schemas.microsoft.com/office/word/2010/wordprocessingInk" xmlns:wne="http://schemas.microsoft.com/office/word/2006/wordml" xmlns:wps="http://schemas.microsoft.com/office/word/2010/wordprocessingShape" mc:Ignorable="w14 w15 wp14">
   <w:footnote w:type="separator" w:id="-1">
     <w:p>
       <w:pPr>
@@ -1818,7 +2101,7 @@
 </file>
 
 <file path=word/header1.xml><?xml version="1.0" encoding="utf-8"?>
-<w:hdr xmlns:wpc="http://schemas.microsoft.com/office/word/2010/wordprocessingCanvas" xmlns:mc="http://schemas.openxmlformats.org/markup-compatibility/2006" xmlns:o="urn:schemas-microsoft-com:office:office" xmlns:r="http://schemas.openxmlformats.org/officeDocument/2006/relationships" xmlns:m="http://schemas.openxmlformats.org/officeDocument/2006/math" xmlns:v="urn:schemas-microsoft-com:vml" xmlns:wp14="http://schemas.microsoft.com/office/word/2010/wordprocessingDrawing" xmlns:wp="http://schemas.openxmlformats.org/drawingml/2006/wordprocessingDrawing" xmlns:w10="urn:schemas-microsoft-com:office:word" xmlns:w="http://schemas.openxmlformats.org/wordprocessingml/2006/main" xmlns:w14="http://schemas.microsoft.com/office/word/2010/wordml" xmlns:wpg="http://schemas.microsoft.com/office/word/2010/wordprocessingGroup" xmlns:wpi="http://schemas.microsoft.com/office/word/2010/wordprocessingInk" xmlns:wne="http://schemas.microsoft.com/office/word/2006/wordml" xmlns:wps="http://schemas.microsoft.com/office/word/2010/wordprocessingShape" mc:Ignorable="w14 wp14">
+<w:hdr xmlns:wpc="http://schemas.microsoft.com/office/word/2010/wordprocessingCanvas" xmlns:mc="http://schemas.openxmlformats.org/markup-compatibility/2006" xmlns:o="urn:schemas-microsoft-com:office:office" xmlns:r="http://schemas.openxmlformats.org/officeDocument/2006/relationships" xmlns:m="http://schemas.openxmlformats.org/officeDocument/2006/math" xmlns:v="urn:schemas-microsoft-com:vml" xmlns:wp14="http://schemas.microsoft.com/office/word/2010/wordprocessingDrawing" xmlns:wp="http://schemas.openxmlformats.org/drawingml/2006/wordprocessingDrawing" xmlns:w10="urn:schemas-microsoft-com:office:word" xmlns:w="http://schemas.openxmlformats.org/wordprocessingml/2006/main" xmlns:w14="http://schemas.microsoft.com/office/word/2010/wordml" xmlns:w15="http://schemas.microsoft.com/office/word/2012/wordml" xmlns:wpg="http://schemas.microsoft.com/office/word/2010/wordprocessingGroup" xmlns:wpi="http://schemas.microsoft.com/office/word/2010/wordprocessingInk" xmlns:wne="http://schemas.microsoft.com/office/word/2006/wordml" xmlns:wps="http://schemas.microsoft.com/office/word/2010/wordprocessingShape" mc:Ignorable="w14 w15 wp14">
   <w:tbl>
     <w:tblPr>
       <w:tblW w:w="5000" w:type="pct"/>
@@ -1918,7 +2201,7 @@
             <w:rPr>
               <w:noProof/>
             </w:rPr>
-            <w:t>2</w:t>
+            <w:t>7</w:t>
           </w:r>
           <w:r>
             <w:rPr>
@@ -1939,8 +2222,8 @@
 </file>
 
 <file path=word/numbering.xml><?xml version="1.0" encoding="utf-8"?>
-<w:numbering xmlns:wpc="http://schemas.microsoft.com/office/word/2010/wordprocessingCanvas" xmlns:mc="http://schemas.openxmlformats.org/markup-compatibility/2006" xmlns:o="urn:schemas-microsoft-com:office:office" xmlns:r="http://schemas.openxmlformats.org/officeDocument/2006/relationships" xmlns:m="http://schemas.openxmlformats.org/officeDocument/2006/math" xmlns:v="urn:schemas-microsoft-com:vml" xmlns:wp14="http://schemas.microsoft.com/office/word/2010/wordprocessingDrawing" xmlns:wp="http://schemas.openxmlformats.org/drawingml/2006/wordprocessingDrawing" xmlns:w10="urn:schemas-microsoft-com:office:word" xmlns:w="http://schemas.openxmlformats.org/wordprocessingml/2006/main" xmlns:w14="http://schemas.microsoft.com/office/word/2010/wordml" xmlns:wpg="http://schemas.microsoft.com/office/word/2010/wordprocessingGroup" xmlns:wpi="http://schemas.microsoft.com/office/word/2010/wordprocessingInk" xmlns:wne="http://schemas.microsoft.com/office/word/2006/wordml" xmlns:wps="http://schemas.microsoft.com/office/word/2010/wordprocessingShape" mc:Ignorable="w14 wp14">
-  <w:abstractNum w:abstractNumId="0">
+<w:numbering xmlns:wpc="http://schemas.microsoft.com/office/word/2010/wordprocessingCanvas" xmlns:mc="http://schemas.openxmlformats.org/markup-compatibility/2006" xmlns:o="urn:schemas-microsoft-com:office:office" xmlns:r="http://schemas.openxmlformats.org/officeDocument/2006/relationships" xmlns:m="http://schemas.openxmlformats.org/officeDocument/2006/math" xmlns:v="urn:schemas-microsoft-com:vml" xmlns:wp14="http://schemas.microsoft.com/office/word/2010/wordprocessingDrawing" xmlns:wp="http://schemas.openxmlformats.org/drawingml/2006/wordprocessingDrawing" xmlns:w10="urn:schemas-microsoft-com:office:word" xmlns:w="http://schemas.openxmlformats.org/wordprocessingml/2006/main" xmlns:w14="http://schemas.microsoft.com/office/word/2010/wordml" xmlns:w15="http://schemas.microsoft.com/office/word/2012/wordml" xmlns:wpg="http://schemas.microsoft.com/office/word/2010/wordprocessingGroup" xmlns:wpi="http://schemas.microsoft.com/office/word/2010/wordprocessingInk" xmlns:wne="http://schemas.microsoft.com/office/word/2006/wordml" xmlns:wps="http://schemas.microsoft.com/office/word/2010/wordprocessingShape" mc:Ignorable="w14 w15 wp14">
+  <w:abstractNum w:abstractNumId="0" w15:restartNumberingAfterBreak="0">
     <w:nsid w:val="333940E5"/>
     <w:multiLevelType w:val="hybridMultilevel"/>
     <w:tmpl w:val="B052ED02"/>
@@ -2053,7 +2336,7 @@
       </w:rPr>
     </w:lvl>
   </w:abstractNum>
-  <w:abstractNum w:abstractNumId="1">
+  <w:abstractNum w:abstractNumId="1" w15:restartNumberingAfterBreak="0">
     <w:nsid w:val="394F3E70"/>
     <w:multiLevelType w:val="hybridMultilevel"/>
     <w:tmpl w:val="1590BD28"/>
@@ -2166,7 +2449,7 @@
       </w:rPr>
     </w:lvl>
   </w:abstractNum>
-  <w:abstractNum w:abstractNumId="2">
+  <w:abstractNum w:abstractNumId="2" w15:restartNumberingAfterBreak="0">
     <w:nsid w:val="66231E92"/>
     <w:multiLevelType w:val="hybridMultilevel"/>
     <w:tmpl w:val="54141F0E"/>
@@ -2292,7 +2575,7 @@
 </file>
 
 <file path=word/styles.xml><?xml version="1.0" encoding="utf-8"?>
-<w:styles xmlns:mc="http://schemas.openxmlformats.org/markup-compatibility/2006" xmlns:r="http://schemas.openxmlformats.org/officeDocument/2006/relationships" xmlns:w="http://schemas.openxmlformats.org/wordprocessingml/2006/main" xmlns:w14="http://schemas.microsoft.com/office/word/2010/wordml" mc:Ignorable="w14">
+<w:styles xmlns:mc="http://schemas.openxmlformats.org/markup-compatibility/2006" xmlns:r="http://schemas.openxmlformats.org/officeDocument/2006/relationships" xmlns:w="http://schemas.openxmlformats.org/wordprocessingml/2006/main" xmlns:w14="http://schemas.microsoft.com/office/word/2010/wordml" xmlns:w15="http://schemas.microsoft.com/office/word/2012/wordml" mc:Ignorable="w14 w15">
   <w:docDefaults>
     <w:rPrDefault>
       <w:rPr>
@@ -2308,647 +2591,378 @@
       </w:pPr>
     </w:pPrDefault>
   </w:docDefaults>
-  <w:latentStyles w:defLockedState="0" w:defUIPriority="99" w:defSemiHidden="1" w:defUnhideWhenUsed="1" w:defQFormat="0" w:count="267">
-    <w:lsdException w:name="Normal" w:semiHidden="0" w:uiPriority="0" w:unhideWhenUsed="0" w:qFormat="1"/>
-    <w:lsdException w:name="heading 1" w:semiHidden="0" w:uiPriority="9" w:unhideWhenUsed="0" w:qFormat="1"/>
-    <w:lsdException w:name="heading 2" w:uiPriority="9" w:qFormat="1"/>
-    <w:lsdException w:name="heading 3" w:uiPriority="9" w:qFormat="1"/>
-    <w:lsdException w:name="heading 4" w:uiPriority="9" w:qFormat="1"/>
-    <w:lsdException w:name="heading 5" w:uiPriority="9" w:qFormat="1"/>
-    <w:lsdException w:name="heading 6" w:uiPriority="9" w:qFormat="1"/>
-    <w:lsdException w:name="heading 7" w:uiPriority="9" w:qFormat="1"/>
-    <w:lsdException w:name="heading 8" w:uiPriority="9" w:qFormat="1"/>
-    <w:lsdException w:name="heading 9" w:uiPriority="9" w:qFormat="1"/>
-    <w:lsdException w:name="toc 1" w:uiPriority="39"/>
-    <w:lsdException w:name="toc 2" w:uiPriority="39"/>
-    <w:lsdException w:name="toc 3" w:uiPriority="39"/>
-    <w:lsdException w:name="toc 4" w:uiPriority="39"/>
-    <w:lsdException w:name="toc 5" w:uiPriority="39"/>
-    <w:lsdException w:name="toc 6" w:uiPriority="39"/>
-    <w:lsdException w:name="toc 7" w:uiPriority="39"/>
-    <w:lsdException w:name="toc 8" w:uiPriority="39"/>
-    <w:lsdException w:name="toc 9" w:uiPriority="39"/>
-    <w:lsdException w:name="caption" w:uiPriority="35" w:qFormat="1"/>
-    <w:lsdException w:name="Title" w:semiHidden="0" w:uiPriority="10" w:unhideWhenUsed="0" w:qFormat="1"/>
-    <w:lsdException w:name="Default Paragraph Font" w:uiPriority="1"/>
-    <w:lsdException w:name="Subtitle" w:semiHidden="0" w:uiPriority="11" w:unhideWhenUsed="0" w:qFormat="1"/>
-    <w:lsdException w:name="Strong" w:semiHidden="0" w:uiPriority="22" w:unhideWhenUsed="0" w:qFormat="1"/>
-    <w:lsdException w:name="Emphasis" w:semiHidden="0" w:uiPriority="20" w:unhideWhenUsed="0" w:qFormat="1"/>
-    <w:lsdException w:name="Table Grid" w:semiHidden="0" w:uiPriority="59" w:unhideWhenUsed="0"/>
-    <w:lsdException w:name="Placeholder Text" w:unhideWhenUsed="0"/>
-    <w:lsdException w:name="No Spacing" w:semiHidden="0" w:uiPriority="1" w:unhideWhenUsed="0" w:qFormat="1"/>
-    <w:lsdException w:name="Light Shading" w:semiHidden="0" w:uiPriority="60" w:unhideWhenUsed="0"/>
-    <w:lsdException w:name="Light List" w:semiHidden="0" w:uiPriority="61" w:unhideWhenUsed="0"/>
-    <w:lsdException w:name="Light Grid" w:semiHidden="0" w:uiPriority="62" w:unhideWhenUsed="0"/>
-    <w:lsdException w:name="Medium Shading 1" w:semiHidden="0" w:uiPriority="63" w:unhideWhenUsed="0"/>
-    <w:lsdException w:name="Medium Shading 2" w:semiHidden="0" w:uiPriority="64" w:unhideWhenUsed="0"/>
-    <w:lsdException w:name="Medium List 1" w:semiHidden="0" w:uiPriority="65" w:unhideWhenUsed="0"/>
-    <w:lsdException w:name="Medium List 2" w:semiHidden="0" w:uiPriority="66" w:unhideWhenUsed="0"/>
-    <w:lsdException w:name="Medium Grid 1" w:semiHidden="0" w:uiPriority="67" w:unhideWhenUsed="0"/>
-    <w:lsdException w:name="Medium Grid 2" w:semiHidden="0" w:uiPriority="68" w:unhideWhenUsed="0"/>
-    <w:lsdException w:name="Medium Grid 3" w:semiHidden="0" w:uiPriority="69" w:unhideWhenUsed="0"/>
-    <w:lsdException w:name="Dark List" w:semiHidden="0" w:uiPriority="70" w:unhideWhenUsed="0"/>
-    <w:lsdException w:name="Colorful Shading" w:semiHidden="0" w:uiPriority="71" w:unhideWhenUsed="0"/>
-    <w:lsdException w:name="Colorful List" w:semiHidden="0" w:uiPriority="72" w:unhideWhenUsed="0"/>
-    <w:lsdException w:name="Colorful Grid" w:semiHidden="0" w:uiPriority="73" w:unhideWhenUsed="0"/>
-    <w:lsdException w:name="Light Shading Accent 1" w:semiHidden="0" w:uiPriority="60" w:unhideWhenUsed="0"/>
-    <w:lsdException w:name="Light List Accent 1" w:semiHidden="0" w:uiPriority="61" w:unhideWhenUsed="0"/>
-    <w:lsdException w:name="Light Grid Accent 1" w:semiHidden="0" w:uiPriority="62" w:unhideWhenUsed="0"/>
-    <w:lsdException w:name="Medium Shading 1 Accent 1" w:semiHidden="0" w:uiPriority="63" w:unhideWhenUsed="0"/>
-    <w:lsdException w:name="Medium Shading 2 Accent 1" w:semiHidden="0" w:uiPriority="64" w:unhideWhenUsed="0"/>
-    <w:lsdException w:name="Medium List 1 Accent 1" w:semiHidden="0" w:uiPriority="65" w:unhideWhenUsed="0"/>
-    <w:lsdException w:name="Revision" w:unhideWhenUsed="0"/>
-    <w:lsdException w:name="List Paragraph" w:semiHidden="0" w:uiPriority="34" w:unhideWhenUsed="0" w:qFormat="1"/>
-    <w:lsdException w:name="Quote" w:semiHidden="0" w:uiPriority="29" w:unhideWhenUsed="0" w:qFormat="1"/>
-    <w:lsdException w:name="Intense Quote" w:semiHidden="0" w:uiPriority="30" w:unhideWhenUsed="0" w:qFormat="1"/>
-    <w:lsdException w:name="Medium List 2 Accent 1" w:semiHidden="0" w:uiPriority="66" w:unhideWhenUsed="0"/>
-    <w:lsdException w:name="Medium Grid 1 Accent 1" w:semiHidden="0" w:uiPriority="67" w:unhideWhenUsed="0"/>
-    <w:lsdException w:name="Medium Grid 2 Accent 1" w:semiHidden="0" w:uiPriority="68" w:unhideWhenUsed="0"/>
-    <w:lsdException w:name="Medium Grid 3 Accent 1" w:semiHidden="0" w:uiPriority="69" w:unhideWhenUsed="0"/>
-    <w:lsdException w:name="Dark List Accent 1" w:semiHidden="0" w:uiPriority="70" w:unhideWhenUsed="0"/>
-    <w:lsdException w:name="Colorful Shading Accent 1" w:semiHidden="0" w:uiPriority="71" w:unhideWhenUsed="0"/>
-    <w:lsdException w:name="Colorful List Accent 1" w:semiHidden="0" w:uiPriority="72" w:unhideWhenUsed="0"/>
-    <w:lsdException w:name="Colorful Grid Accent 1" w:semiHidden="0" w:uiPriority="73" w:unhideWhenUsed="0"/>
-    <w:lsdException w:name="Light Shading Accent 2" w:semiHidden="0" w:uiPriority="60" w:unhideWhenUsed="0"/>
-    <w:lsdException w:name="Light List Accent 2" w:semiHidden="0" w:uiPriority="61" w:unhideWhenUsed="0"/>
-    <w:lsdException w:name="Light Grid Accent 2" w:semiHidden="0" w:uiPriority="62" w:unhideWhenUsed="0"/>
-    <w:lsdException w:name="Medium Shading 1 Accent 2" w:semiHidden="0" w:uiPriority="63" w:unhideWhenUsed="0"/>
-    <w:lsdException w:name="Medium Shading 2 Accent 2" w:semiHidden="0" w:uiPriority="64" w:unhideWhenUsed="0"/>
-    <w:lsdException w:name="Medium List 1 Accent 2" w:semiHidden="0" w:uiPriority="65" w:unhideWhenUsed="0"/>
-    <w:lsdException w:name="Medium List 2 Accent 2" w:semiHidden="0" w:uiPriority="66" w:unhideWhenUsed="0"/>
-    <w:lsdException w:name="Medium Grid 1 Accent 2" w:semiHidden="0" w:uiPriority="67" w:unhideWhenUsed="0"/>
-    <w:lsdException w:name="Medium Grid 2 Accent 2" w:semiHidden="0" w:uiPriority="68" w:unhideWhenUsed="0"/>
-    <w:lsdException w:name="Medium Grid 3 Accent 2" w:semiHidden="0" w:uiPriority="69" w:unhideWhenUsed="0"/>
-    <w:lsdException w:name="Dark List Accent 2" w:semiHidden="0" w:uiPriority="70" w:unhideWhenUsed="0"/>
-    <w:lsdException w:name="Colorful Shading Accent 2" w:semiHidden="0" w:uiPriority="71" w:unhideWhenUsed="0"/>
-    <w:lsdException w:name="Colorful List Accent 2" w:semiHidden="0" w:uiPriority="72" w:unhideWhenUsed="0"/>
-    <w:lsdException w:name="Colorful Grid Accent 2" w:semiHidden="0" w:uiPriority="73" w:unhideWhenUsed="0"/>
-    <w:lsdException w:name="Light Shading Accent 3" w:semiHidden="0" w:uiPriority="60" w:unhideWhenUsed="0"/>
-    <w:lsdException w:name="Light List Accent 3" w:semiHidden="0" w:uiPriority="61" w:unhideWhenUsed="0"/>
-    <w:lsdException w:name="Light Grid Accent 3" w:semiHidden="0" w:uiPriority="62" w:unhideWhenUsed="0"/>
-    <w:lsdException w:name="Medium Shading 1 Accent 3" w:semiHidden="0" w:uiPriority="63" w:unhideWhenUsed="0"/>
-    <w:lsdException w:name="Medium Shading 2 Accent 3" w:semiHidden="0" w:uiPriority="64" w:unhideWhenUsed="0"/>
-    <w:lsdException w:name="Medium List 1 Accent 3" w:semiHidden="0" w:uiPriority="65" w:unhideWhenUsed="0"/>
-    <w:lsdException w:name="Medium List 2 Accent 3" w:semiHidden="0" w:uiPriority="66" w:unhideWhenUsed="0"/>
-    <w:lsdException w:name="Medium Grid 1 Accent 3" w:semiHidden="0" w:uiPriority="67" w:unhideWhenUsed="0"/>
-    <w:lsdException w:name="Medium Grid 2 Accent 3" w:semiHidden="0" w:uiPriority="68" w:unhideWhenUsed="0"/>
-    <w:lsdException w:name="Medium Grid 3 Accent 3" w:semiHidden="0" w:uiPriority="69" w:unhideWhenUsed="0"/>
-    <w:lsdException w:name="Dark List Accent 3" w:semiHidden="0" w:uiPriority="70" w:unhideWhenUsed="0"/>
-    <w:lsdException w:name="Colorful Shading Accent 3" w:semiHidden="0" w:uiPriority="71" w:unhideWhenUsed="0"/>
-    <w:lsdException w:name="Colorful List Accent 3" w:semiHidden="0" w:uiPriority="72" w:unhideWhenUsed="0"/>
-    <w:lsdException w:name="Colorful Grid Accent 3" w:semiHidden="0" w:uiPriority="73" w:unhideWhenUsed="0"/>
-    <w:lsdException w:name="Light Shading Accent 4" w:semiHidden="0" w:uiPriority="60" w:unhideWhenUsed="0"/>
-    <w:lsdException w:name="Light List Accent 4" w:semiHidden="0" w:uiPriority="61" w:unhideWhenUsed="0"/>
-    <w:lsdException w:name="Light Grid Accent 4" w:semiHidden="0" w:uiPriority="62" w:unhideWhenUsed="0"/>
-    <w:lsdException w:name="Medium Shading 1 Accent 4" w:semiHidden="0" w:uiPriority="63" w:unhideWhenUsed="0"/>
-    <w:lsdException w:name="Medium Shading 2 Accent 4" w:semiHidden="0" w:uiPriority="64" w:unhideWhenUsed="0"/>
-    <w:lsdException w:name="Medium List 1 Accent 4" w:semiHidden="0" w:uiPriority="65" w:unhideWhenUsed="0"/>
-    <w:lsdException w:name="Medium List 2 Accent 4" w:semiHidden="0" w:uiPriority="66" w:unhideWhenUsed="0"/>
-    <w:lsdException w:name="Medium Grid 1 Accent 4" w:semiHidden="0" w:uiPriority="67" w:unhideWhenUsed="0"/>
-    <w:lsdException w:name="Medium Grid 2 Accent 4" w:semiHidden="0" w:uiPriority="68" w:unhideWhenUsed="0"/>
-    <w:lsdException w:name="Medium Grid 3 Accent 4" w:semiHidden="0" w:uiPriority="69" w:unhideWhenUsed="0"/>
-    <w:lsdException w:name="Dark List Accent 4" w:semiHidden="0" w:uiPriority="70" w:unhideWhenUsed="0"/>
-    <w:lsdException w:name="Colorful Shading Accent 4" w:semiHidden="0" w:uiPriority="71" w:unhideWhenUsed="0"/>
-    <w:lsdException w:name="Colorful List Accent 4" w:semiHidden="0" w:uiPriority="72" w:unhideWhenUsed="0"/>
-    <w:lsdException w:name="Colorful Grid Accent 4" w:semiHidden="0" w:uiPriority="73" w:unhideWhenUsed="0"/>
-    <w:lsdException w:name="Light Shading Accent 5" w:semiHidden="0" w:uiPriority="60" w:unhideWhenUsed="0"/>
-    <w:lsdException w:name="Light List Accent 5" w:semiHidden="0" w:uiPriority="61" w:unhideWhenUsed="0"/>
-    <w:lsdException w:name="Light Grid Accent 5" w:semiHidden="0" w:uiPriority="62" w:unhideWhenUsed="0"/>
-    <w:lsdException w:name="Medium Shading 1 Accent 5" w:semiHidden="0" w:uiPriority="63" w:unhideWhenUsed="0"/>
-    <w:lsdException w:name="Medium Shading 2 Accent 5" w:semiHidden="0" w:uiPriority="64" w:unhideWhenUsed="0"/>
-    <w:lsdException w:name="Medium List 1 Accent 5" w:semiHidden="0" w:uiPriority="65" w:unhideWhenUsed="0"/>
-    <w:lsdException w:name="Medium List 2 Accent 5" w:semiHidden="0" w:uiPriority="66" w:unhideWhenUsed="0"/>
-    <w:lsdException w:name="Medium Grid 1 Accent 5" w:semiHidden="0" w:uiPriority="67" w:unhideWhenUsed="0"/>
-    <w:lsdException w:name="Medium Grid 2 Accent 5" w:semiHidden="0" w:uiPriority="68" w:unhideWhenUsed="0"/>
-    <w:lsdException w:name="Medium Grid 3 Accent 5" w:semiHidden="0" w:uiPriority="69" w:unhideWhenUsed="0"/>
-    <w:lsdException w:name="Dark List Accent 5" w:semiHidden="0" w:uiPriority="70" w:unhideWhenUsed="0"/>
-    <w:lsdException w:name="Colorful Shading Accent 5" w:semiHidden="0" w:uiPriority="71" w:unhideWhenUsed="0"/>
-    <w:lsdException w:name="Colorful List Accent 5" w:semiHidden="0" w:uiPriority="72" w:unhideWhenUsed="0"/>
-    <w:lsdException w:name="Colorful Grid Accent 5" w:semiHidden="0" w:uiPriority="73" w:unhideWhenUsed="0"/>
-    <w:lsdException w:name="Light Shading Accent 6" w:semiHidden="0" w:uiPriority="60" w:unhideWhenUsed="0"/>
-    <w:lsdException w:name="Light List Accent 6" w:semiHidden="0" w:uiPriority="61" w:unhideWhenUsed="0"/>
-    <w:lsdException w:name="Light Grid Accent 6" w:semiHidden="0" w:uiPriority="62" w:unhideWhenUsed="0"/>
-    <w:lsdException w:name="Medium Shading 1 Accent 6" w:semiHidden="0" w:uiPriority="63" w:unhideWhenUsed="0"/>
-    <w:lsdException w:name="Medium Shading 2 Accent 6" w:semiHidden="0" w:uiPriority="64" w:unhideWhenUsed="0"/>
-    <w:lsdException w:name="Medium List 1 Accent 6" w:semiHidden="0" w:uiPriority="65" w:unhideWhenUsed="0"/>
-    <w:lsdException w:name="Medium List 2 Accent 6" w:semiHidden="0" w:uiPriority="66" w:unhideWhenUsed="0"/>
-    <w:lsdException w:name="Medium Grid 1 Accent 6" w:semiHidden="0" w:uiPriority="67" w:unhideWhenUsed="0"/>
-    <w:lsdException w:name="Medium Grid 2 Accent 6" w:semiHidden="0" w:uiPriority="68" w:unhideWhenUsed="0"/>
-    <w:lsdException w:name="Medium Grid 3 Accent 6" w:semiHidden="0" w:uiPriority="69" w:unhideWhenUsed="0"/>
-    <w:lsdException w:name="Dark List Accent 6" w:semiHidden="0" w:uiPriority="70" w:unhideWhenUsed="0"/>
-    <w:lsdException w:name="Colorful Shading Accent 6" w:semiHidden="0" w:uiPriority="71" w:unhideWhenUsed="0"/>
-    <w:lsdException w:name="Colorful List Accent 6" w:semiHidden="0" w:uiPriority="72" w:unhideWhenUsed="0"/>
-    <w:lsdException w:name="Colorful Grid Accent 6" w:semiHidden="0" w:uiPriority="73" w:unhideWhenUsed="0"/>
-    <w:lsdException w:name="Subtle Emphasis" w:semiHidden="0" w:uiPriority="19" w:unhideWhenUsed="0" w:qFormat="1"/>
-    <w:lsdException w:name="Intense Emphasis" w:semiHidden="0" w:uiPriority="21" w:unhideWhenUsed="0" w:qFormat="1"/>
-    <w:lsdException w:name="Subtle Reference" w:semiHidden="0" w:uiPriority="31" w:unhideWhenUsed="0" w:qFormat="1"/>
-    <w:lsdException w:name="Intense Reference" w:semiHidden="0" w:uiPriority="32" w:unhideWhenUsed="0" w:qFormat="1"/>
-    <w:lsdException w:name="Book Title" w:semiHidden="0" w:uiPriority="33" w:unhideWhenUsed="0" w:qFormat="1"/>
-    <w:lsdException w:name="Bibliography" w:uiPriority="37"/>
-    <w:lsdException w:name="TOC Heading" w:uiPriority="39" w:qFormat="1"/>
-  </w:latentStyles>
-  <w:style w:type="paragraph" w:default="1" w:styleId="Normal">
-    <w:name w:val="Normal"/>
-    <w:qFormat/>
-  </w:style>
-  <w:style w:type="paragraph" w:styleId="Heading1">
-    <w:name w:val="heading 1"/>
-    <w:basedOn w:val="Normal"/>
-    <w:next w:val="Normal"/>
-    <w:link w:val="Heading1Char"/>
-    <w:uiPriority w:val="9"/>
-    <w:qFormat/>
-    <w:rsid w:val="009D5F0C"/>
-    <w:pPr>
-      <w:keepNext/>
-      <w:keepLines/>
-      <w:spacing w:before="480" w:after="0"/>
-      <w:outlineLvl w:val="0"/>
-    </w:pPr>
-    <w:rPr>
-      <w:rFonts w:asciiTheme="majorHAnsi" w:eastAsiaTheme="majorEastAsia" w:hAnsiTheme="majorHAnsi" w:cstheme="majorBidi"/>
-      <w:b/>
-      <w:bCs/>
-      <w:color w:val="365F91" w:themeColor="accent1" w:themeShade="BF"/>
-      <w:sz w:val="28"/>
-      <w:szCs w:val="28"/>
-    </w:rPr>
-  </w:style>
-  <w:style w:type="paragraph" w:styleId="Heading2">
-    <w:name w:val="heading 2"/>
-    <w:basedOn w:val="Normal"/>
-    <w:next w:val="Normal"/>
-    <w:link w:val="Heading2Char"/>
-    <w:uiPriority w:val="9"/>
-    <w:unhideWhenUsed/>
-    <w:qFormat/>
-    <w:rsid w:val="00C3374E"/>
-    <w:pPr>
-      <w:keepNext/>
-      <w:keepLines/>
-      <w:spacing w:before="200" w:after="0"/>
-      <w:outlineLvl w:val="1"/>
-    </w:pPr>
-    <w:rPr>
-      <w:rFonts w:asciiTheme="majorHAnsi" w:eastAsiaTheme="majorEastAsia" w:hAnsiTheme="majorHAnsi" w:cstheme="majorBidi"/>
-      <w:b/>
-      <w:bCs/>
-      <w:color w:val="4F81BD" w:themeColor="accent1"/>
-      <w:sz w:val="26"/>
-      <w:szCs w:val="26"/>
-    </w:rPr>
-  </w:style>
-  <w:style w:type="paragraph" w:styleId="Heading3">
-    <w:name w:val="heading 3"/>
-    <w:basedOn w:val="Normal"/>
-    <w:next w:val="Normal"/>
-    <w:link w:val="Heading3Char"/>
-    <w:uiPriority w:val="9"/>
-    <w:unhideWhenUsed/>
-    <w:qFormat/>
-    <w:rsid w:val="00BF4A09"/>
-    <w:pPr>
-      <w:keepNext/>
-      <w:keepLines/>
-      <w:spacing w:before="200" w:after="0"/>
-      <w:outlineLvl w:val="2"/>
-    </w:pPr>
-    <w:rPr>
-      <w:rFonts w:asciiTheme="majorHAnsi" w:eastAsiaTheme="majorEastAsia" w:hAnsiTheme="majorHAnsi" w:cstheme="majorBidi"/>
-      <w:b/>
-      <w:bCs/>
-      <w:color w:val="4F81BD" w:themeColor="accent1"/>
-    </w:rPr>
-  </w:style>
-  <w:style w:type="character" w:default="1" w:styleId="DefaultParagraphFont">
-    <w:name w:val="Default Paragraph Font"/>
-    <w:uiPriority w:val="1"/>
-    <w:semiHidden/>
-    <w:unhideWhenUsed/>
-  </w:style>
-  <w:style w:type="table" w:default="1" w:styleId="TableNormal">
-    <w:name w:val="Normal Table"/>
-    <w:uiPriority w:val="99"/>
-    <w:semiHidden/>
-    <w:unhideWhenUsed/>
-    <w:tblPr>
-      <w:tblInd w:w="0" w:type="dxa"/>
-      <w:tblCellMar>
-        <w:top w:w="0" w:type="dxa"/>
-        <w:left w:w="108" w:type="dxa"/>
-        <w:bottom w:w="0" w:type="dxa"/>
-        <w:right w:w="108" w:type="dxa"/>
-      </w:tblCellMar>
-    </w:tblPr>
-  </w:style>
-  <w:style w:type="numbering" w:default="1" w:styleId="NoList">
-    <w:name w:val="No List"/>
-    <w:uiPriority w:val="99"/>
-    <w:semiHidden/>
-    <w:unhideWhenUsed/>
-  </w:style>
-  <w:style w:type="paragraph" w:styleId="NoSpacing">
-    <w:name w:val="No Spacing"/>
-    <w:link w:val="NoSpacingChar"/>
-    <w:uiPriority w:val="1"/>
-    <w:qFormat/>
-    <w:rsid w:val="00C3374E"/>
-    <w:pPr>
-      <w:spacing w:after="0" w:line="240" w:lineRule="auto"/>
-    </w:pPr>
-    <w:rPr>
-      <w:rFonts w:eastAsiaTheme="minorEastAsia"/>
-      <w:lang w:val="en-US" w:eastAsia="ja-JP"/>
-    </w:rPr>
-  </w:style>
-  <w:style w:type="character" w:customStyle="1" w:styleId="NoSpacingChar">
-    <w:name w:val="No Spacing Char"/>
-    <w:basedOn w:val="DefaultParagraphFont"/>
-    <w:link w:val="NoSpacing"/>
-    <w:uiPriority w:val="1"/>
-    <w:rsid w:val="00C3374E"/>
-    <w:rPr>
-      <w:rFonts w:eastAsiaTheme="minorEastAsia"/>
-      <w:lang w:val="en-US" w:eastAsia="ja-JP"/>
-    </w:rPr>
-  </w:style>
-  <w:style w:type="paragraph" w:styleId="BalloonText">
-    <w:name w:val="Balloon Text"/>
-    <w:basedOn w:val="Normal"/>
-    <w:link w:val="BalloonTextChar"/>
-    <w:uiPriority w:val="99"/>
-    <w:semiHidden/>
-    <w:unhideWhenUsed/>
-    <w:rsid w:val="00C3374E"/>
-    <w:pPr>
-      <w:spacing w:after="0" w:line="240" w:lineRule="auto"/>
-    </w:pPr>
-    <w:rPr>
-      <w:rFonts w:ascii="Tahoma" w:hAnsi="Tahoma" w:cs="Tahoma"/>
-      <w:sz w:val="16"/>
-      <w:szCs w:val="16"/>
-    </w:rPr>
-  </w:style>
-  <w:style w:type="character" w:customStyle="1" w:styleId="BalloonTextChar">
-    <w:name w:val="Balloon Text Char"/>
-    <w:basedOn w:val="DefaultParagraphFont"/>
-    <w:link w:val="BalloonText"/>
-    <w:uiPriority w:val="99"/>
-    <w:semiHidden/>
-    <w:rsid w:val="00C3374E"/>
-    <w:rPr>
-      <w:rFonts w:ascii="Tahoma" w:hAnsi="Tahoma" w:cs="Tahoma"/>
-      <w:sz w:val="16"/>
-      <w:szCs w:val="16"/>
-    </w:rPr>
-  </w:style>
-  <w:style w:type="character" w:customStyle="1" w:styleId="Heading2Char">
-    <w:name w:val="Heading 2 Char"/>
-    <w:basedOn w:val="DefaultParagraphFont"/>
-    <w:link w:val="Heading2"/>
-    <w:uiPriority w:val="9"/>
-    <w:rsid w:val="00C3374E"/>
-    <w:rPr>
-      <w:rFonts w:asciiTheme="majorHAnsi" w:eastAsiaTheme="majorEastAsia" w:hAnsiTheme="majorHAnsi" w:cstheme="majorBidi"/>
-      <w:b/>
-      <w:bCs/>
-      <w:color w:val="4F81BD" w:themeColor="accent1"/>
-      <w:sz w:val="26"/>
-      <w:szCs w:val="26"/>
-    </w:rPr>
-  </w:style>
-  <w:style w:type="character" w:customStyle="1" w:styleId="Heading3Char">
-    <w:name w:val="Heading 3 Char"/>
-    <w:basedOn w:val="DefaultParagraphFont"/>
-    <w:link w:val="Heading3"/>
-    <w:uiPriority w:val="9"/>
-    <w:rsid w:val="00BF4A09"/>
-    <w:rPr>
-      <w:rFonts w:asciiTheme="majorHAnsi" w:eastAsiaTheme="majorEastAsia" w:hAnsiTheme="majorHAnsi" w:cstheme="majorBidi"/>
-      <w:b/>
-      <w:bCs/>
-      <w:color w:val="4F81BD" w:themeColor="accent1"/>
-    </w:rPr>
-  </w:style>
-  <w:style w:type="character" w:customStyle="1" w:styleId="Heading1Char">
-    <w:name w:val="Heading 1 Char"/>
-    <w:basedOn w:val="DefaultParagraphFont"/>
-    <w:link w:val="Heading1"/>
-    <w:uiPriority w:val="9"/>
-    <w:rsid w:val="009D5F0C"/>
-    <w:rPr>
-      <w:rFonts w:asciiTheme="majorHAnsi" w:eastAsiaTheme="majorEastAsia" w:hAnsiTheme="majorHAnsi" w:cstheme="majorBidi"/>
-      <w:b/>
-      <w:bCs/>
-      <w:color w:val="365F91" w:themeColor="accent1" w:themeShade="BF"/>
-      <w:sz w:val="28"/>
-      <w:szCs w:val="28"/>
-    </w:rPr>
-  </w:style>
-  <w:style w:type="paragraph" w:styleId="TOCHeading">
-    <w:name w:val="TOC Heading"/>
-    <w:basedOn w:val="Heading1"/>
-    <w:next w:val="Normal"/>
-    <w:uiPriority w:val="39"/>
-    <w:unhideWhenUsed/>
-    <w:qFormat/>
-    <w:rsid w:val="009D5F0C"/>
-    <w:pPr>
-      <w:outlineLvl w:val="9"/>
-    </w:pPr>
-    <w:rPr>
-      <w:lang w:val="en-US" w:eastAsia="ja-JP"/>
-    </w:rPr>
-  </w:style>
-  <w:style w:type="paragraph" w:styleId="TOC2">
-    <w:name w:val="toc 2"/>
-    <w:basedOn w:val="Normal"/>
-    <w:next w:val="Normal"/>
-    <w:autoRedefine/>
-    <w:uiPriority w:val="39"/>
-    <w:unhideWhenUsed/>
-    <w:rsid w:val="009D5F0C"/>
-    <w:pPr>
-      <w:spacing w:after="100"/>
-      <w:ind w:left="220"/>
-    </w:pPr>
-  </w:style>
-  <w:style w:type="paragraph" w:styleId="TOC3">
-    <w:name w:val="toc 3"/>
-    <w:basedOn w:val="Normal"/>
-    <w:next w:val="Normal"/>
-    <w:autoRedefine/>
-    <w:uiPriority w:val="39"/>
-    <w:unhideWhenUsed/>
-    <w:rsid w:val="009D5F0C"/>
-    <w:pPr>
-      <w:spacing w:after="100"/>
-      <w:ind w:left="440"/>
-    </w:pPr>
-  </w:style>
-  <w:style w:type="character" w:styleId="Hyperlink">
-    <w:name w:val="Hyperlink"/>
-    <w:basedOn w:val="DefaultParagraphFont"/>
-    <w:uiPriority w:val="99"/>
-    <w:unhideWhenUsed/>
-    <w:rsid w:val="009D5F0C"/>
-    <w:rPr>
-      <w:color w:val="0000FF" w:themeColor="hyperlink"/>
-      <w:u w:val="single"/>
-    </w:rPr>
-  </w:style>
-  <w:style w:type="paragraph" w:styleId="ListParagraph">
-    <w:name w:val="List Paragraph"/>
-    <w:basedOn w:val="Normal"/>
-    <w:uiPriority w:val="34"/>
-    <w:qFormat/>
-    <w:rsid w:val="003815A3"/>
-    <w:pPr>
-      <w:ind w:left="720"/>
-      <w:contextualSpacing/>
-    </w:pPr>
-  </w:style>
-  <w:style w:type="paragraph" w:styleId="Header">
-    <w:name w:val="header"/>
-    <w:basedOn w:val="Normal"/>
-    <w:link w:val="HeaderChar"/>
-    <w:uiPriority w:val="99"/>
-    <w:unhideWhenUsed/>
-    <w:rsid w:val="00932D8F"/>
-    <w:pPr>
-      <w:tabs>
-        <w:tab w:val="center" w:pos="4513"/>
-        <w:tab w:val="right" w:pos="9026"/>
-      </w:tabs>
-      <w:spacing w:after="0" w:line="240" w:lineRule="auto"/>
-    </w:pPr>
-  </w:style>
-  <w:style w:type="character" w:customStyle="1" w:styleId="HeaderChar">
-    <w:name w:val="Header Char"/>
-    <w:basedOn w:val="DefaultParagraphFont"/>
-    <w:link w:val="Header"/>
-    <w:uiPriority w:val="99"/>
-    <w:rsid w:val="00932D8F"/>
-  </w:style>
-  <w:style w:type="paragraph" w:styleId="Footer">
-    <w:name w:val="footer"/>
-    <w:basedOn w:val="Normal"/>
-    <w:link w:val="FooterChar"/>
-    <w:uiPriority w:val="99"/>
-    <w:unhideWhenUsed/>
-    <w:rsid w:val="00932D8F"/>
-    <w:pPr>
-      <w:tabs>
-        <w:tab w:val="center" w:pos="4513"/>
-        <w:tab w:val="right" w:pos="9026"/>
-      </w:tabs>
-      <w:spacing w:after="0" w:line="240" w:lineRule="auto"/>
-    </w:pPr>
-  </w:style>
-  <w:style w:type="character" w:customStyle="1" w:styleId="FooterChar">
-    <w:name w:val="Footer Char"/>
-    <w:basedOn w:val="DefaultParagraphFont"/>
-    <w:link w:val="Footer"/>
-    <w:uiPriority w:val="99"/>
-    <w:rsid w:val="00932D8F"/>
-  </w:style>
-  <w:style w:type="paragraph" w:styleId="FootnoteText">
-    <w:name w:val="footnote text"/>
-    <w:basedOn w:val="Normal"/>
-    <w:link w:val="FootnoteTextChar"/>
-    <w:uiPriority w:val="99"/>
-    <w:semiHidden/>
-    <w:unhideWhenUsed/>
-    <w:rsid w:val="00296AD4"/>
-    <w:pPr>
-      <w:spacing w:after="0" w:line="240" w:lineRule="auto"/>
-    </w:pPr>
-    <w:rPr>
-      <w:sz w:val="20"/>
-      <w:szCs w:val="20"/>
-    </w:rPr>
-  </w:style>
-  <w:style w:type="character" w:customStyle="1" w:styleId="FootnoteTextChar">
-    <w:name w:val="Footnote Text Char"/>
-    <w:basedOn w:val="DefaultParagraphFont"/>
-    <w:link w:val="FootnoteText"/>
-    <w:uiPriority w:val="99"/>
-    <w:semiHidden/>
-    <w:rsid w:val="00296AD4"/>
-    <w:rPr>
-      <w:sz w:val="20"/>
-      <w:szCs w:val="20"/>
-    </w:rPr>
-  </w:style>
-  <w:style w:type="character" w:styleId="FootnoteReference">
-    <w:name w:val="footnote reference"/>
-    <w:basedOn w:val="DefaultParagraphFont"/>
-    <w:uiPriority w:val="99"/>
-    <w:semiHidden/>
-    <w:unhideWhenUsed/>
-    <w:rsid w:val="00296AD4"/>
-    <w:rPr>
-      <w:vertAlign w:val="superscript"/>
-    </w:rPr>
-  </w:style>
-</w:styles>
-</file>
-
-<file path=word/stylesWithEffects.xml><?xml version="1.0" encoding="utf-8"?>
-<w:styles xmlns:wpc="http://schemas.microsoft.com/office/word/2010/wordprocessingCanvas" xmlns:mc="http://schemas.openxmlformats.org/markup-compatibility/2006" xmlns:o="urn:schemas-microsoft-com:office:office" xmlns:r="http://schemas.openxmlformats.org/officeDocument/2006/relationships" xmlns:m="http://schemas.openxmlformats.org/officeDocument/2006/math" xmlns:v="urn:schemas-microsoft-com:vml" xmlns:wp14="http://schemas.microsoft.com/office/word/2010/wordprocessingDrawing" xmlns:wp="http://schemas.openxmlformats.org/drawingml/2006/wordprocessingDrawing" xmlns:w10="urn:schemas-microsoft-com:office:word" xmlns:w="http://schemas.openxmlformats.org/wordprocessingml/2006/main" xmlns:w14="http://schemas.microsoft.com/office/word/2010/wordml" xmlns:wpg="http://schemas.microsoft.com/office/word/2010/wordprocessingGroup" xmlns:wpi="http://schemas.microsoft.com/office/word/2010/wordprocessingInk" xmlns:wne="http://schemas.microsoft.com/office/word/2006/wordml" xmlns:wps="http://schemas.microsoft.com/office/word/2010/wordprocessingShape" mc:Ignorable="w14 wp14">
-  <w:docDefaults>
-    <w:rPrDefault>
-      <w:rPr>
-        <w:rFonts w:asciiTheme="minorHAnsi" w:eastAsiaTheme="minorHAnsi" w:hAnsiTheme="minorHAnsi" w:cstheme="minorBidi"/>
-        <w:sz w:val="22"/>
-        <w:szCs w:val="22"/>
-        <w:lang w:val="en-IE" w:eastAsia="en-US" w:bidi="ar-SA"/>
-      </w:rPr>
-    </w:rPrDefault>
-    <w:pPrDefault>
-      <w:pPr>
-        <w:spacing w:after="200" w:line="276" w:lineRule="auto"/>
-      </w:pPr>
-    </w:pPrDefault>
-  </w:docDefaults>
-  <w:latentStyles w:defLockedState="0" w:defUIPriority="99" w:defSemiHidden="1" w:defUnhideWhenUsed="1" w:defQFormat="0" w:count="267">
-    <w:lsdException w:name="Normal" w:semiHidden="0" w:uiPriority="0" w:unhideWhenUsed="0" w:qFormat="1"/>
-    <w:lsdException w:name="heading 1" w:semiHidden="0" w:uiPriority="9" w:unhideWhenUsed="0" w:qFormat="1"/>
-    <w:lsdException w:name="heading 2" w:uiPriority="9" w:qFormat="1"/>
-    <w:lsdException w:name="heading 3" w:uiPriority="9" w:qFormat="1"/>
-    <w:lsdException w:name="heading 4" w:uiPriority="9" w:qFormat="1"/>
-    <w:lsdException w:name="heading 5" w:uiPriority="9" w:qFormat="1"/>
-    <w:lsdException w:name="heading 6" w:uiPriority="9" w:qFormat="1"/>
-    <w:lsdException w:name="heading 7" w:uiPriority="9" w:qFormat="1"/>
-    <w:lsdException w:name="heading 8" w:uiPriority="9" w:qFormat="1"/>
-    <w:lsdException w:name="heading 9" w:uiPriority="9" w:qFormat="1"/>
-    <w:lsdException w:name="toc 1" w:uiPriority="39"/>
-    <w:lsdException w:name="toc 2" w:uiPriority="39"/>
-    <w:lsdException w:name="toc 3" w:uiPriority="39"/>
-    <w:lsdException w:name="toc 4" w:uiPriority="39"/>
-    <w:lsdException w:name="toc 5" w:uiPriority="39"/>
-    <w:lsdException w:name="toc 6" w:uiPriority="39"/>
-    <w:lsdException w:name="toc 7" w:uiPriority="39"/>
-    <w:lsdException w:name="toc 8" w:uiPriority="39"/>
-    <w:lsdException w:name="toc 9" w:uiPriority="39"/>
-    <w:lsdException w:name="caption" w:uiPriority="35" w:qFormat="1"/>
-    <w:lsdException w:name="Title" w:semiHidden="0" w:uiPriority="10" w:unhideWhenUsed="0" w:qFormat="1"/>
-    <w:lsdException w:name="Default Paragraph Font" w:uiPriority="1"/>
-    <w:lsdException w:name="Subtitle" w:semiHidden="0" w:uiPriority="11" w:unhideWhenUsed="0" w:qFormat="1"/>
-    <w:lsdException w:name="Strong" w:semiHidden="0" w:uiPriority="22" w:unhideWhenUsed="0" w:qFormat="1"/>
-    <w:lsdException w:name="Emphasis" w:semiHidden="0" w:uiPriority="20" w:unhideWhenUsed="0" w:qFormat="1"/>
-    <w:lsdException w:name="Table Grid" w:semiHidden="0" w:uiPriority="59" w:unhideWhenUsed="0"/>
-    <w:lsdException w:name="Placeholder Text" w:unhideWhenUsed="0"/>
-    <w:lsdException w:name="No Spacing" w:semiHidden="0" w:uiPriority="1" w:unhideWhenUsed="0" w:qFormat="1"/>
-    <w:lsdException w:name="Light Shading" w:semiHidden="0" w:uiPriority="60" w:unhideWhenUsed="0"/>
-    <w:lsdException w:name="Light List" w:semiHidden="0" w:uiPriority="61" w:unhideWhenUsed="0"/>
-    <w:lsdException w:name="Light Grid" w:semiHidden="0" w:uiPriority="62" w:unhideWhenUsed="0"/>
-    <w:lsdException w:name="Medium Shading 1" w:semiHidden="0" w:uiPriority="63" w:unhideWhenUsed="0"/>
-    <w:lsdException w:name="Medium Shading 2" w:semiHidden="0" w:uiPriority="64" w:unhideWhenUsed="0"/>
-    <w:lsdException w:name="Medium List 1" w:semiHidden="0" w:uiPriority="65" w:unhideWhenUsed="0"/>
-    <w:lsdException w:name="Medium List 2" w:semiHidden="0" w:uiPriority="66" w:unhideWhenUsed="0"/>
-    <w:lsdException w:name="Medium Grid 1" w:semiHidden="0" w:uiPriority="67" w:unhideWhenUsed="0"/>
-    <w:lsdException w:name="Medium Grid 2" w:semiHidden="0" w:uiPriority="68" w:unhideWhenUsed="0"/>
-    <w:lsdException w:name="Medium Grid 3" w:semiHidden="0" w:uiPriority="69" w:unhideWhenUsed="0"/>
-    <w:lsdException w:name="Dark List" w:semiHidden="0" w:uiPriority="70" w:unhideWhenUsed="0"/>
-    <w:lsdException w:name="Colorful Shading" w:semiHidden="0" w:uiPriority="71" w:unhideWhenUsed="0"/>
-    <w:lsdException w:name="Colorful List" w:semiHidden="0" w:uiPriority="72" w:unhideWhenUsed="0"/>
-    <w:lsdException w:name="Colorful Grid" w:semiHidden="0" w:uiPriority="73" w:unhideWhenUsed="0"/>
-    <w:lsdException w:name="Light Shading Accent 1" w:semiHidden="0" w:uiPriority="60" w:unhideWhenUsed="0"/>
-    <w:lsdException w:name="Light List Accent 1" w:semiHidden="0" w:uiPriority="61" w:unhideWhenUsed="0"/>
-    <w:lsdException w:name="Light Grid Accent 1" w:semiHidden="0" w:uiPriority="62" w:unhideWhenUsed="0"/>
-    <w:lsdException w:name="Medium Shading 1 Accent 1" w:semiHidden="0" w:uiPriority="63" w:unhideWhenUsed="0"/>
-    <w:lsdException w:name="Medium Shading 2 Accent 1" w:semiHidden="0" w:uiPriority="64" w:unhideWhenUsed="0"/>
-    <w:lsdException w:name="Medium List 1 Accent 1" w:semiHidden="0" w:uiPriority="65" w:unhideWhenUsed="0"/>
-    <w:lsdException w:name="Revision" w:unhideWhenUsed="0"/>
-    <w:lsdException w:name="List Paragraph" w:semiHidden="0" w:uiPriority="34" w:unhideWhenUsed="0" w:qFormat="1"/>
-    <w:lsdException w:name="Quote" w:semiHidden="0" w:uiPriority="29" w:unhideWhenUsed="0" w:qFormat="1"/>
-    <w:lsdException w:name="Intense Quote" w:semiHidden="0" w:uiPriority="30" w:unhideWhenUsed="0" w:qFormat="1"/>
-    <w:lsdException w:name="Medium List 2 Accent 1" w:semiHidden="0" w:uiPriority="66" w:unhideWhenUsed="0"/>
-    <w:lsdException w:name="Medium Grid 1 Accent 1" w:semiHidden="0" w:uiPriority="67" w:unhideWhenUsed="0"/>
-    <w:lsdException w:name="Medium Grid 2 Accent 1" w:semiHidden="0" w:uiPriority="68" w:unhideWhenUsed="0"/>
-    <w:lsdException w:name="Medium Grid 3 Accent 1" w:semiHidden="0" w:uiPriority="69" w:unhideWhenUsed="0"/>
-    <w:lsdException w:name="Dark List Accent 1" w:semiHidden="0" w:uiPriority="70" w:unhideWhenUsed="0"/>
-    <w:lsdException w:name="Colorful Shading Accent 1" w:semiHidden="0" w:uiPriority="71" w:unhideWhenUsed="0"/>
-    <w:lsdException w:name="Colorful List Accent 1" w:semiHidden="0" w:uiPriority="72" w:unhideWhenUsed="0"/>
-    <w:lsdException w:name="Colorful Grid Accent 1" w:semiHidden="0" w:uiPriority="73" w:unhideWhenUsed="0"/>
-    <w:lsdException w:name="Light Shading Accent 2" w:semiHidden="0" w:uiPriority="60" w:unhideWhenUsed="0"/>
-    <w:lsdException w:name="Light List Accent 2" w:semiHidden="0" w:uiPriority="61" w:unhideWhenUsed="0"/>
-    <w:lsdException w:name="Light Grid Accent 2" w:semiHidden="0" w:uiPriority="62" w:unhideWhenUsed="0"/>
-    <w:lsdException w:name="Medium Shading 1 Accent 2" w:semiHidden="0" w:uiPriority="63" w:unhideWhenUsed="0"/>
-    <w:lsdException w:name="Medium Shading 2 Accent 2" w:semiHidden="0" w:uiPriority="64" w:unhideWhenUsed="0"/>
-    <w:lsdException w:name="Medium List 1 Accent 2" w:semiHidden="0" w:uiPriority="65" w:unhideWhenUsed="0"/>
-    <w:lsdException w:name="Medium List 2 Accent 2" w:semiHidden="0" w:uiPriority="66" w:unhideWhenUsed="0"/>
-    <w:lsdException w:name="Medium Grid 1 Accent 2" w:semiHidden="0" w:uiPriority="67" w:unhideWhenUsed="0"/>
-    <w:lsdException w:name="Medium Grid 2 Accent 2" w:semiHidden="0" w:uiPriority="68" w:unhideWhenUsed="0"/>
-    <w:lsdException w:name="Medium Grid 3 Accent 2" w:semiHidden="0" w:uiPriority="69" w:unhideWhenUsed="0"/>
-    <w:lsdException w:name="Dark List Accent 2" w:semiHidden="0" w:uiPriority="70" w:unhideWhenUsed="0"/>
-    <w:lsdException w:name="Colorful Shading Accent 2" w:semiHidden="0" w:uiPriority="71" w:unhideWhenUsed="0"/>
-    <w:lsdException w:name="Colorful List Accent 2" w:semiHidden="0" w:uiPriority="72" w:unhideWhenUsed="0"/>
-    <w:lsdException w:name="Colorful Grid Accent 2" w:semiHidden="0" w:uiPriority="73" w:unhideWhenUsed="0"/>
-    <w:lsdException w:name="Light Shading Accent 3" w:semiHidden="0" w:uiPriority="60" w:unhideWhenUsed="0"/>
-    <w:lsdException w:name="Light List Accent 3" w:semiHidden="0" w:uiPriority="61" w:unhideWhenUsed="0"/>
-    <w:lsdException w:name="Light Grid Accent 3" w:semiHidden="0" w:uiPriority="62" w:unhideWhenUsed="0"/>
-    <w:lsdException w:name="Medium Shading 1 Accent 3" w:semiHidden="0" w:uiPriority="63" w:unhideWhenUsed="0"/>
-    <w:lsdException w:name="Medium Shading 2 Accent 3" w:semiHidden="0" w:uiPriority="64" w:unhideWhenUsed="0"/>
-    <w:lsdException w:name="Medium List 1 Accent 3" w:semiHidden="0" w:uiPriority="65" w:unhideWhenUsed="0"/>
-    <w:lsdException w:name="Medium List 2 Accent 3" w:semiHidden="0" w:uiPriority="66" w:unhideWhenUsed="0"/>
-    <w:lsdException w:name="Medium Grid 1 Accent 3" w:semiHidden="0" w:uiPriority="67" w:unhideWhenUsed="0"/>
-    <w:lsdException w:name="Medium Grid 2 Accent 3" w:semiHidden="0" w:uiPriority="68" w:unhideWhenUsed="0"/>
-    <w:lsdException w:name="Medium Grid 3 Accent 3" w:semiHidden="0" w:uiPriority="69" w:unhideWhenUsed="0"/>
-    <w:lsdException w:name="Dark List Accent 3" w:semiHidden="0" w:uiPriority="70" w:unhideWhenUsed="0"/>
-    <w:lsdException w:name="Colorful Shading Accent 3" w:semiHidden="0" w:uiPriority="71" w:unhideWhenUsed="0"/>
-    <w:lsdException w:name="Colorful List Accent 3" w:semiHidden="0" w:uiPriority="72" w:unhideWhenUsed="0"/>
-    <w:lsdException w:name="Colorful Grid Accent 3" w:semiHidden="0" w:uiPriority="73" w:unhideWhenUsed="0"/>
-    <w:lsdException w:name="Light Shading Accent 4" w:semiHidden="0" w:uiPriority="60" w:unhideWhenUsed="0"/>
-    <w:lsdException w:name="Light List Accent 4" w:semiHidden="0" w:uiPriority="61" w:unhideWhenUsed="0"/>
-    <w:lsdException w:name="Light Grid Accent 4" w:semiHidden="0" w:uiPriority="62" w:unhideWhenUsed="0"/>
-    <w:lsdException w:name="Medium Shading 1 Accent 4" w:semiHidden="0" w:uiPriority="63" w:unhideWhenUsed="0"/>
-    <w:lsdException w:name="Medium Shading 2 Accent 4" w:semiHidden="0" w:uiPriority="64" w:unhideWhenUsed="0"/>
-    <w:lsdException w:name="Medium List 1 Accent 4" w:semiHidden="0" w:uiPriority="65" w:unhideWhenUsed="0"/>
-    <w:lsdException w:name="Medium List 2 Accent 4" w:semiHidden="0" w:uiPriority="66" w:unhideWhenUsed="0"/>
-    <w:lsdException w:name="Medium Grid 1 Accent 4" w:semiHidden="0" w:uiPriority="67" w:unhideWhenUsed="0"/>
-    <w:lsdException w:name="Medium Grid 2 Accent 4" w:semiHidden="0" w:uiPriority="68" w:unhideWhenUsed="0"/>
-    <w:lsdException w:name="Medium Grid 3 Accent 4" w:semiHidden="0" w:uiPriority="69" w:unhideWhenUsed="0"/>
-    <w:lsdException w:name="Dark List Accent 4" w:semiHidden="0" w:uiPriority="70" w:unhideWhenUsed="0"/>
-    <w:lsdException w:name="Colorful Shading Accent 4" w:semiHidden="0" w:uiPriority="71" w:unhideWhenUsed="0"/>
-    <w:lsdException w:name="Colorful List Accent 4" w:semiHidden="0" w:uiPriority="72" w:unhideWhenUsed="0"/>
-    <w:lsdException w:name="Colorful Grid Accent 4" w:semiHidden="0" w:uiPriority="73" w:unhideWhenUsed="0"/>
-    <w:lsdException w:name="Light Shading Accent 5" w:semiHidden="0" w:uiPriority="60" w:unhideWhenUsed="0"/>
-    <w:lsdException w:name="Light List Accent 5" w:semiHidden="0" w:uiPriority="61" w:unhideWhenUsed="0"/>
-    <w:lsdException w:name="Light Grid Accent 5" w:semiHidden="0" w:uiPriority="62" w:unhideWhenUsed="0"/>
-    <w:lsdException w:name="Medium Shading 1 Accent 5" w:semiHidden="0" w:uiPriority="63" w:unhideWhenUsed="0"/>
-    <w:lsdException w:name="Medium Shading 2 Accent 5" w:semiHidden="0" w:uiPriority="64" w:unhideWhenUsed="0"/>
-    <w:lsdException w:name="Medium List 1 Accent 5" w:semiHidden="0" w:uiPriority="65" w:unhideWhenUsed="0"/>
-    <w:lsdException w:name="Medium List 2 Accent 5" w:semiHidden="0" w:uiPriority="66" w:unhideWhenUsed="0"/>
-    <w:lsdException w:name="Medium Grid 1 Accent 5" w:semiHidden="0" w:uiPriority="67" w:unhideWhenUsed="0"/>
-    <w:lsdException w:name="Medium Grid 2 Accent 5" w:semiHidden="0" w:uiPriority="68" w:unhideWhenUsed="0"/>
-    <w:lsdException w:name="Medium Grid 3 Accent 5" w:semiHidden="0" w:uiPriority="69" w:unhideWhenUsed="0"/>
-    <w:lsdException w:name="Dark List Accent 5" w:semiHidden="0" w:uiPriority="70" w:unhideWhenUsed="0"/>
-    <w:lsdException w:name="Colorful Shading Accent 5" w:semiHidden="0" w:uiPriority="71" w:unhideWhenUsed="0"/>
-    <w:lsdException w:name="Colorful List Accent 5" w:semiHidden="0" w:uiPriority="72" w:unhideWhenUsed="0"/>
-    <w:lsdException w:name="Colorful Grid Accent 5" w:semiHidden="0" w:uiPriority="73" w:unhideWhenUsed="0"/>
-    <w:lsdException w:name="Light Shading Accent 6" w:semiHidden="0" w:uiPriority="60" w:unhideWhenUsed="0"/>
-    <w:lsdException w:name="Light List Accent 6" w:semiHidden="0" w:uiPriority="61" w:unhideWhenUsed="0"/>
-    <w:lsdException w:name="Light Grid Accent 6" w:semiHidden="0" w:uiPriority="62" w:unhideWhenUsed="0"/>
-    <w:lsdException w:name="Medium Shading 1 Accent 6" w:semiHidden="0" w:uiPriority="63" w:unhideWhenUsed="0"/>
-    <w:lsdException w:name="Medium Shading 2 Accent 6" w:semiHidden="0" w:uiPriority="64" w:unhideWhenUsed="0"/>
-    <w:lsdException w:name="Medium List 1 Accent 6" w:semiHidden="0" w:uiPriority="65" w:unhideWhenUsed="0"/>
-    <w:lsdException w:name="Medium List 2 Accent 6" w:semiHidden="0" w:uiPriority="66" w:unhideWhenUsed="0"/>
-    <w:lsdException w:name="Medium Grid 1 Accent 6" w:semiHidden="0" w:uiPriority="67" w:unhideWhenUsed="0"/>
-    <w:lsdException w:name="Medium Grid 2 Accent 6" w:semiHidden="0" w:uiPriority="68" w:unhideWhenUsed="0"/>
-    <w:lsdException w:name="Medium Grid 3 Accent 6" w:semiHidden="0" w:uiPriority="69" w:unhideWhenUsed="0"/>
-    <w:lsdException w:name="Dark List Accent 6" w:semiHidden="0" w:uiPriority="70" w:unhideWhenUsed="0"/>
-    <w:lsdException w:name="Colorful Shading Accent 6" w:semiHidden="0" w:uiPriority="71" w:unhideWhenUsed="0"/>
-    <w:lsdException w:name="Colorful List Accent 6" w:semiHidden="0" w:uiPriority="72" w:unhideWhenUsed="0"/>
-    <w:lsdException w:name="Colorful Grid Accent 6" w:semiHidden="0" w:uiPriority="73" w:unhideWhenUsed="0"/>
-    <w:lsdException w:name="Subtle Emphasis" w:semiHidden="0" w:uiPriority="19" w:unhideWhenUsed="0" w:qFormat="1"/>
-    <w:lsdException w:name="Intense Emphasis" w:semiHidden="0" w:uiPriority="21" w:unhideWhenUsed="0" w:qFormat="1"/>
-    <w:lsdException w:name="Subtle Reference" w:semiHidden="0" w:uiPriority="31" w:unhideWhenUsed="0" w:qFormat="1"/>
-    <w:lsdException w:name="Intense Reference" w:semiHidden="0" w:uiPriority="32" w:unhideWhenUsed="0" w:qFormat="1"/>
-    <w:lsdException w:name="Book Title" w:semiHidden="0" w:uiPriority="33" w:unhideWhenUsed="0" w:qFormat="1"/>
-    <w:lsdException w:name="Bibliography" w:uiPriority="37"/>
-    <w:lsdException w:name="TOC Heading" w:uiPriority="39" w:qFormat="1"/>
+  <w:latentStyles w:defLockedState="0" w:defUIPriority="99" w:defSemiHidden="0" w:defUnhideWhenUsed="0" w:defQFormat="0" w:count="371">
+    <w:lsdException w:name="Normal" w:uiPriority="0" w:qFormat="1"/>
+    <w:lsdException w:name="heading 1" w:uiPriority="9" w:qFormat="1"/>
+    <w:lsdException w:name="heading 2" w:semiHidden="1" w:uiPriority="9" w:unhideWhenUsed="1" w:qFormat="1"/>
+    <w:lsdException w:name="heading 3" w:semiHidden="1" w:uiPriority="9" w:unhideWhenUsed="1" w:qFormat="1"/>
+    <w:lsdException w:name="heading 4" w:semiHidden="1" w:uiPriority="9" w:unhideWhenUsed="1" w:qFormat="1"/>
+    <w:lsdException w:name="heading 5" w:semiHidden="1" w:uiPriority="9" w:unhideWhenUsed="1" w:qFormat="1"/>
+    <w:lsdException w:name="heading 6" w:semiHidden="1" w:uiPriority="9" w:unhideWhenUsed="1" w:qFormat="1"/>
+    <w:lsdException w:name="heading 7" w:semiHidden="1" w:uiPriority="9" w:unhideWhenUsed="1" w:qFormat="1"/>
+    <w:lsdException w:name="heading 8" w:semiHidden="1" w:uiPriority="9" w:unhideWhenUsed="1" w:qFormat="1"/>
+    <w:lsdException w:name="heading 9" w:semiHidden="1" w:uiPriority="9" w:unhideWhenUsed="1" w:qFormat="1"/>
+    <w:lsdException w:name="index 1" w:semiHidden="1" w:unhideWhenUsed="1"/>
+    <w:lsdException w:name="index 2" w:semiHidden="1" w:unhideWhenUsed="1"/>
+    <w:lsdException w:name="index 3" w:semiHidden="1" w:unhideWhenUsed="1"/>
+    <w:lsdException w:name="index 4" w:semiHidden="1" w:unhideWhenUsed="1"/>
+    <w:lsdException w:name="index 5" w:semiHidden="1" w:unhideWhenUsed="1"/>
+    <w:lsdException w:name="index 6" w:semiHidden="1" w:unhideWhenUsed="1"/>
+    <w:lsdException w:name="index 7" w:semiHidden="1" w:unhideWhenUsed="1"/>
+    <w:lsdException w:name="index 8" w:semiHidden="1" w:unhideWhenUsed="1"/>
+    <w:lsdException w:name="index 9" w:semiHidden="1" w:unhideWhenUsed="1"/>
+    <w:lsdException w:name="toc 1" w:semiHidden="1" w:uiPriority="39" w:unhideWhenUsed="1"/>
+    <w:lsdException w:name="toc 2" w:semiHidden="1" w:uiPriority="39" w:unhideWhenUsed="1"/>
+    <w:lsdException w:name="toc 3" w:semiHidden="1" w:uiPriority="39" w:unhideWhenUsed="1"/>
+    <w:lsdException w:name="toc 4" w:semiHidden="1" w:uiPriority="39" w:unhideWhenUsed="1"/>
+    <w:lsdException w:name="toc 5" w:semiHidden="1" w:uiPriority="39" w:unhideWhenUsed="1"/>
+    <w:lsdException w:name="toc 6" w:semiHidden="1" w:uiPriority="39" w:unhideWhenUsed="1"/>
+    <w:lsdException w:name="toc 7" w:semiHidden="1" w:uiPriority="39" w:unhideWhenUsed="1"/>
+    <w:lsdException w:name="toc 8" w:semiHidden="1" w:uiPriority="39" w:unhideWhenUsed="1"/>
+    <w:lsdException w:name="toc 9" w:semiHidden="1" w:uiPriority="39" w:unhideWhenUsed="1"/>
+    <w:lsdException w:name="Normal Indent" w:semiHidden="1" w:unhideWhenUsed="1"/>
+    <w:lsdException w:name="footnote text" w:semiHidden="1" w:unhideWhenUsed="1"/>
+    <w:lsdException w:name="annotation text" w:semiHidden="1" w:unhideWhenUsed="1"/>
+    <w:lsdException w:name="header" w:semiHidden="1" w:unhideWhenUsed="1"/>
+    <w:lsdException w:name="footer" w:semiHidden="1" w:unhideWhenUsed="1"/>
+    <w:lsdException w:name="index heading" w:semiHidden="1" w:unhideWhenUsed="1"/>
+    <w:lsdException w:name="caption" w:semiHidden="1" w:uiPriority="35" w:unhideWhenUsed="1" w:qFormat="1"/>
+    <w:lsdException w:name="table of figures" w:semiHidden="1" w:unhideWhenUsed="1"/>
+    <w:lsdException w:name="envelope address" w:semiHidden="1" w:unhideWhenUsed="1"/>
+    <w:lsdException w:name="envelope return" w:semiHidden="1" w:unhideWhenUsed="1"/>
+    <w:lsdException w:name="footnote reference" w:semiHidden="1" w:unhideWhenUsed="1"/>
+    <w:lsdException w:name="annotation reference" w:semiHidden="1" w:unhideWhenUsed="1"/>
+    <w:lsdException w:name="line number" w:semiHidden="1" w:unhideWhenUsed="1"/>
+    <w:lsdException w:name="page number" w:semiHidden="1" w:unhideWhenUsed="1"/>
+    <w:lsdException w:name="endnote reference" w:semiHidden="1" w:unhideWhenUsed="1"/>
+    <w:lsdException w:name="endnote text" w:semiHidden="1" w:unhideWhenUsed="1"/>
+    <w:lsdException w:name="table of authorities" w:semiHidden="1" w:unhideWhenUsed="1"/>
+    <w:lsdException w:name="macro" w:semiHidden="1" w:unhideWhenUsed="1"/>
+    <w:lsdException w:name="toa heading" w:semiHidden="1" w:unhideWhenUsed="1"/>
+    <w:lsdException w:name="List" w:semiHidden="1" w:unhideWhenUsed="1"/>
+    <w:lsdException w:name="List Bullet" w:semiHidden="1" w:unhideWhenUsed="1"/>
+    <w:lsdException w:name="List Number" w:semiHidden="1" w:unhideWhenUsed="1"/>
+    <w:lsdException w:name="List 2" w:semiHidden="1" w:unhideWhenUsed="1"/>
+    <w:lsdException w:name="List 3" w:semiHidden="1" w:unhideWhenUsed="1"/>
+    <w:lsdException w:name="List 4" w:semiHidden="1" w:unhideWhenUsed="1"/>
+    <w:lsdException w:name="List 5" w:semiHidden="1" w:unhideWhenUsed="1"/>
+    <w:lsdException w:name="List Bullet 2" w:semiHidden="1" w:unhideWhenUsed="1"/>
+    <w:lsdException w:name="List Bullet 3" w:semiHidden="1" w:unhideWhenUsed="1"/>
+    <w:lsdException w:name="List Bullet 4" w:semiHidden="1" w:unhideWhenUsed="1"/>
+    <w:lsdException w:name="List Bullet 5" w:semiHidden="1" w:unhideWhenUsed="1"/>
+    <w:lsdException w:name="List Number 2" w:semiHidden="1" w:unhideWhenUsed="1"/>
+    <w:lsdException w:name="List Number 3" w:semiHidden="1" w:unhideWhenUsed="1"/>
+    <w:lsdException w:name="List Number 4" w:semiHidden="1" w:unhideWhenUsed="1"/>
+    <w:lsdException w:name="List Number 5" w:semiHidden="1" w:unhideWhenUsed="1"/>
+    <w:lsdException w:name="Title" w:uiPriority="10" w:qFormat="1"/>
+    <w:lsdException w:name="Closing" w:semiHidden="1" w:unhideWhenUsed="1"/>
+    <w:lsdException w:name="Signature" w:semiHidden="1" w:unhideWhenUsed="1"/>
+    <w:lsdException w:name="Default Paragraph Font" w:semiHidden="1" w:uiPriority="1" w:unhideWhenUsed="1"/>
+    <w:lsdException w:name="Body Text" w:semiHidden="1" w:unhideWhenUsed="1"/>
+    <w:lsdException w:name="Body Text Indent" w:semiHidden="1" w:unhideWhenUsed="1"/>
+    <w:lsdException w:name="List Continue" w:semiHidden="1" w:unhideWhenUsed="1"/>
+    <w:lsdException w:name="List Continue 2" w:semiHidden="1" w:unhideWhenUsed="1"/>
+    <w:lsdException w:name="List Continue 3" w:semiHidden="1" w:unhideWhenUsed="1"/>
+    <w:lsdException w:name="List Continue 4" w:semiHidden="1" w:unhideWhenUsed="1"/>
+    <w:lsdException w:name="List Continue 5" w:semiHidden="1" w:unhideWhenUsed="1"/>
+    <w:lsdException w:name="Message Header" w:semiHidden="1" w:unhideWhenUsed="1"/>
+    <w:lsdException w:name="Subtitle" w:uiPriority="11" w:qFormat="1"/>
+    <w:lsdException w:name="Salutation" w:semiHidden="1" w:unhideWhenUsed="1"/>
+    <w:lsdException w:name="Date" w:semiHidden="1" w:unhideWhenUsed="1"/>
+    <w:lsdException w:name="Body Text First Indent" w:semiHidden="1" w:unhideWhenUsed="1"/>
+    <w:lsdException w:name="Body Text First Indent 2" w:semiHidden="1" w:unhideWhenUsed="1"/>
+    <w:lsdException w:name="Note Heading" w:semiHidden="1" w:unhideWhenUsed="1"/>
+    <w:lsdException w:name="Body Text 2" w:semiHidden="1" w:unhideWhenUsed="1"/>
+    <w:lsdException w:name="Body Text 3" w:semiHidden="1" w:unhideWhenUsed="1"/>
+    <w:lsdException w:name="Body Text Indent 2" w:semiHidden="1" w:unhideWhenUsed="1"/>
+    <w:lsdException w:name="Body Text Indent 3" w:semiHidden="1" w:unhideWhenUsed="1"/>
+    <w:lsdException w:name="Block Text" w:semiHidden="1" w:unhideWhenUsed="1"/>
+    <w:lsdException w:name="Hyperlink" w:semiHidden="1" w:unhideWhenUsed="1"/>
+    <w:lsdException w:name="FollowedHyperlink" w:semiHidden="1" w:unhideWhenUsed="1"/>
+    <w:lsdException w:name="Strong" w:uiPriority="22" w:qFormat="1"/>
+    <w:lsdException w:name="Emphasis" w:uiPriority="20" w:qFormat="1"/>
+    <w:lsdException w:name="Document Map" w:semiHidden="1" w:unhideWhenUsed="1"/>
+    <w:lsdException w:name="Plain Text" w:semiHidden="1" w:unhideWhenUsed="1"/>
+    <w:lsdException w:name="E-mail Signature" w:semiHidden="1" w:unhideWhenUsed="1"/>
+    <w:lsdException w:name="HTML Top of Form" w:semiHidden="1" w:unhideWhenUsed="1"/>
+    <w:lsdException w:name="HTML Bottom of Form" w:semiHidden="1" w:unhideWhenUsed="1"/>
+    <w:lsdException w:name="Normal (Web)" w:semiHidden="1" w:unhideWhenUsed="1"/>
+    <w:lsdException w:name="HTML Acronym" w:semiHidden="1" w:unhideWhenUsed="1"/>
+    <w:lsdException w:name="HTML Address" w:semiHidden="1" w:unhideWhenUsed="1"/>
+    <w:lsdException w:name="HTML Cite" w:semiHidden="1" w:unhideWhenUsed="1"/>
+    <w:lsdException w:name="HTML Code" w:semiHidden="1" w:unhideWhenUsed="1"/>
+    <w:lsdException w:name="HTML Definition" w:semiHidden="1" w:unhideWhenUsed="1"/>
+    <w:lsdException w:name="HTML Keyboard" w:semiHidden="1" w:unhideWhenUsed="1"/>
+    <w:lsdException w:name="HTML Preformatted" w:semiHidden="1" w:unhideWhenUsed="1"/>
+    <w:lsdException w:name="HTML Sample" w:semiHidden="1" w:unhideWhenUsed="1"/>
+    <w:lsdException w:name="HTML Typewriter" w:semiHidden="1" w:unhideWhenUsed="1"/>
+    <w:lsdException w:name="HTML Variable" w:semiHidden="1" w:unhideWhenUsed="1"/>
+    <w:lsdException w:name="Normal Table" w:semiHidden="1" w:unhideWhenUsed="1"/>
+    <w:lsdException w:name="annotation subject" w:semiHidden="1" w:unhideWhenUsed="1"/>
+    <w:lsdException w:name="No List" w:semiHidden="1" w:unhideWhenUsed="1"/>
+    <w:lsdException w:name="Outline List 1" w:semiHidden="1" w:unhideWhenUsed="1"/>
+    <w:lsdException w:name="Outline List 2" w:semiHidden="1" w:unhideWhenUsed="1"/>
+    <w:lsdException w:name="Outline List 3" w:semiHidden="1" w:unhideWhenUsed="1"/>
+    <w:lsdException w:name="Table Simple 1" w:semiHidden="1" w:unhideWhenUsed="1"/>
+    <w:lsdException w:name="Table Simple 2" w:semiHidden="1" w:unhideWhenUsed="1"/>
+    <w:lsdException w:name="Table Simple 3" w:semiHidden="1" w:unhideWhenUsed="1"/>
+    <w:lsdException w:name="Table Classic 1" w:semiHidden="1" w:unhideWhenUsed="1"/>
+    <w:lsdException w:name="Table Classic 2" w:semiHidden="1" w:unhideWhenUsed="1"/>
+    <w:lsdException w:name="Table Classic 3" w:semiHidden="1" w:unhideWhenUsed="1"/>
+    <w:lsdException w:name="Table Classic 4" w:semiHidden="1" w:unhideWhenUsed="1"/>
+    <w:lsdException w:name="Table Colorful 1" w:semiHidden="1" w:unhideWhenUsed="1"/>
+    <w:lsdException w:name="Table Colorful 2" w:semiHidden="1" w:unhideWhenUsed="1"/>
+    <w:lsdException w:name="Table Colorful 3" w:semiHidden="1" w:unhideWhenUsed="1"/>
+    <w:lsdException w:name="Table Columns 1" w:semiHidden="1" w:unhideWhenUsed="1"/>
+    <w:lsdException w:name="Table Columns 2" w:semiHidden="1" w:unhideWhenUsed="1"/>
+    <w:lsdException w:name="Table Columns 3" w:semiHidden="1" w:unhideWhenUsed="1"/>
+    <w:lsdException w:name="Table Columns 4" w:semiHidden="1" w:unhideWhenUsed="1"/>
+    <w:lsdException w:name="Table Columns 5" w:semiHidden="1" w:unhideWhenUsed="1"/>
+    <w:lsdException w:name="Table Grid 1" w:semiHidden="1" w:unhideWhenUsed="1"/>
+    <w:lsdException w:name="Table Grid 2" w:semiHidden="1" w:unhideWhenUsed="1"/>
+    <w:lsdException w:name="Table Grid 3" w:semiHidden="1" w:unhideWhenUsed="1"/>
+    <w:lsdException w:name="Table Grid 4" w:semiHidden="1" w:unhideWhenUsed="1"/>
+    <w:lsdException w:name="Table Grid 5" w:semiHidden="1" w:unhideWhenUsed="1"/>
+    <w:lsdException w:name="Table Grid 6" w:semiHidden="1" w:unhideWhenUsed="1"/>
+    <w:lsdException w:name="Table Grid 7" w:semiHidden="1" w:unhideWhenUsed="1"/>
+    <w:lsdException w:name="Table Grid 8" w:semiHidden="1" w:unhideWhenUsed="1"/>
+    <w:lsdException w:name="Table List 1" w:semiHidden="1" w:unhideWhenUsed="1"/>
+    <w:lsdException w:name="Table List 2" w:semiHidden="1" w:unhideWhenUsed="1"/>
+    <w:lsdException w:name="Table List 3" w:semiHidden="1" w:unhideWhenUsed="1"/>
+    <w:lsdException w:name="Table List 4" w:semiHidden="1" w:unhideWhenUsed="1"/>
+    <w:lsdException w:name="Table List 5" w:semiHidden="1" w:unhideWhenUsed="1"/>
+    <w:lsdException w:name="Table List 6" w:semiHidden="1" w:unhideWhenUsed="1"/>
+    <w:lsdException w:name="Table List 7" w:semiHidden="1" w:unhideWhenUsed="1"/>
+    <w:lsdException w:name="Table List 8" w:semiHidden="1" w:unhideWhenUsed="1"/>
+    <w:lsdException w:name="Table 3D effects 1" w:semiHidden="1" w:unhideWhenUsed="1"/>
+    <w:lsdException w:name="Table 3D effects 2" w:semiHidden="1" w:unhideWhenUsed="1"/>
+    <w:lsdException w:name="Table 3D effects 3" w:semiHidden="1" w:unhideWhenUsed="1"/>
+    <w:lsdException w:name="Table Contemporary" w:semiHidden="1" w:unhideWhenUsed="1"/>
+    <w:lsdException w:name="Table Elegant" w:semiHidden="1" w:unhideWhenUsed="1"/>
+    <w:lsdException w:name="Table Professional" w:semiHidden="1" w:unhideWhenUsed="1"/>
+    <w:lsdException w:name="Table Subtle 1" w:semiHidden="1" w:unhideWhenUsed="1"/>
+    <w:lsdException w:name="Table Subtle 2" w:semiHidden="1" w:unhideWhenUsed="1"/>
+    <w:lsdException w:name="Table Web 1" w:semiHidden="1" w:unhideWhenUsed="1"/>
+    <w:lsdException w:name="Table Web 2" w:semiHidden="1" w:unhideWhenUsed="1"/>
+    <w:lsdException w:name="Table Web 3" w:semiHidden="1" w:unhideWhenUsed="1"/>
+    <w:lsdException w:name="Balloon Text" w:semiHidden="1" w:unhideWhenUsed="1"/>
+    <w:lsdException w:name="Table Grid" w:uiPriority="59"/>
+    <w:lsdException w:name="Table Theme" w:semiHidden="1" w:unhideWhenUsed="1"/>
+    <w:lsdException w:name="Placeholder Text" w:semiHidden="1"/>
+    <w:lsdException w:name="No Spacing" w:uiPriority="1" w:qFormat="1"/>
+    <w:lsdException w:name="Light Shading" w:uiPriority="60"/>
+    <w:lsdException w:name="Light List" w:uiPriority="61"/>
+    <w:lsdException w:name="Light Grid" w:uiPriority="62"/>
+    <w:lsdException w:name="Medium Shading 1" w:uiPriority="63"/>
+    <w:lsdException w:name="Medium Shading 2" w:uiPriority="64"/>
+    <w:lsdException w:name="Medium List 1" w:uiPriority="65"/>
+    <w:lsdException w:name="Medium List 2" w:uiPriority="66"/>
+    <w:lsdException w:name="Medium Grid 1" w:uiPriority="67"/>
+    <w:lsdException w:name="Medium Grid 2" w:uiPriority="68"/>
+    <w:lsdException w:name="Medium Grid 3" w:uiPriority="69"/>
+    <w:lsdException w:name="Dark List" w:uiPriority="70"/>
+    <w:lsdException w:name="Colorful Shading" w:uiPriority="71"/>
+    <w:lsdException w:name="Colorful List" w:uiPriority="72"/>
+    <w:lsdException w:name="Colorful Grid" w:uiPriority="73"/>
+    <w:lsdException w:name="Light Shading Accent 1" w:uiPriority="60"/>
+    <w:lsdException w:name="Light List Accent 1" w:uiPriority="61"/>
+    <w:lsdException w:name="Light Grid Accent 1" w:uiPriority="62"/>
+    <w:lsdException w:name="Medium Shading 1 Accent 1" w:uiPriority="63"/>
+    <w:lsdException w:name="Medium Shading 2 Accent 1" w:uiPriority="64"/>
+    <w:lsdException w:name="Medium List 1 Accent 1" w:uiPriority="65"/>
+    <w:lsdException w:name="Revision" w:semiHidden="1"/>
+    <w:lsdException w:name="List Paragraph" w:uiPriority="34" w:qFormat="1"/>
+    <w:lsdException w:name="Quote" w:uiPriority="29" w:qFormat="1"/>
+    <w:lsdException w:name="Intense Quote" w:uiPriority="30" w:qFormat="1"/>
+    <w:lsdException w:name="Medium List 2 Accent 1" w:uiPriority="66"/>
+    <w:lsdException w:name="Medium Grid 1 Accent 1" w:uiPriority="67"/>
+    <w:lsdException w:name="Medium Grid 2 Accent 1" w:uiPriority="68"/>
+    <w:lsdException w:name="Medium Grid 3 Accent 1" w:uiPriority="69"/>
+    <w:lsdException w:name="Dark List Accent 1" w:uiPriority="70"/>
+    <w:lsdException w:name="Colorful Shading Accent 1" w:uiPriority="71"/>
+    <w:lsdException w:name="Colorful List Accent 1" w:uiPriority="72"/>
+    <w:lsdException w:name="Colorful Grid Accent 1" w:uiPriority="73"/>
+    <w:lsdException w:name="Light Shading Accent 2" w:uiPriority="60"/>
+    <w:lsdException w:name="Light List Accent 2" w:uiPriority="61"/>
+    <w:lsdException w:name="Light Grid Accent 2" w:uiPriority="62"/>
+    <w:lsdException w:name="Medium Shading 1 Accent 2" w:uiPriority="63"/>
+    <w:lsdException w:name="Medium Shading 2 Accent 2" w:uiPriority="64"/>
+    <w:lsdException w:name="Medium List 1 Accent 2" w:uiPriority="65"/>
+    <w:lsdException w:name="Medium List 2 Accent 2" w:uiPriority="66"/>
+    <w:lsdException w:name="Medium Grid 1 Accent 2" w:uiPriority="67"/>
+    <w:lsdException w:name="Medium Grid 2 Accent 2" w:uiPriority="68"/>
+    <w:lsdException w:name="Medium Grid 3 Accent 2" w:uiPriority="69"/>
+    <w:lsdException w:name="Dark List Accent 2" w:uiPriority="70"/>
+    <w:lsdException w:name="Colorful Shading Accent 2" w:uiPriority="71"/>
+    <w:lsdException w:name="Colorful List Accent 2" w:uiPriority="72"/>
+    <w:lsdException w:name="Colorful Grid Accent 2" w:uiPriority="73"/>
+    <w:lsdException w:name="Light Shading Accent 3" w:uiPriority="60"/>
+    <w:lsdException w:name="Light List Accent 3" w:uiPriority="61"/>
+    <w:lsdException w:name="Light Grid Accent 3" w:uiPriority="62"/>
+    <w:lsdException w:name="Medium Shading 1 Accent 3" w:uiPriority="63"/>
+    <w:lsdException w:name="Medium Shading 2 Accent 3" w:uiPriority="64"/>
+    <w:lsdException w:name="Medium List 1 Accent 3" w:uiPriority="65"/>
+    <w:lsdException w:name="Medium List 2 Accent 3" w:uiPriority="66"/>
+    <w:lsdException w:name="Medium Grid 1 Accent 3" w:uiPriority="67"/>
+    <w:lsdException w:name="Medium Grid 2 Accent 3" w:uiPriority="68"/>
+    <w:lsdException w:name="Medium Grid 3 Accent 3" w:uiPriority="69"/>
+    <w:lsdException w:name="Dark List Accent 3" w:uiPriority="70"/>
+    <w:lsdException w:name="Colorful Shading Accent 3" w:uiPriority="71"/>
+    <w:lsdException w:name="Colorful List Accent 3" w:uiPriority="72"/>
+    <w:lsdException w:name="Colorful Grid Accent 3" w:uiPriority="73"/>
+    <w:lsdException w:name="Light Shading Accent 4" w:uiPriority="60"/>
+    <w:lsdException w:name="Light List Accent 4" w:uiPriority="61"/>
+    <w:lsdException w:name="Light Grid Accent 4" w:uiPriority="62"/>
+    <w:lsdException w:name="Medium Shading 1 Accent 4" w:uiPriority="63"/>
+    <w:lsdException w:name="Medium Shading 2 Accent 4" w:uiPriority="64"/>
+    <w:lsdException w:name="Medium List 1 Accent 4" w:uiPriority="65"/>
+    <w:lsdException w:name="Medium List 2 Accent 4" w:uiPriority="66"/>
+    <w:lsdException w:name="Medium Grid 1 Accent 4" w:uiPriority="67"/>
+    <w:lsdException w:name="Medium Grid 2 Accent 4" w:uiPriority="68"/>
+    <w:lsdException w:name="Medium Grid 3 Accent 4" w:uiPriority="69"/>
+    <w:lsdException w:name="Dark List Accent 4" w:uiPriority="70"/>
+    <w:lsdException w:name="Colorful Shading Accent 4" w:uiPriority="71"/>
+    <w:lsdException w:name="Colorful List Accent 4" w:uiPriority="72"/>
+    <w:lsdException w:name="Colorful Grid Accent 4" w:uiPriority="73"/>
+    <w:lsdException w:name="Light Shading Accent 5" w:uiPriority="60"/>
+    <w:lsdException w:name="Light List Accent 5" w:uiPriority="61"/>
+    <w:lsdException w:name="Light Grid Accent 5" w:uiPriority="62"/>
+    <w:lsdException w:name="Medium Shading 1 Accent 5" w:uiPriority="63"/>
+    <w:lsdException w:name="Medium Shading 2 Accent 5" w:uiPriority="64"/>
+    <w:lsdException w:name="Medium List 1 Accent 5" w:uiPriority="65"/>
+    <w:lsdException w:name="Medium List 2 Accent 5" w:uiPriority="66"/>
+    <w:lsdException w:name="Medium Grid 1 Accent 5" w:uiPriority="67"/>
+    <w:lsdException w:name="Medium Grid 2 Accent 5" w:uiPriority="68"/>
+    <w:lsdException w:name="Medium Grid 3 Accent 5" w:uiPriority="69"/>
+    <w:lsdException w:name="Dark List Accent 5" w:uiPriority="70"/>
+    <w:lsdException w:name="Colorful Shading Accent 5" w:uiPriority="71"/>
+    <w:lsdException w:name="Colorful List Accent 5" w:uiPriority="72"/>
+    <w:lsdException w:name="Colorful Grid Accent 5" w:uiPriority="73"/>
+    <w:lsdException w:name="Light Shading Accent 6" w:uiPriority="60"/>
+    <w:lsdException w:name="Light List Accent 6" w:uiPriority="61"/>
+    <w:lsdException w:name="Light Grid Accent 6" w:uiPriority="62"/>
+    <w:lsdException w:name="Medium Shading 1 Accent 6" w:uiPriority="63"/>
+    <w:lsdException w:name="Medium Shading 2 Accent 6" w:uiPriority="64"/>
+    <w:lsdException w:name="Medium List 1 Accent 6" w:uiPriority="65"/>
+    <w:lsdException w:name="Medium List 2 Accent 6" w:uiPriority="66"/>
+    <w:lsdException w:name="Medium Grid 1 Accent 6" w:uiPriority="67"/>
+    <w:lsdException w:name="Medium Grid 2 Accent 6" w:uiPriority="68"/>
+    <w:lsdException w:name="Medium Grid 3 Accent 6" w:uiPriority="69"/>
+    <w:lsdException w:name="Dark List Accent 6" w:uiPriority="70"/>
+    <w:lsdException w:name="Colorful Shading Accent 6" w:uiPriority="71"/>
+    <w:lsdException w:name="Colorful List Accent 6" w:uiPriority="72"/>
+    <w:lsdException w:name="Colorful Grid Accent 6" w:uiPriority="73"/>
+    <w:lsdException w:name="Subtle Emphasis" w:uiPriority="19" w:qFormat="1"/>
+    <w:lsdException w:name="Intense Emphasis" w:uiPriority="21" w:qFormat="1"/>
+    <w:lsdException w:name="Subtle Reference" w:uiPriority="31" w:qFormat="1"/>
+    <w:lsdException w:name="Intense Reference" w:uiPriority="32" w:qFormat="1"/>
+    <w:lsdException w:name="Book Title" w:uiPriority="33" w:qFormat="1"/>
+    <w:lsdException w:name="Bibliography" w:semiHidden="1" w:uiPriority="37" w:unhideWhenUsed="1"/>
+    <w:lsdException w:name="TOC Heading" w:semiHidden="1" w:uiPriority="39" w:unhideWhenUsed="1" w:qFormat="1"/>
+    <w:lsdException w:name="Plain Table 1" w:uiPriority="41"/>
+    <w:lsdException w:name="Plain Table 2" w:uiPriority="42"/>
+    <w:lsdException w:name="Plain Table 3" w:uiPriority="43"/>
+    <w:lsdException w:name="Plain Table 4" w:uiPriority="44"/>
+    <w:lsdException w:name="Plain Table 5" w:uiPriority="45"/>
+    <w:lsdException w:name="Grid Table Light" w:uiPriority="40"/>
+    <w:lsdException w:name="Grid Table 1 Light" w:uiPriority="46"/>
+    <w:lsdException w:name="Grid Table 2" w:uiPriority="47"/>
+    <w:lsdException w:name="Grid Table 3" w:uiPriority="48"/>
+    <w:lsdException w:name="Grid Table 4" w:uiPriority="49"/>
+    <w:lsdException w:name="Grid Table 5 Dark" w:uiPriority="50"/>
+    <w:lsdException w:name="Grid Table 6 Colorful" w:uiPriority="51"/>
+    <w:lsdException w:name="Grid Table 7 Colorful" w:uiPriority="52"/>
+    <w:lsdException w:name="Grid Table 1 Light Accent 1" w:uiPriority="46"/>
+    <w:lsdException w:name="Grid Table 2 Accent 1" w:uiPriority="47"/>
+    <w:lsdException w:name="Grid Table 3 Accent 1" w:uiPriority="48"/>
+    <w:lsdException w:name="Grid Table 4 Accent 1" w:uiPriority="49"/>
+    <w:lsdException w:name="Grid Table 5 Dark Accent 1" w:uiPriority="50"/>
+    <w:lsdException w:name="Grid Table 6 Colorful Accent 1" w:uiPriority="51"/>
+    <w:lsdException w:name="Grid Table 7 Colorful Accent 1" w:uiPriority="52"/>
+    <w:lsdException w:name="Grid Table 1 Light Accent 2" w:uiPriority="46"/>
+    <w:lsdException w:name="Grid Table 2 Accent 2" w:uiPriority="47"/>
+    <w:lsdException w:name="Grid Table 3 Accent 2" w:uiPriority="48"/>
+    <w:lsdException w:name="Grid Table 4 Accent 2" w:uiPriority="49"/>
+    <w:lsdException w:name="Grid Table 5 Dark Accent 2" w:uiPriority="50"/>
+    <w:lsdException w:name="Grid Table 6 Colorful Accent 2" w:uiPriority="51"/>
+    <w:lsdException w:name="Grid Table 7 Colorful Accent 2" w:uiPriority="52"/>
+    <w:lsdException w:name="Grid Table 1 Light Accent 3" w:uiPriority="46"/>
+    <w:lsdException w:name="Grid Table 2 Accent 3" w:uiPriority="47"/>
+    <w:lsdException w:name="Grid Table 3 Accent 3" w:uiPriority="48"/>
+    <w:lsdException w:name="Grid Table 4 Accent 3" w:uiPriority="49"/>
+    <w:lsdException w:name="Grid Table 5 Dark Accent 3" w:uiPriority="50"/>
+    <w:lsdException w:name="Grid Table 6 Colorful Accent 3" w:uiPriority="51"/>
+    <w:lsdException w:name="Grid Table 7 Colorful Accent 3" w:uiPriority="52"/>
+    <w:lsdException w:name="Grid Table 1 Light Accent 4" w:uiPriority="46"/>
+    <w:lsdException w:name="Grid Table 2 Accent 4" w:uiPriority="47"/>
+    <w:lsdException w:name="Grid Table 3 Accent 4" w:uiPriority="48"/>
+    <w:lsdException w:name="Grid Table 4 Accent 4" w:uiPriority="49"/>
+    <w:lsdException w:name="Grid Table 5 Dark Accent 4" w:uiPriority="50"/>
+    <w:lsdException w:name="Grid Table 6 Colorful Accent 4" w:uiPriority="51"/>
+    <w:lsdException w:name="Grid Table 7 Colorful Accent 4" w:uiPriority="52"/>
+    <w:lsdException w:name="Grid Table 1 Light Accent 5" w:uiPriority="46"/>
+    <w:lsdException w:name="Grid Table 2 Accent 5" w:uiPriority="47"/>
+    <w:lsdException w:name="Grid Table 3 Accent 5" w:uiPriority="48"/>
+    <w:lsdException w:name="Grid Table 4 Accent 5" w:uiPriority="49"/>
+    <w:lsdException w:name="Grid Table 5 Dark Accent 5" w:uiPriority="50"/>
+    <w:lsdException w:name="Grid Table 6 Colorful Accent 5" w:uiPriority="51"/>
+    <w:lsdException w:name="Grid Table 7 Colorful Accent 5" w:uiPriority="52"/>
+    <w:lsdException w:name="Grid Table 1 Light Accent 6" w:uiPriority="46"/>
+    <w:lsdException w:name="Grid Table 2 Accent 6" w:uiPriority="47"/>
+    <w:lsdException w:name="Grid Table 3 Accent 6" w:uiPriority="48"/>
+    <w:lsdException w:name="Grid Table 4 Accent 6" w:uiPriority="49"/>
+    <w:lsdException w:name="Grid Table 5 Dark Accent 6" w:uiPriority="50"/>
+    <w:lsdException w:name="Grid Table 6 Colorful Accent 6" w:uiPriority="51"/>
+    <w:lsdException w:name="Grid Table 7 Colorful Accent 6" w:uiPriority="52"/>
+    <w:lsdException w:name="List Table 1 Light" w:uiPriority="46"/>
+    <w:lsdException w:name="List Table 2" w:uiPriority="47"/>
+    <w:lsdException w:name="List Table 3" w:uiPriority="48"/>
+    <w:lsdException w:name="List Table 4" w:uiPriority="49"/>
+    <w:lsdException w:name="List Table 5 Dark" w:uiPriority="50"/>
+    <w:lsdException w:name="List Table 6 Colorful" w:uiPriority="51"/>
+    <w:lsdException w:name="List Table 7 Colorful" w:uiPriority="52"/>
+    <w:lsdException w:name="List Table 1 Light Accent 1" w:uiPriority="46"/>
+    <w:lsdException w:name="List Table 2 Accent 1" w:uiPriority="47"/>
+    <w:lsdException w:name="List Table 3 Accent 1" w:uiPriority="48"/>
+    <w:lsdException w:name="List Table 4 Accent 1" w:uiPriority="49"/>
+    <w:lsdException w:name="List Table 5 Dark Accent 1" w:uiPriority="50"/>
+    <w:lsdException w:name="List Table 6 Colorful Accent 1" w:uiPriority="51"/>
+    <w:lsdException w:name="List Table 7 Colorful Accent 1" w:uiPriority="52"/>
+    <w:lsdException w:name="List Table 1 Light Accent 2" w:uiPriority="46"/>
+    <w:lsdException w:name="List Table 2 Accent 2" w:uiPriority="47"/>
+    <w:lsdException w:name="List Table 3 Accent 2" w:uiPriority="48"/>
+    <w:lsdException w:name="List Table 4 Accent 2" w:uiPriority="49"/>
+    <w:lsdException w:name="List Table 5 Dark Accent 2" w:uiPriority="50"/>
+    <w:lsdException w:name="List Table 6 Colorful Accent 2" w:uiPriority="51"/>
+    <w:lsdException w:name="List Table 7 Colorful Accent 2" w:uiPriority="52"/>
+    <w:lsdException w:name="List Table 1 Light Accent 3" w:uiPriority="46"/>
+    <w:lsdException w:name="List Table 2 Accent 3" w:uiPriority="47"/>
+    <w:lsdException w:name="List Table 3 Accent 3" w:uiPriority="48"/>
+    <w:lsdException w:name="List Table 4 Accent 3" w:uiPriority="49"/>
+    <w:lsdException w:name="List Table 5 Dark Accent 3" w:uiPriority="50"/>
+    <w:lsdException w:name="List Table 6 Colorful Accent 3" w:uiPriority="51"/>
+    <w:lsdException w:name="List Table 7 Colorful Accent 3" w:uiPriority="52"/>
+    <w:lsdException w:name="List Table 1 Light Accent 4" w:uiPriority="46"/>
+    <w:lsdException w:name="List Table 2 Accent 4" w:uiPriority="47"/>
+    <w:lsdException w:name="List Table 3 Accent 4" w:uiPriority="48"/>
+    <w:lsdException w:name="List Table 4 Accent 4" w:uiPriority="49"/>
+    <w:lsdException w:name="List Table 5 Dark Accent 4" w:uiPriority="50"/>
+    <w:lsdException w:name="List Table 6 Colorful Accent 4" w:uiPriority="51"/>
+    <w:lsdException w:name="List Table 7 Colorful Accent 4" w:uiPriority="52"/>
+    <w:lsdException w:name="List Table 1 Light Accent 5" w:uiPriority="46"/>
+    <w:lsdException w:name="List Table 2 Accent 5" w:uiPriority="47"/>
+    <w:lsdException w:name="List Table 3 Accent 5" w:uiPriority="48"/>
+    <w:lsdException w:name="List Table 4 Accent 5" w:uiPriority="49"/>
+    <w:lsdException w:name="List Table 5 Dark Accent 5" w:uiPriority="50"/>
+    <w:lsdException w:name="List Table 6 Colorful Accent 5" w:uiPriority="51"/>
+    <w:lsdException w:name="List Table 7 Colorful Accent 5" w:uiPriority="52"/>
+    <w:lsdException w:name="List Table 1 Light Accent 6" w:uiPriority="46"/>
+    <w:lsdException w:name="List Table 2 Accent 6" w:uiPriority="47"/>
+    <w:lsdException w:name="List Table 3 Accent 6" w:uiPriority="48"/>
+    <w:lsdException w:name="List Table 4 Accent 6" w:uiPriority="49"/>
+    <w:lsdException w:name="List Table 5 Dark Accent 6" w:uiPriority="50"/>
+    <w:lsdException w:name="List Table 6 Colorful Accent 6" w:uiPriority="51"/>
+    <w:lsdException w:name="List Table 7 Colorful Accent 6" w:uiPriority="52"/>
   </w:latentStyles>
   <w:style w:type="paragraph" w:default="1" w:styleId="Normal">
     <w:name w:val="Normal"/>
@@ -3606,7 +3620,7 @@
 </file>
 
 <file path=customXml/itemProps2.xml><?xml version="1.0" encoding="utf-8"?>
-<ds:datastoreItem xmlns:ds="http://schemas.openxmlformats.org/officeDocument/2006/customXml" ds:itemID="{DB18A3EF-7834-4C43-A2FD-41BA5A87DB64}">
+<ds:datastoreItem xmlns:ds="http://schemas.openxmlformats.org/officeDocument/2006/customXml" ds:itemID="{BDDEA551-37EA-4590-87CE-5ACC8B7ECAFB}">
   <ds:schemaRefs>
     <ds:schemaRef ds:uri="http://schemas.openxmlformats.org/officeDocument/2006/bibliography"/>
   </ds:schemaRefs>

</xml_diff>

<commit_message>
Implement Facade pattern. Updates to doc for Database requirements and Facade pattern. Added 2 of 3 doc Appendices. Command pattern next.
</commit_message>
<xml_diff>
--- a/doc/Assignment 2 - Jimmy Collins.docx
+++ b/doc/Assignment 2 - Jimmy Collins.docx
@@ -1,6 +1,6 @@
 
 <file path=word/document.xml><?xml version="1.0" encoding="utf-8"?>
-<w:document xmlns:wpc="http://schemas.microsoft.com/office/word/2010/wordprocessingCanvas" xmlns:mc="http://schemas.openxmlformats.org/markup-compatibility/2006" xmlns:o="urn:schemas-microsoft-com:office:office" xmlns:r="http://schemas.openxmlformats.org/officeDocument/2006/relationships" xmlns:m="http://schemas.openxmlformats.org/officeDocument/2006/math" xmlns:v="urn:schemas-microsoft-com:vml" xmlns:wp14="http://schemas.microsoft.com/office/word/2010/wordprocessingDrawing" xmlns:wp="http://schemas.openxmlformats.org/drawingml/2006/wordprocessingDrawing" xmlns:w10="urn:schemas-microsoft-com:office:word" xmlns:w="http://schemas.openxmlformats.org/wordprocessingml/2006/main" xmlns:w14="http://schemas.microsoft.com/office/word/2010/wordml" xmlns:w15="http://schemas.microsoft.com/office/word/2012/wordml" xmlns:wpg="http://schemas.microsoft.com/office/word/2010/wordprocessingGroup" xmlns:wpi="http://schemas.microsoft.com/office/word/2010/wordprocessingInk" xmlns:wne="http://schemas.microsoft.com/office/word/2006/wordml" xmlns:wps="http://schemas.microsoft.com/office/word/2010/wordprocessingShape" mc:Ignorable="w14 w15 wp14">
+<w:document xmlns:wpc="http://schemas.microsoft.com/office/word/2010/wordprocessingCanvas" xmlns:mc="http://schemas.openxmlformats.org/markup-compatibility/2006" xmlns:o="urn:schemas-microsoft-com:office:office" xmlns:r="http://schemas.openxmlformats.org/officeDocument/2006/relationships" xmlns:m="http://schemas.openxmlformats.org/officeDocument/2006/math" xmlns:v="urn:schemas-microsoft-com:vml" xmlns:wp14="http://schemas.microsoft.com/office/word/2010/wordprocessingDrawing" xmlns:wp="http://schemas.openxmlformats.org/drawingml/2006/wordprocessingDrawing" xmlns:w10="urn:schemas-microsoft-com:office:word" xmlns:w="http://schemas.openxmlformats.org/wordprocessingml/2006/main" xmlns:w14="http://schemas.microsoft.com/office/word/2010/wordml" xmlns:wpg="http://schemas.microsoft.com/office/word/2010/wordprocessingGroup" xmlns:wpi="http://schemas.microsoft.com/office/word/2010/wordprocessingInk" xmlns:wne="http://schemas.microsoft.com/office/word/2006/wordml" xmlns:wps="http://schemas.microsoft.com/office/word/2010/wordprocessingShape" mc:Ignorable="w14 wp14">
   <w:body>
     <w:sdt>
       <w:sdtPr>
@@ -406,7 +406,7 @@
             </w:rPr>
             <w:fldChar w:fldCharType="separate"/>
           </w:r>
-          <w:hyperlink w:anchor="_Toc480384189" w:history="1">
+          <w:hyperlink w:anchor="_Toc480395602" w:history="1">
             <w:r>
               <w:rPr>
                 <w:rStyle w:val="Hyperlink"/>
@@ -433,7 +433,7 @@
                 <w:noProof/>
                 <w:webHidden/>
               </w:rPr>
-              <w:instrText xml:space="preserve"> PAGEREF _Toc480384189 \h </w:instrText>
+              <w:instrText xml:space="preserve"> PAGEREF _Toc480395602 \h </w:instrText>
             </w:r>
             <w:r>
               <w:rPr>
@@ -476,7 +476,7 @@
               <w:lang w:eastAsia="en-IE"/>
             </w:rPr>
           </w:pPr>
-          <w:hyperlink w:anchor="_Toc480384190" w:history="1">
+          <w:hyperlink w:anchor="_Toc480395603" w:history="1">
             <w:r>
               <w:rPr>
                 <w:rStyle w:val="Hyperlink"/>
@@ -503,7 +503,7 @@
                 <w:noProof/>
                 <w:webHidden/>
               </w:rPr>
-              <w:instrText xml:space="preserve"> PAGEREF _Toc480384190 \h </w:instrText>
+              <w:instrText xml:space="preserve"> PAGEREF _Toc480395603 \h </w:instrText>
             </w:r>
             <w:r>
               <w:rPr>
@@ -546,7 +546,7 @@
               <w:lang w:eastAsia="en-IE"/>
             </w:rPr>
           </w:pPr>
-          <w:hyperlink w:anchor="_Toc480384191" w:history="1">
+          <w:hyperlink w:anchor="_Toc480395604" w:history="1">
             <w:r>
               <w:rPr>
                 <w:rStyle w:val="Hyperlink"/>
@@ -573,7 +573,7 @@
                 <w:noProof/>
                 <w:webHidden/>
               </w:rPr>
-              <w:instrText xml:space="preserve"> PAGEREF _Toc480384191 \h </w:instrText>
+              <w:instrText xml:space="preserve"> PAGEREF _Toc480395604 \h </w:instrText>
             </w:r>
             <w:r>
               <w:rPr>
@@ -616,7 +616,7 @@
               <w:lang w:eastAsia="en-IE"/>
             </w:rPr>
           </w:pPr>
-          <w:hyperlink w:anchor="_Toc480384192" w:history="1">
+          <w:hyperlink w:anchor="_Toc480395605" w:history="1">
             <w:r>
               <w:rPr>
                 <w:rStyle w:val="Hyperlink"/>
@@ -643,7 +643,7 @@
                 <w:noProof/>
                 <w:webHidden/>
               </w:rPr>
-              <w:instrText xml:space="preserve"> PAGEREF _Toc480384192 \h </w:instrText>
+              <w:instrText xml:space="preserve"> PAGEREF _Toc480395605 \h </w:instrText>
             </w:r>
             <w:r>
               <w:rPr>
@@ -686,7 +686,7 @@
               <w:lang w:eastAsia="en-IE"/>
             </w:rPr>
           </w:pPr>
-          <w:hyperlink w:anchor="_Toc480384193" w:history="1">
+          <w:hyperlink w:anchor="_Toc480395606" w:history="1">
             <w:r>
               <w:rPr>
                 <w:rStyle w:val="Hyperlink"/>
@@ -713,7 +713,7 @@
                 <w:noProof/>
                 <w:webHidden/>
               </w:rPr>
-              <w:instrText xml:space="preserve"> PAGEREF _Toc480384193 \h </w:instrText>
+              <w:instrText xml:space="preserve"> PAGEREF _Toc480395606 \h </w:instrText>
             </w:r>
             <w:r>
               <w:rPr>
@@ -743,8 +743,6 @@
               <w:fldChar w:fldCharType="end"/>
             </w:r>
           </w:hyperlink>
-          <w:bookmarkStart w:id="0" w:name="_GoBack"/>
-          <w:bookmarkEnd w:id="0"/>
         </w:p>
         <w:p>
           <w:pPr>
@@ -758,7 +756,7 @@
               <w:lang w:eastAsia="en-IE"/>
             </w:rPr>
           </w:pPr>
-          <w:hyperlink w:anchor="_Toc480384194" w:history="1">
+          <w:hyperlink w:anchor="_Toc480395607" w:history="1">
             <w:r>
               <w:rPr>
                 <w:rStyle w:val="Hyperlink"/>
@@ -785,7 +783,7 @@
                 <w:noProof/>
                 <w:webHidden/>
               </w:rPr>
-              <w:instrText xml:space="preserve"> PAGEREF _Toc480384194 \h </w:instrText>
+              <w:instrText xml:space="preserve"> PAGEREF _Toc480395607 \h </w:instrText>
             </w:r>
             <w:r>
               <w:rPr>
@@ -805,7 +803,147 @@
                 <w:noProof/>
                 <w:webHidden/>
               </w:rPr>
-              <w:t>6</w:t>
+              <w:t>8</w:t>
+            </w:r>
+            <w:r>
+              <w:rPr>
+                <w:noProof/>
+                <w:webHidden/>
+              </w:rPr>
+              <w:fldChar w:fldCharType="end"/>
+            </w:r>
+          </w:hyperlink>
+        </w:p>
+        <w:p>
+          <w:pPr>
+            <w:pStyle w:val="TOC3"/>
+            <w:tabs>
+              <w:tab w:val="right" w:leader="dot" w:pos="13948"/>
+            </w:tabs>
+            <w:rPr>
+              <w:rFonts w:eastAsiaTheme="minorEastAsia"/>
+              <w:noProof/>
+              <w:lang w:eastAsia="en-IE"/>
+            </w:rPr>
+          </w:pPr>
+          <w:hyperlink w:anchor="_Toc480395608" w:history="1">
+            <w:r>
+              <w:rPr>
+                <w:rStyle w:val="Hyperlink"/>
+                <w:noProof/>
+              </w:rPr>
+              <w:t>Command Pattern</w:t>
+            </w:r>
+            <w:r>
+              <w:rPr>
+                <w:noProof/>
+                <w:webHidden/>
+              </w:rPr>
+              <w:tab/>
+            </w:r>
+            <w:r>
+              <w:rPr>
+                <w:noProof/>
+                <w:webHidden/>
+              </w:rPr>
+              <w:fldChar w:fldCharType="begin"/>
+            </w:r>
+            <w:r>
+              <w:rPr>
+                <w:noProof/>
+                <w:webHidden/>
+              </w:rPr>
+              <w:instrText xml:space="preserve"> PAGEREF _Toc480395608 \h </w:instrText>
+            </w:r>
+            <w:r>
+              <w:rPr>
+                <w:noProof/>
+                <w:webHidden/>
+              </w:rPr>
+            </w:r>
+            <w:r>
+              <w:rPr>
+                <w:noProof/>
+                <w:webHidden/>
+              </w:rPr>
+              <w:fldChar w:fldCharType="separate"/>
+            </w:r>
+            <w:r>
+              <w:rPr>
+                <w:noProof/>
+                <w:webHidden/>
+              </w:rPr>
+              <w:t>9</w:t>
+            </w:r>
+            <w:r>
+              <w:rPr>
+                <w:noProof/>
+                <w:webHidden/>
+              </w:rPr>
+              <w:fldChar w:fldCharType="end"/>
+            </w:r>
+          </w:hyperlink>
+        </w:p>
+        <w:p>
+          <w:pPr>
+            <w:pStyle w:val="TOC3"/>
+            <w:tabs>
+              <w:tab w:val="right" w:leader="dot" w:pos="13948"/>
+            </w:tabs>
+            <w:rPr>
+              <w:rFonts w:eastAsiaTheme="minorEastAsia"/>
+              <w:noProof/>
+              <w:lang w:eastAsia="en-IE"/>
+            </w:rPr>
+          </w:pPr>
+          <w:hyperlink w:anchor="_Toc480395609" w:history="1">
+            <w:r>
+              <w:rPr>
+                <w:rStyle w:val="Hyperlink"/>
+                <w:noProof/>
+              </w:rPr>
+              <w:t>MVC Compound Pattern</w:t>
+            </w:r>
+            <w:r>
+              <w:rPr>
+                <w:noProof/>
+                <w:webHidden/>
+              </w:rPr>
+              <w:tab/>
+            </w:r>
+            <w:r>
+              <w:rPr>
+                <w:noProof/>
+                <w:webHidden/>
+              </w:rPr>
+              <w:fldChar w:fldCharType="begin"/>
+            </w:r>
+            <w:r>
+              <w:rPr>
+                <w:noProof/>
+                <w:webHidden/>
+              </w:rPr>
+              <w:instrText xml:space="preserve"> PAGEREF _Toc480395609 \h </w:instrText>
+            </w:r>
+            <w:r>
+              <w:rPr>
+                <w:noProof/>
+                <w:webHidden/>
+              </w:rPr>
+            </w:r>
+            <w:r>
+              <w:rPr>
+                <w:noProof/>
+                <w:webHidden/>
+              </w:rPr>
+              <w:fldChar w:fldCharType="separate"/>
+            </w:r>
+            <w:r>
+              <w:rPr>
+                <w:noProof/>
+                <w:webHidden/>
+              </w:rPr>
+              <w:t>10</w:t>
             </w:r>
             <w:r>
               <w:rPr>
@@ -828,7 +966,7 @@
               <w:lang w:eastAsia="en-IE"/>
             </w:rPr>
           </w:pPr>
-          <w:hyperlink w:anchor="_Toc480384195" w:history="1">
+          <w:hyperlink w:anchor="_Toc480395610" w:history="1">
             <w:r>
               <w:rPr>
                 <w:rStyle w:val="Hyperlink"/>
@@ -855,7 +993,7 @@
                 <w:noProof/>
                 <w:webHidden/>
               </w:rPr>
-              <w:instrText xml:space="preserve"> PAGEREF _Toc480384195 \h </w:instrText>
+              <w:instrText xml:space="preserve"> PAGEREF _Toc480395610 \h </w:instrText>
             </w:r>
             <w:r>
               <w:rPr>
@@ -875,7 +1013,7 @@
                 <w:noProof/>
                 <w:webHidden/>
               </w:rPr>
-              <w:t>7</w:t>
+              <w:t>11</w:t>
             </w:r>
             <w:r>
               <w:rPr>
@@ -898,7 +1036,7 @@
               <w:lang w:eastAsia="en-IE"/>
             </w:rPr>
           </w:pPr>
-          <w:hyperlink w:anchor="_Toc480384196" w:history="1">
+          <w:hyperlink w:anchor="_Toc480395611" w:history="1">
             <w:r>
               <w:rPr>
                 <w:rStyle w:val="Hyperlink"/>
@@ -925,7 +1063,7 @@
                 <w:noProof/>
                 <w:webHidden/>
               </w:rPr>
-              <w:instrText xml:space="preserve"> PAGEREF _Toc480384196 \h </w:instrText>
+              <w:instrText xml:space="preserve"> PAGEREF _Toc480395611 \h </w:instrText>
             </w:r>
             <w:r>
               <w:rPr>
@@ -945,7 +1083,7 @@
                 <w:noProof/>
                 <w:webHidden/>
               </w:rPr>
-              <w:t>7</w:t>
+              <w:t>11</w:t>
             </w:r>
             <w:r>
               <w:rPr>
@@ -968,7 +1106,7 @@
               <w:lang w:eastAsia="en-IE"/>
             </w:rPr>
           </w:pPr>
-          <w:hyperlink w:anchor="_Toc480384197" w:history="1">
+          <w:hyperlink w:anchor="_Toc480395612" w:history="1">
             <w:r>
               <w:rPr>
                 <w:rStyle w:val="Hyperlink"/>
@@ -995,7 +1133,7 @@
                 <w:noProof/>
                 <w:webHidden/>
               </w:rPr>
-              <w:instrText xml:space="preserve"> PAGEREF _Toc480384197 \h </w:instrText>
+              <w:instrText xml:space="preserve"> PAGEREF _Toc480395612 \h </w:instrText>
             </w:r>
             <w:r>
               <w:rPr>
@@ -1015,7 +1153,7 @@
                 <w:noProof/>
                 <w:webHidden/>
               </w:rPr>
-              <w:t>7</w:t>
+              <w:t>11</w:t>
             </w:r>
             <w:r>
               <w:rPr>
@@ -1038,7 +1176,7 @@
               <w:lang w:eastAsia="en-IE"/>
             </w:rPr>
           </w:pPr>
-          <w:hyperlink w:anchor="_Toc480384198" w:history="1">
+          <w:hyperlink w:anchor="_Toc480395613" w:history="1">
             <w:r>
               <w:rPr>
                 <w:rStyle w:val="Hyperlink"/>
@@ -1065,7 +1203,7 @@
                 <w:noProof/>
                 <w:webHidden/>
               </w:rPr>
-              <w:instrText xml:space="preserve"> PAGEREF _Toc480384198 \h </w:instrText>
+              <w:instrText xml:space="preserve"> PAGEREF _Toc480395613 \h </w:instrText>
             </w:r>
             <w:r>
               <w:rPr>
@@ -1085,7 +1223,7 @@
                 <w:noProof/>
                 <w:webHidden/>
               </w:rPr>
-              <w:t>7</w:t>
+              <w:t>12</w:t>
             </w:r>
             <w:r>
               <w:rPr>
@@ -1108,7 +1246,7 @@
               <w:lang w:eastAsia="en-IE"/>
             </w:rPr>
           </w:pPr>
-          <w:hyperlink w:anchor="_Toc480384199" w:history="1">
+          <w:hyperlink w:anchor="_Toc480395614" w:history="1">
             <w:r>
               <w:rPr>
                 <w:rStyle w:val="Hyperlink"/>
@@ -1135,7 +1273,7 @@
                 <w:noProof/>
                 <w:webHidden/>
               </w:rPr>
-              <w:instrText xml:space="preserve"> PAGEREF _Toc480384199 \h </w:instrText>
+              <w:instrText xml:space="preserve"> PAGEREF _Toc480395614 \h </w:instrText>
             </w:r>
             <w:r>
               <w:rPr>
@@ -1155,7 +1293,7 @@
                 <w:noProof/>
                 <w:webHidden/>
               </w:rPr>
-              <w:t>7</w:t>
+              <w:t>13</w:t>
             </w:r>
             <w:r>
               <w:rPr>
@@ -1178,7 +1316,7 @@
               <w:lang w:eastAsia="en-IE"/>
             </w:rPr>
           </w:pPr>
-          <w:hyperlink w:anchor="_Toc480384200" w:history="1">
+          <w:hyperlink w:anchor="_Toc480395615" w:history="1">
             <w:r>
               <w:rPr>
                 <w:rStyle w:val="Hyperlink"/>
@@ -1205,7 +1343,7 @@
                 <w:noProof/>
                 <w:webHidden/>
               </w:rPr>
-              <w:instrText xml:space="preserve"> PAGEREF _Toc480384200 \h </w:instrText>
+              <w:instrText xml:space="preserve"> PAGEREF _Toc480395615 \h </w:instrText>
             </w:r>
             <w:r>
               <w:rPr>
@@ -1225,7 +1363,7 @@
                 <w:noProof/>
                 <w:webHidden/>
               </w:rPr>
-              <w:t>7</w:t>
+              <w:t>15</w:t>
             </w:r>
             <w:r>
               <w:rPr>
@@ -1248,7 +1386,7 @@
               <w:lang w:eastAsia="en-IE"/>
             </w:rPr>
           </w:pPr>
-          <w:hyperlink w:anchor="_Toc480384201" w:history="1">
+          <w:hyperlink w:anchor="_Toc480395616" w:history="1">
             <w:r>
               <w:rPr>
                 <w:rStyle w:val="Hyperlink"/>
@@ -1275,7 +1413,7 @@
                 <w:noProof/>
                 <w:webHidden/>
               </w:rPr>
-              <w:instrText xml:space="preserve"> PAGEREF _Toc480384201 \h </w:instrText>
+              <w:instrText xml:space="preserve"> PAGEREF _Toc480395616 \h </w:instrText>
             </w:r>
             <w:r>
               <w:rPr>
@@ -1295,7 +1433,7 @@
                 <w:noProof/>
                 <w:webHidden/>
               </w:rPr>
-              <w:t>7</w:t>
+              <w:t>15</w:t>
             </w:r>
             <w:r>
               <w:rPr>
@@ -1318,7 +1456,7 @@
               <w:lang w:eastAsia="en-IE"/>
             </w:rPr>
           </w:pPr>
-          <w:hyperlink w:anchor="_Toc480384202" w:history="1">
+          <w:hyperlink w:anchor="_Toc480395617" w:history="1">
             <w:r>
               <w:rPr>
                 <w:rStyle w:val="Hyperlink"/>
@@ -1345,7 +1483,7 @@
                 <w:noProof/>
                 <w:webHidden/>
               </w:rPr>
-              <w:instrText xml:space="preserve"> PAGEREF _Toc480384202 \h </w:instrText>
+              <w:instrText xml:space="preserve"> PAGEREF _Toc480395617 \h </w:instrText>
             </w:r>
             <w:r>
               <w:rPr>
@@ -1365,7 +1503,7 @@
                 <w:noProof/>
                 <w:webHidden/>
               </w:rPr>
-              <w:t>7</w:t>
+              <w:t>15</w:t>
             </w:r>
             <w:r>
               <w:rPr>
@@ -1392,14 +1530,15 @@
     </w:sdt>
     <w:p/>
     <w:p/>
-    <w:p/>
-    <w:p/>
-    <w:p/>
+    <w:p>
+      <w:bookmarkStart w:id="0" w:name="_GoBack"/>
+      <w:bookmarkEnd w:id="0"/>
+    </w:p>
     <w:p>
       <w:pPr>
         <w:pStyle w:val="Heading2"/>
       </w:pPr>
-      <w:bookmarkStart w:id="1" w:name="_Toc480384189"/>
+      <w:bookmarkStart w:id="1" w:name="_Toc480395602"/>
       <w:r>
         <w:lastRenderedPageBreak/>
         <w:t>Section 1 – Introduction</w:t>
@@ -1516,7 +1655,7 @@
       <w:pPr>
         <w:pStyle w:val="Heading2"/>
       </w:pPr>
-      <w:bookmarkStart w:id="2" w:name="_Toc480384190"/>
+      <w:bookmarkStart w:id="2" w:name="_Toc480395603"/>
       <w:r>
         <w:lastRenderedPageBreak/>
         <w:t>Section 2</w:t>
@@ -1533,7 +1672,7 @@
       <w:pPr>
         <w:pStyle w:val="Heading3"/>
       </w:pPr>
-      <w:bookmarkStart w:id="3" w:name="_Toc480384191"/>
+      <w:bookmarkStart w:id="3" w:name="_Toc480395604"/>
       <w:r>
         <w:t>Template Pattern</w:t>
       </w:r>
@@ -1587,7 +1726,16 @@
       </w:r>
       <w:proofErr w:type="spellEnd"/>
       <w:r>
-        <w:t xml:space="preserve">, and the helper methods Initialize and </w:t>
+        <w:t xml:space="preserve">, and the helper methods </w:t>
+      </w:r>
+      <w:r>
+        <w:rPr>
+          <w:rFonts w:ascii="Courier New" w:hAnsi="Courier New" w:cs="Courier New"/>
+        </w:rPr>
+        <w:t>Initialize</w:t>
+      </w:r>
+      <w:r>
+        <w:t xml:space="preserve"> and </w:t>
       </w:r>
       <w:proofErr w:type="spellStart"/>
       <w:r>
@@ -1626,7 +1774,7 @@
                     <pic:cNvPicPr/>
                   </pic:nvPicPr>
                   <pic:blipFill>
-                    <a:blip r:embed="rId9"/>
+                    <a:blip r:embed="rId10"/>
                     <a:stretch>
                       <a:fillRect/>
                     </a:stretch>
@@ -1651,7 +1799,7 @@
       <w:pPr>
         <w:pStyle w:val="Heading3"/>
       </w:pPr>
-      <w:bookmarkStart w:id="4" w:name="_Toc480384192"/>
+      <w:bookmarkStart w:id="4" w:name="_Toc480395605"/>
       <w:r>
         <w:lastRenderedPageBreak/>
         <w:t>Proxy Pattern - Remote Proxy</w:t>
@@ -1683,6 +1831,18 @@
       <w:proofErr w:type="spellEnd"/>
       <w:r>
         <w:t xml:space="preserve"> file.</w:t>
+      </w:r>
+      <w:r>
+        <w:t xml:space="preserve"> Please see </w:t>
+      </w:r>
+      <w:r>
+        <w:rPr>
+          <w:b/>
+        </w:rPr>
+        <w:t>Appendix 2</w:t>
+      </w:r>
+      <w:r>
+        <w:t xml:space="preserve"> for the solution to a possible certificate issue that may occur the first time you run the application and attempt to connect to the API.</w:t>
       </w:r>
     </w:p>
     <w:p>
@@ -1710,7 +1870,7 @@
                     <pic:cNvPicPr/>
                   </pic:nvPicPr>
                   <pic:blipFill>
-                    <a:blip r:embed="rId10"/>
+                    <a:blip r:embed="rId11"/>
                     <a:stretch>
                       <a:fillRect/>
                     </a:stretch>
@@ -1733,12 +1893,11 @@
     </w:p>
     <w:p/>
     <w:p/>
-    <w:p/>
     <w:p>
       <w:pPr>
         <w:pStyle w:val="Heading3"/>
       </w:pPr>
-      <w:bookmarkStart w:id="5" w:name="_Toc480384193"/>
+      <w:bookmarkStart w:id="5" w:name="_Toc480395606"/>
       <w:r>
         <w:lastRenderedPageBreak/>
         <w:t>Usage of Database for Data Persistence</w:t>
@@ -1747,12 +1906,78 @@
     </w:p>
     <w:p>
       <w:r>
-        <w:t>TODO – Include some information on how I used the Singleton Pattern and how this ties in with my implementation of the Façade Pattern.</w:t>
-      </w:r>
-    </w:p>
-    <w:p>
-      <w:r>
-        <w:t>&lt;TODO – UML DIAGRAM&gt;</w:t>
+        <w:t xml:space="preserve">Within the application the user has the ability to save an analysis session to the database. This saves the Top Source/Destination Port and Top Source/Destination IP data to a MySQL database (see </w:t>
+      </w:r>
+      <w:r>
+        <w:rPr>
+          <w:b/>
+        </w:rPr>
+        <w:t>Appendix 1</w:t>
+      </w:r>
+      <w:r>
+        <w:t xml:space="preserve"> for the setup details).</w:t>
+      </w:r>
+      <w:r>
+        <w:t xml:space="preserve"> </w:t>
+      </w:r>
+      <w:r>
+        <w:t>I consciously chose not to save the data in the ‘Security Analysis’ section, as this data is something that a user would want to check each time an analysis is run, as potential threats are constantly evolving.</w:t>
+      </w:r>
+    </w:p>
+    <w:p>
+      <w:r>
+        <w:t>The database schema is shown on the next page.</w:t>
+      </w:r>
+    </w:p>
+    <w:p>
+      <w:r>
+        <w:t>Below is shown the class I use to handle the connection to the database, which implements the Singleton Design Pattern.</w:t>
+      </w:r>
+    </w:p>
+    <w:p>
+      <w:pPr>
+        <w:jc w:val="center"/>
+      </w:pPr>
+      <w:r>
+        <w:rPr>
+          <w:noProof/>
+          <w:lang w:eastAsia="en-IE"/>
+        </w:rPr>
+        <w:drawing>
+          <wp:inline distT="0" distB="0" distL="0" distR="0" wp14:anchorId="1BC372F0" wp14:editId="341D23E1">
+            <wp:extent cx="4924425" cy="3819525"/>
+            <wp:effectExtent l="0" t="0" r="9525" b="9525"/>
+            <wp:docPr id="3" name="Picture 3"/>
+            <wp:cNvGraphicFramePr>
+              <a:graphicFrameLocks xmlns:a="http://schemas.openxmlformats.org/drawingml/2006/main" noChangeAspect="1"/>
+            </wp:cNvGraphicFramePr>
+            <a:graphic xmlns:a="http://schemas.openxmlformats.org/drawingml/2006/main">
+              <a:graphicData uri="http://schemas.openxmlformats.org/drawingml/2006/picture">
+                <pic:pic xmlns:pic="http://schemas.openxmlformats.org/drawingml/2006/picture">
+                  <pic:nvPicPr>
+                    <pic:cNvPr id="0" name=""/>
+                    <pic:cNvPicPr/>
+                  </pic:nvPicPr>
+                  <pic:blipFill>
+                    <a:blip r:embed="rId12"/>
+                    <a:stretch>
+                      <a:fillRect/>
+                    </a:stretch>
+                  </pic:blipFill>
+                  <pic:spPr>
+                    <a:xfrm>
+                      <a:off x="0" y="0"/>
+                      <a:ext cx="4924425" cy="3819525"/>
+                    </a:xfrm>
+                    <a:prstGeom prst="rect">
+                      <a:avLst/>
+                    </a:prstGeom>
+                  </pic:spPr>
+                </pic:pic>
+              </a:graphicData>
+            </a:graphic>
+          </wp:inline>
+        </w:drawing>
       </w:r>
     </w:p>
     <w:p>
@@ -1762,65 +1987,55 @@
     </w:p>
     <w:p>
       <w:pPr>
+        <w:jc w:val="center"/>
+      </w:pPr>
+      <w:r>
+        <w:rPr>
+          <w:noProof/>
+          <w:lang w:eastAsia="en-IE"/>
+        </w:rPr>
+        <w:drawing>
+          <wp:inline distT="0" distB="0" distL="0" distR="0" wp14:anchorId="7A236B87" wp14:editId="46510DB4">
+            <wp:extent cx="5200650" cy="5191125"/>
+            <wp:effectExtent l="0" t="0" r="0" b="9525"/>
+            <wp:docPr id="5" name="Picture 5"/>
+            <wp:cNvGraphicFramePr>
+              <a:graphicFrameLocks xmlns:a="http://schemas.openxmlformats.org/drawingml/2006/main" noChangeAspect="1"/>
+            </wp:cNvGraphicFramePr>
+            <a:graphic xmlns:a="http://schemas.openxmlformats.org/drawingml/2006/main">
+              <a:graphicData uri="http://schemas.openxmlformats.org/drawingml/2006/picture">
+                <pic:pic xmlns:pic="http://schemas.openxmlformats.org/drawingml/2006/picture">
+                  <pic:nvPicPr>
+                    <pic:cNvPr id="0" name=""/>
+                    <pic:cNvPicPr/>
+                  </pic:nvPicPr>
+                  <pic:blipFill>
+                    <a:blip r:embed="rId13"/>
+                    <a:stretch>
+                      <a:fillRect/>
+                    </a:stretch>
+                  </pic:blipFill>
+                  <pic:spPr>
+                    <a:xfrm>
+                      <a:off x="0" y="0"/>
+                      <a:ext cx="5200650" cy="5191125"/>
+                    </a:xfrm>
+                    <a:prstGeom prst="rect">
+                      <a:avLst/>
+                    </a:prstGeom>
+                  </pic:spPr>
+                </pic:pic>
+              </a:graphicData>
+            </a:graphic>
+          </wp:inline>
+        </w:drawing>
+      </w:r>
+    </w:p>
+    <w:p>
+      <w:pPr>
         <w:pStyle w:val="Heading3"/>
       </w:pPr>
-    </w:p>
-    <w:p>
-      <w:pPr>
-        <w:pStyle w:val="Heading3"/>
-      </w:pPr>
-    </w:p>
-    <w:p>
-      <w:pPr>
-        <w:pStyle w:val="Heading3"/>
-      </w:pPr>
-    </w:p>
-    <w:p>
-      <w:pPr>
-        <w:pStyle w:val="Heading3"/>
-      </w:pPr>
-    </w:p>
-    <w:p>
-      <w:pPr>
-        <w:pStyle w:val="Heading3"/>
-      </w:pPr>
-    </w:p>
-    <w:p>
-      <w:pPr>
-        <w:pStyle w:val="Heading3"/>
-      </w:pPr>
-    </w:p>
-    <w:p/>
-    <w:p/>
-    <w:p>
-      <w:pPr>
-        <w:pStyle w:val="Heading3"/>
-      </w:pPr>
-    </w:p>
-    <w:p/>
-    <w:p>
-      <w:pPr>
-        <w:pStyle w:val="Heading3"/>
-      </w:pPr>
-    </w:p>
-    <w:p/>
-    <w:p>
-      <w:pPr>
-        <w:pStyle w:val="Heading3"/>
-        <w:rPr>
-          <w:rFonts w:asciiTheme="minorHAnsi" w:eastAsiaTheme="minorHAnsi" w:hAnsiTheme="minorHAnsi" w:cstheme="minorBidi"/>
-          <w:b w:val="0"/>
-          <w:bCs w:val="0"/>
-          <w:color w:val="auto"/>
-        </w:rPr>
-      </w:pPr>
-    </w:p>
-    <w:p/>
-    <w:p>
-      <w:pPr>
-        <w:pStyle w:val="Heading3"/>
-      </w:pPr>
-      <w:bookmarkStart w:id="6" w:name="_Toc480384194"/>
+      <w:bookmarkStart w:id="6" w:name="_Toc480395607"/>
       <w:r>
         <w:lastRenderedPageBreak/>
         <w:t>Façade Pattern</w:t>
@@ -1829,7 +2044,31 @@
     </w:p>
     <w:p>
       <w:r>
-        <w:t xml:space="preserve">I used the Façade Pattern to refactor my database connection functionality after it had been written the code was quiet complex before this. I ended up creating a new class, </w:t>
+        <w:t xml:space="preserve">I used the Façade Pattern to refactor my database </w:t>
+      </w:r>
+      <w:r>
+        <w:t>querying</w:t>
+      </w:r>
+      <w:r>
+        <w:t xml:space="preserve"> functionality after it had been written</w:t>
+      </w:r>
+      <w:r>
+        <w:t>,</w:t>
+      </w:r>
+      <w:r>
+        <w:t xml:space="preserve"> the code was </w:t>
+      </w:r>
+      <w:r>
+        <w:tab/>
+        <w:t>quite</w:t>
+      </w:r>
+      <w:r>
+        <w:t xml:space="preserve"> complex before this.</w:t>
+      </w:r>
+    </w:p>
+    <w:p>
+      <w:r>
+        <w:t xml:space="preserve">I ended up creating a new class, </w:t>
       </w:r>
       <w:r>
         <w:rPr>
@@ -1843,18 +2082,114 @@
       <w:r>
         <w:t>is a wrapper that contains a set of members that are used for database operations that are easily understood and simple to use.</w:t>
       </w:r>
-      <w:r>
-        <w:t xml:space="preserve"> </w:t>
-      </w:r>
+    </w:p>
+    <w:p>
       <w:r>
         <w:t>These members access the database on behalf of the facade user, hiding the implementation details.</w:t>
       </w:r>
     </w:p>
-    <w:p>
-      <w:r>
-        <w:t>&lt;TODO – UML DIAGRAM&gt;</w:t>
-      </w:r>
-    </w:p>
+    <w:p/>
+    <w:p>
+      <w:pPr>
+        <w:jc w:val="center"/>
+      </w:pPr>
+      <w:r>
+        <w:rPr>
+          <w:noProof/>
+          <w:lang w:eastAsia="en-IE"/>
+        </w:rPr>
+        <w:drawing>
+          <wp:inline distT="0" distB="0" distL="0" distR="0" wp14:anchorId="54CA0A9E" wp14:editId="54650250">
+            <wp:extent cx="5943600" cy="1863090"/>
+            <wp:effectExtent l="0" t="0" r="0" b="3810"/>
+            <wp:docPr id="4" name="Picture 4"/>
+            <wp:cNvGraphicFramePr>
+              <a:graphicFrameLocks xmlns:a="http://schemas.openxmlformats.org/drawingml/2006/main" noChangeAspect="1"/>
+            </wp:cNvGraphicFramePr>
+            <a:graphic xmlns:a="http://schemas.openxmlformats.org/drawingml/2006/main">
+              <a:graphicData uri="http://schemas.openxmlformats.org/drawingml/2006/picture">
+                <pic:pic xmlns:pic="http://schemas.openxmlformats.org/drawingml/2006/picture">
+                  <pic:nvPicPr>
+                    <pic:cNvPr id="0" name=""/>
+                    <pic:cNvPicPr/>
+                  </pic:nvPicPr>
+                  <pic:blipFill>
+                    <a:blip r:embed="rId14"/>
+                    <a:stretch>
+                      <a:fillRect/>
+                    </a:stretch>
+                  </pic:blipFill>
+                  <pic:spPr>
+                    <a:xfrm>
+                      <a:off x="0" y="0"/>
+                      <a:ext cx="5943600" cy="1863090"/>
+                    </a:xfrm>
+                    <a:prstGeom prst="rect">
+                      <a:avLst/>
+                    </a:prstGeom>
+                  </pic:spPr>
+                </pic:pic>
+              </a:graphicData>
+            </a:graphic>
+          </wp:inline>
+        </w:drawing>
+      </w:r>
+    </w:p>
+    <w:p/>
+    <w:p/>
+    <w:p/>
+    <w:p/>
+    <w:p/>
+    <w:p/>
+    <w:p>
+      <w:pPr>
+        <w:pStyle w:val="Heading3"/>
+      </w:pPr>
+      <w:bookmarkStart w:id="7" w:name="_Toc480395608"/>
+      <w:r>
+        <w:lastRenderedPageBreak/>
+        <w:t>Command Pattern</w:t>
+      </w:r>
+      <w:bookmarkEnd w:id="7"/>
+    </w:p>
+    <w:p>
+      <w:r>
+        <w:t>TODO</w:t>
+      </w:r>
+    </w:p>
+    <w:p/>
+    <w:p/>
+    <w:p/>
+    <w:p/>
+    <w:p/>
+    <w:p/>
+    <w:p/>
+    <w:p/>
+    <w:p/>
+    <w:p/>
+    <w:p/>
+    <w:p/>
+    <w:p/>
+    <w:p/>
+    <w:p/>
+    <w:p/>
+    <w:p>
+      <w:pPr>
+        <w:pStyle w:val="Heading3"/>
+      </w:pPr>
+      <w:bookmarkStart w:id="8" w:name="_Toc480395609"/>
+      <w:r>
+        <w:lastRenderedPageBreak/>
+        <w:t>MVC Compound Pattern</w:t>
+      </w:r>
+      <w:bookmarkEnd w:id="8"/>
+    </w:p>
+    <w:p>
+      <w:r>
+        <w:t>TODO</w:t>
+      </w:r>
+    </w:p>
+    <w:p/>
     <w:p/>
     <w:p/>
     <w:p/>
@@ -1873,7 +2208,7 @@
       <w:pPr>
         <w:pStyle w:val="Heading2"/>
       </w:pPr>
-      <w:bookmarkStart w:id="7" w:name="_Toc480384195"/>
+      <w:bookmarkStart w:id="9" w:name="_Toc480395610"/>
       <w:r>
         <w:lastRenderedPageBreak/>
         <w:t>Section 3</w:t>
@@ -1881,7 +2216,7 @@
       <w:r>
         <w:t xml:space="preserve"> – System UML Diagram</w:t>
       </w:r>
-      <w:bookmarkEnd w:id="7"/>
+      <w:bookmarkEnd w:id="9"/>
     </w:p>
     <w:p>
       <w:r>
@@ -1893,7 +2228,7 @@
       <w:pPr>
         <w:pStyle w:val="Heading2"/>
       </w:pPr>
-      <w:bookmarkStart w:id="8" w:name="_Toc480384196"/>
+      <w:bookmarkStart w:id="10" w:name="_Toc480395611"/>
       <w:r>
         <w:t>Section 4</w:t>
       </w:r>
@@ -1906,7 +2241,7 @@
       <w:r>
         <w:t xml:space="preserve"> of Most Impressive Code Snippets</w:t>
       </w:r>
-      <w:bookmarkEnd w:id="8"/>
+      <w:bookmarkEnd w:id="10"/>
     </w:p>
     <w:p>
       <w:r>
@@ -1921,14 +2256,14 @@
       <w:pPr>
         <w:pStyle w:val="Heading2"/>
       </w:pPr>
-      <w:bookmarkStart w:id="9" w:name="_Toc480384197"/>
+      <w:bookmarkStart w:id="11" w:name="_Toc480395612"/>
       <w:r>
         <w:t>Section 5</w:t>
       </w:r>
       <w:r>
         <w:t xml:space="preserve"> – Evaluation of Work</w:t>
       </w:r>
-      <w:bookmarkEnd w:id="9"/>
+      <w:bookmarkEnd w:id="11"/>
     </w:p>
     <w:p>
       <w:r>
@@ -1936,58 +2271,717 @@
       </w:r>
     </w:p>
     <w:p/>
+    <w:p/>
+    <w:p/>
+    <w:p/>
+    <w:p/>
+    <w:p/>
+    <w:p/>
+    <w:p/>
+    <w:p/>
+    <w:p/>
     <w:p>
       <w:pPr>
         <w:pStyle w:val="Heading2"/>
       </w:pPr>
-      <w:bookmarkStart w:id="10" w:name="_Toc480384198"/>
-      <w:r>
+      <w:bookmarkStart w:id="12" w:name="_Toc480395613"/>
+      <w:r>
+        <w:lastRenderedPageBreak/>
         <w:t>Appendix 1 – Database Setup Instructions</w:t>
       </w:r>
-      <w:bookmarkEnd w:id="10"/>
-    </w:p>
-    <w:p>
-      <w:r>
-        <w:t>TODO</w:t>
-      </w:r>
-    </w:p>
+      <w:bookmarkEnd w:id="12"/>
+    </w:p>
+    <w:p>
+      <w:r>
+        <w:t xml:space="preserve">The below steps should be taken to create the necessary schema in MySQL for the application. This is used to </w:t>
+      </w:r>
+      <w:r>
+        <w:t>save</w:t>
+      </w:r>
+      <w:r>
+        <w:t xml:space="preserve"> the analysis data.</w:t>
+      </w:r>
+      <w:r>
+        <w:t xml:space="preserve"> </w:t>
+      </w:r>
+    </w:p>
+    <w:p>
+      <w:pPr>
+        <w:pStyle w:val="ListParagraph"/>
+        <w:numPr>
+          <w:ilvl w:val="0"/>
+          <w:numId w:val="4"/>
+        </w:numPr>
+      </w:pPr>
+      <w:r>
+        <w:t xml:space="preserve">Open MySQL Workbench and </w:t>
+      </w:r>
+      <w:r>
+        <w:t>create a new connection.</w:t>
+      </w:r>
+    </w:p>
+    <w:p>
+      <w:pPr>
+        <w:pStyle w:val="ListParagraph"/>
+        <w:numPr>
+          <w:ilvl w:val="0"/>
+          <w:numId w:val="4"/>
+        </w:numPr>
+      </w:pPr>
+      <w:r>
+        <w:t>Open 'schema-no-</w:t>
+      </w:r>
+      <w:proofErr w:type="spellStart"/>
+      <w:r>
+        <w:t>data.sql</w:t>
+      </w:r>
+      <w:proofErr w:type="spellEnd"/>
+      <w:r>
+        <w:t>' from the '</w:t>
+      </w:r>
+      <w:proofErr w:type="spellStart"/>
+      <w:r>
+        <w:t>db</w:t>
+      </w:r>
+      <w:proofErr w:type="spellEnd"/>
+      <w:r>
+        <w:t>' folder in the source tree</w:t>
+      </w:r>
+      <w:r>
+        <w:t>.</w:t>
+      </w:r>
+    </w:p>
+    <w:p>
+      <w:pPr>
+        <w:pStyle w:val="ListParagraph"/>
+        <w:numPr>
+          <w:ilvl w:val="0"/>
+          <w:numId w:val="4"/>
+        </w:numPr>
+      </w:pPr>
+      <w:r>
+        <w:t>Execute this SQL to setup the necessa</w:t>
+      </w:r>
+      <w:r>
+        <w:t>ry tables and relationships.</w:t>
+      </w:r>
+    </w:p>
+    <w:p>
+      <w:r>
+        <w:t>Note I have used MySQL Workbench to create the schema etc. but this could be run from the command line</w:t>
+      </w:r>
+      <w:r>
+        <w:t xml:space="preserve"> via (ensure to create the </w:t>
+      </w:r>
+      <w:proofErr w:type="spellStart"/>
+      <w:r>
+        <w:rPr>
+          <w:rFonts w:ascii="Courier New" w:hAnsi="Courier New" w:cs="Courier New"/>
+        </w:rPr>
+        <w:t>networktraffic</w:t>
+      </w:r>
+      <w:proofErr w:type="spellEnd"/>
+      <w:r>
+        <w:t xml:space="preserve"> database first):</w:t>
+      </w:r>
+    </w:p>
+    <w:p>
+      <w:pPr>
+        <w:shd w:val="clear" w:color="auto" w:fill="EFF0F1"/>
+        <w:tabs>
+          <w:tab w:val="left" w:pos="916"/>
+          <w:tab w:val="left" w:pos="1832"/>
+          <w:tab w:val="left" w:pos="2748"/>
+          <w:tab w:val="left" w:pos="3664"/>
+          <w:tab w:val="left" w:pos="4580"/>
+          <w:tab w:val="left" w:pos="5496"/>
+          <w:tab w:val="left" w:pos="6412"/>
+          <w:tab w:val="left" w:pos="7328"/>
+          <w:tab w:val="left" w:pos="8244"/>
+          <w:tab w:val="left" w:pos="9160"/>
+          <w:tab w:val="left" w:pos="10076"/>
+          <w:tab w:val="left" w:pos="10992"/>
+          <w:tab w:val="left" w:pos="11908"/>
+          <w:tab w:val="left" w:pos="12824"/>
+          <w:tab w:val="left" w:pos="13740"/>
+          <w:tab w:val="left" w:pos="14656"/>
+        </w:tabs>
+        <w:spacing w:after="0" w:line="240" w:lineRule="auto"/>
+        <w:rPr>
+          <w:rFonts w:ascii="Consolas" w:eastAsia="Times New Roman" w:hAnsi="Consolas" w:cs="Courier New"/>
+          <w:color w:val="393318"/>
+          <w:sz w:val="20"/>
+          <w:szCs w:val="20"/>
+          <w:lang w:eastAsia="en-IE"/>
+        </w:rPr>
+      </w:pPr>
+      <w:proofErr w:type="spellStart"/>
+      <w:proofErr w:type="gramStart"/>
+      <w:r>
+        <w:rPr>
+          <w:rFonts w:ascii="Consolas" w:eastAsia="Times New Roman" w:hAnsi="Consolas" w:cs="Courier New"/>
+          <w:color w:val="303336"/>
+          <w:sz w:val="20"/>
+          <w:szCs w:val="20"/>
+          <w:bdr w:val="none" w:sz="0" w:space="0" w:color="auto" w:frame="1"/>
+          <w:shd w:val="clear" w:color="auto" w:fill="EFF0F1"/>
+          <w:lang w:eastAsia="en-IE"/>
+        </w:rPr>
+        <w:t>mysql</w:t>
+      </w:r>
+      <w:proofErr w:type="spellEnd"/>
+      <w:proofErr w:type="gramEnd"/>
+      <w:r>
+        <w:rPr>
+          <w:rFonts w:ascii="Consolas" w:eastAsia="Times New Roman" w:hAnsi="Consolas" w:cs="Courier New"/>
+          <w:color w:val="303336"/>
+          <w:sz w:val="20"/>
+          <w:szCs w:val="20"/>
+          <w:bdr w:val="none" w:sz="0" w:space="0" w:color="auto" w:frame="1"/>
+          <w:shd w:val="clear" w:color="auto" w:fill="EFF0F1"/>
+          <w:lang w:eastAsia="en-IE"/>
+        </w:rPr>
+        <w:t xml:space="preserve"> -u username -p </w:t>
+      </w:r>
+      <w:proofErr w:type="spellStart"/>
+      <w:r>
+        <w:rPr>
+          <w:rFonts w:ascii="Consolas" w:eastAsia="Times New Roman" w:hAnsi="Consolas" w:cs="Courier New"/>
+          <w:color w:val="303336"/>
+          <w:sz w:val="20"/>
+          <w:szCs w:val="20"/>
+          <w:bdr w:val="none" w:sz="0" w:space="0" w:color="auto" w:frame="1"/>
+          <w:shd w:val="clear" w:color="auto" w:fill="EFF0F1"/>
+          <w:lang w:eastAsia="en-IE"/>
+        </w:rPr>
+        <w:t>networktraffic</w:t>
+      </w:r>
+      <w:proofErr w:type="spellEnd"/>
+      <w:r>
+        <w:rPr>
+          <w:rFonts w:ascii="Consolas" w:eastAsia="Times New Roman" w:hAnsi="Consolas" w:cs="Courier New"/>
+          <w:color w:val="303336"/>
+          <w:sz w:val="20"/>
+          <w:szCs w:val="20"/>
+          <w:bdr w:val="none" w:sz="0" w:space="0" w:color="auto" w:frame="1"/>
+          <w:shd w:val="clear" w:color="auto" w:fill="EFF0F1"/>
+          <w:lang w:eastAsia="en-IE"/>
+        </w:rPr>
+        <w:t xml:space="preserve"> &lt; schema-no-</w:t>
+      </w:r>
+      <w:proofErr w:type="spellStart"/>
+      <w:r>
+        <w:rPr>
+          <w:rFonts w:ascii="Consolas" w:eastAsia="Times New Roman" w:hAnsi="Consolas" w:cs="Courier New"/>
+          <w:color w:val="303336"/>
+          <w:sz w:val="20"/>
+          <w:szCs w:val="20"/>
+          <w:bdr w:val="none" w:sz="0" w:space="0" w:color="auto" w:frame="1"/>
+          <w:shd w:val="clear" w:color="auto" w:fill="EFF0F1"/>
+          <w:lang w:eastAsia="en-IE"/>
+        </w:rPr>
+        <w:t>data.sql</w:t>
+      </w:r>
+      <w:proofErr w:type="spellEnd"/>
+    </w:p>
+    <w:p/>
+    <w:p/>
+    <w:p/>
+    <w:p/>
+    <w:p/>
+    <w:p/>
+    <w:p/>
+    <w:p/>
+    <w:p/>
+    <w:p/>
+    <w:p/>
+    <w:p/>
     <w:p>
       <w:pPr>
         <w:pStyle w:val="Heading2"/>
       </w:pPr>
-      <w:bookmarkStart w:id="11" w:name="_Toc480384199"/>
-      <w:r>
+      <w:bookmarkStart w:id="13" w:name="_Toc480395614"/>
+      <w:r>
+        <w:lastRenderedPageBreak/>
         <w:t>Appendix 2 – Possible Development Environment Certificate Issue</w:t>
       </w:r>
-      <w:bookmarkEnd w:id="11"/>
-    </w:p>
-    <w:p>
-      <w:r>
-        <w:t>TODO</w:t>
-      </w:r>
-    </w:p>
+      <w:bookmarkEnd w:id="13"/>
+    </w:p>
+    <w:p>
+      <w:r>
+        <w:t>The following issue may occur when you try to run the ‘Security Analysis’ feature under the ‘Advanced Analysis’ menu.</w:t>
+      </w:r>
+    </w:p>
+    <w:p>
+      <w:pPr>
+        <w:jc w:val="center"/>
+      </w:pPr>
+      <w:r>
+        <w:rPr>
+          <w:noProof/>
+          <w:lang w:eastAsia="en-IE"/>
+        </w:rPr>
+        <w:drawing>
+          <wp:inline distT="0" distB="0" distL="0" distR="0" wp14:anchorId="1A7A32DB" wp14:editId="5CFDB16E">
+            <wp:extent cx="3347499" cy="2118339"/>
+            <wp:effectExtent l="0" t="0" r="5715" b="0"/>
+            <wp:docPr id="6" name="Picture 6"/>
+            <wp:cNvGraphicFramePr>
+              <a:graphicFrameLocks xmlns:a="http://schemas.openxmlformats.org/drawingml/2006/main" noChangeAspect="1"/>
+            </wp:cNvGraphicFramePr>
+            <a:graphic xmlns:a="http://schemas.openxmlformats.org/drawingml/2006/main">
+              <a:graphicData uri="http://schemas.openxmlformats.org/drawingml/2006/picture">
+                <pic:pic xmlns:pic="http://schemas.openxmlformats.org/drawingml/2006/picture">
+                  <pic:nvPicPr>
+                    <pic:cNvPr id="3" name="Error Screen Capture.PNG"/>
+                    <pic:cNvPicPr/>
+                  </pic:nvPicPr>
+                  <pic:blipFill>
+                    <a:blip r:embed="rId15">
+                      <a:extLst>
+                        <a:ext uri="{28A0092B-C50C-407E-A947-70E740481C1C}">
+                          <a14:useLocalDpi xmlns:a14="http://schemas.microsoft.com/office/drawing/2010/main" val="0"/>
+                        </a:ext>
+                      </a:extLst>
+                    </a:blip>
+                    <a:stretch>
+                      <a:fillRect/>
+                    </a:stretch>
+                  </pic:blipFill>
+                  <pic:spPr>
+                    <a:xfrm>
+                      <a:off x="0" y="0"/>
+                      <a:ext cx="3349046" cy="2119318"/>
+                    </a:xfrm>
+                    <a:prstGeom prst="rect">
+                      <a:avLst/>
+                    </a:prstGeom>
+                  </pic:spPr>
+                </pic:pic>
+              </a:graphicData>
+            </a:graphic>
+          </wp:inline>
+        </w:drawing>
+      </w:r>
+    </w:p>
+    <w:p>
+      <w:r>
+        <w:t>This</w:t>
+      </w:r>
+      <w:r>
+        <w:t xml:space="preserve"> appears </w:t>
+      </w:r>
+      <w:r>
+        <w:t xml:space="preserve">to be </w:t>
+      </w:r>
+      <w:r>
+        <w:t>because the</w:t>
+      </w:r>
+      <w:r>
+        <w:t xml:space="preserve"> server has</w:t>
+      </w:r>
+      <w:r>
+        <w:t xml:space="preserve"> a</w:t>
+      </w:r>
+      <w:r>
+        <w:t xml:space="preserve"> self-signed certificate.</w:t>
+      </w:r>
+    </w:p>
+    <w:p>
+      <w:r>
+        <w:t>To work around</w:t>
+      </w:r>
+      <w:r>
+        <w:t xml:space="preserve"> this issue and get the application running on your local environment,</w:t>
+      </w:r>
+      <w:r>
+        <w:t xml:space="preserve"> you can add this certificate to the list of trusted certificates of your JVM.</w:t>
+      </w:r>
+    </w:p>
+    <w:p>
+      <w:r>
+        <w:t>If you see this issue on your environment, please follow the below steps to fix it.</w:t>
+      </w:r>
+    </w:p>
+    <w:p>
+      <w:pPr>
+        <w:pStyle w:val="ListParagraph"/>
+        <w:numPr>
+          <w:ilvl w:val="0"/>
+          <w:numId w:val="5"/>
+        </w:numPr>
+        <w:spacing w:after="160" w:line="259" w:lineRule="auto"/>
+      </w:pPr>
+      <w:r>
+        <w:t xml:space="preserve">Go to </w:t>
+      </w:r>
+      <w:hyperlink r:id="rId16" w:history="1">
+        <w:r>
+          <w:rPr>
+            <w:rStyle w:val="Hyperlink"/>
+          </w:rPr>
+          <w:t>www.dshield.org</w:t>
+        </w:r>
+      </w:hyperlink>
+      <w:r>
+        <w:t xml:space="preserve"> and export the </w:t>
+      </w:r>
+      <w:r>
+        <w:t>certificate</w:t>
+      </w:r>
+      <w:r>
+        <w:t>. This can be accomplished (using Chrome) as follows:</w:t>
+      </w:r>
+    </w:p>
+    <w:p>
+      <w:pPr>
+        <w:pStyle w:val="ListParagraph"/>
+        <w:numPr>
+          <w:ilvl w:val="1"/>
+          <w:numId w:val="5"/>
+        </w:numPr>
+        <w:spacing w:after="160" w:line="259" w:lineRule="auto"/>
+      </w:pPr>
+      <w:r>
+        <w:t xml:space="preserve">Navigate to </w:t>
+      </w:r>
+      <w:hyperlink r:id="rId17" w:history="1">
+        <w:r>
+          <w:rPr>
+            <w:rStyle w:val="Hyperlink"/>
+          </w:rPr>
+          <w:t>www.dshield.org</w:t>
+        </w:r>
+      </w:hyperlink>
+      <w:r>
+        <w:t xml:space="preserve"> at least once.</w:t>
+      </w:r>
+    </w:p>
+    <w:p>
+      <w:pPr>
+        <w:pStyle w:val="ListParagraph"/>
+        <w:numPr>
+          <w:ilvl w:val="1"/>
+          <w:numId w:val="5"/>
+        </w:numPr>
+        <w:spacing w:after="160" w:line="259" w:lineRule="auto"/>
+      </w:pPr>
+      <w:r>
+        <w:t xml:space="preserve">Next go to </w:t>
+      </w:r>
+      <w:r>
+        <w:rPr>
+          <w:rFonts w:ascii="Courier New" w:hAnsi="Courier New" w:cs="Courier New"/>
+        </w:rPr>
+        <w:t>chrome</w:t>
+      </w:r>
+      <w:proofErr w:type="gramStart"/>
+      <w:r>
+        <w:rPr>
+          <w:rFonts w:ascii="Courier New" w:hAnsi="Courier New" w:cs="Courier New"/>
+        </w:rPr>
+        <w:t>:/</w:t>
+      </w:r>
+      <w:proofErr w:type="gramEnd"/>
+      <w:r>
+        <w:rPr>
+          <w:rFonts w:ascii="Courier New" w:hAnsi="Courier New" w:cs="Courier New"/>
+        </w:rPr>
+        <w:t>/settings/</w:t>
+      </w:r>
+      <w:r>
+        <w:t>, show advanced settings and click on ‘Manage Certificates…’.</w:t>
+      </w:r>
+    </w:p>
+    <w:p>
+      <w:pPr>
+        <w:pStyle w:val="ListParagraph"/>
+        <w:numPr>
+          <w:ilvl w:val="1"/>
+          <w:numId w:val="5"/>
+        </w:numPr>
+        <w:spacing w:after="160" w:line="259" w:lineRule="auto"/>
+      </w:pPr>
+      <w:r>
+        <w:t>In the dialog find the below certificate, and use the export option to ex</w:t>
+      </w:r>
+      <w:r>
+        <w:t>port it locally on your machine as a .CER file.</w:t>
+      </w:r>
+    </w:p>
+    <w:p>
+      <w:pPr>
+        <w:jc w:val="center"/>
+      </w:pPr>
+      <w:r>
+        <w:rPr>
+          <w:noProof/>
+          <w:lang w:eastAsia="en-IE"/>
+        </w:rPr>
+        <w:drawing>
+          <wp:inline distT="0" distB="0" distL="0" distR="0" wp14:anchorId="0B8CB9CE" wp14:editId="30C0DC71">
+            <wp:extent cx="3724795" cy="238158"/>
+            <wp:effectExtent l="0" t="0" r="9525" b="9525"/>
+            <wp:docPr id="7" name="Picture 7"/>
+            <wp:cNvGraphicFramePr>
+              <a:graphicFrameLocks xmlns:a="http://schemas.openxmlformats.org/drawingml/2006/main" noChangeAspect="1"/>
+            </wp:cNvGraphicFramePr>
+            <a:graphic xmlns:a="http://schemas.openxmlformats.org/drawingml/2006/main">
+              <a:graphicData uri="http://schemas.openxmlformats.org/drawingml/2006/picture">
+                <pic:pic xmlns:pic="http://schemas.openxmlformats.org/drawingml/2006/picture">
+                  <pic:nvPicPr>
+                    <pic:cNvPr id="1" name="Capture.PNG"/>
+                    <pic:cNvPicPr/>
+                  </pic:nvPicPr>
+                  <pic:blipFill>
+                    <a:blip r:embed="rId18">
+                      <a:extLst>
+                        <a:ext uri="{28A0092B-C50C-407E-A947-70E740481C1C}">
+                          <a14:useLocalDpi xmlns:a14="http://schemas.microsoft.com/office/drawing/2010/main" val="0"/>
+                        </a:ext>
+                      </a:extLst>
+                    </a:blip>
+                    <a:stretch>
+                      <a:fillRect/>
+                    </a:stretch>
+                  </pic:blipFill>
+                  <pic:spPr>
+                    <a:xfrm>
+                      <a:off x="0" y="0"/>
+                      <a:ext cx="3724795" cy="238158"/>
+                    </a:xfrm>
+                    <a:prstGeom prst="rect">
+                      <a:avLst/>
+                    </a:prstGeom>
+                  </pic:spPr>
+                </pic:pic>
+              </a:graphicData>
+            </a:graphic>
+          </wp:inline>
+        </w:drawing>
+      </w:r>
+    </w:p>
+    <w:p>
+      <w:pPr>
+        <w:pStyle w:val="ListParagraph"/>
+        <w:numPr>
+          <w:ilvl w:val="0"/>
+          <w:numId w:val="5"/>
+        </w:numPr>
+        <w:spacing w:after="160" w:line="259" w:lineRule="auto"/>
+      </w:pPr>
+      <w:r>
+        <w:t>Next</w:t>
+      </w:r>
+      <w:r>
+        <w:t>,</w:t>
+      </w:r>
+      <w:r>
+        <w:t xml:space="preserve"> </w:t>
+      </w:r>
+      <w:r>
+        <w:t>you</w:t>
+      </w:r>
+      <w:r>
+        <w:t xml:space="preserve"> need to add this to the </w:t>
+      </w:r>
+      <w:r>
+        <w:t xml:space="preserve">list of trusted certificates of </w:t>
+      </w:r>
+      <w:r>
+        <w:t>your</w:t>
+      </w:r>
+      <w:r>
+        <w:t xml:space="preserve"> JVM.</w:t>
+      </w:r>
+      <w:r>
+        <w:t xml:space="preserve"> </w:t>
+      </w:r>
+      <w:r>
+        <w:t xml:space="preserve">Go to your </w:t>
+      </w:r>
+      <w:r>
+        <w:rPr>
+          <w:rFonts w:ascii="Courier New" w:hAnsi="Courier New" w:cs="Courier New"/>
+        </w:rPr>
+        <w:t>JRE_HOME/bin</w:t>
+      </w:r>
+      <w:r>
+        <w:t xml:space="preserve"> or </w:t>
+      </w:r>
+      <w:r>
+        <w:rPr>
+          <w:rFonts w:ascii="Courier New" w:hAnsi="Courier New" w:cs="Courier New"/>
+        </w:rPr>
+        <w:t>JDK/JRE/bin</w:t>
+      </w:r>
+    </w:p>
+    <w:p>
+      <w:pPr>
+        <w:pStyle w:val="ListParagraph"/>
+        <w:numPr>
+          <w:ilvl w:val="0"/>
+          <w:numId w:val="5"/>
+        </w:numPr>
+        <w:spacing w:after="160" w:line="259" w:lineRule="auto"/>
+      </w:pPr>
+      <w:r>
+        <w:t>Run the below command (</w:t>
+      </w:r>
+      <w:r>
+        <w:t>substituting</w:t>
+      </w:r>
+      <w:r>
+        <w:t xml:space="preserve"> the path to your JDK directory and the path to the</w:t>
+      </w:r>
+      <w:r>
+        <w:t xml:space="preserve"> certification downloaded above):</w:t>
+      </w:r>
+    </w:p>
+    <w:p>
+      <w:pPr>
+        <w:jc w:val="center"/>
+      </w:pPr>
+      <w:r>
+        <w:rPr>
+          <w:noProof/>
+          <w:lang w:eastAsia="en-IE"/>
+        </w:rPr>
+        <w:lastRenderedPageBreak/>
+        <w:drawing>
+          <wp:inline distT="0" distB="0" distL="0" distR="0" wp14:anchorId="71D5B543" wp14:editId="2E97BFDB">
+            <wp:extent cx="6524391" cy="333954"/>
+            <wp:effectExtent l="0" t="0" r="0" b="9525"/>
+            <wp:docPr id="8" name="Picture 8"/>
+            <wp:cNvGraphicFramePr>
+              <a:graphicFrameLocks xmlns:a="http://schemas.openxmlformats.org/drawingml/2006/main" noChangeAspect="1"/>
+            </wp:cNvGraphicFramePr>
+            <a:graphic xmlns:a="http://schemas.openxmlformats.org/drawingml/2006/main">
+              <a:graphicData uri="http://schemas.openxmlformats.org/drawingml/2006/picture">
+                <pic:pic xmlns:pic="http://schemas.openxmlformats.org/drawingml/2006/picture">
+                  <pic:nvPicPr>
+                    <pic:cNvPr id="1" name=""/>
+                    <pic:cNvPicPr/>
+                  </pic:nvPicPr>
+                  <pic:blipFill>
+                    <a:blip r:embed="rId19"/>
+                    <a:stretch>
+                      <a:fillRect/>
+                    </a:stretch>
+                  </pic:blipFill>
+                  <pic:spPr>
+                    <a:xfrm>
+                      <a:off x="0" y="0"/>
+                      <a:ext cx="7245964" cy="370888"/>
+                    </a:xfrm>
+                    <a:prstGeom prst="rect">
+                      <a:avLst/>
+                    </a:prstGeom>
+                  </pic:spPr>
+                </pic:pic>
+              </a:graphicData>
+            </a:graphic>
+          </wp:inline>
+        </w:drawing>
+      </w:r>
+    </w:p>
+    <w:p>
+      <w:pPr>
+        <w:pStyle w:val="ListParagraph"/>
+        <w:numPr>
+          <w:ilvl w:val="0"/>
+          <w:numId w:val="6"/>
+        </w:numPr>
+        <w:spacing w:after="160" w:line="259" w:lineRule="auto"/>
+      </w:pPr>
+      <w:r>
+        <w:t>If promoted for a password, use the default key</w:t>
+      </w:r>
+      <w:r>
+        <w:t>-</w:t>
+      </w:r>
+      <w:r>
+        <w:t>store password ‘</w:t>
+      </w:r>
+      <w:proofErr w:type="spellStart"/>
+      <w:r>
+        <w:rPr>
+          <w:rFonts w:ascii="Courier New" w:hAnsi="Courier New" w:cs="Courier New"/>
+        </w:rPr>
+        <w:t>changeit</w:t>
+      </w:r>
+      <w:proofErr w:type="spellEnd"/>
+      <w:r>
+        <w:t>’.</w:t>
+      </w:r>
+    </w:p>
+    <w:p>
+      <w:pPr>
+        <w:pStyle w:val="ListParagraph"/>
+        <w:numPr>
+          <w:ilvl w:val="0"/>
+          <w:numId w:val="6"/>
+        </w:numPr>
+        <w:spacing w:after="160" w:line="259" w:lineRule="auto"/>
+      </w:pPr>
+      <w:r>
+        <w:t>When prompted to trusted the certificate, type ‘</w:t>
+      </w:r>
+      <w:r>
+        <w:rPr>
+          <w:rFonts w:ascii="Courier New" w:hAnsi="Courier New" w:cs="Courier New"/>
+        </w:rPr>
+        <w:t>yes</w:t>
+      </w:r>
+      <w:r>
+        <w:t>’.</w:t>
+      </w:r>
+    </w:p>
+    <w:p>
+      <w:r>
+        <w:t>The application should now work as expected.</w:t>
+      </w:r>
+      <w:r>
+        <w:t xml:space="preserve"> I’ve successfully tested this procedure on two machines.</w:t>
+      </w:r>
+    </w:p>
+    <w:p/>
+    <w:p/>
+    <w:p/>
+    <w:p/>
+    <w:p/>
+    <w:p/>
+    <w:p/>
+    <w:p/>
+    <w:p/>
+    <w:p/>
+    <w:p/>
+    <w:p/>
+    <w:p/>
+    <w:p/>
     <w:p>
       <w:pPr>
         <w:pStyle w:val="Heading2"/>
       </w:pPr>
-      <w:bookmarkStart w:id="12" w:name="_Toc480384200"/>
-      <w:r>
+      <w:bookmarkStart w:id="14" w:name="_Toc480395615"/>
+      <w:r>
+        <w:lastRenderedPageBreak/>
         <w:t>Appendix 3</w:t>
       </w:r>
       <w:r>
         <w:t xml:space="preserve"> – Code Commit Analysis</w:t>
       </w:r>
-      <w:bookmarkEnd w:id="12"/>
+      <w:bookmarkEnd w:id="14"/>
     </w:p>
     <w:p>
       <w:pPr>
         <w:pStyle w:val="Heading3"/>
       </w:pPr>
-      <w:bookmarkStart w:id="13" w:name="_Toc480384201"/>
+      <w:bookmarkStart w:id="15" w:name="_Toc480395616"/>
       <w:r>
         <w:t>Contributions</w:t>
       </w:r>
-      <w:bookmarkEnd w:id="13"/>
+      <w:bookmarkEnd w:id="15"/>
     </w:p>
     <w:p>
       <w:pPr>
@@ -1998,11 +2992,11 @@
       <w:pPr>
         <w:pStyle w:val="Heading3"/>
       </w:pPr>
-      <w:bookmarkStart w:id="14" w:name="_Toc480384202"/>
+      <w:bookmarkStart w:id="16" w:name="_Toc480395617"/>
       <w:r>
         <w:t>Code Frequency</w:t>
       </w:r>
-      <w:bookmarkEnd w:id="14"/>
+      <w:bookmarkEnd w:id="16"/>
     </w:p>
     <w:p>
       <w:pPr>
@@ -2011,7 +3005,7 @@
     </w:p>
     <w:p/>
     <w:sectPr>
-      <w:headerReference w:type="default" r:id="rId11"/>
+      <w:headerReference w:type="default" r:id="rId20"/>
       <w:pgSz w:w="16838" w:h="11906" w:orient="landscape"/>
       <w:pgMar w:top="1440" w:right="1440" w:bottom="1440" w:left="1440" w:header="708" w:footer="708" w:gutter="0"/>
       <w:pgNumType w:start="0"/>
@@ -2024,7 +3018,7 @@
 </file>
 
 <file path=word/endnotes.xml><?xml version="1.0" encoding="utf-8"?>
-<w:endnotes xmlns:wpc="http://schemas.microsoft.com/office/word/2010/wordprocessingCanvas" xmlns:mc="http://schemas.openxmlformats.org/markup-compatibility/2006" xmlns:o="urn:schemas-microsoft-com:office:office" xmlns:r="http://schemas.openxmlformats.org/officeDocument/2006/relationships" xmlns:m="http://schemas.openxmlformats.org/officeDocument/2006/math" xmlns:v="urn:schemas-microsoft-com:vml" xmlns:wp14="http://schemas.microsoft.com/office/word/2010/wordprocessingDrawing" xmlns:wp="http://schemas.openxmlformats.org/drawingml/2006/wordprocessingDrawing" xmlns:w10="urn:schemas-microsoft-com:office:word" xmlns:w="http://schemas.openxmlformats.org/wordprocessingml/2006/main" xmlns:w14="http://schemas.microsoft.com/office/word/2010/wordml" xmlns:w15="http://schemas.microsoft.com/office/word/2012/wordml" xmlns:wpg="http://schemas.microsoft.com/office/word/2010/wordprocessingGroup" xmlns:wpi="http://schemas.microsoft.com/office/word/2010/wordprocessingInk" xmlns:wne="http://schemas.microsoft.com/office/word/2006/wordml" xmlns:wps="http://schemas.microsoft.com/office/word/2010/wordprocessingShape" mc:Ignorable="w14 w15 wp14">
+<w:endnotes xmlns:wpc="http://schemas.microsoft.com/office/word/2010/wordprocessingCanvas" xmlns:mc="http://schemas.openxmlformats.org/markup-compatibility/2006" xmlns:o="urn:schemas-microsoft-com:office:office" xmlns:r="http://schemas.openxmlformats.org/officeDocument/2006/relationships" xmlns:m="http://schemas.openxmlformats.org/officeDocument/2006/math" xmlns:v="urn:schemas-microsoft-com:vml" xmlns:wp14="http://schemas.microsoft.com/office/word/2010/wordprocessingDrawing" xmlns:wp="http://schemas.openxmlformats.org/drawingml/2006/wordprocessingDrawing" xmlns:w10="urn:schemas-microsoft-com:office:word" xmlns:w="http://schemas.openxmlformats.org/wordprocessingml/2006/main" xmlns:w14="http://schemas.microsoft.com/office/word/2010/wordml" xmlns:wpg="http://schemas.microsoft.com/office/word/2010/wordprocessingGroup" xmlns:wpi="http://schemas.microsoft.com/office/word/2010/wordprocessingInk" xmlns:wne="http://schemas.microsoft.com/office/word/2006/wordml" xmlns:wps="http://schemas.microsoft.com/office/word/2010/wordprocessingShape" mc:Ignorable="w14 wp14">
   <w:endnote w:type="separator" w:id="-1">
     <w:p>
       <w:pPr>
@@ -2049,7 +3043,7 @@
 </file>
 
 <file path=word/footnotes.xml><?xml version="1.0" encoding="utf-8"?>
-<w:footnotes xmlns:wpc="http://schemas.microsoft.com/office/word/2010/wordprocessingCanvas" xmlns:mc="http://schemas.openxmlformats.org/markup-compatibility/2006" xmlns:o="urn:schemas-microsoft-com:office:office" xmlns:r="http://schemas.openxmlformats.org/officeDocument/2006/relationships" xmlns:m="http://schemas.openxmlformats.org/officeDocument/2006/math" xmlns:v="urn:schemas-microsoft-com:vml" xmlns:wp14="http://schemas.microsoft.com/office/word/2010/wordprocessingDrawing" xmlns:wp="http://schemas.openxmlformats.org/drawingml/2006/wordprocessingDrawing" xmlns:w10="urn:schemas-microsoft-com:office:word" xmlns:w="http://schemas.openxmlformats.org/wordprocessingml/2006/main" xmlns:w14="http://schemas.microsoft.com/office/word/2010/wordml" xmlns:w15="http://schemas.microsoft.com/office/word/2012/wordml" xmlns:wpg="http://schemas.microsoft.com/office/word/2010/wordprocessingGroup" xmlns:wpi="http://schemas.microsoft.com/office/word/2010/wordprocessingInk" xmlns:wne="http://schemas.microsoft.com/office/word/2006/wordml" xmlns:wps="http://schemas.microsoft.com/office/word/2010/wordprocessingShape" mc:Ignorable="w14 w15 wp14">
+<w:footnotes xmlns:wpc="http://schemas.microsoft.com/office/word/2010/wordprocessingCanvas" xmlns:mc="http://schemas.openxmlformats.org/markup-compatibility/2006" xmlns:o="urn:schemas-microsoft-com:office:office" xmlns:r="http://schemas.openxmlformats.org/officeDocument/2006/relationships" xmlns:m="http://schemas.openxmlformats.org/officeDocument/2006/math" xmlns:v="urn:schemas-microsoft-com:vml" xmlns:wp14="http://schemas.microsoft.com/office/word/2010/wordprocessingDrawing" xmlns:wp="http://schemas.openxmlformats.org/drawingml/2006/wordprocessingDrawing" xmlns:w10="urn:schemas-microsoft-com:office:word" xmlns:w="http://schemas.openxmlformats.org/wordprocessingml/2006/main" xmlns:w14="http://schemas.microsoft.com/office/word/2010/wordml" xmlns:wpg="http://schemas.microsoft.com/office/word/2010/wordprocessingGroup" xmlns:wpi="http://schemas.microsoft.com/office/word/2010/wordprocessingInk" xmlns:wne="http://schemas.microsoft.com/office/word/2006/wordml" xmlns:wps="http://schemas.microsoft.com/office/word/2010/wordprocessingShape" mc:Ignorable="w14 wp14">
   <w:footnote w:type="separator" w:id="-1">
     <w:p>
       <w:pPr>
@@ -2101,7 +3095,7 @@
 </file>
 
 <file path=word/header1.xml><?xml version="1.0" encoding="utf-8"?>
-<w:hdr xmlns:wpc="http://schemas.microsoft.com/office/word/2010/wordprocessingCanvas" xmlns:mc="http://schemas.openxmlformats.org/markup-compatibility/2006" xmlns:o="urn:schemas-microsoft-com:office:office" xmlns:r="http://schemas.openxmlformats.org/officeDocument/2006/relationships" xmlns:m="http://schemas.openxmlformats.org/officeDocument/2006/math" xmlns:v="urn:schemas-microsoft-com:vml" xmlns:wp14="http://schemas.microsoft.com/office/word/2010/wordprocessingDrawing" xmlns:wp="http://schemas.openxmlformats.org/drawingml/2006/wordprocessingDrawing" xmlns:w10="urn:schemas-microsoft-com:office:word" xmlns:w="http://schemas.openxmlformats.org/wordprocessingml/2006/main" xmlns:w14="http://schemas.microsoft.com/office/word/2010/wordml" xmlns:w15="http://schemas.microsoft.com/office/word/2012/wordml" xmlns:wpg="http://schemas.microsoft.com/office/word/2010/wordprocessingGroup" xmlns:wpi="http://schemas.microsoft.com/office/word/2010/wordprocessingInk" xmlns:wne="http://schemas.microsoft.com/office/word/2006/wordml" xmlns:wps="http://schemas.microsoft.com/office/word/2010/wordprocessingShape" mc:Ignorable="w14 w15 wp14">
+<w:hdr xmlns:wpc="http://schemas.microsoft.com/office/word/2010/wordprocessingCanvas" xmlns:mc="http://schemas.openxmlformats.org/markup-compatibility/2006" xmlns:o="urn:schemas-microsoft-com:office:office" xmlns:r="http://schemas.openxmlformats.org/officeDocument/2006/relationships" xmlns:m="http://schemas.openxmlformats.org/officeDocument/2006/math" xmlns:v="urn:schemas-microsoft-com:vml" xmlns:wp14="http://schemas.microsoft.com/office/word/2010/wordprocessingDrawing" xmlns:wp="http://schemas.openxmlformats.org/drawingml/2006/wordprocessingDrawing" xmlns:w10="urn:schemas-microsoft-com:office:word" xmlns:w="http://schemas.openxmlformats.org/wordprocessingml/2006/main" xmlns:w14="http://schemas.microsoft.com/office/word/2010/wordml" xmlns:wpg="http://schemas.microsoft.com/office/word/2010/wordprocessingGroup" xmlns:wpi="http://schemas.microsoft.com/office/word/2010/wordprocessingInk" xmlns:wne="http://schemas.microsoft.com/office/word/2006/wordml" xmlns:wps="http://schemas.microsoft.com/office/word/2010/wordprocessingShape" mc:Ignorable="w14 wp14">
   <w:tbl>
     <w:tblPr>
       <w:tblW w:w="5000" w:type="pct"/>
@@ -2201,7 +3195,7 @@
             <w:rPr>
               <w:noProof/>
             </w:rPr>
-            <w:t>7</w:t>
+            <w:t>14</w:t>
           </w:r>
           <w:r>
             <w:rPr>
@@ -2222,8 +3216,207 @@
 </file>
 
 <file path=word/numbering.xml><?xml version="1.0" encoding="utf-8"?>
-<w:numbering xmlns:wpc="http://schemas.microsoft.com/office/word/2010/wordprocessingCanvas" xmlns:mc="http://schemas.openxmlformats.org/markup-compatibility/2006" xmlns:o="urn:schemas-microsoft-com:office:office" xmlns:r="http://schemas.openxmlformats.org/officeDocument/2006/relationships" xmlns:m="http://schemas.openxmlformats.org/officeDocument/2006/math" xmlns:v="urn:schemas-microsoft-com:vml" xmlns:wp14="http://schemas.microsoft.com/office/word/2010/wordprocessingDrawing" xmlns:wp="http://schemas.openxmlformats.org/drawingml/2006/wordprocessingDrawing" xmlns:w10="urn:schemas-microsoft-com:office:word" xmlns:w="http://schemas.openxmlformats.org/wordprocessingml/2006/main" xmlns:w14="http://schemas.microsoft.com/office/word/2010/wordml" xmlns:w15="http://schemas.microsoft.com/office/word/2012/wordml" xmlns:wpg="http://schemas.microsoft.com/office/word/2010/wordprocessingGroup" xmlns:wpi="http://schemas.microsoft.com/office/word/2010/wordprocessingInk" xmlns:wne="http://schemas.microsoft.com/office/word/2006/wordml" xmlns:wps="http://schemas.microsoft.com/office/word/2010/wordprocessingShape" mc:Ignorable="w14 w15 wp14">
-  <w:abstractNum w:abstractNumId="0" w15:restartNumberingAfterBreak="0">
+<w:numbering xmlns:wpc="http://schemas.microsoft.com/office/word/2010/wordprocessingCanvas" xmlns:mc="http://schemas.openxmlformats.org/markup-compatibility/2006" xmlns:o="urn:schemas-microsoft-com:office:office" xmlns:r="http://schemas.openxmlformats.org/officeDocument/2006/relationships" xmlns:m="http://schemas.openxmlformats.org/officeDocument/2006/math" xmlns:v="urn:schemas-microsoft-com:vml" xmlns:wp14="http://schemas.microsoft.com/office/word/2010/wordprocessingDrawing" xmlns:wp="http://schemas.openxmlformats.org/drawingml/2006/wordprocessingDrawing" xmlns:w10="urn:schemas-microsoft-com:office:word" xmlns:w="http://schemas.openxmlformats.org/wordprocessingml/2006/main" xmlns:w14="http://schemas.microsoft.com/office/word/2010/wordml" xmlns:wpg="http://schemas.microsoft.com/office/word/2010/wordprocessingGroup" xmlns:wpi="http://schemas.microsoft.com/office/word/2010/wordprocessingInk" xmlns:wne="http://schemas.microsoft.com/office/word/2006/wordml" xmlns:wps="http://schemas.microsoft.com/office/word/2010/wordprocessingShape" mc:Ignorable="w14 wp14">
+  <w:abstractNum w:abstractNumId="0">
+    <w:nsid w:val="28FC109E"/>
+    <w:multiLevelType w:val="hybridMultilevel"/>
+    <w:tmpl w:val="D38E98DE"/>
+    <w:lvl w:ilvl="0" w:tplc="18090001">
+      <w:start w:val="1"/>
+      <w:numFmt w:val="bullet"/>
+      <w:lvlText w:val=""/>
+      <w:lvlJc w:val="left"/>
+      <w:pPr>
+        <w:ind w:left="720" w:hanging="360"/>
+      </w:pPr>
+      <w:rPr>
+        <w:rFonts w:ascii="Symbol" w:hAnsi="Symbol" w:hint="default"/>
+      </w:rPr>
+    </w:lvl>
+    <w:lvl w:ilvl="1" w:tplc="18090003">
+      <w:start w:val="1"/>
+      <w:numFmt w:val="bullet"/>
+      <w:lvlText w:val="o"/>
+      <w:lvlJc w:val="left"/>
+      <w:pPr>
+        <w:ind w:left="1440" w:hanging="360"/>
+      </w:pPr>
+      <w:rPr>
+        <w:rFonts w:ascii="Courier New" w:hAnsi="Courier New" w:cs="Courier New" w:hint="default"/>
+      </w:rPr>
+    </w:lvl>
+    <w:lvl w:ilvl="2" w:tplc="18090005" w:tentative="1">
+      <w:start w:val="1"/>
+      <w:numFmt w:val="bullet"/>
+      <w:lvlText w:val=""/>
+      <w:lvlJc w:val="left"/>
+      <w:pPr>
+        <w:ind w:left="2160" w:hanging="360"/>
+      </w:pPr>
+      <w:rPr>
+        <w:rFonts w:ascii="Wingdings" w:hAnsi="Wingdings" w:hint="default"/>
+      </w:rPr>
+    </w:lvl>
+    <w:lvl w:ilvl="3" w:tplc="18090001" w:tentative="1">
+      <w:start w:val="1"/>
+      <w:numFmt w:val="bullet"/>
+      <w:lvlText w:val=""/>
+      <w:lvlJc w:val="left"/>
+      <w:pPr>
+        <w:ind w:left="2880" w:hanging="360"/>
+      </w:pPr>
+      <w:rPr>
+        <w:rFonts w:ascii="Symbol" w:hAnsi="Symbol" w:hint="default"/>
+      </w:rPr>
+    </w:lvl>
+    <w:lvl w:ilvl="4" w:tplc="18090003" w:tentative="1">
+      <w:start w:val="1"/>
+      <w:numFmt w:val="bullet"/>
+      <w:lvlText w:val="o"/>
+      <w:lvlJc w:val="left"/>
+      <w:pPr>
+        <w:ind w:left="3600" w:hanging="360"/>
+      </w:pPr>
+      <w:rPr>
+        <w:rFonts w:ascii="Courier New" w:hAnsi="Courier New" w:cs="Courier New" w:hint="default"/>
+      </w:rPr>
+    </w:lvl>
+    <w:lvl w:ilvl="5" w:tplc="18090005" w:tentative="1">
+      <w:start w:val="1"/>
+      <w:numFmt w:val="bullet"/>
+      <w:lvlText w:val=""/>
+      <w:lvlJc w:val="left"/>
+      <w:pPr>
+        <w:ind w:left="4320" w:hanging="360"/>
+      </w:pPr>
+      <w:rPr>
+        <w:rFonts w:ascii="Wingdings" w:hAnsi="Wingdings" w:hint="default"/>
+      </w:rPr>
+    </w:lvl>
+    <w:lvl w:ilvl="6" w:tplc="18090001" w:tentative="1">
+      <w:start w:val="1"/>
+      <w:numFmt w:val="bullet"/>
+      <w:lvlText w:val=""/>
+      <w:lvlJc w:val="left"/>
+      <w:pPr>
+        <w:ind w:left="5040" w:hanging="360"/>
+      </w:pPr>
+      <w:rPr>
+        <w:rFonts w:ascii="Symbol" w:hAnsi="Symbol" w:hint="default"/>
+      </w:rPr>
+    </w:lvl>
+    <w:lvl w:ilvl="7" w:tplc="18090003" w:tentative="1">
+      <w:start w:val="1"/>
+      <w:numFmt w:val="bullet"/>
+      <w:lvlText w:val="o"/>
+      <w:lvlJc w:val="left"/>
+      <w:pPr>
+        <w:ind w:left="5760" w:hanging="360"/>
+      </w:pPr>
+      <w:rPr>
+        <w:rFonts w:ascii="Courier New" w:hAnsi="Courier New" w:cs="Courier New" w:hint="default"/>
+      </w:rPr>
+    </w:lvl>
+    <w:lvl w:ilvl="8" w:tplc="18090005" w:tentative="1">
+      <w:start w:val="1"/>
+      <w:numFmt w:val="bullet"/>
+      <w:lvlText w:val=""/>
+      <w:lvlJc w:val="left"/>
+      <w:pPr>
+        <w:ind w:left="6480" w:hanging="360"/>
+      </w:pPr>
+      <w:rPr>
+        <w:rFonts w:ascii="Wingdings" w:hAnsi="Wingdings" w:hint="default"/>
+      </w:rPr>
+    </w:lvl>
+  </w:abstractNum>
+  <w:abstractNum w:abstractNumId="1">
+    <w:nsid w:val="30F84CAF"/>
+    <w:multiLevelType w:val="hybridMultilevel"/>
+    <w:tmpl w:val="3F96C4E8"/>
+    <w:lvl w:ilvl="0" w:tplc="1809000F">
+      <w:start w:val="1"/>
+      <w:numFmt w:val="decimal"/>
+      <w:lvlText w:val="%1."/>
+      <w:lvlJc w:val="left"/>
+      <w:pPr>
+        <w:ind w:left="720" w:hanging="360"/>
+      </w:pPr>
+    </w:lvl>
+    <w:lvl w:ilvl="1" w:tplc="18090019" w:tentative="1">
+      <w:start w:val="1"/>
+      <w:numFmt w:val="lowerLetter"/>
+      <w:lvlText w:val="%2."/>
+      <w:lvlJc w:val="left"/>
+      <w:pPr>
+        <w:ind w:left="1440" w:hanging="360"/>
+      </w:pPr>
+    </w:lvl>
+    <w:lvl w:ilvl="2" w:tplc="1809001B" w:tentative="1">
+      <w:start w:val="1"/>
+      <w:numFmt w:val="lowerRoman"/>
+      <w:lvlText w:val="%3."/>
+      <w:lvlJc w:val="right"/>
+      <w:pPr>
+        <w:ind w:left="2160" w:hanging="180"/>
+      </w:pPr>
+    </w:lvl>
+    <w:lvl w:ilvl="3" w:tplc="1809000F" w:tentative="1">
+      <w:start w:val="1"/>
+      <w:numFmt w:val="decimal"/>
+      <w:lvlText w:val="%4."/>
+      <w:lvlJc w:val="left"/>
+      <w:pPr>
+        <w:ind w:left="2880" w:hanging="360"/>
+      </w:pPr>
+    </w:lvl>
+    <w:lvl w:ilvl="4" w:tplc="18090019" w:tentative="1">
+      <w:start w:val="1"/>
+      <w:numFmt w:val="lowerLetter"/>
+      <w:lvlText w:val="%5."/>
+      <w:lvlJc w:val="left"/>
+      <w:pPr>
+        <w:ind w:left="3600" w:hanging="360"/>
+      </w:pPr>
+    </w:lvl>
+    <w:lvl w:ilvl="5" w:tplc="1809001B" w:tentative="1">
+      <w:start w:val="1"/>
+      <w:numFmt w:val="lowerRoman"/>
+      <w:lvlText w:val="%6."/>
+      <w:lvlJc w:val="right"/>
+      <w:pPr>
+        <w:ind w:left="4320" w:hanging="180"/>
+      </w:pPr>
+    </w:lvl>
+    <w:lvl w:ilvl="6" w:tplc="1809000F" w:tentative="1">
+      <w:start w:val="1"/>
+      <w:numFmt w:val="decimal"/>
+      <w:lvlText w:val="%7."/>
+      <w:lvlJc w:val="left"/>
+      <w:pPr>
+        <w:ind w:left="5040" w:hanging="360"/>
+      </w:pPr>
+    </w:lvl>
+    <w:lvl w:ilvl="7" w:tplc="18090019" w:tentative="1">
+      <w:start w:val="1"/>
+      <w:numFmt w:val="lowerLetter"/>
+      <w:lvlText w:val="%8."/>
+      <w:lvlJc w:val="left"/>
+      <w:pPr>
+        <w:ind w:left="5760" w:hanging="360"/>
+      </w:pPr>
+    </w:lvl>
+    <w:lvl w:ilvl="8" w:tplc="1809001B" w:tentative="1">
+      <w:start w:val="1"/>
+      <w:numFmt w:val="lowerRoman"/>
+      <w:lvlText w:val="%9."/>
+      <w:lvlJc w:val="right"/>
+      <w:pPr>
+        <w:ind w:left="6480" w:hanging="180"/>
+      </w:pPr>
+    </w:lvl>
+  </w:abstractNum>
+  <w:abstractNum w:abstractNumId="2">
     <w:nsid w:val="333940E5"/>
     <w:multiLevelType w:val="hybridMultilevel"/>
     <w:tmpl w:val="B052ED02"/>
@@ -2336,7 +3529,7 @@
       </w:rPr>
     </w:lvl>
   </w:abstractNum>
-  <w:abstractNum w:abstractNumId="1" w15:restartNumberingAfterBreak="0">
+  <w:abstractNum w:abstractNumId="3">
     <w:nsid w:val="394F3E70"/>
     <w:multiLevelType w:val="hybridMultilevel"/>
     <w:tmpl w:val="1590BD28"/>
@@ -2449,10 +3642,10 @@
       </w:rPr>
     </w:lvl>
   </w:abstractNum>
-  <w:abstractNum w:abstractNumId="2" w15:restartNumberingAfterBreak="0">
-    <w:nsid w:val="66231E92"/>
+  <w:abstractNum w:abstractNumId="4">
+    <w:nsid w:val="5C667E0E"/>
     <w:multiLevelType w:val="hybridMultilevel"/>
-    <w:tmpl w:val="54141F0E"/>
+    <w:tmpl w:val="753CE14E"/>
     <w:lvl w:ilvl="0" w:tplc="18090001">
       <w:start w:val="1"/>
       <w:numFmt w:val="bullet"/>
@@ -2562,20 +3755,142 @@
       </w:rPr>
     </w:lvl>
   </w:abstractNum>
+  <w:abstractNum w:abstractNumId="5">
+    <w:nsid w:val="66231E92"/>
+    <w:multiLevelType w:val="hybridMultilevel"/>
+    <w:tmpl w:val="54141F0E"/>
+    <w:lvl w:ilvl="0" w:tplc="18090001">
+      <w:start w:val="1"/>
+      <w:numFmt w:val="bullet"/>
+      <w:lvlText w:val=""/>
+      <w:lvlJc w:val="left"/>
+      <w:pPr>
+        <w:ind w:left="720" w:hanging="360"/>
+      </w:pPr>
+      <w:rPr>
+        <w:rFonts w:ascii="Symbol" w:hAnsi="Symbol" w:hint="default"/>
+      </w:rPr>
+    </w:lvl>
+    <w:lvl w:ilvl="1" w:tplc="18090003" w:tentative="1">
+      <w:start w:val="1"/>
+      <w:numFmt w:val="bullet"/>
+      <w:lvlText w:val="o"/>
+      <w:lvlJc w:val="left"/>
+      <w:pPr>
+        <w:ind w:left="1440" w:hanging="360"/>
+      </w:pPr>
+      <w:rPr>
+        <w:rFonts w:ascii="Courier New" w:hAnsi="Courier New" w:cs="Courier New" w:hint="default"/>
+      </w:rPr>
+    </w:lvl>
+    <w:lvl w:ilvl="2" w:tplc="18090005" w:tentative="1">
+      <w:start w:val="1"/>
+      <w:numFmt w:val="bullet"/>
+      <w:lvlText w:val=""/>
+      <w:lvlJc w:val="left"/>
+      <w:pPr>
+        <w:ind w:left="2160" w:hanging="360"/>
+      </w:pPr>
+      <w:rPr>
+        <w:rFonts w:ascii="Wingdings" w:hAnsi="Wingdings" w:hint="default"/>
+      </w:rPr>
+    </w:lvl>
+    <w:lvl w:ilvl="3" w:tplc="18090001" w:tentative="1">
+      <w:start w:val="1"/>
+      <w:numFmt w:val="bullet"/>
+      <w:lvlText w:val=""/>
+      <w:lvlJc w:val="left"/>
+      <w:pPr>
+        <w:ind w:left="2880" w:hanging="360"/>
+      </w:pPr>
+      <w:rPr>
+        <w:rFonts w:ascii="Symbol" w:hAnsi="Symbol" w:hint="default"/>
+      </w:rPr>
+    </w:lvl>
+    <w:lvl w:ilvl="4" w:tplc="18090003" w:tentative="1">
+      <w:start w:val="1"/>
+      <w:numFmt w:val="bullet"/>
+      <w:lvlText w:val="o"/>
+      <w:lvlJc w:val="left"/>
+      <w:pPr>
+        <w:ind w:left="3600" w:hanging="360"/>
+      </w:pPr>
+      <w:rPr>
+        <w:rFonts w:ascii="Courier New" w:hAnsi="Courier New" w:cs="Courier New" w:hint="default"/>
+      </w:rPr>
+    </w:lvl>
+    <w:lvl w:ilvl="5" w:tplc="18090005" w:tentative="1">
+      <w:start w:val="1"/>
+      <w:numFmt w:val="bullet"/>
+      <w:lvlText w:val=""/>
+      <w:lvlJc w:val="left"/>
+      <w:pPr>
+        <w:ind w:left="4320" w:hanging="360"/>
+      </w:pPr>
+      <w:rPr>
+        <w:rFonts w:ascii="Wingdings" w:hAnsi="Wingdings" w:hint="default"/>
+      </w:rPr>
+    </w:lvl>
+    <w:lvl w:ilvl="6" w:tplc="18090001" w:tentative="1">
+      <w:start w:val="1"/>
+      <w:numFmt w:val="bullet"/>
+      <w:lvlText w:val=""/>
+      <w:lvlJc w:val="left"/>
+      <w:pPr>
+        <w:ind w:left="5040" w:hanging="360"/>
+      </w:pPr>
+      <w:rPr>
+        <w:rFonts w:ascii="Symbol" w:hAnsi="Symbol" w:hint="default"/>
+      </w:rPr>
+    </w:lvl>
+    <w:lvl w:ilvl="7" w:tplc="18090003" w:tentative="1">
+      <w:start w:val="1"/>
+      <w:numFmt w:val="bullet"/>
+      <w:lvlText w:val="o"/>
+      <w:lvlJc w:val="left"/>
+      <w:pPr>
+        <w:ind w:left="5760" w:hanging="360"/>
+      </w:pPr>
+      <w:rPr>
+        <w:rFonts w:ascii="Courier New" w:hAnsi="Courier New" w:cs="Courier New" w:hint="default"/>
+      </w:rPr>
+    </w:lvl>
+    <w:lvl w:ilvl="8" w:tplc="18090005" w:tentative="1">
+      <w:start w:val="1"/>
+      <w:numFmt w:val="bullet"/>
+      <w:lvlText w:val=""/>
+      <w:lvlJc w:val="left"/>
+      <w:pPr>
+        <w:ind w:left="6480" w:hanging="360"/>
+      </w:pPr>
+      <w:rPr>
+        <w:rFonts w:ascii="Wingdings" w:hAnsi="Wingdings" w:hint="default"/>
+      </w:rPr>
+    </w:lvl>
+  </w:abstractNum>
   <w:num w:numId="1">
+    <w:abstractNumId w:val="3"/>
+  </w:num>
+  <w:num w:numId="2">
+    <w:abstractNumId w:val="5"/>
+  </w:num>
+  <w:num w:numId="3">
+    <w:abstractNumId w:val="2"/>
+  </w:num>
+  <w:num w:numId="4">
     <w:abstractNumId w:val="1"/>
   </w:num>
-  <w:num w:numId="2">
-    <w:abstractNumId w:val="2"/>
+  <w:num w:numId="5">
+    <w:abstractNumId w:val="0"/>
   </w:num>
-  <w:num w:numId="3">
-    <w:abstractNumId w:val="0"/>
+  <w:num w:numId="6">
+    <w:abstractNumId w:val="4"/>
   </w:num>
 </w:numbering>
 </file>
 
 <file path=word/styles.xml><?xml version="1.0" encoding="utf-8"?>
-<w:styles xmlns:mc="http://schemas.openxmlformats.org/markup-compatibility/2006" xmlns:r="http://schemas.openxmlformats.org/officeDocument/2006/relationships" xmlns:w="http://schemas.openxmlformats.org/wordprocessingml/2006/main" xmlns:w14="http://schemas.microsoft.com/office/word/2010/wordml" xmlns:w15="http://schemas.microsoft.com/office/word/2012/wordml" mc:Ignorable="w14 w15">
+<w:styles xmlns:mc="http://schemas.openxmlformats.org/markup-compatibility/2006" xmlns:r="http://schemas.openxmlformats.org/officeDocument/2006/relationships" xmlns:w="http://schemas.openxmlformats.org/wordprocessingml/2006/main" xmlns:w14="http://schemas.microsoft.com/office/word/2010/wordml" mc:Ignorable="w14">
   <w:docDefaults>
     <w:rPrDefault>
       <w:rPr>
@@ -2591,378 +3906,144 @@
       </w:pPr>
     </w:pPrDefault>
   </w:docDefaults>
-  <w:latentStyles w:defLockedState="0" w:defUIPriority="99" w:defSemiHidden="0" w:defUnhideWhenUsed="0" w:defQFormat="0" w:count="371">
-    <w:lsdException w:name="Normal" w:uiPriority="0" w:qFormat="1"/>
-    <w:lsdException w:name="heading 1" w:uiPriority="9" w:qFormat="1"/>
-    <w:lsdException w:name="heading 2" w:semiHidden="1" w:uiPriority="9" w:unhideWhenUsed="1" w:qFormat="1"/>
-    <w:lsdException w:name="heading 3" w:semiHidden="1" w:uiPriority="9" w:unhideWhenUsed="1" w:qFormat="1"/>
-    <w:lsdException w:name="heading 4" w:semiHidden="1" w:uiPriority="9" w:unhideWhenUsed="1" w:qFormat="1"/>
-    <w:lsdException w:name="heading 5" w:semiHidden="1" w:uiPriority="9" w:unhideWhenUsed="1" w:qFormat="1"/>
-    <w:lsdException w:name="heading 6" w:semiHidden="1" w:uiPriority="9" w:unhideWhenUsed="1" w:qFormat="1"/>
-    <w:lsdException w:name="heading 7" w:semiHidden="1" w:uiPriority="9" w:unhideWhenUsed="1" w:qFormat="1"/>
-    <w:lsdException w:name="heading 8" w:semiHidden="1" w:uiPriority="9" w:unhideWhenUsed="1" w:qFormat="1"/>
-    <w:lsdException w:name="heading 9" w:semiHidden="1" w:uiPriority="9" w:unhideWhenUsed="1" w:qFormat="1"/>
-    <w:lsdException w:name="index 1" w:semiHidden="1" w:unhideWhenUsed="1"/>
-    <w:lsdException w:name="index 2" w:semiHidden="1" w:unhideWhenUsed="1"/>
-    <w:lsdException w:name="index 3" w:semiHidden="1" w:unhideWhenUsed="1"/>
-    <w:lsdException w:name="index 4" w:semiHidden="1" w:unhideWhenUsed="1"/>
-    <w:lsdException w:name="index 5" w:semiHidden="1" w:unhideWhenUsed="1"/>
-    <w:lsdException w:name="index 6" w:semiHidden="1" w:unhideWhenUsed="1"/>
-    <w:lsdException w:name="index 7" w:semiHidden="1" w:unhideWhenUsed="1"/>
-    <w:lsdException w:name="index 8" w:semiHidden="1" w:unhideWhenUsed="1"/>
-    <w:lsdException w:name="index 9" w:semiHidden="1" w:unhideWhenUsed="1"/>
-    <w:lsdException w:name="toc 1" w:semiHidden="1" w:uiPriority="39" w:unhideWhenUsed="1"/>
-    <w:lsdException w:name="toc 2" w:semiHidden="1" w:uiPriority="39" w:unhideWhenUsed="1"/>
-    <w:lsdException w:name="toc 3" w:semiHidden="1" w:uiPriority="39" w:unhideWhenUsed="1"/>
-    <w:lsdException w:name="toc 4" w:semiHidden="1" w:uiPriority="39" w:unhideWhenUsed="1"/>
-    <w:lsdException w:name="toc 5" w:semiHidden="1" w:uiPriority="39" w:unhideWhenUsed="1"/>
-    <w:lsdException w:name="toc 6" w:semiHidden="1" w:uiPriority="39" w:unhideWhenUsed="1"/>
-    <w:lsdException w:name="toc 7" w:semiHidden="1" w:uiPriority="39" w:unhideWhenUsed="1"/>
-    <w:lsdException w:name="toc 8" w:semiHidden="1" w:uiPriority="39" w:unhideWhenUsed="1"/>
-    <w:lsdException w:name="toc 9" w:semiHidden="1" w:uiPriority="39" w:unhideWhenUsed="1"/>
-    <w:lsdException w:name="Normal Indent" w:semiHidden="1" w:unhideWhenUsed="1"/>
-    <w:lsdException w:name="footnote text" w:semiHidden="1" w:unhideWhenUsed="1"/>
-    <w:lsdException w:name="annotation text" w:semiHidden="1" w:unhideWhenUsed="1"/>
-    <w:lsdException w:name="header" w:semiHidden="1" w:unhideWhenUsed="1"/>
-    <w:lsdException w:name="footer" w:semiHidden="1" w:unhideWhenUsed="1"/>
-    <w:lsdException w:name="index heading" w:semiHidden="1" w:unhideWhenUsed="1"/>
-    <w:lsdException w:name="caption" w:semiHidden="1" w:uiPriority="35" w:unhideWhenUsed="1" w:qFormat="1"/>
-    <w:lsdException w:name="table of figures" w:semiHidden="1" w:unhideWhenUsed="1"/>
-    <w:lsdException w:name="envelope address" w:semiHidden="1" w:unhideWhenUsed="1"/>
-    <w:lsdException w:name="envelope return" w:semiHidden="1" w:unhideWhenUsed="1"/>
-    <w:lsdException w:name="footnote reference" w:semiHidden="1" w:unhideWhenUsed="1"/>
-    <w:lsdException w:name="annotation reference" w:semiHidden="1" w:unhideWhenUsed="1"/>
-    <w:lsdException w:name="line number" w:semiHidden="1" w:unhideWhenUsed="1"/>
-    <w:lsdException w:name="page number" w:semiHidden="1" w:unhideWhenUsed="1"/>
-    <w:lsdException w:name="endnote reference" w:semiHidden="1" w:unhideWhenUsed="1"/>
-    <w:lsdException w:name="endnote text" w:semiHidden="1" w:unhideWhenUsed="1"/>
-    <w:lsdException w:name="table of authorities" w:semiHidden="1" w:unhideWhenUsed="1"/>
-    <w:lsdException w:name="macro" w:semiHidden="1" w:unhideWhenUsed="1"/>
-    <w:lsdException w:name="toa heading" w:semiHidden="1" w:unhideWhenUsed="1"/>
-    <w:lsdException w:name="List" w:semiHidden="1" w:unhideWhenUsed="1"/>
-    <w:lsdException w:name="List Bullet" w:semiHidden="1" w:unhideWhenUsed="1"/>
-    <w:lsdException w:name="List Number" w:semiHidden="1" w:unhideWhenUsed="1"/>
-    <w:lsdException w:name="List 2" w:semiHidden="1" w:unhideWhenUsed="1"/>
-    <w:lsdException w:name="List 3" w:semiHidden="1" w:unhideWhenUsed="1"/>
-    <w:lsdException w:name="List 4" w:semiHidden="1" w:unhideWhenUsed="1"/>
-    <w:lsdException w:name="List 5" w:semiHidden="1" w:unhideWhenUsed="1"/>
-    <w:lsdException w:name="List Bullet 2" w:semiHidden="1" w:unhideWhenUsed="1"/>
-    <w:lsdException w:name="List Bullet 3" w:semiHidden="1" w:unhideWhenUsed="1"/>
-    <w:lsdException w:name="List Bullet 4" w:semiHidden="1" w:unhideWhenUsed="1"/>
-    <w:lsdException w:name="List Bullet 5" w:semiHidden="1" w:unhideWhenUsed="1"/>
-    <w:lsdException w:name="List Number 2" w:semiHidden="1" w:unhideWhenUsed="1"/>
-    <w:lsdException w:name="List Number 3" w:semiHidden="1" w:unhideWhenUsed="1"/>
-    <w:lsdException w:name="List Number 4" w:semiHidden="1" w:unhideWhenUsed="1"/>
-    <w:lsdException w:name="List Number 5" w:semiHidden="1" w:unhideWhenUsed="1"/>
-    <w:lsdException w:name="Title" w:uiPriority="10" w:qFormat="1"/>
-    <w:lsdException w:name="Closing" w:semiHidden="1" w:unhideWhenUsed="1"/>
-    <w:lsdException w:name="Signature" w:semiHidden="1" w:unhideWhenUsed="1"/>
-    <w:lsdException w:name="Default Paragraph Font" w:semiHidden="1" w:uiPriority="1" w:unhideWhenUsed="1"/>
-    <w:lsdException w:name="Body Text" w:semiHidden="1" w:unhideWhenUsed="1"/>
-    <w:lsdException w:name="Body Text Indent" w:semiHidden="1" w:unhideWhenUsed="1"/>
-    <w:lsdException w:name="List Continue" w:semiHidden="1" w:unhideWhenUsed="1"/>
-    <w:lsdException w:name="List Continue 2" w:semiHidden="1" w:unhideWhenUsed="1"/>
-    <w:lsdException w:name="List Continue 3" w:semiHidden="1" w:unhideWhenUsed="1"/>
-    <w:lsdException w:name="List Continue 4" w:semiHidden="1" w:unhideWhenUsed="1"/>
-    <w:lsdException w:name="List Continue 5" w:semiHidden="1" w:unhideWhenUsed="1"/>
-    <w:lsdException w:name="Message Header" w:semiHidden="1" w:unhideWhenUsed="1"/>
-    <w:lsdException w:name="Subtitle" w:uiPriority="11" w:qFormat="1"/>
-    <w:lsdException w:name="Salutation" w:semiHidden="1" w:unhideWhenUsed="1"/>
-    <w:lsdException w:name="Date" w:semiHidden="1" w:unhideWhenUsed="1"/>
-    <w:lsdException w:name="Body Text First Indent" w:semiHidden="1" w:unhideWhenUsed="1"/>
-    <w:lsdException w:name="Body Text First Indent 2" w:semiHidden="1" w:unhideWhenUsed="1"/>
-    <w:lsdException w:name="Note Heading" w:semiHidden="1" w:unhideWhenUsed="1"/>
-    <w:lsdException w:name="Body Text 2" w:semiHidden="1" w:unhideWhenUsed="1"/>
-    <w:lsdException w:name="Body Text 3" w:semiHidden="1" w:unhideWhenUsed="1"/>
-    <w:lsdException w:name="Body Text Indent 2" w:semiHidden="1" w:unhideWhenUsed="1"/>
-    <w:lsdException w:name="Body Text Indent 3" w:semiHidden="1" w:unhideWhenUsed="1"/>
-    <w:lsdException w:name="Block Text" w:semiHidden="1" w:unhideWhenUsed="1"/>
-    <w:lsdException w:name="Hyperlink" w:semiHidden="1" w:unhideWhenUsed="1"/>
-    <w:lsdException w:name="FollowedHyperlink" w:semiHidden="1" w:unhideWhenUsed="1"/>
-    <w:lsdException w:name="Strong" w:uiPriority="22" w:qFormat="1"/>
-    <w:lsdException w:name="Emphasis" w:uiPriority="20" w:qFormat="1"/>
-    <w:lsdException w:name="Document Map" w:semiHidden="1" w:unhideWhenUsed="1"/>
-    <w:lsdException w:name="Plain Text" w:semiHidden="1" w:unhideWhenUsed="1"/>
-    <w:lsdException w:name="E-mail Signature" w:semiHidden="1" w:unhideWhenUsed="1"/>
-    <w:lsdException w:name="HTML Top of Form" w:semiHidden="1" w:unhideWhenUsed="1"/>
-    <w:lsdException w:name="HTML Bottom of Form" w:semiHidden="1" w:unhideWhenUsed="1"/>
-    <w:lsdException w:name="Normal (Web)" w:semiHidden="1" w:unhideWhenUsed="1"/>
-    <w:lsdException w:name="HTML Acronym" w:semiHidden="1" w:unhideWhenUsed="1"/>
-    <w:lsdException w:name="HTML Address" w:semiHidden="1" w:unhideWhenUsed="1"/>
-    <w:lsdException w:name="HTML Cite" w:semiHidden="1" w:unhideWhenUsed="1"/>
-    <w:lsdException w:name="HTML Code" w:semiHidden="1" w:unhideWhenUsed="1"/>
-    <w:lsdException w:name="HTML Definition" w:semiHidden="1" w:unhideWhenUsed="1"/>
-    <w:lsdException w:name="HTML Keyboard" w:semiHidden="1" w:unhideWhenUsed="1"/>
-    <w:lsdException w:name="HTML Preformatted" w:semiHidden="1" w:unhideWhenUsed="1"/>
-    <w:lsdException w:name="HTML Sample" w:semiHidden="1" w:unhideWhenUsed="1"/>
-    <w:lsdException w:name="HTML Typewriter" w:semiHidden="1" w:unhideWhenUsed="1"/>
-    <w:lsdException w:name="HTML Variable" w:semiHidden="1" w:unhideWhenUsed="1"/>
-    <w:lsdException w:name="Normal Table" w:semiHidden="1" w:unhideWhenUsed="1"/>
-    <w:lsdException w:name="annotation subject" w:semiHidden="1" w:unhideWhenUsed="1"/>
-    <w:lsdException w:name="No List" w:semiHidden="1" w:unhideWhenUsed="1"/>
-    <w:lsdException w:name="Outline List 1" w:semiHidden="1" w:unhideWhenUsed="1"/>
-    <w:lsdException w:name="Outline List 2" w:semiHidden="1" w:unhideWhenUsed="1"/>
-    <w:lsdException w:name="Outline List 3" w:semiHidden="1" w:unhideWhenUsed="1"/>
-    <w:lsdException w:name="Table Simple 1" w:semiHidden="1" w:unhideWhenUsed="1"/>
-    <w:lsdException w:name="Table Simple 2" w:semiHidden="1" w:unhideWhenUsed="1"/>
-    <w:lsdException w:name="Table Simple 3" w:semiHidden="1" w:unhideWhenUsed="1"/>
-    <w:lsdException w:name="Table Classic 1" w:semiHidden="1" w:unhideWhenUsed="1"/>
-    <w:lsdException w:name="Table Classic 2" w:semiHidden="1" w:unhideWhenUsed="1"/>
-    <w:lsdException w:name="Table Classic 3" w:semiHidden="1" w:unhideWhenUsed="1"/>
-    <w:lsdException w:name="Table Classic 4" w:semiHidden="1" w:unhideWhenUsed="1"/>
-    <w:lsdException w:name="Table Colorful 1" w:semiHidden="1" w:unhideWhenUsed="1"/>
-    <w:lsdException w:name="Table Colorful 2" w:semiHidden="1" w:unhideWhenUsed="1"/>
-    <w:lsdException w:name="Table Colorful 3" w:semiHidden="1" w:unhideWhenUsed="1"/>
-    <w:lsdException w:name="Table Columns 1" w:semiHidden="1" w:unhideWhenUsed="1"/>
-    <w:lsdException w:name="Table Columns 2" w:semiHidden="1" w:unhideWhenUsed="1"/>
-    <w:lsdException w:name="Table Columns 3" w:semiHidden="1" w:unhideWhenUsed="1"/>
-    <w:lsdException w:name="Table Columns 4" w:semiHidden="1" w:unhideWhenUsed="1"/>
-    <w:lsdException w:name="Table Columns 5" w:semiHidden="1" w:unhideWhenUsed="1"/>
-    <w:lsdException w:name="Table Grid 1" w:semiHidden="1" w:unhideWhenUsed="1"/>
-    <w:lsdException w:name="Table Grid 2" w:semiHidden="1" w:unhideWhenUsed="1"/>
-    <w:lsdException w:name="Table Grid 3" w:semiHidden="1" w:unhideWhenUsed="1"/>
-    <w:lsdException w:name="Table Grid 4" w:semiHidden="1" w:unhideWhenUsed="1"/>
-    <w:lsdException w:name="Table Grid 5" w:semiHidden="1" w:unhideWhenUsed="1"/>
-    <w:lsdException w:name="Table Grid 6" w:semiHidden="1" w:unhideWhenUsed="1"/>
-    <w:lsdException w:name="Table Grid 7" w:semiHidden="1" w:unhideWhenUsed="1"/>
-    <w:lsdException w:name="Table Grid 8" w:semiHidden="1" w:unhideWhenUsed="1"/>
-    <w:lsdException w:name="Table List 1" w:semiHidden="1" w:unhideWhenUsed="1"/>
-    <w:lsdException w:name="Table List 2" w:semiHidden="1" w:unhideWhenUsed="1"/>
-    <w:lsdException w:name="Table List 3" w:semiHidden="1" w:unhideWhenUsed="1"/>
-    <w:lsdException w:name="Table List 4" w:semiHidden="1" w:unhideWhenUsed="1"/>
-    <w:lsdException w:name="Table List 5" w:semiHidden="1" w:unhideWhenUsed="1"/>
-    <w:lsdException w:name="Table List 6" w:semiHidden="1" w:unhideWhenUsed="1"/>
-    <w:lsdException w:name="Table List 7" w:semiHidden="1" w:unhideWhenUsed="1"/>
-    <w:lsdException w:name="Table List 8" w:semiHidden="1" w:unhideWhenUsed="1"/>
-    <w:lsdException w:name="Table 3D effects 1" w:semiHidden="1" w:unhideWhenUsed="1"/>
-    <w:lsdException w:name="Table 3D effects 2" w:semiHidden="1" w:unhideWhenUsed="1"/>
-    <w:lsdException w:name="Table 3D effects 3" w:semiHidden="1" w:unhideWhenUsed="1"/>
-    <w:lsdException w:name="Table Contemporary" w:semiHidden="1" w:unhideWhenUsed="1"/>
-    <w:lsdException w:name="Table Elegant" w:semiHidden="1" w:unhideWhenUsed="1"/>
-    <w:lsdException w:name="Table Professional" w:semiHidden="1" w:unhideWhenUsed="1"/>
-    <w:lsdException w:name="Table Subtle 1" w:semiHidden="1" w:unhideWhenUsed="1"/>
-    <w:lsdException w:name="Table Subtle 2" w:semiHidden="1" w:unhideWhenUsed="1"/>
-    <w:lsdException w:name="Table Web 1" w:semiHidden="1" w:unhideWhenUsed="1"/>
-    <w:lsdException w:name="Table Web 2" w:semiHidden="1" w:unhideWhenUsed="1"/>
-    <w:lsdException w:name="Table Web 3" w:semiHidden="1" w:unhideWhenUsed="1"/>
-    <w:lsdException w:name="Balloon Text" w:semiHidden="1" w:unhideWhenUsed="1"/>
-    <w:lsdException w:name="Table Grid" w:uiPriority="59"/>
-    <w:lsdException w:name="Table Theme" w:semiHidden="1" w:unhideWhenUsed="1"/>
-    <w:lsdException w:name="Placeholder Text" w:semiHidden="1"/>
-    <w:lsdException w:name="No Spacing" w:uiPriority="1" w:qFormat="1"/>
-    <w:lsdException w:name="Light Shading" w:uiPriority="60"/>
-    <w:lsdException w:name="Light List" w:uiPriority="61"/>
-    <w:lsdException w:name="Light Grid" w:uiPriority="62"/>
-    <w:lsdException w:name="Medium Shading 1" w:uiPriority="63"/>
-    <w:lsdException w:name="Medium Shading 2" w:uiPriority="64"/>
-    <w:lsdException w:name="Medium List 1" w:uiPriority="65"/>
-    <w:lsdException w:name="Medium List 2" w:uiPriority="66"/>
-    <w:lsdException w:name="Medium Grid 1" w:uiPriority="67"/>
-    <w:lsdException w:name="Medium Grid 2" w:uiPriority="68"/>
-    <w:lsdException w:name="Medium Grid 3" w:uiPriority="69"/>
-    <w:lsdException w:name="Dark List" w:uiPriority="70"/>
-    <w:lsdException w:name="Colorful Shading" w:uiPriority="71"/>
-    <w:lsdException w:name="Colorful List" w:uiPriority="72"/>
-    <w:lsdException w:name="Colorful Grid" w:uiPriority="73"/>
-    <w:lsdException w:name="Light Shading Accent 1" w:uiPriority="60"/>
-    <w:lsdException w:name="Light List Accent 1" w:uiPriority="61"/>
-    <w:lsdException w:name="Light Grid Accent 1" w:uiPriority="62"/>
-    <w:lsdException w:name="Medium Shading 1 Accent 1" w:uiPriority="63"/>
-    <w:lsdException w:name="Medium Shading 2 Accent 1" w:uiPriority="64"/>
-    <w:lsdException w:name="Medium List 1 Accent 1" w:uiPriority="65"/>
-    <w:lsdException w:name="Revision" w:semiHidden="1"/>
-    <w:lsdException w:name="List Paragraph" w:uiPriority="34" w:qFormat="1"/>
-    <w:lsdException w:name="Quote" w:uiPriority="29" w:qFormat="1"/>
-    <w:lsdException w:name="Intense Quote" w:uiPriority="30" w:qFormat="1"/>
-    <w:lsdException w:name="Medium List 2 Accent 1" w:uiPriority="66"/>
-    <w:lsdException w:name="Medium Grid 1 Accent 1" w:uiPriority="67"/>
-    <w:lsdException w:name="Medium Grid 2 Accent 1" w:uiPriority="68"/>
-    <w:lsdException w:name="Medium Grid 3 Accent 1" w:uiPriority="69"/>
-    <w:lsdException w:name="Dark List Accent 1" w:uiPriority="70"/>
-    <w:lsdException w:name="Colorful Shading Accent 1" w:uiPriority="71"/>
-    <w:lsdException w:name="Colorful List Accent 1" w:uiPriority="72"/>
-    <w:lsdException w:name="Colorful Grid Accent 1" w:uiPriority="73"/>
-    <w:lsdException w:name="Light Shading Accent 2" w:uiPriority="60"/>
-    <w:lsdException w:name="Light List Accent 2" w:uiPriority="61"/>
-    <w:lsdException w:name="Light Grid Accent 2" w:uiPriority="62"/>
-    <w:lsdException w:name="Medium Shading 1 Accent 2" w:uiPriority="63"/>
-    <w:lsdException w:name="Medium Shading 2 Accent 2" w:uiPriority="64"/>
-    <w:lsdException w:name="Medium List 1 Accent 2" w:uiPriority="65"/>
-    <w:lsdException w:name="Medium List 2 Accent 2" w:uiPriority="66"/>
-    <w:lsdException w:name="Medium Grid 1 Accent 2" w:uiPriority="67"/>
-    <w:lsdException w:name="Medium Grid 2 Accent 2" w:uiPriority="68"/>
-    <w:lsdException w:name="Medium Grid 3 Accent 2" w:uiPriority="69"/>
-    <w:lsdException w:name="Dark List Accent 2" w:uiPriority="70"/>
-    <w:lsdException w:name="Colorful Shading Accent 2" w:uiPriority="71"/>
-    <w:lsdException w:name="Colorful List Accent 2" w:uiPriority="72"/>
-    <w:lsdException w:name="Colorful Grid Accent 2" w:uiPriority="73"/>
-    <w:lsdException w:name="Light Shading Accent 3" w:uiPriority="60"/>
-    <w:lsdException w:name="Light List Accent 3" w:uiPriority="61"/>
-    <w:lsdException w:name="Light Grid Accent 3" w:uiPriority="62"/>
-    <w:lsdException w:name="Medium Shading 1 Accent 3" w:uiPriority="63"/>
-    <w:lsdException w:name="Medium Shading 2 Accent 3" w:uiPriority="64"/>
-    <w:lsdException w:name="Medium List 1 Accent 3" w:uiPriority="65"/>
-    <w:lsdException w:name="Medium List 2 Accent 3" w:uiPriority="66"/>
-    <w:lsdException w:name="Medium Grid 1 Accent 3" w:uiPriority="67"/>
-    <w:lsdException w:name="Medium Grid 2 Accent 3" w:uiPriority="68"/>
-    <w:lsdException w:name="Medium Grid 3 Accent 3" w:uiPriority="69"/>
-    <w:lsdException w:name="Dark List Accent 3" w:uiPriority="70"/>
-    <w:lsdException w:name="Colorful Shading Accent 3" w:uiPriority="71"/>
-    <w:lsdException w:name="Colorful List Accent 3" w:uiPriority="72"/>
-    <w:lsdException w:name="Colorful Grid Accent 3" w:uiPriority="73"/>
-    <w:lsdException w:name="Light Shading Accent 4" w:uiPriority="60"/>
-    <w:lsdException w:name="Light List Accent 4" w:uiPriority="61"/>
-    <w:lsdException w:name="Light Grid Accent 4" w:uiPriority="62"/>
-    <w:lsdException w:name="Medium Shading 1 Accent 4" w:uiPriority="63"/>
-    <w:lsdException w:name="Medium Shading 2 Accent 4" w:uiPriority="64"/>
-    <w:lsdException w:name="Medium List 1 Accent 4" w:uiPriority="65"/>
-    <w:lsdException w:name="Medium List 2 Accent 4" w:uiPriority="66"/>
-    <w:lsdException w:name="Medium Grid 1 Accent 4" w:uiPriority="67"/>
-    <w:lsdException w:name="Medium Grid 2 Accent 4" w:uiPriority="68"/>
-    <w:lsdException w:name="Medium Grid 3 Accent 4" w:uiPriority="69"/>
-    <w:lsdException w:name="Dark List Accent 4" w:uiPriority="70"/>
-    <w:lsdException w:name="Colorful Shading Accent 4" w:uiPriority="71"/>
-    <w:lsdException w:name="Colorful List Accent 4" w:uiPriority="72"/>
-    <w:lsdException w:name="Colorful Grid Accent 4" w:uiPriority="73"/>
-    <w:lsdException w:name="Light Shading Accent 5" w:uiPriority="60"/>
-    <w:lsdException w:name="Light List Accent 5" w:uiPriority="61"/>
-    <w:lsdException w:name="Light Grid Accent 5" w:uiPriority="62"/>
-    <w:lsdException w:name="Medium Shading 1 Accent 5" w:uiPriority="63"/>
-    <w:lsdException w:name="Medium Shading 2 Accent 5" w:uiPriority="64"/>
-    <w:lsdException w:name="Medium List 1 Accent 5" w:uiPriority="65"/>
-    <w:lsdException w:name="Medium List 2 Accent 5" w:uiPriority="66"/>
-    <w:lsdException w:name="Medium Grid 1 Accent 5" w:uiPriority="67"/>
-    <w:lsdException w:name="Medium Grid 2 Accent 5" w:uiPriority="68"/>
-    <w:lsdException w:name="Medium Grid 3 Accent 5" w:uiPriority="69"/>
-    <w:lsdException w:name="Dark List Accent 5" w:uiPriority="70"/>
-    <w:lsdException w:name="Colorful Shading Accent 5" w:uiPriority="71"/>
-    <w:lsdException w:name="Colorful List Accent 5" w:uiPriority="72"/>
-    <w:lsdException w:name="Colorful Grid Accent 5" w:uiPriority="73"/>
-    <w:lsdException w:name="Light Shading Accent 6" w:uiPriority="60"/>
-    <w:lsdException w:name="Light List Accent 6" w:uiPriority="61"/>
-    <w:lsdException w:name="Light Grid Accent 6" w:uiPriority="62"/>
-    <w:lsdException w:name="Medium Shading 1 Accent 6" w:uiPriority="63"/>
-    <w:lsdException w:name="Medium Shading 2 Accent 6" w:uiPriority="64"/>
-    <w:lsdException w:name="Medium List 1 Accent 6" w:uiPriority="65"/>
-    <w:lsdException w:name="Medium List 2 Accent 6" w:uiPriority="66"/>
-    <w:lsdException w:name="Medium Grid 1 Accent 6" w:uiPriority="67"/>
-    <w:lsdException w:name="Medium Grid 2 Accent 6" w:uiPriority="68"/>
-    <w:lsdException w:name="Medium Grid 3 Accent 6" w:uiPriority="69"/>
-    <w:lsdException w:name="Dark List Accent 6" w:uiPriority="70"/>
-    <w:lsdException w:name="Colorful Shading Accent 6" w:uiPriority="71"/>
-    <w:lsdException w:name="Colorful List Accent 6" w:uiPriority="72"/>
-    <w:lsdException w:name="Colorful Grid Accent 6" w:uiPriority="73"/>
-    <w:lsdException w:name="Subtle Emphasis" w:uiPriority="19" w:qFormat="1"/>
-    <w:lsdException w:name="Intense Emphasis" w:uiPriority="21" w:qFormat="1"/>
-    <w:lsdException w:name="Subtle Reference" w:uiPriority="31" w:qFormat="1"/>
-    <w:lsdException w:name="Intense Reference" w:uiPriority="32" w:qFormat="1"/>
-    <w:lsdException w:name="Book Title" w:uiPriority="33" w:qFormat="1"/>
-    <w:lsdException w:name="Bibliography" w:semiHidden="1" w:uiPriority="37" w:unhideWhenUsed="1"/>
-    <w:lsdException w:name="TOC Heading" w:semiHidden="1" w:uiPriority="39" w:unhideWhenUsed="1" w:qFormat="1"/>
-    <w:lsdException w:name="Plain Table 1" w:uiPriority="41"/>
-    <w:lsdException w:name="Plain Table 2" w:uiPriority="42"/>
-    <w:lsdException w:name="Plain Table 3" w:uiPriority="43"/>
-    <w:lsdException w:name="Plain Table 4" w:uiPriority="44"/>
-    <w:lsdException w:name="Plain Table 5" w:uiPriority="45"/>
-    <w:lsdException w:name="Grid Table Light" w:uiPriority="40"/>
-    <w:lsdException w:name="Grid Table 1 Light" w:uiPriority="46"/>
-    <w:lsdException w:name="Grid Table 2" w:uiPriority="47"/>
-    <w:lsdException w:name="Grid Table 3" w:uiPriority="48"/>
-    <w:lsdException w:name="Grid Table 4" w:uiPriority="49"/>
-    <w:lsdException w:name="Grid Table 5 Dark" w:uiPriority="50"/>
-    <w:lsdException w:name="Grid Table 6 Colorful" w:uiPriority="51"/>
-    <w:lsdException w:name="Grid Table 7 Colorful" w:uiPriority="52"/>
-    <w:lsdException w:name="Grid Table 1 Light Accent 1" w:uiPriority="46"/>
-    <w:lsdException w:name="Grid Table 2 Accent 1" w:uiPriority="47"/>
-    <w:lsdException w:name="Grid Table 3 Accent 1" w:uiPriority="48"/>
-    <w:lsdException w:name="Grid Table 4 Accent 1" w:uiPriority="49"/>
-    <w:lsdException w:name="Grid Table 5 Dark Accent 1" w:uiPriority="50"/>
-    <w:lsdException w:name="Grid Table 6 Colorful Accent 1" w:uiPriority="51"/>
-    <w:lsdException w:name="Grid Table 7 Colorful Accent 1" w:uiPriority="52"/>
-    <w:lsdException w:name="Grid Table 1 Light Accent 2" w:uiPriority="46"/>
-    <w:lsdException w:name="Grid Table 2 Accent 2" w:uiPriority="47"/>
-    <w:lsdException w:name="Grid Table 3 Accent 2" w:uiPriority="48"/>
-    <w:lsdException w:name="Grid Table 4 Accent 2" w:uiPriority="49"/>
-    <w:lsdException w:name="Grid Table 5 Dark Accent 2" w:uiPriority="50"/>
-    <w:lsdException w:name="Grid Table 6 Colorful Accent 2" w:uiPriority="51"/>
-    <w:lsdException w:name="Grid Table 7 Colorful Accent 2" w:uiPriority="52"/>
-    <w:lsdException w:name="Grid Table 1 Light Accent 3" w:uiPriority="46"/>
-    <w:lsdException w:name="Grid Table 2 Accent 3" w:uiPriority="47"/>
-    <w:lsdException w:name="Grid Table 3 Accent 3" w:uiPriority="48"/>
-    <w:lsdException w:name="Grid Table 4 Accent 3" w:uiPriority="49"/>
-    <w:lsdException w:name="Grid Table 5 Dark Accent 3" w:uiPriority="50"/>
-    <w:lsdException w:name="Grid Table 6 Colorful Accent 3" w:uiPriority="51"/>
-    <w:lsdException w:name="Grid Table 7 Colorful Accent 3" w:uiPriority="52"/>
-    <w:lsdException w:name="Grid Table 1 Light Accent 4" w:uiPriority="46"/>
-    <w:lsdException w:name="Grid Table 2 Accent 4" w:uiPriority="47"/>
-    <w:lsdException w:name="Grid Table 3 Accent 4" w:uiPriority="48"/>
-    <w:lsdException w:name="Grid Table 4 Accent 4" w:uiPriority="49"/>
-    <w:lsdException w:name="Grid Table 5 Dark Accent 4" w:uiPriority="50"/>
-    <w:lsdException w:name="Grid Table 6 Colorful Accent 4" w:uiPriority="51"/>
-    <w:lsdException w:name="Grid Table 7 Colorful Accent 4" w:uiPriority="52"/>
-    <w:lsdException w:name="Grid Table 1 Light Accent 5" w:uiPriority="46"/>
-    <w:lsdException w:name="Grid Table 2 Accent 5" w:uiPriority="47"/>
-    <w:lsdException w:name="Grid Table 3 Accent 5" w:uiPriority="48"/>
-    <w:lsdException w:name="Grid Table 4 Accent 5" w:uiPriority="49"/>
-    <w:lsdException w:name="Grid Table 5 Dark Accent 5" w:uiPriority="50"/>
-    <w:lsdException w:name="Grid Table 6 Colorful Accent 5" w:uiPriority="51"/>
-    <w:lsdException w:name="Grid Table 7 Colorful Accent 5" w:uiPriority="52"/>
-    <w:lsdException w:name="Grid Table 1 Light Accent 6" w:uiPriority="46"/>
-    <w:lsdException w:name="Grid Table 2 Accent 6" w:uiPriority="47"/>
-    <w:lsdException w:name="Grid Table 3 Accent 6" w:uiPriority="48"/>
-    <w:lsdException w:name="Grid Table 4 Accent 6" w:uiPriority="49"/>
-    <w:lsdException w:name="Grid Table 5 Dark Accent 6" w:uiPriority="50"/>
-    <w:lsdException w:name="Grid Table 6 Colorful Accent 6" w:uiPriority="51"/>
-    <w:lsdException w:name="Grid Table 7 Colorful Accent 6" w:uiPriority="52"/>
-    <w:lsdException w:name="List Table 1 Light" w:uiPriority="46"/>
-    <w:lsdException w:name="List Table 2" w:uiPriority="47"/>
-    <w:lsdException w:name="List Table 3" w:uiPriority="48"/>
-    <w:lsdException w:name="List Table 4" w:uiPriority="49"/>
-    <w:lsdException w:name="List Table 5 Dark" w:uiPriority="50"/>
-    <w:lsdException w:name="List Table 6 Colorful" w:uiPriority="51"/>
-    <w:lsdException w:name="List Table 7 Colorful" w:uiPriority="52"/>
-    <w:lsdException w:name="List Table 1 Light Accent 1" w:uiPriority="46"/>
-    <w:lsdException w:name="List Table 2 Accent 1" w:uiPriority="47"/>
-    <w:lsdException w:name="List Table 3 Accent 1" w:uiPriority="48"/>
-    <w:lsdException w:name="List Table 4 Accent 1" w:uiPriority="49"/>
-    <w:lsdException w:name="List Table 5 Dark Accent 1" w:uiPriority="50"/>
-    <w:lsdException w:name="List Table 6 Colorful Accent 1" w:uiPriority="51"/>
-    <w:lsdException w:name="List Table 7 Colorful Accent 1" w:uiPriority="52"/>
-    <w:lsdException w:name="List Table 1 Light Accent 2" w:uiPriority="46"/>
-    <w:lsdException w:name="List Table 2 Accent 2" w:uiPriority="47"/>
-    <w:lsdException w:name="List Table 3 Accent 2" w:uiPriority="48"/>
-    <w:lsdException w:name="List Table 4 Accent 2" w:uiPriority="49"/>
-    <w:lsdException w:name="List Table 5 Dark Accent 2" w:uiPriority="50"/>
-    <w:lsdException w:name="List Table 6 Colorful Accent 2" w:uiPriority="51"/>
-    <w:lsdException w:name="List Table 7 Colorful Accent 2" w:uiPriority="52"/>
-    <w:lsdException w:name="List Table 1 Light Accent 3" w:uiPriority="46"/>
-    <w:lsdException w:name="List Table 2 Accent 3" w:uiPriority="47"/>
-    <w:lsdException w:name="List Table 3 Accent 3" w:uiPriority="48"/>
-    <w:lsdException w:name="List Table 4 Accent 3" w:uiPriority="49"/>
-    <w:lsdException w:name="List Table 5 Dark Accent 3" w:uiPriority="50"/>
-    <w:lsdException w:name="List Table 6 Colorful Accent 3" w:uiPriority="51"/>
-    <w:lsdException w:name="List Table 7 Colorful Accent 3" w:uiPriority="52"/>
-    <w:lsdException w:name="List Table 1 Light Accent 4" w:uiPriority="46"/>
-    <w:lsdException w:name="List Table 2 Accent 4" w:uiPriority="47"/>
-    <w:lsdException w:name="List Table 3 Accent 4" w:uiPriority="48"/>
-    <w:lsdException w:name="List Table 4 Accent 4" w:uiPriority="49"/>
-    <w:lsdException w:name="List Table 5 Dark Accent 4" w:uiPriority="50"/>
-    <w:lsdException w:name="List Table 6 Colorful Accent 4" w:uiPriority="51"/>
-    <w:lsdException w:name="List Table 7 Colorful Accent 4" w:uiPriority="52"/>
-    <w:lsdException w:name="List Table 1 Light Accent 5" w:uiPriority="46"/>
-    <w:lsdException w:name="List Table 2 Accent 5" w:uiPriority="47"/>
-    <w:lsdException w:name="List Table 3 Accent 5" w:uiPriority="48"/>
-    <w:lsdException w:name="List Table 4 Accent 5" w:uiPriority="49"/>
-    <w:lsdException w:name="List Table 5 Dark Accent 5" w:uiPriority="50"/>
-    <w:lsdException w:name="List Table 6 Colorful Accent 5" w:uiPriority="51"/>
-    <w:lsdException w:name="List Table 7 Colorful Accent 5" w:uiPriority="52"/>
-    <w:lsdException w:name="List Table 1 Light Accent 6" w:uiPriority="46"/>
-    <w:lsdException w:name="List Table 2 Accent 6" w:uiPriority="47"/>
-    <w:lsdException w:name="List Table 3 Accent 6" w:uiPriority="48"/>
-    <w:lsdException w:name="List Table 4 Accent 6" w:uiPriority="49"/>
-    <w:lsdException w:name="List Table 5 Dark Accent 6" w:uiPriority="50"/>
-    <w:lsdException w:name="List Table 6 Colorful Accent 6" w:uiPriority="51"/>
-    <w:lsdException w:name="List Table 7 Colorful Accent 6" w:uiPriority="52"/>
+  <w:latentStyles w:defLockedState="0" w:defUIPriority="99" w:defSemiHidden="1" w:defUnhideWhenUsed="1" w:defQFormat="0" w:count="267">
+    <w:lsdException w:name="Normal" w:semiHidden="0" w:uiPriority="0" w:unhideWhenUsed="0" w:qFormat="1"/>
+    <w:lsdException w:name="heading 1" w:semiHidden="0" w:uiPriority="9" w:unhideWhenUsed="0" w:qFormat="1"/>
+    <w:lsdException w:name="heading 2" w:uiPriority="9" w:qFormat="1"/>
+    <w:lsdException w:name="heading 3" w:uiPriority="9" w:qFormat="1"/>
+    <w:lsdException w:name="heading 4" w:uiPriority="9" w:qFormat="1"/>
+    <w:lsdException w:name="heading 5" w:uiPriority="9" w:qFormat="1"/>
+    <w:lsdException w:name="heading 6" w:uiPriority="9" w:qFormat="1"/>
+    <w:lsdException w:name="heading 7" w:uiPriority="9" w:qFormat="1"/>
+    <w:lsdException w:name="heading 8" w:uiPriority="9" w:qFormat="1"/>
+    <w:lsdException w:name="heading 9" w:uiPriority="9" w:qFormat="1"/>
+    <w:lsdException w:name="toc 1" w:uiPriority="39"/>
+    <w:lsdException w:name="toc 2" w:uiPriority="39"/>
+    <w:lsdException w:name="toc 3" w:uiPriority="39"/>
+    <w:lsdException w:name="toc 4" w:uiPriority="39"/>
+    <w:lsdException w:name="toc 5" w:uiPriority="39"/>
+    <w:lsdException w:name="toc 6" w:uiPriority="39"/>
+    <w:lsdException w:name="toc 7" w:uiPriority="39"/>
+    <w:lsdException w:name="toc 8" w:uiPriority="39"/>
+    <w:lsdException w:name="toc 9" w:uiPriority="39"/>
+    <w:lsdException w:name="caption" w:uiPriority="35" w:qFormat="1"/>
+    <w:lsdException w:name="Title" w:semiHidden="0" w:uiPriority="10" w:unhideWhenUsed="0" w:qFormat="1"/>
+    <w:lsdException w:name="Default Paragraph Font" w:uiPriority="1"/>
+    <w:lsdException w:name="Subtitle" w:semiHidden="0" w:uiPriority="11" w:unhideWhenUsed="0" w:qFormat="1"/>
+    <w:lsdException w:name="Strong" w:semiHidden="0" w:uiPriority="22" w:unhideWhenUsed="0" w:qFormat="1"/>
+    <w:lsdException w:name="Emphasis" w:semiHidden="0" w:uiPriority="20" w:unhideWhenUsed="0" w:qFormat="1"/>
+    <w:lsdException w:name="Table Grid" w:semiHidden="0" w:uiPriority="59" w:unhideWhenUsed="0"/>
+    <w:lsdException w:name="Placeholder Text" w:unhideWhenUsed="0"/>
+    <w:lsdException w:name="No Spacing" w:semiHidden="0" w:uiPriority="1" w:unhideWhenUsed="0" w:qFormat="1"/>
+    <w:lsdException w:name="Light Shading" w:semiHidden="0" w:uiPriority="60" w:unhideWhenUsed="0"/>
+    <w:lsdException w:name="Light List" w:semiHidden="0" w:uiPriority="61" w:unhideWhenUsed="0"/>
+    <w:lsdException w:name="Light Grid" w:semiHidden="0" w:uiPriority="62" w:unhideWhenUsed="0"/>
+    <w:lsdException w:name="Medium Shading 1" w:semiHidden="0" w:uiPriority="63" w:unhideWhenUsed="0"/>
+    <w:lsdException w:name="Medium Shading 2" w:semiHidden="0" w:uiPriority="64" w:unhideWhenUsed="0"/>
+    <w:lsdException w:name="Medium List 1" w:semiHidden="0" w:uiPriority="65" w:unhideWhenUsed="0"/>
+    <w:lsdException w:name="Medium List 2" w:semiHidden="0" w:uiPriority="66" w:unhideWhenUsed="0"/>
+    <w:lsdException w:name="Medium Grid 1" w:semiHidden="0" w:uiPriority="67" w:unhideWhenUsed="0"/>
+    <w:lsdException w:name="Medium Grid 2" w:semiHidden="0" w:uiPriority="68" w:unhideWhenUsed="0"/>
+    <w:lsdException w:name="Medium Grid 3" w:semiHidden="0" w:uiPriority="69" w:unhideWhenUsed="0"/>
+    <w:lsdException w:name="Dark List" w:semiHidden="0" w:uiPriority="70" w:unhideWhenUsed="0"/>
+    <w:lsdException w:name="Colorful Shading" w:semiHidden="0" w:uiPriority="71" w:unhideWhenUsed="0"/>
+    <w:lsdException w:name="Colorful List" w:semiHidden="0" w:uiPriority="72" w:unhideWhenUsed="0"/>
+    <w:lsdException w:name="Colorful Grid" w:semiHidden="0" w:uiPriority="73" w:unhideWhenUsed="0"/>
+    <w:lsdException w:name="Light Shading Accent 1" w:semiHidden="0" w:uiPriority="60" w:unhideWhenUsed="0"/>
+    <w:lsdException w:name="Light List Accent 1" w:semiHidden="0" w:uiPriority="61" w:unhideWhenUsed="0"/>
+    <w:lsdException w:name="Light Grid Accent 1" w:semiHidden="0" w:uiPriority="62" w:unhideWhenUsed="0"/>
+    <w:lsdException w:name="Medium Shading 1 Accent 1" w:semiHidden="0" w:uiPriority="63" w:unhideWhenUsed="0"/>
+    <w:lsdException w:name="Medium Shading 2 Accent 1" w:semiHidden="0" w:uiPriority="64" w:unhideWhenUsed="0"/>
+    <w:lsdException w:name="Medium List 1 Accent 1" w:semiHidden="0" w:uiPriority="65" w:unhideWhenUsed="0"/>
+    <w:lsdException w:name="Revision" w:unhideWhenUsed="0"/>
+    <w:lsdException w:name="List Paragraph" w:semiHidden="0" w:uiPriority="34" w:unhideWhenUsed="0" w:qFormat="1"/>
+    <w:lsdException w:name="Quote" w:semiHidden="0" w:uiPriority="29" w:unhideWhenUsed="0" w:qFormat="1"/>
+    <w:lsdException w:name="Intense Quote" w:semiHidden="0" w:uiPriority="30" w:unhideWhenUsed="0" w:qFormat="1"/>
+    <w:lsdException w:name="Medium List 2 Accent 1" w:semiHidden="0" w:uiPriority="66" w:unhideWhenUsed="0"/>
+    <w:lsdException w:name="Medium Grid 1 Accent 1" w:semiHidden="0" w:uiPriority="67" w:unhideWhenUsed="0"/>
+    <w:lsdException w:name="Medium Grid 2 Accent 1" w:semiHidden="0" w:uiPriority="68" w:unhideWhenUsed="0"/>
+    <w:lsdException w:name="Medium Grid 3 Accent 1" w:semiHidden="0" w:uiPriority="69" w:unhideWhenUsed="0"/>
+    <w:lsdException w:name="Dark List Accent 1" w:semiHidden="0" w:uiPriority="70" w:unhideWhenUsed="0"/>
+    <w:lsdException w:name="Colorful Shading Accent 1" w:semiHidden="0" w:uiPriority="71" w:unhideWhenUsed="0"/>
+    <w:lsdException w:name="Colorful List Accent 1" w:semiHidden="0" w:uiPriority="72" w:unhideWhenUsed="0"/>
+    <w:lsdException w:name="Colorful Grid Accent 1" w:semiHidden="0" w:uiPriority="73" w:unhideWhenUsed="0"/>
+    <w:lsdException w:name="Light Shading Accent 2" w:semiHidden="0" w:uiPriority="60" w:unhideWhenUsed="0"/>
+    <w:lsdException w:name="Light List Accent 2" w:semiHidden="0" w:uiPriority="61" w:unhideWhenUsed="0"/>
+    <w:lsdException w:name="Light Grid Accent 2" w:semiHidden="0" w:uiPriority="62" w:unhideWhenUsed="0"/>
+    <w:lsdException w:name="Medium Shading 1 Accent 2" w:semiHidden="0" w:uiPriority="63" w:unhideWhenUsed="0"/>
+    <w:lsdException w:name="Medium Shading 2 Accent 2" w:semiHidden="0" w:uiPriority="64" w:unhideWhenUsed="0"/>
+    <w:lsdException w:name="Medium List 1 Accent 2" w:semiHidden="0" w:uiPriority="65" w:unhideWhenUsed="0"/>
+    <w:lsdException w:name="Medium List 2 Accent 2" w:semiHidden="0" w:uiPriority="66" w:unhideWhenUsed="0"/>
+    <w:lsdException w:name="Medium Grid 1 Accent 2" w:semiHidden="0" w:uiPriority="67" w:unhideWhenUsed="0"/>
+    <w:lsdException w:name="Medium Grid 2 Accent 2" w:semiHidden="0" w:uiPriority="68" w:unhideWhenUsed="0"/>
+    <w:lsdException w:name="Medium Grid 3 Accent 2" w:semiHidden="0" w:uiPriority="69" w:unhideWhenUsed="0"/>
+    <w:lsdException w:name="Dark List Accent 2" w:semiHidden="0" w:uiPriority="70" w:unhideWhenUsed="0"/>
+    <w:lsdException w:name="Colorful Shading Accent 2" w:semiHidden="0" w:uiPriority="71" w:unhideWhenUsed="0"/>
+    <w:lsdException w:name="Colorful List Accent 2" w:semiHidden="0" w:uiPriority="72" w:unhideWhenUsed="0"/>
+    <w:lsdException w:name="Colorful Grid Accent 2" w:semiHidden="0" w:uiPriority="73" w:unhideWhenUsed="0"/>
+    <w:lsdException w:name="Light Shading Accent 3" w:semiHidden="0" w:uiPriority="60" w:unhideWhenUsed="0"/>
+    <w:lsdException w:name="Light List Accent 3" w:semiHidden="0" w:uiPriority="61" w:unhideWhenUsed="0"/>
+    <w:lsdException w:name="Light Grid Accent 3" w:semiHidden="0" w:uiPriority="62" w:unhideWhenUsed="0"/>
+    <w:lsdException w:name="Medium Shading 1 Accent 3" w:semiHidden="0" w:uiPriority="63" w:unhideWhenUsed="0"/>
+    <w:lsdException w:name="Medium Shading 2 Accent 3" w:semiHidden="0" w:uiPriority="64" w:unhideWhenUsed="0"/>
+    <w:lsdException w:name="Medium List 1 Accent 3" w:semiHidden="0" w:uiPriority="65" w:unhideWhenUsed="0"/>
+    <w:lsdException w:name="Medium List 2 Accent 3" w:semiHidden="0" w:uiPriority="66" w:unhideWhenUsed="0"/>
+    <w:lsdException w:name="Medium Grid 1 Accent 3" w:semiHidden="0" w:uiPriority="67" w:unhideWhenUsed="0"/>
+    <w:lsdException w:name="Medium Grid 2 Accent 3" w:semiHidden="0" w:uiPriority="68" w:unhideWhenUsed="0"/>
+    <w:lsdException w:name="Medium Grid 3 Accent 3" w:semiHidden="0" w:uiPriority="69" w:unhideWhenUsed="0"/>
+    <w:lsdException w:name="Dark List Accent 3" w:semiHidden="0" w:uiPriority="70" w:unhideWhenUsed="0"/>
+    <w:lsdException w:name="Colorful Shading Accent 3" w:semiHidden="0" w:uiPriority="71" w:unhideWhenUsed="0"/>
+    <w:lsdException w:name="Colorful List Accent 3" w:semiHidden="0" w:uiPriority="72" w:unhideWhenUsed="0"/>
+    <w:lsdException w:name="Colorful Grid Accent 3" w:semiHidden="0" w:uiPriority="73" w:unhideWhenUsed="0"/>
+    <w:lsdException w:name="Light Shading Accent 4" w:semiHidden="0" w:uiPriority="60" w:unhideWhenUsed="0"/>
+    <w:lsdException w:name="Light List Accent 4" w:semiHidden="0" w:uiPriority="61" w:unhideWhenUsed="0"/>
+    <w:lsdException w:name="Light Grid Accent 4" w:semiHidden="0" w:uiPriority="62" w:unhideWhenUsed="0"/>
+    <w:lsdException w:name="Medium Shading 1 Accent 4" w:semiHidden="0" w:uiPriority="63" w:unhideWhenUsed="0"/>
+    <w:lsdException w:name="Medium Shading 2 Accent 4" w:semiHidden="0" w:uiPriority="64" w:unhideWhenUsed="0"/>
+    <w:lsdException w:name="Medium List 1 Accent 4" w:semiHidden="0" w:uiPriority="65" w:unhideWhenUsed="0"/>
+    <w:lsdException w:name="Medium List 2 Accent 4" w:semiHidden="0" w:uiPriority="66" w:unhideWhenUsed="0"/>
+    <w:lsdException w:name="Medium Grid 1 Accent 4" w:semiHidden="0" w:uiPriority="67" w:unhideWhenUsed="0"/>
+    <w:lsdException w:name="Medium Grid 2 Accent 4" w:semiHidden="0" w:uiPriority="68" w:unhideWhenUsed="0"/>
+    <w:lsdException w:name="Medium Grid 3 Accent 4" w:semiHidden="0" w:uiPriority="69" w:unhideWhenUsed="0"/>
+    <w:lsdException w:name="Dark List Accent 4" w:semiHidden="0" w:uiPriority="70" w:unhideWhenUsed="0"/>
+    <w:lsdException w:name="Colorful Shading Accent 4" w:semiHidden="0" w:uiPriority="71" w:unhideWhenUsed="0"/>
+    <w:lsdException w:name="Colorful List Accent 4" w:semiHidden="0" w:uiPriority="72" w:unhideWhenUsed="0"/>
+    <w:lsdException w:name="Colorful Grid Accent 4" w:semiHidden="0" w:uiPriority="73" w:unhideWhenUsed="0"/>
+    <w:lsdException w:name="Light Shading Accent 5" w:semiHidden="0" w:uiPriority="60" w:unhideWhenUsed="0"/>
+    <w:lsdException w:name="Light List Accent 5" w:semiHidden="0" w:uiPriority="61" w:unhideWhenUsed="0"/>
+    <w:lsdException w:name="Light Grid Accent 5" w:semiHidden="0" w:uiPriority="62" w:unhideWhenUsed="0"/>
+    <w:lsdException w:name="Medium Shading 1 Accent 5" w:semiHidden="0" w:uiPriority="63" w:unhideWhenUsed="0"/>
+    <w:lsdException w:name="Medium Shading 2 Accent 5" w:semiHidden="0" w:uiPriority="64" w:unhideWhenUsed="0"/>
+    <w:lsdException w:name="Medium List 1 Accent 5" w:semiHidden="0" w:uiPriority="65" w:unhideWhenUsed="0"/>
+    <w:lsdException w:name="Medium List 2 Accent 5" w:semiHidden="0" w:uiPriority="66" w:unhideWhenUsed="0"/>
+    <w:lsdException w:name="Medium Grid 1 Accent 5" w:semiHidden="0" w:uiPriority="67" w:unhideWhenUsed="0"/>
+    <w:lsdException w:name="Medium Grid 2 Accent 5" w:semiHidden="0" w:uiPriority="68" w:unhideWhenUsed="0"/>
+    <w:lsdException w:name="Medium Grid 3 Accent 5" w:semiHidden="0" w:uiPriority="69" w:unhideWhenUsed="0"/>
+    <w:lsdException w:name="Dark List Accent 5" w:semiHidden="0" w:uiPriority="70" w:unhideWhenUsed="0"/>
+    <w:lsdException w:name="Colorful Shading Accent 5" w:semiHidden="0" w:uiPriority="71" w:unhideWhenUsed="0"/>
+    <w:lsdException w:name="Colorful List Accent 5" w:semiHidden="0" w:uiPriority="72" w:unhideWhenUsed="0"/>
+    <w:lsdException w:name="Colorful Grid Accent 5" w:semiHidden="0" w:uiPriority="73" w:unhideWhenUsed="0"/>
+    <w:lsdException w:name="Light Shading Accent 6" w:semiHidden="0" w:uiPriority="60" w:unhideWhenUsed="0"/>
+    <w:lsdException w:name="Light List Accent 6" w:semiHidden="0" w:uiPriority="61" w:unhideWhenUsed="0"/>
+    <w:lsdException w:name="Light Grid Accent 6" w:semiHidden="0" w:uiPriority="62" w:unhideWhenUsed="0"/>
+    <w:lsdException w:name="Medium Shading 1 Accent 6" w:semiHidden="0" w:uiPriority="63" w:unhideWhenUsed="0"/>
+    <w:lsdException w:name="Medium Shading 2 Accent 6" w:semiHidden="0" w:uiPriority="64" w:unhideWhenUsed="0"/>
+    <w:lsdException w:name="Medium List 1 Accent 6" w:semiHidden="0" w:uiPriority="65" w:unhideWhenUsed="0"/>
+    <w:lsdException w:name="Medium List 2 Accent 6" w:semiHidden="0" w:uiPriority="66" w:unhideWhenUsed="0"/>
+    <w:lsdException w:name="Medium Grid 1 Accent 6" w:semiHidden="0" w:uiPriority="67" w:unhideWhenUsed="0"/>
+    <w:lsdException w:name="Medium Grid 2 Accent 6" w:semiHidden="0" w:uiPriority="68" w:unhideWhenUsed="0"/>
+    <w:lsdException w:name="Medium Grid 3 Accent 6" w:semiHidden="0" w:uiPriority="69" w:unhideWhenUsed="0"/>
+    <w:lsdException w:name="Dark List Accent 6" w:semiHidden="0" w:uiPriority="70" w:unhideWhenUsed="0"/>
+    <w:lsdException w:name="Colorful Shading Accent 6" w:semiHidden="0" w:uiPriority="71" w:unhideWhenUsed="0"/>
+    <w:lsdException w:name="Colorful List Accent 6" w:semiHidden="0" w:uiPriority="72" w:unhideWhenUsed="0"/>
+    <w:lsdException w:name="Colorful Grid Accent 6" w:semiHidden="0" w:uiPriority="73" w:unhideWhenUsed="0"/>
+    <w:lsdException w:name="Subtle Emphasis" w:semiHidden="0" w:uiPriority="19" w:unhideWhenUsed="0" w:qFormat="1"/>
+    <w:lsdException w:name="Intense Emphasis" w:semiHidden="0" w:uiPriority="21" w:unhideWhenUsed="0" w:qFormat="1"/>
+    <w:lsdException w:name="Subtle Reference" w:semiHidden="0" w:uiPriority="31" w:unhideWhenUsed="0" w:qFormat="1"/>
+    <w:lsdException w:name="Intense Reference" w:semiHidden="0" w:uiPriority="32" w:unhideWhenUsed="0" w:qFormat="1"/>
+    <w:lsdException w:name="Book Title" w:semiHidden="0" w:uiPriority="33" w:unhideWhenUsed="0" w:qFormat="1"/>
+    <w:lsdException w:name="Bibliography" w:uiPriority="37"/>
+    <w:lsdException w:name="TOC Heading" w:uiPriority="39" w:qFormat="1"/>
   </w:latentStyles>
   <w:style w:type="paragraph" w:default="1" w:styleId="Normal">
     <w:name w:val="Normal"/>
@@ -3307,6 +4388,639 @@
     <w:rPr>
       <w:vertAlign w:val="superscript"/>
     </w:rPr>
+  </w:style>
+  <w:style w:type="paragraph" w:styleId="HTMLPreformatted">
+    <w:name w:val="HTML Preformatted"/>
+    <w:basedOn w:val="Normal"/>
+    <w:link w:val="HTMLPreformattedChar"/>
+    <w:uiPriority w:val="99"/>
+    <w:semiHidden/>
+    <w:unhideWhenUsed/>
+    <w:rsid w:val="004D649B"/>
+    <w:pPr>
+      <w:tabs>
+        <w:tab w:val="left" w:pos="916"/>
+        <w:tab w:val="left" w:pos="1832"/>
+        <w:tab w:val="left" w:pos="2748"/>
+        <w:tab w:val="left" w:pos="3664"/>
+        <w:tab w:val="left" w:pos="4580"/>
+        <w:tab w:val="left" w:pos="5496"/>
+        <w:tab w:val="left" w:pos="6412"/>
+        <w:tab w:val="left" w:pos="7328"/>
+        <w:tab w:val="left" w:pos="8244"/>
+        <w:tab w:val="left" w:pos="9160"/>
+        <w:tab w:val="left" w:pos="10076"/>
+        <w:tab w:val="left" w:pos="10992"/>
+        <w:tab w:val="left" w:pos="11908"/>
+        <w:tab w:val="left" w:pos="12824"/>
+        <w:tab w:val="left" w:pos="13740"/>
+        <w:tab w:val="left" w:pos="14656"/>
+      </w:tabs>
+      <w:spacing w:after="0" w:line="240" w:lineRule="auto"/>
+    </w:pPr>
+    <w:rPr>
+      <w:rFonts w:ascii="Courier New" w:eastAsia="Times New Roman" w:hAnsi="Courier New" w:cs="Courier New"/>
+      <w:sz w:val="20"/>
+      <w:szCs w:val="20"/>
+      <w:lang w:eastAsia="en-IE"/>
+    </w:rPr>
+  </w:style>
+  <w:style w:type="character" w:customStyle="1" w:styleId="HTMLPreformattedChar">
+    <w:name w:val="HTML Preformatted Char"/>
+    <w:basedOn w:val="DefaultParagraphFont"/>
+    <w:link w:val="HTMLPreformatted"/>
+    <w:uiPriority w:val="99"/>
+    <w:semiHidden/>
+    <w:rsid w:val="004D649B"/>
+    <w:rPr>
+      <w:rFonts w:ascii="Courier New" w:eastAsia="Times New Roman" w:hAnsi="Courier New" w:cs="Courier New"/>
+      <w:sz w:val="20"/>
+      <w:szCs w:val="20"/>
+      <w:lang w:eastAsia="en-IE"/>
+    </w:rPr>
+  </w:style>
+  <w:style w:type="character" w:customStyle="1" w:styleId="pln">
+    <w:name w:val="pln"/>
+    <w:basedOn w:val="DefaultParagraphFont"/>
+    <w:rsid w:val="004D649B"/>
+  </w:style>
+  <w:style w:type="character" w:customStyle="1" w:styleId="pun">
+    <w:name w:val="pun"/>
+    <w:basedOn w:val="DefaultParagraphFont"/>
+    <w:rsid w:val="004D649B"/>
+  </w:style>
+  <w:style w:type="character" w:customStyle="1" w:styleId="kwd">
+    <w:name w:val="kwd"/>
+    <w:basedOn w:val="DefaultParagraphFont"/>
+    <w:rsid w:val="004D649B"/>
+  </w:style>
+</w:styles>
+</file>
+
+<file path=word/stylesWithEffects.xml><?xml version="1.0" encoding="utf-8"?>
+<w:styles xmlns:wpc="http://schemas.microsoft.com/office/word/2010/wordprocessingCanvas" xmlns:mc="http://schemas.openxmlformats.org/markup-compatibility/2006" xmlns:o="urn:schemas-microsoft-com:office:office" xmlns:r="http://schemas.openxmlformats.org/officeDocument/2006/relationships" xmlns:m="http://schemas.openxmlformats.org/officeDocument/2006/math" xmlns:v="urn:schemas-microsoft-com:vml" xmlns:wp14="http://schemas.microsoft.com/office/word/2010/wordprocessingDrawing" xmlns:wp="http://schemas.openxmlformats.org/drawingml/2006/wordprocessingDrawing" xmlns:w10="urn:schemas-microsoft-com:office:word" xmlns:w="http://schemas.openxmlformats.org/wordprocessingml/2006/main" xmlns:w14="http://schemas.microsoft.com/office/word/2010/wordml" xmlns:wpg="http://schemas.microsoft.com/office/word/2010/wordprocessingGroup" xmlns:wpi="http://schemas.microsoft.com/office/word/2010/wordprocessingInk" xmlns:wne="http://schemas.microsoft.com/office/word/2006/wordml" xmlns:wps="http://schemas.microsoft.com/office/word/2010/wordprocessingShape" mc:Ignorable="w14 wp14">
+  <w:docDefaults>
+    <w:rPrDefault>
+      <w:rPr>
+        <w:rFonts w:asciiTheme="minorHAnsi" w:eastAsiaTheme="minorHAnsi" w:hAnsiTheme="minorHAnsi" w:cstheme="minorBidi"/>
+        <w:sz w:val="22"/>
+        <w:szCs w:val="22"/>
+        <w:lang w:val="en-IE" w:eastAsia="en-US" w:bidi="ar-SA"/>
+      </w:rPr>
+    </w:rPrDefault>
+    <w:pPrDefault>
+      <w:pPr>
+        <w:spacing w:after="200" w:line="276" w:lineRule="auto"/>
+      </w:pPr>
+    </w:pPrDefault>
+  </w:docDefaults>
+  <w:latentStyles w:defLockedState="0" w:defUIPriority="99" w:defSemiHidden="1" w:defUnhideWhenUsed="1" w:defQFormat="0" w:count="267">
+    <w:lsdException w:name="Normal" w:semiHidden="0" w:uiPriority="0" w:unhideWhenUsed="0" w:qFormat="1"/>
+    <w:lsdException w:name="heading 1" w:semiHidden="0" w:uiPriority="9" w:unhideWhenUsed="0" w:qFormat="1"/>
+    <w:lsdException w:name="heading 2" w:uiPriority="9" w:qFormat="1"/>
+    <w:lsdException w:name="heading 3" w:uiPriority="9" w:qFormat="1"/>
+    <w:lsdException w:name="heading 4" w:uiPriority="9" w:qFormat="1"/>
+    <w:lsdException w:name="heading 5" w:uiPriority="9" w:qFormat="1"/>
+    <w:lsdException w:name="heading 6" w:uiPriority="9" w:qFormat="1"/>
+    <w:lsdException w:name="heading 7" w:uiPriority="9" w:qFormat="1"/>
+    <w:lsdException w:name="heading 8" w:uiPriority="9" w:qFormat="1"/>
+    <w:lsdException w:name="heading 9" w:uiPriority="9" w:qFormat="1"/>
+    <w:lsdException w:name="toc 1" w:uiPriority="39"/>
+    <w:lsdException w:name="toc 2" w:uiPriority="39"/>
+    <w:lsdException w:name="toc 3" w:uiPriority="39"/>
+    <w:lsdException w:name="toc 4" w:uiPriority="39"/>
+    <w:lsdException w:name="toc 5" w:uiPriority="39"/>
+    <w:lsdException w:name="toc 6" w:uiPriority="39"/>
+    <w:lsdException w:name="toc 7" w:uiPriority="39"/>
+    <w:lsdException w:name="toc 8" w:uiPriority="39"/>
+    <w:lsdException w:name="toc 9" w:uiPriority="39"/>
+    <w:lsdException w:name="caption" w:uiPriority="35" w:qFormat="1"/>
+    <w:lsdException w:name="Title" w:semiHidden="0" w:uiPriority="10" w:unhideWhenUsed="0" w:qFormat="1"/>
+    <w:lsdException w:name="Default Paragraph Font" w:uiPriority="1"/>
+    <w:lsdException w:name="Subtitle" w:semiHidden="0" w:uiPriority="11" w:unhideWhenUsed="0" w:qFormat="1"/>
+    <w:lsdException w:name="Strong" w:semiHidden="0" w:uiPriority="22" w:unhideWhenUsed="0" w:qFormat="1"/>
+    <w:lsdException w:name="Emphasis" w:semiHidden="0" w:uiPriority="20" w:unhideWhenUsed="0" w:qFormat="1"/>
+    <w:lsdException w:name="Table Grid" w:semiHidden="0" w:uiPriority="59" w:unhideWhenUsed="0"/>
+    <w:lsdException w:name="Placeholder Text" w:unhideWhenUsed="0"/>
+    <w:lsdException w:name="No Spacing" w:semiHidden="0" w:uiPriority="1" w:unhideWhenUsed="0" w:qFormat="1"/>
+    <w:lsdException w:name="Light Shading" w:semiHidden="0" w:uiPriority="60" w:unhideWhenUsed="0"/>
+    <w:lsdException w:name="Light List" w:semiHidden="0" w:uiPriority="61" w:unhideWhenUsed="0"/>
+    <w:lsdException w:name="Light Grid" w:semiHidden="0" w:uiPriority="62" w:unhideWhenUsed="0"/>
+    <w:lsdException w:name="Medium Shading 1" w:semiHidden="0" w:uiPriority="63" w:unhideWhenUsed="0"/>
+    <w:lsdException w:name="Medium Shading 2" w:semiHidden="0" w:uiPriority="64" w:unhideWhenUsed="0"/>
+    <w:lsdException w:name="Medium List 1" w:semiHidden="0" w:uiPriority="65" w:unhideWhenUsed="0"/>
+    <w:lsdException w:name="Medium List 2" w:semiHidden="0" w:uiPriority="66" w:unhideWhenUsed="0"/>
+    <w:lsdException w:name="Medium Grid 1" w:semiHidden="0" w:uiPriority="67" w:unhideWhenUsed="0"/>
+    <w:lsdException w:name="Medium Grid 2" w:semiHidden="0" w:uiPriority="68" w:unhideWhenUsed="0"/>
+    <w:lsdException w:name="Medium Grid 3" w:semiHidden="0" w:uiPriority="69" w:unhideWhenUsed="0"/>
+    <w:lsdException w:name="Dark List" w:semiHidden="0" w:uiPriority="70" w:unhideWhenUsed="0"/>
+    <w:lsdException w:name="Colorful Shading" w:semiHidden="0" w:uiPriority="71" w:unhideWhenUsed="0"/>
+    <w:lsdException w:name="Colorful List" w:semiHidden="0" w:uiPriority="72" w:unhideWhenUsed="0"/>
+    <w:lsdException w:name="Colorful Grid" w:semiHidden="0" w:uiPriority="73" w:unhideWhenUsed="0"/>
+    <w:lsdException w:name="Light Shading Accent 1" w:semiHidden="0" w:uiPriority="60" w:unhideWhenUsed="0"/>
+    <w:lsdException w:name="Light List Accent 1" w:semiHidden="0" w:uiPriority="61" w:unhideWhenUsed="0"/>
+    <w:lsdException w:name="Light Grid Accent 1" w:semiHidden="0" w:uiPriority="62" w:unhideWhenUsed="0"/>
+    <w:lsdException w:name="Medium Shading 1 Accent 1" w:semiHidden="0" w:uiPriority="63" w:unhideWhenUsed="0"/>
+    <w:lsdException w:name="Medium Shading 2 Accent 1" w:semiHidden="0" w:uiPriority="64" w:unhideWhenUsed="0"/>
+    <w:lsdException w:name="Medium List 1 Accent 1" w:semiHidden="0" w:uiPriority="65" w:unhideWhenUsed="0"/>
+    <w:lsdException w:name="Revision" w:unhideWhenUsed="0"/>
+    <w:lsdException w:name="List Paragraph" w:semiHidden="0" w:uiPriority="34" w:unhideWhenUsed="0" w:qFormat="1"/>
+    <w:lsdException w:name="Quote" w:semiHidden="0" w:uiPriority="29" w:unhideWhenUsed="0" w:qFormat="1"/>
+    <w:lsdException w:name="Intense Quote" w:semiHidden="0" w:uiPriority="30" w:unhideWhenUsed="0" w:qFormat="1"/>
+    <w:lsdException w:name="Medium List 2 Accent 1" w:semiHidden="0" w:uiPriority="66" w:unhideWhenUsed="0"/>
+    <w:lsdException w:name="Medium Grid 1 Accent 1" w:semiHidden="0" w:uiPriority="67" w:unhideWhenUsed="0"/>
+    <w:lsdException w:name="Medium Grid 2 Accent 1" w:semiHidden="0" w:uiPriority="68" w:unhideWhenUsed="0"/>
+    <w:lsdException w:name="Medium Grid 3 Accent 1" w:semiHidden="0" w:uiPriority="69" w:unhideWhenUsed="0"/>
+    <w:lsdException w:name="Dark List Accent 1" w:semiHidden="0" w:uiPriority="70" w:unhideWhenUsed="0"/>
+    <w:lsdException w:name="Colorful Shading Accent 1" w:semiHidden="0" w:uiPriority="71" w:unhideWhenUsed="0"/>
+    <w:lsdException w:name="Colorful List Accent 1" w:semiHidden="0" w:uiPriority="72" w:unhideWhenUsed="0"/>
+    <w:lsdException w:name="Colorful Grid Accent 1" w:semiHidden="0" w:uiPriority="73" w:unhideWhenUsed="0"/>
+    <w:lsdException w:name="Light Shading Accent 2" w:semiHidden="0" w:uiPriority="60" w:unhideWhenUsed="0"/>
+    <w:lsdException w:name="Light List Accent 2" w:semiHidden="0" w:uiPriority="61" w:unhideWhenUsed="0"/>
+    <w:lsdException w:name="Light Grid Accent 2" w:semiHidden="0" w:uiPriority="62" w:unhideWhenUsed="0"/>
+    <w:lsdException w:name="Medium Shading 1 Accent 2" w:semiHidden="0" w:uiPriority="63" w:unhideWhenUsed="0"/>
+    <w:lsdException w:name="Medium Shading 2 Accent 2" w:semiHidden="0" w:uiPriority="64" w:unhideWhenUsed="0"/>
+    <w:lsdException w:name="Medium List 1 Accent 2" w:semiHidden="0" w:uiPriority="65" w:unhideWhenUsed="0"/>
+    <w:lsdException w:name="Medium List 2 Accent 2" w:semiHidden="0" w:uiPriority="66" w:unhideWhenUsed="0"/>
+    <w:lsdException w:name="Medium Grid 1 Accent 2" w:semiHidden="0" w:uiPriority="67" w:unhideWhenUsed="0"/>
+    <w:lsdException w:name="Medium Grid 2 Accent 2" w:semiHidden="0" w:uiPriority="68" w:unhideWhenUsed="0"/>
+    <w:lsdException w:name="Medium Grid 3 Accent 2" w:semiHidden="0" w:uiPriority="69" w:unhideWhenUsed="0"/>
+    <w:lsdException w:name="Dark List Accent 2" w:semiHidden="0" w:uiPriority="70" w:unhideWhenUsed="0"/>
+    <w:lsdException w:name="Colorful Shading Accent 2" w:semiHidden="0" w:uiPriority="71" w:unhideWhenUsed="0"/>
+    <w:lsdException w:name="Colorful List Accent 2" w:semiHidden="0" w:uiPriority="72" w:unhideWhenUsed="0"/>
+    <w:lsdException w:name="Colorful Grid Accent 2" w:semiHidden="0" w:uiPriority="73" w:unhideWhenUsed="0"/>
+    <w:lsdException w:name="Light Shading Accent 3" w:semiHidden="0" w:uiPriority="60" w:unhideWhenUsed="0"/>
+    <w:lsdException w:name="Light List Accent 3" w:semiHidden="0" w:uiPriority="61" w:unhideWhenUsed="0"/>
+    <w:lsdException w:name="Light Grid Accent 3" w:semiHidden="0" w:uiPriority="62" w:unhideWhenUsed="0"/>
+    <w:lsdException w:name="Medium Shading 1 Accent 3" w:semiHidden="0" w:uiPriority="63" w:unhideWhenUsed="0"/>
+    <w:lsdException w:name="Medium Shading 2 Accent 3" w:semiHidden="0" w:uiPriority="64" w:unhideWhenUsed="0"/>
+    <w:lsdException w:name="Medium List 1 Accent 3" w:semiHidden="0" w:uiPriority="65" w:unhideWhenUsed="0"/>
+    <w:lsdException w:name="Medium List 2 Accent 3" w:semiHidden="0" w:uiPriority="66" w:unhideWhenUsed="0"/>
+    <w:lsdException w:name="Medium Grid 1 Accent 3" w:semiHidden="0" w:uiPriority="67" w:unhideWhenUsed="0"/>
+    <w:lsdException w:name="Medium Grid 2 Accent 3" w:semiHidden="0" w:uiPriority="68" w:unhideWhenUsed="0"/>
+    <w:lsdException w:name="Medium Grid 3 Accent 3" w:semiHidden="0" w:uiPriority="69" w:unhideWhenUsed="0"/>
+    <w:lsdException w:name="Dark List Accent 3" w:semiHidden="0" w:uiPriority="70" w:unhideWhenUsed="0"/>
+    <w:lsdException w:name="Colorful Shading Accent 3" w:semiHidden="0" w:uiPriority="71" w:unhideWhenUsed="0"/>
+    <w:lsdException w:name="Colorful List Accent 3" w:semiHidden="0" w:uiPriority="72" w:unhideWhenUsed="0"/>
+    <w:lsdException w:name="Colorful Grid Accent 3" w:semiHidden="0" w:uiPriority="73" w:unhideWhenUsed="0"/>
+    <w:lsdException w:name="Light Shading Accent 4" w:semiHidden="0" w:uiPriority="60" w:unhideWhenUsed="0"/>
+    <w:lsdException w:name="Light List Accent 4" w:semiHidden="0" w:uiPriority="61" w:unhideWhenUsed="0"/>
+    <w:lsdException w:name="Light Grid Accent 4" w:semiHidden="0" w:uiPriority="62" w:unhideWhenUsed="0"/>
+    <w:lsdException w:name="Medium Shading 1 Accent 4" w:semiHidden="0" w:uiPriority="63" w:unhideWhenUsed="0"/>
+    <w:lsdException w:name="Medium Shading 2 Accent 4" w:semiHidden="0" w:uiPriority="64" w:unhideWhenUsed="0"/>
+    <w:lsdException w:name="Medium List 1 Accent 4" w:semiHidden="0" w:uiPriority="65" w:unhideWhenUsed="0"/>
+    <w:lsdException w:name="Medium List 2 Accent 4" w:semiHidden="0" w:uiPriority="66" w:unhideWhenUsed="0"/>
+    <w:lsdException w:name="Medium Grid 1 Accent 4" w:semiHidden="0" w:uiPriority="67" w:unhideWhenUsed="0"/>
+    <w:lsdException w:name="Medium Grid 2 Accent 4" w:semiHidden="0" w:uiPriority="68" w:unhideWhenUsed="0"/>
+    <w:lsdException w:name="Medium Grid 3 Accent 4" w:semiHidden="0" w:uiPriority="69" w:unhideWhenUsed="0"/>
+    <w:lsdException w:name="Dark List Accent 4" w:semiHidden="0" w:uiPriority="70" w:unhideWhenUsed="0"/>
+    <w:lsdException w:name="Colorful Shading Accent 4" w:semiHidden="0" w:uiPriority="71" w:unhideWhenUsed="0"/>
+    <w:lsdException w:name="Colorful List Accent 4" w:semiHidden="0" w:uiPriority="72" w:unhideWhenUsed="0"/>
+    <w:lsdException w:name="Colorful Grid Accent 4" w:semiHidden="0" w:uiPriority="73" w:unhideWhenUsed="0"/>
+    <w:lsdException w:name="Light Shading Accent 5" w:semiHidden="0" w:uiPriority="60" w:unhideWhenUsed="0"/>
+    <w:lsdException w:name="Light List Accent 5" w:semiHidden="0" w:uiPriority="61" w:unhideWhenUsed="0"/>
+    <w:lsdException w:name="Light Grid Accent 5" w:semiHidden="0" w:uiPriority="62" w:unhideWhenUsed="0"/>
+    <w:lsdException w:name="Medium Shading 1 Accent 5" w:semiHidden="0" w:uiPriority="63" w:unhideWhenUsed="0"/>
+    <w:lsdException w:name="Medium Shading 2 Accent 5" w:semiHidden="0" w:uiPriority="64" w:unhideWhenUsed="0"/>
+    <w:lsdException w:name="Medium List 1 Accent 5" w:semiHidden="0" w:uiPriority="65" w:unhideWhenUsed="0"/>
+    <w:lsdException w:name="Medium List 2 Accent 5" w:semiHidden="0" w:uiPriority="66" w:unhideWhenUsed="0"/>
+    <w:lsdException w:name="Medium Grid 1 Accent 5" w:semiHidden="0" w:uiPriority="67" w:unhideWhenUsed="0"/>
+    <w:lsdException w:name="Medium Grid 2 Accent 5" w:semiHidden="0" w:uiPriority="68" w:unhideWhenUsed="0"/>
+    <w:lsdException w:name="Medium Grid 3 Accent 5" w:semiHidden="0" w:uiPriority="69" w:unhideWhenUsed="0"/>
+    <w:lsdException w:name="Dark List Accent 5" w:semiHidden="0" w:uiPriority="70" w:unhideWhenUsed="0"/>
+    <w:lsdException w:name="Colorful Shading Accent 5" w:semiHidden="0" w:uiPriority="71" w:unhideWhenUsed="0"/>
+    <w:lsdException w:name="Colorful List Accent 5" w:semiHidden="0" w:uiPriority="72" w:unhideWhenUsed="0"/>
+    <w:lsdException w:name="Colorful Grid Accent 5" w:semiHidden="0" w:uiPriority="73" w:unhideWhenUsed="0"/>
+    <w:lsdException w:name="Light Shading Accent 6" w:semiHidden="0" w:uiPriority="60" w:unhideWhenUsed="0"/>
+    <w:lsdException w:name="Light List Accent 6" w:semiHidden="0" w:uiPriority="61" w:unhideWhenUsed="0"/>
+    <w:lsdException w:name="Light Grid Accent 6" w:semiHidden="0" w:uiPriority="62" w:unhideWhenUsed="0"/>
+    <w:lsdException w:name="Medium Shading 1 Accent 6" w:semiHidden="0" w:uiPriority="63" w:unhideWhenUsed="0"/>
+    <w:lsdException w:name="Medium Shading 2 Accent 6" w:semiHidden="0" w:uiPriority="64" w:unhideWhenUsed="0"/>
+    <w:lsdException w:name="Medium List 1 Accent 6" w:semiHidden="0" w:uiPriority="65" w:unhideWhenUsed="0"/>
+    <w:lsdException w:name="Medium List 2 Accent 6" w:semiHidden="0" w:uiPriority="66" w:unhideWhenUsed="0"/>
+    <w:lsdException w:name="Medium Grid 1 Accent 6" w:semiHidden="0" w:uiPriority="67" w:unhideWhenUsed="0"/>
+    <w:lsdException w:name="Medium Grid 2 Accent 6" w:semiHidden="0" w:uiPriority="68" w:unhideWhenUsed="0"/>
+    <w:lsdException w:name="Medium Grid 3 Accent 6" w:semiHidden="0" w:uiPriority="69" w:unhideWhenUsed="0"/>
+    <w:lsdException w:name="Dark List Accent 6" w:semiHidden="0" w:uiPriority="70" w:unhideWhenUsed="0"/>
+    <w:lsdException w:name="Colorful Shading Accent 6" w:semiHidden="0" w:uiPriority="71" w:unhideWhenUsed="0"/>
+    <w:lsdException w:name="Colorful List Accent 6" w:semiHidden="0" w:uiPriority="72" w:unhideWhenUsed="0"/>
+    <w:lsdException w:name="Colorful Grid Accent 6" w:semiHidden="0" w:uiPriority="73" w:unhideWhenUsed="0"/>
+    <w:lsdException w:name="Subtle Emphasis" w:semiHidden="0" w:uiPriority="19" w:unhideWhenUsed="0" w:qFormat="1"/>
+    <w:lsdException w:name="Intense Emphasis" w:semiHidden="0" w:uiPriority="21" w:unhideWhenUsed="0" w:qFormat="1"/>
+    <w:lsdException w:name="Subtle Reference" w:semiHidden="0" w:uiPriority="31" w:unhideWhenUsed="0" w:qFormat="1"/>
+    <w:lsdException w:name="Intense Reference" w:semiHidden="0" w:uiPriority="32" w:unhideWhenUsed="0" w:qFormat="1"/>
+    <w:lsdException w:name="Book Title" w:semiHidden="0" w:uiPriority="33" w:unhideWhenUsed="0" w:qFormat="1"/>
+    <w:lsdException w:name="Bibliography" w:uiPriority="37"/>
+    <w:lsdException w:name="TOC Heading" w:uiPriority="39" w:qFormat="1"/>
+  </w:latentStyles>
+  <w:style w:type="paragraph" w:default="1" w:styleId="Normal">
+    <w:name w:val="Normal"/>
+    <w:qFormat/>
+  </w:style>
+  <w:style w:type="paragraph" w:styleId="Heading1">
+    <w:name w:val="heading 1"/>
+    <w:basedOn w:val="Normal"/>
+    <w:next w:val="Normal"/>
+    <w:link w:val="Heading1Char"/>
+    <w:uiPriority w:val="9"/>
+    <w:qFormat/>
+    <w:rsid w:val="009D5F0C"/>
+    <w:pPr>
+      <w:keepNext/>
+      <w:keepLines/>
+      <w:spacing w:before="480" w:after="0"/>
+      <w:outlineLvl w:val="0"/>
+    </w:pPr>
+    <w:rPr>
+      <w:rFonts w:asciiTheme="majorHAnsi" w:eastAsiaTheme="majorEastAsia" w:hAnsiTheme="majorHAnsi" w:cstheme="majorBidi"/>
+      <w:b/>
+      <w:bCs/>
+      <w:color w:val="365F91" w:themeColor="accent1" w:themeShade="BF"/>
+      <w:sz w:val="28"/>
+      <w:szCs w:val="28"/>
+    </w:rPr>
+  </w:style>
+  <w:style w:type="paragraph" w:styleId="Heading2">
+    <w:name w:val="heading 2"/>
+    <w:basedOn w:val="Normal"/>
+    <w:next w:val="Normal"/>
+    <w:link w:val="Heading2Char"/>
+    <w:uiPriority w:val="9"/>
+    <w:unhideWhenUsed/>
+    <w:qFormat/>
+    <w:rsid w:val="00C3374E"/>
+    <w:pPr>
+      <w:keepNext/>
+      <w:keepLines/>
+      <w:spacing w:before="200" w:after="0"/>
+      <w:outlineLvl w:val="1"/>
+    </w:pPr>
+    <w:rPr>
+      <w:rFonts w:asciiTheme="majorHAnsi" w:eastAsiaTheme="majorEastAsia" w:hAnsiTheme="majorHAnsi" w:cstheme="majorBidi"/>
+      <w:b/>
+      <w:bCs/>
+      <w:color w:val="4F81BD" w:themeColor="accent1"/>
+      <w:sz w:val="26"/>
+      <w:szCs w:val="26"/>
+    </w:rPr>
+  </w:style>
+  <w:style w:type="paragraph" w:styleId="Heading3">
+    <w:name w:val="heading 3"/>
+    <w:basedOn w:val="Normal"/>
+    <w:next w:val="Normal"/>
+    <w:link w:val="Heading3Char"/>
+    <w:uiPriority w:val="9"/>
+    <w:unhideWhenUsed/>
+    <w:qFormat/>
+    <w:rsid w:val="00BF4A09"/>
+    <w:pPr>
+      <w:keepNext/>
+      <w:keepLines/>
+      <w:spacing w:before="200" w:after="0"/>
+      <w:outlineLvl w:val="2"/>
+    </w:pPr>
+    <w:rPr>
+      <w:rFonts w:asciiTheme="majorHAnsi" w:eastAsiaTheme="majorEastAsia" w:hAnsiTheme="majorHAnsi" w:cstheme="majorBidi"/>
+      <w:b/>
+      <w:bCs/>
+      <w:color w:val="4F81BD" w:themeColor="accent1"/>
+    </w:rPr>
+  </w:style>
+  <w:style w:type="character" w:default="1" w:styleId="DefaultParagraphFont">
+    <w:name w:val="Default Paragraph Font"/>
+    <w:uiPriority w:val="1"/>
+    <w:semiHidden/>
+    <w:unhideWhenUsed/>
+  </w:style>
+  <w:style w:type="table" w:default="1" w:styleId="TableNormal">
+    <w:name w:val="Normal Table"/>
+    <w:uiPriority w:val="99"/>
+    <w:semiHidden/>
+    <w:unhideWhenUsed/>
+    <w:tblPr>
+      <w:tblInd w:w="0" w:type="dxa"/>
+      <w:tblCellMar>
+        <w:top w:w="0" w:type="dxa"/>
+        <w:left w:w="108" w:type="dxa"/>
+        <w:bottom w:w="0" w:type="dxa"/>
+        <w:right w:w="108" w:type="dxa"/>
+      </w:tblCellMar>
+    </w:tblPr>
+  </w:style>
+  <w:style w:type="numbering" w:default="1" w:styleId="NoList">
+    <w:name w:val="No List"/>
+    <w:uiPriority w:val="99"/>
+    <w:semiHidden/>
+    <w:unhideWhenUsed/>
+  </w:style>
+  <w:style w:type="paragraph" w:styleId="NoSpacing">
+    <w:name w:val="No Spacing"/>
+    <w:link w:val="NoSpacingChar"/>
+    <w:uiPriority w:val="1"/>
+    <w:qFormat/>
+    <w:rsid w:val="00C3374E"/>
+    <w:pPr>
+      <w:spacing w:after="0" w:line="240" w:lineRule="auto"/>
+    </w:pPr>
+    <w:rPr>
+      <w:rFonts w:eastAsiaTheme="minorEastAsia"/>
+      <w:lang w:val="en-US" w:eastAsia="ja-JP"/>
+    </w:rPr>
+  </w:style>
+  <w:style w:type="character" w:customStyle="1" w:styleId="NoSpacingChar">
+    <w:name w:val="No Spacing Char"/>
+    <w:basedOn w:val="DefaultParagraphFont"/>
+    <w:link w:val="NoSpacing"/>
+    <w:uiPriority w:val="1"/>
+    <w:rsid w:val="00C3374E"/>
+    <w:rPr>
+      <w:rFonts w:eastAsiaTheme="minorEastAsia"/>
+      <w:lang w:val="en-US" w:eastAsia="ja-JP"/>
+    </w:rPr>
+  </w:style>
+  <w:style w:type="paragraph" w:styleId="BalloonText">
+    <w:name w:val="Balloon Text"/>
+    <w:basedOn w:val="Normal"/>
+    <w:link w:val="BalloonTextChar"/>
+    <w:uiPriority w:val="99"/>
+    <w:semiHidden/>
+    <w:unhideWhenUsed/>
+    <w:rsid w:val="00C3374E"/>
+    <w:pPr>
+      <w:spacing w:after="0" w:line="240" w:lineRule="auto"/>
+    </w:pPr>
+    <w:rPr>
+      <w:rFonts w:ascii="Tahoma" w:hAnsi="Tahoma" w:cs="Tahoma"/>
+      <w:sz w:val="16"/>
+      <w:szCs w:val="16"/>
+    </w:rPr>
+  </w:style>
+  <w:style w:type="character" w:customStyle="1" w:styleId="BalloonTextChar">
+    <w:name w:val="Balloon Text Char"/>
+    <w:basedOn w:val="DefaultParagraphFont"/>
+    <w:link w:val="BalloonText"/>
+    <w:uiPriority w:val="99"/>
+    <w:semiHidden/>
+    <w:rsid w:val="00C3374E"/>
+    <w:rPr>
+      <w:rFonts w:ascii="Tahoma" w:hAnsi="Tahoma" w:cs="Tahoma"/>
+      <w:sz w:val="16"/>
+      <w:szCs w:val="16"/>
+    </w:rPr>
+  </w:style>
+  <w:style w:type="character" w:customStyle="1" w:styleId="Heading2Char">
+    <w:name w:val="Heading 2 Char"/>
+    <w:basedOn w:val="DefaultParagraphFont"/>
+    <w:link w:val="Heading2"/>
+    <w:uiPriority w:val="9"/>
+    <w:rsid w:val="00C3374E"/>
+    <w:rPr>
+      <w:rFonts w:asciiTheme="majorHAnsi" w:eastAsiaTheme="majorEastAsia" w:hAnsiTheme="majorHAnsi" w:cstheme="majorBidi"/>
+      <w:b/>
+      <w:bCs/>
+      <w:color w:val="4F81BD" w:themeColor="accent1"/>
+      <w:sz w:val="26"/>
+      <w:szCs w:val="26"/>
+    </w:rPr>
+  </w:style>
+  <w:style w:type="character" w:customStyle="1" w:styleId="Heading3Char">
+    <w:name w:val="Heading 3 Char"/>
+    <w:basedOn w:val="DefaultParagraphFont"/>
+    <w:link w:val="Heading3"/>
+    <w:uiPriority w:val="9"/>
+    <w:rsid w:val="00BF4A09"/>
+    <w:rPr>
+      <w:rFonts w:asciiTheme="majorHAnsi" w:eastAsiaTheme="majorEastAsia" w:hAnsiTheme="majorHAnsi" w:cstheme="majorBidi"/>
+      <w:b/>
+      <w:bCs/>
+      <w:color w:val="4F81BD" w:themeColor="accent1"/>
+    </w:rPr>
+  </w:style>
+  <w:style w:type="character" w:customStyle="1" w:styleId="Heading1Char">
+    <w:name w:val="Heading 1 Char"/>
+    <w:basedOn w:val="DefaultParagraphFont"/>
+    <w:link w:val="Heading1"/>
+    <w:uiPriority w:val="9"/>
+    <w:rsid w:val="009D5F0C"/>
+    <w:rPr>
+      <w:rFonts w:asciiTheme="majorHAnsi" w:eastAsiaTheme="majorEastAsia" w:hAnsiTheme="majorHAnsi" w:cstheme="majorBidi"/>
+      <w:b/>
+      <w:bCs/>
+      <w:color w:val="365F91" w:themeColor="accent1" w:themeShade="BF"/>
+      <w:sz w:val="28"/>
+      <w:szCs w:val="28"/>
+    </w:rPr>
+  </w:style>
+  <w:style w:type="paragraph" w:styleId="TOCHeading">
+    <w:name w:val="TOC Heading"/>
+    <w:basedOn w:val="Heading1"/>
+    <w:next w:val="Normal"/>
+    <w:uiPriority w:val="39"/>
+    <w:unhideWhenUsed/>
+    <w:qFormat/>
+    <w:rsid w:val="009D5F0C"/>
+    <w:pPr>
+      <w:outlineLvl w:val="9"/>
+    </w:pPr>
+    <w:rPr>
+      <w:lang w:val="en-US" w:eastAsia="ja-JP"/>
+    </w:rPr>
+  </w:style>
+  <w:style w:type="paragraph" w:styleId="TOC2">
+    <w:name w:val="toc 2"/>
+    <w:basedOn w:val="Normal"/>
+    <w:next w:val="Normal"/>
+    <w:autoRedefine/>
+    <w:uiPriority w:val="39"/>
+    <w:unhideWhenUsed/>
+    <w:rsid w:val="009D5F0C"/>
+    <w:pPr>
+      <w:spacing w:after="100"/>
+      <w:ind w:left="220"/>
+    </w:pPr>
+  </w:style>
+  <w:style w:type="paragraph" w:styleId="TOC3">
+    <w:name w:val="toc 3"/>
+    <w:basedOn w:val="Normal"/>
+    <w:next w:val="Normal"/>
+    <w:autoRedefine/>
+    <w:uiPriority w:val="39"/>
+    <w:unhideWhenUsed/>
+    <w:rsid w:val="009D5F0C"/>
+    <w:pPr>
+      <w:spacing w:after="100"/>
+      <w:ind w:left="440"/>
+    </w:pPr>
+  </w:style>
+  <w:style w:type="character" w:styleId="Hyperlink">
+    <w:name w:val="Hyperlink"/>
+    <w:basedOn w:val="DefaultParagraphFont"/>
+    <w:uiPriority w:val="99"/>
+    <w:unhideWhenUsed/>
+    <w:rsid w:val="009D5F0C"/>
+    <w:rPr>
+      <w:color w:val="0000FF" w:themeColor="hyperlink"/>
+      <w:u w:val="single"/>
+    </w:rPr>
+  </w:style>
+  <w:style w:type="paragraph" w:styleId="ListParagraph">
+    <w:name w:val="List Paragraph"/>
+    <w:basedOn w:val="Normal"/>
+    <w:uiPriority w:val="34"/>
+    <w:qFormat/>
+    <w:rsid w:val="003815A3"/>
+    <w:pPr>
+      <w:ind w:left="720"/>
+      <w:contextualSpacing/>
+    </w:pPr>
+  </w:style>
+  <w:style w:type="paragraph" w:styleId="Header">
+    <w:name w:val="header"/>
+    <w:basedOn w:val="Normal"/>
+    <w:link w:val="HeaderChar"/>
+    <w:uiPriority w:val="99"/>
+    <w:unhideWhenUsed/>
+    <w:rsid w:val="00932D8F"/>
+    <w:pPr>
+      <w:tabs>
+        <w:tab w:val="center" w:pos="4513"/>
+        <w:tab w:val="right" w:pos="9026"/>
+      </w:tabs>
+      <w:spacing w:after="0" w:line="240" w:lineRule="auto"/>
+    </w:pPr>
+  </w:style>
+  <w:style w:type="character" w:customStyle="1" w:styleId="HeaderChar">
+    <w:name w:val="Header Char"/>
+    <w:basedOn w:val="DefaultParagraphFont"/>
+    <w:link w:val="Header"/>
+    <w:uiPriority w:val="99"/>
+    <w:rsid w:val="00932D8F"/>
+  </w:style>
+  <w:style w:type="paragraph" w:styleId="Footer">
+    <w:name w:val="footer"/>
+    <w:basedOn w:val="Normal"/>
+    <w:link w:val="FooterChar"/>
+    <w:uiPriority w:val="99"/>
+    <w:unhideWhenUsed/>
+    <w:rsid w:val="00932D8F"/>
+    <w:pPr>
+      <w:tabs>
+        <w:tab w:val="center" w:pos="4513"/>
+        <w:tab w:val="right" w:pos="9026"/>
+      </w:tabs>
+      <w:spacing w:after="0" w:line="240" w:lineRule="auto"/>
+    </w:pPr>
+  </w:style>
+  <w:style w:type="character" w:customStyle="1" w:styleId="FooterChar">
+    <w:name w:val="Footer Char"/>
+    <w:basedOn w:val="DefaultParagraphFont"/>
+    <w:link w:val="Footer"/>
+    <w:uiPriority w:val="99"/>
+    <w:rsid w:val="00932D8F"/>
+  </w:style>
+  <w:style w:type="paragraph" w:styleId="FootnoteText">
+    <w:name w:val="footnote text"/>
+    <w:basedOn w:val="Normal"/>
+    <w:link w:val="FootnoteTextChar"/>
+    <w:uiPriority w:val="99"/>
+    <w:semiHidden/>
+    <w:unhideWhenUsed/>
+    <w:rsid w:val="00296AD4"/>
+    <w:pPr>
+      <w:spacing w:after="0" w:line="240" w:lineRule="auto"/>
+    </w:pPr>
+    <w:rPr>
+      <w:sz w:val="20"/>
+      <w:szCs w:val="20"/>
+    </w:rPr>
+  </w:style>
+  <w:style w:type="character" w:customStyle="1" w:styleId="FootnoteTextChar">
+    <w:name w:val="Footnote Text Char"/>
+    <w:basedOn w:val="DefaultParagraphFont"/>
+    <w:link w:val="FootnoteText"/>
+    <w:uiPriority w:val="99"/>
+    <w:semiHidden/>
+    <w:rsid w:val="00296AD4"/>
+    <w:rPr>
+      <w:sz w:val="20"/>
+      <w:szCs w:val="20"/>
+    </w:rPr>
+  </w:style>
+  <w:style w:type="character" w:styleId="FootnoteReference">
+    <w:name w:val="footnote reference"/>
+    <w:basedOn w:val="DefaultParagraphFont"/>
+    <w:uiPriority w:val="99"/>
+    <w:semiHidden/>
+    <w:unhideWhenUsed/>
+    <w:rsid w:val="00296AD4"/>
+    <w:rPr>
+      <w:vertAlign w:val="superscript"/>
+    </w:rPr>
+  </w:style>
+  <w:style w:type="paragraph" w:styleId="HTMLPreformatted">
+    <w:name w:val="HTML Preformatted"/>
+    <w:basedOn w:val="Normal"/>
+    <w:link w:val="HTMLPreformattedChar"/>
+    <w:uiPriority w:val="99"/>
+    <w:semiHidden/>
+    <w:unhideWhenUsed/>
+    <w:rsid w:val="004D649B"/>
+    <w:pPr>
+      <w:tabs>
+        <w:tab w:val="left" w:pos="916"/>
+        <w:tab w:val="left" w:pos="1832"/>
+        <w:tab w:val="left" w:pos="2748"/>
+        <w:tab w:val="left" w:pos="3664"/>
+        <w:tab w:val="left" w:pos="4580"/>
+        <w:tab w:val="left" w:pos="5496"/>
+        <w:tab w:val="left" w:pos="6412"/>
+        <w:tab w:val="left" w:pos="7328"/>
+        <w:tab w:val="left" w:pos="8244"/>
+        <w:tab w:val="left" w:pos="9160"/>
+        <w:tab w:val="left" w:pos="10076"/>
+        <w:tab w:val="left" w:pos="10992"/>
+        <w:tab w:val="left" w:pos="11908"/>
+        <w:tab w:val="left" w:pos="12824"/>
+        <w:tab w:val="left" w:pos="13740"/>
+        <w:tab w:val="left" w:pos="14656"/>
+      </w:tabs>
+      <w:spacing w:after="0" w:line="240" w:lineRule="auto"/>
+    </w:pPr>
+    <w:rPr>
+      <w:rFonts w:ascii="Courier New" w:eastAsia="Times New Roman" w:hAnsi="Courier New" w:cs="Courier New"/>
+      <w:sz w:val="20"/>
+      <w:szCs w:val="20"/>
+      <w:lang w:eastAsia="en-IE"/>
+    </w:rPr>
+  </w:style>
+  <w:style w:type="character" w:customStyle="1" w:styleId="HTMLPreformattedChar">
+    <w:name w:val="HTML Preformatted Char"/>
+    <w:basedOn w:val="DefaultParagraphFont"/>
+    <w:link w:val="HTMLPreformatted"/>
+    <w:uiPriority w:val="99"/>
+    <w:semiHidden/>
+    <w:rsid w:val="004D649B"/>
+    <w:rPr>
+      <w:rFonts w:ascii="Courier New" w:eastAsia="Times New Roman" w:hAnsi="Courier New" w:cs="Courier New"/>
+      <w:sz w:val="20"/>
+      <w:szCs w:val="20"/>
+      <w:lang w:eastAsia="en-IE"/>
+    </w:rPr>
+  </w:style>
+  <w:style w:type="character" w:customStyle="1" w:styleId="pln">
+    <w:name w:val="pln"/>
+    <w:basedOn w:val="DefaultParagraphFont"/>
+    <w:rsid w:val="004D649B"/>
+  </w:style>
+  <w:style w:type="character" w:customStyle="1" w:styleId="pun">
+    <w:name w:val="pun"/>
+    <w:basedOn w:val="DefaultParagraphFont"/>
+    <w:rsid w:val="004D649B"/>
+  </w:style>
+  <w:style w:type="character" w:customStyle="1" w:styleId="kwd">
+    <w:name w:val="kwd"/>
+    <w:basedOn w:val="DefaultParagraphFont"/>
+    <w:rsid w:val="004D649B"/>
   </w:style>
 </w:styles>
 </file>
@@ -3620,7 +5334,7 @@
 </file>
 
 <file path=customXml/itemProps2.xml><?xml version="1.0" encoding="utf-8"?>
-<ds:datastoreItem xmlns:ds="http://schemas.openxmlformats.org/officeDocument/2006/customXml" ds:itemID="{BDDEA551-37EA-4590-87CE-5ACC8B7ECAFB}">
+<ds:datastoreItem xmlns:ds="http://schemas.openxmlformats.org/officeDocument/2006/customXml" ds:itemID="{3A62E765-D5B3-44CA-9BFF-6BC2AB183732}">
   <ds:schemaRefs>
     <ds:schemaRef ds:uri="http://schemas.openxmlformats.org/officeDocument/2006/bibliography"/>
   </ds:schemaRefs>

</xml_diff>

<commit_message>
Completed command pattern implementation and documented it.
</commit_message>
<xml_diff>
--- a/doc/Assignment 2 - Jimmy Collins.docx
+++ b/doc/Assignment 2 - Jimmy Collins.docx
@@ -373,6 +373,8 @@
             <w:t>Contents</w:t>
           </w:r>
         </w:p>
+        <w:bookmarkStart w:id="0" w:name="_GoBack"/>
+        <w:bookmarkEnd w:id="0"/>
         <w:p>
           <w:pPr>
             <w:pStyle w:val="TOC2"/>
@@ -406,7 +408,7 @@
             </w:rPr>
             <w:fldChar w:fldCharType="separate"/>
           </w:r>
-          <w:hyperlink w:anchor="_Toc480395602" w:history="1">
+          <w:hyperlink w:anchor="_Toc480483569" w:history="1">
             <w:r>
               <w:rPr>
                 <w:rStyle w:val="Hyperlink"/>
@@ -433,7 +435,7 @@
                 <w:noProof/>
                 <w:webHidden/>
               </w:rPr>
-              <w:instrText xml:space="preserve"> PAGEREF _Toc480395602 \h </w:instrText>
+              <w:instrText xml:space="preserve"> PAGEREF _Toc480483569 \h </w:instrText>
             </w:r>
             <w:r>
               <w:rPr>
@@ -476,7 +478,7 @@
               <w:lang w:eastAsia="en-IE"/>
             </w:rPr>
           </w:pPr>
-          <w:hyperlink w:anchor="_Toc480395603" w:history="1">
+          <w:hyperlink w:anchor="_Toc480483570" w:history="1">
             <w:r>
               <w:rPr>
                 <w:rStyle w:val="Hyperlink"/>
@@ -503,7 +505,7 @@
                 <w:noProof/>
                 <w:webHidden/>
               </w:rPr>
-              <w:instrText xml:space="preserve"> PAGEREF _Toc480395603 \h </w:instrText>
+              <w:instrText xml:space="preserve"> PAGEREF _Toc480483570 \h </w:instrText>
             </w:r>
             <w:r>
               <w:rPr>
@@ -546,7 +548,7 @@
               <w:lang w:eastAsia="en-IE"/>
             </w:rPr>
           </w:pPr>
-          <w:hyperlink w:anchor="_Toc480395604" w:history="1">
+          <w:hyperlink w:anchor="_Toc480483571" w:history="1">
             <w:r>
               <w:rPr>
                 <w:rStyle w:val="Hyperlink"/>
@@ -573,7 +575,7 @@
                 <w:noProof/>
                 <w:webHidden/>
               </w:rPr>
-              <w:instrText xml:space="preserve"> PAGEREF _Toc480395604 \h </w:instrText>
+              <w:instrText xml:space="preserve"> PAGEREF _Toc480483571 \h </w:instrText>
             </w:r>
             <w:r>
               <w:rPr>
@@ -616,7 +618,7 @@
               <w:lang w:eastAsia="en-IE"/>
             </w:rPr>
           </w:pPr>
-          <w:hyperlink w:anchor="_Toc480395605" w:history="1">
+          <w:hyperlink w:anchor="_Toc480483572" w:history="1">
             <w:r>
               <w:rPr>
                 <w:rStyle w:val="Hyperlink"/>
@@ -643,7 +645,7 @@
                 <w:noProof/>
                 <w:webHidden/>
               </w:rPr>
-              <w:instrText xml:space="preserve"> PAGEREF _Toc480395605 \h </w:instrText>
+              <w:instrText xml:space="preserve"> PAGEREF _Toc480483572 \h </w:instrText>
             </w:r>
             <w:r>
               <w:rPr>
@@ -686,7 +688,7 @@
               <w:lang w:eastAsia="en-IE"/>
             </w:rPr>
           </w:pPr>
-          <w:hyperlink w:anchor="_Toc480395606" w:history="1">
+          <w:hyperlink w:anchor="_Toc480483573" w:history="1">
             <w:r>
               <w:rPr>
                 <w:rStyle w:val="Hyperlink"/>
@@ -713,7 +715,7 @@
                 <w:noProof/>
                 <w:webHidden/>
               </w:rPr>
-              <w:instrText xml:space="preserve"> PAGEREF _Toc480395606 \h </w:instrText>
+              <w:instrText xml:space="preserve"> PAGEREF _Toc480483573 \h </w:instrText>
             </w:r>
             <w:r>
               <w:rPr>
@@ -756,7 +758,7 @@
               <w:lang w:eastAsia="en-IE"/>
             </w:rPr>
           </w:pPr>
-          <w:hyperlink w:anchor="_Toc480395607" w:history="1">
+          <w:hyperlink w:anchor="_Toc480483574" w:history="1">
             <w:r>
               <w:rPr>
                 <w:rStyle w:val="Hyperlink"/>
@@ -783,7 +785,7 @@
                 <w:noProof/>
                 <w:webHidden/>
               </w:rPr>
-              <w:instrText xml:space="preserve"> PAGEREF _Toc480395607 \h </w:instrText>
+              <w:instrText xml:space="preserve"> PAGEREF _Toc480483574 \h </w:instrText>
             </w:r>
             <w:r>
               <w:rPr>
@@ -803,7 +805,7 @@
                 <w:noProof/>
                 <w:webHidden/>
               </w:rPr>
-              <w:t>8</w:t>
+              <w:t>7</w:t>
             </w:r>
             <w:r>
               <w:rPr>
@@ -826,7 +828,7 @@
               <w:lang w:eastAsia="en-IE"/>
             </w:rPr>
           </w:pPr>
-          <w:hyperlink w:anchor="_Toc480395608" w:history="1">
+          <w:hyperlink w:anchor="_Toc480483575" w:history="1">
             <w:r>
               <w:rPr>
                 <w:rStyle w:val="Hyperlink"/>
@@ -853,7 +855,7 @@
                 <w:noProof/>
                 <w:webHidden/>
               </w:rPr>
-              <w:instrText xml:space="preserve"> PAGEREF _Toc480395608 \h </w:instrText>
+              <w:instrText xml:space="preserve"> PAGEREF _Toc480483575 \h </w:instrText>
             </w:r>
             <w:r>
               <w:rPr>
@@ -873,7 +875,7 @@
                 <w:noProof/>
                 <w:webHidden/>
               </w:rPr>
-              <w:t>9</w:t>
+              <w:t>8</w:t>
             </w:r>
             <w:r>
               <w:rPr>
@@ -896,7 +898,7 @@
               <w:lang w:eastAsia="en-IE"/>
             </w:rPr>
           </w:pPr>
-          <w:hyperlink w:anchor="_Toc480395609" w:history="1">
+          <w:hyperlink w:anchor="_Toc480483576" w:history="1">
             <w:r>
               <w:rPr>
                 <w:rStyle w:val="Hyperlink"/>
@@ -923,7 +925,7 @@
                 <w:noProof/>
                 <w:webHidden/>
               </w:rPr>
-              <w:instrText xml:space="preserve"> PAGEREF _Toc480395609 \h </w:instrText>
+              <w:instrText xml:space="preserve"> PAGEREF _Toc480483576 \h </w:instrText>
             </w:r>
             <w:r>
               <w:rPr>
@@ -943,7 +945,7 @@
                 <w:noProof/>
                 <w:webHidden/>
               </w:rPr>
-              <w:t>10</w:t>
+              <w:t>9</w:t>
             </w:r>
             <w:r>
               <w:rPr>
@@ -966,7 +968,7 @@
               <w:lang w:eastAsia="en-IE"/>
             </w:rPr>
           </w:pPr>
-          <w:hyperlink w:anchor="_Toc480395610" w:history="1">
+          <w:hyperlink w:anchor="_Toc480483577" w:history="1">
             <w:r>
               <w:rPr>
                 <w:rStyle w:val="Hyperlink"/>
@@ -993,7 +995,7 @@
                 <w:noProof/>
                 <w:webHidden/>
               </w:rPr>
-              <w:instrText xml:space="preserve"> PAGEREF _Toc480395610 \h </w:instrText>
+              <w:instrText xml:space="preserve"> PAGEREF _Toc480483577 \h </w:instrText>
             </w:r>
             <w:r>
               <w:rPr>
@@ -1013,7 +1015,7 @@
                 <w:noProof/>
                 <w:webHidden/>
               </w:rPr>
-              <w:t>11</w:t>
+              <w:t>10</w:t>
             </w:r>
             <w:r>
               <w:rPr>
@@ -1036,7 +1038,7 @@
               <w:lang w:eastAsia="en-IE"/>
             </w:rPr>
           </w:pPr>
-          <w:hyperlink w:anchor="_Toc480395611" w:history="1">
+          <w:hyperlink w:anchor="_Toc480483578" w:history="1">
             <w:r>
               <w:rPr>
                 <w:rStyle w:val="Hyperlink"/>
@@ -1063,7 +1065,7 @@
                 <w:noProof/>
                 <w:webHidden/>
               </w:rPr>
-              <w:instrText xml:space="preserve"> PAGEREF _Toc480395611 \h </w:instrText>
+              <w:instrText xml:space="preserve"> PAGEREF _Toc480483578 \h </w:instrText>
             </w:r>
             <w:r>
               <w:rPr>
@@ -1083,7 +1085,7 @@
                 <w:noProof/>
                 <w:webHidden/>
               </w:rPr>
-              <w:t>11</w:t>
+              <w:t>10</w:t>
             </w:r>
             <w:r>
               <w:rPr>
@@ -1106,7 +1108,7 @@
               <w:lang w:eastAsia="en-IE"/>
             </w:rPr>
           </w:pPr>
-          <w:hyperlink w:anchor="_Toc480395612" w:history="1">
+          <w:hyperlink w:anchor="_Toc480483579" w:history="1">
             <w:r>
               <w:rPr>
                 <w:rStyle w:val="Hyperlink"/>
@@ -1133,7 +1135,7 @@
                 <w:noProof/>
                 <w:webHidden/>
               </w:rPr>
-              <w:instrText xml:space="preserve"> PAGEREF _Toc480395612 \h </w:instrText>
+              <w:instrText xml:space="preserve"> PAGEREF _Toc480483579 \h </w:instrText>
             </w:r>
             <w:r>
               <w:rPr>
@@ -1153,7 +1155,7 @@
                 <w:noProof/>
                 <w:webHidden/>
               </w:rPr>
-              <w:t>11</w:t>
+              <w:t>10</w:t>
             </w:r>
             <w:r>
               <w:rPr>
@@ -1176,7 +1178,7 @@
               <w:lang w:eastAsia="en-IE"/>
             </w:rPr>
           </w:pPr>
-          <w:hyperlink w:anchor="_Toc480395613" w:history="1">
+          <w:hyperlink w:anchor="_Toc480483580" w:history="1">
             <w:r>
               <w:rPr>
                 <w:rStyle w:val="Hyperlink"/>
@@ -1203,7 +1205,7 @@
                 <w:noProof/>
                 <w:webHidden/>
               </w:rPr>
-              <w:instrText xml:space="preserve"> PAGEREF _Toc480395613 \h </w:instrText>
+              <w:instrText xml:space="preserve"> PAGEREF _Toc480483580 \h </w:instrText>
             </w:r>
             <w:r>
               <w:rPr>
@@ -1223,7 +1225,7 @@
                 <w:noProof/>
                 <w:webHidden/>
               </w:rPr>
-              <w:t>12</w:t>
+              <w:t>11</w:t>
             </w:r>
             <w:r>
               <w:rPr>
@@ -1246,7 +1248,7 @@
               <w:lang w:eastAsia="en-IE"/>
             </w:rPr>
           </w:pPr>
-          <w:hyperlink w:anchor="_Toc480395614" w:history="1">
+          <w:hyperlink w:anchor="_Toc480483581" w:history="1">
             <w:r>
               <w:rPr>
                 <w:rStyle w:val="Hyperlink"/>
@@ -1273,7 +1275,7 @@
                 <w:noProof/>
                 <w:webHidden/>
               </w:rPr>
-              <w:instrText xml:space="preserve"> PAGEREF _Toc480395614 \h </w:instrText>
+              <w:instrText xml:space="preserve"> PAGEREF _Toc480483581 \h </w:instrText>
             </w:r>
             <w:r>
               <w:rPr>
@@ -1293,7 +1295,7 @@
                 <w:noProof/>
                 <w:webHidden/>
               </w:rPr>
-              <w:t>13</w:t>
+              <w:t>12</w:t>
             </w:r>
             <w:r>
               <w:rPr>
@@ -1316,7 +1318,7 @@
               <w:lang w:eastAsia="en-IE"/>
             </w:rPr>
           </w:pPr>
-          <w:hyperlink w:anchor="_Toc480395615" w:history="1">
+          <w:hyperlink w:anchor="_Toc480483582" w:history="1">
             <w:r>
               <w:rPr>
                 <w:rStyle w:val="Hyperlink"/>
@@ -1343,7 +1345,7 @@
                 <w:noProof/>
                 <w:webHidden/>
               </w:rPr>
-              <w:instrText xml:space="preserve"> PAGEREF _Toc480395615 \h </w:instrText>
+              <w:instrText xml:space="preserve"> PAGEREF _Toc480483582 \h </w:instrText>
             </w:r>
             <w:r>
               <w:rPr>
@@ -1363,7 +1365,7 @@
                 <w:noProof/>
                 <w:webHidden/>
               </w:rPr>
-              <w:t>15</w:t>
+              <w:t>14</w:t>
             </w:r>
             <w:r>
               <w:rPr>
@@ -1386,7 +1388,7 @@
               <w:lang w:eastAsia="en-IE"/>
             </w:rPr>
           </w:pPr>
-          <w:hyperlink w:anchor="_Toc480395616" w:history="1">
+          <w:hyperlink w:anchor="_Toc480483583" w:history="1">
             <w:r>
               <w:rPr>
                 <w:rStyle w:val="Hyperlink"/>
@@ -1413,7 +1415,7 @@
                 <w:noProof/>
                 <w:webHidden/>
               </w:rPr>
-              <w:instrText xml:space="preserve"> PAGEREF _Toc480395616 \h </w:instrText>
+              <w:instrText xml:space="preserve"> PAGEREF _Toc480483583 \h </w:instrText>
             </w:r>
             <w:r>
               <w:rPr>
@@ -1433,7 +1435,7 @@
                 <w:noProof/>
                 <w:webHidden/>
               </w:rPr>
-              <w:t>15</w:t>
+              <w:t>14</w:t>
             </w:r>
             <w:r>
               <w:rPr>
@@ -1456,7 +1458,7 @@
               <w:lang w:eastAsia="en-IE"/>
             </w:rPr>
           </w:pPr>
-          <w:hyperlink w:anchor="_Toc480395617" w:history="1">
+          <w:hyperlink w:anchor="_Toc480483584" w:history="1">
             <w:r>
               <w:rPr>
                 <w:rStyle w:val="Hyperlink"/>
@@ -1483,7 +1485,7 @@
                 <w:noProof/>
                 <w:webHidden/>
               </w:rPr>
-              <w:instrText xml:space="preserve"> PAGEREF _Toc480395617 \h </w:instrText>
+              <w:instrText xml:space="preserve"> PAGEREF _Toc480483584 \h </w:instrText>
             </w:r>
             <w:r>
               <w:rPr>
@@ -1503,7 +1505,7 @@
                 <w:noProof/>
                 <w:webHidden/>
               </w:rPr>
-              <w:t>15</w:t>
+              <w:t>14</w:t>
             </w:r>
             <w:r>
               <w:rPr>
@@ -1530,15 +1532,12 @@
     </w:sdt>
     <w:p/>
     <w:p/>
-    <w:p>
-      <w:bookmarkStart w:id="0" w:name="_GoBack"/>
-      <w:bookmarkEnd w:id="0"/>
-    </w:p>
+    <w:p/>
     <w:p>
       <w:pPr>
         <w:pStyle w:val="Heading2"/>
       </w:pPr>
-      <w:bookmarkStart w:id="1" w:name="_Toc480395602"/>
+      <w:bookmarkStart w:id="1" w:name="_Toc480483569"/>
       <w:r>
         <w:lastRenderedPageBreak/>
         <w:t>Section 1 – Introduction</w:t>
@@ -1655,7 +1654,7 @@
       <w:pPr>
         <w:pStyle w:val="Heading2"/>
       </w:pPr>
-      <w:bookmarkStart w:id="2" w:name="_Toc480395603"/>
+      <w:bookmarkStart w:id="2" w:name="_Toc480483570"/>
       <w:r>
         <w:lastRenderedPageBreak/>
         <w:t>Section 2</w:t>
@@ -1672,7 +1671,7 @@
       <w:pPr>
         <w:pStyle w:val="Heading3"/>
       </w:pPr>
-      <w:bookmarkStart w:id="3" w:name="_Toc480395604"/>
+      <w:bookmarkStart w:id="3" w:name="_Toc480483571"/>
       <w:r>
         <w:t>Template Pattern</w:t>
       </w:r>
@@ -1799,7 +1798,7 @@
       <w:pPr>
         <w:pStyle w:val="Heading3"/>
       </w:pPr>
-      <w:bookmarkStart w:id="4" w:name="_Toc480395605"/>
+      <w:bookmarkStart w:id="4" w:name="_Toc480483572"/>
       <w:r>
         <w:lastRenderedPageBreak/>
         <w:t>Proxy Pattern - Remote Proxy</w:t>
@@ -1897,7 +1896,7 @@
       <w:pPr>
         <w:pStyle w:val="Heading3"/>
       </w:pPr>
-      <w:bookmarkStart w:id="5" w:name="_Toc480395606"/>
+      <w:bookmarkStart w:id="5" w:name="_Toc480483573"/>
       <w:r>
         <w:lastRenderedPageBreak/>
         <w:t>Usage of Database for Data Persistence</w:t>
@@ -2035,7 +2034,7 @@
       <w:pPr>
         <w:pStyle w:val="Heading3"/>
       </w:pPr>
-      <w:bookmarkStart w:id="6" w:name="_Toc480395607"/>
+      <w:bookmarkStart w:id="6" w:name="_Toc480483574"/>
       <w:r>
         <w:lastRenderedPageBreak/>
         <w:t>Façade Pattern</w:t>
@@ -2145,7 +2144,7 @@
       <w:pPr>
         <w:pStyle w:val="Heading3"/>
       </w:pPr>
-      <w:bookmarkStart w:id="7" w:name="_Toc480395608"/>
+      <w:bookmarkStart w:id="7" w:name="_Toc480483575"/>
       <w:r>
         <w:lastRenderedPageBreak/>
         <w:t>Command Pattern</w:t>
@@ -2154,30 +2153,146 @@
     </w:p>
     <w:p>
       <w:r>
-        <w:t>TODO</w:t>
-      </w:r>
-    </w:p>
-    <w:p/>
-    <w:p/>
-    <w:p/>
-    <w:p/>
-    <w:p/>
-    <w:p/>
-    <w:p/>
-    <w:p/>
-    <w:p/>
-    <w:p/>
-    <w:p/>
-    <w:p/>
-    <w:p/>
-    <w:p/>
-    <w:p/>
-    <w:p/>
+        <w:t xml:space="preserve">I used the command pattern for the functionality that allows a user to export an analysis to different formats (e.g. to email to someone). Currently </w:t>
+      </w:r>
+      <w:r>
+        <w:t xml:space="preserve">Microsoft </w:t>
+      </w:r>
+      <w:r>
+        <w:t>Excel and HTM</w:t>
+      </w:r>
+      <w:r>
+        <w:t>L formats are supported</w:t>
+      </w:r>
+      <w:r>
+        <w:t xml:space="preserve"> as export formats.</w:t>
+      </w:r>
+    </w:p>
+    <w:p>
+      <w:proofErr w:type="spellStart"/>
+      <w:r>
+        <w:rPr>
+          <w:rFonts w:ascii="Courier New" w:hAnsi="Courier New" w:cs="Courier New"/>
+        </w:rPr>
+        <w:t>ExportCommand</w:t>
+      </w:r>
+      <w:proofErr w:type="spellEnd"/>
+      <w:r>
+        <w:t xml:space="preserve"> is the interface which both concrete commands </w:t>
+      </w:r>
+      <w:proofErr w:type="spellStart"/>
+      <w:r>
+        <w:rPr>
+          <w:rFonts w:ascii="Courier New" w:hAnsi="Courier New" w:cs="Courier New"/>
+        </w:rPr>
+        <w:t>ExportExcelCommand</w:t>
+      </w:r>
+      <w:proofErr w:type="spellEnd"/>
+      <w:r>
+        <w:t xml:space="preserve"> and </w:t>
+      </w:r>
+      <w:proofErr w:type="spellStart"/>
+      <w:r>
+        <w:rPr>
+          <w:rFonts w:ascii="Courier New" w:hAnsi="Courier New" w:cs="Courier New"/>
+        </w:rPr>
+        <w:t>ExportHtmlCommand</w:t>
+      </w:r>
+      <w:proofErr w:type="spellEnd"/>
+      <w:r>
+        <w:t xml:space="preserve"> implement. </w:t>
+      </w:r>
+      <w:proofErr w:type="spellStart"/>
+      <w:r>
+        <w:rPr>
+          <w:rFonts w:ascii="Courier New" w:hAnsi="Courier New" w:cs="Courier New"/>
+        </w:rPr>
+        <w:t>DataExporter</w:t>
+      </w:r>
+      <w:proofErr w:type="spellEnd"/>
+      <w:r>
+        <w:t xml:space="preserve"> is the receiver and the main UI controller class is the invoker. The </w:t>
+      </w:r>
+      <w:proofErr w:type="spellStart"/>
+      <w:r>
+        <w:rPr>
+          <w:rFonts w:ascii="Courier New" w:hAnsi="Courier New" w:cs="Courier New"/>
+        </w:rPr>
+        <w:t>DataExport</w:t>
+      </w:r>
+      <w:proofErr w:type="spellEnd"/>
+      <w:r>
+        <w:t xml:space="preserve"> class is just a class used to pass the relevant data to be exported to the constructors of the concrete commands.</w:t>
+      </w:r>
+    </w:p>
+    <w:p>
+      <w:r>
+        <w:rPr>
+          <w:b/>
+        </w:rPr>
+        <w:t>Notes</w:t>
+      </w:r>
+      <w:r>
+        <w:t xml:space="preserve"> – adding a new export </w:t>
+      </w:r>
+      <w:r>
+        <w:t xml:space="preserve">type </w:t>
+      </w:r>
+      <w:r>
+        <w:t>could be facilitated easily in this design. I’m also aware that a Strategy Pattern could have been used here to achieve the same functionality.</w:t>
+      </w:r>
+    </w:p>
+    <w:p>
+      <w:pPr>
+        <w:jc w:val="center"/>
+      </w:pPr>
+      <w:r>
+        <w:rPr>
+          <w:noProof/>
+          <w:lang w:eastAsia="en-IE"/>
+        </w:rPr>
+        <w:drawing>
+          <wp:inline distT="0" distB="0" distL="0" distR="0" wp14:anchorId="20C30827" wp14:editId="751C9535">
+            <wp:extent cx="6901344" cy="3681454"/>
+            <wp:effectExtent l="0" t="0" r="0" b="0"/>
+            <wp:docPr id="9" name="Picture 9"/>
+            <wp:cNvGraphicFramePr>
+              <a:graphicFrameLocks xmlns:a="http://schemas.openxmlformats.org/drawingml/2006/main" noChangeAspect="1"/>
+            </wp:cNvGraphicFramePr>
+            <a:graphic xmlns:a="http://schemas.openxmlformats.org/drawingml/2006/main">
+              <a:graphicData uri="http://schemas.openxmlformats.org/drawingml/2006/picture">
+                <pic:pic xmlns:pic="http://schemas.openxmlformats.org/drawingml/2006/picture">
+                  <pic:nvPicPr>
+                    <pic:cNvPr id="0" name=""/>
+                    <pic:cNvPicPr/>
+                  </pic:nvPicPr>
+                  <pic:blipFill>
+                    <a:blip r:embed="rId15"/>
+                    <a:stretch>
+                      <a:fillRect/>
+                    </a:stretch>
+                  </pic:blipFill>
+                  <pic:spPr>
+                    <a:xfrm>
+                      <a:off x="0" y="0"/>
+                      <a:ext cx="6901344" cy="3681454"/>
+                    </a:xfrm>
+                    <a:prstGeom prst="rect">
+                      <a:avLst/>
+                    </a:prstGeom>
+                  </pic:spPr>
+                </pic:pic>
+              </a:graphicData>
+            </a:graphic>
+          </wp:inline>
+        </w:drawing>
+      </w:r>
+    </w:p>
     <w:p>
       <w:pPr>
         <w:pStyle w:val="Heading3"/>
       </w:pPr>
-      <w:bookmarkStart w:id="8" w:name="_Toc480395609"/>
+      <w:bookmarkStart w:id="8" w:name="_Toc480483576"/>
       <w:r>
         <w:lastRenderedPageBreak/>
         <w:t>MVC Compound Pattern</w:t>
@@ -2208,7 +2323,7 @@
       <w:pPr>
         <w:pStyle w:val="Heading2"/>
       </w:pPr>
-      <w:bookmarkStart w:id="9" w:name="_Toc480395610"/>
+      <w:bookmarkStart w:id="9" w:name="_Toc480483577"/>
       <w:r>
         <w:lastRenderedPageBreak/>
         <w:t>Section 3</w:t>
@@ -2228,7 +2343,7 @@
       <w:pPr>
         <w:pStyle w:val="Heading2"/>
       </w:pPr>
-      <w:bookmarkStart w:id="10" w:name="_Toc480395611"/>
+      <w:bookmarkStart w:id="10" w:name="_Toc480483578"/>
       <w:r>
         <w:t>Section 4</w:t>
       </w:r>
@@ -2256,7 +2371,7 @@
       <w:pPr>
         <w:pStyle w:val="Heading2"/>
       </w:pPr>
-      <w:bookmarkStart w:id="11" w:name="_Toc480395612"/>
+      <w:bookmarkStart w:id="11" w:name="_Toc480483579"/>
       <w:r>
         <w:t>Section 5</w:t>
       </w:r>
@@ -2284,7 +2399,7 @@
       <w:pPr>
         <w:pStyle w:val="Heading2"/>
       </w:pPr>
-      <w:bookmarkStart w:id="12" w:name="_Toc480395613"/>
+      <w:bookmarkStart w:id="12" w:name="_Toc480483580"/>
       <w:r>
         <w:lastRenderedPageBreak/>
         <w:t>Appendix 1 – Database Setup Instructions</w:t>
@@ -2368,10 +2483,7 @@
     </w:p>
     <w:p>
       <w:r>
-        <w:t>Note I have used MySQL Workbench to create the schema etc. but this could be run from the command line</w:t>
-      </w:r>
-      <w:r>
-        <w:t xml:space="preserve"> via (ensure to create the </w:t>
+        <w:t xml:space="preserve">Note I have used MySQL Workbench to create the schema etc. but this could be run from the command line via (ensure to create the </w:t>
       </w:r>
       <w:proofErr w:type="spellStart"/>
       <w:r>
@@ -2500,7 +2612,7 @@
       <w:pPr>
         <w:pStyle w:val="Heading2"/>
       </w:pPr>
-      <w:bookmarkStart w:id="13" w:name="_Toc480395614"/>
+      <w:bookmarkStart w:id="13" w:name="_Toc480483581"/>
       <w:r>
         <w:lastRenderedPageBreak/>
         <w:t>Appendix 2 – Possible Development Environment Certificate Issue</w:t>
@@ -2537,7 +2649,7 @@
                     <pic:cNvPicPr/>
                   </pic:nvPicPr>
                   <pic:blipFill>
-                    <a:blip r:embed="rId15">
+                    <a:blip r:embed="rId16">
                       <a:extLst>
                         <a:ext uri="{28A0092B-C50C-407E-A947-70E740481C1C}">
                           <a14:useLocalDpi xmlns:a14="http://schemas.microsoft.com/office/drawing/2010/main" val="0"/>
@@ -2572,10 +2684,7 @@
         <w:t xml:space="preserve"> appears </w:t>
       </w:r>
       <w:r>
-        <w:t xml:space="preserve">to be </w:t>
-      </w:r>
-      <w:r>
-        <w:t>because the</w:t>
+        <w:t>to be because the</w:t>
       </w:r>
       <w:r>
         <w:t xml:space="preserve"> server has</w:t>
@@ -2615,7 +2724,7 @@
       <w:r>
         <w:t xml:space="preserve">Go to </w:t>
       </w:r>
-      <w:hyperlink r:id="rId16" w:history="1">
+      <w:hyperlink r:id="rId17" w:history="1">
         <w:r>
           <w:rPr>
             <w:rStyle w:val="Hyperlink"/>
@@ -2645,7 +2754,7 @@
       <w:r>
         <w:t xml:space="preserve">Navigate to </w:t>
       </w:r>
-      <w:hyperlink r:id="rId17" w:history="1">
+      <w:hyperlink r:id="rId18" w:history="1">
         <w:r>
           <w:rPr>
             <w:rStyle w:val="Hyperlink"/>
@@ -2734,7 +2843,7 @@
                     <pic:cNvPicPr/>
                   </pic:nvPicPr>
                   <pic:blipFill>
-                    <a:blip r:embed="rId18">
+                    <a:blip r:embed="rId19">
                       <a:extLst>
                         <a:ext uri="{28A0092B-C50C-407E-A947-70E740481C1C}">
                           <a14:useLocalDpi xmlns:a14="http://schemas.microsoft.com/office/drawing/2010/main" val="0"/>
@@ -2864,7 +2973,7 @@
                     <pic:cNvPicPr/>
                   </pic:nvPicPr>
                   <pic:blipFill>
-                    <a:blip r:embed="rId19"/>
+                    <a:blip r:embed="rId20"/>
                     <a:stretch>
                       <a:fillRect/>
                     </a:stretch>
@@ -2963,7 +3072,7 @@
       <w:pPr>
         <w:pStyle w:val="Heading2"/>
       </w:pPr>
-      <w:bookmarkStart w:id="14" w:name="_Toc480395615"/>
+      <w:bookmarkStart w:id="14" w:name="_Toc480483582"/>
       <w:r>
         <w:lastRenderedPageBreak/>
         <w:t>Appendix 3</w:t>
@@ -2977,7 +3086,7 @@
       <w:pPr>
         <w:pStyle w:val="Heading3"/>
       </w:pPr>
-      <w:bookmarkStart w:id="15" w:name="_Toc480395616"/>
+      <w:bookmarkStart w:id="15" w:name="_Toc480483583"/>
       <w:r>
         <w:t>Contributions</w:t>
       </w:r>
@@ -2992,7 +3101,7 @@
       <w:pPr>
         <w:pStyle w:val="Heading3"/>
       </w:pPr>
-      <w:bookmarkStart w:id="16" w:name="_Toc480395617"/>
+      <w:bookmarkStart w:id="16" w:name="_Toc480483584"/>
       <w:r>
         <w:t>Code Frequency</w:t>
       </w:r>
@@ -3005,7 +3114,7 @@
     </w:p>
     <w:p/>
     <w:sectPr>
-      <w:headerReference w:type="default" r:id="rId20"/>
+      <w:headerReference w:type="default" r:id="rId21"/>
       <w:pgSz w:w="16838" w:h="11906" w:orient="landscape"/>
       <w:pgMar w:top="1440" w:right="1440" w:bottom="1440" w:left="1440" w:header="708" w:footer="708" w:gutter="0"/>
       <w:pgNumType w:start="0"/>
@@ -3195,7 +3304,7 @@
             <w:rPr>
               <w:noProof/>
             </w:rPr>
-            <w:t>14</w:t>
+            <w:t>2</w:t>
           </w:r>
           <w:r>
             <w:rPr>
@@ -5334,7 +5443,7 @@
 </file>
 
 <file path=customXml/itemProps2.xml><?xml version="1.0" encoding="utf-8"?>
-<ds:datastoreItem xmlns:ds="http://schemas.openxmlformats.org/officeDocument/2006/customXml" ds:itemID="{3A62E765-D5B3-44CA-9BFF-6BC2AB183732}">
+<ds:datastoreItem xmlns:ds="http://schemas.openxmlformats.org/officeDocument/2006/customXml" ds:itemID="{771AD41D-20C3-4866-A3B8-F75A98F2FE1A}">
   <ds:schemaRefs>
     <ds:schemaRef ds:uri="http://schemas.openxmlformats.org/officeDocument/2006/bibliography"/>
   </ds:schemaRefs>

</xml_diff>

<commit_message>
Small UI improvements. Doc updates.
</commit_message>
<xml_diff>
--- a/doc/Assignment 2 - Jimmy Collins.docx
+++ b/doc/Assignment 2 - Jimmy Collins.docx
@@ -1,6 +1,6 @@
 
 <file path=word/document.xml><?xml version="1.0" encoding="utf-8"?>
-<w:document xmlns:wpc="http://schemas.microsoft.com/office/word/2010/wordprocessingCanvas" xmlns:mc="http://schemas.openxmlformats.org/markup-compatibility/2006" xmlns:o="urn:schemas-microsoft-com:office:office" xmlns:r="http://schemas.openxmlformats.org/officeDocument/2006/relationships" xmlns:m="http://schemas.openxmlformats.org/officeDocument/2006/math" xmlns:v="urn:schemas-microsoft-com:vml" xmlns:wp14="http://schemas.microsoft.com/office/word/2010/wordprocessingDrawing" xmlns:wp="http://schemas.openxmlformats.org/drawingml/2006/wordprocessingDrawing" xmlns:w10="urn:schemas-microsoft-com:office:word" xmlns:w="http://schemas.openxmlformats.org/wordprocessingml/2006/main" xmlns:w14="http://schemas.microsoft.com/office/word/2010/wordml" xmlns:w15="http://schemas.microsoft.com/office/word/2012/wordml" xmlns:wpg="http://schemas.microsoft.com/office/word/2010/wordprocessingGroup" xmlns:wpi="http://schemas.microsoft.com/office/word/2010/wordprocessingInk" xmlns:wne="http://schemas.microsoft.com/office/word/2006/wordml" xmlns:wps="http://schemas.microsoft.com/office/word/2010/wordprocessingShape" mc:Ignorable="w14 w15 wp14">
+<w:document xmlns:wpc="http://schemas.microsoft.com/office/word/2010/wordprocessingCanvas" xmlns:mc="http://schemas.openxmlformats.org/markup-compatibility/2006" xmlns:o="urn:schemas-microsoft-com:office:office" xmlns:r="http://schemas.openxmlformats.org/officeDocument/2006/relationships" xmlns:m="http://schemas.openxmlformats.org/officeDocument/2006/math" xmlns:v="urn:schemas-microsoft-com:vml" xmlns:wp14="http://schemas.microsoft.com/office/word/2010/wordprocessingDrawing" xmlns:wp="http://schemas.openxmlformats.org/drawingml/2006/wordprocessingDrawing" xmlns:w10="urn:schemas-microsoft-com:office:word" xmlns:w="http://schemas.openxmlformats.org/wordprocessingml/2006/main" xmlns:w14="http://schemas.microsoft.com/office/word/2010/wordml" xmlns:wpg="http://schemas.microsoft.com/office/word/2010/wordprocessingGroup" xmlns:wpi="http://schemas.microsoft.com/office/word/2010/wordprocessingInk" xmlns:wne="http://schemas.microsoft.com/office/word/2006/wordml" xmlns:wps="http://schemas.microsoft.com/office/word/2010/wordprocessingShape" mc:Ignorable="w14 wp14">
   <w:body>
     <w:sdt>
       <w:sdtPr>
@@ -406,7 +406,7 @@
             </w:rPr>
             <w:fldChar w:fldCharType="separate"/>
           </w:r>
-          <w:hyperlink w:anchor="_Toc480556958" w:history="1">
+          <w:hyperlink w:anchor="_Toc480914878" w:history="1">
             <w:r>
               <w:rPr>
                 <w:rStyle w:val="Hyperlink"/>
@@ -433,7 +433,7 @@
                 <w:noProof/>
                 <w:webHidden/>
               </w:rPr>
-              <w:instrText xml:space="preserve"> PAGEREF _Toc480556958 \h </w:instrText>
+              <w:instrText xml:space="preserve"> PAGEREF _Toc480914878 \h </w:instrText>
             </w:r>
             <w:r>
               <w:rPr>
@@ -476,7 +476,7 @@
               <w:lang w:eastAsia="en-IE"/>
             </w:rPr>
           </w:pPr>
-          <w:hyperlink w:anchor="_Toc480556959" w:history="1">
+          <w:hyperlink w:anchor="_Toc480914879" w:history="1">
             <w:r>
               <w:rPr>
                 <w:rStyle w:val="Hyperlink"/>
@@ -503,7 +503,7 @@
                 <w:noProof/>
                 <w:webHidden/>
               </w:rPr>
-              <w:instrText xml:space="preserve"> PAGEREF _Toc480556959 \h </w:instrText>
+              <w:instrText xml:space="preserve"> PAGEREF _Toc480914879 \h </w:instrText>
             </w:r>
             <w:r>
               <w:rPr>
@@ -523,7 +523,7 @@
                 <w:noProof/>
                 <w:webHidden/>
               </w:rPr>
-              <w:t>7</w:t>
+              <w:t>6</w:t>
             </w:r>
             <w:r>
               <w:rPr>
@@ -546,7 +546,7 @@
               <w:lang w:eastAsia="en-IE"/>
             </w:rPr>
           </w:pPr>
-          <w:hyperlink w:anchor="_Toc480556960" w:history="1">
+          <w:hyperlink w:anchor="_Toc480914880" w:history="1">
             <w:r>
               <w:rPr>
                 <w:rStyle w:val="Hyperlink"/>
@@ -573,7 +573,7 @@
                 <w:noProof/>
                 <w:webHidden/>
               </w:rPr>
-              <w:instrText xml:space="preserve"> PAGEREF _Toc480556960 \h </w:instrText>
+              <w:instrText xml:space="preserve"> PAGEREF _Toc480914880 \h </w:instrText>
             </w:r>
             <w:r>
               <w:rPr>
@@ -593,7 +593,7 @@
                 <w:noProof/>
                 <w:webHidden/>
               </w:rPr>
-              <w:t>7</w:t>
+              <w:t>6</w:t>
             </w:r>
             <w:r>
               <w:rPr>
@@ -616,7 +616,7 @@
               <w:lang w:eastAsia="en-IE"/>
             </w:rPr>
           </w:pPr>
-          <w:hyperlink w:anchor="_Toc480556961" w:history="1">
+          <w:hyperlink w:anchor="_Toc480914881" w:history="1">
             <w:r>
               <w:rPr>
                 <w:rStyle w:val="Hyperlink"/>
@@ -643,7 +643,7 @@
                 <w:noProof/>
                 <w:webHidden/>
               </w:rPr>
-              <w:instrText xml:space="preserve"> PAGEREF _Toc480556961 \h </w:instrText>
+              <w:instrText xml:space="preserve"> PAGEREF _Toc480914881 \h </w:instrText>
             </w:r>
             <w:r>
               <w:rPr>
@@ -663,7 +663,7 @@
                 <w:noProof/>
                 <w:webHidden/>
               </w:rPr>
-              <w:t>8</w:t>
+              <w:t>7</w:t>
             </w:r>
             <w:r>
               <w:rPr>
@@ -686,7 +686,7 @@
               <w:lang w:eastAsia="en-IE"/>
             </w:rPr>
           </w:pPr>
-          <w:hyperlink w:anchor="_Toc480556962" w:history="1">
+          <w:hyperlink w:anchor="_Toc480914882" w:history="1">
             <w:r>
               <w:rPr>
                 <w:rStyle w:val="Hyperlink"/>
@@ -713,7 +713,7 @@
                 <w:noProof/>
                 <w:webHidden/>
               </w:rPr>
-              <w:instrText xml:space="preserve"> PAGEREF _Toc480556962 \h </w:instrText>
+              <w:instrText xml:space="preserve"> PAGEREF _Toc480914882 \h </w:instrText>
             </w:r>
             <w:r>
               <w:rPr>
@@ -733,7 +733,7 @@
                 <w:noProof/>
                 <w:webHidden/>
               </w:rPr>
-              <w:t>9</w:t>
+              <w:t>8</w:t>
             </w:r>
             <w:r>
               <w:rPr>
@@ -756,7 +756,7 @@
               <w:lang w:eastAsia="en-IE"/>
             </w:rPr>
           </w:pPr>
-          <w:hyperlink w:anchor="_Toc480556963" w:history="1">
+          <w:hyperlink w:anchor="_Toc480914883" w:history="1">
             <w:r>
               <w:rPr>
                 <w:rStyle w:val="Hyperlink"/>
@@ -783,7 +783,7 @@
                 <w:noProof/>
                 <w:webHidden/>
               </w:rPr>
-              <w:instrText xml:space="preserve"> PAGEREF _Toc480556963 \h </w:instrText>
+              <w:instrText xml:space="preserve"> PAGEREF _Toc480914883 \h </w:instrText>
             </w:r>
             <w:r>
               <w:rPr>
@@ -803,7 +803,7 @@
                 <w:noProof/>
                 <w:webHidden/>
               </w:rPr>
-              <w:t>11</w:t>
+              <w:t>10</w:t>
             </w:r>
             <w:r>
               <w:rPr>
@@ -826,7 +826,7 @@
               <w:lang w:eastAsia="en-IE"/>
             </w:rPr>
           </w:pPr>
-          <w:hyperlink w:anchor="_Toc480556964" w:history="1">
+          <w:hyperlink w:anchor="_Toc480914884" w:history="1">
             <w:r>
               <w:rPr>
                 <w:rStyle w:val="Hyperlink"/>
@@ -853,7 +853,7 @@
                 <w:noProof/>
                 <w:webHidden/>
               </w:rPr>
-              <w:instrText xml:space="preserve"> PAGEREF _Toc480556964 \h </w:instrText>
+              <w:instrText xml:space="preserve"> PAGEREF _Toc480914884 \h </w:instrText>
             </w:r>
             <w:r>
               <w:rPr>
@@ -873,7 +873,7 @@
                 <w:noProof/>
                 <w:webHidden/>
               </w:rPr>
-              <w:t>12</w:t>
+              <w:t>11</w:t>
             </w:r>
             <w:r>
               <w:rPr>
@@ -896,7 +896,7 @@
               <w:lang w:eastAsia="en-IE"/>
             </w:rPr>
           </w:pPr>
-          <w:hyperlink w:anchor="_Toc480556965" w:history="1">
+          <w:hyperlink w:anchor="_Toc480914885" w:history="1">
             <w:r>
               <w:rPr>
                 <w:rStyle w:val="Hyperlink"/>
@@ -923,7 +923,7 @@
                 <w:noProof/>
                 <w:webHidden/>
               </w:rPr>
-              <w:instrText xml:space="preserve"> PAGEREF _Toc480556965 \h </w:instrText>
+              <w:instrText xml:space="preserve"> PAGEREF _Toc480914885 \h </w:instrText>
             </w:r>
             <w:r>
               <w:rPr>
@@ -943,7 +943,7 @@
                 <w:noProof/>
                 <w:webHidden/>
               </w:rPr>
-              <w:t>13</w:t>
+              <w:t>12</w:t>
             </w:r>
             <w:r>
               <w:rPr>
@@ -966,7 +966,7 @@
               <w:lang w:eastAsia="en-IE"/>
             </w:rPr>
           </w:pPr>
-          <w:hyperlink w:anchor="_Toc480556966" w:history="1">
+          <w:hyperlink w:anchor="_Toc480914886" w:history="1">
             <w:r>
               <w:rPr>
                 <w:rStyle w:val="Hyperlink"/>
@@ -993,7 +993,7 @@
                 <w:noProof/>
                 <w:webHidden/>
               </w:rPr>
-              <w:instrText xml:space="preserve"> PAGEREF _Toc480556966 \h </w:instrText>
+              <w:instrText xml:space="preserve"> PAGEREF _Toc480914886 \h </w:instrText>
             </w:r>
             <w:r>
               <w:rPr>
@@ -1013,7 +1013,7 @@
                 <w:noProof/>
                 <w:webHidden/>
               </w:rPr>
-              <w:t>14</w:t>
+              <w:t>13</w:t>
             </w:r>
             <w:r>
               <w:rPr>
@@ -1036,7 +1036,7 @@
               <w:lang w:eastAsia="en-IE"/>
             </w:rPr>
           </w:pPr>
-          <w:hyperlink w:anchor="_Toc480556967" w:history="1">
+          <w:hyperlink w:anchor="_Toc480914887" w:history="1">
             <w:r>
               <w:rPr>
                 <w:rStyle w:val="Hyperlink"/>
@@ -1063,7 +1063,7 @@
                 <w:noProof/>
                 <w:webHidden/>
               </w:rPr>
-              <w:instrText xml:space="preserve"> PAGEREF _Toc480556967 \h </w:instrText>
+              <w:instrText xml:space="preserve"> PAGEREF _Toc480914887 \h </w:instrText>
             </w:r>
             <w:r>
               <w:rPr>
@@ -1083,7 +1083,7 @@
                 <w:noProof/>
                 <w:webHidden/>
               </w:rPr>
-              <w:t>15</w:t>
+              <w:t>14</w:t>
             </w:r>
             <w:r>
               <w:rPr>
@@ -1106,7 +1106,7 @@
               <w:lang w:eastAsia="en-IE"/>
             </w:rPr>
           </w:pPr>
-          <w:hyperlink w:anchor="_Toc480556968" w:history="1">
+          <w:hyperlink w:anchor="_Toc480914888" w:history="1">
             <w:r>
               <w:rPr>
                 <w:rStyle w:val="Hyperlink"/>
@@ -1133,7 +1133,7 @@
                 <w:noProof/>
                 <w:webHidden/>
               </w:rPr>
-              <w:instrText xml:space="preserve"> PAGEREF _Toc480556968 \h </w:instrText>
+              <w:instrText xml:space="preserve"> PAGEREF _Toc480914888 \h </w:instrText>
             </w:r>
             <w:r>
               <w:rPr>
@@ -1153,7 +1153,7 @@
                 <w:noProof/>
                 <w:webHidden/>
               </w:rPr>
-              <w:t>15</w:t>
+              <w:t>14</w:t>
             </w:r>
             <w:r>
               <w:rPr>
@@ -1176,7 +1176,7 @@
               <w:lang w:eastAsia="en-IE"/>
             </w:rPr>
           </w:pPr>
-          <w:hyperlink w:anchor="_Toc480556969" w:history="1">
+          <w:hyperlink w:anchor="_Toc480914889" w:history="1">
             <w:r>
               <w:rPr>
                 <w:rStyle w:val="Hyperlink"/>
@@ -1203,7 +1203,7 @@
                 <w:noProof/>
                 <w:webHidden/>
               </w:rPr>
-              <w:instrText xml:space="preserve"> PAGEREF _Toc480556969 \h </w:instrText>
+              <w:instrText xml:space="preserve"> PAGEREF _Toc480914889 \h </w:instrText>
             </w:r>
             <w:r>
               <w:rPr>
@@ -1223,7 +1223,7 @@
                 <w:noProof/>
                 <w:webHidden/>
               </w:rPr>
-              <w:t>16</w:t>
+              <w:t>15</w:t>
             </w:r>
             <w:r>
               <w:rPr>
@@ -1246,7 +1246,7 @@
               <w:lang w:eastAsia="en-IE"/>
             </w:rPr>
           </w:pPr>
-          <w:hyperlink w:anchor="_Toc480556970" w:history="1">
+          <w:hyperlink w:anchor="_Toc480914890" w:history="1">
             <w:r>
               <w:rPr>
                 <w:rStyle w:val="Hyperlink"/>
@@ -1273,7 +1273,7 @@
                 <w:noProof/>
                 <w:webHidden/>
               </w:rPr>
-              <w:instrText xml:space="preserve"> PAGEREF _Toc480556970 \h </w:instrText>
+              <w:instrText xml:space="preserve"> PAGEREF _Toc480914890 \h </w:instrText>
             </w:r>
             <w:r>
               <w:rPr>
@@ -1293,7 +1293,7 @@
                 <w:noProof/>
                 <w:webHidden/>
               </w:rPr>
-              <w:t>17</w:t>
+              <w:t>16</w:t>
             </w:r>
             <w:r>
               <w:rPr>
@@ -1316,7 +1316,7 @@
               <w:lang w:eastAsia="en-IE"/>
             </w:rPr>
           </w:pPr>
-          <w:hyperlink w:anchor="_Toc480556971" w:history="1">
+          <w:hyperlink w:anchor="_Toc480914891" w:history="1">
             <w:r>
               <w:rPr>
                 <w:rStyle w:val="Hyperlink"/>
@@ -1343,7 +1343,7 @@
                 <w:noProof/>
                 <w:webHidden/>
               </w:rPr>
-              <w:instrText xml:space="preserve"> PAGEREF _Toc480556971 \h </w:instrText>
+              <w:instrText xml:space="preserve"> PAGEREF _Toc480914891 \h </w:instrText>
             </w:r>
             <w:r>
               <w:rPr>
@@ -1363,7 +1363,7 @@
                 <w:noProof/>
                 <w:webHidden/>
               </w:rPr>
-              <w:t>18</w:t>
+              <w:t>17</w:t>
             </w:r>
             <w:r>
               <w:rPr>
@@ -1386,7 +1386,7 @@
               <w:lang w:eastAsia="en-IE"/>
             </w:rPr>
           </w:pPr>
-          <w:hyperlink w:anchor="_Toc480556972" w:history="1">
+          <w:hyperlink w:anchor="_Toc480914892" w:history="1">
             <w:r>
               <w:rPr>
                 <w:rStyle w:val="Hyperlink"/>
@@ -1413,7 +1413,7 @@
                 <w:noProof/>
                 <w:webHidden/>
               </w:rPr>
-              <w:instrText xml:space="preserve"> PAGEREF _Toc480556972 \h </w:instrText>
+              <w:instrText xml:space="preserve"> PAGEREF _Toc480914892 \h </w:instrText>
             </w:r>
             <w:r>
               <w:rPr>
@@ -1433,7 +1433,7 @@
                 <w:noProof/>
                 <w:webHidden/>
               </w:rPr>
-              <w:t>19</w:t>
+              <w:t>18</w:t>
             </w:r>
             <w:r>
               <w:rPr>
@@ -1456,7 +1456,7 @@
               <w:lang w:eastAsia="en-IE"/>
             </w:rPr>
           </w:pPr>
-          <w:hyperlink w:anchor="_Toc480556973" w:history="1">
+          <w:hyperlink w:anchor="_Toc480914893" w:history="1">
             <w:r>
               <w:rPr>
                 <w:rStyle w:val="Hyperlink"/>
@@ -1483,7 +1483,7 @@
                 <w:noProof/>
                 <w:webHidden/>
               </w:rPr>
-              <w:instrText xml:space="preserve"> PAGEREF _Toc480556973 \h </w:instrText>
+              <w:instrText xml:space="preserve"> PAGEREF _Toc480914893 \h </w:instrText>
             </w:r>
             <w:r>
               <w:rPr>
@@ -1503,7 +1503,7 @@
                 <w:noProof/>
                 <w:webHidden/>
               </w:rPr>
-              <w:t>20</w:t>
+              <w:t>19</w:t>
             </w:r>
             <w:r>
               <w:rPr>
@@ -1526,7 +1526,7 @@
               <w:lang w:eastAsia="en-IE"/>
             </w:rPr>
           </w:pPr>
-          <w:hyperlink w:anchor="_Toc480556974" w:history="1">
+          <w:hyperlink w:anchor="_Toc480914894" w:history="1">
             <w:r>
               <w:rPr>
                 <w:rStyle w:val="Hyperlink"/>
@@ -1553,7 +1553,7 @@
                 <w:noProof/>
                 <w:webHidden/>
               </w:rPr>
-              <w:instrText xml:space="preserve"> PAGEREF _Toc480556974 \h </w:instrText>
+              <w:instrText xml:space="preserve"> PAGEREF _Toc480914894 \h </w:instrText>
             </w:r>
             <w:r>
               <w:rPr>
@@ -1573,7 +1573,7 @@
                 <w:noProof/>
                 <w:webHidden/>
               </w:rPr>
-              <w:t>22</w:t>
+              <w:t>21</w:t>
             </w:r>
             <w:r>
               <w:rPr>
@@ -1596,7 +1596,7 @@
               <w:lang w:eastAsia="en-IE"/>
             </w:rPr>
           </w:pPr>
-          <w:hyperlink w:anchor="_Toc480556975" w:history="1">
+          <w:hyperlink w:anchor="_Toc480914895" w:history="1">
             <w:r>
               <w:rPr>
                 <w:rStyle w:val="Hyperlink"/>
@@ -1623,7 +1623,7 @@
                 <w:noProof/>
                 <w:webHidden/>
               </w:rPr>
-              <w:instrText xml:space="preserve"> PAGEREF _Toc480556975 \h </w:instrText>
+              <w:instrText xml:space="preserve"> PAGEREF _Toc480914895 \h </w:instrText>
             </w:r>
             <w:r>
               <w:rPr>
@@ -1643,7 +1643,7 @@
                 <w:noProof/>
                 <w:webHidden/>
               </w:rPr>
-              <w:t>22</w:t>
+              <w:t>21</w:t>
             </w:r>
             <w:r>
               <w:rPr>
@@ -1666,7 +1666,7 @@
               <w:lang w:eastAsia="en-IE"/>
             </w:rPr>
           </w:pPr>
-          <w:hyperlink w:anchor="_Toc480556976" w:history="1">
+          <w:hyperlink w:anchor="_Toc480914896" w:history="1">
             <w:r>
               <w:rPr>
                 <w:rStyle w:val="Hyperlink"/>
@@ -1693,7 +1693,7 @@
                 <w:noProof/>
                 <w:webHidden/>
               </w:rPr>
-              <w:instrText xml:space="preserve"> PAGEREF _Toc480556976 \h </w:instrText>
+              <w:instrText xml:space="preserve"> PAGEREF _Toc480914896 \h </w:instrText>
             </w:r>
             <w:r>
               <w:rPr>
@@ -1713,7 +1713,7 @@
                 <w:noProof/>
                 <w:webHidden/>
               </w:rPr>
-              <w:t>22</w:t>
+              <w:t>21</w:t>
             </w:r>
             <w:r>
               <w:rPr>
@@ -1743,7 +1743,7 @@
       <w:pPr>
         <w:pStyle w:val="Heading2"/>
       </w:pPr>
-      <w:bookmarkStart w:id="0" w:name="_Toc480556958"/>
+      <w:bookmarkStart w:id="0" w:name="_Toc480914878"/>
       <w:r>
         <w:lastRenderedPageBreak/>
         <w:t>Section 1 – Introduction</w:t>
@@ -1782,7 +1782,13 @@
         <w:t>d</w:t>
       </w:r>
       <w:r>
-        <w:t xml:space="preserve"> this by using the Accordion control to separate out the options for each section</w:t>
+        <w:t xml:space="preserve"> this by using </w:t>
+      </w:r>
+      <w:r>
+        <w:t>an</w:t>
+      </w:r>
+      <w:r>
+        <w:t xml:space="preserve"> Accordion control to separate out the options for each section</w:t>
       </w:r>
       <w:r>
         <w:t xml:space="preserve"> and by consolidating the tabs in the user interface from Assignment 1.</w:t>
@@ -1798,286 +1804,10 @@
           <w:lang w:eastAsia="en-IE"/>
         </w:rPr>
         <w:drawing>
-          <wp:inline distT="0" distB="0" distL="0" distR="0" wp14:anchorId="503557AA" wp14:editId="2970EB9A">
-            <wp:extent cx="5749556" cy="4142629"/>
-            <wp:effectExtent l="0" t="0" r="3810" b="0"/>
-            <wp:docPr id="12" name="Picture 12"/>
-            <wp:cNvGraphicFramePr>
-              <a:graphicFrameLocks xmlns:a="http://schemas.openxmlformats.org/drawingml/2006/main" noChangeAspect="1"/>
-            </wp:cNvGraphicFramePr>
-            <a:graphic xmlns:a="http://schemas.openxmlformats.org/drawingml/2006/main">
-              <a:graphicData uri="http://schemas.openxmlformats.org/drawingml/2006/picture">
-                <pic:pic xmlns:pic="http://schemas.openxmlformats.org/drawingml/2006/picture">
-                  <pic:nvPicPr>
-                    <pic:cNvPr id="0" name=""/>
-                    <pic:cNvPicPr/>
-                  </pic:nvPicPr>
-                  <pic:blipFill>
-                    <a:blip r:embed="rId9"/>
-                    <a:stretch>
-                      <a:fillRect/>
-                    </a:stretch>
-                  </pic:blipFill>
-                  <pic:spPr>
-                    <a:xfrm>
-                      <a:off x="0" y="0"/>
-                      <a:ext cx="5747572" cy="4141200"/>
-                    </a:xfrm>
-                    <a:prstGeom prst="rect">
-                      <a:avLst/>
-                    </a:prstGeom>
-                  </pic:spPr>
-                </pic:pic>
-              </a:graphicData>
-            </a:graphic>
-          </wp:inline>
-        </w:drawing>
-      </w:r>
-    </w:p>
-    <w:p>
-      <w:pPr>
-        <w:jc w:val="center"/>
-        <w:rPr>
-          <w:i/>
-        </w:rPr>
-      </w:pPr>
-      <w:r>
-        <w:rPr>
-          <w:i/>
-        </w:rPr>
-        <w:t xml:space="preserve">Figure </w:t>
-      </w:r>
-      <w:r>
-        <w:rPr>
-          <w:i/>
-        </w:rPr>
-        <w:t>1</w:t>
-      </w:r>
-      <w:r>
-        <w:rPr>
-          <w:i/>
-        </w:rPr>
-        <w:t xml:space="preserve">: </w:t>
-      </w:r>
-      <w:r>
-        <w:rPr>
-          <w:i/>
-        </w:rPr>
-        <w:t xml:space="preserve">Main User Interface </w:t>
-      </w:r>
-      <w:r>
-        <w:rPr>
-          <w:i/>
-        </w:rPr>
-        <w:t>for Assignment 2</w:t>
-      </w:r>
-    </w:p>
-    <w:p>
-      <w:pPr>
-        <w:pStyle w:val="ListParagraph"/>
-        <w:numPr>
-          <w:ilvl w:val="0"/>
-          <w:numId w:val="3"/>
-        </w:numPr>
-      </w:pPr>
-      <w:r>
-        <w:lastRenderedPageBreak/>
-        <w:t>Secondly, there were some c</w:t>
-      </w:r>
-      <w:r>
-        <w:t>hanges</w:t>
-      </w:r>
-      <w:r>
-        <w:t xml:space="preserve"> I wanted to make</w:t>
-      </w:r>
-      <w:r>
-        <w:t xml:space="preserve"> to</w:t>
-      </w:r>
-      <w:r>
-        <w:t xml:space="preserve"> my</w:t>
-      </w:r>
-      <w:r>
-        <w:t xml:space="preserve"> strategy patter</w:t>
-      </w:r>
-      <w:r>
-        <w:t>n</w:t>
-      </w:r>
-      <w:r>
-        <w:t xml:space="preserve"> implementation </w:t>
-      </w:r>
-      <w:r>
-        <w:t xml:space="preserve">from Assignment 1. In the initial code base, each Strategy object was returning a Tab control meaning it was tightly couples to that UI element. I modified it </w:t>
-      </w:r>
-      <w:r>
-        <w:t xml:space="preserve">so it just returns a </w:t>
-      </w:r>
-      <w:r>
-        <w:t>Chart.</w:t>
-      </w:r>
-    </w:p>
-    <w:p>
-      <w:pPr>
-        <w:pStyle w:val="ListParagraph"/>
-        <w:numPr>
-          <w:ilvl w:val="0"/>
-          <w:numId w:val="3"/>
-        </w:numPr>
-      </w:pPr>
-      <w:r>
-        <w:t xml:space="preserve">Finally, </w:t>
-      </w:r>
-      <w:r>
-        <w:t xml:space="preserve">I completed some general code refactoring (removed some duplicate code and </w:t>
-      </w:r>
-      <w:r>
-        <w:t xml:space="preserve">other </w:t>
-      </w:r>
-      <w:r>
-        <w:t>small items I missed in Assignment 1.</w:t>
-      </w:r>
-    </w:p>
-    <w:p>
-      <w:r>
-        <w:t>Regarding the Assignment 2 requirements, Section 2 contains details on how each requirement is implemented within the application.</w:t>
-      </w:r>
-    </w:p>
-    <w:p>
-      <w:r>
-        <w:t>For the data drill down requirements, I decided to take offer two pieces of functionality:</w:t>
-      </w:r>
-    </w:p>
-    <w:p>
-      <w:pPr>
-        <w:pStyle w:val="ListParagraph"/>
-        <w:numPr>
-          <w:ilvl w:val="0"/>
-          <w:numId w:val="7"/>
-        </w:numPr>
-      </w:pPr>
-      <w:r>
-        <w:t xml:space="preserve">A </w:t>
-      </w:r>
-      <w:r>
-        <w:rPr>
-          <w:b/>
-        </w:rPr>
-        <w:t>security analysis</w:t>
-      </w:r>
-      <w:r>
-        <w:t xml:space="preserve"> of the top source/destination port numbers and IP addresses. I do this by integrating with the DShield API</w:t>
-      </w:r>
-      <w:r>
-        <w:rPr>
-          <w:rStyle w:val="FootnoteReference"/>
-        </w:rPr>
-        <w:footnoteReference w:id="1"/>
-      </w:r>
-      <w:r>
-        <w:t xml:space="preserve"> maintained by the Internet Storm </w:t>
-      </w:r>
-      <w:r>
-        <w:t>Center (ISC)</w:t>
-      </w:r>
-      <w:r>
-        <w:t xml:space="preserve">. This </w:t>
-      </w:r>
-      <w:r>
-        <w:t xml:space="preserve">analysis shows some indicators in the user interface that could allow the user to determine if the IP/port was recently used in an attack or for example if </w:t>
-      </w:r>
-      <w:r>
-        <w:t>a</w:t>
-      </w:r>
-      <w:r>
-        <w:t xml:space="preserve"> certain IP has been the source of destination of a lot of malicious traffic.</w:t>
-      </w:r>
-      <w:r>
-        <w:t xml:space="preserve"> </w:t>
-      </w:r>
-      <w:r>
-        <w:t xml:space="preserve">I also display the current threat level from the ISC in the user interface. </w:t>
-      </w:r>
-      <w:r>
-        <w:t>A graphic of the Security Analysis user interface can be seen in Figur</w:t>
-      </w:r>
-      <w:r>
-        <w:t>e 2</w:t>
-      </w:r>
-      <w:r>
-        <w:t>.</w:t>
-      </w:r>
-    </w:p>
-    <w:p>
-      <w:pPr>
-        <w:pStyle w:val="ListParagraph"/>
-        <w:numPr>
-          <w:ilvl w:val="0"/>
-          <w:numId w:val="7"/>
-        </w:numPr>
-      </w:pPr>
-      <w:r>
-        <w:t xml:space="preserve">A deeper dive on the port </w:t>
-      </w:r>
-      <w:r>
-        <w:t xml:space="preserve">activity? </w:t>
-      </w:r>
-      <w:r>
-        <w:rPr>
-          <w:highlight w:val="yellow"/>
-        </w:rPr>
-        <w:t>TODO</w:t>
-      </w:r>
-    </w:p>
-    <w:p/>
-    <w:p>
-      <w:pPr>
-        <w:rPr>
-          <w:noProof/>
-          <w:lang w:eastAsia="en-IE"/>
-        </w:rPr>
-      </w:pPr>
-    </w:p>
-    <w:p>
-      <w:pPr>
-        <w:rPr>
-          <w:noProof/>
-          <w:lang w:eastAsia="en-IE"/>
-        </w:rPr>
-      </w:pPr>
-    </w:p>
-    <w:p>
-      <w:pPr>
-        <w:rPr>
-          <w:noProof/>
-          <w:lang w:eastAsia="en-IE"/>
-        </w:rPr>
-      </w:pPr>
-    </w:p>
-    <w:p>
-      <w:pPr>
-        <w:rPr>
-          <w:noProof/>
-          <w:lang w:eastAsia="en-IE"/>
-        </w:rPr>
-      </w:pPr>
-    </w:p>
-    <w:p/>
-    <w:p/>
-    <w:p/>
-    <w:p>
-      <w:pPr>
-        <w:jc w:val="center"/>
-      </w:pPr>
-      <w:r>
-        <w:rPr>
-          <w:noProof/>
-          <w:lang w:eastAsia="en-IE"/>
-        </w:rPr>
-        <w:lastRenderedPageBreak/>
-        <w:drawing>
-          <wp:inline distT="0" distB="0" distL="0" distR="0" wp14:anchorId="155A2F93" wp14:editId="079C65E8">
-            <wp:extent cx="7889017" cy="5112689"/>
-            <wp:effectExtent l="0" t="0" r="0" b="0"/>
-            <wp:docPr id="11" name="Picture 11"/>
+          <wp:inline distT="0" distB="0" distL="0" distR="0" wp14:anchorId="22EBCBD3" wp14:editId="04BD60A1">
+            <wp:extent cx="5852160" cy="4222184"/>
+            <wp:effectExtent l="0" t="0" r="0" b="6985"/>
+            <wp:docPr id="15" name="Picture 15"/>
             <wp:cNvGraphicFramePr>
               <a:graphicFrameLocks xmlns:a="http://schemas.openxmlformats.org/drawingml/2006/main" noChangeAspect="1"/>
             </wp:cNvGraphicFramePr>
@@ -2097,7 +1827,7 @@
                   <pic:spPr>
                     <a:xfrm>
                       <a:off x="0" y="0"/>
-                      <a:ext cx="7896148" cy="5117310"/>
+                      <a:ext cx="5862329" cy="4229521"/>
                     </a:xfrm>
                     <a:prstGeom prst="rect">
                       <a:avLst/>
@@ -2121,144 +1851,301 @@
         <w:rPr>
           <w:i/>
         </w:rPr>
-        <w:t>Figure 2: Security Analysis UI</w:t>
-      </w:r>
-    </w:p>
-    <w:p>
+        <w:t xml:space="preserve">Figure </w:t>
+      </w:r>
+      <w:r>
+        <w:rPr>
+          <w:i/>
+        </w:rPr>
+        <w:t>1</w:t>
+      </w:r>
+      <w:r>
+        <w:rPr>
+          <w:i/>
+        </w:rPr>
+        <w:t xml:space="preserve">: </w:t>
+      </w:r>
+      <w:r>
+        <w:rPr>
+          <w:i/>
+        </w:rPr>
+        <w:t xml:space="preserve">Main User Interface </w:t>
+      </w:r>
+      <w:r>
+        <w:rPr>
+          <w:i/>
+        </w:rPr>
+        <w:t>for Assignment 2</w:t>
+      </w:r>
+    </w:p>
+    <w:p>
+      <w:pPr>
+        <w:pStyle w:val="ListParagraph"/>
+        <w:numPr>
+          <w:ilvl w:val="0"/>
+          <w:numId w:val="3"/>
+        </w:numPr>
+      </w:pPr>
       <w:r>
         <w:lastRenderedPageBreak/>
-        <w:t>TODO – UI for deeper dive tab (ports?)</w:t>
-      </w:r>
-    </w:p>
-    <w:p/>
-    <w:p/>
-    <w:p/>
-    <w:p/>
-    <w:p/>
-    <w:p/>
-    <w:p/>
-    <w:p/>
-    <w:p/>
-    <w:p/>
-    <w:p/>
-    <w:p/>
-    <w:p/>
-    <w:p/>
-    <w:p/>
-    <w:p/>
-    <w:p/>
-    <w:p>
-      <w:pPr>
-        <w:pStyle w:val="Heading2"/>
-      </w:pPr>
-      <w:bookmarkStart w:id="1" w:name="_Toc480556959"/>
-      <w:r>
-        <w:lastRenderedPageBreak/>
-        <w:t>Section 2</w:t>
-      </w:r>
-      <w:r>
-        <w:t xml:space="preserve"> – </w:t>
-      </w:r>
-      <w:r>
-        <w:t>Demonstrated Usage of Defined Object Technologies</w:t>
-      </w:r>
+        <w:t>Secondly, there were some c</w:t>
+      </w:r>
+      <w:r>
+        <w:t>hanges</w:t>
+      </w:r>
+      <w:r>
+        <w:t xml:space="preserve"> I wanted to make</w:t>
+      </w:r>
+      <w:r>
+        <w:t xml:space="preserve"> to</w:t>
+      </w:r>
+      <w:r>
+        <w:t xml:space="preserve"> my</w:t>
+      </w:r>
+      <w:r>
+        <w:t xml:space="preserve"> strategy patter</w:t>
+      </w:r>
+      <w:r>
+        <w:t>n</w:t>
+      </w:r>
+      <w:r>
+        <w:t xml:space="preserve"> implementation </w:t>
+      </w:r>
+      <w:r>
+        <w:t xml:space="preserve">from Assignment 1. In the initial code base, each Strategy object was returning a Tab control meaning it was tightly </w:t>
+      </w:r>
+      <w:r>
+        <w:t>coupled</w:t>
+      </w:r>
+      <w:r>
+        <w:t xml:space="preserve"> to that UI element. I modified it </w:t>
+      </w:r>
+      <w:r>
+        <w:t xml:space="preserve">so it just returns a </w:t>
+      </w:r>
+      <w:r>
+        <w:t>Chart that can then be added to any UI control (e.g. Tab, HBox etc.)</w:t>
+      </w:r>
+    </w:p>
+    <w:p>
+      <w:pPr>
+        <w:pStyle w:val="ListParagraph"/>
+        <w:numPr>
+          <w:ilvl w:val="0"/>
+          <w:numId w:val="3"/>
+        </w:numPr>
+      </w:pPr>
+      <w:r>
+        <w:t xml:space="preserve">Finally, </w:t>
+      </w:r>
+      <w:r>
+        <w:t xml:space="preserve">I completed some general code refactoring (removed some duplicate code and </w:t>
+      </w:r>
+      <w:r>
+        <w:t xml:space="preserve">other </w:t>
+      </w:r>
+      <w:r>
+        <w:t>small</w:t>
+      </w:r>
+      <w:r>
+        <w:t xml:space="preserve"> items I missed in Assignment 1).</w:t>
+      </w:r>
+    </w:p>
+    <w:p>
+      <w:r>
+        <w:t>Regarding the Assignment 2 requirements, Section 2 contains details on how each requirement is implemented within the application.</w:t>
+      </w:r>
+    </w:p>
+    <w:p>
+      <w:r>
+        <w:t xml:space="preserve">For the data drill down requirements, I decided to offer two </w:t>
+      </w:r>
+      <w:r>
+        <w:t>pieces of functionality</w:t>
+      </w:r>
+      <w:r>
+        <w:t>, both featured around security, and using data from an external API:</w:t>
+      </w:r>
+      <w:bookmarkStart w:id="1" w:name="_GoBack"/>
       <w:bookmarkEnd w:id="1"/>
     </w:p>
     <w:p>
       <w:pPr>
-        <w:pStyle w:val="Heading3"/>
-      </w:pPr>
-      <w:bookmarkStart w:id="2" w:name="_Toc480556960"/>
-      <w:r>
-        <w:t>Template Pattern</w:t>
-      </w:r>
-      <w:bookmarkEnd w:id="2"/>
-    </w:p>
-    <w:p>
-      <w:r>
-        <w:t xml:space="preserve">I used the template pattern to refactor some code from </w:t>
-      </w:r>
-      <w:r>
-        <w:t>A</w:t>
-      </w:r>
-      <w:r>
-        <w:t xml:space="preserve">ssignment </w:t>
-      </w:r>
-      <w:r>
-        <w:t>1, which is the logic that is used to gene</w:t>
-      </w:r>
-      <w:r>
-        <w:t xml:space="preserve">rate the top source/destination </w:t>
-      </w:r>
-      <w:r>
-        <w:t>ports and top source/destination IP address data from the data parsed.</w:t>
-      </w:r>
-      <w:r>
-        <w:t xml:space="preserve"> Now the </w:t>
-      </w:r>
-      <w:proofErr w:type="spellStart"/>
-      <w:r>
-        <w:rPr>
-          <w:rFonts w:ascii="Courier New" w:hAnsi="Courier New" w:cs="Courier New"/>
-        </w:rPr>
-        <w:t>TopData</w:t>
-      </w:r>
-      <w:proofErr w:type="spellEnd"/>
-      <w:r>
-        <w:t xml:space="preserve"> class exists</w:t>
-      </w:r>
-      <w:r>
-        <w:t>,</w:t>
-      </w:r>
-      <w:r>
-        <w:t xml:space="preserve"> which is an abstract class with the final method </w:t>
-      </w:r>
-      <w:proofErr w:type="spellStart"/>
-      <w:r>
-        <w:rPr>
-          <w:rFonts w:ascii="Courier New" w:hAnsi="Courier New" w:cs="Courier New"/>
-        </w:rPr>
-        <w:t>GetTopData</w:t>
-      </w:r>
-      <w:proofErr w:type="spellEnd"/>
-      <w:r>
-        <w:t xml:space="preserve">, and the helper methods </w:t>
-      </w:r>
-      <w:r>
-        <w:rPr>
-          <w:rFonts w:ascii="Courier New" w:hAnsi="Courier New" w:cs="Courier New"/>
-        </w:rPr>
-        <w:t>Initialize</w:t>
-      </w:r>
-      <w:r>
-        <w:t xml:space="preserve"> and </w:t>
-      </w:r>
-      <w:proofErr w:type="spellStart"/>
-      <w:r>
-        <w:rPr>
-          <w:rFonts w:ascii="Courier New" w:hAnsi="Courier New" w:cs="Courier New"/>
-        </w:rPr>
-        <w:t>GetData</w:t>
-      </w:r>
-      <w:proofErr w:type="spellEnd"/>
-      <w:r>
-        <w:t xml:space="preserve"> which are overridden in each of the concrete classes.</w:t>
-      </w:r>
-    </w:p>
-    <w:p>
-      <w:pPr>
-        <w:jc w:val="center"/>
-      </w:pPr>
-      <w:r>
+        <w:pStyle w:val="ListParagraph"/>
+        <w:numPr>
+          <w:ilvl w:val="0"/>
+          <w:numId w:val="7"/>
+        </w:numPr>
+      </w:pPr>
+      <w:r>
+        <w:t xml:space="preserve">A </w:t>
+      </w:r>
+      <w:r>
+        <w:t>security analysis</w:t>
+      </w:r>
+      <w:r>
+        <w:t xml:space="preserve"> (seen in </w:t>
+      </w:r>
+      <w:r>
+        <w:rPr>
+          <w:i/>
+        </w:rPr>
+        <w:t>Figure 2</w:t>
+      </w:r>
+      <w:r>
+        <w:t>)</w:t>
+      </w:r>
+      <w:r>
+        <w:t xml:space="preserve"> of the top source/destination port numbers and IP addresses. This </w:t>
+      </w:r>
+      <w:r>
+        <w:t xml:space="preserve">analysis shows some indicators in the user interface that could allow the user to determine if the IP/port was recently used in an attack or for example if </w:t>
+      </w:r>
+      <w:r>
+        <w:t>a</w:t>
+      </w:r>
+      <w:r>
+        <w:t xml:space="preserve"> certain IP has been the source o</w:t>
+      </w:r>
+      <w:r>
+        <w:t>r</w:t>
+      </w:r>
+      <w:r>
+        <w:t xml:space="preserve"> destination of a lot of malicious traffic.</w:t>
+      </w:r>
+      <w:r>
+        <w:t xml:space="preserve"> </w:t>
+      </w:r>
+    </w:p>
+    <w:p>
+      <w:pPr>
+        <w:pStyle w:val="ListParagraph"/>
+        <w:numPr>
+          <w:ilvl w:val="0"/>
+          <w:numId w:val="7"/>
+        </w:numPr>
+      </w:pPr>
+      <w:r>
+        <w:t>For further drill down</w:t>
+      </w:r>
+      <w:r>
+        <w:t xml:space="preserve"> </w:t>
+      </w:r>
+      <w:r>
+        <w:t xml:space="preserve">(seen in </w:t>
+      </w:r>
+      <w:r>
+        <w:rPr>
+          <w:i/>
+        </w:rPr>
+        <w:t>Figure 3</w:t>
+      </w:r>
+      <w:r>
+        <w:t>)</w:t>
+      </w:r>
+      <w:r>
+        <w:t>, an</w:t>
+      </w:r>
+      <w:r>
+        <w:t xml:space="preserve"> analysis can be generated for any source/destination port that outlines how often those ports have been the sources or destinations of attacks over the past 30 days.</w:t>
+      </w:r>
+    </w:p>
+    <w:p>
+      <w:pPr>
         <w:rPr>
           <w:noProof/>
           <w:lang w:eastAsia="en-IE"/>
         </w:rPr>
+      </w:pPr>
+      <w:r>
+        <w:rPr>
+          <w:noProof/>
+          <w:lang w:eastAsia="en-IE"/>
+        </w:rPr>
+        <w:t>The data source for my security related features is the DShield API</w:t>
+      </w:r>
+      <w:r>
+        <w:rPr>
+          <w:rStyle w:val="FootnoteReference"/>
+          <w:noProof/>
+          <w:lang w:eastAsia="en-IE"/>
+        </w:rPr>
+        <w:footnoteReference w:id="1"/>
+      </w:r>
+      <w:r>
+        <w:rPr>
+          <w:noProof/>
+          <w:lang w:eastAsia="en-IE"/>
+        </w:rPr>
+        <w:t xml:space="preserve"> provided as a free resource by the Internet Storm Center (ISC)</w:t>
+      </w:r>
+      <w:r>
+        <w:rPr>
+          <w:rStyle w:val="FootnoteReference"/>
+          <w:noProof/>
+          <w:lang w:eastAsia="en-IE"/>
+        </w:rPr>
+        <w:footnoteReference w:id="2"/>
+      </w:r>
+      <w:r>
+        <w:rPr>
+          <w:noProof/>
+          <w:lang w:eastAsia="en-IE"/>
+        </w:rPr>
+        <w:t>, part of the SANS Institute. I looked at a number of API’s such as this and the Google Safe Browsing API. I decided to go with the ISC API due to the perceived quality of the data, and also the fact that it is an open API requiring no authentication logic (due to the time constraints of the projects.</w:t>
+      </w:r>
+    </w:p>
+    <w:p>
+      <w:pPr>
+        <w:rPr>
+          <w:noProof/>
+          <w:lang w:eastAsia="en-IE"/>
+        </w:rPr>
+      </w:pPr>
+      <w:r>
+        <w:t xml:space="preserve">I also display the current threat level from the ISC in the </w:t>
+      </w:r>
+      <w:r>
+        <w:t xml:space="preserve">security analysis </w:t>
+      </w:r>
+      <w:r>
+        <w:t>user interface.</w:t>
+      </w:r>
+    </w:p>
+    <w:p>
+      <w:pPr>
+        <w:rPr>
+          <w:noProof/>
+          <w:lang w:eastAsia="en-IE"/>
+        </w:rPr>
+      </w:pPr>
+    </w:p>
+    <w:p>
+      <w:pPr>
+        <w:rPr>
+          <w:noProof/>
+          <w:lang w:eastAsia="en-IE"/>
+        </w:rPr>
+      </w:pPr>
+    </w:p>
+    <w:p/>
+    <w:p/>
+    <w:p/>
+    <w:p>
+      <w:pPr>
+        <w:jc w:val="center"/>
+      </w:pPr>
+      <w:r>
+        <w:rPr>
+          <w:noProof/>
+          <w:lang w:eastAsia="en-IE"/>
+        </w:rPr>
+        <w:lastRenderedPageBreak/>
         <w:drawing>
-          <wp:inline distT="0" distB="0" distL="0" distR="0" wp14:anchorId="17B259A5" wp14:editId="3666A88C">
-            <wp:extent cx="9133158" cy="4114800"/>
-            <wp:effectExtent l="0" t="0" r="0" b="0"/>
-            <wp:docPr id="1" name="Picture 1"/>
+          <wp:inline distT="0" distB="0" distL="0" distR="0" wp14:anchorId="572A37E4" wp14:editId="18C706C5">
+            <wp:extent cx="7442421" cy="5359179"/>
+            <wp:effectExtent l="0" t="0" r="6350" b="0"/>
+            <wp:docPr id="16" name="Picture 16"/>
             <wp:cNvGraphicFramePr>
               <a:graphicFrameLocks xmlns:a="http://schemas.openxmlformats.org/drawingml/2006/main" noChangeAspect="1"/>
             </wp:cNvGraphicFramePr>
@@ -2278,7 +2165,7 @@
                   <pic:spPr>
                     <a:xfrm>
                       <a:off x="0" y="0"/>
-                      <a:ext cx="9145477" cy="4120350"/>
+                      <a:ext cx="7449605" cy="5364352"/>
                     </a:xfrm>
                     <a:prstGeom prst="rect">
                       <a:avLst/>
@@ -2293,63 +2180,36 @@
     </w:p>
     <w:p>
       <w:pPr>
-        <w:pStyle w:val="Heading3"/>
-      </w:pPr>
-      <w:bookmarkStart w:id="3" w:name="_Toc480556961"/>
-      <w:r>
-        <w:lastRenderedPageBreak/>
-        <w:t>Proxy Pattern - Remote Proxy</w:t>
-      </w:r>
-      <w:bookmarkEnd w:id="3"/>
-    </w:p>
-    <w:p>
-      <w:r>
-        <w:t>The usage of a remote proxy is demonstrated in UML below. In my application I integrate with the DShield</w:t>
-      </w:r>
-      <w:r>
-        <w:rPr>
-          <w:rStyle w:val="FootnoteReference"/>
-        </w:rPr>
-        <w:footnoteReference w:id="2"/>
-      </w:r>
-      <w:r>
-        <w:t xml:space="preserve"> API maintained by the Internet Storm Center (ISC). I decided to approach some of the advanced analysis requirements from a security perspective, so I use this API to return some security information on the top IP addresses and ports that are being parsed from the </w:t>
-      </w:r>
-      <w:proofErr w:type="spellStart"/>
-      <w:r>
-        <w:t>Netflow</w:t>
-      </w:r>
-      <w:proofErr w:type="spellEnd"/>
-      <w:r>
-        <w:t xml:space="preserve"> file.</w:t>
-      </w:r>
-      <w:r>
-        <w:t xml:space="preserve"> Please see </w:t>
-      </w:r>
-      <w:r>
-        <w:rPr>
-          <w:b/>
-        </w:rPr>
-        <w:t>Appendix 2</w:t>
-      </w:r>
-      <w:r>
-        <w:t xml:space="preserve"> for the solution to a possible certificate issue that may occur the first time you run the application and attempt to connect to the API.</w:t>
-      </w:r>
-    </w:p>
-    <w:p>
-      <w:pPr>
         <w:jc w:val="center"/>
+        <w:rPr>
+          <w:i/>
+        </w:rPr>
+      </w:pPr>
+      <w:r>
+        <w:rPr>
+          <w:i/>
+        </w:rPr>
+        <w:t>Figure 2: Security Analysis UI</w:t>
+      </w:r>
+    </w:p>
+    <w:p>
+      <w:pPr>
+        <w:jc w:val="center"/>
+        <w:rPr>
+          <w:i/>
+        </w:rPr>
       </w:pPr>
       <w:r>
         <w:rPr>
           <w:noProof/>
           <w:lang w:eastAsia="en-IE"/>
         </w:rPr>
+        <w:lastRenderedPageBreak/>
         <w:drawing>
-          <wp:inline distT="0" distB="0" distL="0" distR="0" wp14:anchorId="5A481FE1" wp14:editId="699004A2">
-            <wp:extent cx="5943600" cy="3465830"/>
-            <wp:effectExtent l="0" t="0" r="0" b="1270"/>
-            <wp:docPr id="2" name="Picture 2"/>
+          <wp:inline distT="0" distB="0" distL="0" distR="0" wp14:anchorId="609D4A39" wp14:editId="0D356139">
+            <wp:extent cx="7333248" cy="5287617"/>
+            <wp:effectExtent l="0" t="0" r="1270" b="8890"/>
+            <wp:docPr id="17" name="Picture 17"/>
             <wp:cNvGraphicFramePr>
               <a:graphicFrameLocks xmlns:a="http://schemas.openxmlformats.org/drawingml/2006/main" noChangeAspect="1"/>
             </wp:cNvGraphicFramePr>
@@ -2369,7 +2229,7 @@
                   <pic:spPr>
                     <a:xfrm>
                       <a:off x="0" y="0"/>
-                      <a:ext cx="5943600" cy="3465830"/>
+                      <a:ext cx="7334750" cy="5288700"/>
                     </a:xfrm>
                     <a:prstGeom prst="rect">
                       <a:avLst/>
@@ -2382,58 +2242,128 @@
         </w:drawing>
       </w:r>
     </w:p>
-    <w:p/>
-    <w:p/>
+    <w:p>
+      <w:pPr>
+        <w:jc w:val="center"/>
+        <w:rPr>
+          <w:i/>
+        </w:rPr>
+      </w:pPr>
+      <w:r>
+        <w:rPr>
+          <w:i/>
+        </w:rPr>
+        <w:t>Figure 3</w:t>
+      </w:r>
+      <w:r>
+        <w:rPr>
+          <w:i/>
+        </w:rPr>
+        <w:t xml:space="preserve">: </w:t>
+      </w:r>
+      <w:r>
+        <w:rPr>
+          <w:i/>
+        </w:rPr>
+        <w:t>Port Activity Analysis</w:t>
+      </w:r>
+      <w:r>
+        <w:rPr>
+          <w:i/>
+        </w:rPr>
+        <w:t xml:space="preserve"> UI</w:t>
+      </w:r>
+    </w:p>
+    <w:p>
+      <w:pPr>
+        <w:pStyle w:val="Heading2"/>
+      </w:pPr>
+      <w:bookmarkStart w:id="2" w:name="_Toc480914879"/>
+      <w:r>
+        <w:lastRenderedPageBreak/>
+        <w:t>Section 2</w:t>
+      </w:r>
+      <w:r>
+        <w:t xml:space="preserve"> – </w:t>
+      </w:r>
+      <w:r>
+        <w:t>Demonstrated Usage of Defined Object Technologies</w:t>
+      </w:r>
+      <w:bookmarkEnd w:id="2"/>
+    </w:p>
     <w:p>
       <w:pPr>
         <w:pStyle w:val="Heading3"/>
       </w:pPr>
-      <w:bookmarkStart w:id="4" w:name="_Toc480556962"/>
-      <w:r>
-        <w:lastRenderedPageBreak/>
-        <w:t>Usage of Database for Data Persistence</w:t>
-      </w:r>
-      <w:bookmarkEnd w:id="4"/>
-    </w:p>
-    <w:p>
-      <w:r>
-        <w:t xml:space="preserve">Within the application the user has the ability to save an analysis session to the database. This saves the Top Source/Destination Port and Top Source/Destination IP data to a MySQL database (see </w:t>
-      </w:r>
-      <w:r>
-        <w:rPr>
-          <w:b/>
-        </w:rPr>
-        <w:t>Appendix 1</w:t>
-      </w:r>
-      <w:r>
-        <w:t xml:space="preserve"> for the setup details).</w:t>
-      </w:r>
-      <w:r>
-        <w:t xml:space="preserve"> </w:t>
-      </w:r>
-      <w:r>
-        <w:t>I consciously chose not to save the data in the ‘Security Analysis’ section, as this data is something that a user would want to check each time an analysis is run, as potential threats are constantly evolving.</w:t>
-      </w:r>
-    </w:p>
-    <w:p>
-      <w:r>
-        <w:t xml:space="preserve">The database schema is shown </w:t>
-      </w:r>
-      <w:r>
-        <w:rPr>
-          <w:i/>
-        </w:rPr>
-        <w:t>on the next page</w:t>
-      </w:r>
-      <w:r>
-        <w:t>.</w:t>
-      </w:r>
-      <w:bookmarkStart w:id="5" w:name="_GoBack"/>
-      <w:bookmarkEnd w:id="5"/>
-    </w:p>
-    <w:p>
-      <w:r>
-        <w:t>Below is shown the class I use to handle the connection to the database, which implements the Singleton Design Pattern.</w:t>
+      <w:bookmarkStart w:id="3" w:name="_Toc480914880"/>
+      <w:r>
+        <w:t>Template Pattern</w:t>
+      </w:r>
+      <w:bookmarkEnd w:id="3"/>
+    </w:p>
+    <w:p>
+      <w:r>
+        <w:t xml:space="preserve">I used the template pattern to refactor some code from </w:t>
+      </w:r>
+      <w:r>
+        <w:t>A</w:t>
+      </w:r>
+      <w:r>
+        <w:t xml:space="preserve">ssignment </w:t>
+      </w:r>
+      <w:r>
+        <w:t>1, which is the logic that is used to gene</w:t>
+      </w:r>
+      <w:r>
+        <w:t xml:space="preserve">rate the top source/destination </w:t>
+      </w:r>
+      <w:r>
+        <w:t>ports and top source/destination IP address data from the data parsed.</w:t>
+      </w:r>
+      <w:r>
+        <w:t xml:space="preserve"> Now the </w:t>
+      </w:r>
+      <w:r>
+        <w:rPr>
+          <w:rFonts w:ascii="Courier New" w:hAnsi="Courier New" w:cs="Courier New"/>
+        </w:rPr>
+        <w:t>TopData</w:t>
+      </w:r>
+      <w:r>
+        <w:t xml:space="preserve"> class exists</w:t>
+      </w:r>
+      <w:r>
+        <w:t>,</w:t>
+      </w:r>
+      <w:r>
+        <w:t xml:space="preserve"> which is an abstract class with the final method </w:t>
+      </w:r>
+      <w:r>
+        <w:rPr>
+          <w:rFonts w:ascii="Courier New" w:hAnsi="Courier New" w:cs="Courier New"/>
+        </w:rPr>
+        <w:t>GetTopData</w:t>
+      </w:r>
+      <w:r>
+        <w:t xml:space="preserve">, and the helper methods </w:t>
+      </w:r>
+      <w:r>
+        <w:rPr>
+          <w:rFonts w:ascii="Courier New" w:hAnsi="Courier New" w:cs="Courier New"/>
+        </w:rPr>
+        <w:t>Initialize</w:t>
+      </w:r>
+      <w:r>
+        <w:t xml:space="preserve"> and </w:t>
+      </w:r>
+      <w:r>
+        <w:rPr>
+          <w:rFonts w:ascii="Courier New" w:hAnsi="Courier New" w:cs="Courier New"/>
+        </w:rPr>
+        <w:t>GetData</w:t>
+      </w:r>
+      <w:r>
+        <w:t xml:space="preserve"> which are overridden in each of the concrete classes.</w:t>
       </w:r>
     </w:p>
     <w:p>
@@ -2446,10 +2376,10 @@
           <w:lang w:eastAsia="en-IE"/>
         </w:rPr>
         <w:drawing>
-          <wp:inline distT="0" distB="0" distL="0" distR="0" wp14:anchorId="1BC372F0" wp14:editId="341D23E1">
-            <wp:extent cx="4924425" cy="3819525"/>
-            <wp:effectExtent l="0" t="0" r="9525" b="9525"/>
-            <wp:docPr id="3" name="Picture 3"/>
+          <wp:inline distT="0" distB="0" distL="0" distR="0" wp14:anchorId="17B259A5" wp14:editId="3666A88C">
+            <wp:extent cx="9133158" cy="4114800"/>
+            <wp:effectExtent l="0" t="0" r="0" b="0"/>
+            <wp:docPr id="1" name="Picture 1"/>
             <wp:cNvGraphicFramePr>
               <a:graphicFrameLocks xmlns:a="http://schemas.openxmlformats.org/drawingml/2006/main" noChangeAspect="1"/>
             </wp:cNvGraphicFramePr>
@@ -2469,7 +2399,7 @@
                   <pic:spPr>
                     <a:xfrm>
                       <a:off x="0" y="0"/>
-                      <a:ext cx="4924425" cy="3819525"/>
+                      <a:ext cx="9145477" cy="4120350"/>
                     </a:xfrm>
                     <a:prstGeom prst="rect">
                       <a:avLst/>
@@ -2486,6 +2416,34 @@
       <w:pPr>
         <w:pStyle w:val="Heading3"/>
       </w:pPr>
+      <w:bookmarkStart w:id="4" w:name="_Toc480914881"/>
+      <w:r>
+        <w:lastRenderedPageBreak/>
+        <w:t>Proxy Pattern - Remote Proxy</w:t>
+      </w:r>
+      <w:bookmarkEnd w:id="4"/>
+    </w:p>
+    <w:p>
+      <w:r>
+        <w:t>The usage of a remote proxy is demonstrated in UML below. In my application I integrate with the DShield</w:t>
+      </w:r>
+      <w:r>
+        <w:rPr>
+          <w:rStyle w:val="FootnoteReference"/>
+        </w:rPr>
+        <w:footnoteReference w:id="3"/>
+      </w:r>
+      <w:r>
+        <w:t xml:space="preserve"> API maintained by the Internet Storm Center (ISC). I decided to approach some of the advanced analysis requirements from a security perspective, so I use this API to return some security information on the top IP addresses and ports that are being parsed from the Netflow file.</w:t>
+      </w:r>
+    </w:p>
+    <w:p>
+      <w:r>
+        <w:rPr>
+          <w:b/>
+        </w:rPr>
+        <w:t>Please see Appendix 2 for the solution to a possible certificate issue that may occur the first time you run the application and attempt to connect to the API.</w:t>
+      </w:r>
     </w:p>
     <w:p>
       <w:pPr>
@@ -2497,10 +2455,10 @@
           <w:lang w:eastAsia="en-IE"/>
         </w:rPr>
         <w:drawing>
-          <wp:inline distT="0" distB="0" distL="0" distR="0" wp14:anchorId="7A236B87" wp14:editId="46510DB4">
-            <wp:extent cx="5200650" cy="5191125"/>
-            <wp:effectExtent l="0" t="0" r="0" b="9525"/>
-            <wp:docPr id="5" name="Picture 5"/>
+          <wp:inline distT="0" distB="0" distL="0" distR="0" wp14:anchorId="5A481FE1" wp14:editId="699004A2">
+            <wp:extent cx="5943600" cy="3465830"/>
+            <wp:effectExtent l="0" t="0" r="0" b="1270"/>
+            <wp:docPr id="2" name="Picture 2"/>
             <wp:cNvGraphicFramePr>
               <a:graphicFrameLocks xmlns:a="http://schemas.openxmlformats.org/drawingml/2006/main" noChangeAspect="1"/>
             </wp:cNvGraphicFramePr>
@@ -2520,7 +2478,7 @@
                   <pic:spPr>
                     <a:xfrm>
                       <a:off x="0" y="0"/>
-                      <a:ext cx="5200650" cy="5191125"/>
+                      <a:ext cx="5943600" cy="3465830"/>
                     </a:xfrm>
                     <a:prstGeom prst="rect">
                       <a:avLst/>
@@ -2533,64 +2491,57 @@
         </w:drawing>
       </w:r>
     </w:p>
+    <w:p/>
     <w:p>
       <w:pPr>
         <w:pStyle w:val="Heading3"/>
       </w:pPr>
-      <w:bookmarkStart w:id="6" w:name="_Toc480556963"/>
+      <w:bookmarkStart w:id="5" w:name="_Toc480914882"/>
       <w:r>
         <w:lastRenderedPageBreak/>
-        <w:t>Façade Pattern</w:t>
-      </w:r>
-      <w:bookmarkEnd w:id="6"/>
-    </w:p>
-    <w:p>
-      <w:r>
-        <w:t xml:space="preserve">I used the Façade Pattern to refactor my database </w:t>
-      </w:r>
-      <w:r>
-        <w:t>querying</w:t>
-      </w:r>
-      <w:r>
-        <w:t xml:space="preserve"> functionality after it had been written</w:t>
-      </w:r>
-      <w:r>
-        <w:t>,</w:t>
-      </w:r>
-      <w:r>
-        <w:t xml:space="preserve"> the code was </w:t>
-      </w:r>
-      <w:r>
-        <w:tab/>
-        <w:t>quite</w:t>
-      </w:r>
-      <w:r>
-        <w:t xml:space="preserve"> complex before this.</w:t>
-      </w:r>
-    </w:p>
-    <w:p>
-      <w:r>
-        <w:t xml:space="preserve">I ended up creating a new class, </w:t>
-      </w:r>
-      <w:r>
-        <w:rPr>
-          <w:rFonts w:ascii="Courier New" w:hAnsi="Courier New" w:cs="Courier New"/>
-        </w:rPr>
-        <w:t>DatabaseUtil</w:t>
-      </w:r>
-      <w:r>
-        <w:t xml:space="preserve">, which </w:t>
-      </w:r>
-      <w:r>
-        <w:t>is a wrapper that contains a set of members that are used for database operations that are easily understood and simple to use.</w:t>
-      </w:r>
-    </w:p>
-    <w:p>
-      <w:r>
-        <w:t>These members access the database on behalf of the facade user, hiding the implementation details.</w:t>
-      </w:r>
-    </w:p>
-    <w:p/>
+        <w:t>Usage of Database for Data Persistence</w:t>
+      </w:r>
+      <w:bookmarkEnd w:id="5"/>
+    </w:p>
+    <w:p>
+      <w:r>
+        <w:t xml:space="preserve">Within the application the user has the ability to save an analysis session to the database. This saves the Top Source/Destination Port and Top Source/Destination IP data to a MySQL database (see </w:t>
+      </w:r>
+      <w:r>
+        <w:rPr>
+          <w:b/>
+        </w:rPr>
+        <w:t>Appendix 1</w:t>
+      </w:r>
+      <w:r>
+        <w:t xml:space="preserve"> for the setup details).</w:t>
+      </w:r>
+      <w:r>
+        <w:t xml:space="preserve"> </w:t>
+      </w:r>
+      <w:r>
+        <w:t>I consciously chose not to save the data in the ‘Security Analysis’ section, as this data is something that a user would want to check each time an analysis is run, as potential threats are constantly evolving.</w:t>
+      </w:r>
+    </w:p>
+    <w:p>
+      <w:r>
+        <w:t xml:space="preserve">The database schema is shown </w:t>
+      </w:r>
+      <w:r>
+        <w:rPr>
+          <w:i/>
+        </w:rPr>
+        <w:t>on the next page</w:t>
+      </w:r>
+      <w:r>
+        <w:t>.</w:t>
+      </w:r>
+    </w:p>
+    <w:p>
+      <w:r>
+        <w:t>Below is shown the class I use to handle the connection to the database, which implements the Singleton Design Pattern.</w:t>
+      </w:r>
+    </w:p>
     <w:p>
       <w:pPr>
         <w:jc w:val="center"/>
@@ -2601,10 +2552,10 @@
           <w:lang w:eastAsia="en-IE"/>
         </w:rPr>
         <w:drawing>
-          <wp:inline distT="0" distB="0" distL="0" distR="0" wp14:anchorId="54CA0A9E" wp14:editId="54650250">
-            <wp:extent cx="5943600" cy="1863090"/>
-            <wp:effectExtent l="0" t="0" r="0" b="3810"/>
-            <wp:docPr id="4" name="Picture 4"/>
+          <wp:inline distT="0" distB="0" distL="0" distR="0" wp14:anchorId="1BC372F0" wp14:editId="341D23E1">
+            <wp:extent cx="4924425" cy="3819525"/>
+            <wp:effectExtent l="0" t="0" r="9525" b="9525"/>
+            <wp:docPr id="3" name="Picture 3"/>
             <wp:cNvGraphicFramePr>
               <a:graphicFrameLocks xmlns:a="http://schemas.openxmlformats.org/drawingml/2006/main" noChangeAspect="1"/>
             </wp:cNvGraphicFramePr>
@@ -2624,7 +2575,7 @@
                   <pic:spPr>
                     <a:xfrm>
                       <a:off x="0" y="0"/>
-                      <a:ext cx="5943600" cy="1863090"/>
+                      <a:ext cx="4924425" cy="3819525"/>
                     </a:xfrm>
                     <a:prstGeom prst="rect">
                       <a:avLst/>
@@ -2637,125 +2588,10 @@
         </w:drawing>
       </w:r>
     </w:p>
-    <w:p/>
-    <w:p/>
-    <w:p/>
-    <w:p/>
-    <w:p/>
-    <w:p/>
     <w:p>
       <w:pPr>
         <w:pStyle w:val="Heading3"/>
       </w:pPr>
-      <w:bookmarkStart w:id="7" w:name="_Toc480556964"/>
-      <w:r>
-        <w:lastRenderedPageBreak/>
-        <w:t>Command Pattern</w:t>
-      </w:r>
-      <w:bookmarkEnd w:id="7"/>
-    </w:p>
-    <w:p>
-      <w:r>
-        <w:t xml:space="preserve">I used the command pattern for the functionality that allows a user to export an analysis to different formats (e.g. to email to someone). Currently </w:t>
-      </w:r>
-      <w:r>
-        <w:t xml:space="preserve">Microsoft </w:t>
-      </w:r>
-      <w:r>
-        <w:t>Excel and HTM</w:t>
-      </w:r>
-      <w:r>
-        <w:t>L formats are supported</w:t>
-      </w:r>
-      <w:r>
-        <w:t xml:space="preserve"> as export formats.</w:t>
-      </w:r>
-      <w:r>
-        <w:t xml:space="preserve"> I used the Apache POI</w:t>
-      </w:r>
-      <w:r>
-        <w:rPr>
-          <w:rStyle w:val="FootnoteReference"/>
-        </w:rPr>
-        <w:footnoteReference w:id="3"/>
-      </w:r>
-      <w:r>
-        <w:t xml:space="preserve"> API to create the Excel document.</w:t>
-      </w:r>
-    </w:p>
-    <w:p>
-      <w:proofErr w:type="spellStart"/>
-      <w:r>
-        <w:rPr>
-          <w:rFonts w:ascii="Courier New" w:hAnsi="Courier New" w:cs="Courier New"/>
-        </w:rPr>
-        <w:t>ExportCommand</w:t>
-      </w:r>
-      <w:proofErr w:type="spellEnd"/>
-      <w:r>
-        <w:t xml:space="preserve"> is the interface which both concrete commands </w:t>
-      </w:r>
-      <w:proofErr w:type="spellStart"/>
-      <w:r>
-        <w:rPr>
-          <w:rFonts w:ascii="Courier New" w:hAnsi="Courier New" w:cs="Courier New"/>
-        </w:rPr>
-        <w:t>ExportExcelCommand</w:t>
-      </w:r>
-      <w:proofErr w:type="spellEnd"/>
-      <w:r>
-        <w:t xml:space="preserve"> and </w:t>
-      </w:r>
-      <w:proofErr w:type="spellStart"/>
-      <w:r>
-        <w:rPr>
-          <w:rFonts w:ascii="Courier New" w:hAnsi="Courier New" w:cs="Courier New"/>
-        </w:rPr>
-        <w:t>ExportHtmlCommand</w:t>
-      </w:r>
-      <w:proofErr w:type="spellEnd"/>
-      <w:r>
-        <w:t xml:space="preserve"> implement. </w:t>
-      </w:r>
-      <w:proofErr w:type="spellStart"/>
-      <w:r>
-        <w:rPr>
-          <w:rFonts w:ascii="Courier New" w:hAnsi="Courier New" w:cs="Courier New"/>
-        </w:rPr>
-        <w:t>DataExporter</w:t>
-      </w:r>
-      <w:proofErr w:type="spellEnd"/>
-      <w:r>
-        <w:t xml:space="preserve"> is the receiver and the main UI controller class is the invoker. The </w:t>
-      </w:r>
-      <w:proofErr w:type="spellStart"/>
-      <w:r>
-        <w:rPr>
-          <w:rFonts w:ascii="Courier New" w:hAnsi="Courier New" w:cs="Courier New"/>
-        </w:rPr>
-        <w:t>DataExport</w:t>
-      </w:r>
-      <w:proofErr w:type="spellEnd"/>
-      <w:r>
-        <w:t xml:space="preserve"> class is just a class used to pass the relevant data to be exported to the constructors of the concrete commands.</w:t>
-      </w:r>
-    </w:p>
-    <w:p>
-      <w:r>
-        <w:rPr>
-          <w:b/>
-        </w:rPr>
-        <w:t>Notes</w:t>
-      </w:r>
-      <w:r>
-        <w:t xml:space="preserve"> – adding a new export </w:t>
-      </w:r>
-      <w:r>
-        <w:t xml:space="preserve">type </w:t>
-      </w:r>
-      <w:r>
-        <w:t>could be facilitated easily in this design. I’m also aware that a Strategy Pattern could have been used here to achieve the same functionality.</w:t>
-      </w:r>
     </w:p>
     <w:p>
       <w:pPr>
@@ -2767,10 +2603,10 @@
           <w:lang w:eastAsia="en-IE"/>
         </w:rPr>
         <w:drawing>
-          <wp:inline distT="0" distB="0" distL="0" distR="0" wp14:anchorId="20C30827" wp14:editId="751C9535">
-            <wp:extent cx="6353092" cy="3388993"/>
-            <wp:effectExtent l="0" t="0" r="0" b="2540"/>
-            <wp:docPr id="9" name="Picture 9"/>
+          <wp:inline distT="0" distB="0" distL="0" distR="0" wp14:anchorId="7A236B87" wp14:editId="46510DB4">
+            <wp:extent cx="5200650" cy="5191125"/>
+            <wp:effectExtent l="0" t="0" r="0" b="9525"/>
+            <wp:docPr id="5" name="Picture 5"/>
             <wp:cNvGraphicFramePr>
               <a:graphicFrameLocks xmlns:a="http://schemas.openxmlformats.org/drawingml/2006/main" noChangeAspect="1"/>
             </wp:cNvGraphicFramePr>
@@ -2790,6 +2626,266 @@
                   <pic:spPr>
                     <a:xfrm>
                       <a:off x="0" y="0"/>
+                      <a:ext cx="5200650" cy="5191125"/>
+                    </a:xfrm>
+                    <a:prstGeom prst="rect">
+                      <a:avLst/>
+                    </a:prstGeom>
+                  </pic:spPr>
+                </pic:pic>
+              </a:graphicData>
+            </a:graphic>
+          </wp:inline>
+        </w:drawing>
+      </w:r>
+    </w:p>
+    <w:p>
+      <w:pPr>
+        <w:pStyle w:val="Heading3"/>
+      </w:pPr>
+      <w:bookmarkStart w:id="6" w:name="_Toc480914883"/>
+      <w:r>
+        <w:lastRenderedPageBreak/>
+        <w:t>Façade Pattern</w:t>
+      </w:r>
+      <w:bookmarkEnd w:id="6"/>
+    </w:p>
+    <w:p>
+      <w:r>
+        <w:t xml:space="preserve">I used the Façade Pattern to refactor my database </w:t>
+      </w:r>
+      <w:r>
+        <w:t>querying</w:t>
+      </w:r>
+      <w:r>
+        <w:t xml:space="preserve"> functionality after it had been written</w:t>
+      </w:r>
+      <w:r>
+        <w:t>,</w:t>
+      </w:r>
+      <w:r>
+        <w:t xml:space="preserve"> the code was </w:t>
+      </w:r>
+      <w:r>
+        <w:tab/>
+        <w:t>quite</w:t>
+      </w:r>
+      <w:r>
+        <w:t xml:space="preserve"> complex before this.</w:t>
+      </w:r>
+    </w:p>
+    <w:p>
+      <w:r>
+        <w:t xml:space="preserve">I ended up creating a new class, </w:t>
+      </w:r>
+      <w:r>
+        <w:rPr>
+          <w:rFonts w:ascii="Courier New" w:hAnsi="Courier New" w:cs="Courier New"/>
+        </w:rPr>
+        <w:t>DatabaseUtil</w:t>
+      </w:r>
+      <w:r>
+        <w:t xml:space="preserve">, which </w:t>
+      </w:r>
+      <w:r>
+        <w:t>is a wrapper that contains a set of members that are used for database operations that are easily understood and simple to use.</w:t>
+      </w:r>
+    </w:p>
+    <w:p>
+      <w:r>
+        <w:t>These members access the database on behalf of the facade user, hiding the implementation details.</w:t>
+      </w:r>
+    </w:p>
+    <w:p/>
+    <w:p>
+      <w:pPr>
+        <w:jc w:val="center"/>
+      </w:pPr>
+      <w:r>
+        <w:rPr>
+          <w:noProof/>
+          <w:lang w:eastAsia="en-IE"/>
+        </w:rPr>
+        <w:drawing>
+          <wp:inline distT="0" distB="0" distL="0" distR="0" wp14:anchorId="54CA0A9E" wp14:editId="54650250">
+            <wp:extent cx="5943600" cy="1863090"/>
+            <wp:effectExtent l="0" t="0" r="0" b="3810"/>
+            <wp:docPr id="4" name="Picture 4"/>
+            <wp:cNvGraphicFramePr>
+              <a:graphicFrameLocks xmlns:a="http://schemas.openxmlformats.org/drawingml/2006/main" noChangeAspect="1"/>
+            </wp:cNvGraphicFramePr>
+            <a:graphic xmlns:a="http://schemas.openxmlformats.org/drawingml/2006/main">
+              <a:graphicData uri="http://schemas.openxmlformats.org/drawingml/2006/picture">
+                <pic:pic xmlns:pic="http://schemas.openxmlformats.org/drawingml/2006/picture">
+                  <pic:nvPicPr>
+                    <pic:cNvPr id="0" name=""/>
+                    <pic:cNvPicPr/>
+                  </pic:nvPicPr>
+                  <pic:blipFill>
+                    <a:blip r:embed="rId17"/>
+                    <a:stretch>
+                      <a:fillRect/>
+                    </a:stretch>
+                  </pic:blipFill>
+                  <pic:spPr>
+                    <a:xfrm>
+                      <a:off x="0" y="0"/>
+                      <a:ext cx="5943600" cy="1863090"/>
+                    </a:xfrm>
+                    <a:prstGeom prst="rect">
+                      <a:avLst/>
+                    </a:prstGeom>
+                  </pic:spPr>
+                </pic:pic>
+              </a:graphicData>
+            </a:graphic>
+          </wp:inline>
+        </w:drawing>
+      </w:r>
+    </w:p>
+    <w:p/>
+    <w:p/>
+    <w:p/>
+    <w:p/>
+    <w:p/>
+    <w:p/>
+    <w:p>
+      <w:pPr>
+        <w:pStyle w:val="Heading3"/>
+      </w:pPr>
+      <w:bookmarkStart w:id="7" w:name="_Toc480914884"/>
+      <w:r>
+        <w:lastRenderedPageBreak/>
+        <w:t>Command Pattern</w:t>
+      </w:r>
+      <w:bookmarkEnd w:id="7"/>
+    </w:p>
+    <w:p>
+      <w:r>
+        <w:t xml:space="preserve">I used the command pattern for the functionality that allows a user to export an analysis to different formats (e.g. to email to someone). Currently </w:t>
+      </w:r>
+      <w:r>
+        <w:t xml:space="preserve">Microsoft </w:t>
+      </w:r>
+      <w:r>
+        <w:t>Excel and HTM</w:t>
+      </w:r>
+      <w:r>
+        <w:t>L formats are supported</w:t>
+      </w:r>
+      <w:r>
+        <w:t xml:space="preserve"> as export formats.</w:t>
+      </w:r>
+      <w:r>
+        <w:t xml:space="preserve"> I used the Apache POI</w:t>
+      </w:r>
+      <w:r>
+        <w:rPr>
+          <w:rStyle w:val="FootnoteReference"/>
+        </w:rPr>
+        <w:footnoteReference w:id="4"/>
+      </w:r>
+      <w:r>
+        <w:t xml:space="preserve"> API to create the Excel document.</w:t>
+      </w:r>
+    </w:p>
+    <w:p>
+      <w:r>
+        <w:rPr>
+          <w:rFonts w:ascii="Courier New" w:hAnsi="Courier New" w:cs="Courier New"/>
+        </w:rPr>
+        <w:t>ExportCommand</w:t>
+      </w:r>
+      <w:r>
+        <w:t xml:space="preserve"> is the interface which both concrete commands </w:t>
+      </w:r>
+      <w:r>
+        <w:rPr>
+          <w:rFonts w:ascii="Courier New" w:hAnsi="Courier New" w:cs="Courier New"/>
+        </w:rPr>
+        <w:t>ExportExcelCommand</w:t>
+      </w:r>
+      <w:r>
+        <w:t xml:space="preserve"> and </w:t>
+      </w:r>
+      <w:r>
+        <w:rPr>
+          <w:rFonts w:ascii="Courier New" w:hAnsi="Courier New" w:cs="Courier New"/>
+        </w:rPr>
+        <w:t>ExportHtmlCommand</w:t>
+      </w:r>
+      <w:r>
+        <w:t xml:space="preserve"> implement. </w:t>
+      </w:r>
+      <w:r>
+        <w:rPr>
+          <w:rFonts w:ascii="Courier New" w:hAnsi="Courier New" w:cs="Courier New"/>
+        </w:rPr>
+        <w:t>DataExporter</w:t>
+      </w:r>
+      <w:r>
+        <w:t xml:space="preserve"> is the receiver and the main UI controller class is the invoker. The </w:t>
+      </w:r>
+      <w:r>
+        <w:rPr>
+          <w:rFonts w:ascii="Courier New" w:hAnsi="Courier New" w:cs="Courier New"/>
+        </w:rPr>
+        <w:t>DataExport</w:t>
+      </w:r>
+      <w:r>
+        <w:t xml:space="preserve"> class is just a class used to pass the relevant data to be exported to the constructors of the concrete commands.</w:t>
+      </w:r>
+    </w:p>
+    <w:p>
+      <w:r>
+        <w:rPr>
+          <w:b/>
+        </w:rPr>
+        <w:t>Notes</w:t>
+      </w:r>
+      <w:r>
+        <w:t xml:space="preserve"> – adding a new export </w:t>
+      </w:r>
+      <w:r>
+        <w:t xml:space="preserve">type </w:t>
+      </w:r>
+      <w:r>
+        <w:t>could be facilitated easily in this design. I’m also aware that a Strategy Pattern could have been used here to achieve the same functionality.</w:t>
+      </w:r>
+    </w:p>
+    <w:p>
+      <w:pPr>
+        <w:jc w:val="center"/>
+      </w:pPr>
+      <w:r>
+        <w:rPr>
+          <w:noProof/>
+          <w:lang w:eastAsia="en-IE"/>
+        </w:rPr>
+        <w:drawing>
+          <wp:inline distT="0" distB="0" distL="0" distR="0" wp14:anchorId="20C30827" wp14:editId="751C9535">
+            <wp:extent cx="6353092" cy="3388993"/>
+            <wp:effectExtent l="0" t="0" r="0" b="2540"/>
+            <wp:docPr id="9" name="Picture 9"/>
+            <wp:cNvGraphicFramePr>
+              <a:graphicFrameLocks xmlns:a="http://schemas.openxmlformats.org/drawingml/2006/main" noChangeAspect="1"/>
+            </wp:cNvGraphicFramePr>
+            <a:graphic xmlns:a="http://schemas.openxmlformats.org/drawingml/2006/main">
+              <a:graphicData uri="http://schemas.openxmlformats.org/drawingml/2006/picture">
+                <pic:pic xmlns:pic="http://schemas.openxmlformats.org/drawingml/2006/picture">
+                  <pic:nvPicPr>
+                    <pic:cNvPr id="0" name=""/>
+                    <pic:cNvPicPr/>
+                  </pic:nvPicPr>
+                  <pic:blipFill>
+                    <a:blip r:embed="rId18"/>
+                    <a:stretch>
+                      <a:fillRect/>
+                    </a:stretch>
+                  </pic:blipFill>
+                  <pic:spPr>
+                    <a:xfrm>
+                      <a:off x="0" y="0"/>
                       <a:ext cx="6362935" cy="3394244"/>
                     </a:xfrm>
                     <a:prstGeom prst="rect">
@@ -2807,7 +2903,7 @@
       <w:pPr>
         <w:pStyle w:val="Heading3"/>
       </w:pPr>
-      <w:bookmarkStart w:id="8" w:name="_Toc480556965"/>
+      <w:bookmarkStart w:id="8" w:name="_Toc480914885"/>
       <w:r>
         <w:lastRenderedPageBreak/>
         <w:t>MVC Compound Pattern</w:t>
@@ -2833,288 +2929,6 @@
             <wp:extent cx="2686050" cy="876300"/>
             <wp:effectExtent l="0" t="0" r="0" b="0"/>
             <wp:docPr id="10" name="Picture 10"/>
-            <wp:cNvGraphicFramePr>
-              <a:graphicFrameLocks xmlns:a="http://schemas.openxmlformats.org/drawingml/2006/main" noChangeAspect="1"/>
-            </wp:cNvGraphicFramePr>
-            <a:graphic xmlns:a="http://schemas.openxmlformats.org/drawingml/2006/main">
-              <a:graphicData uri="http://schemas.openxmlformats.org/drawingml/2006/picture">
-                <pic:pic xmlns:pic="http://schemas.openxmlformats.org/drawingml/2006/picture">
-                  <pic:nvPicPr>
-                    <pic:cNvPr id="1" name=""/>
-                    <pic:cNvPicPr/>
-                  </pic:nvPicPr>
-                  <pic:blipFill>
-                    <a:blip r:embed="rId17"/>
-                    <a:stretch>
-                      <a:fillRect/>
-                    </a:stretch>
-                  </pic:blipFill>
-                  <pic:spPr>
-                    <a:xfrm>
-                      <a:off x="0" y="0"/>
-                      <a:ext cx="2686050" cy="876300"/>
-                    </a:xfrm>
-                    <a:prstGeom prst="rect">
-                      <a:avLst/>
-                    </a:prstGeom>
-                  </pic:spPr>
-                </pic:pic>
-              </a:graphicData>
-            </a:graphic>
-          </wp:inline>
-        </w:drawing>
-      </w:r>
-    </w:p>
-    <w:p>
-      <w:pPr>
-        <w:pStyle w:val="ListParagraph"/>
-        <w:numPr>
-          <w:ilvl w:val="0"/>
-          <w:numId w:val="8"/>
-        </w:numPr>
-      </w:pPr>
-      <w:r>
-        <w:t xml:space="preserve">The application user is interacting with my main user interface (i.e. the View) contained in the </w:t>
-      </w:r>
-      <w:proofErr w:type="spellStart"/>
-      <w:r>
-        <w:rPr>
-          <w:rFonts w:ascii="Courier New" w:hAnsi="Courier New" w:cs="Courier New"/>
-        </w:rPr>
-        <w:t>org.jimmycollins.networktraffic.view</w:t>
-      </w:r>
-      <w:proofErr w:type="spellEnd"/>
-      <w:r>
-        <w:t xml:space="preserve"> package.</w:t>
-      </w:r>
-    </w:p>
-    <w:p>
-      <w:pPr>
-        <w:pStyle w:val="ListParagraph"/>
-        <w:numPr>
-          <w:ilvl w:val="0"/>
-          <w:numId w:val="8"/>
-        </w:numPr>
-      </w:pPr>
-      <w:r>
-        <w:t xml:space="preserve">The action taken by a user is relayed to the </w:t>
-      </w:r>
-      <w:r>
-        <w:t>C</w:t>
-      </w:r>
-      <w:r>
-        <w:t xml:space="preserve">ontroller for the </w:t>
-      </w:r>
-      <w:r>
-        <w:t>View.</w:t>
-      </w:r>
-    </w:p>
-    <w:p>
-      <w:pPr>
-        <w:pStyle w:val="ListParagraph"/>
-        <w:numPr>
-          <w:ilvl w:val="0"/>
-          <w:numId w:val="8"/>
-        </w:numPr>
-      </w:pPr>
-      <w:r>
-        <w:t>The Controller makes requests to Models and associated helper classes to perform the action, and a resulting action is relayed back to the view.</w:t>
-      </w:r>
-    </w:p>
-    <w:p>
-      <w:r>
-        <w:t>Within the MVC Pattern, I am also using other patterns such as the Strategy Patter in order to allow the user to perform actions on the user interface (changing the chart types at runtime in the case of the Strategy Pattern).</w:t>
-      </w:r>
-    </w:p>
-    <w:p>
-      <w:pPr>
-        <w:jc w:val="center"/>
-      </w:pPr>
-    </w:p>
-    <w:p/>
-    <w:p>
-      <w:r>
-        <w:t xml:space="preserve">TODO – UML Example of </w:t>
-      </w:r>
-      <w:r>
-        <w:t>MVC</w:t>
-      </w:r>
-      <w:r>
-        <w:t>?</w:t>
-      </w:r>
-    </w:p>
-    <w:p/>
-    <w:p/>
-    <w:p/>
-    <w:p/>
-    <w:p/>
-    <w:p>
-      <w:pPr>
-        <w:pStyle w:val="Heading2"/>
-      </w:pPr>
-      <w:bookmarkStart w:id="9" w:name="_Toc480556966"/>
-      <w:r>
-        <w:lastRenderedPageBreak/>
-        <w:t>Section 3</w:t>
-      </w:r>
-      <w:r>
-        <w:t xml:space="preserve"> – System UML Diagram</w:t>
-      </w:r>
-      <w:bookmarkEnd w:id="9"/>
-    </w:p>
-    <w:p>
-      <w:r>
-        <w:t>TODO</w:t>
-      </w:r>
-    </w:p>
-    <w:p/>
-    <w:p/>
-    <w:p/>
-    <w:p/>
-    <w:p/>
-    <w:p/>
-    <w:p/>
-    <w:p/>
-    <w:p/>
-    <w:p/>
-    <w:p/>
-    <w:p/>
-    <w:p/>
-    <w:p/>
-    <w:p/>
-    <w:p>
-      <w:pPr>
-        <w:pStyle w:val="Heading2"/>
-      </w:pPr>
-      <w:bookmarkStart w:id="10" w:name="_Toc480556967"/>
-      <w:r>
-        <w:lastRenderedPageBreak/>
-        <w:t>Section 4</w:t>
-      </w:r>
-      <w:r>
-        <w:t xml:space="preserve"> – </w:t>
-      </w:r>
-      <w:r>
-        <w:t>Screen Captures</w:t>
-      </w:r>
-      <w:r>
-        <w:t xml:space="preserve"> of Most Impressive Code Snippets</w:t>
-      </w:r>
-      <w:bookmarkEnd w:id="10"/>
-    </w:p>
-    <w:p>
-      <w:pPr>
-        <w:pStyle w:val="Heading3"/>
-      </w:pPr>
-      <w:bookmarkStart w:id="11" w:name="_Toc480556968"/>
-      <w:r>
-        <w:t>Example of Integration with DShield API</w:t>
-      </w:r>
-      <w:r>
-        <w:rPr>
-          <w:rStyle w:val="FootnoteReference"/>
-        </w:rPr>
-        <w:footnoteReference w:id="4"/>
-      </w:r>
-      <w:bookmarkEnd w:id="11"/>
-    </w:p>
-    <w:p>
-      <w:r>
-        <w:rPr>
-          <w:noProof/>
-          <w:lang w:eastAsia="en-IE"/>
-        </w:rPr>
-        <w:drawing>
-          <wp:inline distT="0" distB="0" distL="0" distR="0" wp14:anchorId="35D804E5" wp14:editId="5F34AE38">
-            <wp:extent cx="6154310" cy="4716319"/>
-            <wp:effectExtent l="0" t="0" r="0" b="8255"/>
-            <wp:docPr id="13" name="Picture 13"/>
-            <wp:cNvGraphicFramePr>
-              <a:graphicFrameLocks xmlns:a="http://schemas.openxmlformats.org/drawingml/2006/main" noChangeAspect="1"/>
-            </wp:cNvGraphicFramePr>
-            <a:graphic xmlns:a="http://schemas.openxmlformats.org/drawingml/2006/main">
-              <a:graphicData uri="http://schemas.openxmlformats.org/drawingml/2006/picture">
-                <pic:pic xmlns:pic="http://schemas.openxmlformats.org/drawingml/2006/picture">
-                  <pic:nvPicPr>
-                    <pic:cNvPr id="1" name=""/>
-                    <pic:cNvPicPr/>
-                  </pic:nvPicPr>
-                  <pic:blipFill>
-                    <a:blip r:embed="rId18"/>
-                    <a:stretch>
-                      <a:fillRect/>
-                    </a:stretch>
-                  </pic:blipFill>
-                  <pic:spPr>
-                    <a:xfrm>
-                      <a:off x="0" y="0"/>
-                      <a:ext cx="6171575" cy="4729550"/>
-                    </a:xfrm>
-                    <a:prstGeom prst="rect">
-                      <a:avLst/>
-                    </a:prstGeom>
-                  </pic:spPr>
-                </pic:pic>
-              </a:graphicData>
-            </a:graphic>
-          </wp:inline>
-        </w:drawing>
-      </w:r>
-    </w:p>
-    <w:p>
-      <w:pPr>
-        <w:pStyle w:val="Heading3"/>
-      </w:pPr>
-      <w:bookmarkStart w:id="12" w:name="_Toc480556969"/>
-      <w:r>
-        <w:lastRenderedPageBreak/>
-        <w:t>Using Apache POI</w:t>
-      </w:r>
-      <w:r>
-        <w:rPr>
-          <w:rStyle w:val="FootnoteReference"/>
-        </w:rPr>
-        <w:footnoteReference w:id="5"/>
-      </w:r>
-      <w:r>
-        <w:t xml:space="preserve"> L</w:t>
-      </w:r>
-      <w:r>
-        <w:t>ibrary to Generate Excel Output</w:t>
-      </w:r>
-      <w:bookmarkEnd w:id="12"/>
-    </w:p>
-    <w:p>
-      <w:r>
-        <w:t>(</w:t>
-      </w:r>
-      <w:r>
-        <w:rPr>
-          <w:i/>
-        </w:rPr>
-        <w:t>Example</w:t>
-      </w:r>
-      <w:r>
-        <w:rPr>
-          <w:i/>
-        </w:rPr>
-        <w:t xml:space="preserve"> truncated due to length</w:t>
-      </w:r>
-      <w:r>
-        <w:t>)</w:t>
-      </w:r>
-    </w:p>
-    <w:p>
-      <w:r>
-        <w:rPr>
-          <w:noProof/>
-          <w:lang w:eastAsia="en-IE"/>
-        </w:rPr>
-        <w:drawing>
-          <wp:inline distT="0" distB="0" distL="0" distR="0" wp14:anchorId="11B0C82A" wp14:editId="62AB46CB">
-            <wp:extent cx="6800850" cy="4724400"/>
-            <wp:effectExtent l="0" t="0" r="0" b="0"/>
-            <wp:docPr id="14" name="Picture 14"/>
             <wp:cNvGraphicFramePr>
               <a:graphicFrameLocks xmlns:a="http://schemas.openxmlformats.org/drawingml/2006/main" noChangeAspect="1"/>
             </wp:cNvGraphicFramePr>
@@ -3134,6 +2948,278 @@
                   <pic:spPr>
                     <a:xfrm>
                       <a:off x="0" y="0"/>
+                      <a:ext cx="2686050" cy="876300"/>
+                    </a:xfrm>
+                    <a:prstGeom prst="rect">
+                      <a:avLst/>
+                    </a:prstGeom>
+                  </pic:spPr>
+                </pic:pic>
+              </a:graphicData>
+            </a:graphic>
+          </wp:inline>
+        </w:drawing>
+      </w:r>
+    </w:p>
+    <w:p>
+      <w:pPr>
+        <w:pStyle w:val="ListParagraph"/>
+        <w:numPr>
+          <w:ilvl w:val="0"/>
+          <w:numId w:val="8"/>
+        </w:numPr>
+      </w:pPr>
+      <w:r>
+        <w:t xml:space="preserve">The application user is interacting with my main user interface (i.e. the View) contained in the </w:t>
+      </w:r>
+      <w:r>
+        <w:rPr>
+          <w:rFonts w:ascii="Courier New" w:hAnsi="Courier New" w:cs="Courier New"/>
+        </w:rPr>
+        <w:t>org.jimmycollins.networktraffic.view</w:t>
+      </w:r>
+      <w:r>
+        <w:t xml:space="preserve"> package.</w:t>
+      </w:r>
+    </w:p>
+    <w:p>
+      <w:pPr>
+        <w:pStyle w:val="ListParagraph"/>
+        <w:numPr>
+          <w:ilvl w:val="0"/>
+          <w:numId w:val="8"/>
+        </w:numPr>
+      </w:pPr>
+      <w:r>
+        <w:t xml:space="preserve">The action taken by a user is relayed to the </w:t>
+      </w:r>
+      <w:r>
+        <w:t>C</w:t>
+      </w:r>
+      <w:r>
+        <w:t xml:space="preserve">ontroller for the </w:t>
+      </w:r>
+      <w:r>
+        <w:t>View.</w:t>
+      </w:r>
+    </w:p>
+    <w:p>
+      <w:pPr>
+        <w:pStyle w:val="ListParagraph"/>
+        <w:numPr>
+          <w:ilvl w:val="0"/>
+          <w:numId w:val="8"/>
+        </w:numPr>
+      </w:pPr>
+      <w:r>
+        <w:t>The Controller makes requests to Models and associated helper classes to perform the action, and a resulting action is relayed back to the view.</w:t>
+      </w:r>
+    </w:p>
+    <w:p>
+      <w:r>
+        <w:t>Within the MVC Pattern, I am also using other patterns such as the Strategy Patter in order to allow the user to perform actions on the user interface (changing the chart types at runtime in the case of the Strategy Pattern).</w:t>
+      </w:r>
+    </w:p>
+    <w:p/>
+    <w:p/>
+    <w:p/>
+    <w:p/>
+    <w:p/>
+    <w:p/>
+    <w:p/>
+    <w:p/>
+    <w:p>
+      <w:pPr>
+        <w:pStyle w:val="Heading2"/>
+      </w:pPr>
+      <w:bookmarkStart w:id="9" w:name="_Toc480914886"/>
+      <w:r>
+        <w:lastRenderedPageBreak/>
+        <w:t>Section 3</w:t>
+      </w:r>
+      <w:r>
+        <w:t xml:space="preserve"> – System UML Diagram</w:t>
+      </w:r>
+      <w:bookmarkEnd w:id="9"/>
+    </w:p>
+    <w:p>
+      <w:r>
+        <w:t>TODO</w:t>
+      </w:r>
+    </w:p>
+    <w:p/>
+    <w:p/>
+    <w:p/>
+    <w:p/>
+    <w:p/>
+    <w:p/>
+    <w:p/>
+    <w:p/>
+    <w:p/>
+    <w:p/>
+    <w:p/>
+    <w:p/>
+    <w:p/>
+    <w:p/>
+    <w:p/>
+    <w:p>
+      <w:pPr>
+        <w:pStyle w:val="Heading2"/>
+      </w:pPr>
+      <w:bookmarkStart w:id="10" w:name="_Toc480914887"/>
+      <w:r>
+        <w:lastRenderedPageBreak/>
+        <w:t>Section 4</w:t>
+      </w:r>
+      <w:r>
+        <w:t xml:space="preserve"> – </w:t>
+      </w:r>
+      <w:r>
+        <w:t>Screen Captures</w:t>
+      </w:r>
+      <w:r>
+        <w:t xml:space="preserve"> of Most Impressive Code Snippets</w:t>
+      </w:r>
+      <w:bookmarkEnd w:id="10"/>
+    </w:p>
+    <w:p>
+      <w:pPr>
+        <w:pStyle w:val="Heading3"/>
+      </w:pPr>
+      <w:bookmarkStart w:id="11" w:name="_Toc480914888"/>
+      <w:r>
+        <w:t>Example of Integration with DShield API</w:t>
+      </w:r>
+      <w:r>
+        <w:rPr>
+          <w:rStyle w:val="FootnoteReference"/>
+        </w:rPr>
+        <w:footnoteReference w:id="5"/>
+      </w:r>
+      <w:bookmarkEnd w:id="11"/>
+    </w:p>
+    <w:p>
+      <w:r>
+        <w:rPr>
+          <w:noProof/>
+          <w:lang w:eastAsia="en-IE"/>
+        </w:rPr>
+        <w:drawing>
+          <wp:inline distT="0" distB="0" distL="0" distR="0" wp14:anchorId="100FAF86" wp14:editId="6995B8BB">
+            <wp:extent cx="6329895" cy="4723075"/>
+            <wp:effectExtent l="0" t="0" r="0" b="1905"/>
+            <wp:docPr id="18" name="Picture 18"/>
+            <wp:cNvGraphicFramePr>
+              <a:graphicFrameLocks xmlns:a="http://schemas.openxmlformats.org/drawingml/2006/main" noChangeAspect="1"/>
+            </wp:cNvGraphicFramePr>
+            <a:graphic xmlns:a="http://schemas.openxmlformats.org/drawingml/2006/main">
+              <a:graphicData uri="http://schemas.openxmlformats.org/drawingml/2006/picture">
+                <pic:pic xmlns:pic="http://schemas.openxmlformats.org/drawingml/2006/picture">
+                  <pic:nvPicPr>
+                    <pic:cNvPr id="0" name=""/>
+                    <pic:cNvPicPr/>
+                  </pic:nvPicPr>
+                  <pic:blipFill>
+                    <a:blip r:embed="rId20"/>
+                    <a:stretch>
+                      <a:fillRect/>
+                    </a:stretch>
+                  </pic:blipFill>
+                  <pic:spPr>
+                    <a:xfrm>
+                      <a:off x="0" y="0"/>
+                      <a:ext cx="6333360" cy="4725660"/>
+                    </a:xfrm>
+                    <a:prstGeom prst="rect">
+                      <a:avLst/>
+                    </a:prstGeom>
+                  </pic:spPr>
+                </pic:pic>
+              </a:graphicData>
+            </a:graphic>
+          </wp:inline>
+        </w:drawing>
+      </w:r>
+    </w:p>
+    <w:p>
+      <w:pPr>
+        <w:pStyle w:val="Heading3"/>
+      </w:pPr>
+      <w:bookmarkStart w:id="12" w:name="_Toc480914889"/>
+      <w:r>
+        <w:lastRenderedPageBreak/>
+        <w:t>Using Apache POI</w:t>
+      </w:r>
+      <w:r>
+        <w:rPr>
+          <w:rStyle w:val="FootnoteReference"/>
+        </w:rPr>
+        <w:footnoteReference w:id="6"/>
+      </w:r>
+      <w:r>
+        <w:t xml:space="preserve"> L</w:t>
+      </w:r>
+      <w:r>
+        <w:t>ibrary to Generate Excel Output</w:t>
+      </w:r>
+      <w:bookmarkEnd w:id="12"/>
+    </w:p>
+    <w:p>
+      <w:r>
+        <w:t>(</w:t>
+      </w:r>
+      <w:r>
+        <w:rPr>
+          <w:i/>
+        </w:rPr>
+        <w:t>Example</w:t>
+      </w:r>
+      <w:r>
+        <w:rPr>
+          <w:i/>
+        </w:rPr>
+        <w:t xml:space="preserve"> truncated due to length</w:t>
+      </w:r>
+      <w:r>
+        <w:rPr>
+          <w:i/>
+        </w:rPr>
+        <w:t xml:space="preserve"> – see ExportExcelCommand.java for full source</w:t>
+      </w:r>
+      <w:r>
+        <w:t>)</w:t>
+      </w:r>
+    </w:p>
+    <w:p>
+      <w:r>
+        <w:rPr>
+          <w:noProof/>
+          <w:lang w:eastAsia="en-IE"/>
+        </w:rPr>
+        <w:drawing>
+          <wp:inline distT="0" distB="0" distL="0" distR="0" wp14:anchorId="11B0C82A" wp14:editId="62AB46CB">
+            <wp:extent cx="6800850" cy="4724400"/>
+            <wp:effectExtent l="0" t="0" r="0" b="0"/>
+            <wp:docPr id="14" name="Picture 14"/>
+            <wp:cNvGraphicFramePr>
+              <a:graphicFrameLocks xmlns:a="http://schemas.openxmlformats.org/drawingml/2006/main" noChangeAspect="1"/>
+            </wp:cNvGraphicFramePr>
+            <a:graphic xmlns:a="http://schemas.openxmlformats.org/drawingml/2006/main">
+              <a:graphicData uri="http://schemas.openxmlformats.org/drawingml/2006/picture">
+                <pic:pic xmlns:pic="http://schemas.openxmlformats.org/drawingml/2006/picture">
+                  <pic:nvPicPr>
+                    <pic:cNvPr id="1" name=""/>
+                    <pic:cNvPicPr/>
+                  </pic:nvPicPr>
+                  <pic:blipFill>
+                    <a:blip r:embed="rId21"/>
+                    <a:stretch>
+                      <a:fillRect/>
+                    </a:stretch>
+                  </pic:blipFill>
+                  <pic:spPr>
+                    <a:xfrm>
+                      <a:off x="0" y="0"/>
                       <a:ext cx="6800850" cy="4724400"/>
                     </a:xfrm>
                     <a:prstGeom prst="rect">
@@ -3151,7 +3237,7 @@
       <w:pPr>
         <w:pStyle w:val="Heading3"/>
       </w:pPr>
-      <w:bookmarkStart w:id="13" w:name="_Toc480556970"/>
+      <w:bookmarkStart w:id="13" w:name="_Toc480914890"/>
       <w:r>
         <w:lastRenderedPageBreak/>
         <w:t>TODO – Snippet from new drill-down UI?</w:t>
@@ -3178,7 +3264,7 @@
       <w:pPr>
         <w:pStyle w:val="Heading2"/>
       </w:pPr>
-      <w:bookmarkStart w:id="14" w:name="_Toc480556971"/>
+      <w:bookmarkStart w:id="14" w:name="_Toc480914891"/>
       <w:r>
         <w:lastRenderedPageBreak/>
         <w:t>Section 5</w:t>
@@ -3212,7 +3298,7 @@
       <w:pPr>
         <w:pStyle w:val="Heading2"/>
       </w:pPr>
-      <w:bookmarkStart w:id="15" w:name="_Toc480556972"/>
+      <w:bookmarkStart w:id="15" w:name="_Toc480914892"/>
       <w:r>
         <w:lastRenderedPageBreak/>
         <w:t>Appendix 1 – Database Setup Instructions</w:t>
@@ -3221,7 +3307,15 @@
     </w:p>
     <w:p>
       <w:r>
-        <w:t xml:space="preserve">The below steps should be taken to create the necessary schema in MySQL for the application. This is used to </w:t>
+        <w:t>The below steps should be taken to create the necessary schem</w:t>
+      </w:r>
+      <w:r>
+        <w:t>a in MySQL for the application.</w:t>
+      </w:r>
+    </w:p>
+    <w:p>
+      <w:r>
+        <w:t xml:space="preserve">This is used to </w:t>
       </w:r>
       <w:r>
         <w:t>save</w:t>
@@ -3257,23 +3351,7 @@
         </w:numPr>
       </w:pPr>
       <w:r>
-        <w:t>Open 'schema-no-</w:t>
-      </w:r>
-      <w:proofErr w:type="spellStart"/>
-      <w:r>
-        <w:t>data.sql</w:t>
-      </w:r>
-      <w:proofErr w:type="spellEnd"/>
-      <w:r>
-        <w:t>' from the '</w:t>
-      </w:r>
-      <w:proofErr w:type="spellStart"/>
-      <w:r>
-        <w:t>db</w:t>
-      </w:r>
-      <w:proofErr w:type="spellEnd"/>
-      <w:r>
-        <w:t>' folder in the source tree</w:t>
+        <w:t>Open 'schema-no-data.sql' from the 'db' folder in the source tree</w:t>
       </w:r>
       <w:r>
         <w:t>.</w:t>
@@ -3298,14 +3376,12 @@
       <w:r>
         <w:t xml:space="preserve">Note I have used MySQL Workbench to create the schema etc. but this could be run from the command line via (ensure to create the </w:t>
       </w:r>
-      <w:proofErr w:type="spellStart"/>
       <w:r>
         <w:rPr>
           <w:rFonts w:ascii="Courier New" w:hAnsi="Courier New" w:cs="Courier New"/>
         </w:rPr>
         <w:t>networktraffic</w:t>
       </w:r>
-      <w:proofErr w:type="spellEnd"/>
       <w:r>
         <w:t xml:space="preserve"> database first):</w:t>
       </w:r>
@@ -3340,8 +3416,6 @@
           <w:lang w:eastAsia="en-IE"/>
         </w:rPr>
       </w:pPr>
-      <w:proofErr w:type="spellStart"/>
-      <w:proofErr w:type="gramStart"/>
       <w:r>
         <w:rPr>
           <w:rFonts w:ascii="Consolas" w:eastAsia="Times New Roman" w:hAnsi="Consolas" w:cs="Courier New"/>
@@ -3352,10 +3426,8 @@
           <w:shd w:val="clear" w:color="auto" w:fill="EFF0F1"/>
           <w:lang w:eastAsia="en-IE"/>
         </w:rPr>
-        <w:t>mysql</w:t>
-      </w:r>
-      <w:proofErr w:type="spellEnd"/>
-      <w:proofErr w:type="gramEnd"/>
+        <w:t xml:space="preserve">mysql -u username -p </w:t>
+      </w:r>
       <w:r>
         <w:rPr>
           <w:rFonts w:ascii="Consolas" w:eastAsia="Times New Roman" w:hAnsi="Consolas" w:cs="Courier New"/>
@@ -3366,9 +3438,8 @@
           <w:shd w:val="clear" w:color="auto" w:fill="EFF0F1"/>
           <w:lang w:eastAsia="en-IE"/>
         </w:rPr>
-        <w:t xml:space="preserve"> -u username -p </w:t>
-      </w:r>
-      <w:proofErr w:type="spellStart"/>
+        <w:t>networktraffic</w:t>
+      </w:r>
       <w:r>
         <w:rPr>
           <w:rFonts w:ascii="Consolas" w:eastAsia="Times New Roman" w:hAnsi="Consolas" w:cs="Courier New"/>
@@ -3379,37 +3450,9 @@
           <w:shd w:val="clear" w:color="auto" w:fill="EFF0F1"/>
           <w:lang w:eastAsia="en-IE"/>
         </w:rPr>
-        <w:t>networktraffic</w:t>
-      </w:r>
-      <w:proofErr w:type="spellEnd"/>
-      <w:r>
-        <w:rPr>
-          <w:rFonts w:ascii="Consolas" w:eastAsia="Times New Roman" w:hAnsi="Consolas" w:cs="Courier New"/>
-          <w:color w:val="303336"/>
-          <w:sz w:val="20"/>
-          <w:szCs w:val="20"/>
-          <w:bdr w:val="none" w:sz="0" w:space="0" w:color="auto" w:frame="1"/>
-          <w:shd w:val="clear" w:color="auto" w:fill="EFF0F1"/>
-          <w:lang w:eastAsia="en-IE"/>
-        </w:rPr>
-        <w:t xml:space="preserve"> &lt; schema-no-</w:t>
-      </w:r>
-      <w:proofErr w:type="spellStart"/>
-      <w:r>
-        <w:rPr>
-          <w:rFonts w:ascii="Consolas" w:eastAsia="Times New Roman" w:hAnsi="Consolas" w:cs="Courier New"/>
-          <w:color w:val="303336"/>
-          <w:sz w:val="20"/>
-          <w:szCs w:val="20"/>
-          <w:bdr w:val="none" w:sz="0" w:space="0" w:color="auto" w:frame="1"/>
-          <w:shd w:val="clear" w:color="auto" w:fill="EFF0F1"/>
-          <w:lang w:eastAsia="en-IE"/>
-        </w:rPr>
-        <w:t>data.sql</w:t>
-      </w:r>
-      <w:proofErr w:type="spellEnd"/>
-    </w:p>
-    <w:p/>
+        <w:t xml:space="preserve"> &lt; schema-no-data.sql</w:t>
+      </w:r>
+    </w:p>
     <w:p/>
     <w:p/>
     <w:p/>
@@ -3425,7 +3468,7 @@
       <w:pPr>
         <w:pStyle w:val="Heading2"/>
       </w:pPr>
-      <w:bookmarkStart w:id="16" w:name="_Toc480556973"/>
+      <w:bookmarkStart w:id="16" w:name="_Toc480914893"/>
       <w:r>
         <w:lastRenderedPageBreak/>
         <w:t>Appendix 2 – Possible Development Environment Certificate Issue</w:t>
@@ -3435,6 +3478,15 @@
     <w:p>
       <w:r>
         <w:t>The following issue may occur when you try to run the ‘Security Analysis’ feature under the ‘Advanced Analysis’ menu.</w:t>
+      </w:r>
+      <w:r>
+        <w:t xml:space="preserve"> I’</w:t>
+      </w:r>
+      <w:r>
+        <w:t>ve seen this happen on 2</w:t>
+      </w:r>
+      <w:r>
+        <w:t>/3 machines I’ve been using to develop my project.</w:t>
       </w:r>
     </w:p>
     <w:p>
@@ -3462,7 +3514,7 @@
                     <pic:cNvPicPr/>
                   </pic:nvPicPr>
                   <pic:blipFill>
-                    <a:blip r:embed="rId20">
+                    <a:blip r:embed="rId22">
                       <a:extLst>
                         <a:ext uri="{28A0092B-C50C-407E-A947-70E740481C1C}">
                           <a14:useLocalDpi xmlns:a14="http://schemas.microsoft.com/office/drawing/2010/main" val="0"/>
@@ -3500,7 +3552,13 @@
         <w:t>to be because the</w:t>
       </w:r>
       <w:r>
-        <w:t xml:space="preserve"> server has</w:t>
+        <w:t xml:space="preserve"> </w:t>
+      </w:r>
+      <w:r>
+        <w:t xml:space="preserve">API </w:t>
+      </w:r>
+      <w:r>
+        <w:t>server has</w:t>
       </w:r>
       <w:r>
         <w:t xml:space="preserve"> a</w:t>
@@ -3537,7 +3595,7 @@
       <w:r>
         <w:t xml:space="preserve">Go to </w:t>
       </w:r>
-      <w:hyperlink r:id="rId21" w:history="1">
+      <w:hyperlink r:id="rId23" w:history="1">
         <w:r>
           <w:rPr>
             <w:rStyle w:val="Hyperlink"/>
@@ -3567,7 +3625,7 @@
       <w:r>
         <w:t xml:space="preserve">Navigate to </w:t>
       </w:r>
-      <w:hyperlink r:id="rId22" w:history="1">
+      <w:hyperlink r:id="rId24" w:history="1">
         <w:r>
           <w:rPr>
             <w:rStyle w:val="Hyperlink"/>
@@ -3595,21 +3653,7 @@
         <w:rPr>
           <w:rFonts w:ascii="Courier New" w:hAnsi="Courier New" w:cs="Courier New"/>
         </w:rPr>
-        <w:t>chrome</w:t>
-      </w:r>
-      <w:proofErr w:type="gramStart"/>
-      <w:r>
-        <w:rPr>
-          <w:rFonts w:ascii="Courier New" w:hAnsi="Courier New" w:cs="Courier New"/>
-        </w:rPr>
-        <w:t>:/</w:t>
-      </w:r>
-      <w:proofErr w:type="gramEnd"/>
-      <w:r>
-        <w:rPr>
-          <w:rFonts w:ascii="Courier New" w:hAnsi="Courier New" w:cs="Courier New"/>
-        </w:rPr>
-        <w:t>/settings/</w:t>
+        <w:t>chrome://settings/</w:t>
       </w:r>
       <w:r>
         <w:t>, show advanced settings and click on ‘Manage Certificates…’.</w:t>
@@ -3656,7 +3700,7 @@
                     <pic:cNvPicPr/>
                   </pic:nvPicPr>
                   <pic:blipFill>
-                    <a:blip r:embed="rId23">
+                    <a:blip r:embed="rId25">
                       <a:extLst>
                         <a:ext uri="{28A0092B-C50C-407E-A947-70E740481C1C}">
                           <a14:useLocalDpi xmlns:a14="http://schemas.microsoft.com/office/drawing/2010/main" val="0"/>
@@ -3748,6 +3792,7 @@
         <w:spacing w:after="160" w:line="259" w:lineRule="auto"/>
       </w:pPr>
       <w:r>
+        <w:lastRenderedPageBreak/>
         <w:t>Run the below command (</w:t>
       </w:r>
       <w:r>
@@ -3769,7 +3814,6 @@
           <w:noProof/>
           <w:lang w:eastAsia="en-IE"/>
         </w:rPr>
-        <w:lastRenderedPageBreak/>
         <w:drawing>
           <wp:inline distT="0" distB="0" distL="0" distR="0" wp14:anchorId="71D5B543" wp14:editId="2E97BFDB">
             <wp:extent cx="6524391" cy="333954"/>
@@ -3786,7 +3830,7 @@
                     <pic:cNvPicPr/>
                   </pic:nvPicPr>
                   <pic:blipFill>
-                    <a:blip r:embed="rId24"/>
+                    <a:blip r:embed="rId26"/>
                     <a:stretch>
                       <a:fillRect/>
                     </a:stretch>
@@ -3825,14 +3869,12 @@
       <w:r>
         <w:t>store password ‘</w:t>
       </w:r>
-      <w:proofErr w:type="spellStart"/>
       <w:r>
         <w:rPr>
           <w:rFonts w:ascii="Courier New" w:hAnsi="Courier New" w:cs="Courier New"/>
         </w:rPr>
         <w:t>changeit</w:t>
       </w:r>
-      <w:proofErr w:type="spellEnd"/>
       <w:r>
         <w:t>’.</w:t>
       </w:r>
@@ -3880,12 +3922,11 @@
     <w:p/>
     <w:p/>
     <w:p/>
-    <w:p/>
     <w:p>
       <w:pPr>
         <w:pStyle w:val="Heading2"/>
       </w:pPr>
-      <w:bookmarkStart w:id="17" w:name="_Toc480556974"/>
+      <w:bookmarkStart w:id="17" w:name="_Toc480914894"/>
       <w:r>
         <w:lastRenderedPageBreak/>
         <w:t>Appendix 3</w:t>
@@ -3899,7 +3940,7 @@
       <w:pPr>
         <w:pStyle w:val="Heading3"/>
       </w:pPr>
-      <w:bookmarkStart w:id="18" w:name="_Toc480556975"/>
+      <w:bookmarkStart w:id="18" w:name="_Toc480914895"/>
       <w:r>
         <w:t>Contributions</w:t>
       </w:r>
@@ -3914,7 +3955,7 @@
       <w:pPr>
         <w:pStyle w:val="Heading3"/>
       </w:pPr>
-      <w:bookmarkStart w:id="19" w:name="_Toc480556976"/>
+      <w:bookmarkStart w:id="19" w:name="_Toc480914896"/>
       <w:r>
         <w:t>Code Frequency</w:t>
       </w:r>
@@ -3927,7 +3968,7 @@
     </w:p>
     <w:p/>
     <w:sectPr>
-      <w:headerReference w:type="default" r:id="rId25"/>
+      <w:headerReference w:type="default" r:id="rId27"/>
       <w:pgSz w:w="16838" w:h="11906" w:orient="landscape"/>
       <w:pgMar w:top="1440" w:right="1440" w:bottom="1440" w:left="1440" w:header="708" w:footer="708" w:gutter="0"/>
       <w:pgNumType w:start="0"/>
@@ -3940,7 +3981,7 @@
 </file>
 
 <file path=word/endnotes.xml><?xml version="1.0" encoding="utf-8"?>
-<w:endnotes xmlns:wpc="http://schemas.microsoft.com/office/word/2010/wordprocessingCanvas" xmlns:mc="http://schemas.openxmlformats.org/markup-compatibility/2006" xmlns:o="urn:schemas-microsoft-com:office:office" xmlns:r="http://schemas.openxmlformats.org/officeDocument/2006/relationships" xmlns:m="http://schemas.openxmlformats.org/officeDocument/2006/math" xmlns:v="urn:schemas-microsoft-com:vml" xmlns:wp14="http://schemas.microsoft.com/office/word/2010/wordprocessingDrawing" xmlns:wp="http://schemas.openxmlformats.org/drawingml/2006/wordprocessingDrawing" xmlns:w10="urn:schemas-microsoft-com:office:word" xmlns:w="http://schemas.openxmlformats.org/wordprocessingml/2006/main" xmlns:w14="http://schemas.microsoft.com/office/word/2010/wordml" xmlns:w15="http://schemas.microsoft.com/office/word/2012/wordml" xmlns:wpg="http://schemas.microsoft.com/office/word/2010/wordprocessingGroup" xmlns:wpi="http://schemas.microsoft.com/office/word/2010/wordprocessingInk" xmlns:wne="http://schemas.microsoft.com/office/word/2006/wordml" xmlns:wps="http://schemas.microsoft.com/office/word/2010/wordprocessingShape" mc:Ignorable="w14 w15 wp14">
+<w:endnotes xmlns:wpc="http://schemas.microsoft.com/office/word/2010/wordprocessingCanvas" xmlns:mc="http://schemas.openxmlformats.org/markup-compatibility/2006" xmlns:o="urn:schemas-microsoft-com:office:office" xmlns:r="http://schemas.openxmlformats.org/officeDocument/2006/relationships" xmlns:m="http://schemas.openxmlformats.org/officeDocument/2006/math" xmlns:v="urn:schemas-microsoft-com:vml" xmlns:wp14="http://schemas.microsoft.com/office/word/2010/wordprocessingDrawing" xmlns:wp="http://schemas.openxmlformats.org/drawingml/2006/wordprocessingDrawing" xmlns:w10="urn:schemas-microsoft-com:office:word" xmlns:w="http://schemas.openxmlformats.org/wordprocessingml/2006/main" xmlns:w14="http://schemas.microsoft.com/office/word/2010/wordml" xmlns:wpg="http://schemas.microsoft.com/office/word/2010/wordprocessingGroup" xmlns:wpi="http://schemas.microsoft.com/office/word/2010/wordprocessingInk" xmlns:wne="http://schemas.microsoft.com/office/word/2006/wordml" xmlns:wps="http://schemas.microsoft.com/office/word/2010/wordprocessingShape" mc:Ignorable="w14 wp14">
   <w:endnote w:type="separator" w:id="-1">
     <w:p>
       <w:pPr>
@@ -3965,7 +4006,7 @@
 </file>
 
 <file path=word/footnotes.xml><?xml version="1.0" encoding="utf-8"?>
-<w:footnotes xmlns:wpc="http://schemas.microsoft.com/office/word/2010/wordprocessingCanvas" xmlns:mc="http://schemas.openxmlformats.org/markup-compatibility/2006" xmlns:o="urn:schemas-microsoft-com:office:office" xmlns:r="http://schemas.openxmlformats.org/officeDocument/2006/relationships" xmlns:m="http://schemas.openxmlformats.org/officeDocument/2006/math" xmlns:v="urn:schemas-microsoft-com:vml" xmlns:wp14="http://schemas.microsoft.com/office/word/2010/wordprocessingDrawing" xmlns:wp="http://schemas.openxmlformats.org/drawingml/2006/wordprocessingDrawing" xmlns:w10="urn:schemas-microsoft-com:office:word" xmlns:w="http://schemas.openxmlformats.org/wordprocessingml/2006/main" xmlns:w14="http://schemas.microsoft.com/office/word/2010/wordml" xmlns:w15="http://schemas.microsoft.com/office/word/2012/wordml" xmlns:wpg="http://schemas.microsoft.com/office/word/2010/wordprocessingGroup" xmlns:wpi="http://schemas.microsoft.com/office/word/2010/wordprocessingInk" xmlns:wne="http://schemas.microsoft.com/office/word/2006/wordml" xmlns:wps="http://schemas.microsoft.com/office/word/2010/wordprocessingShape" mc:Ignorable="w14 w15 wp14">
+<w:footnotes xmlns:wpc="http://schemas.microsoft.com/office/word/2010/wordprocessingCanvas" xmlns:mc="http://schemas.openxmlformats.org/markup-compatibility/2006" xmlns:o="urn:schemas-microsoft-com:office:office" xmlns:r="http://schemas.openxmlformats.org/officeDocument/2006/relationships" xmlns:m="http://schemas.openxmlformats.org/officeDocument/2006/math" xmlns:v="urn:schemas-microsoft-com:vml" xmlns:wp14="http://schemas.microsoft.com/office/word/2010/wordprocessingDrawing" xmlns:wp="http://schemas.openxmlformats.org/drawingml/2006/wordprocessingDrawing" xmlns:w10="urn:schemas-microsoft-com:office:word" xmlns:w="http://schemas.openxmlformats.org/wordprocessingml/2006/main" xmlns:w14="http://schemas.microsoft.com/office/word/2010/wordml" xmlns:wpg="http://schemas.microsoft.com/office/word/2010/wordprocessingGroup" xmlns:wpi="http://schemas.microsoft.com/office/word/2010/wordprocessingInk" xmlns:wne="http://schemas.microsoft.com/office/word/2006/wordml" xmlns:wps="http://schemas.microsoft.com/office/word/2010/wordprocessingShape" mc:Ignorable="w14 wp14">
   <w:footnote w:type="separator" w:id="-1">
     <w:p>
       <w:pPr>
@@ -4005,7 +4046,7 @@
           <w:rPr>
             <w:rStyle w:val="Hyperlink"/>
           </w:rPr>
-          <w:t>https://www.dshield.org/</w:t>
+          <w:t>https://isc.sans.edu/api/</w:t>
         </w:r>
       </w:hyperlink>
       <w:r>
@@ -4028,6 +4069,33 @@
         <w:t xml:space="preserve"> </w:t>
       </w:r>
       <w:hyperlink r:id="rId2" w:history="1">
+        <w:r>
+          <w:rPr>
+            <w:rStyle w:val="Hyperlink"/>
+          </w:rPr>
+          <w:t>https://isc.sans.edu/</w:t>
+        </w:r>
+      </w:hyperlink>
+      <w:r>
+        <w:t xml:space="preserve"> </w:t>
+      </w:r>
+    </w:p>
+  </w:footnote>
+  <w:footnote w:id="3">
+    <w:p>
+      <w:pPr>
+        <w:pStyle w:val="FootnoteText"/>
+      </w:pPr>
+      <w:r>
+        <w:rPr>
+          <w:rStyle w:val="FootnoteReference"/>
+        </w:rPr>
+        <w:footnoteRef/>
+      </w:r>
+      <w:r>
+        <w:t xml:space="preserve"> </w:t>
+      </w:r>
+      <w:hyperlink r:id="rId3" w:history="1">
         <w:r>
           <w:rPr>
             <w:rStyle w:val="Hyperlink"/>
@@ -4040,7 +4108,7 @@
       </w:r>
     </w:p>
   </w:footnote>
-  <w:footnote w:id="3">
+  <w:footnote w:id="4">
     <w:p>
       <w:pPr>
         <w:pStyle w:val="FootnoteText"/>
@@ -4054,7 +4122,7 @@
       <w:r>
         <w:t xml:space="preserve"> </w:t>
       </w:r>
-      <w:hyperlink r:id="rId3" w:history="1">
+      <w:hyperlink r:id="rId4" w:history="1">
         <w:r>
           <w:rPr>
             <w:rStyle w:val="Hyperlink"/>
@@ -4067,7 +4135,7 @@
       </w:r>
     </w:p>
   </w:footnote>
-  <w:footnote w:id="4">
+  <w:footnote w:id="5">
     <w:p>
       <w:pPr>
         <w:pStyle w:val="FootnoteText"/>
@@ -4081,7 +4149,7 @@
       <w:r>
         <w:t xml:space="preserve"> </w:t>
       </w:r>
-      <w:hyperlink r:id="rId4" w:history="1">
+      <w:hyperlink r:id="rId5" w:history="1">
         <w:r>
           <w:rPr>
             <w:rStyle w:val="Hyperlink"/>
@@ -4094,7 +4162,7 @@
       </w:r>
     </w:p>
   </w:footnote>
-  <w:footnote w:id="5">
+  <w:footnote w:id="6">
     <w:p>
       <w:pPr>
         <w:pStyle w:val="FootnoteText"/>
@@ -4108,7 +4176,7 @@
       <w:r>
         <w:t xml:space="preserve"> </w:t>
       </w:r>
-      <w:hyperlink r:id="rId5" w:history="1">
+      <w:hyperlink r:id="rId6" w:history="1">
         <w:r>
           <w:rPr>
             <w:rStyle w:val="Hyperlink"/>
@@ -4125,7 +4193,7 @@
 </file>
 
 <file path=word/header1.xml><?xml version="1.0" encoding="utf-8"?>
-<w:hdr xmlns:wpc="http://schemas.microsoft.com/office/word/2010/wordprocessingCanvas" xmlns:mc="http://schemas.openxmlformats.org/markup-compatibility/2006" xmlns:o="urn:schemas-microsoft-com:office:office" xmlns:r="http://schemas.openxmlformats.org/officeDocument/2006/relationships" xmlns:m="http://schemas.openxmlformats.org/officeDocument/2006/math" xmlns:v="urn:schemas-microsoft-com:vml" xmlns:wp14="http://schemas.microsoft.com/office/word/2010/wordprocessingDrawing" xmlns:wp="http://schemas.openxmlformats.org/drawingml/2006/wordprocessingDrawing" xmlns:w10="urn:schemas-microsoft-com:office:word" xmlns:w="http://schemas.openxmlformats.org/wordprocessingml/2006/main" xmlns:w14="http://schemas.microsoft.com/office/word/2010/wordml" xmlns:w15="http://schemas.microsoft.com/office/word/2012/wordml" xmlns:wpg="http://schemas.microsoft.com/office/word/2010/wordprocessingGroup" xmlns:wpi="http://schemas.microsoft.com/office/word/2010/wordprocessingInk" xmlns:wne="http://schemas.microsoft.com/office/word/2006/wordml" xmlns:wps="http://schemas.microsoft.com/office/word/2010/wordprocessingShape" mc:Ignorable="w14 w15 wp14">
+<w:hdr xmlns:wpc="http://schemas.microsoft.com/office/word/2010/wordprocessingCanvas" xmlns:mc="http://schemas.openxmlformats.org/markup-compatibility/2006" xmlns:o="urn:schemas-microsoft-com:office:office" xmlns:r="http://schemas.openxmlformats.org/officeDocument/2006/relationships" xmlns:m="http://schemas.openxmlformats.org/officeDocument/2006/math" xmlns:v="urn:schemas-microsoft-com:vml" xmlns:wp14="http://schemas.microsoft.com/office/word/2010/wordprocessingDrawing" xmlns:wp="http://schemas.openxmlformats.org/drawingml/2006/wordprocessingDrawing" xmlns:w10="urn:schemas-microsoft-com:office:word" xmlns:w="http://schemas.openxmlformats.org/wordprocessingml/2006/main" xmlns:w14="http://schemas.microsoft.com/office/word/2010/wordml" xmlns:wpg="http://schemas.microsoft.com/office/word/2010/wordprocessingGroup" xmlns:wpi="http://schemas.microsoft.com/office/word/2010/wordprocessingInk" xmlns:wne="http://schemas.microsoft.com/office/word/2006/wordml" xmlns:wps="http://schemas.microsoft.com/office/word/2010/wordprocessingShape" mc:Ignorable="w14 wp14">
   <w:tbl>
     <w:tblPr>
       <w:tblW w:w="5000" w:type="pct"/>
@@ -4225,7 +4293,7 @@
             <w:rPr>
               <w:noProof/>
             </w:rPr>
-            <w:t>8</w:t>
+            <w:t>3</w:t>
           </w:r>
           <w:r>
             <w:rPr>
@@ -4246,8 +4314,8 @@
 </file>
 
 <file path=word/numbering.xml><?xml version="1.0" encoding="utf-8"?>
-<w:numbering xmlns:wpc="http://schemas.microsoft.com/office/word/2010/wordprocessingCanvas" xmlns:mc="http://schemas.openxmlformats.org/markup-compatibility/2006" xmlns:o="urn:schemas-microsoft-com:office:office" xmlns:r="http://schemas.openxmlformats.org/officeDocument/2006/relationships" xmlns:m="http://schemas.openxmlformats.org/officeDocument/2006/math" xmlns:v="urn:schemas-microsoft-com:vml" xmlns:wp14="http://schemas.microsoft.com/office/word/2010/wordprocessingDrawing" xmlns:wp="http://schemas.openxmlformats.org/drawingml/2006/wordprocessingDrawing" xmlns:w10="urn:schemas-microsoft-com:office:word" xmlns:w="http://schemas.openxmlformats.org/wordprocessingml/2006/main" xmlns:w14="http://schemas.microsoft.com/office/word/2010/wordml" xmlns:w15="http://schemas.microsoft.com/office/word/2012/wordml" xmlns:wpg="http://schemas.microsoft.com/office/word/2010/wordprocessingGroup" xmlns:wpi="http://schemas.microsoft.com/office/word/2010/wordprocessingInk" xmlns:wne="http://schemas.microsoft.com/office/word/2006/wordml" xmlns:wps="http://schemas.microsoft.com/office/word/2010/wordprocessingShape" mc:Ignorable="w14 w15 wp14">
-  <w:abstractNum w:abstractNumId="0" w15:restartNumberingAfterBreak="0">
+<w:numbering xmlns:wpc="http://schemas.microsoft.com/office/word/2010/wordprocessingCanvas" xmlns:mc="http://schemas.openxmlformats.org/markup-compatibility/2006" xmlns:o="urn:schemas-microsoft-com:office:office" xmlns:r="http://schemas.openxmlformats.org/officeDocument/2006/relationships" xmlns:m="http://schemas.openxmlformats.org/officeDocument/2006/math" xmlns:v="urn:schemas-microsoft-com:vml" xmlns:wp14="http://schemas.microsoft.com/office/word/2010/wordprocessingDrawing" xmlns:wp="http://schemas.openxmlformats.org/drawingml/2006/wordprocessingDrawing" xmlns:w10="urn:schemas-microsoft-com:office:word" xmlns:w="http://schemas.openxmlformats.org/wordprocessingml/2006/main" xmlns:w14="http://schemas.microsoft.com/office/word/2010/wordml" xmlns:wpg="http://schemas.microsoft.com/office/word/2010/wordprocessingGroup" xmlns:wpi="http://schemas.microsoft.com/office/word/2010/wordprocessingInk" xmlns:wne="http://schemas.microsoft.com/office/word/2006/wordml" xmlns:wps="http://schemas.microsoft.com/office/word/2010/wordprocessingShape" mc:Ignorable="w14 wp14">
+  <w:abstractNum w:abstractNumId="0">
     <w:nsid w:val="28FC109E"/>
     <w:multiLevelType w:val="hybridMultilevel"/>
     <w:tmpl w:val="D38E98DE"/>
@@ -4360,7 +4428,7 @@
       </w:rPr>
     </w:lvl>
   </w:abstractNum>
-  <w:abstractNum w:abstractNumId="1" w15:restartNumberingAfterBreak="0">
+  <w:abstractNum w:abstractNumId="1">
     <w:nsid w:val="30F84CAF"/>
     <w:multiLevelType w:val="hybridMultilevel"/>
     <w:tmpl w:val="3F96C4E8"/>
@@ -4446,7 +4514,7 @@
       </w:pPr>
     </w:lvl>
   </w:abstractNum>
-  <w:abstractNum w:abstractNumId="2" w15:restartNumberingAfterBreak="0">
+  <w:abstractNum w:abstractNumId="2">
     <w:nsid w:val="333940E5"/>
     <w:multiLevelType w:val="hybridMultilevel"/>
     <w:tmpl w:val="B052ED02"/>
@@ -4559,7 +4627,7 @@
       </w:rPr>
     </w:lvl>
   </w:abstractNum>
-  <w:abstractNum w:abstractNumId="3" w15:restartNumberingAfterBreak="0">
+  <w:abstractNum w:abstractNumId="3">
     <w:nsid w:val="394F3E70"/>
     <w:multiLevelType w:val="hybridMultilevel"/>
     <w:tmpl w:val="1590BD28"/>
@@ -4672,7 +4740,7 @@
       </w:rPr>
     </w:lvl>
   </w:abstractNum>
-  <w:abstractNum w:abstractNumId="4" w15:restartNumberingAfterBreak="0">
+  <w:abstractNum w:abstractNumId="4">
     <w:nsid w:val="5C667E0E"/>
     <w:multiLevelType w:val="hybridMultilevel"/>
     <w:tmpl w:val="753CE14E"/>
@@ -4785,7 +4853,7 @@
       </w:rPr>
     </w:lvl>
   </w:abstractNum>
-  <w:abstractNum w:abstractNumId="5" w15:restartNumberingAfterBreak="0">
+  <w:abstractNum w:abstractNumId="5">
     <w:nsid w:val="66231E92"/>
     <w:multiLevelType w:val="hybridMultilevel"/>
     <w:tmpl w:val="54141F0E"/>
@@ -4898,7 +4966,7 @@
       </w:rPr>
     </w:lvl>
   </w:abstractNum>
-  <w:abstractNum w:abstractNumId="6" w15:restartNumberingAfterBreak="0">
+  <w:abstractNum w:abstractNumId="6">
     <w:nsid w:val="69AE0FC2"/>
     <w:multiLevelType w:val="hybridMultilevel"/>
     <w:tmpl w:val="65861C9E"/>
@@ -5011,7 +5079,7 @@
       </w:rPr>
     </w:lvl>
   </w:abstractNum>
-  <w:abstractNum w:abstractNumId="7" w15:restartNumberingAfterBreak="0">
+  <w:abstractNum w:abstractNumId="7">
     <w:nsid w:val="7A3B0E1A"/>
     <w:multiLevelType w:val="hybridMultilevel"/>
     <w:tmpl w:val="55D4F5F2"/>
@@ -5152,7 +5220,7 @@
 </file>
 
 <file path=word/styles.xml><?xml version="1.0" encoding="utf-8"?>
-<w:styles xmlns:mc="http://schemas.openxmlformats.org/markup-compatibility/2006" xmlns:r="http://schemas.openxmlformats.org/officeDocument/2006/relationships" xmlns:w="http://schemas.openxmlformats.org/wordprocessingml/2006/main" xmlns:w14="http://schemas.microsoft.com/office/word/2010/wordml" xmlns:w15="http://schemas.microsoft.com/office/word/2012/wordml" mc:Ignorable="w14 w15">
+<w:styles xmlns:mc="http://schemas.openxmlformats.org/markup-compatibility/2006" xmlns:r="http://schemas.openxmlformats.org/officeDocument/2006/relationships" xmlns:w="http://schemas.openxmlformats.org/wordprocessingml/2006/main" xmlns:w14="http://schemas.microsoft.com/office/word/2010/wordml" mc:Ignorable="w14">
   <w:docDefaults>
     <w:rPrDefault>
       <w:rPr>
@@ -5168,378 +5236,712 @@
       </w:pPr>
     </w:pPrDefault>
   </w:docDefaults>
-  <w:latentStyles w:defLockedState="0" w:defUIPriority="99" w:defSemiHidden="0" w:defUnhideWhenUsed="0" w:defQFormat="0" w:count="371">
-    <w:lsdException w:name="Normal" w:uiPriority="0" w:qFormat="1"/>
-    <w:lsdException w:name="heading 1" w:uiPriority="9" w:qFormat="1"/>
-    <w:lsdException w:name="heading 2" w:semiHidden="1" w:uiPriority="9" w:unhideWhenUsed="1" w:qFormat="1"/>
-    <w:lsdException w:name="heading 3" w:semiHidden="1" w:uiPriority="9" w:unhideWhenUsed="1" w:qFormat="1"/>
-    <w:lsdException w:name="heading 4" w:semiHidden="1" w:uiPriority="9" w:unhideWhenUsed="1" w:qFormat="1"/>
-    <w:lsdException w:name="heading 5" w:semiHidden="1" w:uiPriority="9" w:unhideWhenUsed="1" w:qFormat="1"/>
-    <w:lsdException w:name="heading 6" w:semiHidden="1" w:uiPriority="9" w:unhideWhenUsed="1" w:qFormat="1"/>
-    <w:lsdException w:name="heading 7" w:semiHidden="1" w:uiPriority="9" w:unhideWhenUsed="1" w:qFormat="1"/>
-    <w:lsdException w:name="heading 8" w:semiHidden="1" w:uiPriority="9" w:unhideWhenUsed="1" w:qFormat="1"/>
-    <w:lsdException w:name="heading 9" w:semiHidden="1" w:uiPriority="9" w:unhideWhenUsed="1" w:qFormat="1"/>
-    <w:lsdException w:name="index 1" w:semiHidden="1" w:unhideWhenUsed="1"/>
-    <w:lsdException w:name="index 2" w:semiHidden="1" w:unhideWhenUsed="1"/>
-    <w:lsdException w:name="index 3" w:semiHidden="1" w:unhideWhenUsed="1"/>
-    <w:lsdException w:name="index 4" w:semiHidden="1" w:unhideWhenUsed="1"/>
-    <w:lsdException w:name="index 5" w:semiHidden="1" w:unhideWhenUsed="1"/>
-    <w:lsdException w:name="index 6" w:semiHidden="1" w:unhideWhenUsed="1"/>
-    <w:lsdException w:name="index 7" w:semiHidden="1" w:unhideWhenUsed="1"/>
-    <w:lsdException w:name="index 8" w:semiHidden="1" w:unhideWhenUsed="1"/>
-    <w:lsdException w:name="index 9" w:semiHidden="1" w:unhideWhenUsed="1"/>
-    <w:lsdException w:name="toc 1" w:semiHidden="1" w:uiPriority="39" w:unhideWhenUsed="1"/>
-    <w:lsdException w:name="toc 2" w:semiHidden="1" w:uiPriority="39" w:unhideWhenUsed="1"/>
-    <w:lsdException w:name="toc 3" w:semiHidden="1" w:uiPriority="39" w:unhideWhenUsed="1"/>
-    <w:lsdException w:name="toc 4" w:semiHidden="1" w:uiPriority="39" w:unhideWhenUsed="1"/>
-    <w:lsdException w:name="toc 5" w:semiHidden="1" w:uiPriority="39" w:unhideWhenUsed="1"/>
-    <w:lsdException w:name="toc 6" w:semiHidden="1" w:uiPriority="39" w:unhideWhenUsed="1"/>
-    <w:lsdException w:name="toc 7" w:semiHidden="1" w:uiPriority="39" w:unhideWhenUsed="1"/>
-    <w:lsdException w:name="toc 8" w:semiHidden="1" w:uiPriority="39" w:unhideWhenUsed="1"/>
-    <w:lsdException w:name="toc 9" w:semiHidden="1" w:uiPriority="39" w:unhideWhenUsed="1"/>
-    <w:lsdException w:name="Normal Indent" w:semiHidden="1" w:unhideWhenUsed="1"/>
-    <w:lsdException w:name="footnote text" w:semiHidden="1" w:unhideWhenUsed="1"/>
-    <w:lsdException w:name="annotation text" w:semiHidden="1" w:unhideWhenUsed="1"/>
-    <w:lsdException w:name="header" w:semiHidden="1" w:unhideWhenUsed="1"/>
-    <w:lsdException w:name="footer" w:semiHidden="1" w:unhideWhenUsed="1"/>
-    <w:lsdException w:name="index heading" w:semiHidden="1" w:unhideWhenUsed="1"/>
-    <w:lsdException w:name="caption" w:semiHidden="1" w:uiPriority="35" w:unhideWhenUsed="1" w:qFormat="1"/>
-    <w:lsdException w:name="table of figures" w:semiHidden="1" w:unhideWhenUsed="1"/>
-    <w:lsdException w:name="envelope address" w:semiHidden="1" w:unhideWhenUsed="1"/>
-    <w:lsdException w:name="envelope return" w:semiHidden="1" w:unhideWhenUsed="1"/>
-    <w:lsdException w:name="footnote reference" w:semiHidden="1" w:unhideWhenUsed="1"/>
-    <w:lsdException w:name="annotation reference" w:semiHidden="1" w:unhideWhenUsed="1"/>
-    <w:lsdException w:name="line number" w:semiHidden="1" w:unhideWhenUsed="1"/>
-    <w:lsdException w:name="page number" w:semiHidden="1" w:unhideWhenUsed="1"/>
-    <w:lsdException w:name="endnote reference" w:semiHidden="1" w:unhideWhenUsed="1"/>
-    <w:lsdException w:name="endnote text" w:semiHidden="1" w:unhideWhenUsed="1"/>
-    <w:lsdException w:name="table of authorities" w:semiHidden="1" w:unhideWhenUsed="1"/>
-    <w:lsdException w:name="macro" w:semiHidden="1" w:unhideWhenUsed="1"/>
-    <w:lsdException w:name="toa heading" w:semiHidden="1" w:unhideWhenUsed="1"/>
-    <w:lsdException w:name="List" w:semiHidden="1" w:unhideWhenUsed="1"/>
-    <w:lsdException w:name="List Bullet" w:semiHidden="1" w:unhideWhenUsed="1"/>
-    <w:lsdException w:name="List Number" w:semiHidden="1" w:unhideWhenUsed="1"/>
-    <w:lsdException w:name="List 2" w:semiHidden="1" w:unhideWhenUsed="1"/>
-    <w:lsdException w:name="List 3" w:semiHidden="1" w:unhideWhenUsed="1"/>
-    <w:lsdException w:name="List 4" w:semiHidden="1" w:unhideWhenUsed="1"/>
-    <w:lsdException w:name="List 5" w:semiHidden="1" w:unhideWhenUsed="1"/>
-    <w:lsdException w:name="List Bullet 2" w:semiHidden="1" w:unhideWhenUsed="1"/>
-    <w:lsdException w:name="List Bullet 3" w:semiHidden="1" w:unhideWhenUsed="1"/>
-    <w:lsdException w:name="List Bullet 4" w:semiHidden="1" w:unhideWhenUsed="1"/>
-    <w:lsdException w:name="List Bullet 5" w:semiHidden="1" w:unhideWhenUsed="1"/>
-    <w:lsdException w:name="List Number 2" w:semiHidden="1" w:unhideWhenUsed="1"/>
-    <w:lsdException w:name="List Number 3" w:semiHidden="1" w:unhideWhenUsed="1"/>
-    <w:lsdException w:name="List Number 4" w:semiHidden="1" w:unhideWhenUsed="1"/>
-    <w:lsdException w:name="List Number 5" w:semiHidden="1" w:unhideWhenUsed="1"/>
-    <w:lsdException w:name="Title" w:uiPriority="10" w:qFormat="1"/>
-    <w:lsdException w:name="Closing" w:semiHidden="1" w:unhideWhenUsed="1"/>
-    <w:lsdException w:name="Signature" w:semiHidden="1" w:unhideWhenUsed="1"/>
-    <w:lsdException w:name="Default Paragraph Font" w:semiHidden="1" w:uiPriority="1" w:unhideWhenUsed="1"/>
-    <w:lsdException w:name="Body Text" w:semiHidden="1" w:unhideWhenUsed="1"/>
-    <w:lsdException w:name="Body Text Indent" w:semiHidden="1" w:unhideWhenUsed="1"/>
-    <w:lsdException w:name="List Continue" w:semiHidden="1" w:unhideWhenUsed="1"/>
-    <w:lsdException w:name="List Continue 2" w:semiHidden="1" w:unhideWhenUsed="1"/>
-    <w:lsdException w:name="List Continue 3" w:semiHidden="1" w:unhideWhenUsed="1"/>
-    <w:lsdException w:name="List Continue 4" w:semiHidden="1" w:unhideWhenUsed="1"/>
-    <w:lsdException w:name="List Continue 5" w:semiHidden="1" w:unhideWhenUsed="1"/>
-    <w:lsdException w:name="Message Header" w:semiHidden="1" w:unhideWhenUsed="1"/>
-    <w:lsdException w:name="Subtitle" w:uiPriority="11" w:qFormat="1"/>
-    <w:lsdException w:name="Salutation" w:semiHidden="1" w:unhideWhenUsed="1"/>
-    <w:lsdException w:name="Date" w:semiHidden="1" w:unhideWhenUsed="1"/>
-    <w:lsdException w:name="Body Text First Indent" w:semiHidden="1" w:unhideWhenUsed="1"/>
-    <w:lsdException w:name="Body Text First Indent 2" w:semiHidden="1" w:unhideWhenUsed="1"/>
-    <w:lsdException w:name="Note Heading" w:semiHidden="1" w:unhideWhenUsed="1"/>
-    <w:lsdException w:name="Body Text 2" w:semiHidden="1" w:unhideWhenUsed="1"/>
-    <w:lsdException w:name="Body Text 3" w:semiHidden="1" w:unhideWhenUsed="1"/>
-    <w:lsdException w:name="Body Text Indent 2" w:semiHidden="1" w:unhideWhenUsed="1"/>
-    <w:lsdException w:name="Body Text Indent 3" w:semiHidden="1" w:unhideWhenUsed="1"/>
-    <w:lsdException w:name="Block Text" w:semiHidden="1" w:unhideWhenUsed="1"/>
-    <w:lsdException w:name="Hyperlink" w:semiHidden="1" w:unhideWhenUsed="1"/>
-    <w:lsdException w:name="FollowedHyperlink" w:semiHidden="1" w:unhideWhenUsed="1"/>
-    <w:lsdException w:name="Strong" w:uiPriority="22" w:qFormat="1"/>
-    <w:lsdException w:name="Emphasis" w:uiPriority="20" w:qFormat="1"/>
-    <w:lsdException w:name="Document Map" w:semiHidden="1" w:unhideWhenUsed="1"/>
-    <w:lsdException w:name="Plain Text" w:semiHidden="1" w:unhideWhenUsed="1"/>
-    <w:lsdException w:name="E-mail Signature" w:semiHidden="1" w:unhideWhenUsed="1"/>
-    <w:lsdException w:name="HTML Top of Form" w:semiHidden="1" w:unhideWhenUsed="1"/>
-    <w:lsdException w:name="HTML Bottom of Form" w:semiHidden="1" w:unhideWhenUsed="1"/>
-    <w:lsdException w:name="Normal (Web)" w:semiHidden="1" w:unhideWhenUsed="1"/>
-    <w:lsdException w:name="HTML Acronym" w:semiHidden="1" w:unhideWhenUsed="1"/>
-    <w:lsdException w:name="HTML Address" w:semiHidden="1" w:unhideWhenUsed="1"/>
-    <w:lsdException w:name="HTML Cite" w:semiHidden="1" w:unhideWhenUsed="1"/>
-    <w:lsdException w:name="HTML Code" w:semiHidden="1" w:unhideWhenUsed="1"/>
-    <w:lsdException w:name="HTML Definition" w:semiHidden="1" w:unhideWhenUsed="1"/>
-    <w:lsdException w:name="HTML Keyboard" w:semiHidden="1" w:unhideWhenUsed="1"/>
-    <w:lsdException w:name="HTML Preformatted" w:semiHidden="1" w:unhideWhenUsed="1"/>
-    <w:lsdException w:name="HTML Sample" w:semiHidden="1" w:unhideWhenUsed="1"/>
-    <w:lsdException w:name="HTML Typewriter" w:semiHidden="1" w:unhideWhenUsed="1"/>
-    <w:lsdException w:name="HTML Variable" w:semiHidden="1" w:unhideWhenUsed="1"/>
-    <w:lsdException w:name="Normal Table" w:semiHidden="1" w:unhideWhenUsed="1"/>
-    <w:lsdException w:name="annotation subject" w:semiHidden="1" w:unhideWhenUsed="1"/>
-    <w:lsdException w:name="No List" w:semiHidden="1" w:unhideWhenUsed="1"/>
-    <w:lsdException w:name="Outline List 1" w:semiHidden="1" w:unhideWhenUsed="1"/>
-    <w:lsdException w:name="Outline List 2" w:semiHidden="1" w:unhideWhenUsed="1"/>
-    <w:lsdException w:name="Outline List 3" w:semiHidden="1" w:unhideWhenUsed="1"/>
-    <w:lsdException w:name="Table Simple 1" w:semiHidden="1" w:unhideWhenUsed="1"/>
-    <w:lsdException w:name="Table Simple 2" w:semiHidden="1" w:unhideWhenUsed="1"/>
-    <w:lsdException w:name="Table Simple 3" w:semiHidden="1" w:unhideWhenUsed="1"/>
-    <w:lsdException w:name="Table Classic 1" w:semiHidden="1" w:unhideWhenUsed="1"/>
-    <w:lsdException w:name="Table Classic 2" w:semiHidden="1" w:unhideWhenUsed="1"/>
-    <w:lsdException w:name="Table Classic 3" w:semiHidden="1" w:unhideWhenUsed="1"/>
-    <w:lsdException w:name="Table Classic 4" w:semiHidden="1" w:unhideWhenUsed="1"/>
-    <w:lsdException w:name="Table Colorful 1" w:semiHidden="1" w:unhideWhenUsed="1"/>
-    <w:lsdException w:name="Table Colorful 2" w:semiHidden="1" w:unhideWhenUsed="1"/>
-    <w:lsdException w:name="Table Colorful 3" w:semiHidden="1" w:unhideWhenUsed="1"/>
-    <w:lsdException w:name="Table Columns 1" w:semiHidden="1" w:unhideWhenUsed="1"/>
-    <w:lsdException w:name="Table Columns 2" w:semiHidden="1" w:unhideWhenUsed="1"/>
-    <w:lsdException w:name="Table Columns 3" w:semiHidden="1" w:unhideWhenUsed="1"/>
-    <w:lsdException w:name="Table Columns 4" w:semiHidden="1" w:unhideWhenUsed="1"/>
-    <w:lsdException w:name="Table Columns 5" w:semiHidden="1" w:unhideWhenUsed="1"/>
-    <w:lsdException w:name="Table Grid 1" w:semiHidden="1" w:unhideWhenUsed="1"/>
-    <w:lsdException w:name="Table Grid 2" w:semiHidden="1" w:unhideWhenUsed="1"/>
-    <w:lsdException w:name="Table Grid 3" w:semiHidden="1" w:unhideWhenUsed="1"/>
-    <w:lsdException w:name="Table Grid 4" w:semiHidden="1" w:unhideWhenUsed="1"/>
-    <w:lsdException w:name="Table Grid 5" w:semiHidden="1" w:unhideWhenUsed="1"/>
-    <w:lsdException w:name="Table Grid 6" w:semiHidden="1" w:unhideWhenUsed="1"/>
-    <w:lsdException w:name="Table Grid 7" w:semiHidden="1" w:unhideWhenUsed="1"/>
-    <w:lsdException w:name="Table Grid 8" w:semiHidden="1" w:unhideWhenUsed="1"/>
-    <w:lsdException w:name="Table List 1" w:semiHidden="1" w:unhideWhenUsed="1"/>
-    <w:lsdException w:name="Table List 2" w:semiHidden="1" w:unhideWhenUsed="1"/>
-    <w:lsdException w:name="Table List 3" w:semiHidden="1" w:unhideWhenUsed="1"/>
-    <w:lsdException w:name="Table List 4" w:semiHidden="1" w:unhideWhenUsed="1"/>
-    <w:lsdException w:name="Table List 5" w:semiHidden="1" w:unhideWhenUsed="1"/>
-    <w:lsdException w:name="Table List 6" w:semiHidden="1" w:unhideWhenUsed="1"/>
-    <w:lsdException w:name="Table List 7" w:semiHidden="1" w:unhideWhenUsed="1"/>
-    <w:lsdException w:name="Table List 8" w:semiHidden="1" w:unhideWhenUsed="1"/>
-    <w:lsdException w:name="Table 3D effects 1" w:semiHidden="1" w:unhideWhenUsed="1"/>
-    <w:lsdException w:name="Table 3D effects 2" w:semiHidden="1" w:unhideWhenUsed="1"/>
-    <w:lsdException w:name="Table 3D effects 3" w:semiHidden="1" w:unhideWhenUsed="1"/>
-    <w:lsdException w:name="Table Contemporary" w:semiHidden="1" w:unhideWhenUsed="1"/>
-    <w:lsdException w:name="Table Elegant" w:semiHidden="1" w:unhideWhenUsed="1"/>
-    <w:lsdException w:name="Table Professional" w:semiHidden="1" w:unhideWhenUsed="1"/>
-    <w:lsdException w:name="Table Subtle 1" w:semiHidden="1" w:unhideWhenUsed="1"/>
-    <w:lsdException w:name="Table Subtle 2" w:semiHidden="1" w:unhideWhenUsed="1"/>
-    <w:lsdException w:name="Table Web 1" w:semiHidden="1" w:unhideWhenUsed="1"/>
-    <w:lsdException w:name="Table Web 2" w:semiHidden="1" w:unhideWhenUsed="1"/>
-    <w:lsdException w:name="Table Web 3" w:semiHidden="1" w:unhideWhenUsed="1"/>
-    <w:lsdException w:name="Balloon Text" w:semiHidden="1" w:unhideWhenUsed="1"/>
-    <w:lsdException w:name="Table Grid" w:uiPriority="59"/>
-    <w:lsdException w:name="Table Theme" w:semiHidden="1" w:unhideWhenUsed="1"/>
-    <w:lsdException w:name="Placeholder Text" w:semiHidden="1"/>
-    <w:lsdException w:name="No Spacing" w:uiPriority="1" w:qFormat="1"/>
-    <w:lsdException w:name="Light Shading" w:uiPriority="60"/>
-    <w:lsdException w:name="Light List" w:uiPriority="61"/>
-    <w:lsdException w:name="Light Grid" w:uiPriority="62"/>
-    <w:lsdException w:name="Medium Shading 1" w:uiPriority="63"/>
-    <w:lsdException w:name="Medium Shading 2" w:uiPriority="64"/>
-    <w:lsdException w:name="Medium List 1" w:uiPriority="65"/>
-    <w:lsdException w:name="Medium List 2" w:uiPriority="66"/>
-    <w:lsdException w:name="Medium Grid 1" w:uiPriority="67"/>
-    <w:lsdException w:name="Medium Grid 2" w:uiPriority="68"/>
-    <w:lsdException w:name="Medium Grid 3" w:uiPriority="69"/>
-    <w:lsdException w:name="Dark List" w:uiPriority="70"/>
-    <w:lsdException w:name="Colorful Shading" w:uiPriority="71"/>
-    <w:lsdException w:name="Colorful List" w:uiPriority="72"/>
-    <w:lsdException w:name="Colorful Grid" w:uiPriority="73"/>
-    <w:lsdException w:name="Light Shading Accent 1" w:uiPriority="60"/>
-    <w:lsdException w:name="Light List Accent 1" w:uiPriority="61"/>
-    <w:lsdException w:name="Light Grid Accent 1" w:uiPriority="62"/>
-    <w:lsdException w:name="Medium Shading 1 Accent 1" w:uiPriority="63"/>
-    <w:lsdException w:name="Medium Shading 2 Accent 1" w:uiPriority="64"/>
-    <w:lsdException w:name="Medium List 1 Accent 1" w:uiPriority="65"/>
-    <w:lsdException w:name="Revision" w:semiHidden="1"/>
-    <w:lsdException w:name="List Paragraph" w:uiPriority="34" w:qFormat="1"/>
-    <w:lsdException w:name="Quote" w:uiPriority="29" w:qFormat="1"/>
-    <w:lsdException w:name="Intense Quote" w:uiPriority="30" w:qFormat="1"/>
-    <w:lsdException w:name="Medium List 2 Accent 1" w:uiPriority="66"/>
-    <w:lsdException w:name="Medium Grid 1 Accent 1" w:uiPriority="67"/>
-    <w:lsdException w:name="Medium Grid 2 Accent 1" w:uiPriority="68"/>
-    <w:lsdException w:name="Medium Grid 3 Accent 1" w:uiPriority="69"/>
-    <w:lsdException w:name="Dark List Accent 1" w:uiPriority="70"/>
-    <w:lsdException w:name="Colorful Shading Accent 1" w:uiPriority="71"/>
-    <w:lsdException w:name="Colorful List Accent 1" w:uiPriority="72"/>
-    <w:lsdException w:name="Colorful Grid Accent 1" w:uiPriority="73"/>
-    <w:lsdException w:name="Light Shading Accent 2" w:uiPriority="60"/>
-    <w:lsdException w:name="Light List Accent 2" w:uiPriority="61"/>
-    <w:lsdException w:name="Light Grid Accent 2" w:uiPriority="62"/>
-    <w:lsdException w:name="Medium Shading 1 Accent 2" w:uiPriority="63"/>
-    <w:lsdException w:name="Medium Shading 2 Accent 2" w:uiPriority="64"/>
-    <w:lsdException w:name="Medium List 1 Accent 2" w:uiPriority="65"/>
-    <w:lsdException w:name="Medium List 2 Accent 2" w:uiPriority="66"/>
-    <w:lsdException w:name="Medium Grid 1 Accent 2" w:uiPriority="67"/>
-    <w:lsdException w:name="Medium Grid 2 Accent 2" w:uiPriority="68"/>
-    <w:lsdException w:name="Medium Grid 3 Accent 2" w:uiPriority="69"/>
-    <w:lsdException w:name="Dark List Accent 2" w:uiPriority="70"/>
-    <w:lsdException w:name="Colorful Shading Accent 2" w:uiPriority="71"/>
-    <w:lsdException w:name="Colorful List Accent 2" w:uiPriority="72"/>
-    <w:lsdException w:name="Colorful Grid Accent 2" w:uiPriority="73"/>
-    <w:lsdException w:name="Light Shading Accent 3" w:uiPriority="60"/>
-    <w:lsdException w:name="Light List Accent 3" w:uiPriority="61"/>
-    <w:lsdException w:name="Light Grid Accent 3" w:uiPriority="62"/>
-    <w:lsdException w:name="Medium Shading 1 Accent 3" w:uiPriority="63"/>
-    <w:lsdException w:name="Medium Shading 2 Accent 3" w:uiPriority="64"/>
-    <w:lsdException w:name="Medium List 1 Accent 3" w:uiPriority="65"/>
-    <w:lsdException w:name="Medium List 2 Accent 3" w:uiPriority="66"/>
-    <w:lsdException w:name="Medium Grid 1 Accent 3" w:uiPriority="67"/>
-    <w:lsdException w:name="Medium Grid 2 Accent 3" w:uiPriority="68"/>
-    <w:lsdException w:name="Medium Grid 3 Accent 3" w:uiPriority="69"/>
-    <w:lsdException w:name="Dark List Accent 3" w:uiPriority="70"/>
-    <w:lsdException w:name="Colorful Shading Accent 3" w:uiPriority="71"/>
-    <w:lsdException w:name="Colorful List Accent 3" w:uiPriority="72"/>
-    <w:lsdException w:name="Colorful Grid Accent 3" w:uiPriority="73"/>
-    <w:lsdException w:name="Light Shading Accent 4" w:uiPriority="60"/>
-    <w:lsdException w:name="Light List Accent 4" w:uiPriority="61"/>
-    <w:lsdException w:name="Light Grid Accent 4" w:uiPriority="62"/>
-    <w:lsdException w:name="Medium Shading 1 Accent 4" w:uiPriority="63"/>
-    <w:lsdException w:name="Medium Shading 2 Accent 4" w:uiPriority="64"/>
-    <w:lsdException w:name="Medium List 1 Accent 4" w:uiPriority="65"/>
-    <w:lsdException w:name="Medium List 2 Accent 4" w:uiPriority="66"/>
-    <w:lsdException w:name="Medium Grid 1 Accent 4" w:uiPriority="67"/>
-    <w:lsdException w:name="Medium Grid 2 Accent 4" w:uiPriority="68"/>
-    <w:lsdException w:name="Medium Grid 3 Accent 4" w:uiPriority="69"/>
-    <w:lsdException w:name="Dark List Accent 4" w:uiPriority="70"/>
-    <w:lsdException w:name="Colorful Shading Accent 4" w:uiPriority="71"/>
-    <w:lsdException w:name="Colorful List Accent 4" w:uiPriority="72"/>
-    <w:lsdException w:name="Colorful Grid Accent 4" w:uiPriority="73"/>
-    <w:lsdException w:name="Light Shading Accent 5" w:uiPriority="60"/>
-    <w:lsdException w:name="Light List Accent 5" w:uiPriority="61"/>
-    <w:lsdException w:name="Light Grid Accent 5" w:uiPriority="62"/>
-    <w:lsdException w:name="Medium Shading 1 Accent 5" w:uiPriority="63"/>
-    <w:lsdException w:name="Medium Shading 2 Accent 5" w:uiPriority="64"/>
-    <w:lsdException w:name="Medium List 1 Accent 5" w:uiPriority="65"/>
-    <w:lsdException w:name="Medium List 2 Accent 5" w:uiPriority="66"/>
-    <w:lsdException w:name="Medium Grid 1 Accent 5" w:uiPriority="67"/>
-    <w:lsdException w:name="Medium Grid 2 Accent 5" w:uiPriority="68"/>
-    <w:lsdException w:name="Medium Grid 3 Accent 5" w:uiPriority="69"/>
-    <w:lsdException w:name="Dark List Accent 5" w:uiPriority="70"/>
-    <w:lsdException w:name="Colorful Shading Accent 5" w:uiPriority="71"/>
-    <w:lsdException w:name="Colorful List Accent 5" w:uiPriority="72"/>
-    <w:lsdException w:name="Colorful Grid Accent 5" w:uiPriority="73"/>
-    <w:lsdException w:name="Light Shading Accent 6" w:uiPriority="60"/>
-    <w:lsdException w:name="Light List Accent 6" w:uiPriority="61"/>
-    <w:lsdException w:name="Light Grid Accent 6" w:uiPriority="62"/>
-    <w:lsdException w:name="Medium Shading 1 Accent 6" w:uiPriority="63"/>
-    <w:lsdException w:name="Medium Shading 2 Accent 6" w:uiPriority="64"/>
-    <w:lsdException w:name="Medium List 1 Accent 6" w:uiPriority="65"/>
-    <w:lsdException w:name="Medium List 2 Accent 6" w:uiPriority="66"/>
-    <w:lsdException w:name="Medium Grid 1 Accent 6" w:uiPriority="67"/>
-    <w:lsdException w:name="Medium Grid 2 Accent 6" w:uiPriority="68"/>
-    <w:lsdException w:name="Medium Grid 3 Accent 6" w:uiPriority="69"/>
-    <w:lsdException w:name="Dark List Accent 6" w:uiPriority="70"/>
-    <w:lsdException w:name="Colorful Shading Accent 6" w:uiPriority="71"/>
-    <w:lsdException w:name="Colorful List Accent 6" w:uiPriority="72"/>
-    <w:lsdException w:name="Colorful Grid Accent 6" w:uiPriority="73"/>
-    <w:lsdException w:name="Subtle Emphasis" w:uiPriority="19" w:qFormat="1"/>
-    <w:lsdException w:name="Intense Emphasis" w:uiPriority="21" w:qFormat="1"/>
-    <w:lsdException w:name="Subtle Reference" w:uiPriority="31" w:qFormat="1"/>
-    <w:lsdException w:name="Intense Reference" w:uiPriority="32" w:qFormat="1"/>
-    <w:lsdException w:name="Book Title" w:uiPriority="33" w:qFormat="1"/>
-    <w:lsdException w:name="Bibliography" w:semiHidden="1" w:uiPriority="37" w:unhideWhenUsed="1"/>
-    <w:lsdException w:name="TOC Heading" w:semiHidden="1" w:uiPriority="39" w:unhideWhenUsed="1" w:qFormat="1"/>
-    <w:lsdException w:name="Plain Table 1" w:uiPriority="41"/>
-    <w:lsdException w:name="Plain Table 2" w:uiPriority="42"/>
-    <w:lsdException w:name="Plain Table 3" w:uiPriority="43"/>
-    <w:lsdException w:name="Plain Table 4" w:uiPriority="44"/>
-    <w:lsdException w:name="Plain Table 5" w:uiPriority="45"/>
-    <w:lsdException w:name="Grid Table Light" w:uiPriority="40"/>
-    <w:lsdException w:name="Grid Table 1 Light" w:uiPriority="46"/>
-    <w:lsdException w:name="Grid Table 2" w:uiPriority="47"/>
-    <w:lsdException w:name="Grid Table 3" w:uiPriority="48"/>
-    <w:lsdException w:name="Grid Table 4" w:uiPriority="49"/>
-    <w:lsdException w:name="Grid Table 5 Dark" w:uiPriority="50"/>
-    <w:lsdException w:name="Grid Table 6 Colorful" w:uiPriority="51"/>
-    <w:lsdException w:name="Grid Table 7 Colorful" w:uiPriority="52"/>
-    <w:lsdException w:name="Grid Table 1 Light Accent 1" w:uiPriority="46"/>
-    <w:lsdException w:name="Grid Table 2 Accent 1" w:uiPriority="47"/>
-    <w:lsdException w:name="Grid Table 3 Accent 1" w:uiPriority="48"/>
-    <w:lsdException w:name="Grid Table 4 Accent 1" w:uiPriority="49"/>
-    <w:lsdException w:name="Grid Table 5 Dark Accent 1" w:uiPriority="50"/>
-    <w:lsdException w:name="Grid Table 6 Colorful Accent 1" w:uiPriority="51"/>
-    <w:lsdException w:name="Grid Table 7 Colorful Accent 1" w:uiPriority="52"/>
-    <w:lsdException w:name="Grid Table 1 Light Accent 2" w:uiPriority="46"/>
-    <w:lsdException w:name="Grid Table 2 Accent 2" w:uiPriority="47"/>
-    <w:lsdException w:name="Grid Table 3 Accent 2" w:uiPriority="48"/>
-    <w:lsdException w:name="Grid Table 4 Accent 2" w:uiPriority="49"/>
-    <w:lsdException w:name="Grid Table 5 Dark Accent 2" w:uiPriority="50"/>
-    <w:lsdException w:name="Grid Table 6 Colorful Accent 2" w:uiPriority="51"/>
-    <w:lsdException w:name="Grid Table 7 Colorful Accent 2" w:uiPriority="52"/>
-    <w:lsdException w:name="Grid Table 1 Light Accent 3" w:uiPriority="46"/>
-    <w:lsdException w:name="Grid Table 2 Accent 3" w:uiPriority="47"/>
-    <w:lsdException w:name="Grid Table 3 Accent 3" w:uiPriority="48"/>
-    <w:lsdException w:name="Grid Table 4 Accent 3" w:uiPriority="49"/>
-    <w:lsdException w:name="Grid Table 5 Dark Accent 3" w:uiPriority="50"/>
-    <w:lsdException w:name="Grid Table 6 Colorful Accent 3" w:uiPriority="51"/>
-    <w:lsdException w:name="Grid Table 7 Colorful Accent 3" w:uiPriority="52"/>
-    <w:lsdException w:name="Grid Table 1 Light Accent 4" w:uiPriority="46"/>
-    <w:lsdException w:name="Grid Table 2 Accent 4" w:uiPriority="47"/>
-    <w:lsdException w:name="Grid Table 3 Accent 4" w:uiPriority="48"/>
-    <w:lsdException w:name="Grid Table 4 Accent 4" w:uiPriority="49"/>
-    <w:lsdException w:name="Grid Table 5 Dark Accent 4" w:uiPriority="50"/>
-    <w:lsdException w:name="Grid Table 6 Colorful Accent 4" w:uiPriority="51"/>
-    <w:lsdException w:name="Grid Table 7 Colorful Accent 4" w:uiPriority="52"/>
-    <w:lsdException w:name="Grid Table 1 Light Accent 5" w:uiPriority="46"/>
-    <w:lsdException w:name="Grid Table 2 Accent 5" w:uiPriority="47"/>
-    <w:lsdException w:name="Grid Table 3 Accent 5" w:uiPriority="48"/>
-    <w:lsdException w:name="Grid Table 4 Accent 5" w:uiPriority="49"/>
-    <w:lsdException w:name="Grid Table 5 Dark Accent 5" w:uiPriority="50"/>
-    <w:lsdException w:name="Grid Table 6 Colorful Accent 5" w:uiPriority="51"/>
-    <w:lsdException w:name="Grid Table 7 Colorful Accent 5" w:uiPriority="52"/>
-    <w:lsdException w:name="Grid Table 1 Light Accent 6" w:uiPriority="46"/>
-    <w:lsdException w:name="Grid Table 2 Accent 6" w:uiPriority="47"/>
-    <w:lsdException w:name="Grid Table 3 Accent 6" w:uiPriority="48"/>
-    <w:lsdException w:name="Grid Table 4 Accent 6" w:uiPriority="49"/>
-    <w:lsdException w:name="Grid Table 5 Dark Accent 6" w:uiPriority="50"/>
-    <w:lsdException w:name="Grid Table 6 Colorful Accent 6" w:uiPriority="51"/>
-    <w:lsdException w:name="Grid Table 7 Colorful Accent 6" w:uiPriority="52"/>
-    <w:lsdException w:name="List Table 1 Light" w:uiPriority="46"/>
-    <w:lsdException w:name="List Table 2" w:uiPriority="47"/>
-    <w:lsdException w:name="List Table 3" w:uiPriority="48"/>
-    <w:lsdException w:name="List Table 4" w:uiPriority="49"/>
-    <w:lsdException w:name="List Table 5 Dark" w:uiPriority="50"/>
-    <w:lsdException w:name="List Table 6 Colorful" w:uiPriority="51"/>
-    <w:lsdException w:name="List Table 7 Colorful" w:uiPriority="52"/>
-    <w:lsdException w:name="List Table 1 Light Accent 1" w:uiPriority="46"/>
-    <w:lsdException w:name="List Table 2 Accent 1" w:uiPriority="47"/>
-    <w:lsdException w:name="List Table 3 Accent 1" w:uiPriority="48"/>
-    <w:lsdException w:name="List Table 4 Accent 1" w:uiPriority="49"/>
-    <w:lsdException w:name="List Table 5 Dark Accent 1" w:uiPriority="50"/>
-    <w:lsdException w:name="List Table 6 Colorful Accent 1" w:uiPriority="51"/>
-    <w:lsdException w:name="List Table 7 Colorful Accent 1" w:uiPriority="52"/>
-    <w:lsdException w:name="List Table 1 Light Accent 2" w:uiPriority="46"/>
-    <w:lsdException w:name="List Table 2 Accent 2" w:uiPriority="47"/>
-    <w:lsdException w:name="List Table 3 Accent 2" w:uiPriority="48"/>
-    <w:lsdException w:name="List Table 4 Accent 2" w:uiPriority="49"/>
-    <w:lsdException w:name="List Table 5 Dark Accent 2" w:uiPriority="50"/>
-    <w:lsdException w:name="List Table 6 Colorful Accent 2" w:uiPriority="51"/>
-    <w:lsdException w:name="List Table 7 Colorful Accent 2" w:uiPriority="52"/>
-    <w:lsdException w:name="List Table 1 Light Accent 3" w:uiPriority="46"/>
-    <w:lsdException w:name="List Table 2 Accent 3" w:uiPriority="47"/>
-    <w:lsdException w:name="List Table 3 Accent 3" w:uiPriority="48"/>
-    <w:lsdException w:name="List Table 4 Accent 3" w:uiPriority="49"/>
-    <w:lsdException w:name="List Table 5 Dark Accent 3" w:uiPriority="50"/>
-    <w:lsdException w:name="List Table 6 Colorful Accent 3" w:uiPriority="51"/>
-    <w:lsdException w:name="List Table 7 Colorful Accent 3" w:uiPriority="52"/>
-    <w:lsdException w:name="List Table 1 Light Accent 4" w:uiPriority="46"/>
-    <w:lsdException w:name="List Table 2 Accent 4" w:uiPriority="47"/>
-    <w:lsdException w:name="List Table 3 Accent 4" w:uiPriority="48"/>
-    <w:lsdException w:name="List Table 4 Accent 4" w:uiPriority="49"/>
-    <w:lsdException w:name="List Table 5 Dark Accent 4" w:uiPriority="50"/>
-    <w:lsdException w:name="List Table 6 Colorful Accent 4" w:uiPriority="51"/>
-    <w:lsdException w:name="List Table 7 Colorful Accent 4" w:uiPriority="52"/>
-    <w:lsdException w:name="List Table 1 Light Accent 5" w:uiPriority="46"/>
-    <w:lsdException w:name="List Table 2 Accent 5" w:uiPriority="47"/>
-    <w:lsdException w:name="List Table 3 Accent 5" w:uiPriority="48"/>
-    <w:lsdException w:name="List Table 4 Accent 5" w:uiPriority="49"/>
-    <w:lsdException w:name="List Table 5 Dark Accent 5" w:uiPriority="50"/>
-    <w:lsdException w:name="List Table 6 Colorful Accent 5" w:uiPriority="51"/>
-    <w:lsdException w:name="List Table 7 Colorful Accent 5" w:uiPriority="52"/>
-    <w:lsdException w:name="List Table 1 Light Accent 6" w:uiPriority="46"/>
-    <w:lsdException w:name="List Table 2 Accent 6" w:uiPriority="47"/>
-    <w:lsdException w:name="List Table 3 Accent 6" w:uiPriority="48"/>
-    <w:lsdException w:name="List Table 4 Accent 6" w:uiPriority="49"/>
-    <w:lsdException w:name="List Table 5 Dark Accent 6" w:uiPriority="50"/>
-    <w:lsdException w:name="List Table 6 Colorful Accent 6" w:uiPriority="51"/>
-    <w:lsdException w:name="List Table 7 Colorful Accent 6" w:uiPriority="52"/>
+  <w:latentStyles w:defLockedState="0" w:defUIPriority="99" w:defSemiHidden="1" w:defUnhideWhenUsed="1" w:defQFormat="0" w:count="267">
+    <w:lsdException w:name="Normal" w:semiHidden="0" w:uiPriority="0" w:unhideWhenUsed="0" w:qFormat="1"/>
+    <w:lsdException w:name="heading 1" w:semiHidden="0" w:uiPriority="9" w:unhideWhenUsed="0" w:qFormat="1"/>
+    <w:lsdException w:name="heading 2" w:uiPriority="9" w:qFormat="1"/>
+    <w:lsdException w:name="heading 3" w:uiPriority="9" w:qFormat="1"/>
+    <w:lsdException w:name="heading 4" w:uiPriority="9" w:qFormat="1"/>
+    <w:lsdException w:name="heading 5" w:uiPriority="9" w:qFormat="1"/>
+    <w:lsdException w:name="heading 6" w:uiPriority="9" w:qFormat="1"/>
+    <w:lsdException w:name="heading 7" w:uiPriority="9" w:qFormat="1"/>
+    <w:lsdException w:name="heading 8" w:uiPriority="9" w:qFormat="1"/>
+    <w:lsdException w:name="heading 9" w:uiPriority="9" w:qFormat="1"/>
+    <w:lsdException w:name="toc 1" w:uiPriority="39"/>
+    <w:lsdException w:name="toc 2" w:uiPriority="39"/>
+    <w:lsdException w:name="toc 3" w:uiPriority="39"/>
+    <w:lsdException w:name="toc 4" w:uiPriority="39"/>
+    <w:lsdException w:name="toc 5" w:uiPriority="39"/>
+    <w:lsdException w:name="toc 6" w:uiPriority="39"/>
+    <w:lsdException w:name="toc 7" w:uiPriority="39"/>
+    <w:lsdException w:name="toc 8" w:uiPriority="39"/>
+    <w:lsdException w:name="toc 9" w:uiPriority="39"/>
+    <w:lsdException w:name="caption" w:uiPriority="35" w:qFormat="1"/>
+    <w:lsdException w:name="Title" w:semiHidden="0" w:uiPriority="10" w:unhideWhenUsed="0" w:qFormat="1"/>
+    <w:lsdException w:name="Default Paragraph Font" w:uiPriority="1"/>
+    <w:lsdException w:name="Subtitle" w:semiHidden="0" w:uiPriority="11" w:unhideWhenUsed="0" w:qFormat="1"/>
+    <w:lsdException w:name="Strong" w:semiHidden="0" w:uiPriority="22" w:unhideWhenUsed="0" w:qFormat="1"/>
+    <w:lsdException w:name="Emphasis" w:semiHidden="0" w:uiPriority="20" w:unhideWhenUsed="0" w:qFormat="1"/>
+    <w:lsdException w:name="Table Grid" w:semiHidden="0" w:uiPriority="59" w:unhideWhenUsed="0"/>
+    <w:lsdException w:name="Placeholder Text" w:unhideWhenUsed="0"/>
+    <w:lsdException w:name="No Spacing" w:semiHidden="0" w:uiPriority="1" w:unhideWhenUsed="0" w:qFormat="1"/>
+    <w:lsdException w:name="Light Shading" w:semiHidden="0" w:uiPriority="60" w:unhideWhenUsed="0"/>
+    <w:lsdException w:name="Light List" w:semiHidden="0" w:uiPriority="61" w:unhideWhenUsed="0"/>
+    <w:lsdException w:name="Light Grid" w:semiHidden="0" w:uiPriority="62" w:unhideWhenUsed="0"/>
+    <w:lsdException w:name="Medium Shading 1" w:semiHidden="0" w:uiPriority="63" w:unhideWhenUsed="0"/>
+    <w:lsdException w:name="Medium Shading 2" w:semiHidden="0" w:uiPriority="64" w:unhideWhenUsed="0"/>
+    <w:lsdException w:name="Medium List 1" w:semiHidden="0" w:uiPriority="65" w:unhideWhenUsed="0"/>
+    <w:lsdException w:name="Medium List 2" w:semiHidden="0" w:uiPriority="66" w:unhideWhenUsed="0"/>
+    <w:lsdException w:name="Medium Grid 1" w:semiHidden="0" w:uiPriority="67" w:unhideWhenUsed="0"/>
+    <w:lsdException w:name="Medium Grid 2" w:semiHidden="0" w:uiPriority="68" w:unhideWhenUsed="0"/>
+    <w:lsdException w:name="Medium Grid 3" w:semiHidden="0" w:uiPriority="69" w:unhideWhenUsed="0"/>
+    <w:lsdException w:name="Dark List" w:semiHidden="0" w:uiPriority="70" w:unhideWhenUsed="0"/>
+    <w:lsdException w:name="Colorful Shading" w:semiHidden="0" w:uiPriority="71" w:unhideWhenUsed="0"/>
+    <w:lsdException w:name="Colorful List" w:semiHidden="0" w:uiPriority="72" w:unhideWhenUsed="0"/>
+    <w:lsdException w:name="Colorful Grid" w:semiHidden="0" w:uiPriority="73" w:unhideWhenUsed="0"/>
+    <w:lsdException w:name="Light Shading Accent 1" w:semiHidden="0" w:uiPriority="60" w:unhideWhenUsed="0"/>
+    <w:lsdException w:name="Light List Accent 1" w:semiHidden="0" w:uiPriority="61" w:unhideWhenUsed="0"/>
+    <w:lsdException w:name="Light Grid Accent 1" w:semiHidden="0" w:uiPriority="62" w:unhideWhenUsed="0"/>
+    <w:lsdException w:name="Medium Shading 1 Accent 1" w:semiHidden="0" w:uiPriority="63" w:unhideWhenUsed="0"/>
+    <w:lsdException w:name="Medium Shading 2 Accent 1" w:semiHidden="0" w:uiPriority="64" w:unhideWhenUsed="0"/>
+    <w:lsdException w:name="Medium List 1 Accent 1" w:semiHidden="0" w:uiPriority="65" w:unhideWhenUsed="0"/>
+    <w:lsdException w:name="Revision" w:unhideWhenUsed="0"/>
+    <w:lsdException w:name="List Paragraph" w:semiHidden="0" w:uiPriority="34" w:unhideWhenUsed="0" w:qFormat="1"/>
+    <w:lsdException w:name="Quote" w:semiHidden="0" w:uiPriority="29" w:unhideWhenUsed="0" w:qFormat="1"/>
+    <w:lsdException w:name="Intense Quote" w:semiHidden="0" w:uiPriority="30" w:unhideWhenUsed="0" w:qFormat="1"/>
+    <w:lsdException w:name="Medium List 2 Accent 1" w:semiHidden="0" w:uiPriority="66" w:unhideWhenUsed="0"/>
+    <w:lsdException w:name="Medium Grid 1 Accent 1" w:semiHidden="0" w:uiPriority="67" w:unhideWhenUsed="0"/>
+    <w:lsdException w:name="Medium Grid 2 Accent 1" w:semiHidden="0" w:uiPriority="68" w:unhideWhenUsed="0"/>
+    <w:lsdException w:name="Medium Grid 3 Accent 1" w:semiHidden="0" w:uiPriority="69" w:unhideWhenUsed="0"/>
+    <w:lsdException w:name="Dark List Accent 1" w:semiHidden="0" w:uiPriority="70" w:unhideWhenUsed="0"/>
+    <w:lsdException w:name="Colorful Shading Accent 1" w:semiHidden="0" w:uiPriority="71" w:unhideWhenUsed="0"/>
+    <w:lsdException w:name="Colorful List Accent 1" w:semiHidden="0" w:uiPriority="72" w:unhideWhenUsed="0"/>
+    <w:lsdException w:name="Colorful Grid Accent 1" w:semiHidden="0" w:uiPriority="73" w:unhideWhenUsed="0"/>
+    <w:lsdException w:name="Light Shading Accent 2" w:semiHidden="0" w:uiPriority="60" w:unhideWhenUsed="0"/>
+    <w:lsdException w:name="Light List Accent 2" w:semiHidden="0" w:uiPriority="61" w:unhideWhenUsed="0"/>
+    <w:lsdException w:name="Light Grid Accent 2" w:semiHidden="0" w:uiPriority="62" w:unhideWhenUsed="0"/>
+    <w:lsdException w:name="Medium Shading 1 Accent 2" w:semiHidden="0" w:uiPriority="63" w:unhideWhenUsed="0"/>
+    <w:lsdException w:name="Medium Shading 2 Accent 2" w:semiHidden="0" w:uiPriority="64" w:unhideWhenUsed="0"/>
+    <w:lsdException w:name="Medium List 1 Accent 2" w:semiHidden="0" w:uiPriority="65" w:unhideWhenUsed="0"/>
+    <w:lsdException w:name="Medium List 2 Accent 2" w:semiHidden="0" w:uiPriority="66" w:unhideWhenUsed="0"/>
+    <w:lsdException w:name="Medium Grid 1 Accent 2" w:semiHidden="0" w:uiPriority="67" w:unhideWhenUsed="0"/>
+    <w:lsdException w:name="Medium Grid 2 Accent 2" w:semiHidden="0" w:uiPriority="68" w:unhideWhenUsed="0"/>
+    <w:lsdException w:name="Medium Grid 3 Accent 2" w:semiHidden="0" w:uiPriority="69" w:unhideWhenUsed="0"/>
+    <w:lsdException w:name="Dark List Accent 2" w:semiHidden="0" w:uiPriority="70" w:unhideWhenUsed="0"/>
+    <w:lsdException w:name="Colorful Shading Accent 2" w:semiHidden="0" w:uiPriority="71" w:unhideWhenUsed="0"/>
+    <w:lsdException w:name="Colorful List Accent 2" w:semiHidden="0" w:uiPriority="72" w:unhideWhenUsed="0"/>
+    <w:lsdException w:name="Colorful Grid Accent 2" w:semiHidden="0" w:uiPriority="73" w:unhideWhenUsed="0"/>
+    <w:lsdException w:name="Light Shading Accent 3" w:semiHidden="0" w:uiPriority="60" w:unhideWhenUsed="0"/>
+    <w:lsdException w:name="Light List Accent 3" w:semiHidden="0" w:uiPriority="61" w:unhideWhenUsed="0"/>
+    <w:lsdException w:name="Light Grid Accent 3" w:semiHidden="0" w:uiPriority="62" w:unhideWhenUsed="0"/>
+    <w:lsdException w:name="Medium Shading 1 Accent 3" w:semiHidden="0" w:uiPriority="63" w:unhideWhenUsed="0"/>
+    <w:lsdException w:name="Medium Shading 2 Accent 3" w:semiHidden="0" w:uiPriority="64" w:unhideWhenUsed="0"/>
+    <w:lsdException w:name="Medium List 1 Accent 3" w:semiHidden="0" w:uiPriority="65" w:unhideWhenUsed="0"/>
+    <w:lsdException w:name="Medium List 2 Accent 3" w:semiHidden="0" w:uiPriority="66" w:unhideWhenUsed="0"/>
+    <w:lsdException w:name="Medium Grid 1 Accent 3" w:semiHidden="0" w:uiPriority="67" w:unhideWhenUsed="0"/>
+    <w:lsdException w:name="Medium Grid 2 Accent 3" w:semiHidden="0" w:uiPriority="68" w:unhideWhenUsed="0"/>
+    <w:lsdException w:name="Medium Grid 3 Accent 3" w:semiHidden="0" w:uiPriority="69" w:unhideWhenUsed="0"/>
+    <w:lsdException w:name="Dark List Accent 3" w:semiHidden="0" w:uiPriority="70" w:unhideWhenUsed="0"/>
+    <w:lsdException w:name="Colorful Shading Accent 3" w:semiHidden="0" w:uiPriority="71" w:unhideWhenUsed="0"/>
+    <w:lsdException w:name="Colorful List Accent 3" w:semiHidden="0" w:uiPriority="72" w:unhideWhenUsed="0"/>
+    <w:lsdException w:name="Colorful Grid Accent 3" w:semiHidden="0" w:uiPriority="73" w:unhideWhenUsed="0"/>
+    <w:lsdException w:name="Light Shading Accent 4" w:semiHidden="0" w:uiPriority="60" w:unhideWhenUsed="0"/>
+    <w:lsdException w:name="Light List Accent 4" w:semiHidden="0" w:uiPriority="61" w:unhideWhenUsed="0"/>
+    <w:lsdException w:name="Light Grid Accent 4" w:semiHidden="0" w:uiPriority="62" w:unhideWhenUsed="0"/>
+    <w:lsdException w:name="Medium Shading 1 Accent 4" w:semiHidden="0" w:uiPriority="63" w:unhideWhenUsed="0"/>
+    <w:lsdException w:name="Medium Shading 2 Accent 4" w:semiHidden="0" w:uiPriority="64" w:unhideWhenUsed="0"/>
+    <w:lsdException w:name="Medium List 1 Accent 4" w:semiHidden="0" w:uiPriority="65" w:unhideWhenUsed="0"/>
+    <w:lsdException w:name="Medium List 2 Accent 4" w:semiHidden="0" w:uiPriority="66" w:unhideWhenUsed="0"/>
+    <w:lsdException w:name="Medium Grid 1 Accent 4" w:semiHidden="0" w:uiPriority="67" w:unhideWhenUsed="0"/>
+    <w:lsdException w:name="Medium Grid 2 Accent 4" w:semiHidden="0" w:uiPriority="68" w:unhideWhenUsed="0"/>
+    <w:lsdException w:name="Medium Grid 3 Accent 4" w:semiHidden="0" w:uiPriority="69" w:unhideWhenUsed="0"/>
+    <w:lsdException w:name="Dark List Accent 4" w:semiHidden="0" w:uiPriority="70" w:unhideWhenUsed="0"/>
+    <w:lsdException w:name="Colorful Shading Accent 4" w:semiHidden="0" w:uiPriority="71" w:unhideWhenUsed="0"/>
+    <w:lsdException w:name="Colorful List Accent 4" w:semiHidden="0" w:uiPriority="72" w:unhideWhenUsed="0"/>
+    <w:lsdException w:name="Colorful Grid Accent 4" w:semiHidden="0" w:uiPriority="73" w:unhideWhenUsed="0"/>
+    <w:lsdException w:name="Light Shading Accent 5" w:semiHidden="0" w:uiPriority="60" w:unhideWhenUsed="0"/>
+    <w:lsdException w:name="Light List Accent 5" w:semiHidden="0" w:uiPriority="61" w:unhideWhenUsed="0"/>
+    <w:lsdException w:name="Light Grid Accent 5" w:semiHidden="0" w:uiPriority="62" w:unhideWhenUsed="0"/>
+    <w:lsdException w:name="Medium Shading 1 Accent 5" w:semiHidden="0" w:uiPriority="63" w:unhideWhenUsed="0"/>
+    <w:lsdException w:name="Medium Shading 2 Accent 5" w:semiHidden="0" w:uiPriority="64" w:unhideWhenUsed="0"/>
+    <w:lsdException w:name="Medium List 1 Accent 5" w:semiHidden="0" w:uiPriority="65" w:unhideWhenUsed="0"/>
+    <w:lsdException w:name="Medium List 2 Accent 5" w:semiHidden="0" w:uiPriority="66" w:unhideWhenUsed="0"/>
+    <w:lsdException w:name="Medium Grid 1 Accent 5" w:semiHidden="0" w:uiPriority="67" w:unhideWhenUsed="0"/>
+    <w:lsdException w:name="Medium Grid 2 Accent 5" w:semiHidden="0" w:uiPriority="68" w:unhideWhenUsed="0"/>
+    <w:lsdException w:name="Medium Grid 3 Accent 5" w:semiHidden="0" w:uiPriority="69" w:unhideWhenUsed="0"/>
+    <w:lsdException w:name="Dark List Accent 5" w:semiHidden="0" w:uiPriority="70" w:unhideWhenUsed="0"/>
+    <w:lsdException w:name="Colorful Shading Accent 5" w:semiHidden="0" w:uiPriority="71" w:unhideWhenUsed="0"/>
+    <w:lsdException w:name="Colorful List Accent 5" w:semiHidden="0" w:uiPriority="72" w:unhideWhenUsed="0"/>
+    <w:lsdException w:name="Colorful Grid Accent 5" w:semiHidden="0" w:uiPriority="73" w:unhideWhenUsed="0"/>
+    <w:lsdException w:name="Light Shading Accent 6" w:semiHidden="0" w:uiPriority="60" w:unhideWhenUsed="0"/>
+    <w:lsdException w:name="Light List Accent 6" w:semiHidden="0" w:uiPriority="61" w:unhideWhenUsed="0"/>
+    <w:lsdException w:name="Light Grid Accent 6" w:semiHidden="0" w:uiPriority="62" w:unhideWhenUsed="0"/>
+    <w:lsdException w:name="Medium Shading 1 Accent 6" w:semiHidden="0" w:uiPriority="63" w:unhideWhenUsed="0"/>
+    <w:lsdException w:name="Medium Shading 2 Accent 6" w:semiHidden="0" w:uiPriority="64" w:unhideWhenUsed="0"/>
+    <w:lsdException w:name="Medium List 1 Accent 6" w:semiHidden="0" w:uiPriority="65" w:unhideWhenUsed="0"/>
+    <w:lsdException w:name="Medium List 2 Accent 6" w:semiHidden="0" w:uiPriority="66" w:unhideWhenUsed="0"/>
+    <w:lsdException w:name="Medium Grid 1 Accent 6" w:semiHidden="0" w:uiPriority="67" w:unhideWhenUsed="0"/>
+    <w:lsdException w:name="Medium Grid 2 Accent 6" w:semiHidden="0" w:uiPriority="68" w:unhideWhenUsed="0"/>
+    <w:lsdException w:name="Medium Grid 3 Accent 6" w:semiHidden="0" w:uiPriority="69" w:unhideWhenUsed="0"/>
+    <w:lsdException w:name="Dark List Accent 6" w:semiHidden="0" w:uiPriority="70" w:unhideWhenUsed="0"/>
+    <w:lsdException w:name="Colorful Shading Accent 6" w:semiHidden="0" w:uiPriority="71" w:unhideWhenUsed="0"/>
+    <w:lsdException w:name="Colorful List Accent 6" w:semiHidden="0" w:uiPriority="72" w:unhideWhenUsed="0"/>
+    <w:lsdException w:name="Colorful Grid Accent 6" w:semiHidden="0" w:uiPriority="73" w:unhideWhenUsed="0"/>
+    <w:lsdException w:name="Subtle Emphasis" w:semiHidden="0" w:uiPriority="19" w:unhideWhenUsed="0" w:qFormat="1"/>
+    <w:lsdException w:name="Intense Emphasis" w:semiHidden="0" w:uiPriority="21" w:unhideWhenUsed="0" w:qFormat="1"/>
+    <w:lsdException w:name="Subtle Reference" w:semiHidden="0" w:uiPriority="31" w:unhideWhenUsed="0" w:qFormat="1"/>
+    <w:lsdException w:name="Intense Reference" w:semiHidden="0" w:uiPriority="32" w:unhideWhenUsed="0" w:qFormat="1"/>
+    <w:lsdException w:name="Book Title" w:semiHidden="0" w:uiPriority="33" w:unhideWhenUsed="0" w:qFormat="1"/>
+    <w:lsdException w:name="Bibliography" w:uiPriority="37"/>
+    <w:lsdException w:name="TOC Heading" w:uiPriority="39" w:qFormat="1"/>
+  </w:latentStyles>
+  <w:style w:type="paragraph" w:default="1" w:styleId="Normal">
+    <w:name w:val="Normal"/>
+    <w:qFormat/>
+  </w:style>
+  <w:style w:type="paragraph" w:styleId="Heading1">
+    <w:name w:val="heading 1"/>
+    <w:basedOn w:val="Normal"/>
+    <w:next w:val="Normal"/>
+    <w:link w:val="Heading1Char"/>
+    <w:uiPriority w:val="9"/>
+    <w:qFormat/>
+    <w:rsid w:val="009D5F0C"/>
+    <w:pPr>
+      <w:keepNext/>
+      <w:keepLines/>
+      <w:spacing w:before="480" w:after="0"/>
+      <w:outlineLvl w:val="0"/>
+    </w:pPr>
+    <w:rPr>
+      <w:rFonts w:asciiTheme="majorHAnsi" w:eastAsiaTheme="majorEastAsia" w:hAnsiTheme="majorHAnsi" w:cstheme="majorBidi"/>
+      <w:b/>
+      <w:bCs/>
+      <w:color w:val="365F91" w:themeColor="accent1" w:themeShade="BF"/>
+      <w:sz w:val="28"/>
+      <w:szCs w:val="28"/>
+    </w:rPr>
+  </w:style>
+  <w:style w:type="paragraph" w:styleId="Heading2">
+    <w:name w:val="heading 2"/>
+    <w:basedOn w:val="Normal"/>
+    <w:next w:val="Normal"/>
+    <w:link w:val="Heading2Char"/>
+    <w:uiPriority w:val="9"/>
+    <w:unhideWhenUsed/>
+    <w:qFormat/>
+    <w:rsid w:val="00C3374E"/>
+    <w:pPr>
+      <w:keepNext/>
+      <w:keepLines/>
+      <w:spacing w:before="200" w:after="0"/>
+      <w:outlineLvl w:val="1"/>
+    </w:pPr>
+    <w:rPr>
+      <w:rFonts w:asciiTheme="majorHAnsi" w:eastAsiaTheme="majorEastAsia" w:hAnsiTheme="majorHAnsi" w:cstheme="majorBidi"/>
+      <w:b/>
+      <w:bCs/>
+      <w:color w:val="4F81BD" w:themeColor="accent1"/>
+      <w:sz w:val="26"/>
+      <w:szCs w:val="26"/>
+    </w:rPr>
+  </w:style>
+  <w:style w:type="paragraph" w:styleId="Heading3">
+    <w:name w:val="heading 3"/>
+    <w:basedOn w:val="Normal"/>
+    <w:next w:val="Normal"/>
+    <w:link w:val="Heading3Char"/>
+    <w:uiPriority w:val="9"/>
+    <w:unhideWhenUsed/>
+    <w:qFormat/>
+    <w:rsid w:val="00BF4A09"/>
+    <w:pPr>
+      <w:keepNext/>
+      <w:keepLines/>
+      <w:spacing w:before="200" w:after="0"/>
+      <w:outlineLvl w:val="2"/>
+    </w:pPr>
+    <w:rPr>
+      <w:rFonts w:asciiTheme="majorHAnsi" w:eastAsiaTheme="majorEastAsia" w:hAnsiTheme="majorHAnsi" w:cstheme="majorBidi"/>
+      <w:b/>
+      <w:bCs/>
+      <w:color w:val="4F81BD" w:themeColor="accent1"/>
+    </w:rPr>
+  </w:style>
+  <w:style w:type="character" w:default="1" w:styleId="DefaultParagraphFont">
+    <w:name w:val="Default Paragraph Font"/>
+    <w:uiPriority w:val="1"/>
+    <w:semiHidden/>
+    <w:unhideWhenUsed/>
+  </w:style>
+  <w:style w:type="table" w:default="1" w:styleId="TableNormal">
+    <w:name w:val="Normal Table"/>
+    <w:uiPriority w:val="99"/>
+    <w:semiHidden/>
+    <w:unhideWhenUsed/>
+    <w:tblPr>
+      <w:tblInd w:w="0" w:type="dxa"/>
+      <w:tblCellMar>
+        <w:top w:w="0" w:type="dxa"/>
+        <w:left w:w="108" w:type="dxa"/>
+        <w:bottom w:w="0" w:type="dxa"/>
+        <w:right w:w="108" w:type="dxa"/>
+      </w:tblCellMar>
+    </w:tblPr>
+  </w:style>
+  <w:style w:type="numbering" w:default="1" w:styleId="NoList">
+    <w:name w:val="No List"/>
+    <w:uiPriority w:val="99"/>
+    <w:semiHidden/>
+    <w:unhideWhenUsed/>
+  </w:style>
+  <w:style w:type="paragraph" w:styleId="NoSpacing">
+    <w:name w:val="No Spacing"/>
+    <w:link w:val="NoSpacingChar"/>
+    <w:uiPriority w:val="1"/>
+    <w:qFormat/>
+    <w:rsid w:val="00C3374E"/>
+    <w:pPr>
+      <w:spacing w:after="0" w:line="240" w:lineRule="auto"/>
+    </w:pPr>
+    <w:rPr>
+      <w:rFonts w:eastAsiaTheme="minorEastAsia"/>
+      <w:lang w:val="en-US" w:eastAsia="ja-JP"/>
+    </w:rPr>
+  </w:style>
+  <w:style w:type="character" w:customStyle="1" w:styleId="NoSpacingChar">
+    <w:name w:val="No Spacing Char"/>
+    <w:basedOn w:val="DefaultParagraphFont"/>
+    <w:link w:val="NoSpacing"/>
+    <w:uiPriority w:val="1"/>
+    <w:rsid w:val="00C3374E"/>
+    <w:rPr>
+      <w:rFonts w:eastAsiaTheme="minorEastAsia"/>
+      <w:lang w:val="en-US" w:eastAsia="ja-JP"/>
+    </w:rPr>
+  </w:style>
+  <w:style w:type="paragraph" w:styleId="BalloonText">
+    <w:name w:val="Balloon Text"/>
+    <w:basedOn w:val="Normal"/>
+    <w:link w:val="BalloonTextChar"/>
+    <w:uiPriority w:val="99"/>
+    <w:semiHidden/>
+    <w:unhideWhenUsed/>
+    <w:rsid w:val="00C3374E"/>
+    <w:pPr>
+      <w:spacing w:after="0" w:line="240" w:lineRule="auto"/>
+    </w:pPr>
+    <w:rPr>
+      <w:rFonts w:ascii="Tahoma" w:hAnsi="Tahoma" w:cs="Tahoma"/>
+      <w:sz w:val="16"/>
+      <w:szCs w:val="16"/>
+    </w:rPr>
+  </w:style>
+  <w:style w:type="character" w:customStyle="1" w:styleId="BalloonTextChar">
+    <w:name w:val="Balloon Text Char"/>
+    <w:basedOn w:val="DefaultParagraphFont"/>
+    <w:link w:val="BalloonText"/>
+    <w:uiPriority w:val="99"/>
+    <w:semiHidden/>
+    <w:rsid w:val="00C3374E"/>
+    <w:rPr>
+      <w:rFonts w:ascii="Tahoma" w:hAnsi="Tahoma" w:cs="Tahoma"/>
+      <w:sz w:val="16"/>
+      <w:szCs w:val="16"/>
+    </w:rPr>
+  </w:style>
+  <w:style w:type="character" w:customStyle="1" w:styleId="Heading2Char">
+    <w:name w:val="Heading 2 Char"/>
+    <w:basedOn w:val="DefaultParagraphFont"/>
+    <w:link w:val="Heading2"/>
+    <w:uiPriority w:val="9"/>
+    <w:rsid w:val="00C3374E"/>
+    <w:rPr>
+      <w:rFonts w:asciiTheme="majorHAnsi" w:eastAsiaTheme="majorEastAsia" w:hAnsiTheme="majorHAnsi" w:cstheme="majorBidi"/>
+      <w:b/>
+      <w:bCs/>
+      <w:color w:val="4F81BD" w:themeColor="accent1"/>
+      <w:sz w:val="26"/>
+      <w:szCs w:val="26"/>
+    </w:rPr>
+  </w:style>
+  <w:style w:type="character" w:customStyle="1" w:styleId="Heading3Char">
+    <w:name w:val="Heading 3 Char"/>
+    <w:basedOn w:val="DefaultParagraphFont"/>
+    <w:link w:val="Heading3"/>
+    <w:uiPriority w:val="9"/>
+    <w:rsid w:val="00BF4A09"/>
+    <w:rPr>
+      <w:rFonts w:asciiTheme="majorHAnsi" w:eastAsiaTheme="majorEastAsia" w:hAnsiTheme="majorHAnsi" w:cstheme="majorBidi"/>
+      <w:b/>
+      <w:bCs/>
+      <w:color w:val="4F81BD" w:themeColor="accent1"/>
+    </w:rPr>
+  </w:style>
+  <w:style w:type="character" w:customStyle="1" w:styleId="Heading1Char">
+    <w:name w:val="Heading 1 Char"/>
+    <w:basedOn w:val="DefaultParagraphFont"/>
+    <w:link w:val="Heading1"/>
+    <w:uiPriority w:val="9"/>
+    <w:rsid w:val="009D5F0C"/>
+    <w:rPr>
+      <w:rFonts w:asciiTheme="majorHAnsi" w:eastAsiaTheme="majorEastAsia" w:hAnsiTheme="majorHAnsi" w:cstheme="majorBidi"/>
+      <w:b/>
+      <w:bCs/>
+      <w:color w:val="365F91" w:themeColor="accent1" w:themeShade="BF"/>
+      <w:sz w:val="28"/>
+      <w:szCs w:val="28"/>
+    </w:rPr>
+  </w:style>
+  <w:style w:type="paragraph" w:styleId="TOCHeading">
+    <w:name w:val="TOC Heading"/>
+    <w:basedOn w:val="Heading1"/>
+    <w:next w:val="Normal"/>
+    <w:uiPriority w:val="39"/>
+    <w:unhideWhenUsed/>
+    <w:qFormat/>
+    <w:rsid w:val="009D5F0C"/>
+    <w:pPr>
+      <w:outlineLvl w:val="9"/>
+    </w:pPr>
+    <w:rPr>
+      <w:lang w:val="en-US" w:eastAsia="ja-JP"/>
+    </w:rPr>
+  </w:style>
+  <w:style w:type="paragraph" w:styleId="TOC2">
+    <w:name w:val="toc 2"/>
+    <w:basedOn w:val="Normal"/>
+    <w:next w:val="Normal"/>
+    <w:autoRedefine/>
+    <w:uiPriority w:val="39"/>
+    <w:unhideWhenUsed/>
+    <w:rsid w:val="009D5F0C"/>
+    <w:pPr>
+      <w:spacing w:after="100"/>
+      <w:ind w:left="220"/>
+    </w:pPr>
+  </w:style>
+  <w:style w:type="paragraph" w:styleId="TOC3">
+    <w:name w:val="toc 3"/>
+    <w:basedOn w:val="Normal"/>
+    <w:next w:val="Normal"/>
+    <w:autoRedefine/>
+    <w:uiPriority w:val="39"/>
+    <w:unhideWhenUsed/>
+    <w:rsid w:val="009D5F0C"/>
+    <w:pPr>
+      <w:spacing w:after="100"/>
+      <w:ind w:left="440"/>
+    </w:pPr>
+  </w:style>
+  <w:style w:type="character" w:styleId="Hyperlink">
+    <w:name w:val="Hyperlink"/>
+    <w:basedOn w:val="DefaultParagraphFont"/>
+    <w:uiPriority w:val="99"/>
+    <w:unhideWhenUsed/>
+    <w:rsid w:val="009D5F0C"/>
+    <w:rPr>
+      <w:color w:val="0000FF" w:themeColor="hyperlink"/>
+      <w:u w:val="single"/>
+    </w:rPr>
+  </w:style>
+  <w:style w:type="paragraph" w:styleId="ListParagraph">
+    <w:name w:val="List Paragraph"/>
+    <w:basedOn w:val="Normal"/>
+    <w:uiPriority w:val="34"/>
+    <w:qFormat/>
+    <w:rsid w:val="003815A3"/>
+    <w:pPr>
+      <w:ind w:left="720"/>
+      <w:contextualSpacing/>
+    </w:pPr>
+  </w:style>
+  <w:style w:type="paragraph" w:styleId="Header">
+    <w:name w:val="header"/>
+    <w:basedOn w:val="Normal"/>
+    <w:link w:val="HeaderChar"/>
+    <w:uiPriority w:val="99"/>
+    <w:unhideWhenUsed/>
+    <w:rsid w:val="00932D8F"/>
+    <w:pPr>
+      <w:tabs>
+        <w:tab w:val="center" w:pos="4513"/>
+        <w:tab w:val="right" w:pos="9026"/>
+      </w:tabs>
+      <w:spacing w:after="0" w:line="240" w:lineRule="auto"/>
+    </w:pPr>
+  </w:style>
+  <w:style w:type="character" w:customStyle="1" w:styleId="HeaderChar">
+    <w:name w:val="Header Char"/>
+    <w:basedOn w:val="DefaultParagraphFont"/>
+    <w:link w:val="Header"/>
+    <w:uiPriority w:val="99"/>
+    <w:rsid w:val="00932D8F"/>
+  </w:style>
+  <w:style w:type="paragraph" w:styleId="Footer">
+    <w:name w:val="footer"/>
+    <w:basedOn w:val="Normal"/>
+    <w:link w:val="FooterChar"/>
+    <w:uiPriority w:val="99"/>
+    <w:unhideWhenUsed/>
+    <w:rsid w:val="00932D8F"/>
+    <w:pPr>
+      <w:tabs>
+        <w:tab w:val="center" w:pos="4513"/>
+        <w:tab w:val="right" w:pos="9026"/>
+      </w:tabs>
+      <w:spacing w:after="0" w:line="240" w:lineRule="auto"/>
+    </w:pPr>
+  </w:style>
+  <w:style w:type="character" w:customStyle="1" w:styleId="FooterChar">
+    <w:name w:val="Footer Char"/>
+    <w:basedOn w:val="DefaultParagraphFont"/>
+    <w:link w:val="Footer"/>
+    <w:uiPriority w:val="99"/>
+    <w:rsid w:val="00932D8F"/>
+  </w:style>
+  <w:style w:type="paragraph" w:styleId="FootnoteText">
+    <w:name w:val="footnote text"/>
+    <w:basedOn w:val="Normal"/>
+    <w:link w:val="FootnoteTextChar"/>
+    <w:uiPriority w:val="99"/>
+    <w:semiHidden/>
+    <w:unhideWhenUsed/>
+    <w:rsid w:val="00296AD4"/>
+    <w:pPr>
+      <w:spacing w:after="0" w:line="240" w:lineRule="auto"/>
+    </w:pPr>
+    <w:rPr>
+      <w:sz w:val="20"/>
+      <w:szCs w:val="20"/>
+    </w:rPr>
+  </w:style>
+  <w:style w:type="character" w:customStyle="1" w:styleId="FootnoteTextChar">
+    <w:name w:val="Footnote Text Char"/>
+    <w:basedOn w:val="DefaultParagraphFont"/>
+    <w:link w:val="FootnoteText"/>
+    <w:uiPriority w:val="99"/>
+    <w:semiHidden/>
+    <w:rsid w:val="00296AD4"/>
+    <w:rPr>
+      <w:sz w:val="20"/>
+      <w:szCs w:val="20"/>
+    </w:rPr>
+  </w:style>
+  <w:style w:type="character" w:styleId="FootnoteReference">
+    <w:name w:val="footnote reference"/>
+    <w:basedOn w:val="DefaultParagraphFont"/>
+    <w:uiPriority w:val="99"/>
+    <w:semiHidden/>
+    <w:unhideWhenUsed/>
+    <w:rsid w:val="00296AD4"/>
+    <w:rPr>
+      <w:vertAlign w:val="superscript"/>
+    </w:rPr>
+  </w:style>
+  <w:style w:type="paragraph" w:styleId="HTMLPreformatted">
+    <w:name w:val="HTML Preformatted"/>
+    <w:basedOn w:val="Normal"/>
+    <w:link w:val="HTMLPreformattedChar"/>
+    <w:uiPriority w:val="99"/>
+    <w:semiHidden/>
+    <w:unhideWhenUsed/>
+    <w:rsid w:val="004D649B"/>
+    <w:pPr>
+      <w:tabs>
+        <w:tab w:val="left" w:pos="916"/>
+        <w:tab w:val="left" w:pos="1832"/>
+        <w:tab w:val="left" w:pos="2748"/>
+        <w:tab w:val="left" w:pos="3664"/>
+        <w:tab w:val="left" w:pos="4580"/>
+        <w:tab w:val="left" w:pos="5496"/>
+        <w:tab w:val="left" w:pos="6412"/>
+        <w:tab w:val="left" w:pos="7328"/>
+        <w:tab w:val="left" w:pos="8244"/>
+        <w:tab w:val="left" w:pos="9160"/>
+        <w:tab w:val="left" w:pos="10076"/>
+        <w:tab w:val="left" w:pos="10992"/>
+        <w:tab w:val="left" w:pos="11908"/>
+        <w:tab w:val="left" w:pos="12824"/>
+        <w:tab w:val="left" w:pos="13740"/>
+        <w:tab w:val="left" w:pos="14656"/>
+      </w:tabs>
+      <w:spacing w:after="0" w:line="240" w:lineRule="auto"/>
+    </w:pPr>
+    <w:rPr>
+      <w:rFonts w:ascii="Courier New" w:eastAsia="Times New Roman" w:hAnsi="Courier New" w:cs="Courier New"/>
+      <w:sz w:val="20"/>
+      <w:szCs w:val="20"/>
+      <w:lang w:eastAsia="en-IE"/>
+    </w:rPr>
+  </w:style>
+  <w:style w:type="character" w:customStyle="1" w:styleId="HTMLPreformattedChar">
+    <w:name w:val="HTML Preformatted Char"/>
+    <w:basedOn w:val="DefaultParagraphFont"/>
+    <w:link w:val="HTMLPreformatted"/>
+    <w:uiPriority w:val="99"/>
+    <w:semiHidden/>
+    <w:rsid w:val="004D649B"/>
+    <w:rPr>
+      <w:rFonts w:ascii="Courier New" w:eastAsia="Times New Roman" w:hAnsi="Courier New" w:cs="Courier New"/>
+      <w:sz w:val="20"/>
+      <w:szCs w:val="20"/>
+      <w:lang w:eastAsia="en-IE"/>
+    </w:rPr>
+  </w:style>
+  <w:style w:type="character" w:customStyle="1" w:styleId="pln">
+    <w:name w:val="pln"/>
+    <w:basedOn w:val="DefaultParagraphFont"/>
+    <w:rsid w:val="004D649B"/>
+  </w:style>
+  <w:style w:type="character" w:customStyle="1" w:styleId="pun">
+    <w:name w:val="pun"/>
+    <w:basedOn w:val="DefaultParagraphFont"/>
+    <w:rsid w:val="004D649B"/>
+  </w:style>
+  <w:style w:type="character" w:customStyle="1" w:styleId="kwd">
+    <w:name w:val="kwd"/>
+    <w:basedOn w:val="DefaultParagraphFont"/>
+    <w:rsid w:val="004D649B"/>
+  </w:style>
+</w:styles>
+</file>
+
+<file path=word/stylesWithEffects.xml><?xml version="1.0" encoding="utf-8"?>
+<w:styles xmlns:wpc="http://schemas.microsoft.com/office/word/2010/wordprocessingCanvas" xmlns:mc="http://schemas.openxmlformats.org/markup-compatibility/2006" xmlns:o="urn:schemas-microsoft-com:office:office" xmlns:r="http://schemas.openxmlformats.org/officeDocument/2006/relationships" xmlns:m="http://schemas.openxmlformats.org/officeDocument/2006/math" xmlns:v="urn:schemas-microsoft-com:vml" xmlns:wp14="http://schemas.microsoft.com/office/word/2010/wordprocessingDrawing" xmlns:wp="http://schemas.openxmlformats.org/drawingml/2006/wordprocessingDrawing" xmlns:w10="urn:schemas-microsoft-com:office:word" xmlns:w="http://schemas.openxmlformats.org/wordprocessingml/2006/main" xmlns:w14="http://schemas.microsoft.com/office/word/2010/wordml" xmlns:wpg="http://schemas.microsoft.com/office/word/2010/wordprocessingGroup" xmlns:wpi="http://schemas.microsoft.com/office/word/2010/wordprocessingInk" xmlns:wne="http://schemas.microsoft.com/office/word/2006/wordml" xmlns:wps="http://schemas.microsoft.com/office/word/2010/wordprocessingShape" mc:Ignorable="w14 wp14">
+  <w:docDefaults>
+    <w:rPrDefault>
+      <w:rPr>
+        <w:rFonts w:asciiTheme="minorHAnsi" w:eastAsiaTheme="minorHAnsi" w:hAnsiTheme="minorHAnsi" w:cstheme="minorBidi"/>
+        <w:sz w:val="22"/>
+        <w:szCs w:val="22"/>
+        <w:lang w:val="en-IE" w:eastAsia="en-US" w:bidi="ar-SA"/>
+      </w:rPr>
+    </w:rPrDefault>
+    <w:pPrDefault>
+      <w:pPr>
+        <w:spacing w:after="200" w:line="276" w:lineRule="auto"/>
+      </w:pPr>
+    </w:pPrDefault>
+  </w:docDefaults>
+  <w:latentStyles w:defLockedState="0" w:defUIPriority="99" w:defSemiHidden="1" w:defUnhideWhenUsed="1" w:defQFormat="0" w:count="267">
+    <w:lsdException w:name="Normal" w:semiHidden="0" w:uiPriority="0" w:unhideWhenUsed="0" w:qFormat="1"/>
+    <w:lsdException w:name="heading 1" w:semiHidden="0" w:uiPriority="9" w:unhideWhenUsed="0" w:qFormat="1"/>
+    <w:lsdException w:name="heading 2" w:uiPriority="9" w:qFormat="1"/>
+    <w:lsdException w:name="heading 3" w:uiPriority="9" w:qFormat="1"/>
+    <w:lsdException w:name="heading 4" w:uiPriority="9" w:qFormat="1"/>
+    <w:lsdException w:name="heading 5" w:uiPriority="9" w:qFormat="1"/>
+    <w:lsdException w:name="heading 6" w:uiPriority="9" w:qFormat="1"/>
+    <w:lsdException w:name="heading 7" w:uiPriority="9" w:qFormat="1"/>
+    <w:lsdException w:name="heading 8" w:uiPriority="9" w:qFormat="1"/>
+    <w:lsdException w:name="heading 9" w:uiPriority="9" w:qFormat="1"/>
+    <w:lsdException w:name="toc 1" w:uiPriority="39"/>
+    <w:lsdException w:name="toc 2" w:uiPriority="39"/>
+    <w:lsdException w:name="toc 3" w:uiPriority="39"/>
+    <w:lsdException w:name="toc 4" w:uiPriority="39"/>
+    <w:lsdException w:name="toc 5" w:uiPriority="39"/>
+    <w:lsdException w:name="toc 6" w:uiPriority="39"/>
+    <w:lsdException w:name="toc 7" w:uiPriority="39"/>
+    <w:lsdException w:name="toc 8" w:uiPriority="39"/>
+    <w:lsdException w:name="toc 9" w:uiPriority="39"/>
+    <w:lsdException w:name="caption" w:uiPriority="35" w:qFormat="1"/>
+    <w:lsdException w:name="Title" w:semiHidden="0" w:uiPriority="10" w:unhideWhenUsed="0" w:qFormat="1"/>
+    <w:lsdException w:name="Default Paragraph Font" w:uiPriority="1"/>
+    <w:lsdException w:name="Subtitle" w:semiHidden="0" w:uiPriority="11" w:unhideWhenUsed="0" w:qFormat="1"/>
+    <w:lsdException w:name="Strong" w:semiHidden="0" w:uiPriority="22" w:unhideWhenUsed="0" w:qFormat="1"/>
+    <w:lsdException w:name="Emphasis" w:semiHidden="0" w:uiPriority="20" w:unhideWhenUsed="0" w:qFormat="1"/>
+    <w:lsdException w:name="Table Grid" w:semiHidden="0" w:uiPriority="59" w:unhideWhenUsed="0"/>
+    <w:lsdException w:name="Placeholder Text" w:unhideWhenUsed="0"/>
+    <w:lsdException w:name="No Spacing" w:semiHidden="0" w:uiPriority="1" w:unhideWhenUsed="0" w:qFormat="1"/>
+    <w:lsdException w:name="Light Shading" w:semiHidden="0" w:uiPriority="60" w:unhideWhenUsed="0"/>
+    <w:lsdException w:name="Light List" w:semiHidden="0" w:uiPriority="61" w:unhideWhenUsed="0"/>
+    <w:lsdException w:name="Light Grid" w:semiHidden="0" w:uiPriority="62" w:unhideWhenUsed="0"/>
+    <w:lsdException w:name="Medium Shading 1" w:semiHidden="0" w:uiPriority="63" w:unhideWhenUsed="0"/>
+    <w:lsdException w:name="Medium Shading 2" w:semiHidden="0" w:uiPriority="64" w:unhideWhenUsed="0"/>
+    <w:lsdException w:name="Medium List 1" w:semiHidden="0" w:uiPriority="65" w:unhideWhenUsed="0"/>
+    <w:lsdException w:name="Medium List 2" w:semiHidden="0" w:uiPriority="66" w:unhideWhenUsed="0"/>
+    <w:lsdException w:name="Medium Grid 1" w:semiHidden="0" w:uiPriority="67" w:unhideWhenUsed="0"/>
+    <w:lsdException w:name="Medium Grid 2" w:semiHidden="0" w:uiPriority="68" w:unhideWhenUsed="0"/>
+    <w:lsdException w:name="Medium Grid 3" w:semiHidden="0" w:uiPriority="69" w:unhideWhenUsed="0"/>
+    <w:lsdException w:name="Dark List" w:semiHidden="0" w:uiPriority="70" w:unhideWhenUsed="0"/>
+    <w:lsdException w:name="Colorful Shading" w:semiHidden="0" w:uiPriority="71" w:unhideWhenUsed="0"/>
+    <w:lsdException w:name="Colorful List" w:semiHidden="0" w:uiPriority="72" w:unhideWhenUsed="0"/>
+    <w:lsdException w:name="Colorful Grid" w:semiHidden="0" w:uiPriority="73" w:unhideWhenUsed="0"/>
+    <w:lsdException w:name="Light Shading Accent 1" w:semiHidden="0" w:uiPriority="60" w:unhideWhenUsed="0"/>
+    <w:lsdException w:name="Light List Accent 1" w:semiHidden="0" w:uiPriority="61" w:unhideWhenUsed="0"/>
+    <w:lsdException w:name="Light Grid Accent 1" w:semiHidden="0" w:uiPriority="62" w:unhideWhenUsed="0"/>
+    <w:lsdException w:name="Medium Shading 1 Accent 1" w:semiHidden="0" w:uiPriority="63" w:unhideWhenUsed="0"/>
+    <w:lsdException w:name="Medium Shading 2 Accent 1" w:semiHidden="0" w:uiPriority="64" w:unhideWhenUsed="0"/>
+    <w:lsdException w:name="Medium List 1 Accent 1" w:semiHidden="0" w:uiPriority="65" w:unhideWhenUsed="0"/>
+    <w:lsdException w:name="Revision" w:unhideWhenUsed="0"/>
+    <w:lsdException w:name="List Paragraph" w:semiHidden="0" w:uiPriority="34" w:unhideWhenUsed="0" w:qFormat="1"/>
+    <w:lsdException w:name="Quote" w:semiHidden="0" w:uiPriority="29" w:unhideWhenUsed="0" w:qFormat="1"/>
+    <w:lsdException w:name="Intense Quote" w:semiHidden="0" w:uiPriority="30" w:unhideWhenUsed="0" w:qFormat="1"/>
+    <w:lsdException w:name="Medium List 2 Accent 1" w:semiHidden="0" w:uiPriority="66" w:unhideWhenUsed="0"/>
+    <w:lsdException w:name="Medium Grid 1 Accent 1" w:semiHidden="0" w:uiPriority="67" w:unhideWhenUsed="0"/>
+    <w:lsdException w:name="Medium Grid 2 Accent 1" w:semiHidden="0" w:uiPriority="68" w:unhideWhenUsed="0"/>
+    <w:lsdException w:name="Medium Grid 3 Accent 1" w:semiHidden="0" w:uiPriority="69" w:unhideWhenUsed="0"/>
+    <w:lsdException w:name="Dark List Accent 1" w:semiHidden="0" w:uiPriority="70" w:unhideWhenUsed="0"/>
+    <w:lsdException w:name="Colorful Shading Accent 1" w:semiHidden="0" w:uiPriority="71" w:unhideWhenUsed="0"/>
+    <w:lsdException w:name="Colorful List Accent 1" w:semiHidden="0" w:uiPriority="72" w:unhideWhenUsed="0"/>
+    <w:lsdException w:name="Colorful Grid Accent 1" w:semiHidden="0" w:uiPriority="73" w:unhideWhenUsed="0"/>
+    <w:lsdException w:name="Light Shading Accent 2" w:semiHidden="0" w:uiPriority="60" w:unhideWhenUsed="0"/>
+    <w:lsdException w:name="Light List Accent 2" w:semiHidden="0" w:uiPriority="61" w:unhideWhenUsed="0"/>
+    <w:lsdException w:name="Light Grid Accent 2" w:semiHidden="0" w:uiPriority="62" w:unhideWhenUsed="0"/>
+    <w:lsdException w:name="Medium Shading 1 Accent 2" w:semiHidden="0" w:uiPriority="63" w:unhideWhenUsed="0"/>
+    <w:lsdException w:name="Medium Shading 2 Accent 2" w:semiHidden="0" w:uiPriority="64" w:unhideWhenUsed="0"/>
+    <w:lsdException w:name="Medium List 1 Accent 2" w:semiHidden="0" w:uiPriority="65" w:unhideWhenUsed="0"/>
+    <w:lsdException w:name="Medium List 2 Accent 2" w:semiHidden="0" w:uiPriority="66" w:unhideWhenUsed="0"/>
+    <w:lsdException w:name="Medium Grid 1 Accent 2" w:semiHidden="0" w:uiPriority="67" w:unhideWhenUsed="0"/>
+    <w:lsdException w:name="Medium Grid 2 Accent 2" w:semiHidden="0" w:uiPriority="68" w:unhideWhenUsed="0"/>
+    <w:lsdException w:name="Medium Grid 3 Accent 2" w:semiHidden="0" w:uiPriority="69" w:unhideWhenUsed="0"/>
+    <w:lsdException w:name="Dark List Accent 2" w:semiHidden="0" w:uiPriority="70" w:unhideWhenUsed="0"/>
+    <w:lsdException w:name="Colorful Shading Accent 2" w:semiHidden="0" w:uiPriority="71" w:unhideWhenUsed="0"/>
+    <w:lsdException w:name="Colorful List Accent 2" w:semiHidden="0" w:uiPriority="72" w:unhideWhenUsed="0"/>
+    <w:lsdException w:name="Colorful Grid Accent 2" w:semiHidden="0" w:uiPriority="73" w:unhideWhenUsed="0"/>
+    <w:lsdException w:name="Light Shading Accent 3" w:semiHidden="0" w:uiPriority="60" w:unhideWhenUsed="0"/>
+    <w:lsdException w:name="Light List Accent 3" w:semiHidden="0" w:uiPriority="61" w:unhideWhenUsed="0"/>
+    <w:lsdException w:name="Light Grid Accent 3" w:semiHidden="0" w:uiPriority="62" w:unhideWhenUsed="0"/>
+    <w:lsdException w:name="Medium Shading 1 Accent 3" w:semiHidden="0" w:uiPriority="63" w:unhideWhenUsed="0"/>
+    <w:lsdException w:name="Medium Shading 2 Accent 3" w:semiHidden="0" w:uiPriority="64" w:unhideWhenUsed="0"/>
+    <w:lsdException w:name="Medium List 1 Accent 3" w:semiHidden="0" w:uiPriority="65" w:unhideWhenUsed="0"/>
+    <w:lsdException w:name="Medium List 2 Accent 3" w:semiHidden="0" w:uiPriority="66" w:unhideWhenUsed="0"/>
+    <w:lsdException w:name="Medium Grid 1 Accent 3" w:semiHidden="0" w:uiPriority="67" w:unhideWhenUsed="0"/>
+    <w:lsdException w:name="Medium Grid 2 Accent 3" w:semiHidden="0" w:uiPriority="68" w:unhideWhenUsed="0"/>
+    <w:lsdException w:name="Medium Grid 3 Accent 3" w:semiHidden="0" w:uiPriority="69" w:unhideWhenUsed="0"/>
+    <w:lsdException w:name="Dark List Accent 3" w:semiHidden="0" w:uiPriority="70" w:unhideWhenUsed="0"/>
+    <w:lsdException w:name="Colorful Shading Accent 3" w:semiHidden="0" w:uiPriority="71" w:unhideWhenUsed="0"/>
+    <w:lsdException w:name="Colorful List Accent 3" w:semiHidden="0" w:uiPriority="72" w:unhideWhenUsed="0"/>
+    <w:lsdException w:name="Colorful Grid Accent 3" w:semiHidden="0" w:uiPriority="73" w:unhideWhenUsed="0"/>
+    <w:lsdException w:name="Light Shading Accent 4" w:semiHidden="0" w:uiPriority="60" w:unhideWhenUsed="0"/>
+    <w:lsdException w:name="Light List Accent 4" w:semiHidden="0" w:uiPriority="61" w:unhideWhenUsed="0"/>
+    <w:lsdException w:name="Light Grid Accent 4" w:semiHidden="0" w:uiPriority="62" w:unhideWhenUsed="0"/>
+    <w:lsdException w:name="Medium Shading 1 Accent 4" w:semiHidden="0" w:uiPriority="63" w:unhideWhenUsed="0"/>
+    <w:lsdException w:name="Medium Shading 2 Accent 4" w:semiHidden="0" w:uiPriority="64" w:unhideWhenUsed="0"/>
+    <w:lsdException w:name="Medium List 1 Accent 4" w:semiHidden="0" w:uiPriority="65" w:unhideWhenUsed="0"/>
+    <w:lsdException w:name="Medium List 2 Accent 4" w:semiHidden="0" w:uiPriority="66" w:unhideWhenUsed="0"/>
+    <w:lsdException w:name="Medium Grid 1 Accent 4" w:semiHidden="0" w:uiPriority="67" w:unhideWhenUsed="0"/>
+    <w:lsdException w:name="Medium Grid 2 Accent 4" w:semiHidden="0" w:uiPriority="68" w:unhideWhenUsed="0"/>
+    <w:lsdException w:name="Medium Grid 3 Accent 4" w:semiHidden="0" w:uiPriority="69" w:unhideWhenUsed="0"/>
+    <w:lsdException w:name="Dark List Accent 4" w:semiHidden="0" w:uiPriority="70" w:unhideWhenUsed="0"/>
+    <w:lsdException w:name="Colorful Shading Accent 4" w:semiHidden="0" w:uiPriority="71" w:unhideWhenUsed="0"/>
+    <w:lsdException w:name="Colorful List Accent 4" w:semiHidden="0" w:uiPriority="72" w:unhideWhenUsed="0"/>
+    <w:lsdException w:name="Colorful Grid Accent 4" w:semiHidden="0" w:uiPriority="73" w:unhideWhenUsed="0"/>
+    <w:lsdException w:name="Light Shading Accent 5" w:semiHidden="0" w:uiPriority="60" w:unhideWhenUsed="0"/>
+    <w:lsdException w:name="Light List Accent 5" w:semiHidden="0" w:uiPriority="61" w:unhideWhenUsed="0"/>
+    <w:lsdException w:name="Light Grid Accent 5" w:semiHidden="0" w:uiPriority="62" w:unhideWhenUsed="0"/>
+    <w:lsdException w:name="Medium Shading 1 Accent 5" w:semiHidden="0" w:uiPriority="63" w:unhideWhenUsed="0"/>
+    <w:lsdException w:name="Medium Shading 2 Accent 5" w:semiHidden="0" w:uiPriority="64" w:unhideWhenUsed="0"/>
+    <w:lsdException w:name="Medium List 1 Accent 5" w:semiHidden="0" w:uiPriority="65" w:unhideWhenUsed="0"/>
+    <w:lsdException w:name="Medium List 2 Accent 5" w:semiHidden="0" w:uiPriority="66" w:unhideWhenUsed="0"/>
+    <w:lsdException w:name="Medium Grid 1 Accent 5" w:semiHidden="0" w:uiPriority="67" w:unhideWhenUsed="0"/>
+    <w:lsdException w:name="Medium Grid 2 Accent 5" w:semiHidden="0" w:uiPriority="68" w:unhideWhenUsed="0"/>
+    <w:lsdException w:name="Medium Grid 3 Accent 5" w:semiHidden="0" w:uiPriority="69" w:unhideWhenUsed="0"/>
+    <w:lsdException w:name="Dark List Accent 5" w:semiHidden="0" w:uiPriority="70" w:unhideWhenUsed="0"/>
+    <w:lsdException w:name="Colorful Shading Accent 5" w:semiHidden="0" w:uiPriority="71" w:unhideWhenUsed="0"/>
+    <w:lsdException w:name="Colorful List Accent 5" w:semiHidden="0" w:uiPriority="72" w:unhideWhenUsed="0"/>
+    <w:lsdException w:name="Colorful Grid Accent 5" w:semiHidden="0" w:uiPriority="73" w:unhideWhenUsed="0"/>
+    <w:lsdException w:name="Light Shading Accent 6" w:semiHidden="0" w:uiPriority="60" w:unhideWhenUsed="0"/>
+    <w:lsdException w:name="Light List Accent 6" w:semiHidden="0" w:uiPriority="61" w:unhideWhenUsed="0"/>
+    <w:lsdException w:name="Light Grid Accent 6" w:semiHidden="0" w:uiPriority="62" w:unhideWhenUsed="0"/>
+    <w:lsdException w:name="Medium Shading 1 Accent 6" w:semiHidden="0" w:uiPriority="63" w:unhideWhenUsed="0"/>
+    <w:lsdException w:name="Medium Shading 2 Accent 6" w:semiHidden="0" w:uiPriority="64" w:unhideWhenUsed="0"/>
+    <w:lsdException w:name="Medium List 1 Accent 6" w:semiHidden="0" w:uiPriority="65" w:unhideWhenUsed="0"/>
+    <w:lsdException w:name="Medium List 2 Accent 6" w:semiHidden="0" w:uiPriority="66" w:unhideWhenUsed="0"/>
+    <w:lsdException w:name="Medium Grid 1 Accent 6" w:semiHidden="0" w:uiPriority="67" w:unhideWhenUsed="0"/>
+    <w:lsdException w:name="Medium Grid 2 Accent 6" w:semiHidden="0" w:uiPriority="68" w:unhideWhenUsed="0"/>
+    <w:lsdException w:name="Medium Grid 3 Accent 6" w:semiHidden="0" w:uiPriority="69" w:unhideWhenUsed="0"/>
+    <w:lsdException w:name="Dark List Accent 6" w:semiHidden="0" w:uiPriority="70" w:unhideWhenUsed="0"/>
+    <w:lsdException w:name="Colorful Shading Accent 6" w:semiHidden="0" w:uiPriority="71" w:unhideWhenUsed="0"/>
+    <w:lsdException w:name="Colorful List Accent 6" w:semiHidden="0" w:uiPriority="72" w:unhideWhenUsed="0"/>
+    <w:lsdException w:name="Colorful Grid Accent 6" w:semiHidden="0" w:uiPriority="73" w:unhideWhenUsed="0"/>
+    <w:lsdException w:name="Subtle Emphasis" w:semiHidden="0" w:uiPriority="19" w:unhideWhenUsed="0" w:qFormat="1"/>
+    <w:lsdException w:name="Intense Emphasis" w:semiHidden="0" w:uiPriority="21" w:unhideWhenUsed="0" w:qFormat="1"/>
+    <w:lsdException w:name="Subtle Reference" w:semiHidden="0" w:uiPriority="31" w:unhideWhenUsed="0" w:qFormat="1"/>
+    <w:lsdException w:name="Intense Reference" w:semiHidden="0" w:uiPriority="32" w:unhideWhenUsed="0" w:qFormat="1"/>
+    <w:lsdException w:name="Book Title" w:semiHidden="0" w:uiPriority="33" w:unhideWhenUsed="0" w:qFormat="1"/>
+    <w:lsdException w:name="Bibliography" w:uiPriority="37"/>
+    <w:lsdException w:name="TOC Heading" w:uiPriority="39" w:qFormat="1"/>
   </w:latentStyles>
   <w:style w:type="paragraph" w:default="1" w:styleId="Normal">
     <w:name w:val="Normal"/>
@@ -6262,7 +6664,7 @@
 </file>
 
 <file path=customXml/itemProps2.xml><?xml version="1.0" encoding="utf-8"?>
-<ds:datastoreItem xmlns:ds="http://schemas.openxmlformats.org/officeDocument/2006/customXml" ds:itemID="{71301959-E982-4321-988A-F5F4A600F8A3}">
+<ds:datastoreItem xmlns:ds="http://schemas.openxmlformats.org/officeDocument/2006/customXml" ds:itemID="{7F2C9CFA-290D-409F-951C-4824BDCCDA45}">
   <ds:schemaRefs>
     <ds:schemaRef ds:uri="http://schemas.openxmlformats.org/officeDocument/2006/bibliography"/>
   </ds:schemaRefs>

</xml_diff>

<commit_message>
Remove Assignment 1 UI. Minor doc update.
</commit_message>
<xml_diff>
--- a/doc/Assignment 2 - Jimmy Collins.docx
+++ b/doc/Assignment 2 - Jimmy Collins.docx
@@ -1966,8 +1966,6 @@
       <w:r>
         <w:t>, both featured around security, and using data from an external API:</w:t>
       </w:r>
-      <w:bookmarkStart w:id="1" w:name="_GoBack"/>
-      <w:bookmarkEnd w:id="1"/>
     </w:p>
     <w:p>
       <w:pPr>
@@ -2029,10 +2027,7 @@
         <w:t>For further drill down</w:t>
       </w:r>
       <w:r>
-        <w:t xml:space="preserve"> </w:t>
-      </w:r>
-      <w:r>
-        <w:t xml:space="preserve">(seen in </w:t>
+        <w:t xml:space="preserve"> (seen in </w:t>
       </w:r>
       <w:r>
         <w:rPr>
@@ -2103,13 +2098,7 @@
         </w:rPr>
       </w:pPr>
       <w:r>
-        <w:t xml:space="preserve">I also display the current threat level from the ISC in the </w:t>
-      </w:r>
-      <w:r>
-        <w:t xml:space="preserve">security analysis </w:t>
-      </w:r>
-      <w:r>
-        <w:t>user interface.</w:t>
+        <w:t>I also display the current threat level from the ISC in the security analysis user interface.</w:t>
       </w:r>
     </w:p>
     <w:p>
@@ -2278,7 +2267,7 @@
       <w:pPr>
         <w:pStyle w:val="Heading2"/>
       </w:pPr>
-      <w:bookmarkStart w:id="2" w:name="_Toc480914879"/>
+      <w:bookmarkStart w:id="1" w:name="_Toc480914879"/>
       <w:r>
         <w:lastRenderedPageBreak/>
         <w:t>Section 2</w:t>
@@ -2289,17 +2278,17 @@
       <w:r>
         <w:t>Demonstrated Usage of Defined Object Technologies</w:t>
       </w:r>
+      <w:bookmarkEnd w:id="1"/>
+    </w:p>
+    <w:p>
+      <w:pPr>
+        <w:pStyle w:val="Heading3"/>
+      </w:pPr>
+      <w:bookmarkStart w:id="2" w:name="_Toc480914880"/>
+      <w:r>
+        <w:t>Template Pattern</w:t>
+      </w:r>
       <w:bookmarkEnd w:id="2"/>
-    </w:p>
-    <w:p>
-      <w:pPr>
-        <w:pStyle w:val="Heading3"/>
-      </w:pPr>
-      <w:bookmarkStart w:id="3" w:name="_Toc480914880"/>
-      <w:r>
-        <w:t>Template Pattern</w:t>
-      </w:r>
-      <w:bookmarkEnd w:id="3"/>
     </w:p>
     <w:p>
       <w:r>
@@ -2416,12 +2405,12 @@
       <w:pPr>
         <w:pStyle w:val="Heading3"/>
       </w:pPr>
-      <w:bookmarkStart w:id="4" w:name="_Toc480914881"/>
+      <w:bookmarkStart w:id="3" w:name="_Toc480914881"/>
       <w:r>
         <w:lastRenderedPageBreak/>
         <w:t>Proxy Pattern - Remote Proxy</w:t>
       </w:r>
-      <w:bookmarkEnd w:id="4"/>
+      <w:bookmarkEnd w:id="3"/>
     </w:p>
     <w:p>
       <w:r>
@@ -2496,12 +2485,12 @@
       <w:pPr>
         <w:pStyle w:val="Heading3"/>
       </w:pPr>
-      <w:bookmarkStart w:id="5" w:name="_Toc480914882"/>
+      <w:bookmarkStart w:id="4" w:name="_Toc480914882"/>
       <w:r>
         <w:lastRenderedPageBreak/>
         <w:t>Usage of Database for Data Persistence</w:t>
       </w:r>
-      <w:bookmarkEnd w:id="5"/>
+      <w:bookmarkEnd w:id="4"/>
     </w:p>
     <w:p>
       <w:r>
@@ -2643,12 +2632,12 @@
       <w:pPr>
         <w:pStyle w:val="Heading3"/>
       </w:pPr>
-      <w:bookmarkStart w:id="6" w:name="_Toc480914883"/>
+      <w:bookmarkStart w:id="5" w:name="_Toc480914883"/>
       <w:r>
         <w:lastRenderedPageBreak/>
         <w:t>Façade Pattern</w:t>
       </w:r>
-      <w:bookmarkEnd w:id="6"/>
+      <w:bookmarkEnd w:id="5"/>
     </w:p>
     <w:p>
       <w:r>
@@ -2753,12 +2742,12 @@
       <w:pPr>
         <w:pStyle w:val="Heading3"/>
       </w:pPr>
-      <w:bookmarkStart w:id="7" w:name="_Toc480914884"/>
+      <w:bookmarkStart w:id="6" w:name="_Toc480914884"/>
       <w:r>
         <w:lastRenderedPageBreak/>
         <w:t>Command Pattern</w:t>
       </w:r>
-      <w:bookmarkEnd w:id="7"/>
+      <w:bookmarkEnd w:id="6"/>
     </w:p>
     <w:p>
       <w:r>
@@ -2903,12 +2892,12 @@
       <w:pPr>
         <w:pStyle w:val="Heading3"/>
       </w:pPr>
-      <w:bookmarkStart w:id="8" w:name="_Toc480914885"/>
+      <w:bookmarkStart w:id="7" w:name="_Toc480914885"/>
       <w:r>
         <w:lastRenderedPageBreak/>
         <w:t>MVC Compound Pattern</w:t>
       </w:r>
-      <w:bookmarkEnd w:id="8"/>
+      <w:bookmarkEnd w:id="7"/>
     </w:p>
     <w:p>
       <w:r>
@@ -3032,7 +3021,7 @@
       <w:pPr>
         <w:pStyle w:val="Heading2"/>
       </w:pPr>
-      <w:bookmarkStart w:id="9" w:name="_Toc480914886"/>
+      <w:bookmarkStart w:id="8" w:name="_Toc480914886"/>
       <w:r>
         <w:lastRenderedPageBreak/>
         <w:t>Section 3</w:t>
@@ -3040,15 +3029,21 @@
       <w:r>
         <w:t xml:space="preserve"> – System UML Diagram</w:t>
       </w:r>
+      <w:bookmarkEnd w:id="8"/>
+    </w:p>
+    <w:p>
+      <w:r>
+        <w:t>TODO</w:t>
+      </w:r>
+    </w:p>
+    <w:p/>
+    <w:p>
+      <w:r>
+        <w:t>Didn’t get to CSS…</w:t>
+      </w:r>
+      <w:bookmarkStart w:id="9" w:name="_GoBack"/>
       <w:bookmarkEnd w:id="9"/>
     </w:p>
-    <w:p>
-      <w:r>
-        <w:t>TODO</w:t>
-      </w:r>
-    </w:p>
-    <w:p/>
-    <w:p/>
     <w:p/>
     <w:p/>
     <w:p/>
@@ -4293,7 +4288,7 @@
             <w:rPr>
               <w:noProof/>
             </w:rPr>
-            <w:t>3</w:t>
+            <w:t>13</w:t>
           </w:r>
           <w:r>
             <w:rPr>
@@ -6664,7 +6659,7 @@
 </file>
 
 <file path=customXml/itemProps2.xml><?xml version="1.0" encoding="utf-8"?>
-<ds:datastoreItem xmlns:ds="http://schemas.openxmlformats.org/officeDocument/2006/customXml" ds:itemID="{7F2C9CFA-290D-409F-951C-4824BDCCDA45}">
+<ds:datastoreItem xmlns:ds="http://schemas.openxmlformats.org/officeDocument/2006/customXml" ds:itemID="{C8F3B517-10FB-439A-BF31-A43C3B82526C}">
   <ds:schemaRefs>
     <ds:schemaRef ds:uri="http://schemas.openxmlformats.org/officeDocument/2006/bibliography"/>
   </ds:schemaRefs>

</xml_diff>

<commit_message>
Some i18n work and code commenting.
</commit_message>
<xml_diff>
--- a/doc/Assignment 2 - Jimmy Collins.docx
+++ b/doc/Assignment 2 - Jimmy Collins.docx
@@ -406,7 +406,7 @@
             </w:rPr>
             <w:fldChar w:fldCharType="separate"/>
           </w:r>
-          <w:hyperlink w:anchor="_Toc480914878" w:history="1">
+          <w:hyperlink w:anchor="_Toc481146178" w:history="1">
             <w:r>
               <w:rPr>
                 <w:rStyle w:val="Hyperlink"/>
@@ -433,7 +433,7 @@
                 <w:noProof/>
                 <w:webHidden/>
               </w:rPr>
-              <w:instrText xml:space="preserve"> PAGEREF _Toc480914878 \h </w:instrText>
+              <w:instrText xml:space="preserve"> PAGEREF _Toc481146178 \h </w:instrText>
             </w:r>
             <w:r>
               <w:rPr>
@@ -476,7 +476,7 @@
               <w:lang w:eastAsia="en-IE"/>
             </w:rPr>
           </w:pPr>
-          <w:hyperlink w:anchor="_Toc480914879" w:history="1">
+          <w:hyperlink w:anchor="_Toc481146179" w:history="1">
             <w:r>
               <w:rPr>
                 <w:rStyle w:val="Hyperlink"/>
@@ -503,7 +503,7 @@
                 <w:noProof/>
                 <w:webHidden/>
               </w:rPr>
-              <w:instrText xml:space="preserve"> PAGEREF _Toc480914879 \h </w:instrText>
+              <w:instrText xml:space="preserve"> PAGEREF _Toc481146179 \h </w:instrText>
             </w:r>
             <w:r>
               <w:rPr>
@@ -546,7 +546,7 @@
               <w:lang w:eastAsia="en-IE"/>
             </w:rPr>
           </w:pPr>
-          <w:hyperlink w:anchor="_Toc480914880" w:history="1">
+          <w:hyperlink w:anchor="_Toc481146180" w:history="1">
             <w:r>
               <w:rPr>
                 <w:rStyle w:val="Hyperlink"/>
@@ -573,7 +573,7 @@
                 <w:noProof/>
                 <w:webHidden/>
               </w:rPr>
-              <w:instrText xml:space="preserve"> PAGEREF _Toc480914880 \h </w:instrText>
+              <w:instrText xml:space="preserve"> PAGEREF _Toc481146180 \h </w:instrText>
             </w:r>
             <w:r>
               <w:rPr>
@@ -616,7 +616,7 @@
               <w:lang w:eastAsia="en-IE"/>
             </w:rPr>
           </w:pPr>
-          <w:hyperlink w:anchor="_Toc480914881" w:history="1">
+          <w:hyperlink w:anchor="_Toc481146181" w:history="1">
             <w:r>
               <w:rPr>
                 <w:rStyle w:val="Hyperlink"/>
@@ -643,7 +643,7 @@
                 <w:noProof/>
                 <w:webHidden/>
               </w:rPr>
-              <w:instrText xml:space="preserve"> PAGEREF _Toc480914881 \h </w:instrText>
+              <w:instrText xml:space="preserve"> PAGEREF _Toc481146181 \h </w:instrText>
             </w:r>
             <w:r>
               <w:rPr>
@@ -686,7 +686,7 @@
               <w:lang w:eastAsia="en-IE"/>
             </w:rPr>
           </w:pPr>
-          <w:hyperlink w:anchor="_Toc480914882" w:history="1">
+          <w:hyperlink w:anchor="_Toc481146182" w:history="1">
             <w:r>
               <w:rPr>
                 <w:rStyle w:val="Hyperlink"/>
@@ -713,7 +713,7 @@
                 <w:noProof/>
                 <w:webHidden/>
               </w:rPr>
-              <w:instrText xml:space="preserve"> PAGEREF _Toc480914882 \h </w:instrText>
+              <w:instrText xml:space="preserve"> PAGEREF _Toc481146182 \h </w:instrText>
             </w:r>
             <w:r>
               <w:rPr>
@@ -756,7 +756,7 @@
               <w:lang w:eastAsia="en-IE"/>
             </w:rPr>
           </w:pPr>
-          <w:hyperlink w:anchor="_Toc480914883" w:history="1">
+          <w:hyperlink w:anchor="_Toc481146183" w:history="1">
             <w:r>
               <w:rPr>
                 <w:rStyle w:val="Hyperlink"/>
@@ -783,7 +783,7 @@
                 <w:noProof/>
                 <w:webHidden/>
               </w:rPr>
-              <w:instrText xml:space="preserve"> PAGEREF _Toc480914883 \h </w:instrText>
+              <w:instrText xml:space="preserve"> PAGEREF _Toc481146183 \h </w:instrText>
             </w:r>
             <w:r>
               <w:rPr>
@@ -826,7 +826,7 @@
               <w:lang w:eastAsia="en-IE"/>
             </w:rPr>
           </w:pPr>
-          <w:hyperlink w:anchor="_Toc480914884" w:history="1">
+          <w:hyperlink w:anchor="_Toc481146184" w:history="1">
             <w:r>
               <w:rPr>
                 <w:rStyle w:val="Hyperlink"/>
@@ -853,7 +853,7 @@
                 <w:noProof/>
                 <w:webHidden/>
               </w:rPr>
-              <w:instrText xml:space="preserve"> PAGEREF _Toc480914884 \h </w:instrText>
+              <w:instrText xml:space="preserve"> PAGEREF _Toc481146184 \h </w:instrText>
             </w:r>
             <w:r>
               <w:rPr>
@@ -896,7 +896,7 @@
               <w:lang w:eastAsia="en-IE"/>
             </w:rPr>
           </w:pPr>
-          <w:hyperlink w:anchor="_Toc480914885" w:history="1">
+          <w:hyperlink w:anchor="_Toc481146185" w:history="1">
             <w:r>
               <w:rPr>
                 <w:rStyle w:val="Hyperlink"/>
@@ -923,7 +923,7 @@
                 <w:noProof/>
                 <w:webHidden/>
               </w:rPr>
-              <w:instrText xml:space="preserve"> PAGEREF _Toc480914885 \h </w:instrText>
+              <w:instrText xml:space="preserve"> PAGEREF _Toc481146185 \h </w:instrText>
             </w:r>
             <w:r>
               <w:rPr>
@@ -966,7 +966,7 @@
               <w:lang w:eastAsia="en-IE"/>
             </w:rPr>
           </w:pPr>
-          <w:hyperlink w:anchor="_Toc480914886" w:history="1">
+          <w:hyperlink w:anchor="_Toc481146186" w:history="1">
             <w:r>
               <w:rPr>
                 <w:rStyle w:val="Hyperlink"/>
@@ -993,7 +993,7 @@
                 <w:noProof/>
                 <w:webHidden/>
               </w:rPr>
-              <w:instrText xml:space="preserve"> PAGEREF _Toc480914886 \h </w:instrText>
+              <w:instrText xml:space="preserve"> PAGEREF _Toc481146186 \h </w:instrText>
             </w:r>
             <w:r>
               <w:rPr>
@@ -1036,7 +1036,7 @@
               <w:lang w:eastAsia="en-IE"/>
             </w:rPr>
           </w:pPr>
-          <w:hyperlink w:anchor="_Toc480914887" w:history="1">
+          <w:hyperlink w:anchor="_Toc481146187" w:history="1">
             <w:r>
               <w:rPr>
                 <w:rStyle w:val="Hyperlink"/>
@@ -1063,7 +1063,7 @@
                 <w:noProof/>
                 <w:webHidden/>
               </w:rPr>
-              <w:instrText xml:space="preserve"> PAGEREF _Toc480914887 \h </w:instrText>
+              <w:instrText xml:space="preserve"> PAGEREF _Toc481146187 \h </w:instrText>
             </w:r>
             <w:r>
               <w:rPr>
@@ -1106,7 +1106,7 @@
               <w:lang w:eastAsia="en-IE"/>
             </w:rPr>
           </w:pPr>
-          <w:hyperlink w:anchor="_Toc480914888" w:history="1">
+          <w:hyperlink w:anchor="_Toc481146188" w:history="1">
             <w:r>
               <w:rPr>
                 <w:rStyle w:val="Hyperlink"/>
@@ -1133,7 +1133,7 @@
                 <w:noProof/>
                 <w:webHidden/>
               </w:rPr>
-              <w:instrText xml:space="preserve"> PAGEREF _Toc480914888 \h </w:instrText>
+              <w:instrText xml:space="preserve"> PAGEREF _Toc481146188 \h </w:instrText>
             </w:r>
             <w:r>
               <w:rPr>
@@ -1176,7 +1176,7 @@
               <w:lang w:eastAsia="en-IE"/>
             </w:rPr>
           </w:pPr>
-          <w:hyperlink w:anchor="_Toc480914889" w:history="1">
+          <w:hyperlink w:anchor="_Toc481146189" w:history="1">
             <w:r>
               <w:rPr>
                 <w:rStyle w:val="Hyperlink"/>
@@ -1203,7 +1203,7 @@
                 <w:noProof/>
                 <w:webHidden/>
               </w:rPr>
-              <w:instrText xml:space="preserve"> PAGEREF _Toc480914889 \h </w:instrText>
+              <w:instrText xml:space="preserve"> PAGEREF _Toc481146189 \h </w:instrText>
             </w:r>
             <w:r>
               <w:rPr>
@@ -1246,13 +1246,13 @@
               <w:lang w:eastAsia="en-IE"/>
             </w:rPr>
           </w:pPr>
-          <w:hyperlink w:anchor="_Toc480914890" w:history="1">
+          <w:hyperlink w:anchor="_Toc481146190" w:history="1">
             <w:r>
               <w:rPr>
                 <w:rStyle w:val="Hyperlink"/>
                 <w:noProof/>
               </w:rPr>
-              <w:t>TODO – Snippet from new drill-down UI?</w:t>
+              <w:t>Getting the Top Elements in an ArrayList</w:t>
             </w:r>
             <w:r>
               <w:rPr>
@@ -1273,7 +1273,7 @@
                 <w:noProof/>
                 <w:webHidden/>
               </w:rPr>
-              <w:instrText xml:space="preserve"> PAGEREF _Toc480914890 \h </w:instrText>
+              <w:instrText xml:space="preserve"> PAGEREF _Toc481146190 \h </w:instrText>
             </w:r>
             <w:r>
               <w:rPr>
@@ -1316,7 +1316,7 @@
               <w:lang w:eastAsia="en-IE"/>
             </w:rPr>
           </w:pPr>
-          <w:hyperlink w:anchor="_Toc480914891" w:history="1">
+          <w:hyperlink w:anchor="_Toc481146191" w:history="1">
             <w:r>
               <w:rPr>
                 <w:rStyle w:val="Hyperlink"/>
@@ -1343,7 +1343,7 @@
                 <w:noProof/>
                 <w:webHidden/>
               </w:rPr>
-              <w:instrText xml:space="preserve"> PAGEREF _Toc480914891 \h </w:instrText>
+              <w:instrText xml:space="preserve"> PAGEREF _Toc481146191 \h </w:instrText>
             </w:r>
             <w:r>
               <w:rPr>
@@ -1386,7 +1386,7 @@
               <w:lang w:eastAsia="en-IE"/>
             </w:rPr>
           </w:pPr>
-          <w:hyperlink w:anchor="_Toc480914892" w:history="1">
+          <w:hyperlink w:anchor="_Toc481146192" w:history="1">
             <w:r>
               <w:rPr>
                 <w:rStyle w:val="Hyperlink"/>
@@ -1413,7 +1413,7 @@
                 <w:noProof/>
                 <w:webHidden/>
               </w:rPr>
-              <w:instrText xml:space="preserve"> PAGEREF _Toc480914892 \h </w:instrText>
+              <w:instrText xml:space="preserve"> PAGEREF _Toc481146192 \h </w:instrText>
             </w:r>
             <w:r>
               <w:rPr>
@@ -1456,7 +1456,7 @@
               <w:lang w:eastAsia="en-IE"/>
             </w:rPr>
           </w:pPr>
-          <w:hyperlink w:anchor="_Toc480914893" w:history="1">
+          <w:hyperlink w:anchor="_Toc481146193" w:history="1">
             <w:r>
               <w:rPr>
                 <w:rStyle w:val="Hyperlink"/>
@@ -1483,7 +1483,7 @@
                 <w:noProof/>
                 <w:webHidden/>
               </w:rPr>
-              <w:instrText xml:space="preserve"> PAGEREF _Toc480914893 \h </w:instrText>
+              <w:instrText xml:space="preserve"> PAGEREF _Toc481146193 \h </w:instrText>
             </w:r>
             <w:r>
               <w:rPr>
@@ -1526,7 +1526,7 @@
               <w:lang w:eastAsia="en-IE"/>
             </w:rPr>
           </w:pPr>
-          <w:hyperlink w:anchor="_Toc480914894" w:history="1">
+          <w:hyperlink w:anchor="_Toc481146194" w:history="1">
             <w:r>
               <w:rPr>
                 <w:rStyle w:val="Hyperlink"/>
@@ -1553,7 +1553,7 @@
                 <w:noProof/>
                 <w:webHidden/>
               </w:rPr>
-              <w:instrText xml:space="preserve"> PAGEREF _Toc480914894 \h </w:instrText>
+              <w:instrText xml:space="preserve"> PAGEREF _Toc481146194 \h </w:instrText>
             </w:r>
             <w:r>
               <w:rPr>
@@ -1596,7 +1596,7 @@
               <w:lang w:eastAsia="en-IE"/>
             </w:rPr>
           </w:pPr>
-          <w:hyperlink w:anchor="_Toc480914895" w:history="1">
+          <w:hyperlink w:anchor="_Toc481146195" w:history="1">
             <w:r>
               <w:rPr>
                 <w:rStyle w:val="Hyperlink"/>
@@ -1623,7 +1623,7 @@
                 <w:noProof/>
                 <w:webHidden/>
               </w:rPr>
-              <w:instrText xml:space="preserve"> PAGEREF _Toc480914895 \h </w:instrText>
+              <w:instrText xml:space="preserve"> PAGEREF _Toc481146195 \h </w:instrText>
             </w:r>
             <w:r>
               <w:rPr>
@@ -1666,7 +1666,7 @@
               <w:lang w:eastAsia="en-IE"/>
             </w:rPr>
           </w:pPr>
-          <w:hyperlink w:anchor="_Toc480914896" w:history="1">
+          <w:hyperlink w:anchor="_Toc481146196" w:history="1">
             <w:r>
               <w:rPr>
                 <w:rStyle w:val="Hyperlink"/>
@@ -1693,7 +1693,7 @@
                 <w:noProof/>
                 <w:webHidden/>
               </w:rPr>
-              <w:instrText xml:space="preserve"> PAGEREF _Toc480914896 \h </w:instrText>
+              <w:instrText xml:space="preserve"> PAGEREF _Toc481146196 \h </w:instrText>
             </w:r>
             <w:r>
               <w:rPr>
@@ -1743,7 +1743,7 @@
       <w:pPr>
         <w:pStyle w:val="Heading2"/>
       </w:pPr>
-      <w:bookmarkStart w:id="0" w:name="_Toc480914878"/>
+      <w:bookmarkStart w:id="0" w:name="_Toc481146178"/>
       <w:r>
         <w:lastRenderedPageBreak/>
         <w:t>Section 1 – Introduction</w:t>
@@ -2267,7 +2267,7 @@
       <w:pPr>
         <w:pStyle w:val="Heading2"/>
       </w:pPr>
-      <w:bookmarkStart w:id="1" w:name="_Toc480914879"/>
+      <w:bookmarkStart w:id="1" w:name="_Toc481146179"/>
       <w:r>
         <w:lastRenderedPageBreak/>
         <w:t>Section 2</w:t>
@@ -2284,7 +2284,7 @@
       <w:pPr>
         <w:pStyle w:val="Heading3"/>
       </w:pPr>
-      <w:bookmarkStart w:id="2" w:name="_Toc480914880"/>
+      <w:bookmarkStart w:id="2" w:name="_Toc481146180"/>
       <w:r>
         <w:t>Template Pattern</w:t>
       </w:r>
@@ -2312,14 +2312,12 @@
       <w:r>
         <w:t xml:space="preserve"> Now the </w:t>
       </w:r>
-      <w:proofErr w:type="spellStart"/>
       <w:r>
         <w:rPr>
           <w:rFonts w:ascii="Courier New" w:hAnsi="Courier New" w:cs="Courier New"/>
         </w:rPr>
         <w:t>TopData</w:t>
       </w:r>
-      <w:proofErr w:type="spellEnd"/>
       <w:r>
         <w:t xml:space="preserve"> class exists</w:t>
       </w:r>
@@ -2329,14 +2327,12 @@
       <w:r>
         <w:t xml:space="preserve"> which is an abstract class with the final method </w:t>
       </w:r>
-      <w:proofErr w:type="spellStart"/>
       <w:r>
         <w:rPr>
           <w:rFonts w:ascii="Courier New" w:hAnsi="Courier New" w:cs="Courier New"/>
         </w:rPr>
         <w:t>GetTopData</w:t>
       </w:r>
-      <w:proofErr w:type="spellEnd"/>
       <w:r>
         <w:t xml:space="preserve">, and the helper methods </w:t>
       </w:r>
@@ -2349,14 +2345,12 @@
       <w:r>
         <w:t xml:space="preserve"> and </w:t>
       </w:r>
-      <w:proofErr w:type="spellStart"/>
       <w:r>
         <w:rPr>
           <w:rFonts w:ascii="Courier New" w:hAnsi="Courier New" w:cs="Courier New"/>
         </w:rPr>
         <w:t>GetData</w:t>
       </w:r>
-      <w:proofErr w:type="spellEnd"/>
       <w:r>
         <w:t xml:space="preserve"> which are overridden in each of the concrete classes.</w:t>
       </w:r>
@@ -2411,7 +2405,7 @@
       <w:pPr>
         <w:pStyle w:val="Heading3"/>
       </w:pPr>
-      <w:bookmarkStart w:id="3" w:name="_Toc480914881"/>
+      <w:bookmarkStart w:id="3" w:name="_Toc481146181"/>
       <w:r>
         <w:lastRenderedPageBreak/>
         <w:t>Proxy Pattern - Remote Proxy</w:t>
@@ -2429,15 +2423,7 @@
         <w:footnoteReference w:id="3"/>
       </w:r>
       <w:r>
-        <w:t xml:space="preserve"> API maintained by the Internet Storm Center (ISC). I decided to approach some of the advanced analysis requirements from a security perspective, so I use this API to return some security information on the top IP addresses and ports that are being parsed from the </w:t>
-      </w:r>
-      <w:proofErr w:type="spellStart"/>
-      <w:r>
-        <w:t>Netflow</w:t>
-      </w:r>
-      <w:proofErr w:type="spellEnd"/>
-      <w:r>
-        <w:t xml:space="preserve"> file.</w:t>
+        <w:t xml:space="preserve"> API maintained by the Internet Storm Center (ISC). I decided to approach some of the advanced analysis requirements from a security perspective, so I use this API to return some security information on the top IP addresses and ports that are being parsed from the Netflow file.</w:t>
       </w:r>
     </w:p>
     <w:p>
@@ -2499,7 +2485,7 @@
       <w:pPr>
         <w:pStyle w:val="Heading3"/>
       </w:pPr>
-      <w:bookmarkStart w:id="4" w:name="_Toc480914882"/>
+      <w:bookmarkStart w:id="4" w:name="_Toc481146182"/>
       <w:r>
         <w:lastRenderedPageBreak/>
         <w:t>Usage of Database for Data Persistence</w:t>
@@ -2646,7 +2632,7 @@
       <w:pPr>
         <w:pStyle w:val="Heading3"/>
       </w:pPr>
-      <w:bookmarkStart w:id="5" w:name="_Toc480914883"/>
+      <w:bookmarkStart w:id="5" w:name="_Toc481146183"/>
       <w:r>
         <w:lastRenderedPageBreak/>
         <w:t>Façade Pattern</w:t>
@@ -2681,14 +2667,12 @@
       <w:r>
         <w:t xml:space="preserve">I ended up creating a new class, </w:t>
       </w:r>
-      <w:proofErr w:type="spellStart"/>
       <w:r>
         <w:rPr>
           <w:rFonts w:ascii="Courier New" w:hAnsi="Courier New" w:cs="Courier New"/>
         </w:rPr>
         <w:t>DatabaseUtil</w:t>
       </w:r>
-      <w:proofErr w:type="spellEnd"/>
       <w:r>
         <w:t xml:space="preserve">, which </w:t>
       </w:r>
@@ -2758,7 +2742,7 @@
       <w:pPr>
         <w:pStyle w:val="Heading3"/>
       </w:pPr>
-      <w:bookmarkStart w:id="6" w:name="_Toc480914884"/>
+      <w:bookmarkStart w:id="6" w:name="_Toc481146184"/>
       <w:r>
         <w:lastRenderedPageBreak/>
         <w:t>Command Pattern</w:t>
@@ -2795,58 +2779,48 @@
       </w:r>
     </w:p>
     <w:p>
-      <w:proofErr w:type="spellStart"/>
       <w:r>
         <w:rPr>
           <w:rFonts w:ascii="Courier New" w:hAnsi="Courier New" w:cs="Courier New"/>
         </w:rPr>
         <w:t>ExportCommand</w:t>
       </w:r>
-      <w:proofErr w:type="spellEnd"/>
       <w:r>
         <w:t xml:space="preserve"> is the interface which both concrete commands </w:t>
       </w:r>
-      <w:proofErr w:type="spellStart"/>
       <w:r>
         <w:rPr>
           <w:rFonts w:ascii="Courier New" w:hAnsi="Courier New" w:cs="Courier New"/>
         </w:rPr>
         <w:t>ExportExcelCommand</w:t>
       </w:r>
-      <w:proofErr w:type="spellEnd"/>
       <w:r>
         <w:t xml:space="preserve"> and </w:t>
       </w:r>
-      <w:proofErr w:type="spellStart"/>
       <w:r>
         <w:rPr>
           <w:rFonts w:ascii="Courier New" w:hAnsi="Courier New" w:cs="Courier New"/>
         </w:rPr>
         <w:t>ExportHtmlCommand</w:t>
       </w:r>
-      <w:proofErr w:type="spellEnd"/>
       <w:r>
         <w:t xml:space="preserve"> implement. </w:t>
       </w:r>
-      <w:proofErr w:type="spellStart"/>
       <w:r>
         <w:rPr>
           <w:rFonts w:ascii="Courier New" w:hAnsi="Courier New" w:cs="Courier New"/>
         </w:rPr>
         <w:t>DataExporter</w:t>
       </w:r>
-      <w:proofErr w:type="spellEnd"/>
       <w:r>
         <w:t xml:space="preserve"> is the receiver and the main UI controller class is the invoker. The </w:t>
       </w:r>
-      <w:proofErr w:type="spellStart"/>
       <w:r>
         <w:rPr>
           <w:rFonts w:ascii="Courier New" w:hAnsi="Courier New" w:cs="Courier New"/>
         </w:rPr>
         <w:t>DataExport</w:t>
       </w:r>
-      <w:proofErr w:type="spellEnd"/>
       <w:r>
         <w:t xml:space="preserve"> class is just a class used to pass the relevant data to be exported to the constructors of the concrete commands.</w:t>
       </w:r>
@@ -2918,7 +2892,7 @@
       <w:pPr>
         <w:pStyle w:val="Heading3"/>
       </w:pPr>
-      <w:bookmarkStart w:id="7" w:name="_Toc480914885"/>
+      <w:bookmarkStart w:id="7" w:name="_Toc481146185"/>
       <w:r>
         <w:lastRenderedPageBreak/>
         <w:t>MVC Compound Pattern</w:t>
@@ -2987,14 +2961,12 @@
       <w:r>
         <w:t xml:space="preserve">The application user is interacting with my main user interface (i.e. the View) contained in the </w:t>
       </w:r>
-      <w:proofErr w:type="spellStart"/>
       <w:r>
         <w:rPr>
           <w:rFonts w:ascii="Courier New" w:hAnsi="Courier New" w:cs="Courier New"/>
         </w:rPr>
         <w:t>org.jimmycollins.networktraffic.view</w:t>
       </w:r>
-      <w:proofErr w:type="spellEnd"/>
       <w:r>
         <w:t xml:space="preserve"> package.</w:t>
       </w:r>
@@ -3049,7 +3021,7 @@
       <w:pPr>
         <w:pStyle w:val="Heading2"/>
       </w:pPr>
-      <w:bookmarkStart w:id="8" w:name="_Toc480914886"/>
+      <w:bookmarkStart w:id="8" w:name="_Toc481146186"/>
       <w:r>
         <w:lastRenderedPageBreak/>
         <w:t>Section 3</w:t>
@@ -3063,8 +3035,6 @@
       <w:r>
         <w:t>The UML diagram was too large to reproduce here and maintain readability, so it’s included in the accompanying A1 sized PDF file.</w:t>
       </w:r>
-      <w:bookmarkStart w:id="9" w:name="_GoBack"/>
-      <w:bookmarkEnd w:id="9"/>
     </w:p>
     <w:p/>
     <w:p/>
@@ -3084,7 +3054,7 @@
       <w:pPr>
         <w:pStyle w:val="Heading2"/>
       </w:pPr>
-      <w:bookmarkStart w:id="10" w:name="_Toc480914887"/>
+      <w:bookmarkStart w:id="9" w:name="_Toc481146187"/>
       <w:r>
         <w:lastRenderedPageBreak/>
         <w:t>Section 4</w:t>
@@ -3098,23 +3068,23 @@
       <w:r>
         <w:t xml:space="preserve"> of Most Impressive Code Snippets</w:t>
       </w:r>
+      <w:bookmarkEnd w:id="9"/>
+    </w:p>
+    <w:p>
+      <w:pPr>
+        <w:pStyle w:val="Heading3"/>
+      </w:pPr>
+      <w:bookmarkStart w:id="10" w:name="_Toc481146188"/>
+      <w:r>
+        <w:t>Example of Integration with DShield API</w:t>
+      </w:r>
+      <w:r>
+        <w:rPr>
+          <w:rStyle w:val="FootnoteReference"/>
+        </w:rPr>
+        <w:footnoteReference w:id="5"/>
+      </w:r>
       <w:bookmarkEnd w:id="10"/>
-    </w:p>
-    <w:p>
-      <w:pPr>
-        <w:pStyle w:val="Heading3"/>
-      </w:pPr>
-      <w:bookmarkStart w:id="11" w:name="_Toc480914888"/>
-      <w:r>
-        <w:t>Example of Integration with DShield API</w:t>
-      </w:r>
-      <w:r>
-        <w:rPr>
-          <w:rStyle w:val="FootnoteReference"/>
-        </w:rPr>
-        <w:footnoteReference w:id="5"/>
-      </w:r>
-      <w:bookmarkEnd w:id="11"/>
     </w:p>
     <w:p>
       <w:r>
@@ -3163,7 +3133,7 @@
       <w:pPr>
         <w:pStyle w:val="Heading3"/>
       </w:pPr>
-      <w:bookmarkStart w:id="12" w:name="_Toc480914889"/>
+      <w:bookmarkStart w:id="11" w:name="_Toc481146189"/>
       <w:r>
         <w:lastRenderedPageBreak/>
         <w:t>Using Apache POI</w:t>
@@ -3180,7 +3150,7 @@
       <w:r>
         <w:t>ibrary to Generate Excel Output</w:t>
       </w:r>
-      <w:bookmarkEnd w:id="12"/>
+      <w:bookmarkEnd w:id="11"/>
     </w:p>
     <w:p>
       <w:r>
@@ -3255,12 +3225,268 @@
       <w:pPr>
         <w:pStyle w:val="Heading3"/>
       </w:pPr>
-      <w:bookmarkStart w:id="13" w:name="_Toc480914890"/>
+      <w:bookmarkStart w:id="12" w:name="_Toc481146190"/>
       <w:r>
         <w:lastRenderedPageBreak/>
-        <w:t>TODO – Snippet from new drill-down UI?</w:t>
+        <w:t>Getting the Top Elements in an ArrayList</w:t>
+      </w:r>
+      <w:bookmarkEnd w:id="12"/>
+    </w:p>
+    <w:p/>
+    <w:p>
+      <w:r>
+        <w:rPr>
+          <w:noProof/>
+          <w:lang w:eastAsia="en-IE"/>
+        </w:rPr>
+        <w:drawing>
+          <wp:inline distT="0" distB="0" distL="0" distR="0" wp14:anchorId="7F900C6A" wp14:editId="2F824A6F">
+            <wp:extent cx="6672996" cy="4572000"/>
+            <wp:effectExtent l="0" t="0" r="0" b="0"/>
+            <wp:docPr id="11" name="Picture 11"/>
+            <wp:cNvGraphicFramePr>
+              <a:graphicFrameLocks xmlns:a="http://schemas.openxmlformats.org/drawingml/2006/main" noChangeAspect="1"/>
+            </wp:cNvGraphicFramePr>
+            <a:graphic xmlns:a="http://schemas.openxmlformats.org/drawingml/2006/main">
+              <a:graphicData uri="http://schemas.openxmlformats.org/drawingml/2006/picture">
+                <pic:pic xmlns:pic="http://schemas.openxmlformats.org/drawingml/2006/picture">
+                  <pic:nvPicPr>
+                    <pic:cNvPr id="0" name=""/>
+                    <pic:cNvPicPr/>
+                  </pic:nvPicPr>
+                  <pic:blipFill>
+                    <a:blip r:embed="rId22"/>
+                    <a:stretch>
+                      <a:fillRect/>
+                    </a:stretch>
+                  </pic:blipFill>
+                  <pic:spPr>
+                    <a:xfrm>
+                      <a:off x="0" y="0"/>
+                      <a:ext cx="6674942" cy="4573333"/>
+                    </a:xfrm>
+                    <a:prstGeom prst="rect">
+                      <a:avLst/>
+                    </a:prstGeom>
+                  </pic:spPr>
+                </pic:pic>
+              </a:graphicData>
+            </a:graphic>
+          </wp:inline>
+        </w:drawing>
+      </w:r>
+    </w:p>
+    <w:p/>
+    <w:p>
+      <w:pPr>
+        <w:pStyle w:val="Heading2"/>
+      </w:pPr>
+      <w:bookmarkStart w:id="13" w:name="_Toc481146191"/>
+      <w:r>
+        <w:lastRenderedPageBreak/>
+        <w:t>Section 5</w:t>
+      </w:r>
+      <w:r>
+        <w:t xml:space="preserve"> – Evaluation of Work</w:t>
       </w:r>
       <w:bookmarkEnd w:id="13"/>
+    </w:p>
+    <w:p>
+      <w:r>
+        <w:t>I believe that overall I have met the requirements set out in terms of using the defined object technologies. Given some more time I would like to have completed some more items such as:</w:t>
+      </w:r>
+    </w:p>
+    <w:p>
+      <w:pPr>
+        <w:pStyle w:val="ListParagraph"/>
+        <w:numPr>
+          <w:ilvl w:val="0"/>
+          <w:numId w:val="9"/>
+        </w:numPr>
+      </w:pPr>
+      <w:r>
+        <w:t>Styling of the User Interface using CSS – I had planned on creating some CSS that style the UI and gain some exposure to how it’s done in JavaFX, but didn’t get to it due to the priority of getting the features implemented.</w:t>
+      </w:r>
+    </w:p>
+    <w:p>
+      <w:pPr>
+        <w:pStyle w:val="ListParagraph"/>
+        <w:numPr>
+          <w:ilvl w:val="0"/>
+          <w:numId w:val="9"/>
+        </w:numPr>
+      </w:pPr>
+      <w:r>
+        <w:t>In the current application, I made the decision to consciously not save the security analysis data to the database as I believe it’s something a user would want to run fresh each time. Given more time, I would have given the user at least the option to save that data also, and also the ability to export it to HTML/MS Excel along with the high level data.</w:t>
+      </w:r>
+    </w:p>
+    <w:p>
+      <w:pPr>
+        <w:pStyle w:val="ListParagraph"/>
+        <w:numPr>
+          <w:ilvl w:val="0"/>
+          <w:numId w:val="9"/>
+        </w:numPr>
+      </w:pPr>
+      <w:r>
+        <w:t>There are some obvious error conditions that I know are not handled – e.g. what if there is no internet connection and we can’t contact the DShield API? Right not the user would be alerted with the stack trace, but it could be more graceful.</w:t>
+      </w:r>
+    </w:p>
+    <w:p>
+      <w:pPr>
+        <w:pStyle w:val="ListParagraph"/>
+        <w:numPr>
+          <w:ilvl w:val="0"/>
+          <w:numId w:val="9"/>
+        </w:numPr>
+      </w:pPr>
+      <w:r>
+        <w:t>I would include more in-context help in the form of tooltips and labels for users, especially around the security features so that they know exactly what the data means.</w:t>
+      </w:r>
+    </w:p>
+    <w:p>
+      <w:pPr>
+        <w:pStyle w:val="ListParagraph"/>
+        <w:numPr>
+          <w:ilvl w:val="0"/>
+          <w:numId w:val="9"/>
+        </w:numPr>
+      </w:pPr>
+      <w:r>
+        <w:t>Finally, I would do a more thorough investigation of the API’s available for port/IP analysis in terms of efficacy and usefulness. The Google Safe Browsing API</w:t>
+      </w:r>
+      <w:r>
+        <w:rPr>
+          <w:rStyle w:val="FootnoteReference"/>
+        </w:rPr>
+        <w:footnoteReference w:id="7"/>
+      </w:r>
+      <w:r>
+        <w:t xml:space="preserve"> looked </w:t>
+      </w:r>
+      <w:r>
+        <w:t>good</w:t>
+      </w:r>
+      <w:r>
+        <w:t>, but had a steeper learning curve than the DShield API that I ended up using.</w:t>
+      </w:r>
+    </w:p>
+    <w:p/>
+    <w:p/>
+    <w:p/>
+    <w:p/>
+    <w:p/>
+    <w:p/>
+    <w:p/>
+    <w:p>
+      <w:pPr>
+        <w:pStyle w:val="Heading2"/>
+      </w:pPr>
+      <w:bookmarkStart w:id="14" w:name="_Toc481146192"/>
+      <w:r>
+        <w:lastRenderedPageBreak/>
+        <w:t>Appendix 1 – Database Setup Instructions</w:t>
+      </w:r>
+      <w:bookmarkEnd w:id="14"/>
+    </w:p>
+    <w:p>
+      <w:r>
+        <w:t>The below steps should be taken to create the necessary schem</w:t>
+      </w:r>
+      <w:r>
+        <w:t>a in MySQL in order for the application to function correctly.</w:t>
+      </w:r>
+    </w:p>
+    <w:p>
+      <w:r>
+        <w:t xml:space="preserve">This is used to </w:t>
+      </w:r>
+      <w:r>
+        <w:t>save</w:t>
+      </w:r>
+      <w:r>
+        <w:t xml:space="preserve"> the analysis data.</w:t>
+      </w:r>
+      <w:r>
+        <w:t xml:space="preserve"> </w:t>
+      </w:r>
+    </w:p>
+    <w:p>
+      <w:pPr>
+        <w:pStyle w:val="ListParagraph"/>
+        <w:numPr>
+          <w:ilvl w:val="0"/>
+          <w:numId w:val="4"/>
+        </w:numPr>
+      </w:pPr>
+      <w:r>
+        <w:t xml:space="preserve">Open MySQL Workbench and </w:t>
+      </w:r>
+      <w:r>
+        <w:t>create a new connection.</w:t>
+      </w:r>
+    </w:p>
+    <w:p>
+      <w:pPr>
+        <w:pStyle w:val="ListParagraph"/>
+        <w:numPr>
+          <w:ilvl w:val="0"/>
+          <w:numId w:val="4"/>
+        </w:numPr>
+      </w:pPr>
+      <w:r>
+        <w:t xml:space="preserve">Open </w:t>
+      </w:r>
+      <w:r>
+        <w:rPr>
+          <w:rFonts w:ascii="Courier New" w:hAnsi="Courier New" w:cs="Courier New"/>
+        </w:rPr>
+        <w:t>s</w:t>
+      </w:r>
+      <w:r>
+        <w:rPr>
+          <w:rFonts w:ascii="Courier New" w:hAnsi="Courier New" w:cs="Courier New"/>
+        </w:rPr>
+        <w:t>chema-no-data.sql</w:t>
+      </w:r>
+      <w:r>
+        <w:t xml:space="preserve"> from the </w:t>
+      </w:r>
+      <w:r>
+        <w:rPr>
+          <w:rFonts w:ascii="Courier New" w:hAnsi="Courier New" w:cs="Courier New"/>
+        </w:rPr>
+        <w:t>db</w:t>
+      </w:r>
+      <w:r>
+        <w:t xml:space="preserve"> folder in the source tree</w:t>
+      </w:r>
+      <w:r>
+        <w:t>.</w:t>
+      </w:r>
+    </w:p>
+    <w:p>
+      <w:pPr>
+        <w:pStyle w:val="ListParagraph"/>
+        <w:numPr>
+          <w:ilvl w:val="0"/>
+          <w:numId w:val="4"/>
+        </w:numPr>
+      </w:pPr>
+      <w:r>
+        <w:t xml:space="preserve">Execute this SQL to </w:t>
+      </w:r>
+      <w:r>
+        <w:t>create</w:t>
+      </w:r>
+      <w:bookmarkStart w:id="15" w:name="_GoBack"/>
+      <w:bookmarkEnd w:id="15"/>
+      <w:r>
+        <w:t xml:space="preserve"> the necessa</w:t>
+      </w:r>
+      <w:r>
+        <w:t>ry tables and relationships.</w:t>
+      </w:r>
     </w:p>
     <w:p/>
     <w:p/>
@@ -3273,337 +3499,11 @@
     <w:p/>
     <w:p/>
     <w:p/>
-    <w:p/>
-    <w:p/>
-    <w:p/>
-    <w:p/>
-    <w:p/>
     <w:p>
       <w:pPr>
         <w:pStyle w:val="Heading2"/>
       </w:pPr>
-      <w:bookmarkStart w:id="14" w:name="_Toc480914891"/>
-      <w:r>
-        <w:lastRenderedPageBreak/>
-        <w:t>Section 5</w:t>
-      </w:r>
-      <w:r>
-        <w:t xml:space="preserve"> – Evaluation of Work</w:t>
-      </w:r>
-      <w:bookmarkEnd w:id="14"/>
-    </w:p>
-    <w:p>
-      <w:r>
-        <w:t>I believe that overall I have met the requirements set out in terms of using the defined object technologies. Given some more time I would like to have completed some more items such as:</w:t>
-      </w:r>
-    </w:p>
-    <w:p>
-      <w:pPr>
-        <w:pStyle w:val="ListParagraph"/>
-        <w:numPr>
-          <w:ilvl w:val="0"/>
-          <w:numId w:val="9"/>
-        </w:numPr>
-      </w:pPr>
-      <w:r>
-        <w:t>Styling of the User Interface using CSS – I had planned on creating some CSS that style the UI and gain some exposure to how it’s done in JavaFX, but didn’t get to it due to the priority of getting the features implemented.</w:t>
-      </w:r>
-    </w:p>
-    <w:p>
-      <w:pPr>
-        <w:pStyle w:val="ListParagraph"/>
-        <w:numPr>
-          <w:ilvl w:val="0"/>
-          <w:numId w:val="9"/>
-        </w:numPr>
-      </w:pPr>
-      <w:r>
-        <w:t>In the current application, I made the decision to consciously not save the security analysis data to the database as I believe it’s something a user would want to run fresh each time. Given more time, I would have given the user at least the option to save that data also, and also the ability to export it to HTML/MS Excel along with the high level data.</w:t>
-      </w:r>
-    </w:p>
-    <w:p>
-      <w:pPr>
-        <w:pStyle w:val="ListParagraph"/>
-        <w:numPr>
-          <w:ilvl w:val="0"/>
-          <w:numId w:val="9"/>
-        </w:numPr>
-      </w:pPr>
-      <w:r>
-        <w:t>There are some obvious error conditions that I know are not handled – e.g. what if there is no internet connection and we can’t contact the DShield API? Right not the user would be alerted with the stack trace, but it could be more graceful.</w:t>
-      </w:r>
-    </w:p>
-    <w:p>
-      <w:pPr>
-        <w:pStyle w:val="ListParagraph"/>
-        <w:numPr>
-          <w:ilvl w:val="0"/>
-          <w:numId w:val="9"/>
-        </w:numPr>
-      </w:pPr>
-      <w:r>
-        <w:t>I would include more in-context help in the form of tooltips and labels for users, especially around the security features so that they know exactly what the data means.</w:t>
-      </w:r>
-    </w:p>
-    <w:p>
-      <w:pPr>
-        <w:pStyle w:val="ListParagraph"/>
-        <w:numPr>
-          <w:ilvl w:val="0"/>
-          <w:numId w:val="9"/>
-        </w:numPr>
-      </w:pPr>
-      <w:r>
-        <w:t>Finally, I would do a more thorough investigation of the API’s available for port/IP analysis in terms of efficacy and usefulness. The Google Safe Browsing API</w:t>
-      </w:r>
-      <w:r>
-        <w:rPr>
-          <w:rStyle w:val="FootnoteReference"/>
-        </w:rPr>
-        <w:footnoteReference w:id="7"/>
-      </w:r>
-      <w:r>
-        <w:t xml:space="preserve"> looked </w:t>
-      </w:r>
-      <w:r>
-        <w:t>good</w:t>
-      </w:r>
-      <w:r>
-        <w:t>, but had a steeper learning curve than the DShield API that I ended up using.</w:t>
-      </w:r>
-    </w:p>
-    <w:p/>
-    <w:p/>
-    <w:p/>
-    <w:p/>
-    <w:p/>
-    <w:p/>
-    <w:p/>
-    <w:p>
-      <w:pPr>
-        <w:pStyle w:val="Heading2"/>
-      </w:pPr>
-      <w:bookmarkStart w:id="15" w:name="_Toc480914892"/>
-      <w:r>
-        <w:lastRenderedPageBreak/>
-        <w:t>Appendix 1 – Database Setup Instructions</w:t>
-      </w:r>
-      <w:bookmarkEnd w:id="15"/>
-    </w:p>
-    <w:p>
-      <w:r>
-        <w:t>The below steps should be taken to create the necessary schem</w:t>
-      </w:r>
-      <w:r>
-        <w:t>a in MySQL for the application.</w:t>
-      </w:r>
-    </w:p>
-    <w:p>
-      <w:r>
-        <w:t xml:space="preserve">This is used to </w:t>
-      </w:r>
-      <w:r>
-        <w:t>save</w:t>
-      </w:r>
-      <w:r>
-        <w:t xml:space="preserve"> the analysis data.</w:t>
-      </w:r>
-      <w:r>
-        <w:t xml:space="preserve"> </w:t>
-      </w:r>
-    </w:p>
-    <w:p>
-      <w:pPr>
-        <w:pStyle w:val="ListParagraph"/>
-        <w:numPr>
-          <w:ilvl w:val="0"/>
-          <w:numId w:val="4"/>
-        </w:numPr>
-      </w:pPr>
-      <w:r>
-        <w:t xml:space="preserve">Open MySQL Workbench and </w:t>
-      </w:r>
-      <w:r>
-        <w:t>create a new connection.</w:t>
-      </w:r>
-    </w:p>
-    <w:p>
-      <w:pPr>
-        <w:pStyle w:val="ListParagraph"/>
-        <w:numPr>
-          <w:ilvl w:val="0"/>
-          <w:numId w:val="4"/>
-        </w:numPr>
-      </w:pPr>
-      <w:r>
-        <w:t>Open 'schema-no-</w:t>
-      </w:r>
-      <w:proofErr w:type="spellStart"/>
-      <w:r>
-        <w:t>data.sql</w:t>
-      </w:r>
-      <w:proofErr w:type="spellEnd"/>
-      <w:r>
-        <w:t>' from the '</w:t>
-      </w:r>
-      <w:proofErr w:type="spellStart"/>
-      <w:r>
-        <w:t>db</w:t>
-      </w:r>
-      <w:proofErr w:type="spellEnd"/>
-      <w:r>
-        <w:t>' folder in the source tree</w:t>
-      </w:r>
-      <w:r>
-        <w:t>.</w:t>
-      </w:r>
-    </w:p>
-    <w:p>
-      <w:pPr>
-        <w:pStyle w:val="ListParagraph"/>
-        <w:numPr>
-          <w:ilvl w:val="0"/>
-          <w:numId w:val="4"/>
-        </w:numPr>
-      </w:pPr>
-      <w:r>
-        <w:t>Execute this SQL to setup the necessa</w:t>
-      </w:r>
-      <w:r>
-        <w:t>ry tables and relationships.</w:t>
-      </w:r>
-    </w:p>
-    <w:p>
-      <w:r>
-        <w:t xml:space="preserve">Note I have used MySQL Workbench to create the schema etc. but this could be run from the command line via (ensure to create the </w:t>
-      </w:r>
-      <w:proofErr w:type="spellStart"/>
-      <w:r>
-        <w:rPr>
-          <w:rFonts w:ascii="Courier New" w:hAnsi="Courier New" w:cs="Courier New"/>
-        </w:rPr>
-        <w:t>networktraffic</w:t>
-      </w:r>
-      <w:proofErr w:type="spellEnd"/>
-      <w:r>
-        <w:t xml:space="preserve"> database first):</w:t>
-      </w:r>
-    </w:p>
-    <w:p>
-      <w:pPr>
-        <w:shd w:val="clear" w:color="auto" w:fill="EFF0F1"/>
-        <w:tabs>
-          <w:tab w:val="left" w:pos="916"/>
-          <w:tab w:val="left" w:pos="1832"/>
-          <w:tab w:val="left" w:pos="2748"/>
-          <w:tab w:val="left" w:pos="3664"/>
-          <w:tab w:val="left" w:pos="4580"/>
-          <w:tab w:val="left" w:pos="5496"/>
-          <w:tab w:val="left" w:pos="6412"/>
-          <w:tab w:val="left" w:pos="7328"/>
-          <w:tab w:val="left" w:pos="8244"/>
-          <w:tab w:val="left" w:pos="9160"/>
-          <w:tab w:val="left" w:pos="10076"/>
-          <w:tab w:val="left" w:pos="10992"/>
-          <w:tab w:val="left" w:pos="11908"/>
-          <w:tab w:val="left" w:pos="12824"/>
-          <w:tab w:val="left" w:pos="13740"/>
-          <w:tab w:val="left" w:pos="14656"/>
-        </w:tabs>
-        <w:spacing w:after="0" w:line="240" w:lineRule="auto"/>
-        <w:rPr>
-          <w:rFonts w:ascii="Consolas" w:eastAsia="Times New Roman" w:hAnsi="Consolas" w:cs="Courier New"/>
-          <w:color w:val="393318"/>
-          <w:sz w:val="20"/>
-          <w:szCs w:val="20"/>
-          <w:lang w:eastAsia="en-IE"/>
-        </w:rPr>
-      </w:pPr>
-      <w:proofErr w:type="spellStart"/>
-      <w:proofErr w:type="gramStart"/>
-      <w:r>
-        <w:rPr>
-          <w:rFonts w:ascii="Consolas" w:eastAsia="Times New Roman" w:hAnsi="Consolas" w:cs="Courier New"/>
-          <w:color w:val="303336"/>
-          <w:sz w:val="20"/>
-          <w:szCs w:val="20"/>
-          <w:bdr w:val="none" w:sz="0" w:space="0" w:color="auto" w:frame="1"/>
-          <w:shd w:val="clear" w:color="auto" w:fill="EFF0F1"/>
-          <w:lang w:eastAsia="en-IE"/>
-        </w:rPr>
-        <w:t>mysql</w:t>
-      </w:r>
-      <w:proofErr w:type="spellEnd"/>
-      <w:proofErr w:type="gramEnd"/>
-      <w:r>
-        <w:rPr>
-          <w:rFonts w:ascii="Consolas" w:eastAsia="Times New Roman" w:hAnsi="Consolas" w:cs="Courier New"/>
-          <w:color w:val="303336"/>
-          <w:sz w:val="20"/>
-          <w:szCs w:val="20"/>
-          <w:bdr w:val="none" w:sz="0" w:space="0" w:color="auto" w:frame="1"/>
-          <w:shd w:val="clear" w:color="auto" w:fill="EFF0F1"/>
-          <w:lang w:eastAsia="en-IE"/>
-        </w:rPr>
-        <w:t xml:space="preserve"> -u username -p </w:t>
-      </w:r>
-      <w:proofErr w:type="spellStart"/>
-      <w:r>
-        <w:rPr>
-          <w:rFonts w:ascii="Consolas" w:eastAsia="Times New Roman" w:hAnsi="Consolas" w:cs="Courier New"/>
-          <w:color w:val="303336"/>
-          <w:sz w:val="20"/>
-          <w:szCs w:val="20"/>
-          <w:bdr w:val="none" w:sz="0" w:space="0" w:color="auto" w:frame="1"/>
-          <w:shd w:val="clear" w:color="auto" w:fill="EFF0F1"/>
-          <w:lang w:eastAsia="en-IE"/>
-        </w:rPr>
-        <w:t>networktraffic</w:t>
-      </w:r>
-      <w:proofErr w:type="spellEnd"/>
-      <w:r>
-        <w:rPr>
-          <w:rFonts w:ascii="Consolas" w:eastAsia="Times New Roman" w:hAnsi="Consolas" w:cs="Courier New"/>
-          <w:color w:val="303336"/>
-          <w:sz w:val="20"/>
-          <w:szCs w:val="20"/>
-          <w:bdr w:val="none" w:sz="0" w:space="0" w:color="auto" w:frame="1"/>
-          <w:shd w:val="clear" w:color="auto" w:fill="EFF0F1"/>
-          <w:lang w:eastAsia="en-IE"/>
-        </w:rPr>
-        <w:t xml:space="preserve"> &lt; schema-no-</w:t>
-      </w:r>
-      <w:proofErr w:type="spellStart"/>
-      <w:r>
-        <w:rPr>
-          <w:rFonts w:ascii="Consolas" w:eastAsia="Times New Roman" w:hAnsi="Consolas" w:cs="Courier New"/>
-          <w:color w:val="303336"/>
-          <w:sz w:val="20"/>
-          <w:szCs w:val="20"/>
-          <w:bdr w:val="none" w:sz="0" w:space="0" w:color="auto" w:frame="1"/>
-          <w:shd w:val="clear" w:color="auto" w:fill="EFF0F1"/>
-          <w:lang w:eastAsia="en-IE"/>
-        </w:rPr>
-        <w:t>data.sql</w:t>
-      </w:r>
-      <w:proofErr w:type="spellEnd"/>
-    </w:p>
-    <w:p/>
-    <w:p/>
-    <w:p/>
-    <w:p/>
-    <w:p/>
-    <w:p/>
-    <w:p/>
-    <w:p/>
-    <w:p/>
-    <w:p/>
-    <w:p/>
-    <w:p>
-      <w:pPr>
-        <w:pStyle w:val="Heading2"/>
-      </w:pPr>
-      <w:bookmarkStart w:id="16" w:name="_Toc480914893"/>
+      <w:bookmarkStart w:id="16" w:name="_Toc481146193"/>
       <w:r>
         <w:lastRenderedPageBreak/>
         <w:t>Appendix 2 – Possible Development Environment Certificate Issue</w:t>
@@ -3618,7 +3518,7 @@
         <w:t xml:space="preserve"> I’</w:t>
       </w:r>
       <w:r>
-        <w:t>ve seen this happen on 2</w:t>
+        <w:t>ve seen this happen on 1</w:t>
       </w:r>
       <w:r>
         <w:t>/3 machines I’ve been using to develop my project.</w:t>
@@ -3649,7 +3549,7 @@
                     <pic:cNvPicPr/>
                   </pic:nvPicPr>
                   <pic:blipFill>
-                    <a:blip r:embed="rId22">
+                    <a:blip r:embed="rId23">
                       <a:extLst>
                         <a:ext uri="{28A0092B-C50C-407E-A947-70E740481C1C}">
                           <a14:useLocalDpi xmlns:a14="http://schemas.microsoft.com/office/drawing/2010/main" val="0"/>
@@ -3730,36 +3630,6 @@
       <w:r>
         <w:t xml:space="preserve">Go to </w:t>
       </w:r>
-      <w:hyperlink r:id="rId23" w:history="1">
-        <w:r>
-          <w:rPr>
-            <w:rStyle w:val="Hyperlink"/>
-          </w:rPr>
-          <w:t>www.dshield.org</w:t>
-        </w:r>
-      </w:hyperlink>
-      <w:r>
-        <w:t xml:space="preserve"> and export the </w:t>
-      </w:r>
-      <w:r>
-        <w:t>certificate</w:t>
-      </w:r>
-      <w:r>
-        <w:t>. This can be accomplished (using Chrome) as follows:</w:t>
-      </w:r>
-    </w:p>
-    <w:p>
-      <w:pPr>
-        <w:pStyle w:val="ListParagraph"/>
-        <w:numPr>
-          <w:ilvl w:val="1"/>
-          <w:numId w:val="5"/>
-        </w:numPr>
-        <w:spacing w:after="160" w:line="259" w:lineRule="auto"/>
-      </w:pPr>
-      <w:r>
-        <w:t xml:space="preserve">Navigate to </w:t>
-      </w:r>
       <w:hyperlink r:id="rId24" w:history="1">
         <w:r>
           <w:rPr>
@@ -3769,7 +3639,13 @@
         </w:r>
       </w:hyperlink>
       <w:r>
-        <w:t xml:space="preserve"> at least once.</w:t>
+        <w:t xml:space="preserve"> and export the </w:t>
+      </w:r>
+      <w:r>
+        <w:t>certificate</w:t>
+      </w:r>
+      <w:r>
+        <w:t>. This can be accomplished (using Chrome) as follows:</w:t>
       </w:r>
     </w:p>
     <w:p>
@@ -3782,27 +3658,37 @@
         <w:spacing w:after="160" w:line="259" w:lineRule="auto"/>
       </w:pPr>
       <w:r>
+        <w:t xml:space="preserve">Navigate to </w:t>
+      </w:r>
+      <w:hyperlink r:id="rId25" w:history="1">
+        <w:r>
+          <w:rPr>
+            <w:rStyle w:val="Hyperlink"/>
+          </w:rPr>
+          <w:t>www.dshield.org</w:t>
+        </w:r>
+      </w:hyperlink>
+      <w:r>
+        <w:t xml:space="preserve"> at least once.</w:t>
+      </w:r>
+    </w:p>
+    <w:p>
+      <w:pPr>
+        <w:pStyle w:val="ListParagraph"/>
+        <w:numPr>
+          <w:ilvl w:val="1"/>
+          <w:numId w:val="5"/>
+        </w:numPr>
+        <w:spacing w:after="160" w:line="259" w:lineRule="auto"/>
+      </w:pPr>
+      <w:r>
         <w:t xml:space="preserve">Next go to </w:t>
       </w:r>
       <w:r>
         <w:rPr>
           <w:rFonts w:ascii="Courier New" w:hAnsi="Courier New" w:cs="Courier New"/>
         </w:rPr>
-        <w:t>chrome</w:t>
-      </w:r>
-      <w:proofErr w:type="gramStart"/>
-      <w:r>
-        <w:rPr>
-          <w:rFonts w:ascii="Courier New" w:hAnsi="Courier New" w:cs="Courier New"/>
-        </w:rPr>
-        <w:t>:/</w:t>
-      </w:r>
-      <w:proofErr w:type="gramEnd"/>
-      <w:r>
-        <w:rPr>
-          <w:rFonts w:ascii="Courier New" w:hAnsi="Courier New" w:cs="Courier New"/>
-        </w:rPr>
-        <w:t>/settings/</w:t>
+        <w:t>chrome://settings/</w:t>
       </w:r>
       <w:r>
         <w:t>, show advanced settings and click on ‘Manage Certificates…’.</w:t>
@@ -3849,7 +3735,7 @@
                     <pic:cNvPicPr/>
                   </pic:nvPicPr>
                   <pic:blipFill>
-                    <a:blip r:embed="rId25">
+                    <a:blip r:embed="rId26">
                       <a:extLst>
                         <a:ext uri="{28A0092B-C50C-407E-A947-70E740481C1C}">
                           <a14:useLocalDpi xmlns:a14="http://schemas.microsoft.com/office/drawing/2010/main" val="0"/>
@@ -3979,7 +3865,7 @@
                     <pic:cNvPicPr/>
                   </pic:nvPicPr>
                   <pic:blipFill>
-                    <a:blip r:embed="rId26"/>
+                    <a:blip r:embed="rId27"/>
                     <a:stretch>
                       <a:fillRect/>
                     </a:stretch>
@@ -4018,14 +3904,12 @@
       <w:r>
         <w:t>store password ‘</w:t>
       </w:r>
-      <w:proofErr w:type="spellStart"/>
       <w:r>
         <w:rPr>
           <w:rFonts w:ascii="Courier New" w:hAnsi="Courier New" w:cs="Courier New"/>
         </w:rPr>
         <w:t>changeit</w:t>
       </w:r>
-      <w:proofErr w:type="spellEnd"/>
       <w:r>
         <w:t>’.</w:t>
       </w:r>
@@ -4077,7 +3961,7 @@
       <w:pPr>
         <w:pStyle w:val="Heading2"/>
       </w:pPr>
-      <w:bookmarkStart w:id="17" w:name="_Toc480914894"/>
+      <w:bookmarkStart w:id="17" w:name="_Toc481146194"/>
       <w:r>
         <w:lastRenderedPageBreak/>
         <w:t>Appendix 3</w:t>
@@ -4091,7 +3975,7 @@
       <w:pPr>
         <w:pStyle w:val="Heading3"/>
       </w:pPr>
-      <w:bookmarkStart w:id="18" w:name="_Toc480914895"/>
+      <w:bookmarkStart w:id="18" w:name="_Toc481146195"/>
       <w:r>
         <w:t>Contributions</w:t>
       </w:r>
@@ -4106,7 +3990,7 @@
       <w:pPr>
         <w:pStyle w:val="Heading3"/>
       </w:pPr>
-      <w:bookmarkStart w:id="19" w:name="_Toc480914896"/>
+      <w:bookmarkStart w:id="19" w:name="_Toc481146196"/>
       <w:r>
         <w:t>Code Frequency</w:t>
       </w:r>
@@ -4119,7 +4003,7 @@
     </w:p>
     <w:p/>
     <w:sectPr>
-      <w:headerReference w:type="default" r:id="rId27"/>
+      <w:headerReference w:type="default" r:id="rId28"/>
       <w:pgSz w:w="16838" w:h="11906" w:orient="landscape"/>
       <w:pgMar w:top="1440" w:right="1440" w:bottom="1440" w:left="1440" w:header="708" w:footer="708" w:gutter="0"/>
       <w:pgNumType w:start="0"/>
@@ -4471,7 +4355,7 @@
             <w:rPr>
               <w:noProof/>
             </w:rPr>
-            <w:t>14</w:t>
+            <w:t>18</w:t>
           </w:r>
           <w:r>
             <w:rPr>
@@ -6958,7 +6842,7 @@
 </file>
 
 <file path=customXml/itemProps2.xml><?xml version="1.0" encoding="utf-8"?>
-<ds:datastoreItem xmlns:ds="http://schemas.openxmlformats.org/officeDocument/2006/customXml" ds:itemID="{58A8918A-7FDC-46C3-9D87-28E5E8D0EC7C}">
+<ds:datastoreItem xmlns:ds="http://schemas.openxmlformats.org/officeDocument/2006/customXml" ds:itemID="{5A80DDD2-BFBD-4DC1-8BE6-A989038DEC0E}">
   <ds:schemaRefs>
     <ds:schemaRef ds:uri="http://schemas.openxmlformats.org/officeDocument/2006/bibliography"/>
   </ds:schemaRefs>

</xml_diff>